<commit_message>
Adding some help documentation on security/permissions
</commit_message>
<xml_diff>
--- a/apps/client/src/help/Trifolia-on-FHIR.docx
+++ b/apps/client/src/help/Trifolia-on-FHIR.docx
@@ -5,7 +5,7 @@
     <w:p>
       <w:pPr>
         <w:jc w:val="center"/>
-        <w:spacing w:before="4500"/>
+        <w:spacing w:before="2250"/>
       </w:pPr>
       <w:r>
         <w:rPr>
@@ -25,13 +25,13 @@
       <w:pPr>
         <w:outlineLvl w:val="0"/>
         <w:keepNext/>
-        <w:spacing w:before="75" w:after="405"/>
+        <w:spacing w:before="38" w:after="202"/>
         <w:shd w:val="clear" w:color="auto" w:fill="FFFFFF"/>
         <w:pBdr>
-          <w:top w:val="none" w:space="1" w:color="AAAAAA"/>
-          <w:left w:val="none" w:space="1" w:color="AAAAAA"/>
-          <w:bottom w:val="single" w:space="1" w:color="AAAAAA"/>
-          <w:right w:val="none" w:space="1" w:color="AAAAAA"/>
+          <w:top w:val="none" w:space="0" w:color="AAAAAA"/>
+          <w:left w:val="none" w:space="0" w:color="AAAAAA"/>
+          <w:bottom w:val="single" w:space="0" w:color="AAAAAA"/>
+          <w:right w:val="none" w:space="0" w:color="AAAAAA"/>
         </w:pBdr>
       </w:pPr>
       <w:r>
@@ -54,13 +54,13 @@
       <w:pPr>
         <w:shd w:val="clear" w:color="auto" w:fill="FFFFFF"/>
         <w:pBdr>
-          <w:top w:val="none" w:space="1" w:color="000000"/>
-          <w:left w:val="none" w:space="1" w:color="000000"/>
-          <w:bottom w:val="none" w:space="1" w:color="000000"/>
-          <w:right w:val="none" w:space="1" w:color="000000"/>
+          <w:top w:val="none" w:space="0" w:color="000000"/>
+          <w:left w:val="none" w:space="0" w:color="000000"/>
+          <w:bottom w:val="none" w:space="0" w:color="000000"/>
+          <w:right w:val="none" w:space="0" w:color="000000"/>
         </w:pBdr>
         <w:tabs>
-          <w:tab w:val="right" w:pos="9495" w:leader="dot"/>
+          <w:tab w:val="right" w:pos="10695" w:leader="dot"/>
         </w:tabs>
       </w:pPr>
       <w:hyperlink w:anchor="_topic_Introduction">
@@ -104,16 +104,16 @@
     </w:p>
     <w:p>
       <w:pPr>
-        <w:ind w:left="300"/>
+        <w:ind w:left="150"/>
         <w:shd w:val="clear" w:color="auto" w:fill="FFFFFF"/>
         <w:pBdr>
-          <w:top w:val="none" w:space="1" w:color="000000"/>
-          <w:left w:val="none" w:space="1" w:color="000000"/>
-          <w:bottom w:val="none" w:space="1" w:color="000000"/>
-          <w:right w:val="none" w:space="1" w:color="000000"/>
+          <w:top w:val="none" w:space="0" w:color="000000"/>
+          <w:left w:val="none" w:space="0" w:color="000000"/>
+          <w:bottom w:val="none" w:space="0" w:color="000000"/>
+          <w:right w:val="none" w:space="0" w:color="000000"/>
         </w:pBdr>
         <w:tabs>
-          <w:tab w:val="right" w:pos="9495" w:leader="dot"/>
+          <w:tab w:val="right" w:pos="10695" w:leader="dot"/>
         </w:tabs>
       </w:pPr>
       <w:hyperlink w:anchor="_topic_Welcome">
@@ -157,16 +157,16 @@
     </w:p>
     <w:p>
       <w:pPr>
-        <w:ind w:left="300"/>
+        <w:ind w:left="150"/>
         <w:shd w:val="clear" w:color="auto" w:fill="FFFFFF"/>
         <w:pBdr>
-          <w:top w:val="none" w:space="1" w:color="000000"/>
-          <w:left w:val="none" w:space="1" w:color="000000"/>
-          <w:bottom w:val="none" w:space="1" w:color="000000"/>
-          <w:right w:val="none" w:space="1" w:color="000000"/>
+          <w:top w:val="none" w:space="0" w:color="000000"/>
+          <w:left w:val="none" w:space="0" w:color="000000"/>
+          <w:bottom w:val="none" w:space="0" w:color="000000"/>
+          <w:right w:val="none" w:space="0" w:color="000000"/>
         </w:pBdr>
         <w:tabs>
-          <w:tab w:val="right" w:pos="9495" w:leader="dot"/>
+          <w:tab w:val="right" w:pos="10695" w:leader="dot"/>
         </w:tabs>
       </w:pPr>
       <w:hyperlink w:anchor="_topic_WhatsNew">
@@ -210,16 +210,16 @@
     </w:p>
     <w:p>
       <w:pPr>
-        <w:ind w:left="300"/>
+        <w:ind w:left="150"/>
         <w:shd w:val="clear" w:color="auto" w:fill="FFFFFF"/>
         <w:pBdr>
-          <w:top w:val="none" w:space="1" w:color="000000"/>
-          <w:left w:val="none" w:space="1" w:color="000000"/>
-          <w:bottom w:val="none" w:space="1" w:color="000000"/>
-          <w:right w:val="none" w:space="1" w:color="000000"/>
+          <w:top w:val="none" w:space="0" w:color="000000"/>
+          <w:left w:val="none" w:space="0" w:color="000000"/>
+          <w:bottom w:val="none" w:space="0" w:color="000000"/>
+          <w:right w:val="none" w:space="0" w:color="000000"/>
         </w:pBdr>
         <w:tabs>
-          <w:tab w:val="right" w:pos="9495" w:leader="dot"/>
+          <w:tab w:val="right" w:pos="10695" w:leader="dot"/>
         </w:tabs>
       </w:pPr>
       <w:hyperlink w:anchor="_topic_Login">
@@ -263,16 +263,16 @@
     </w:p>
     <w:p>
       <w:pPr>
-        <w:ind w:left="300"/>
+        <w:ind w:left="150"/>
         <w:shd w:val="clear" w:color="auto" w:fill="FFFFFF"/>
         <w:pBdr>
-          <w:top w:val="none" w:space="1" w:color="000000"/>
-          <w:left w:val="none" w:space="1" w:color="000000"/>
-          <w:bottom w:val="none" w:space="1" w:color="000000"/>
-          <w:right w:val="none" w:space="1" w:color="000000"/>
+          <w:top w:val="none" w:space="0" w:color="000000"/>
+          <w:left w:val="none" w:space="0" w:color="000000"/>
+          <w:bottom w:val="none" w:space="0" w:color="000000"/>
+          <w:right w:val="none" w:space="0" w:color="000000"/>
         </w:pBdr>
         <w:tabs>
-          <w:tab w:val="right" w:pos="9495" w:leader="dot"/>
+          <w:tab w:val="right" w:pos="10695" w:leader="dot"/>
         </w:tabs>
       </w:pPr>
       <w:hyperlink w:anchor="_topic_Navigation">
@@ -308,7 +308,7 @@
           <w:sz w:val="24"/>
           <w:color w:val="000000"/>
         </w:rPr>
-        <w:t>5</w:t>
+        <w:t>4</w:t>
       </w:r>
       <w:r>
         <w:fldChar w:fldCharType="end"/>
@@ -316,16 +316,16 @@
     </w:p>
     <w:p>
       <w:pPr>
-        <w:ind w:left="300"/>
+        <w:ind w:left="150"/>
         <w:shd w:val="clear" w:color="auto" w:fill="FFFFFF"/>
         <w:pBdr>
-          <w:top w:val="none" w:space="1" w:color="000000"/>
-          <w:left w:val="none" w:space="1" w:color="000000"/>
-          <w:bottom w:val="none" w:space="1" w:color="000000"/>
-          <w:right w:val="none" w:space="1" w:color="000000"/>
+          <w:top w:val="none" w:space="0" w:color="000000"/>
+          <w:left w:val="none" w:space="0" w:color="000000"/>
+          <w:bottom w:val="none" w:space="0" w:color="000000"/>
+          <w:right w:val="none" w:space="0" w:color="000000"/>
         </w:pBdr>
         <w:tabs>
-          <w:tab w:val="right" w:pos="9495" w:leader="dot"/>
+          <w:tab w:val="right" w:pos="10695" w:leader="dot"/>
         </w:tabs>
       </w:pPr>
       <w:hyperlink w:anchor="_topic_FHIRVersions">
@@ -361,7 +361,7 @@
           <w:sz w:val="24"/>
           <w:color w:val="000000"/>
         </w:rPr>
-        <w:t>6</w:t>
+        <w:t>5</w:t>
       </w:r>
       <w:r>
         <w:fldChar w:fldCharType="end"/>
@@ -371,13 +371,13 @@
       <w:pPr>
         <w:shd w:val="clear" w:color="auto" w:fill="FFFFFF"/>
         <w:pBdr>
-          <w:top w:val="none" w:space="1" w:color="000000"/>
-          <w:left w:val="none" w:space="1" w:color="000000"/>
-          <w:bottom w:val="none" w:space="1" w:color="000000"/>
-          <w:right w:val="none" w:space="1" w:color="000000"/>
+          <w:top w:val="none" w:space="0" w:color="000000"/>
+          <w:left w:val="none" w:space="0" w:color="000000"/>
+          <w:bottom w:val="none" w:space="0" w:color="000000"/>
+          <w:right w:val="none" w:space="0" w:color="000000"/>
         </w:pBdr>
         <w:tabs>
-          <w:tab w:val="right" w:pos="9495" w:leader="dot"/>
+          <w:tab w:val="right" w:pos="10695" w:leader="dot"/>
         </w:tabs>
       </w:pPr>
       <w:hyperlink w:anchor="_topic_Authoring">
@@ -413,7 +413,7 @@
           <w:sz w:val="24"/>
           <w:color w:val="000000"/>
         </w:rPr>
-        <w:t>6</w:t>
+        <w:t>5</w:t>
       </w:r>
       <w:r>
         <w:fldChar w:fldCharType="end"/>
@@ -421,16 +421,16 @@
     </w:p>
     <w:p>
       <w:pPr>
-        <w:ind w:left="300"/>
+        <w:ind w:left="150"/>
         <w:shd w:val="clear" w:color="auto" w:fill="FFFFFF"/>
         <w:pBdr>
-          <w:top w:val="none" w:space="1" w:color="000000"/>
-          <w:left w:val="none" w:space="1" w:color="000000"/>
-          <w:bottom w:val="none" w:space="1" w:color="000000"/>
-          <w:right w:val="none" w:space="1" w:color="000000"/>
+          <w:top w:val="none" w:space="0" w:color="000000"/>
+          <w:left w:val="none" w:space="0" w:color="000000"/>
+          <w:bottom w:val="none" w:space="0" w:color="000000"/>
+          <w:right w:val="none" w:space="0" w:color="000000"/>
         </w:pBdr>
         <w:tabs>
-          <w:tab w:val="right" w:pos="9495" w:leader="dot"/>
+          <w:tab w:val="right" w:pos="10695" w:leader="dot"/>
         </w:tabs>
       </w:pPr>
       <w:hyperlink w:anchor="_topic_Process">
@@ -466,7 +466,7 @@
           <w:sz w:val="24"/>
           <w:color w:val="000000"/>
         </w:rPr>
-        <w:t>6</w:t>
+        <w:t>5</w:t>
       </w:r>
       <w:r>
         <w:fldChar w:fldCharType="end"/>
@@ -474,16 +474,16 @@
     </w:p>
     <w:p>
       <w:pPr>
-        <w:ind w:left="300"/>
+        <w:ind w:left="150"/>
         <w:shd w:val="clear" w:color="auto" w:fill="FFFFFF"/>
         <w:pBdr>
-          <w:top w:val="none" w:space="1" w:color="000000"/>
-          <w:left w:val="none" w:space="1" w:color="000000"/>
-          <w:bottom w:val="none" w:space="1" w:color="000000"/>
-          <w:right w:val="none" w:space="1" w:color="000000"/>
+          <w:top w:val="none" w:space="0" w:color="000000"/>
+          <w:left w:val="none" w:space="0" w:color="000000"/>
+          <w:bottom w:val="none" w:space="0" w:color="000000"/>
+          <w:right w:val="none" w:space="0" w:color="000000"/>
         </w:pBdr>
         <w:tabs>
-          <w:tab w:val="right" w:pos="9495" w:leader="dot"/>
+          <w:tab w:val="right" w:pos="10695" w:leader="dot"/>
         </w:tabs>
       </w:pPr>
       <w:hyperlink w:anchor="_topic_GuidelinesandBestPractices">
@@ -519,7 +519,7 @@
           <w:sz w:val="24"/>
           <w:color w:val="000000"/>
         </w:rPr>
-        <w:t>6</w:t>
+        <w:t>5</w:t>
       </w:r>
       <w:r>
         <w:fldChar w:fldCharType="end"/>
@@ -527,16 +527,16 @@
     </w:p>
     <w:p>
       <w:pPr>
-        <w:ind w:left="300"/>
+        <w:ind w:left="150"/>
         <w:shd w:val="clear" w:color="auto" w:fill="FFFFFF"/>
         <w:pBdr>
-          <w:top w:val="none" w:space="1" w:color="000000"/>
-          <w:left w:val="none" w:space="1" w:color="000000"/>
-          <w:bottom w:val="none" w:space="1" w:color="000000"/>
-          <w:right w:val="none" w:space="1" w:color="000000"/>
+          <w:top w:val="none" w:space="0" w:color="000000"/>
+          <w:left w:val="none" w:space="0" w:color="000000"/>
+          <w:bottom w:val="none" w:space="0" w:color="000000"/>
+          <w:right w:val="none" w:space="0" w:color="000000"/>
         </w:pBdr>
         <w:tabs>
-          <w:tab w:val="right" w:pos="9495" w:leader="dot"/>
+          <w:tab w:val="right" w:pos="10695" w:leader="dot"/>
         </w:tabs>
       </w:pPr>
       <w:hyperlink w:anchor="_topic_AuthoringValuesets">
@@ -572,7 +572,7 @@
           <w:sz w:val="24"/>
           <w:color w:val="000000"/>
         </w:rPr>
-        <w:t>7</w:t>
+        <w:t>6</w:t>
       </w:r>
       <w:r>
         <w:fldChar w:fldCharType="end"/>
@@ -582,13 +582,13 @@
       <w:pPr>
         <w:shd w:val="clear" w:color="auto" w:fill="FFFFFF"/>
         <w:pBdr>
-          <w:top w:val="none" w:space="1" w:color="000000"/>
-          <w:left w:val="none" w:space="1" w:color="000000"/>
-          <w:bottom w:val="none" w:space="1" w:color="000000"/>
-          <w:right w:val="none" w:space="1" w:color="000000"/>
+          <w:top w:val="none" w:space="0" w:color="000000"/>
+          <w:left w:val="none" w:space="0" w:color="000000"/>
+          <w:bottom w:val="none" w:space="0" w:color="000000"/>
+          <w:right w:val="none" w:space="0" w:color="000000"/>
         </w:pBdr>
         <w:tabs>
-          <w:tab w:val="right" w:pos="9495" w:leader="dot"/>
+          <w:tab w:val="right" w:pos="10695" w:leader="dot"/>
         </w:tabs>
       </w:pPr>
       <w:hyperlink w:anchor="_topic_ExportImport">
@@ -624,7 +624,7 @@
           <w:sz w:val="24"/>
           <w:color w:val="000000"/>
         </w:rPr>
-        <w:t>7</w:t>
+        <w:t>6</w:t>
       </w:r>
       <w:r>
         <w:fldChar w:fldCharType="end"/>
@@ -632,16 +632,16 @@
     </w:p>
     <w:p>
       <w:pPr>
-        <w:ind w:left="300"/>
+        <w:ind w:left="150"/>
         <w:shd w:val="clear" w:color="auto" w:fill="FFFFFF"/>
         <w:pBdr>
-          <w:top w:val="none" w:space="1" w:color="000000"/>
-          <w:left w:val="none" w:space="1" w:color="000000"/>
-          <w:bottom w:val="none" w:space="1" w:color="000000"/>
-          <w:right w:val="none" w:space="1" w:color="000000"/>
+          <w:top w:val="none" w:space="0" w:color="000000"/>
+          <w:left w:val="none" w:space="0" w:color="000000"/>
+          <w:bottom w:val="none" w:space="0" w:color="000000"/>
+          <w:right w:val="none" w:space="0" w:color="000000"/>
         </w:pBdr>
         <w:tabs>
-          <w:tab w:val="right" w:pos="9495" w:leader="dot"/>
+          <w:tab w:val="right" w:pos="10695" w:leader="dot"/>
         </w:tabs>
       </w:pPr>
       <w:hyperlink w:anchor="_topic_Export">
@@ -677,7 +677,7 @@
           <w:sz w:val="24"/>
           <w:color w:val="000000"/>
         </w:rPr>
-        <w:t>7</w:t>
+        <w:t>6</w:t>
       </w:r>
       <w:r>
         <w:fldChar w:fldCharType="end"/>
@@ -685,16 +685,16 @@
     </w:p>
     <w:p>
       <w:pPr>
-        <w:ind w:left="300"/>
+        <w:ind w:left="150"/>
         <w:shd w:val="clear" w:color="auto" w:fill="FFFFFF"/>
         <w:pBdr>
-          <w:top w:val="none" w:space="1" w:color="000000"/>
-          <w:left w:val="none" w:space="1" w:color="000000"/>
-          <w:bottom w:val="none" w:space="1" w:color="000000"/>
-          <w:right w:val="none" w:space="1" w:color="000000"/>
+          <w:top w:val="none" w:space="0" w:color="000000"/>
+          <w:left w:val="none" w:space="0" w:color="000000"/>
+          <w:bottom w:val="none" w:space="0" w:color="000000"/>
+          <w:right w:val="none" w:space="0" w:color="000000"/>
         </w:pBdr>
         <w:tabs>
-          <w:tab w:val="right" w:pos="9495" w:leader="dot"/>
+          <w:tab w:val="right" w:pos="10695" w:leader="dot"/>
         </w:tabs>
       </w:pPr>
       <w:hyperlink w:anchor="_topic_Import">
@@ -730,7 +730,7 @@
           <w:sz w:val="24"/>
           <w:color w:val="000000"/>
         </w:rPr>
-        <w:t>8</w:t>
+        <w:t>7</w:t>
       </w:r>
       <w:r>
         <w:fldChar w:fldCharType="end"/>
@@ -738,16 +738,16 @@
     </w:p>
     <w:p>
       <w:pPr>
-        <w:ind w:left="300"/>
+        <w:ind w:left="150"/>
         <w:shd w:val="clear" w:color="auto" w:fill="FFFFFF"/>
         <w:pBdr>
-          <w:top w:val="none" w:space="1" w:color="000000"/>
-          <w:left w:val="none" w:space="1" w:color="000000"/>
-          <w:bottom w:val="none" w:space="1" w:color="000000"/>
-          <w:right w:val="none" w:space="1" w:color="000000"/>
+          <w:top w:val="none" w:space="0" w:color="000000"/>
+          <w:left w:val="none" w:space="0" w:color="000000"/>
+          <w:bottom w:val="none" w:space="0" w:color="000000"/>
+          <w:right w:val="none" w:space="0" w:color="000000"/>
         </w:pBdr>
         <w:tabs>
-          <w:tab w:val="right" w:pos="9495" w:leader="dot"/>
+          <w:tab w:val="right" w:pos="10695" w:leader="dot"/>
         </w:tabs>
       </w:pPr>
       <w:hyperlink w:anchor="_topic_GitHubIntegration">
@@ -783,7 +783,7 @@
           <w:sz w:val="24"/>
           <w:color w:val="000000"/>
         </w:rPr>
-        <w:t>8</w:t>
+        <w:t>7</w:t>
       </w:r>
       <w:r>
         <w:fldChar w:fldCharType="end"/>
@@ -791,16 +791,16 @@
     </w:p>
     <w:p>
       <w:pPr>
-        <w:ind w:left="300"/>
+        <w:ind w:left="150"/>
         <w:shd w:val="clear" w:color="auto" w:fill="FFFFFF"/>
         <w:pBdr>
-          <w:top w:val="none" w:space="1" w:color="000000"/>
-          <w:left w:val="none" w:space="1" w:color="000000"/>
-          <w:bottom w:val="none" w:space="1" w:color="000000"/>
-          <w:right w:val="none" w:space="1" w:color="000000"/>
+          <w:top w:val="none" w:space="0" w:color="000000"/>
+          <w:left w:val="none" w:space="0" w:color="000000"/>
+          <w:bottom w:val="none" w:space="0" w:color="000000"/>
+          <w:right w:val="none" w:space="0" w:color="000000"/>
         </w:pBdr>
         <w:tabs>
-          <w:tab w:val="right" w:pos="9495" w:leader="dot"/>
+          <w:tab w:val="right" w:pos="10695" w:leader="dot"/>
         </w:tabs>
       </w:pPr>
       <w:hyperlink w:anchor="_topic_Validation">
@@ -836,7 +836,7 @@
           <w:sz w:val="24"/>
           <w:color w:val="000000"/>
         </w:rPr>
-        <w:t>9</w:t>
+        <w:t>7</w:t>
       </w:r>
       <w:r>
         <w:fldChar w:fldCharType="end"/>
@@ -846,13 +846,13 @@
       <w:pPr>
         <w:shd w:val="clear" w:color="auto" w:fill="FFFFFF"/>
         <w:pBdr>
-          <w:top w:val="none" w:space="1" w:color="000000"/>
-          <w:left w:val="none" w:space="1" w:color="000000"/>
-          <w:bottom w:val="none" w:space="1" w:color="000000"/>
-          <w:right w:val="none" w:space="1" w:color="000000"/>
+          <w:top w:val="none" w:space="0" w:color="000000"/>
+          <w:left w:val="none" w:space="0" w:color="000000"/>
+          <w:bottom w:val="none" w:space="0" w:color="000000"/>
+          <w:right w:val="none" w:space="0" w:color="000000"/>
         </w:pBdr>
         <w:tabs>
-          <w:tab w:val="right" w:pos="9495" w:leader="dot"/>
+          <w:tab w:val="right" w:pos="10695" w:leader="dot"/>
         </w:tabs>
       </w:pPr>
       <w:hyperlink w:anchor="_topic_GettingStarted">
@@ -888,7 +888,7 @@
           <w:sz w:val="24"/>
           <w:color w:val="000000"/>
         </w:rPr>
-        <w:t>9</w:t>
+        <w:t>8</w:t>
       </w:r>
       <w:r>
         <w:fldChar w:fldCharType="end"/>
@@ -896,16 +896,16 @@
     </w:p>
     <w:p>
       <w:pPr>
-        <w:ind w:left="300"/>
+        <w:ind w:left="150"/>
         <w:shd w:val="clear" w:color="auto" w:fill="FFFFFF"/>
         <w:pBdr>
-          <w:top w:val="none" w:space="1" w:color="000000"/>
-          <w:left w:val="none" w:space="1" w:color="000000"/>
-          <w:bottom w:val="none" w:space="1" w:color="000000"/>
-          <w:right w:val="none" w:space="1" w:color="000000"/>
+          <w:top w:val="none" w:space="0" w:color="000000"/>
+          <w:left w:val="none" w:space="0" w:color="000000"/>
+          <w:bottom w:val="none" w:space="0" w:color="000000"/>
+          <w:right w:val="none" w:space="0" w:color="000000"/>
         </w:pBdr>
         <w:tabs>
-          <w:tab w:val="right" w:pos="9495" w:leader="dot"/>
+          <w:tab w:val="right" w:pos="10695" w:leader="dot"/>
         </w:tabs>
       </w:pPr>
       <w:hyperlink w:anchor="_topic_SystemRequirements">
@@ -941,7 +941,7 @@
           <w:sz w:val="24"/>
           <w:color w:val="000000"/>
         </w:rPr>
-        <w:t>10</w:t>
+        <w:t>8</w:t>
       </w:r>
       <w:r>
         <w:fldChar w:fldCharType="end"/>
@@ -949,16 +949,16 @@
     </w:p>
     <w:p>
       <w:pPr>
-        <w:ind w:left="300"/>
+        <w:ind w:left="150"/>
         <w:shd w:val="clear" w:color="auto" w:fill="FFFFFF"/>
         <w:pBdr>
-          <w:top w:val="none" w:space="1" w:color="000000"/>
-          <w:left w:val="none" w:space="1" w:color="000000"/>
-          <w:bottom w:val="none" w:space="1" w:color="000000"/>
-          <w:right w:val="none" w:space="1" w:color="000000"/>
+          <w:top w:val="none" w:space="0" w:color="000000"/>
+          <w:left w:val="none" w:space="0" w:color="000000"/>
+          <w:bottom w:val="none" w:space="0" w:color="000000"/>
+          <w:right w:val="none" w:space="0" w:color="000000"/>
         </w:pBdr>
         <w:tabs>
-          <w:tab w:val="right" w:pos="9495" w:leader="dot"/>
+          <w:tab w:val="right" w:pos="10695" w:leader="dot"/>
         </w:tabs>
       </w:pPr>
       <w:hyperlink w:anchor="_topic_Help">
@@ -994,7 +994,7 @@
           <w:sz w:val="24"/>
           <w:color w:val="000000"/>
         </w:rPr>
-        <w:t>10</w:t>
+        <w:t>8</w:t>
       </w:r>
       <w:r>
         <w:fldChar w:fldCharType="end"/>
@@ -1004,13 +1004,65 @@
       <w:pPr>
         <w:shd w:val="clear" w:color="auto" w:fill="FFFFFF"/>
         <w:pBdr>
-          <w:top w:val="none" w:space="1" w:color="000000"/>
-          <w:left w:val="none" w:space="1" w:color="000000"/>
-          <w:bottom w:val="none" w:space="1" w:color="000000"/>
-          <w:right w:val="none" w:space="1" w:color="000000"/>
+          <w:top w:val="none" w:space="0" w:color="000000"/>
+          <w:left w:val="none" w:space="0" w:color="000000"/>
+          <w:bottom w:val="none" w:space="0" w:color="000000"/>
+          <w:right w:val="none" w:space="0" w:color="000000"/>
         </w:pBdr>
         <w:tabs>
-          <w:tab w:val="right" w:pos="9495" w:leader="dot"/>
+          <w:tab w:val="right" w:pos="10695" w:leader="dot"/>
+        </w:tabs>
+      </w:pPr>
+      <w:hyperlink w:anchor="_topic_Security">
+        <w:r>
+          <w:rPr>
+            <w:rFonts w:ascii="Tahoma" w:hAnsi="Tahoma" w:cs="Tahoma" w:eastAsia="Tahoma"/>
+            <w:sz w:val="24"/>
+            <w:color w:val="000000"/>
+          </w:rPr>
+          <w:t>Security</w:t>
+        </w:r>
+      </w:hyperlink>
+      <w:r>
+        <w:rPr>
+          <w:rFonts w:ascii="Tahoma" w:hAnsi="Tahoma" w:cs="Tahoma" w:eastAsia="Tahoma"/>
+          <w:sz w:val="24"/>
+          <w:color w:val="000000"/>
+        </w:rPr>
+        <w:tab/>
+      </w:r>
+      <w:r>
+        <w:fldChar w:fldCharType="begin"/>
+      </w:r>
+      <w:r>
+        <w:instrText xml:space="preserve">PAGEREF _topic_Security \h  \* MERGEFORMAT </w:instrText>
+      </w:r>
+      <w:r>
+        <w:fldChar w:fldCharType="separate"/>
+      </w:r>
+      <w:r>
+        <w:rPr>
+          <w:rFonts w:ascii="Tahoma" w:hAnsi="Tahoma" w:cs="Tahoma" w:eastAsia="Tahoma"/>
+          <w:sz w:val="24"/>
+          <w:color w:val="000000"/>
+        </w:rPr>
+        <w:t>9</w:t>
+      </w:r>
+      <w:r>
+        <w:fldChar w:fldCharType="end"/>
+      </w:r>
+    </w:p>
+    <w:p>
+      <w:pPr>
+        <w:shd w:val="clear" w:color="auto" w:fill="FFFFFF"/>
+        <w:pBdr>
+          <w:top w:val="none" w:space="0" w:color="000000"/>
+          <w:left w:val="none" w:space="0" w:color="000000"/>
+          <w:bottom w:val="none" w:space="0" w:color="000000"/>
+          <w:right w:val="none" w:space="0" w:color="000000"/>
+        </w:pBdr>
+        <w:tabs>
+          <w:tab w:val="right" w:pos="10695" w:leader="dot"/>
         </w:tabs>
       </w:pPr>
       <w:hyperlink w:anchor="_topic_Glossary">
@@ -1046,7 +1098,7 @@
           <w:sz w:val="24"/>
           <w:color w:val="000000"/>
         </w:rPr>
-        <w:t>10</w:t>
+        <w:t>9</w:t>
       </w:r>
       <w:r>
         <w:fldChar w:fldCharType="end"/>
@@ -1056,13 +1108,13 @@
       <w:pPr>
         <w:shd w:val="clear" w:color="auto" w:fill="FFFFFF"/>
         <w:pBdr>
-          <w:top w:val="none" w:space="1" w:color="000000"/>
-          <w:left w:val="none" w:space="1" w:color="000000"/>
-          <w:bottom w:val="none" w:space="1" w:color="000000"/>
-          <w:right w:val="none" w:space="1" w:color="000000"/>
+          <w:top w:val="none" w:space="0" w:color="000000"/>
+          <w:left w:val="none" w:space="0" w:color="000000"/>
+          <w:bottom w:val="none" w:space="0" w:color="000000"/>
+          <w:right w:val="none" w:space="0" w:color="000000"/>
         </w:pBdr>
         <w:tabs>
-          <w:tab w:val="right" w:pos="9495" w:leader="dot"/>
+          <w:tab w:val="right" w:pos="10695" w:leader="dot"/>
         </w:tabs>
       </w:pPr>
       <w:hyperlink w:anchor="_topic_FAQ">
@@ -1098,7 +1150,7 @@
           <w:sz w:val="24"/>
           <w:color w:val="000000"/>
         </w:rPr>
-        <w:t>10</w:t>
+        <w:t>9</w:t>
       </w:r>
       <w:r>
         <w:fldChar w:fldCharType="end"/>
@@ -1108,13 +1160,13 @@
       <w:pPr>
         <w:shd w:val="clear" w:color="auto" w:fill="FFFFFF"/>
         <w:pBdr>
-          <w:top w:val="none" w:space="1" w:color="000000"/>
-          <w:left w:val="none" w:space="1" w:color="000000"/>
-          <w:bottom w:val="none" w:space="1" w:color="000000"/>
-          <w:right w:val="none" w:space="1" w:color="000000"/>
+          <w:top w:val="none" w:space="0" w:color="000000"/>
+          <w:left w:val="none" w:space="0" w:color="000000"/>
+          <w:bottom w:val="none" w:space="0" w:color="000000"/>
+          <w:right w:val="none" w:space="0" w:color="000000"/>
         </w:pBdr>
         <w:tabs>
-          <w:tab w:val="right" w:pos="9495" w:leader="dot"/>
+          <w:tab w:val="right" w:pos="10695" w:leader="dot"/>
         </w:tabs>
       </w:pPr>
       <w:hyperlink w:anchor="_topic_API">
@@ -1150,7 +1202,7 @@
           <w:sz w:val="24"/>
           <w:color w:val="000000"/>
         </w:rPr>
-        <w:t>10</w:t>
+        <w:t>9</w:t>
       </w:r>
       <w:r>
         <w:fldChar w:fldCharType="end"/>
@@ -1170,13 +1222,13 @@
       <w:pPr>
         <w:outlineLvl w:val="1"/>
         <w:keepNext/>
-        <w:spacing w:before="150" w:after="150"/>
+        <w:spacing w:before="75" w:after="75"/>
         <w:shd w:val="clear" w:color="auto" w:fill="FFFFFF"/>
         <w:pBdr>
-          <w:top w:val="none" w:space="1" w:color="000000"/>
-          <w:left w:val="none" w:space="1" w:color="000000"/>
-          <w:bottom w:val="none" w:space="1" w:color="000000"/>
-          <w:right w:val="none" w:space="1" w:color="000000"/>
+          <w:top w:val="none" w:space="0" w:color="000000"/>
+          <w:left w:val="none" w:space="0" w:color="000000"/>
+          <w:bottom w:val="none" w:space="0" w:color="000000"/>
+          <w:right w:val="none" w:space="0" w:color="000000"/>
         </w:pBdr>
       </w:pPr>
       <w:r>
@@ -1446,13 +1498,13 @@
       <w:pPr>
         <w:outlineLvl w:val="1"/>
         <w:keepNext/>
-        <w:spacing w:before="150" w:after="150"/>
+        <w:spacing w:before="75" w:after="75"/>
         <w:shd w:val="clear" w:color="auto" w:fill="FFFFFF"/>
         <w:pBdr>
-          <w:top w:val="none" w:space="1" w:color="000000"/>
-          <w:left w:val="none" w:space="1" w:color="000000"/>
-          <w:bottom w:val="none" w:space="1" w:color="000000"/>
-          <w:right w:val="none" w:space="1" w:color="000000"/>
+          <w:top w:val="none" w:space="0" w:color="000000"/>
+          <w:left w:val="none" w:space="0" w:color="000000"/>
+          <w:bottom w:val="none" w:space="0" w:color="000000"/>
+          <w:right w:val="none" w:space="0" w:color="000000"/>
         </w:pBdr>
       </w:pPr>
       <w:r>
@@ -1574,35 +1626,35 @@
         <w:tblW w:w="5000" w:type="pct"/>
         <w:tblLayout w:type="fixed"/>
         <w:tblBorders>
-          <w:left w:val="single" w:sz="12" w:color="auto"/>
-          <w:top w:val="single" w:sz="12" w:color="auto"/>
-          <w:right w:val="single" w:sz="12" w:color="auto"/>
-          <w:bottom w:val="single" w:sz="12" w:color="auto"/>
-          <w:insideH w:val="single" w:sz="12" w:color="auto"/>
-          <w:insideV w:val="single" w:sz="12" w:color="auto"/>
+          <w:left w:val="single" w:sz="6" w:color="auto"/>
+          <w:top w:val="single" w:sz="6" w:color="auto"/>
+          <w:right w:val="single" w:sz="6" w:color="auto"/>
+          <w:bottom w:val="single" w:sz="6" w:color="auto"/>
+          <w:insideH w:val="single" w:sz="6" w:color="auto"/>
+          <w:insideV w:val="single" w:sz="6" w:color="auto"/>
         </w:tblBorders>
         <w:tblCellMar>
           <w:top w:w="0" w:type="dxa"/>
-          <w:left w:w="195" w:type="dxa"/>
+          <w:left w:w="98" w:type="dxa"/>
           <w:bottom w:w="0" w:type="dxa"/>
-          <w:right w:w="195" w:type="dxa"/>
+          <w:right w:w="98" w:type="dxa"/>
         </w:tblCellMar>
-        <w:tblCellSpacing w:w="30" w:type="dxa"/>
+        <w:tblCellSpacing w:w="15" w:type="dxa"/>
       </w:tblPr>
       <w:tblGrid>
-        <w:gridCol w:w="1365"/>
-        <w:gridCol w:w="1335"/>
-        <w:gridCol w:w="6600"/>
+        <w:gridCol w:w="1313"/>
+        <w:gridCol w:w="1298"/>
+        <w:gridCol w:w="7987"/>
       </w:tblGrid>
       <w:tr>
         <w:tc>
           <w:tcPr>
-            <w:tcW w:w="1275" w:type="dxa"/>
+            <w:tcW w:w="1268" w:type="dxa"/>
             <w:tcBorders>
-              <w:left w:val="single" w:sz="12" w:color="000000"/>
-              <w:top w:val="single" w:sz="12" w:color="000000"/>
-              <w:right w:val="single" w:sz="12" w:color="000000"/>
-              <w:bottom w:val="single" w:sz="12" w:color="000000"/>
+              <w:left w:val="single" w:sz="6" w:color="000000"/>
+              <w:top w:val="single" w:sz="6" w:color="000000"/>
+              <w:right w:val="single" w:sz="6" w:color="000000"/>
+              <w:bottom w:val="single" w:sz="6" w:color="000000"/>
             </w:tcBorders>
           </w:tcPr>
           <w:p>
@@ -1616,12 +1668,12 @@
         </w:tc>
         <w:tc>
           <w:tcPr>
-            <w:tcW w:w="1275" w:type="dxa"/>
+            <w:tcW w:w="1268" w:type="dxa"/>
             <w:tcBorders>
-              <w:left w:val="single" w:sz="12" w:color="000000"/>
-              <w:top w:val="single" w:sz="12" w:color="000000"/>
-              <w:right w:val="single" w:sz="12" w:color="000000"/>
-              <w:bottom w:val="single" w:sz="12" w:color="000000"/>
+              <w:left w:val="single" w:sz="6" w:color="000000"/>
+              <w:top w:val="single" w:sz="6" w:color="000000"/>
+              <w:right w:val="single" w:sz="6" w:color="000000"/>
+              <w:bottom w:val="single" w:sz="6" w:color="000000"/>
             </w:tcBorders>
           </w:tcPr>
           <w:p>
@@ -1635,12 +1687,12 @@
         </w:tc>
         <w:tc>
           <w:tcPr>
-            <w:tcW w:w="6510" w:type="dxa"/>
+            <w:tcW w:w="7942" w:type="dxa"/>
             <w:tcBorders>
-              <w:left w:val="single" w:sz="12" w:color="000000"/>
-              <w:top w:val="single" w:sz="12" w:color="000000"/>
-              <w:right w:val="single" w:sz="12" w:color="000000"/>
-              <w:bottom w:val="single" w:sz="12" w:color="000000"/>
+              <w:left w:val="single" w:sz="6" w:color="000000"/>
+              <w:top w:val="single" w:sz="6" w:color="000000"/>
+              <w:right w:val="single" w:sz="6" w:color="000000"/>
+              <w:bottom w:val="single" w:sz="6" w:color="000000"/>
             </w:tcBorders>
           </w:tcPr>
           <w:p>
@@ -1656,12 +1708,12 @@
       <w:tr>
         <w:tc>
           <w:tcPr>
-            <w:tcW w:w="1275" w:type="dxa"/>
+            <w:tcW w:w="1268" w:type="dxa"/>
             <w:tcBorders>
-              <w:left w:val="single" w:sz="12" w:color="000000"/>
-              <w:top w:val="single" w:sz="12" w:color="000000"/>
-              <w:right w:val="single" w:sz="12" w:color="000000"/>
-              <w:bottom w:val="single" w:sz="12" w:color="000000"/>
+              <w:left w:val="single" w:sz="6" w:color="000000"/>
+              <w:top w:val="single" w:sz="6" w:color="000000"/>
+              <w:right w:val="single" w:sz="6" w:color="000000"/>
+              <w:bottom w:val="single" w:sz="6" w:color="000000"/>
             </w:tcBorders>
           </w:tcPr>
           <w:p>
@@ -1680,12 +1732,12 @@
         </w:tc>
         <w:tc>
           <w:tcPr>
-            <w:tcW w:w="1275" w:type="dxa"/>
+            <w:tcW w:w="1268" w:type="dxa"/>
             <w:tcBorders>
-              <w:left w:val="single" w:sz="12" w:color="000000"/>
-              <w:top w:val="single" w:sz="12" w:color="000000"/>
-              <w:right w:val="single" w:sz="12" w:color="000000"/>
-              <w:bottom w:val="single" w:sz="12" w:color="000000"/>
+              <w:left w:val="single" w:sz="6" w:color="000000"/>
+              <w:top w:val="single" w:sz="6" w:color="000000"/>
+              <w:right w:val="single" w:sz="6" w:color="000000"/>
+              <w:bottom w:val="single" w:sz="6" w:color="000000"/>
             </w:tcBorders>
           </w:tcPr>
           <w:p>
@@ -1696,12 +1748,12 @@
         </w:tc>
         <w:tc>
           <w:tcPr>
-            <w:tcW w:w="6510" w:type="dxa"/>
+            <w:tcW w:w="7942" w:type="dxa"/>
             <w:tcBorders>
-              <w:left w:val="single" w:sz="12" w:color="000000"/>
-              <w:top w:val="single" w:sz="12" w:color="000000"/>
-              <w:right w:val="single" w:sz="12" w:color="000000"/>
-              <w:bottom w:val="single" w:sz="12" w:color="000000"/>
+              <w:left w:val="single" w:sz="6" w:color="000000"/>
+              <w:top w:val="single" w:sz="6" w:color="000000"/>
+              <w:right w:val="single" w:sz="6" w:color="000000"/>
+              <w:bottom w:val="single" w:sz="6" w:color="000000"/>
             </w:tcBorders>
           </w:tcPr>
           <w:p>
@@ -1719,12 +1771,12 @@
       <w:tr>
         <w:tc>
           <w:tcPr>
-            <w:tcW w:w="1275" w:type="dxa"/>
+            <w:tcW w:w="1268" w:type="dxa"/>
             <w:tcBorders>
-              <w:left w:val="single" w:sz="12" w:color="000000"/>
-              <w:top w:val="single" w:sz="12" w:color="000000"/>
-              <w:right w:val="single" w:sz="12" w:color="000000"/>
-              <w:bottom w:val="single" w:sz="12" w:color="000000"/>
+              <w:left w:val="single" w:sz="6" w:color="000000"/>
+              <w:top w:val="single" w:sz="6" w:color="000000"/>
+              <w:right w:val="single" w:sz="6" w:color="000000"/>
+              <w:bottom w:val="single" w:sz="6" w:color="000000"/>
             </w:tcBorders>
           </w:tcPr>
           <w:p>
@@ -1743,12 +1795,12 @@
         </w:tc>
         <w:tc>
           <w:tcPr>
-            <w:tcW w:w="1275" w:type="dxa"/>
+            <w:tcW w:w="1268" w:type="dxa"/>
             <w:tcBorders>
-              <w:left w:val="single" w:sz="12" w:color="000000"/>
-              <w:top w:val="single" w:sz="12" w:color="000000"/>
-              <w:right w:val="single" w:sz="12" w:color="000000"/>
-              <w:bottom w:val="single" w:sz="12" w:color="000000"/>
+              <w:left w:val="single" w:sz="6" w:color="000000"/>
+              <w:top w:val="single" w:sz="6" w:color="000000"/>
+              <w:right w:val="single" w:sz="6" w:color="000000"/>
+              <w:bottom w:val="single" w:sz="6" w:color="000000"/>
             </w:tcBorders>
           </w:tcPr>
           <w:p>
@@ -1759,12 +1811,12 @@
         </w:tc>
         <w:tc>
           <w:tcPr>
-            <w:tcW w:w="6510" w:type="dxa"/>
+            <w:tcW w:w="7942" w:type="dxa"/>
             <w:tcBorders>
-              <w:left w:val="single" w:sz="12" w:color="000000"/>
-              <w:top w:val="single" w:sz="12" w:color="000000"/>
-              <w:right w:val="single" w:sz="12" w:color="000000"/>
-              <w:bottom w:val="single" w:sz="12" w:color="000000"/>
+              <w:left w:val="single" w:sz="6" w:color="000000"/>
+              <w:top w:val="single" w:sz="6" w:color="000000"/>
+              <w:right w:val="single" w:sz="6" w:color="000000"/>
+              <w:bottom w:val="single" w:sz="6" w:color="000000"/>
             </w:tcBorders>
           </w:tcPr>
           <w:p>
@@ -1782,12 +1834,12 @@
       <w:tr>
         <w:tc>
           <w:tcPr>
-            <w:tcW w:w="1275" w:type="dxa"/>
+            <w:tcW w:w="1268" w:type="dxa"/>
             <w:tcBorders>
-              <w:left w:val="single" w:sz="12" w:color="000000"/>
-              <w:top w:val="single" w:sz="12" w:color="000000"/>
-              <w:right w:val="single" w:sz="12" w:color="000000"/>
-              <w:bottom w:val="single" w:sz="12" w:color="000000"/>
+              <w:left w:val="single" w:sz="6" w:color="000000"/>
+              <w:top w:val="single" w:sz="6" w:color="000000"/>
+              <w:right w:val="single" w:sz="6" w:color="000000"/>
+              <w:bottom w:val="single" w:sz="6" w:color="000000"/>
             </w:tcBorders>
           </w:tcPr>
           <w:p>
@@ -1806,12 +1858,12 @@
         </w:tc>
         <w:tc>
           <w:tcPr>
-            <w:tcW w:w="1275" w:type="dxa"/>
+            <w:tcW w:w="1268" w:type="dxa"/>
             <w:tcBorders>
-              <w:left w:val="single" w:sz="12" w:color="000000"/>
-              <w:top w:val="single" w:sz="12" w:color="000000"/>
-              <w:right w:val="single" w:sz="12" w:color="000000"/>
-              <w:bottom w:val="single" w:sz="12" w:color="000000"/>
+              <w:left w:val="single" w:sz="6" w:color="000000"/>
+              <w:top w:val="single" w:sz="6" w:color="000000"/>
+              <w:right w:val="single" w:sz="6" w:color="000000"/>
+              <w:bottom w:val="single" w:sz="6" w:color="000000"/>
             </w:tcBorders>
           </w:tcPr>
           <w:p>
@@ -1822,12 +1874,12 @@
         </w:tc>
         <w:tc>
           <w:tcPr>
-            <w:tcW w:w="6510" w:type="dxa"/>
+            <w:tcW w:w="7942" w:type="dxa"/>
             <w:tcBorders>
-              <w:left w:val="single" w:sz="12" w:color="000000"/>
-              <w:top w:val="single" w:sz="12" w:color="000000"/>
-              <w:right w:val="single" w:sz="12" w:color="000000"/>
-              <w:bottom w:val="single" w:sz="12" w:color="000000"/>
+              <w:left w:val="single" w:sz="6" w:color="000000"/>
+              <w:top w:val="single" w:sz="6" w:color="000000"/>
+              <w:right w:val="single" w:sz="6" w:color="000000"/>
+              <w:bottom w:val="single" w:sz="6" w:color="000000"/>
             </w:tcBorders>
           </w:tcPr>
           <w:p>
@@ -1845,12 +1897,12 @@
       <w:tr>
         <w:tc>
           <w:tcPr>
-            <w:tcW w:w="1275" w:type="dxa"/>
+            <w:tcW w:w="1268" w:type="dxa"/>
             <w:tcBorders>
-              <w:left w:val="single" w:sz="12" w:color="000000"/>
-              <w:top w:val="single" w:sz="12" w:color="000000"/>
-              <w:right w:val="single" w:sz="12" w:color="000000"/>
-              <w:bottom w:val="single" w:sz="12" w:color="000000"/>
+              <w:left w:val="single" w:sz="6" w:color="000000"/>
+              <w:top w:val="single" w:sz="6" w:color="000000"/>
+              <w:right w:val="single" w:sz="6" w:color="000000"/>
+              <w:bottom w:val="single" w:sz="6" w:color="000000"/>
             </w:tcBorders>
           </w:tcPr>
           <w:p>
@@ -1869,12 +1921,12 @@
         </w:tc>
         <w:tc>
           <w:tcPr>
-            <w:tcW w:w="1275" w:type="dxa"/>
+            <w:tcW w:w="1268" w:type="dxa"/>
             <w:tcBorders>
-              <w:left w:val="single" w:sz="12" w:color="000000"/>
-              <w:top w:val="single" w:sz="12" w:color="000000"/>
-              <w:right w:val="single" w:sz="12" w:color="000000"/>
-              <w:bottom w:val="single" w:sz="12" w:color="000000"/>
+              <w:left w:val="single" w:sz="6" w:color="000000"/>
+              <w:top w:val="single" w:sz="6" w:color="000000"/>
+              <w:right w:val="single" w:sz="6" w:color="000000"/>
+              <w:bottom w:val="single" w:sz="6" w:color="000000"/>
             </w:tcBorders>
           </w:tcPr>
           <w:p>
@@ -1885,12 +1937,12 @@
         </w:tc>
         <w:tc>
           <w:tcPr>
-            <w:tcW w:w="6510" w:type="dxa"/>
+            <w:tcW w:w="7942" w:type="dxa"/>
             <w:tcBorders>
-              <w:left w:val="single" w:sz="12" w:color="000000"/>
-              <w:top w:val="single" w:sz="12" w:color="000000"/>
-              <w:right w:val="single" w:sz="12" w:color="000000"/>
-              <w:bottom w:val="single" w:sz="12" w:color="000000"/>
+              <w:left w:val="single" w:sz="6" w:color="000000"/>
+              <w:top w:val="single" w:sz="6" w:color="000000"/>
+              <w:right w:val="single" w:sz="6" w:color="000000"/>
+              <w:bottom w:val="single" w:sz="6" w:color="000000"/>
             </w:tcBorders>
           </w:tcPr>
           <w:p>
@@ -1908,12 +1960,12 @@
       <w:tr>
         <w:tc>
           <w:tcPr>
-            <w:tcW w:w="1275" w:type="dxa"/>
+            <w:tcW w:w="1268" w:type="dxa"/>
             <w:tcBorders>
-              <w:left w:val="single" w:sz="12" w:color="000000"/>
-              <w:top w:val="single" w:sz="12" w:color="000000"/>
-              <w:right w:val="single" w:sz="12" w:color="000000"/>
-              <w:bottom w:val="single" w:sz="12" w:color="000000"/>
+              <w:left w:val="single" w:sz="6" w:color="000000"/>
+              <w:top w:val="single" w:sz="6" w:color="000000"/>
+              <w:right w:val="single" w:sz="6" w:color="000000"/>
+              <w:bottom w:val="single" w:sz="6" w:color="000000"/>
             </w:tcBorders>
           </w:tcPr>
           <w:p>
@@ -1932,12 +1984,12 @@
         </w:tc>
         <w:tc>
           <w:tcPr>
-            <w:tcW w:w="1275" w:type="dxa"/>
+            <w:tcW w:w="1268" w:type="dxa"/>
             <w:tcBorders>
-              <w:left w:val="single" w:sz="12" w:color="000000"/>
-              <w:top w:val="single" w:sz="12" w:color="000000"/>
-              <w:right w:val="single" w:sz="12" w:color="000000"/>
-              <w:bottom w:val="single" w:sz="12" w:color="000000"/>
+              <w:left w:val="single" w:sz="6" w:color="000000"/>
+              <w:top w:val="single" w:sz="6" w:color="000000"/>
+              <w:right w:val="single" w:sz="6" w:color="000000"/>
+              <w:bottom w:val="single" w:sz="6" w:color="000000"/>
             </w:tcBorders>
           </w:tcPr>
           <w:p>
@@ -1948,12 +2000,12 @@
         </w:tc>
         <w:tc>
           <w:tcPr>
-            <w:tcW w:w="6510" w:type="dxa"/>
+            <w:tcW w:w="7942" w:type="dxa"/>
             <w:tcBorders>
-              <w:left w:val="single" w:sz="12" w:color="000000"/>
-              <w:top w:val="single" w:sz="12" w:color="000000"/>
-              <w:right w:val="single" w:sz="12" w:color="000000"/>
-              <w:bottom w:val="single" w:sz="12" w:color="000000"/>
+              <w:left w:val="single" w:sz="6" w:color="000000"/>
+              <w:top w:val="single" w:sz="6" w:color="000000"/>
+              <w:right w:val="single" w:sz="6" w:color="000000"/>
+              <w:bottom w:val="single" w:sz="6" w:color="000000"/>
             </w:tcBorders>
           </w:tcPr>
           <w:p>
@@ -1971,12 +2023,12 @@
       <w:tr>
         <w:tc>
           <w:tcPr>
-            <w:tcW w:w="1275" w:type="dxa"/>
+            <w:tcW w:w="1268" w:type="dxa"/>
             <w:tcBorders>
-              <w:left w:val="single" w:sz="12" w:color="000000"/>
-              <w:top w:val="single" w:sz="12" w:color="000000"/>
-              <w:right w:val="single" w:sz="12" w:color="000000"/>
-              <w:bottom w:val="single" w:sz="12" w:color="000000"/>
+              <w:left w:val="single" w:sz="6" w:color="000000"/>
+              <w:top w:val="single" w:sz="6" w:color="000000"/>
+              <w:right w:val="single" w:sz="6" w:color="000000"/>
+              <w:bottom w:val="single" w:sz="6" w:color="000000"/>
             </w:tcBorders>
           </w:tcPr>
           <w:p>
@@ -1995,12 +2047,12 @@
         </w:tc>
         <w:tc>
           <w:tcPr>
-            <w:tcW w:w="1275" w:type="dxa"/>
+            <w:tcW w:w="1268" w:type="dxa"/>
             <w:tcBorders>
-              <w:left w:val="single" w:sz="12" w:color="000000"/>
-              <w:top w:val="single" w:sz="12" w:color="000000"/>
-              <w:right w:val="single" w:sz="12" w:color="000000"/>
-              <w:bottom w:val="single" w:sz="12" w:color="000000"/>
+              <w:left w:val="single" w:sz="6" w:color="000000"/>
+              <w:top w:val="single" w:sz="6" w:color="000000"/>
+              <w:right w:val="single" w:sz="6" w:color="000000"/>
+              <w:bottom w:val="single" w:sz="6" w:color="000000"/>
             </w:tcBorders>
           </w:tcPr>
           <w:p>
@@ -2011,12 +2063,12 @@
         </w:tc>
         <w:tc>
           <w:tcPr>
-            <w:tcW w:w="6510" w:type="dxa"/>
+            <w:tcW w:w="7942" w:type="dxa"/>
             <w:tcBorders>
-              <w:left w:val="single" w:sz="12" w:color="000000"/>
-              <w:top w:val="single" w:sz="12" w:color="000000"/>
-              <w:right w:val="single" w:sz="12" w:color="000000"/>
-              <w:bottom w:val="single" w:sz="12" w:color="000000"/>
+              <w:left w:val="single" w:sz="6" w:color="000000"/>
+              <w:top w:val="single" w:sz="6" w:color="000000"/>
+              <w:right w:val="single" w:sz="6" w:color="000000"/>
+              <w:bottom w:val="single" w:sz="6" w:color="000000"/>
             </w:tcBorders>
           </w:tcPr>
           <w:p>
@@ -2034,12 +2086,12 @@
       <w:tr>
         <w:tc>
           <w:tcPr>
-            <w:tcW w:w="1275" w:type="dxa"/>
+            <w:tcW w:w="1268" w:type="dxa"/>
             <w:tcBorders>
-              <w:left w:val="single" w:sz="12" w:color="000000"/>
-              <w:top w:val="single" w:sz="12" w:color="000000"/>
-              <w:right w:val="single" w:sz="12" w:color="000000"/>
-              <w:bottom w:val="single" w:sz="12" w:color="000000"/>
+              <w:left w:val="single" w:sz="6" w:color="000000"/>
+              <w:top w:val="single" w:sz="6" w:color="000000"/>
+              <w:right w:val="single" w:sz="6" w:color="000000"/>
+              <w:bottom w:val="single" w:sz="6" w:color="000000"/>
             </w:tcBorders>
           </w:tcPr>
           <w:p>
@@ -2058,12 +2110,12 @@
         </w:tc>
         <w:tc>
           <w:tcPr>
-            <w:tcW w:w="1275" w:type="dxa"/>
+            <w:tcW w:w="1268" w:type="dxa"/>
             <w:tcBorders>
-              <w:left w:val="single" w:sz="12" w:color="000000"/>
-              <w:top w:val="single" w:sz="12" w:color="000000"/>
-              <w:right w:val="single" w:sz="12" w:color="000000"/>
-              <w:bottom w:val="single" w:sz="12" w:color="000000"/>
+              <w:left w:val="single" w:sz="6" w:color="000000"/>
+              <w:top w:val="single" w:sz="6" w:color="000000"/>
+              <w:right w:val="single" w:sz="6" w:color="000000"/>
+              <w:bottom w:val="single" w:sz="6" w:color="000000"/>
             </w:tcBorders>
           </w:tcPr>
           <w:p>
@@ -2074,12 +2126,12 @@
         </w:tc>
         <w:tc>
           <w:tcPr>
-            <w:tcW w:w="6510" w:type="dxa"/>
+            <w:tcW w:w="7942" w:type="dxa"/>
             <w:tcBorders>
-              <w:left w:val="single" w:sz="12" w:color="000000"/>
-              <w:top w:val="single" w:sz="12" w:color="000000"/>
-              <w:right w:val="single" w:sz="12" w:color="000000"/>
-              <w:bottom w:val="single" w:sz="12" w:color="000000"/>
+              <w:left w:val="single" w:sz="6" w:color="000000"/>
+              <w:top w:val="single" w:sz="6" w:color="000000"/>
+              <w:right w:val="single" w:sz="6" w:color="000000"/>
+              <w:bottom w:val="single" w:sz="6" w:color="000000"/>
             </w:tcBorders>
           </w:tcPr>
           <w:p>
@@ -2097,12 +2149,12 @@
       <w:tr>
         <w:tc>
           <w:tcPr>
-            <w:tcW w:w="1275" w:type="dxa"/>
+            <w:tcW w:w="1268" w:type="dxa"/>
             <w:tcBorders>
-              <w:left w:val="single" w:sz="12" w:color="000000"/>
-              <w:top w:val="single" w:sz="12" w:color="000000"/>
-              <w:right w:val="single" w:sz="12" w:color="000000"/>
-              <w:bottom w:val="single" w:sz="12" w:color="000000"/>
+              <w:left w:val="single" w:sz="6" w:color="000000"/>
+              <w:top w:val="single" w:sz="6" w:color="000000"/>
+              <w:right w:val="single" w:sz="6" w:color="000000"/>
+              <w:bottom w:val="single" w:sz="6" w:color="000000"/>
             </w:tcBorders>
           </w:tcPr>
           <w:p>
@@ -2121,12 +2173,12 @@
         </w:tc>
         <w:tc>
           <w:tcPr>
-            <w:tcW w:w="1275" w:type="dxa"/>
+            <w:tcW w:w="1268" w:type="dxa"/>
             <w:tcBorders>
-              <w:left w:val="single" w:sz="12" w:color="000000"/>
-              <w:top w:val="single" w:sz="12" w:color="000000"/>
-              <w:right w:val="single" w:sz="12" w:color="000000"/>
-              <w:bottom w:val="single" w:sz="12" w:color="000000"/>
+              <w:left w:val="single" w:sz="6" w:color="000000"/>
+              <w:top w:val="single" w:sz="6" w:color="000000"/>
+              <w:right w:val="single" w:sz="6" w:color="000000"/>
+              <w:bottom w:val="single" w:sz="6" w:color="000000"/>
             </w:tcBorders>
           </w:tcPr>
           <w:p>
@@ -2137,12 +2189,12 @@
         </w:tc>
         <w:tc>
           <w:tcPr>
-            <w:tcW w:w="6510" w:type="dxa"/>
+            <w:tcW w:w="7942" w:type="dxa"/>
             <w:tcBorders>
-              <w:left w:val="single" w:sz="12" w:color="000000"/>
-              <w:top w:val="single" w:sz="12" w:color="000000"/>
-              <w:right w:val="single" w:sz="12" w:color="000000"/>
-              <w:bottom w:val="single" w:sz="12" w:color="000000"/>
+              <w:left w:val="single" w:sz="6" w:color="000000"/>
+              <w:top w:val="single" w:sz="6" w:color="000000"/>
+              <w:right w:val="single" w:sz="6" w:color="000000"/>
+              <w:bottom w:val="single" w:sz="6" w:color="000000"/>
             </w:tcBorders>
           </w:tcPr>
           <w:p>
@@ -2160,12 +2212,12 @@
       <w:tr>
         <w:tc>
           <w:tcPr>
-            <w:tcW w:w="1275" w:type="dxa"/>
+            <w:tcW w:w="1268" w:type="dxa"/>
             <w:tcBorders>
-              <w:left w:val="single" w:sz="12" w:color="000000"/>
-              <w:top w:val="single" w:sz="12" w:color="000000"/>
-              <w:right w:val="single" w:sz="12" w:color="000000"/>
-              <w:bottom w:val="single" w:sz="12" w:color="000000"/>
+              <w:left w:val="single" w:sz="6" w:color="000000"/>
+              <w:top w:val="single" w:sz="6" w:color="000000"/>
+              <w:right w:val="single" w:sz="6" w:color="000000"/>
+              <w:bottom w:val="single" w:sz="6" w:color="000000"/>
             </w:tcBorders>
           </w:tcPr>
           <w:p>
@@ -2184,12 +2236,12 @@
         </w:tc>
         <w:tc>
           <w:tcPr>
-            <w:tcW w:w="1275" w:type="dxa"/>
+            <w:tcW w:w="1268" w:type="dxa"/>
             <w:tcBorders>
-              <w:left w:val="single" w:sz="12" w:color="000000"/>
-              <w:top w:val="single" w:sz="12" w:color="000000"/>
-              <w:right w:val="single" w:sz="12" w:color="000000"/>
-              <w:bottom w:val="single" w:sz="12" w:color="000000"/>
+              <w:left w:val="single" w:sz="6" w:color="000000"/>
+              <w:top w:val="single" w:sz="6" w:color="000000"/>
+              <w:right w:val="single" w:sz="6" w:color="000000"/>
+              <w:bottom w:val="single" w:sz="6" w:color="000000"/>
             </w:tcBorders>
           </w:tcPr>
           <w:p>
@@ -2200,12 +2252,12 @@
         </w:tc>
         <w:tc>
           <w:tcPr>
-            <w:tcW w:w="6510" w:type="dxa"/>
+            <w:tcW w:w="7942" w:type="dxa"/>
             <w:tcBorders>
-              <w:left w:val="single" w:sz="12" w:color="000000"/>
-              <w:top w:val="single" w:sz="12" w:color="000000"/>
-              <w:right w:val="single" w:sz="12" w:color="000000"/>
-              <w:bottom w:val="single" w:sz="12" w:color="000000"/>
+              <w:left w:val="single" w:sz="6" w:color="000000"/>
+              <w:top w:val="single" w:sz="6" w:color="000000"/>
+              <w:right w:val="single" w:sz="6" w:color="000000"/>
+              <w:bottom w:val="single" w:sz="6" w:color="000000"/>
             </w:tcBorders>
           </w:tcPr>
           <w:p>
@@ -2223,12 +2275,12 @@
       <w:tr>
         <w:tc>
           <w:tcPr>
-            <w:tcW w:w="1275" w:type="dxa"/>
+            <w:tcW w:w="1268" w:type="dxa"/>
             <w:tcBorders>
-              <w:left w:val="single" w:sz="12" w:color="000000"/>
-              <w:top w:val="single" w:sz="12" w:color="000000"/>
-              <w:right w:val="single" w:sz="12" w:color="000000"/>
-              <w:bottom w:val="single" w:sz="12" w:color="000000"/>
+              <w:left w:val="single" w:sz="6" w:color="000000"/>
+              <w:top w:val="single" w:sz="6" w:color="000000"/>
+              <w:right w:val="single" w:sz="6" w:color="000000"/>
+              <w:bottom w:val="single" w:sz="6" w:color="000000"/>
             </w:tcBorders>
           </w:tcPr>
           <w:p>
@@ -2247,12 +2299,12 @@
         </w:tc>
         <w:tc>
           <w:tcPr>
-            <w:tcW w:w="1275" w:type="dxa"/>
+            <w:tcW w:w="1268" w:type="dxa"/>
             <w:tcBorders>
-              <w:left w:val="single" w:sz="12" w:color="000000"/>
-              <w:top w:val="single" w:sz="12" w:color="000000"/>
-              <w:right w:val="single" w:sz="12" w:color="000000"/>
-              <w:bottom w:val="single" w:sz="12" w:color="000000"/>
+              <w:left w:val="single" w:sz="6" w:color="000000"/>
+              <w:top w:val="single" w:sz="6" w:color="000000"/>
+              <w:right w:val="single" w:sz="6" w:color="000000"/>
+              <w:bottom w:val="single" w:sz="6" w:color="000000"/>
             </w:tcBorders>
           </w:tcPr>
           <w:p>
@@ -2263,12 +2315,12 @@
         </w:tc>
         <w:tc>
           <w:tcPr>
-            <w:tcW w:w="6510" w:type="dxa"/>
+            <w:tcW w:w="7942" w:type="dxa"/>
             <w:tcBorders>
-              <w:left w:val="single" w:sz="12" w:color="000000"/>
-              <w:top w:val="single" w:sz="12" w:color="000000"/>
-              <w:right w:val="single" w:sz="12" w:color="000000"/>
-              <w:bottom w:val="single" w:sz="12" w:color="000000"/>
+              <w:left w:val="single" w:sz="6" w:color="000000"/>
+              <w:top w:val="single" w:sz="6" w:color="000000"/>
+              <w:right w:val="single" w:sz="6" w:color="000000"/>
+              <w:bottom w:val="single" w:sz="6" w:color="000000"/>
             </w:tcBorders>
           </w:tcPr>
           <w:p>
@@ -2286,12 +2338,12 @@
       <w:tr>
         <w:tc>
           <w:tcPr>
-            <w:tcW w:w="1275" w:type="dxa"/>
+            <w:tcW w:w="1268" w:type="dxa"/>
             <w:tcBorders>
-              <w:left w:val="single" w:sz="12" w:color="000000"/>
-              <w:top w:val="single" w:sz="12" w:color="000000"/>
-              <w:right w:val="single" w:sz="12" w:color="000000"/>
-              <w:bottom w:val="single" w:sz="12" w:color="000000"/>
+              <w:left w:val="single" w:sz="6" w:color="000000"/>
+              <w:top w:val="single" w:sz="6" w:color="000000"/>
+              <w:right w:val="single" w:sz="6" w:color="000000"/>
+              <w:bottom w:val="single" w:sz="6" w:color="000000"/>
             </w:tcBorders>
           </w:tcPr>
           <w:p>
@@ -2310,12 +2362,12 @@
         </w:tc>
         <w:tc>
           <w:tcPr>
-            <w:tcW w:w="1275" w:type="dxa"/>
+            <w:tcW w:w="1268" w:type="dxa"/>
             <w:tcBorders>
-              <w:left w:val="single" w:sz="12" w:color="000000"/>
-              <w:top w:val="single" w:sz="12" w:color="000000"/>
-              <w:right w:val="single" w:sz="12" w:color="000000"/>
-              <w:bottom w:val="single" w:sz="12" w:color="000000"/>
+              <w:left w:val="single" w:sz="6" w:color="000000"/>
+              <w:top w:val="single" w:sz="6" w:color="000000"/>
+              <w:right w:val="single" w:sz="6" w:color="000000"/>
+              <w:bottom w:val="single" w:sz="6" w:color="000000"/>
             </w:tcBorders>
           </w:tcPr>
           <w:p>
@@ -2326,12 +2378,12 @@
         </w:tc>
         <w:tc>
           <w:tcPr>
-            <w:tcW w:w="6510" w:type="dxa"/>
+            <w:tcW w:w="7942" w:type="dxa"/>
             <w:tcBorders>
-              <w:left w:val="single" w:sz="12" w:color="000000"/>
-              <w:top w:val="single" w:sz="12" w:color="000000"/>
-              <w:right w:val="single" w:sz="12" w:color="000000"/>
-              <w:bottom w:val="single" w:sz="12" w:color="000000"/>
+              <w:left w:val="single" w:sz="6" w:color="000000"/>
+              <w:top w:val="single" w:sz="6" w:color="000000"/>
+              <w:right w:val="single" w:sz="6" w:color="000000"/>
+              <w:bottom w:val="single" w:sz="6" w:color="000000"/>
             </w:tcBorders>
           </w:tcPr>
           <w:p>
@@ -2349,12 +2401,12 @@
       <w:tr>
         <w:tc>
           <w:tcPr>
-            <w:tcW w:w="1275" w:type="dxa"/>
+            <w:tcW w:w="1268" w:type="dxa"/>
             <w:tcBorders>
-              <w:left w:val="single" w:sz="12" w:color="000000"/>
-              <w:top w:val="single" w:sz="12" w:color="000000"/>
-              <w:right w:val="single" w:sz="12" w:color="000000"/>
-              <w:bottom w:val="single" w:sz="12" w:color="000000"/>
+              <w:left w:val="single" w:sz="6" w:color="000000"/>
+              <w:top w:val="single" w:sz="6" w:color="000000"/>
+              <w:right w:val="single" w:sz="6" w:color="000000"/>
+              <w:bottom w:val="single" w:sz="6" w:color="000000"/>
             </w:tcBorders>
           </w:tcPr>
           <w:p>
@@ -2373,12 +2425,12 @@
         </w:tc>
         <w:tc>
           <w:tcPr>
-            <w:tcW w:w="1275" w:type="dxa"/>
+            <w:tcW w:w="1268" w:type="dxa"/>
             <w:tcBorders>
-              <w:left w:val="single" w:sz="12" w:color="000000"/>
-              <w:top w:val="single" w:sz="12" w:color="000000"/>
-              <w:right w:val="single" w:sz="12" w:color="000000"/>
-              <w:bottom w:val="single" w:sz="12" w:color="000000"/>
+              <w:left w:val="single" w:sz="6" w:color="000000"/>
+              <w:top w:val="single" w:sz="6" w:color="000000"/>
+              <w:right w:val="single" w:sz="6" w:color="000000"/>
+              <w:bottom w:val="single" w:sz="6" w:color="000000"/>
             </w:tcBorders>
           </w:tcPr>
           <w:p>
@@ -2389,12 +2441,12 @@
         </w:tc>
         <w:tc>
           <w:tcPr>
-            <w:tcW w:w="6510" w:type="dxa"/>
+            <w:tcW w:w="7942" w:type="dxa"/>
             <w:tcBorders>
-              <w:left w:val="single" w:sz="12" w:color="000000"/>
-              <w:top w:val="single" w:sz="12" w:color="000000"/>
-              <w:right w:val="single" w:sz="12" w:color="000000"/>
-              <w:bottom w:val="single" w:sz="12" w:color="000000"/>
+              <w:left w:val="single" w:sz="6" w:color="000000"/>
+              <w:top w:val="single" w:sz="6" w:color="000000"/>
+              <w:right w:val="single" w:sz="6" w:color="000000"/>
+              <w:bottom w:val="single" w:sz="6" w:color="000000"/>
             </w:tcBorders>
           </w:tcPr>
           <w:p>
@@ -2412,12 +2464,12 @@
       <w:tr>
         <w:tc>
           <w:tcPr>
-            <w:tcW w:w="1275" w:type="dxa"/>
+            <w:tcW w:w="1268" w:type="dxa"/>
             <w:tcBorders>
-              <w:left w:val="single" w:sz="12" w:color="000000"/>
-              <w:top w:val="single" w:sz="12" w:color="000000"/>
-              <w:right w:val="single" w:sz="12" w:color="000000"/>
-              <w:bottom w:val="single" w:sz="12" w:color="000000"/>
+              <w:left w:val="single" w:sz="6" w:color="000000"/>
+              <w:top w:val="single" w:sz="6" w:color="000000"/>
+              <w:right w:val="single" w:sz="6" w:color="000000"/>
+              <w:bottom w:val="single" w:sz="6" w:color="000000"/>
             </w:tcBorders>
           </w:tcPr>
           <w:p>
@@ -2436,12 +2488,12 @@
         </w:tc>
         <w:tc>
           <w:tcPr>
-            <w:tcW w:w="1275" w:type="dxa"/>
+            <w:tcW w:w="1268" w:type="dxa"/>
             <w:tcBorders>
-              <w:left w:val="single" w:sz="12" w:color="000000"/>
-              <w:top w:val="single" w:sz="12" w:color="000000"/>
-              <w:right w:val="single" w:sz="12" w:color="000000"/>
-              <w:bottom w:val="single" w:sz="12" w:color="000000"/>
+              <w:left w:val="single" w:sz="6" w:color="000000"/>
+              <w:top w:val="single" w:sz="6" w:color="000000"/>
+              <w:right w:val="single" w:sz="6" w:color="000000"/>
+              <w:bottom w:val="single" w:sz="6" w:color="000000"/>
             </w:tcBorders>
           </w:tcPr>
           <w:p>
@@ -2452,12 +2504,12 @@
         </w:tc>
         <w:tc>
           <w:tcPr>
-            <w:tcW w:w="6510" w:type="dxa"/>
+            <w:tcW w:w="7942" w:type="dxa"/>
             <w:tcBorders>
-              <w:left w:val="single" w:sz="12" w:color="000000"/>
-              <w:top w:val="single" w:sz="12" w:color="000000"/>
-              <w:right w:val="single" w:sz="12" w:color="000000"/>
-              <w:bottom w:val="single" w:sz="12" w:color="000000"/>
+              <w:left w:val="single" w:sz="6" w:color="000000"/>
+              <w:top w:val="single" w:sz="6" w:color="000000"/>
+              <w:right w:val="single" w:sz="6" w:color="000000"/>
+              <w:bottom w:val="single" w:sz="6" w:color="000000"/>
             </w:tcBorders>
           </w:tcPr>
           <w:p>
@@ -2475,12 +2527,12 @@
       <w:tr>
         <w:tc>
           <w:tcPr>
-            <w:tcW w:w="1275" w:type="dxa"/>
+            <w:tcW w:w="1268" w:type="dxa"/>
             <w:tcBorders>
-              <w:left w:val="single" w:sz="12" w:color="000000"/>
-              <w:top w:val="single" w:sz="12" w:color="000000"/>
-              <w:right w:val="single" w:sz="12" w:color="000000"/>
-              <w:bottom w:val="single" w:sz="12" w:color="000000"/>
+              <w:left w:val="single" w:sz="6" w:color="000000"/>
+              <w:top w:val="single" w:sz="6" w:color="000000"/>
+              <w:right w:val="single" w:sz="6" w:color="000000"/>
+              <w:bottom w:val="single" w:sz="6" w:color="000000"/>
             </w:tcBorders>
           </w:tcPr>
           <w:p>
@@ -2499,12 +2551,12 @@
         </w:tc>
         <w:tc>
           <w:tcPr>
-            <w:tcW w:w="1275" w:type="dxa"/>
+            <w:tcW w:w="1268" w:type="dxa"/>
             <w:tcBorders>
-              <w:left w:val="single" w:sz="12" w:color="000000"/>
-              <w:top w:val="single" w:sz="12" w:color="000000"/>
-              <w:right w:val="single" w:sz="12" w:color="000000"/>
-              <w:bottom w:val="single" w:sz="12" w:color="000000"/>
+              <w:left w:val="single" w:sz="6" w:color="000000"/>
+              <w:top w:val="single" w:sz="6" w:color="000000"/>
+              <w:right w:val="single" w:sz="6" w:color="000000"/>
+              <w:bottom w:val="single" w:sz="6" w:color="000000"/>
             </w:tcBorders>
           </w:tcPr>
           <w:p>
@@ -2515,12 +2567,12 @@
         </w:tc>
         <w:tc>
           <w:tcPr>
-            <w:tcW w:w="6510" w:type="dxa"/>
+            <w:tcW w:w="7942" w:type="dxa"/>
             <w:tcBorders>
-              <w:left w:val="single" w:sz="12" w:color="000000"/>
-              <w:top w:val="single" w:sz="12" w:color="000000"/>
-              <w:right w:val="single" w:sz="12" w:color="000000"/>
-              <w:bottom w:val="single" w:sz="12" w:color="000000"/>
+              <w:left w:val="single" w:sz="6" w:color="000000"/>
+              <w:top w:val="single" w:sz="6" w:color="000000"/>
+              <w:right w:val="single" w:sz="6" w:color="000000"/>
+              <w:bottom w:val="single" w:sz="6" w:color="000000"/>
             </w:tcBorders>
           </w:tcPr>
           <w:p>
@@ -2538,12 +2590,12 @@
       <w:tr>
         <w:tc>
           <w:tcPr>
-            <w:tcW w:w="1275" w:type="dxa"/>
+            <w:tcW w:w="1268" w:type="dxa"/>
             <w:tcBorders>
-              <w:left w:val="single" w:sz="12" w:color="000000"/>
-              <w:top w:val="single" w:sz="12" w:color="000000"/>
-              <w:right w:val="single" w:sz="12" w:color="000000"/>
-              <w:bottom w:val="single" w:sz="12" w:color="000000"/>
+              <w:left w:val="single" w:sz="6" w:color="000000"/>
+              <w:top w:val="single" w:sz="6" w:color="000000"/>
+              <w:right w:val="single" w:sz="6" w:color="000000"/>
+              <w:bottom w:val="single" w:sz="6" w:color="000000"/>
             </w:tcBorders>
           </w:tcPr>
           <w:p>
@@ -2562,12 +2614,12 @@
         </w:tc>
         <w:tc>
           <w:tcPr>
-            <w:tcW w:w="1275" w:type="dxa"/>
+            <w:tcW w:w="1268" w:type="dxa"/>
             <w:tcBorders>
-              <w:left w:val="single" w:sz="12" w:color="000000"/>
-              <w:top w:val="single" w:sz="12" w:color="000000"/>
-              <w:right w:val="single" w:sz="12" w:color="000000"/>
-              <w:bottom w:val="single" w:sz="12" w:color="000000"/>
+              <w:left w:val="single" w:sz="6" w:color="000000"/>
+              <w:top w:val="single" w:sz="6" w:color="000000"/>
+              <w:right w:val="single" w:sz="6" w:color="000000"/>
+              <w:bottom w:val="single" w:sz="6" w:color="000000"/>
             </w:tcBorders>
           </w:tcPr>
           <w:p>
@@ -2578,12 +2630,12 @@
         </w:tc>
         <w:tc>
           <w:tcPr>
-            <w:tcW w:w="6510" w:type="dxa"/>
+            <w:tcW w:w="7942" w:type="dxa"/>
             <w:tcBorders>
-              <w:left w:val="single" w:sz="12" w:color="000000"/>
-              <w:top w:val="single" w:sz="12" w:color="000000"/>
-              <w:right w:val="single" w:sz="12" w:color="000000"/>
-              <w:bottom w:val="single" w:sz="12" w:color="000000"/>
+              <w:left w:val="single" w:sz="6" w:color="000000"/>
+              <w:top w:val="single" w:sz="6" w:color="000000"/>
+              <w:right w:val="single" w:sz="6" w:color="000000"/>
+              <w:bottom w:val="single" w:sz="6" w:color="000000"/>
             </w:tcBorders>
           </w:tcPr>
           <w:p>
@@ -2601,12 +2653,12 @@
       <w:tr>
         <w:tc>
           <w:tcPr>
-            <w:tcW w:w="1275" w:type="dxa"/>
+            <w:tcW w:w="1268" w:type="dxa"/>
             <w:tcBorders>
-              <w:left w:val="single" w:sz="12" w:color="000000"/>
-              <w:top w:val="single" w:sz="12" w:color="000000"/>
-              <w:right w:val="single" w:sz="12" w:color="000000"/>
-              <w:bottom w:val="single" w:sz="12" w:color="000000"/>
+              <w:left w:val="single" w:sz="6" w:color="000000"/>
+              <w:top w:val="single" w:sz="6" w:color="000000"/>
+              <w:right w:val="single" w:sz="6" w:color="000000"/>
+              <w:bottom w:val="single" w:sz="6" w:color="000000"/>
             </w:tcBorders>
           </w:tcPr>
           <w:p>
@@ -2625,12 +2677,12 @@
         </w:tc>
         <w:tc>
           <w:tcPr>
-            <w:tcW w:w="1275" w:type="dxa"/>
+            <w:tcW w:w="1268" w:type="dxa"/>
             <w:tcBorders>
-              <w:left w:val="single" w:sz="12" w:color="000000"/>
-              <w:top w:val="single" w:sz="12" w:color="000000"/>
-              <w:right w:val="single" w:sz="12" w:color="000000"/>
-              <w:bottom w:val="single" w:sz="12" w:color="000000"/>
+              <w:left w:val="single" w:sz="6" w:color="000000"/>
+              <w:top w:val="single" w:sz="6" w:color="000000"/>
+              <w:right w:val="single" w:sz="6" w:color="000000"/>
+              <w:bottom w:val="single" w:sz="6" w:color="000000"/>
             </w:tcBorders>
           </w:tcPr>
           <w:p>
@@ -2641,12 +2693,12 @@
         </w:tc>
         <w:tc>
           <w:tcPr>
-            <w:tcW w:w="6510" w:type="dxa"/>
+            <w:tcW w:w="7942" w:type="dxa"/>
             <w:tcBorders>
-              <w:left w:val="single" w:sz="12" w:color="000000"/>
-              <w:top w:val="single" w:sz="12" w:color="000000"/>
-              <w:right w:val="single" w:sz="12" w:color="000000"/>
-              <w:bottom w:val="single" w:sz="12" w:color="000000"/>
+              <w:left w:val="single" w:sz="6" w:color="000000"/>
+              <w:top w:val="single" w:sz="6" w:color="000000"/>
+              <w:right w:val="single" w:sz="6" w:color="000000"/>
+              <w:bottom w:val="single" w:sz="6" w:color="000000"/>
             </w:tcBorders>
           </w:tcPr>
           <w:p>
@@ -2664,12 +2716,12 @@
       <w:tr>
         <w:tc>
           <w:tcPr>
-            <w:tcW w:w="1275" w:type="dxa"/>
+            <w:tcW w:w="1268" w:type="dxa"/>
             <w:tcBorders>
-              <w:left w:val="single" w:sz="12" w:color="000000"/>
-              <w:top w:val="single" w:sz="12" w:color="000000"/>
-              <w:right w:val="single" w:sz="12" w:color="000000"/>
-              <w:bottom w:val="single" w:sz="12" w:color="000000"/>
+              <w:left w:val="single" w:sz="6" w:color="000000"/>
+              <w:top w:val="single" w:sz="6" w:color="000000"/>
+              <w:right w:val="single" w:sz="6" w:color="000000"/>
+              <w:bottom w:val="single" w:sz="6" w:color="000000"/>
             </w:tcBorders>
           </w:tcPr>
           <w:p>
@@ -2688,12 +2740,12 @@
         </w:tc>
         <w:tc>
           <w:tcPr>
-            <w:tcW w:w="1275" w:type="dxa"/>
+            <w:tcW w:w="1268" w:type="dxa"/>
             <w:tcBorders>
-              <w:left w:val="single" w:sz="12" w:color="000000"/>
-              <w:top w:val="single" w:sz="12" w:color="000000"/>
-              <w:right w:val="single" w:sz="12" w:color="000000"/>
-              <w:bottom w:val="single" w:sz="12" w:color="000000"/>
+              <w:left w:val="single" w:sz="6" w:color="000000"/>
+              <w:top w:val="single" w:sz="6" w:color="000000"/>
+              <w:right w:val="single" w:sz="6" w:color="000000"/>
+              <w:bottom w:val="single" w:sz="6" w:color="000000"/>
             </w:tcBorders>
           </w:tcPr>
           <w:p>
@@ -2704,12 +2756,12 @@
         </w:tc>
         <w:tc>
           <w:tcPr>
-            <w:tcW w:w="6510" w:type="dxa"/>
+            <w:tcW w:w="7942" w:type="dxa"/>
             <w:tcBorders>
-              <w:left w:val="single" w:sz="12" w:color="000000"/>
-              <w:top w:val="single" w:sz="12" w:color="000000"/>
-              <w:right w:val="single" w:sz="12" w:color="000000"/>
-              <w:bottom w:val="single" w:sz="12" w:color="000000"/>
+              <w:left w:val="single" w:sz="6" w:color="000000"/>
+              <w:top w:val="single" w:sz="6" w:color="000000"/>
+              <w:right w:val="single" w:sz="6" w:color="000000"/>
+              <w:bottom w:val="single" w:sz="6" w:color="000000"/>
             </w:tcBorders>
           </w:tcPr>
           <w:p>
@@ -2728,7 +2780,7 @@
     <w:p>
       <w:pPr>
         <w:widowControl/>
-        <w:spacing w:after="285" w:lineRule="auto" w:line="256"/>
+        <w:spacing w:after="142" w:lineRule="auto" w:line="256"/>
       </w:pPr>
       <w:r>
         <w:rPr>
@@ -2740,7 +2792,7 @@
     <w:p>
       <w:pPr>
         <w:widowControl/>
-        <w:spacing w:after="285" w:lineRule="auto" w:line="256"/>
+        <w:spacing w:after="142" w:lineRule="auto" w:line="256"/>
       </w:pPr>
       <w:r/>
       <w:r/>
@@ -2750,13 +2802,13 @@
       <w:pPr>
         <w:outlineLvl w:val="1"/>
         <w:keepNext/>
-        <w:spacing w:before="150" w:after="150"/>
+        <w:spacing w:before="75" w:after="75"/>
         <w:shd w:val="clear" w:color="auto" w:fill="FFFFFF"/>
         <w:pBdr>
-          <w:top w:val="none" w:space="1" w:color="000000"/>
-          <w:left w:val="none" w:space="1" w:color="000000"/>
-          <w:bottom w:val="none" w:space="1" w:color="000000"/>
-          <w:right w:val="none" w:space="1" w:color="000000"/>
+          <w:top w:val="none" w:space="0" w:color="000000"/>
+          <w:left w:val="none" w:space="0" w:color="000000"/>
+          <w:bottom w:val="none" w:space="0" w:color="000000"/>
+          <w:right w:val="none" w:space="0" w:color="000000"/>
         </w:pBdr>
       </w:pPr>
       <w:r>
@@ -2821,13 +2873,13 @@
       <w:pPr>
         <w:outlineLvl w:val="1"/>
         <w:keepNext/>
-        <w:spacing w:before="150" w:after="150"/>
+        <w:spacing w:before="75" w:after="75"/>
         <w:shd w:val="clear" w:color="auto" w:fill="FFFFFF"/>
         <w:pBdr>
-          <w:top w:val="none" w:space="1" w:color="000000"/>
-          <w:left w:val="none" w:space="1" w:color="000000"/>
-          <w:bottom w:val="none" w:space="1" w:color="000000"/>
-          <w:right w:val="none" w:space="1" w:color="000000"/>
+          <w:top w:val="none" w:space="0" w:color="000000"/>
+          <w:left w:val="none" w:space="0" w:color="000000"/>
+          <w:bottom w:val="none" w:space="0" w:color="000000"/>
+          <w:right w:val="none" w:space="0" w:color="000000"/>
         </w:pBdr>
       </w:pPr>
       <w:r>
@@ -3182,13 +3234,13 @@
       <w:pPr>
         <w:outlineLvl w:val="1"/>
         <w:keepNext/>
-        <w:spacing w:before="150" w:after="150"/>
+        <w:spacing w:before="75" w:after="75"/>
         <w:shd w:val="clear" w:color="auto" w:fill="FFFFFF"/>
         <w:pBdr>
-          <w:top w:val="none" w:space="1" w:color="000000"/>
-          <w:left w:val="none" w:space="1" w:color="000000"/>
-          <w:bottom w:val="none" w:space="1" w:color="000000"/>
-          <w:right w:val="none" w:space="1" w:color="000000"/>
+          <w:top w:val="none" w:space="0" w:color="000000"/>
+          <w:left w:val="none" w:space="0" w:color="000000"/>
+          <w:bottom w:val="none" w:space="0" w:color="000000"/>
+          <w:right w:val="none" w:space="0" w:color="000000"/>
         </w:pBdr>
       </w:pPr>
       <w:r>
@@ -3234,13 +3286,13 @@
       <w:pPr>
         <w:outlineLvl w:val="1"/>
         <w:keepNext/>
-        <w:spacing w:before="150" w:after="150"/>
+        <w:spacing w:before="75" w:after="75"/>
         <w:shd w:val="clear" w:color="auto" w:fill="FFFFFF"/>
         <w:pBdr>
-          <w:top w:val="none" w:space="1" w:color="000000"/>
-          <w:left w:val="none" w:space="1" w:color="000000"/>
-          <w:bottom w:val="none" w:space="1" w:color="000000"/>
-          <w:right w:val="none" w:space="1" w:color="000000"/>
+          <w:top w:val="none" w:space="0" w:color="000000"/>
+          <w:left w:val="none" w:space="0" w:color="000000"/>
+          <w:bottom w:val="none" w:space="0" w:color="000000"/>
+          <w:right w:val="none" w:space="0" w:color="000000"/>
         </w:pBdr>
       </w:pPr>
       <w:r>
@@ -3390,13 +3442,13 @@
       <w:pPr>
         <w:outlineLvl w:val="1"/>
         <w:keepNext/>
-        <w:spacing w:before="150" w:after="150"/>
+        <w:spacing w:before="75" w:after="75"/>
         <w:shd w:val="clear" w:color="auto" w:fill="FFFFFF"/>
         <w:pBdr>
-          <w:top w:val="none" w:space="1" w:color="000000"/>
-          <w:left w:val="none" w:space="1" w:color="000000"/>
-          <w:bottom w:val="none" w:space="1" w:color="000000"/>
-          <w:right w:val="none" w:space="1" w:color="000000"/>
+          <w:top w:val="none" w:space="0" w:color="000000"/>
+          <w:left w:val="none" w:space="0" w:color="000000"/>
+          <w:bottom w:val="none" w:space="0" w:color="000000"/>
+          <w:right w:val="none" w:space="0" w:color="000000"/>
         </w:pBdr>
       </w:pPr>
       <w:r>
@@ -3570,13 +3622,13 @@
       <w:pPr>
         <w:outlineLvl w:val="1"/>
         <w:keepNext/>
-        <w:spacing w:before="150" w:after="150"/>
+        <w:spacing w:before="75" w:after="75"/>
         <w:shd w:val="clear" w:color="auto" w:fill="FFFFFF"/>
         <w:pBdr>
-          <w:top w:val="none" w:space="1" w:color="000000"/>
-          <w:left w:val="none" w:space="1" w:color="000000"/>
-          <w:bottom w:val="none" w:space="1" w:color="000000"/>
-          <w:right w:val="none" w:space="1" w:color="000000"/>
+          <w:top w:val="none" w:space="0" w:color="000000"/>
+          <w:left w:val="none" w:space="0" w:color="000000"/>
+          <w:bottom w:val="none" w:space="0" w:color="000000"/>
+          <w:right w:val="none" w:space="0" w:color="000000"/>
         </w:pBdr>
       </w:pPr>
       <w:r>
@@ -3753,13 +3805,13 @@
       <w:pPr>
         <w:outlineLvl w:val="1"/>
         <w:keepNext/>
-        <w:spacing w:before="150" w:after="150"/>
+        <w:spacing w:before="75" w:after="75"/>
         <w:shd w:val="clear" w:color="auto" w:fill="FFFFFF"/>
         <w:pBdr>
-          <w:top w:val="none" w:space="1" w:color="000000"/>
-          <w:left w:val="none" w:space="1" w:color="000000"/>
-          <w:bottom w:val="none" w:space="1" w:color="000000"/>
-          <w:right w:val="none" w:space="1" w:color="000000"/>
+          <w:top w:val="none" w:space="0" w:color="000000"/>
+          <w:left w:val="none" w:space="0" w:color="000000"/>
+          <w:bottom w:val="none" w:space="0" w:color="000000"/>
+          <w:right w:val="none" w:space="0" w:color="000000"/>
         </w:pBdr>
       </w:pPr>
       <w:r>
@@ -3895,13 +3947,13 @@
       <w:pPr>
         <w:outlineLvl w:val="1"/>
         <w:keepNext/>
-        <w:spacing w:before="150" w:after="150"/>
+        <w:spacing w:before="75" w:after="75"/>
         <w:shd w:val="clear" w:color="auto" w:fill="FFFFFF"/>
         <w:pBdr>
-          <w:top w:val="none" w:space="1" w:color="000000"/>
-          <w:left w:val="none" w:space="1" w:color="000000"/>
-          <w:bottom w:val="none" w:space="1" w:color="000000"/>
-          <w:right w:val="none" w:space="1" w:color="000000"/>
+          <w:top w:val="none" w:space="0" w:color="000000"/>
+          <w:left w:val="none" w:space="0" w:color="000000"/>
+          <w:bottom w:val="none" w:space="0" w:color="000000"/>
+          <w:right w:val="none" w:space="0" w:color="000000"/>
         </w:pBdr>
       </w:pPr>
       <w:r>
@@ -3983,13 +4035,13 @@
       <w:pPr>
         <w:outlineLvl w:val="1"/>
         <w:keepNext/>
-        <w:spacing w:before="150" w:after="150"/>
+        <w:spacing w:before="75" w:after="75"/>
         <w:shd w:val="clear" w:color="auto" w:fill="FFFFFF"/>
         <w:pBdr>
-          <w:top w:val="none" w:space="1" w:color="000000"/>
-          <w:left w:val="none" w:space="1" w:color="000000"/>
-          <w:bottom w:val="none" w:space="1" w:color="000000"/>
-          <w:right w:val="none" w:space="1" w:color="000000"/>
+          <w:top w:val="none" w:space="0" w:color="000000"/>
+          <w:left w:val="none" w:space="0" w:color="000000"/>
+          <w:bottom w:val="none" w:space="0" w:color="000000"/>
+          <w:right w:val="none" w:space="0" w:color="000000"/>
         </w:pBdr>
       </w:pPr>
       <w:r>
@@ -4174,13 +4226,13 @@
       <w:pPr>
         <w:outlineLvl w:val="1"/>
         <w:keepNext/>
-        <w:spacing w:before="150" w:after="150"/>
+        <w:spacing w:before="75" w:after="75"/>
         <w:shd w:val="clear" w:color="auto" w:fill="FFFFFF"/>
         <w:pBdr>
-          <w:top w:val="none" w:space="1" w:color="000000"/>
-          <w:left w:val="none" w:space="1" w:color="000000"/>
-          <w:bottom w:val="none" w:space="1" w:color="000000"/>
-          <w:right w:val="none" w:space="1" w:color="000000"/>
+          <w:top w:val="none" w:space="0" w:color="000000"/>
+          <w:left w:val="none" w:space="0" w:color="000000"/>
+          <w:bottom w:val="none" w:space="0" w:color="000000"/>
+          <w:right w:val="none" w:space="0" w:color="000000"/>
         </w:pBdr>
       </w:pPr>
       <w:r>
@@ -4320,13 +4372,13 @@
       <w:pPr>
         <w:outlineLvl w:val="0"/>
         <w:keepNext/>
-        <w:spacing w:before="75" w:after="405"/>
+        <w:spacing w:before="38" w:after="202"/>
         <w:shd w:val="clear" w:color="auto" w:fill="FFFFFF"/>
         <w:pBdr>
-          <w:top w:val="none" w:space="1" w:color="AAAAAA"/>
-          <w:left w:val="none" w:space="1" w:color="AAAAAA"/>
-          <w:bottom w:val="single" w:space="1" w:color="AAAAAA"/>
-          <w:right w:val="none" w:space="1" w:color="AAAAAA"/>
+          <w:top w:val="none" w:space="0" w:color="AAAAAA"/>
+          <w:left w:val="none" w:space="0" w:color="AAAAAA"/>
+          <w:bottom w:val="single" w:space="0" w:color="AAAAAA"/>
+          <w:right w:val="none" w:space="0" w:color="AAAAAA"/>
         </w:pBdr>
       </w:pPr>
       <w:r>
@@ -4603,13 +4655,13 @@
       <w:pPr>
         <w:outlineLvl w:val="1"/>
         <w:keepNext/>
-        <w:spacing w:before="150" w:after="150"/>
+        <w:spacing w:before="75" w:after="75"/>
         <w:shd w:val="clear" w:color="auto" w:fill="FFFFFF"/>
         <w:pBdr>
-          <w:top w:val="none" w:space="1" w:color="000000"/>
-          <w:left w:val="none" w:space="1" w:color="000000"/>
-          <w:bottom w:val="none" w:space="1" w:color="000000"/>
-          <w:right w:val="none" w:space="1" w:color="000000"/>
+          <w:top w:val="none" w:space="0" w:color="000000"/>
+          <w:left w:val="none" w:space="0" w:color="000000"/>
+          <w:bottom w:val="none" w:space="0" w:color="000000"/>
+          <w:right w:val="none" w:space="0" w:color="000000"/>
         </w:pBdr>
       </w:pPr>
       <w:r>
@@ -4728,7 +4780,75 @@
       </w:pPr>
       <w:r/>
       <w:r>
+        <w:t xml:space="preserve">Must support the </w:t>
+      </w:r>
+      <w:hyperlink r:id="hrId26" target="_blank">
+        <w:r>
+          <w:rPr>
+            <w:rStyle w:val="c13"/>
+          </w:rPr>
+          <w:t>$meta-delete operation</w:t>
+        </w:r>
+      </w:hyperlink>
+    </w:p>
+    <w:p>
+      <w:pPr>
+        <w:numPr>
+          <w:ilvl w:val="1"/>
+          <w:numId w:val="13"/>
+        </w:numPr>
+      </w:pPr>
+      <w:r/>
+      <w:r>
+        <w:t>Must support ImplementationGuide search query parameters:</w:t>
+      </w:r>
+    </w:p>
+    <w:p>
+      <w:pPr>
+        <w:numPr>
+          <w:ilvl w:val="2"/>
+          <w:numId w:val="13"/>
+        </w:numPr>
+      </w:pPr>
+      <w:r/>
+      <w:r>
+        <w:t>resource</w:t>
+      </w:r>
+    </w:p>
+    <w:p>
+      <w:pPr>
+        <w:numPr>
+          <w:ilvl w:val="2"/>
+          <w:numId w:val="13"/>
+        </w:numPr>
+      </w:pPr>
+      <w:r/>
+      <w:r>
+        <w:t>global</w:t>
+      </w:r>
+    </w:p>
+    <w:p>
+      <w:pPr>
+        <w:numPr>
+          <w:ilvl w:val="1"/>
+          <w:numId w:val="13"/>
+        </w:numPr>
+      </w:pPr>
+      <w:r/>
+      <w:r>
         <w:t>Must support _has (reverse chaining) search criteria. For example: GET /StructureDefinition?_has:ImplementationGuide:resource:_id=&lt;IG_ID&gt;</w:t>
+      </w:r>
+    </w:p>
+    <w:p>
+      <w:pPr>
+        <w:numPr>
+          <w:ilvl w:val="1"/>
+          <w:numId w:val="13"/>
+        </w:numPr>
+      </w:pPr>
+      <w:r/>
+      <w:r>
+        <w:t>Must support _include search criteria to get a list of all resources related to an implementation guide. For example: GET /ImplementationGuide?_id=some-ig-id&amp;_include=ImplementationGuide:resource&amp;ImplementationGuide:global</w:t>
       </w:r>
       <w:r/>
       <w:r/>
@@ -4738,13 +4858,13 @@
       <w:pPr>
         <w:outlineLvl w:val="1"/>
         <w:keepNext/>
-        <w:spacing w:before="150" w:after="150"/>
+        <w:spacing w:before="75" w:after="75"/>
         <w:shd w:val="clear" w:color="auto" w:fill="FFFFFF"/>
         <w:pBdr>
-          <w:top w:val="none" w:space="1" w:color="000000"/>
-          <w:left w:val="none" w:space="1" w:color="000000"/>
-          <w:bottom w:val="none" w:space="1" w:color="000000"/>
-          <w:right w:val="none" w:space="1" w:color="000000"/>
+          <w:top w:val="none" w:space="0" w:color="000000"/>
+          <w:left w:val="none" w:space="0" w:color="000000"/>
+          <w:bottom w:val="none" w:space="0" w:color="000000"/>
+          <w:right w:val="none" w:space="0" w:color="000000"/>
         </w:pBdr>
       </w:pPr>
       <w:r>
@@ -4840,13 +4960,13 @@
       <w:pPr>
         <w:outlineLvl w:val="0"/>
         <w:keepNext/>
-        <w:spacing w:before="75" w:after="405"/>
+        <w:spacing w:before="38" w:after="202"/>
         <w:shd w:val="clear" w:color="auto" w:fill="FFFFFF"/>
         <w:pBdr>
-          <w:top w:val="none" w:space="1" w:color="AAAAAA"/>
-          <w:left w:val="none" w:space="1" w:color="AAAAAA"/>
-          <w:bottom w:val="single" w:space="1" w:color="AAAAAA"/>
-          <w:right w:val="none" w:space="1" w:color="AAAAAA"/>
+          <w:top w:val="none" w:space="0" w:color="AAAAAA"/>
+          <w:left w:val="none" w:space="0" w:color="AAAAAA"/>
+          <w:bottom w:val="single" w:space="0" w:color="AAAAAA"/>
+          <w:right w:val="none" w:space="0" w:color="AAAAAA"/>
         </w:pBdr>
       </w:pPr>
       <w:r>
@@ -4855,8 +4975,126 @@
         </w:rPr>
         <w:br w:type="textWrapping" w:clear="all"/>
       </w:r>
-      <w:bookmarkStart w:id="18" w:name="_topic_Glossary"/>
+      <w:bookmarkStart w:id="18" w:name="_topic_Security"/>
       <w:bookmarkEnd w:id="18"/>
+      <w:r>
+        <w:rPr>
+          <w:rFonts w:ascii="Tahoma" w:hAnsi="Tahoma" w:cs="Tahoma" w:eastAsia="Tahoma"/>
+          <w:b/>
+          <w:sz w:val="28"/>
+          <w:color w:val="365F91"/>
+        </w:rPr>
+        <w:t>Security</w:t>
+      </w:r>
+      <w:r/>
+    </w:p>
+    <w:p>
+      <w:pPr>
+        <w:pStyle w:val="4"/>
+      </w:pPr>
+      <w:r>
+        <w:t>Authentication</w:t>
+      </w:r>
+    </w:p>
+    <w:p>
+      <w:r>
+        <w:t>Trifolia-on-FHIR is designed to minimally require that the user authenticate in order to access the data that is stored on the FHIR servers that ToF is configured to use. Additional permissions may be required depending on the configuration of the ToF installation.</w:t>
+      </w:r>
+    </w:p>
+    <w:p>
+      <w:pPr>
+        <w:pStyle w:val="4"/>
+      </w:pPr>
+      <w:r>
+        <w:t>Permissions</w:t>
+      </w:r>
+    </w:p>
+    <w:p>
+      <w:r>
+        <w:t>If the ToF installation is configured to require permissions, only data that the user has been permitted to view/edit will be access to them in the user interface. The remainder of this section presumes that permissions are required in the installation.</w:t>
+      </w:r>
+    </w:p>
+    <w:p>
+      <w:r>
+        <w:t>Permissions are maintained for each individual resource in the system. For example, permissions may be different for an instance of an ImplementationGuide compared to a StructureDefinintion that the implementation guide references.</w:t>
+      </w:r>
+    </w:p>
+    <w:p>
+      <w:r>
+        <w:t>Each edit screen contains a "Permissions"  tab which allows the user to define the permissions for the resource. The user may search for users and groups, and add read and/or write permissions to the resource for the selected users/groups.</w:t>
+      </w:r>
+    </w:p>
+    <w:p>
+      <w:r>
+        <w:t>The user may select a different resource to copy permissions from. This can be done either by:</w:t>
+      </w:r>
+    </w:p>
+    <w:p>
+      <w:pPr>
+        <w:numPr>
+          <w:ilvl w:val="0"/>
+          <w:numId w:val="15"/>
+        </w:numPr>
+      </w:pPr>
+      <w:r/>
+      <w:r>
+        <w:t>Selecting a resource type and typing search criteria in the text field. Suggestions will be presented below the text field. Select one of the suggestions and press the "Copy" button.</w:t>
+      </w:r>
+    </w:p>
+    <w:p>
+      <w:pPr>
+        <w:numPr>
+          <w:ilvl w:val="0"/>
+          <w:numId w:val="15"/>
+        </w:numPr>
+      </w:pPr>
+      <w:r/>
+      <w:r>
+        <w:t>Click the "Search" button next to the text field to select a resource using the advanced search pop-up window. Once a resource has been identified and selected, click the "Copy" button.</w:t>
+      </w:r>
+    </w:p>
+    <w:p>
+      <w:pPr>
+        <w:pStyle w:val="5"/>
+      </w:pPr>
+      <w:r>
+        <w:t>Managing Groups</w:t>
+      </w:r>
+    </w:p>
+    <w:p>
+      <w:r>
+        <w:t>All users may create/manage their own groups. A group may only have one manager.</w:t>
+      </w:r>
+    </w:p>
+    <w:p>
+      <w:r>
+        <w:t>To create/edit/delete groups, click your name in the top-right of ToF, and select the "Groups" tab. Changes made to the "Groups" tab are made immediately. Pressing "Save" is not required and only applies to editing information for your profile.</w:t>
+      </w:r>
+      <w:r/>
+      <w:r/>
+      <w:r/>
+    </w:p>
+    <w:p>
+      <w:pPr>
+        <w:outlineLvl w:val="0"/>
+        <w:keepNext/>
+        <w:spacing w:before="38" w:after="202"/>
+        <w:shd w:val="clear" w:color="auto" w:fill="FFFFFF"/>
+        <w:pBdr>
+          <w:top w:val="none" w:space="0" w:color="AAAAAA"/>
+          <w:left w:val="none" w:space="0" w:color="AAAAAA"/>
+          <w:bottom w:val="single" w:space="0" w:color="AAAAAA"/>
+          <w:right w:val="none" w:space="0" w:color="AAAAAA"/>
+        </w:pBdr>
+      </w:pPr>
+      <w:r>
+        <w:rPr>
+          <w:sz w:val="1"/>
+        </w:rPr>
+        <w:br w:type="textWrapping" w:clear="all"/>
+      </w:r>
+      <w:bookmarkStart w:id="19" w:name="_topic_Glossary"/>
+      <w:bookmarkEnd w:id="19"/>
       <w:r>
         <w:rPr>
           <w:rFonts w:ascii="Tahoma" w:hAnsi="Tahoma" w:cs="Tahoma" w:eastAsia="Tahoma"/>
@@ -4873,24 +5111,24 @@
         <w:tblW w:w="5000" w:type="pct"/>
         <w:tblLayout w:type="fixed"/>
         <w:tblBorders>
-          <w:left w:val="single" w:sz="6" w:color="auto"/>
-          <w:top w:val="single" w:sz="6" w:color="auto"/>
-          <w:right w:val="single" w:sz="6" w:color="auto"/>
-          <w:bottom w:val="single" w:sz="6" w:color="auto"/>
-          <w:insideH w:val="single" w:sz="6" w:color="auto"/>
-          <w:insideV w:val="single" w:sz="6" w:color="auto"/>
+          <w:left w:val="single" w:sz="3" w:color="auto"/>
+          <w:top w:val="single" w:sz="3" w:color="auto"/>
+          <w:right w:val="single" w:sz="3" w:color="auto"/>
+          <w:bottom w:val="single" w:sz="3" w:color="auto"/>
+          <w:insideH w:val="single" w:sz="3" w:color="auto"/>
+          <w:insideV w:val="single" w:sz="3" w:color="auto"/>
         </w:tblBorders>
         <w:tblCellMar>
-          <w:top w:w="15" w:type="dxa"/>
-          <w:left w:w="15" w:type="dxa"/>
-          <w:bottom w:w="15" w:type="dxa"/>
-          <w:right w:w="15" w:type="dxa"/>
+          <w:top w:w="8" w:type="dxa"/>
+          <w:left w:w="8" w:type="dxa"/>
+          <w:bottom w:w="8" w:type="dxa"/>
+          <w:right w:w="8" w:type="dxa"/>
         </w:tblCellMar>
-        <w:tblCellSpacing w:w="15" w:type="dxa"/>
+        <w:tblCellSpacing w:w="8" w:type="dxa"/>
       </w:tblPr>
       <w:tblGrid>
-        <w:gridCol w:w="4665"/>
-        <w:gridCol w:w="4665"/>
+        <w:gridCol w:w="5302"/>
+        <w:gridCol w:w="5309"/>
       </w:tblGrid>
       <w:tr>
         <w:tc>
@@ -5020,13 +5258,13 @@
       <w:pPr>
         <w:outlineLvl w:val="0"/>
         <w:keepNext/>
-        <w:spacing w:before="75" w:after="405"/>
+        <w:spacing w:before="38" w:after="202"/>
         <w:shd w:val="clear" w:color="auto" w:fill="FFFFFF"/>
         <w:pBdr>
-          <w:top w:val="none" w:space="1" w:color="AAAAAA"/>
-          <w:left w:val="none" w:space="1" w:color="AAAAAA"/>
-          <w:bottom w:val="single" w:space="1" w:color="AAAAAA"/>
-          <w:right w:val="none" w:space="1" w:color="AAAAAA"/>
+          <w:top w:val="none" w:space="0" w:color="AAAAAA"/>
+          <w:left w:val="none" w:space="0" w:color="AAAAAA"/>
+          <w:bottom w:val="single" w:space="0" w:color="AAAAAA"/>
+          <w:right w:val="none" w:space="0" w:color="AAAAAA"/>
         </w:pBdr>
       </w:pPr>
       <w:r>
@@ -5035,8 +5273,8 @@
         </w:rPr>
         <w:br w:type="textWrapping" w:clear="all"/>
       </w:r>
-      <w:bookmarkStart w:id="19" w:name="_topic_FAQ"/>
-      <w:bookmarkEnd w:id="19"/>
+      <w:bookmarkStart w:id="20" w:name="_topic_FAQ"/>
+      <w:bookmarkEnd w:id="20"/>
       <w:r>
         <w:rPr>
           <w:rFonts w:ascii="Tahoma" w:hAnsi="Tahoma" w:cs="Tahoma" w:eastAsia="Tahoma"/>
@@ -5097,13 +5335,13 @@
       <w:pPr>
         <w:outlineLvl w:val="0"/>
         <w:keepNext/>
-        <w:spacing w:before="75" w:after="405"/>
+        <w:spacing w:before="38" w:after="202"/>
         <w:shd w:val="clear" w:color="auto" w:fill="FFFFFF"/>
         <w:pBdr>
-          <w:top w:val="none" w:space="1" w:color="AAAAAA"/>
-          <w:left w:val="none" w:space="1" w:color="AAAAAA"/>
-          <w:bottom w:val="single" w:space="1" w:color="AAAAAA"/>
-          <w:right w:val="none" w:space="1" w:color="AAAAAA"/>
+          <w:top w:val="none" w:space="0" w:color="AAAAAA"/>
+          <w:left w:val="none" w:space="0" w:color="AAAAAA"/>
+          <w:bottom w:val="single" w:space="0" w:color="AAAAAA"/>
+          <w:right w:val="none" w:space="0" w:color="AAAAAA"/>
         </w:pBdr>
       </w:pPr>
       <w:r>
@@ -5112,8 +5350,8 @@
         </w:rPr>
         <w:br w:type="textWrapping" w:clear="all"/>
       </w:r>
-      <w:bookmarkStart w:id="20" w:name="_topic_API"/>
-      <w:bookmarkEnd w:id="20"/>
+      <w:bookmarkStart w:id="21" w:name="_topic_API"/>
+      <w:bookmarkEnd w:id="21"/>
       <w:r>
         <w:rPr>
           <w:rFonts w:ascii="Tahoma" w:hAnsi="Tahoma" w:cs="Tahoma" w:eastAsia="Tahoma"/>
@@ -5129,7 +5367,7 @@
       <w:r>
         <w:t xml:space="preserve">Trifolia-on-FHIR's REST API is documented using Swagger. The publicly available installation of Trifolia-on-FHIR exposes the API documentation here: </w:t>
       </w:r>
-      <w:hyperlink r:id="hrId26" target="_blank">
+      <w:hyperlink r:id="hrId27" target="_blank">
         <w:r>
           <w:rPr>
             <w:rStyle w:val="c13"/>
@@ -5146,7 +5384,7 @@
       <w:headerReference w:type="first" r:id="rIdHF2"/>
       <w:footerReference w:type="first" r:id="rIdHF3"/>
       <w:pgSz w:w="11905" w:h="16838"/>
-      <w:pgMar w:top="1200" w:right="1200" w:bottom="1200" w:left="1200" w:header="600" w:footer="600" w:gutter="0"/>
+      <w:pgMar w:top="600" w:right="600" w:bottom="600" w:left="600" w:header="300" w:footer="300" w:gutter="0"/>
       <w:titlePg/>
     </w:sectPr>
   </w:body>
@@ -5173,7 +5411,7 @@
         <w:sz w:val="18"/>
         <w:color w:val="969696"/>
       </w:rPr>
-      <w:t>11</w:t>
+      <w:t>10</w:t>
     </w:r>
     <w:r>
       <w:fldChar w:fldCharType="end"/>
@@ -5199,7 +5437,7 @@
         <w:sz w:val="18"/>
         <w:color w:val="969696"/>
       </w:rPr>
-      <w:t>10</w:t>
+      <w:t>9</w:t>
     </w:r>
     <w:r>
       <w:fldChar w:fldCharType="end"/>
@@ -5261,8 +5499,8 @@
       <w:lvlText w:val="·"/>
       <w:lvlJc w:val="left"/>
       <w:pPr>
-        <w:ind w:left="360" w:hanging="360"/>
-        <w:tab w:val="num" w:pos="360"/>
+        <w:ind w:left="180" w:hanging="180"/>
+        <w:tab w:val="num" w:pos="180"/>
       </w:pPr>
       <w:rPr>
         <w:rFonts w:ascii="Symbol" w:hAnsi="Symbol" w:cs="Symbol" w:eastAsia="Symbol"/>
@@ -5279,8 +5517,8 @@
       <w:lvlText w:val="o"/>
       <w:lvlJc w:val="left"/>
       <w:pPr>
-        <w:ind w:left="1080" w:hanging="360"/>
-        <w:tab w:val="num" w:pos="1080"/>
+        <w:ind w:left="540" w:hanging="180"/>
+        <w:tab w:val="num" w:pos="540"/>
       </w:pPr>
       <w:rPr>
         <w:rFonts w:ascii="Courier New" w:hAnsi="Courier New" w:cs="Courier New" w:eastAsia="Courier New"/>
@@ -5297,8 +5535,8 @@
       <w:lvlText w:val="§"/>
       <w:lvlJc w:val="left"/>
       <w:pPr>
-        <w:ind w:left="1800" w:hanging="360"/>
-        <w:tab w:val="num" w:pos="1800"/>
+        <w:ind w:left="900" w:hanging="180"/>
+        <w:tab w:val="num" w:pos="900"/>
       </w:pPr>
       <w:rPr>
         <w:rFonts w:ascii="Wingdings" w:hAnsi="Wingdings" w:cs="Wingdings" w:eastAsia="Wingdings"/>
@@ -5315,8 +5553,8 @@
       <w:lvlText w:val="·"/>
       <w:lvlJc w:val="left"/>
       <w:pPr>
-        <w:ind w:left="2520" w:hanging="360"/>
-        <w:tab w:val="num" w:pos="2520"/>
+        <w:ind w:left="1260" w:hanging="180"/>
+        <w:tab w:val="num" w:pos="1260"/>
       </w:pPr>
       <w:rPr>
         <w:rFonts w:ascii="Symbol" w:hAnsi="Symbol" w:cs="Symbol" w:eastAsia="Symbol"/>
@@ -5333,8 +5571,8 @@
       <w:lvlText w:val="o"/>
       <w:lvlJc w:val="left"/>
       <w:pPr>
-        <w:ind w:left="3240" w:hanging="360"/>
-        <w:tab w:val="num" w:pos="3240"/>
+        <w:ind w:left="1620" w:hanging="180"/>
+        <w:tab w:val="num" w:pos="1620"/>
       </w:pPr>
       <w:rPr>
         <w:rFonts w:ascii="Courier New" w:hAnsi="Courier New" w:cs="Courier New" w:eastAsia="Courier New"/>
@@ -5351,8 +5589,8 @@
       <w:lvlText w:val="§"/>
       <w:lvlJc w:val="left"/>
       <w:pPr>
-        <w:ind w:left="3960" w:hanging="360"/>
-        <w:tab w:val="num" w:pos="3960"/>
+        <w:ind w:left="1980" w:hanging="180"/>
+        <w:tab w:val="num" w:pos="1980"/>
       </w:pPr>
       <w:rPr>
         <w:rFonts w:ascii="Wingdings" w:hAnsi="Wingdings" w:cs="Wingdings" w:eastAsia="Wingdings"/>
@@ -5369,8 +5607,8 @@
       <w:lvlText w:val="·"/>
       <w:lvlJc w:val="left"/>
       <w:pPr>
-        <w:ind w:left="4680" w:hanging="360"/>
-        <w:tab w:val="num" w:pos="4680"/>
+        <w:ind w:left="2340" w:hanging="180"/>
+        <w:tab w:val="num" w:pos="2340"/>
       </w:pPr>
       <w:rPr>
         <w:rFonts w:ascii="Symbol" w:hAnsi="Symbol" w:cs="Symbol" w:eastAsia="Symbol"/>
@@ -5387,8 +5625,8 @@
       <w:lvlText w:val="o"/>
       <w:lvlJc w:val="left"/>
       <w:pPr>
-        <w:ind w:left="5400" w:hanging="360"/>
-        <w:tab w:val="num" w:pos="5400"/>
+        <w:ind w:left="2700" w:hanging="180"/>
+        <w:tab w:val="num" w:pos="2700"/>
       </w:pPr>
       <w:rPr>
         <w:rFonts w:ascii="Courier New" w:hAnsi="Courier New" w:cs="Courier New" w:eastAsia="Courier New"/>
@@ -5405,8 +5643,8 @@
       <w:lvlText w:val="§"/>
       <w:lvlJc w:val="left"/>
       <w:pPr>
-        <w:ind w:left="6120" w:hanging="360"/>
-        <w:tab w:val="num" w:pos="6120"/>
+        <w:ind w:left="3060" w:hanging="180"/>
+        <w:tab w:val="num" w:pos="3060"/>
       </w:pPr>
       <w:rPr>
         <w:rFonts w:ascii="Wingdings" w:hAnsi="Wingdings" w:cs="Wingdings" w:eastAsia="Wingdings"/>
@@ -5426,8 +5664,8 @@
       <w:lvlText w:val="·"/>
       <w:lvlJc w:val="left"/>
       <w:pPr>
-        <w:ind w:left="360" w:hanging="360"/>
-        <w:tab w:val="num" w:pos="360"/>
+        <w:ind w:left="180" w:hanging="180"/>
+        <w:tab w:val="num" w:pos="180"/>
       </w:pPr>
       <w:rPr>
         <w:rFonts w:ascii="Symbol" w:hAnsi="Symbol" w:cs="Symbol" w:eastAsia="Symbol"/>
@@ -5444,8 +5682,8 @@
       <w:lvlText w:val="o"/>
       <w:lvlJc w:val="left"/>
       <w:pPr>
-        <w:ind w:left="1080" w:hanging="360"/>
-        <w:tab w:val="num" w:pos="1080"/>
+        <w:ind w:left="540" w:hanging="180"/>
+        <w:tab w:val="num" w:pos="540"/>
       </w:pPr>
       <w:rPr>
         <w:rFonts w:ascii="Courier New" w:hAnsi="Courier New" w:cs="Courier New" w:eastAsia="Courier New"/>
@@ -5462,8 +5700,8 @@
       <w:lvlText w:val="§"/>
       <w:lvlJc w:val="left"/>
       <w:pPr>
-        <w:ind w:left="1800" w:hanging="360"/>
-        <w:tab w:val="num" w:pos="1800"/>
+        <w:ind w:left="900" w:hanging="180"/>
+        <w:tab w:val="num" w:pos="900"/>
       </w:pPr>
       <w:rPr>
         <w:rFonts w:ascii="Wingdings" w:hAnsi="Wingdings" w:cs="Wingdings" w:eastAsia="Wingdings"/>
@@ -5480,8 +5718,8 @@
       <w:lvlText w:val="·"/>
       <w:lvlJc w:val="left"/>
       <w:pPr>
-        <w:ind w:left="2520" w:hanging="360"/>
-        <w:tab w:val="num" w:pos="2520"/>
+        <w:ind w:left="1260" w:hanging="180"/>
+        <w:tab w:val="num" w:pos="1260"/>
       </w:pPr>
       <w:rPr>
         <w:rFonts w:ascii="Symbol" w:hAnsi="Symbol" w:cs="Symbol" w:eastAsia="Symbol"/>
@@ -5498,8 +5736,8 @@
       <w:lvlText w:val="o"/>
       <w:lvlJc w:val="left"/>
       <w:pPr>
-        <w:ind w:left="3240" w:hanging="360"/>
-        <w:tab w:val="num" w:pos="3240"/>
+        <w:ind w:left="1620" w:hanging="180"/>
+        <w:tab w:val="num" w:pos="1620"/>
       </w:pPr>
       <w:rPr>
         <w:rFonts w:ascii="Courier New" w:hAnsi="Courier New" w:cs="Courier New" w:eastAsia="Courier New"/>
@@ -5516,8 +5754,8 @@
       <w:lvlText w:val="§"/>
       <w:lvlJc w:val="left"/>
       <w:pPr>
-        <w:ind w:left="3960" w:hanging="360"/>
-        <w:tab w:val="num" w:pos="3960"/>
+        <w:ind w:left="1980" w:hanging="180"/>
+        <w:tab w:val="num" w:pos="1980"/>
       </w:pPr>
       <w:rPr>
         <w:rFonts w:ascii="Wingdings" w:hAnsi="Wingdings" w:cs="Wingdings" w:eastAsia="Wingdings"/>
@@ -5534,8 +5772,8 @@
       <w:lvlText w:val="·"/>
       <w:lvlJc w:val="left"/>
       <w:pPr>
-        <w:ind w:left="4680" w:hanging="360"/>
-        <w:tab w:val="num" w:pos="4680"/>
+        <w:ind w:left="2340" w:hanging="180"/>
+        <w:tab w:val="num" w:pos="2340"/>
       </w:pPr>
       <w:rPr>
         <w:rFonts w:ascii="Symbol" w:hAnsi="Symbol" w:cs="Symbol" w:eastAsia="Symbol"/>
@@ -5552,8 +5790,8 @@
       <w:lvlText w:val="o"/>
       <w:lvlJc w:val="left"/>
       <w:pPr>
-        <w:ind w:left="5400" w:hanging="360"/>
-        <w:tab w:val="num" w:pos="5400"/>
+        <w:ind w:left="2700" w:hanging="180"/>
+        <w:tab w:val="num" w:pos="2700"/>
       </w:pPr>
       <w:rPr>
         <w:rFonts w:ascii="Courier New" w:hAnsi="Courier New" w:cs="Courier New" w:eastAsia="Courier New"/>
@@ -5570,8 +5808,8 @@
       <w:lvlText w:val="§"/>
       <w:lvlJc w:val="left"/>
       <w:pPr>
-        <w:ind w:left="6120" w:hanging="360"/>
-        <w:tab w:val="num" w:pos="6120"/>
+        <w:ind w:left="3060" w:hanging="180"/>
+        <w:tab w:val="num" w:pos="3060"/>
       </w:pPr>
       <w:rPr>
         <w:rFonts w:ascii="Wingdings" w:hAnsi="Wingdings" w:cs="Wingdings" w:eastAsia="Wingdings"/>
@@ -5592,8 +5830,8 @@
       <w:lvlJc w:val="left"/>
       <w:start w:val="1"/>
       <w:pPr>
-        <w:ind w:left="360" w:hanging="360"/>
-        <w:tab w:val="num" w:pos="360"/>
+        <w:ind w:left="180" w:hanging="180"/>
+        <w:tab w:val="num" w:pos="180"/>
       </w:pPr>
       <w:rPr>
         <w:rFonts w:ascii="Arial" w:hAnsi="Arial" w:cs="Arial" w:eastAsia="Arial"/>
@@ -5611,8 +5849,8 @@
       <w:lvlJc w:val="left"/>
       <w:start w:val="1"/>
       <w:pPr>
-        <w:ind w:left="1080" w:hanging="360"/>
-        <w:tab w:val="num" w:pos="1080"/>
+        <w:ind w:left="540" w:hanging="180"/>
+        <w:tab w:val="num" w:pos="540"/>
       </w:pPr>
       <w:rPr>
         <w:rFonts w:ascii="Arial" w:hAnsi="Arial" w:cs="Arial" w:eastAsia="Arial"/>
@@ -5630,8 +5868,8 @@
       <w:lvlJc w:val="left"/>
       <w:start w:val="1"/>
       <w:pPr>
-        <w:ind w:left="1800" w:hanging="360"/>
-        <w:tab w:val="num" w:pos="1800"/>
+        <w:ind w:left="900" w:hanging="180"/>
+        <w:tab w:val="num" w:pos="900"/>
       </w:pPr>
       <w:rPr>
         <w:rFonts w:ascii="Arial" w:hAnsi="Arial" w:cs="Arial" w:eastAsia="Arial"/>
@@ -5649,8 +5887,8 @@
       <w:lvlJc w:val="left"/>
       <w:start w:val="1"/>
       <w:pPr>
-        <w:ind w:left="2520" w:hanging="360"/>
-        <w:tab w:val="num" w:pos="2520"/>
+        <w:ind w:left="1260" w:hanging="180"/>
+        <w:tab w:val="num" w:pos="1260"/>
       </w:pPr>
       <w:rPr>
         <w:rFonts w:ascii="Arial" w:hAnsi="Arial" w:cs="Arial" w:eastAsia="Arial"/>
@@ -5668,8 +5906,8 @@
       <w:lvlJc w:val="left"/>
       <w:start w:val="1"/>
       <w:pPr>
-        <w:ind w:left="3240" w:hanging="360"/>
-        <w:tab w:val="num" w:pos="3240"/>
+        <w:ind w:left="1620" w:hanging="180"/>
+        <w:tab w:val="num" w:pos="1620"/>
       </w:pPr>
       <w:rPr>
         <w:rFonts w:ascii="Arial" w:hAnsi="Arial" w:cs="Arial" w:eastAsia="Arial"/>
@@ -5687,8 +5925,8 @@
       <w:lvlJc w:val="left"/>
       <w:start w:val="1"/>
       <w:pPr>
-        <w:ind w:left="3960" w:hanging="360"/>
-        <w:tab w:val="num" w:pos="3960"/>
+        <w:ind w:left="1980" w:hanging="180"/>
+        <w:tab w:val="num" w:pos="1980"/>
       </w:pPr>
       <w:rPr>
         <w:rFonts w:ascii="Arial" w:hAnsi="Arial" w:cs="Arial" w:eastAsia="Arial"/>
@@ -5706,8 +5944,8 @@
       <w:lvlJc w:val="left"/>
       <w:start w:val="1"/>
       <w:pPr>
-        <w:ind w:left="4680" w:hanging="360"/>
-        <w:tab w:val="num" w:pos="4680"/>
+        <w:ind w:left="2340" w:hanging="180"/>
+        <w:tab w:val="num" w:pos="2340"/>
       </w:pPr>
       <w:rPr>
         <w:rFonts w:ascii="Arial" w:hAnsi="Arial" w:cs="Arial" w:eastAsia="Arial"/>
@@ -5725,8 +5963,8 @@
       <w:lvlJc w:val="left"/>
       <w:start w:val="1"/>
       <w:pPr>
-        <w:ind w:left="5400" w:hanging="360"/>
-        <w:tab w:val="num" w:pos="5400"/>
+        <w:ind w:left="2700" w:hanging="180"/>
+        <w:tab w:val="num" w:pos="2700"/>
       </w:pPr>
       <w:rPr>
         <w:rFonts w:ascii="Arial" w:hAnsi="Arial" w:cs="Arial" w:eastAsia="Arial"/>
@@ -5744,8 +5982,8 @@
       <w:lvlJc w:val="left"/>
       <w:start w:val="1"/>
       <w:pPr>
-        <w:ind w:left="6120" w:hanging="360"/>
-        <w:tab w:val="num" w:pos="6120"/>
+        <w:ind w:left="3060" w:hanging="180"/>
+        <w:tab w:val="num" w:pos="3060"/>
       </w:pPr>
       <w:rPr>
         <w:rFonts w:ascii="Arial" w:hAnsi="Arial" w:cs="Arial" w:eastAsia="Arial"/>
@@ -5765,8 +6003,8 @@
       <w:lvlText w:val="·"/>
       <w:lvlJc w:val="left"/>
       <w:pPr>
-        <w:ind w:left="360" w:hanging="360"/>
-        <w:tab w:val="num" w:pos="360"/>
+        <w:ind w:left="180" w:hanging="180"/>
+        <w:tab w:val="num" w:pos="180"/>
       </w:pPr>
       <w:rPr>
         <w:rFonts w:ascii="Symbol" w:hAnsi="Symbol" w:cs="Symbol" w:eastAsia="Symbol"/>
@@ -5783,8 +6021,8 @@
       <w:lvlText w:val="o"/>
       <w:lvlJc w:val="left"/>
       <w:pPr>
-        <w:ind w:left="1080" w:hanging="360"/>
-        <w:tab w:val="num" w:pos="1080"/>
+        <w:ind w:left="540" w:hanging="180"/>
+        <w:tab w:val="num" w:pos="540"/>
       </w:pPr>
       <w:rPr>
         <w:rFonts w:ascii="Courier New" w:hAnsi="Courier New" w:cs="Courier New" w:eastAsia="Courier New"/>
@@ -5801,8 +6039,8 @@
       <w:lvlText w:val="§"/>
       <w:lvlJc w:val="left"/>
       <w:pPr>
-        <w:ind w:left="1800" w:hanging="360"/>
-        <w:tab w:val="num" w:pos="1800"/>
+        <w:ind w:left="900" w:hanging="180"/>
+        <w:tab w:val="num" w:pos="900"/>
       </w:pPr>
       <w:rPr>
         <w:rFonts w:ascii="Wingdings" w:hAnsi="Wingdings" w:cs="Wingdings" w:eastAsia="Wingdings"/>
@@ -5819,8 +6057,8 @@
       <w:lvlText w:val="·"/>
       <w:lvlJc w:val="left"/>
       <w:pPr>
-        <w:ind w:left="2520" w:hanging="360"/>
-        <w:tab w:val="num" w:pos="2520"/>
+        <w:ind w:left="1260" w:hanging="180"/>
+        <w:tab w:val="num" w:pos="1260"/>
       </w:pPr>
       <w:rPr>
         <w:rFonts w:ascii="Symbol" w:hAnsi="Symbol" w:cs="Symbol" w:eastAsia="Symbol"/>
@@ -5837,8 +6075,8 @@
       <w:lvlText w:val="o"/>
       <w:lvlJc w:val="left"/>
       <w:pPr>
-        <w:ind w:left="3240" w:hanging="360"/>
-        <w:tab w:val="num" w:pos="3240"/>
+        <w:ind w:left="1620" w:hanging="180"/>
+        <w:tab w:val="num" w:pos="1620"/>
       </w:pPr>
       <w:rPr>
         <w:rFonts w:ascii="Courier New" w:hAnsi="Courier New" w:cs="Courier New" w:eastAsia="Courier New"/>
@@ -5855,8 +6093,8 @@
       <w:lvlText w:val="§"/>
       <w:lvlJc w:val="left"/>
       <w:pPr>
-        <w:ind w:left="3960" w:hanging="360"/>
-        <w:tab w:val="num" w:pos="3960"/>
+        <w:ind w:left="1980" w:hanging="180"/>
+        <w:tab w:val="num" w:pos="1980"/>
       </w:pPr>
       <w:rPr>
         <w:rFonts w:ascii="Wingdings" w:hAnsi="Wingdings" w:cs="Wingdings" w:eastAsia="Wingdings"/>
@@ -5873,8 +6111,8 @@
       <w:lvlText w:val="·"/>
       <w:lvlJc w:val="left"/>
       <w:pPr>
-        <w:ind w:left="4680" w:hanging="360"/>
-        <w:tab w:val="num" w:pos="4680"/>
+        <w:ind w:left="2340" w:hanging="180"/>
+        <w:tab w:val="num" w:pos="2340"/>
       </w:pPr>
       <w:rPr>
         <w:rFonts w:ascii="Symbol" w:hAnsi="Symbol" w:cs="Symbol" w:eastAsia="Symbol"/>
@@ -5891,8 +6129,8 @@
       <w:lvlText w:val="o"/>
       <w:lvlJc w:val="left"/>
       <w:pPr>
-        <w:ind w:left="5400" w:hanging="360"/>
-        <w:tab w:val="num" w:pos="5400"/>
+        <w:ind w:left="2700" w:hanging="180"/>
+        <w:tab w:val="num" w:pos="2700"/>
       </w:pPr>
       <w:rPr>
         <w:rFonts w:ascii="Courier New" w:hAnsi="Courier New" w:cs="Courier New" w:eastAsia="Courier New"/>
@@ -5909,8 +6147,8 @@
       <w:lvlText w:val="§"/>
       <w:lvlJc w:val="left"/>
       <w:pPr>
-        <w:ind w:left="6120" w:hanging="360"/>
-        <w:tab w:val="num" w:pos="6120"/>
+        <w:ind w:left="3060" w:hanging="180"/>
+        <w:tab w:val="num" w:pos="3060"/>
       </w:pPr>
       <w:rPr>
         <w:rFonts w:ascii="Wingdings" w:hAnsi="Wingdings" w:cs="Wingdings" w:eastAsia="Wingdings"/>
@@ -5930,8 +6168,8 @@
       <w:lvlText w:val="·"/>
       <w:lvlJc w:val="left"/>
       <w:pPr>
-        <w:ind w:left="360" w:hanging="360"/>
-        <w:tab w:val="num" w:pos="360"/>
+        <w:ind w:left="180" w:hanging="180"/>
+        <w:tab w:val="num" w:pos="180"/>
       </w:pPr>
       <w:rPr>
         <w:rFonts w:ascii="Symbol" w:hAnsi="Symbol" w:cs="Symbol" w:eastAsia="Symbol"/>
@@ -5948,8 +6186,8 @@
       <w:lvlText w:val="o"/>
       <w:lvlJc w:val="left"/>
       <w:pPr>
-        <w:ind w:left="1080" w:hanging="360"/>
-        <w:tab w:val="num" w:pos="1080"/>
+        <w:ind w:left="540" w:hanging="180"/>
+        <w:tab w:val="num" w:pos="540"/>
       </w:pPr>
       <w:rPr>
         <w:rFonts w:ascii="Courier New" w:hAnsi="Courier New" w:cs="Courier New" w:eastAsia="Courier New"/>
@@ -5966,8 +6204,8 @@
       <w:lvlText w:val="§"/>
       <w:lvlJc w:val="left"/>
       <w:pPr>
-        <w:ind w:left="1800" w:hanging="360"/>
-        <w:tab w:val="num" w:pos="1800"/>
+        <w:ind w:left="900" w:hanging="180"/>
+        <w:tab w:val="num" w:pos="900"/>
       </w:pPr>
       <w:rPr>
         <w:rFonts w:ascii="Wingdings" w:hAnsi="Wingdings" w:cs="Wingdings" w:eastAsia="Wingdings"/>
@@ -5984,8 +6222,8 @@
       <w:lvlText w:val="·"/>
       <w:lvlJc w:val="left"/>
       <w:pPr>
-        <w:ind w:left="2520" w:hanging="360"/>
-        <w:tab w:val="num" w:pos="2520"/>
+        <w:ind w:left="1260" w:hanging="180"/>
+        <w:tab w:val="num" w:pos="1260"/>
       </w:pPr>
       <w:rPr>
         <w:rFonts w:ascii="Symbol" w:hAnsi="Symbol" w:cs="Symbol" w:eastAsia="Symbol"/>
@@ -6002,8 +6240,8 @@
       <w:lvlText w:val="o"/>
       <w:lvlJc w:val="left"/>
       <w:pPr>
-        <w:ind w:left="3240" w:hanging="360"/>
-        <w:tab w:val="num" w:pos="3240"/>
+        <w:ind w:left="1620" w:hanging="180"/>
+        <w:tab w:val="num" w:pos="1620"/>
       </w:pPr>
       <w:rPr>
         <w:rFonts w:ascii="Courier New" w:hAnsi="Courier New" w:cs="Courier New" w:eastAsia="Courier New"/>
@@ -6020,8 +6258,8 @@
       <w:lvlText w:val="§"/>
       <w:lvlJc w:val="left"/>
       <w:pPr>
-        <w:ind w:left="3960" w:hanging="360"/>
-        <w:tab w:val="num" w:pos="3960"/>
+        <w:ind w:left="1980" w:hanging="180"/>
+        <w:tab w:val="num" w:pos="1980"/>
       </w:pPr>
       <w:rPr>
         <w:rFonts w:ascii="Wingdings" w:hAnsi="Wingdings" w:cs="Wingdings" w:eastAsia="Wingdings"/>
@@ -6038,8 +6276,8 @@
       <w:lvlText w:val="·"/>
       <w:lvlJc w:val="left"/>
       <w:pPr>
-        <w:ind w:left="4680" w:hanging="360"/>
-        <w:tab w:val="num" w:pos="4680"/>
+        <w:ind w:left="2340" w:hanging="180"/>
+        <w:tab w:val="num" w:pos="2340"/>
       </w:pPr>
       <w:rPr>
         <w:rFonts w:ascii="Symbol" w:hAnsi="Symbol" w:cs="Symbol" w:eastAsia="Symbol"/>
@@ -6056,8 +6294,8 @@
       <w:lvlText w:val="o"/>
       <w:lvlJc w:val="left"/>
       <w:pPr>
-        <w:ind w:left="5400" w:hanging="360"/>
-        <w:tab w:val="num" w:pos="5400"/>
+        <w:ind w:left="2700" w:hanging="180"/>
+        <w:tab w:val="num" w:pos="2700"/>
       </w:pPr>
       <w:rPr>
         <w:rFonts w:ascii="Courier New" w:hAnsi="Courier New" w:cs="Courier New" w:eastAsia="Courier New"/>
@@ -6074,8 +6312,8 @@
       <w:lvlText w:val="§"/>
       <w:lvlJc w:val="left"/>
       <w:pPr>
-        <w:ind w:left="6120" w:hanging="360"/>
-        <w:tab w:val="num" w:pos="6120"/>
+        <w:ind w:left="3060" w:hanging="180"/>
+        <w:tab w:val="num" w:pos="3060"/>
       </w:pPr>
       <w:rPr>
         <w:rFonts w:ascii="Wingdings" w:hAnsi="Wingdings" w:cs="Wingdings" w:eastAsia="Wingdings"/>
@@ -6095,8 +6333,8 @@
       <w:lvlText w:val="·"/>
       <w:lvlJc w:val="left"/>
       <w:pPr>
-        <w:ind w:left="360" w:hanging="360"/>
-        <w:tab w:val="num" w:pos="360"/>
+        <w:ind w:left="180" w:hanging="180"/>
+        <w:tab w:val="num" w:pos="180"/>
       </w:pPr>
       <w:rPr>
         <w:rFonts w:ascii="Symbol" w:hAnsi="Symbol" w:cs="Symbol" w:eastAsia="Symbol"/>
@@ -6113,8 +6351,8 @@
       <w:lvlText w:val="o"/>
       <w:lvlJc w:val="left"/>
       <w:pPr>
-        <w:ind w:left="1080" w:hanging="360"/>
-        <w:tab w:val="num" w:pos="1080"/>
+        <w:ind w:left="540" w:hanging="180"/>
+        <w:tab w:val="num" w:pos="540"/>
       </w:pPr>
       <w:rPr>
         <w:rFonts w:ascii="Courier New" w:hAnsi="Courier New" w:cs="Courier New" w:eastAsia="Courier New"/>
@@ -6131,8 +6369,8 @@
       <w:lvlText w:val="§"/>
       <w:lvlJc w:val="left"/>
       <w:pPr>
-        <w:ind w:left="1800" w:hanging="360"/>
-        <w:tab w:val="num" w:pos="1800"/>
+        <w:ind w:left="900" w:hanging="180"/>
+        <w:tab w:val="num" w:pos="900"/>
       </w:pPr>
       <w:rPr>
         <w:rFonts w:ascii="Wingdings" w:hAnsi="Wingdings" w:cs="Wingdings" w:eastAsia="Wingdings"/>
@@ -6149,8 +6387,8 @@
       <w:lvlText w:val="·"/>
       <w:lvlJc w:val="left"/>
       <w:pPr>
-        <w:ind w:left="2520" w:hanging="360"/>
-        <w:tab w:val="num" w:pos="2520"/>
+        <w:ind w:left="1260" w:hanging="180"/>
+        <w:tab w:val="num" w:pos="1260"/>
       </w:pPr>
       <w:rPr>
         <w:rFonts w:ascii="Symbol" w:hAnsi="Symbol" w:cs="Symbol" w:eastAsia="Symbol"/>
@@ -6167,8 +6405,8 @@
       <w:lvlText w:val="o"/>
       <w:lvlJc w:val="left"/>
       <w:pPr>
-        <w:ind w:left="3240" w:hanging="360"/>
-        <w:tab w:val="num" w:pos="3240"/>
+        <w:ind w:left="1620" w:hanging="180"/>
+        <w:tab w:val="num" w:pos="1620"/>
       </w:pPr>
       <w:rPr>
         <w:rFonts w:ascii="Courier New" w:hAnsi="Courier New" w:cs="Courier New" w:eastAsia="Courier New"/>
@@ -6185,8 +6423,8 @@
       <w:lvlText w:val="§"/>
       <w:lvlJc w:val="left"/>
       <w:pPr>
-        <w:ind w:left="3960" w:hanging="360"/>
-        <w:tab w:val="num" w:pos="3960"/>
+        <w:ind w:left="1980" w:hanging="180"/>
+        <w:tab w:val="num" w:pos="1980"/>
       </w:pPr>
       <w:rPr>
         <w:rFonts w:ascii="Wingdings" w:hAnsi="Wingdings" w:cs="Wingdings" w:eastAsia="Wingdings"/>
@@ -6203,8 +6441,8 @@
       <w:lvlText w:val="·"/>
       <w:lvlJc w:val="left"/>
       <w:pPr>
-        <w:ind w:left="4680" w:hanging="360"/>
-        <w:tab w:val="num" w:pos="4680"/>
+        <w:ind w:left="2340" w:hanging="180"/>
+        <w:tab w:val="num" w:pos="2340"/>
       </w:pPr>
       <w:rPr>
         <w:rFonts w:ascii="Symbol" w:hAnsi="Symbol" w:cs="Symbol" w:eastAsia="Symbol"/>
@@ -6221,8 +6459,8 @@
       <w:lvlText w:val="o"/>
       <w:lvlJc w:val="left"/>
       <w:pPr>
-        <w:ind w:left="5400" w:hanging="360"/>
-        <w:tab w:val="num" w:pos="5400"/>
+        <w:ind w:left="2700" w:hanging="180"/>
+        <w:tab w:val="num" w:pos="2700"/>
       </w:pPr>
       <w:rPr>
         <w:rFonts w:ascii="Courier New" w:hAnsi="Courier New" w:cs="Courier New" w:eastAsia="Courier New"/>
@@ -6239,8 +6477,8 @@
       <w:lvlText w:val="§"/>
       <w:lvlJc w:val="left"/>
       <w:pPr>
-        <w:ind w:left="6120" w:hanging="360"/>
-        <w:tab w:val="num" w:pos="6120"/>
+        <w:ind w:left="3060" w:hanging="180"/>
+        <w:tab w:val="num" w:pos="3060"/>
       </w:pPr>
       <w:rPr>
         <w:rFonts w:ascii="Wingdings" w:hAnsi="Wingdings" w:cs="Wingdings" w:eastAsia="Wingdings"/>
@@ -6260,8 +6498,8 @@
       <w:lvlText w:val="·"/>
       <w:lvlJc w:val="left"/>
       <w:pPr>
-        <w:ind w:left="360" w:hanging="360"/>
-        <w:tab w:val="num" w:pos="360"/>
+        <w:ind w:left="180" w:hanging="180"/>
+        <w:tab w:val="num" w:pos="180"/>
       </w:pPr>
       <w:rPr>
         <w:rFonts w:ascii="Symbol" w:hAnsi="Symbol" w:cs="Symbol" w:eastAsia="Symbol"/>
@@ -6278,8 +6516,8 @@
       <w:lvlText w:val="o"/>
       <w:lvlJc w:val="left"/>
       <w:pPr>
-        <w:ind w:left="1080" w:hanging="360"/>
-        <w:tab w:val="num" w:pos="1080"/>
+        <w:ind w:left="540" w:hanging="180"/>
+        <w:tab w:val="num" w:pos="540"/>
       </w:pPr>
       <w:rPr>
         <w:rFonts w:ascii="Courier New" w:hAnsi="Courier New" w:cs="Courier New" w:eastAsia="Courier New"/>
@@ -6296,8 +6534,8 @@
       <w:lvlText w:val="§"/>
       <w:lvlJc w:val="left"/>
       <w:pPr>
-        <w:ind w:left="1800" w:hanging="360"/>
-        <w:tab w:val="num" w:pos="1800"/>
+        <w:ind w:left="900" w:hanging="180"/>
+        <w:tab w:val="num" w:pos="900"/>
       </w:pPr>
       <w:rPr>
         <w:rFonts w:ascii="Wingdings" w:hAnsi="Wingdings" w:cs="Wingdings" w:eastAsia="Wingdings"/>
@@ -6314,8 +6552,8 @@
       <w:lvlText w:val="·"/>
       <w:lvlJc w:val="left"/>
       <w:pPr>
-        <w:ind w:left="2520" w:hanging="360"/>
-        <w:tab w:val="num" w:pos="2520"/>
+        <w:ind w:left="1260" w:hanging="180"/>
+        <w:tab w:val="num" w:pos="1260"/>
       </w:pPr>
       <w:rPr>
         <w:rFonts w:ascii="Symbol" w:hAnsi="Symbol" w:cs="Symbol" w:eastAsia="Symbol"/>
@@ -6332,8 +6570,8 @@
       <w:lvlText w:val="o"/>
       <w:lvlJc w:val="left"/>
       <w:pPr>
-        <w:ind w:left="3240" w:hanging="360"/>
-        <w:tab w:val="num" w:pos="3240"/>
+        <w:ind w:left="1620" w:hanging="180"/>
+        <w:tab w:val="num" w:pos="1620"/>
       </w:pPr>
       <w:rPr>
         <w:rFonts w:ascii="Courier New" w:hAnsi="Courier New" w:cs="Courier New" w:eastAsia="Courier New"/>
@@ -6350,8 +6588,8 @@
       <w:lvlText w:val="§"/>
       <w:lvlJc w:val="left"/>
       <w:pPr>
-        <w:ind w:left="3960" w:hanging="360"/>
-        <w:tab w:val="num" w:pos="3960"/>
+        <w:ind w:left="1980" w:hanging="180"/>
+        <w:tab w:val="num" w:pos="1980"/>
       </w:pPr>
       <w:rPr>
         <w:rFonts w:ascii="Wingdings" w:hAnsi="Wingdings" w:cs="Wingdings" w:eastAsia="Wingdings"/>
@@ -6368,8 +6606,8 @@
       <w:lvlText w:val="·"/>
       <w:lvlJc w:val="left"/>
       <w:pPr>
-        <w:ind w:left="4680" w:hanging="360"/>
-        <w:tab w:val="num" w:pos="4680"/>
+        <w:ind w:left="2340" w:hanging="180"/>
+        <w:tab w:val="num" w:pos="2340"/>
       </w:pPr>
       <w:rPr>
         <w:rFonts w:ascii="Symbol" w:hAnsi="Symbol" w:cs="Symbol" w:eastAsia="Symbol"/>
@@ -6386,8 +6624,8 @@
       <w:lvlText w:val="o"/>
       <w:lvlJc w:val="left"/>
       <w:pPr>
-        <w:ind w:left="5400" w:hanging="360"/>
-        <w:tab w:val="num" w:pos="5400"/>
+        <w:ind w:left="2700" w:hanging="180"/>
+        <w:tab w:val="num" w:pos="2700"/>
       </w:pPr>
       <w:rPr>
         <w:rFonts w:ascii="Courier New" w:hAnsi="Courier New" w:cs="Courier New" w:eastAsia="Courier New"/>
@@ -6404,8 +6642,8 @@
       <w:lvlText w:val="§"/>
       <w:lvlJc w:val="left"/>
       <w:pPr>
-        <w:ind w:left="6120" w:hanging="360"/>
-        <w:tab w:val="num" w:pos="6120"/>
+        <w:ind w:left="3060" w:hanging="180"/>
+        <w:tab w:val="num" w:pos="3060"/>
       </w:pPr>
       <w:rPr>
         <w:rFonts w:ascii="Wingdings" w:hAnsi="Wingdings" w:cs="Wingdings" w:eastAsia="Wingdings"/>
@@ -6426,8 +6664,8 @@
       <w:lvlJc w:val="left"/>
       <w:start w:val="1"/>
       <w:pPr>
-        <w:ind w:left="360" w:hanging="360"/>
-        <w:tab w:val="num" w:pos="360"/>
+        <w:ind w:left="180" w:hanging="180"/>
+        <w:tab w:val="num" w:pos="180"/>
       </w:pPr>
       <w:rPr>
         <w:rFonts w:ascii="Arial" w:hAnsi="Arial" w:cs="Arial" w:eastAsia="Arial"/>
@@ -6445,8 +6683,8 @@
       <w:lvlJc w:val="left"/>
       <w:start w:val="1"/>
       <w:pPr>
-        <w:ind w:left="1080" w:hanging="360"/>
-        <w:tab w:val="num" w:pos="1080"/>
+        <w:ind w:left="540" w:hanging="180"/>
+        <w:tab w:val="num" w:pos="540"/>
       </w:pPr>
       <w:rPr>
         <w:rFonts w:ascii="Arial" w:hAnsi="Arial" w:cs="Arial" w:eastAsia="Arial"/>
@@ -6464,8 +6702,8 @@
       <w:lvlJc w:val="left"/>
       <w:start w:val="1"/>
       <w:pPr>
-        <w:ind w:left="1800" w:hanging="360"/>
-        <w:tab w:val="num" w:pos="1800"/>
+        <w:ind w:left="900" w:hanging="180"/>
+        <w:tab w:val="num" w:pos="900"/>
       </w:pPr>
       <w:rPr>
         <w:rFonts w:ascii="Arial" w:hAnsi="Arial" w:cs="Arial" w:eastAsia="Arial"/>
@@ -6483,8 +6721,8 @@
       <w:lvlJc w:val="left"/>
       <w:start w:val="1"/>
       <w:pPr>
-        <w:ind w:left="2520" w:hanging="360"/>
-        <w:tab w:val="num" w:pos="2520"/>
+        <w:ind w:left="1260" w:hanging="180"/>
+        <w:tab w:val="num" w:pos="1260"/>
       </w:pPr>
       <w:rPr>
         <w:rFonts w:ascii="Arial" w:hAnsi="Arial" w:cs="Arial" w:eastAsia="Arial"/>
@@ -6502,8 +6740,8 @@
       <w:lvlJc w:val="left"/>
       <w:start w:val="1"/>
       <w:pPr>
-        <w:ind w:left="3240" w:hanging="360"/>
-        <w:tab w:val="num" w:pos="3240"/>
+        <w:ind w:left="1620" w:hanging="180"/>
+        <w:tab w:val="num" w:pos="1620"/>
       </w:pPr>
       <w:rPr>
         <w:rFonts w:ascii="Arial" w:hAnsi="Arial" w:cs="Arial" w:eastAsia="Arial"/>
@@ -6521,8 +6759,8 @@
       <w:lvlJc w:val="left"/>
       <w:start w:val="1"/>
       <w:pPr>
-        <w:ind w:left="3960" w:hanging="360"/>
-        <w:tab w:val="num" w:pos="3960"/>
+        <w:ind w:left="1980" w:hanging="180"/>
+        <w:tab w:val="num" w:pos="1980"/>
       </w:pPr>
       <w:rPr>
         <w:rFonts w:ascii="Arial" w:hAnsi="Arial" w:cs="Arial" w:eastAsia="Arial"/>
@@ -6540,8 +6778,8 @@
       <w:lvlJc w:val="left"/>
       <w:start w:val="1"/>
       <w:pPr>
-        <w:ind w:left="4680" w:hanging="360"/>
-        <w:tab w:val="num" w:pos="4680"/>
+        <w:ind w:left="2340" w:hanging="180"/>
+        <w:tab w:val="num" w:pos="2340"/>
       </w:pPr>
       <w:rPr>
         <w:rFonts w:ascii="Arial" w:hAnsi="Arial" w:cs="Arial" w:eastAsia="Arial"/>
@@ -6559,8 +6797,8 @@
       <w:lvlJc w:val="left"/>
       <w:start w:val="1"/>
       <w:pPr>
-        <w:ind w:left="5400" w:hanging="360"/>
-        <w:tab w:val="num" w:pos="5400"/>
+        <w:ind w:left="2700" w:hanging="180"/>
+        <w:tab w:val="num" w:pos="2700"/>
       </w:pPr>
       <w:rPr>
         <w:rFonts w:ascii="Arial" w:hAnsi="Arial" w:cs="Arial" w:eastAsia="Arial"/>
@@ -6578,8 +6816,8 @@
       <w:lvlJc w:val="left"/>
       <w:start w:val="1"/>
       <w:pPr>
-        <w:ind w:left="6120" w:hanging="360"/>
-        <w:tab w:val="num" w:pos="6120"/>
+        <w:ind w:left="3060" w:hanging="180"/>
+        <w:tab w:val="num" w:pos="3060"/>
       </w:pPr>
       <w:rPr>
         <w:rFonts w:ascii="Arial" w:hAnsi="Arial" w:cs="Arial" w:eastAsia="Arial"/>
@@ -6599,8 +6837,8 @@
       <w:lvlText w:val="·"/>
       <w:lvlJc w:val="left"/>
       <w:pPr>
-        <w:ind w:left="360" w:hanging="360"/>
-        <w:tab w:val="num" w:pos="360"/>
+        <w:ind w:left="180" w:hanging="180"/>
+        <w:tab w:val="num" w:pos="180"/>
       </w:pPr>
       <w:rPr>
         <w:rFonts w:ascii="Symbol" w:hAnsi="Symbol" w:cs="Symbol" w:eastAsia="Symbol"/>
@@ -6617,8 +6855,8 @@
       <w:lvlText w:val="o"/>
       <w:lvlJc w:val="left"/>
       <w:pPr>
-        <w:ind w:left="1080" w:hanging="360"/>
-        <w:tab w:val="num" w:pos="1080"/>
+        <w:ind w:left="540" w:hanging="180"/>
+        <w:tab w:val="num" w:pos="540"/>
       </w:pPr>
       <w:rPr>
         <w:rFonts w:ascii="Courier New" w:hAnsi="Courier New" w:cs="Courier New" w:eastAsia="Courier New"/>
@@ -6635,8 +6873,8 @@
       <w:lvlText w:val="§"/>
       <w:lvlJc w:val="left"/>
       <w:pPr>
-        <w:ind w:left="1800" w:hanging="360"/>
-        <w:tab w:val="num" w:pos="1800"/>
+        <w:ind w:left="900" w:hanging="180"/>
+        <w:tab w:val="num" w:pos="900"/>
       </w:pPr>
       <w:rPr>
         <w:rFonts w:ascii="Wingdings" w:hAnsi="Wingdings" w:cs="Wingdings" w:eastAsia="Wingdings"/>
@@ -6653,8 +6891,8 @@
       <w:lvlText w:val="·"/>
       <w:lvlJc w:val="left"/>
       <w:pPr>
-        <w:ind w:left="2520" w:hanging="360"/>
-        <w:tab w:val="num" w:pos="2520"/>
+        <w:ind w:left="1260" w:hanging="180"/>
+        <w:tab w:val="num" w:pos="1260"/>
       </w:pPr>
       <w:rPr>
         <w:rFonts w:ascii="Symbol" w:hAnsi="Symbol" w:cs="Symbol" w:eastAsia="Symbol"/>
@@ -6671,8 +6909,8 @@
       <w:lvlText w:val="o"/>
       <w:lvlJc w:val="left"/>
       <w:pPr>
-        <w:ind w:left="3240" w:hanging="360"/>
-        <w:tab w:val="num" w:pos="3240"/>
+        <w:ind w:left="1620" w:hanging="180"/>
+        <w:tab w:val="num" w:pos="1620"/>
       </w:pPr>
       <w:rPr>
         <w:rFonts w:ascii="Courier New" w:hAnsi="Courier New" w:cs="Courier New" w:eastAsia="Courier New"/>
@@ -6689,8 +6927,8 @@
       <w:lvlText w:val="§"/>
       <w:lvlJc w:val="left"/>
       <w:pPr>
-        <w:ind w:left="3960" w:hanging="360"/>
-        <w:tab w:val="num" w:pos="3960"/>
+        <w:ind w:left="1980" w:hanging="180"/>
+        <w:tab w:val="num" w:pos="1980"/>
       </w:pPr>
       <w:rPr>
         <w:rFonts w:ascii="Wingdings" w:hAnsi="Wingdings" w:cs="Wingdings" w:eastAsia="Wingdings"/>
@@ -6707,8 +6945,8 @@
       <w:lvlText w:val="·"/>
       <w:lvlJc w:val="left"/>
       <w:pPr>
-        <w:ind w:left="4680" w:hanging="360"/>
-        <w:tab w:val="num" w:pos="4680"/>
+        <w:ind w:left="2340" w:hanging="180"/>
+        <w:tab w:val="num" w:pos="2340"/>
       </w:pPr>
       <w:rPr>
         <w:rFonts w:ascii="Symbol" w:hAnsi="Symbol" w:cs="Symbol" w:eastAsia="Symbol"/>
@@ -6725,8 +6963,8 @@
       <w:lvlText w:val="o"/>
       <w:lvlJc w:val="left"/>
       <w:pPr>
-        <w:ind w:left="5400" w:hanging="360"/>
-        <w:tab w:val="num" w:pos="5400"/>
+        <w:ind w:left="2700" w:hanging="180"/>
+        <w:tab w:val="num" w:pos="2700"/>
       </w:pPr>
       <w:rPr>
         <w:rFonts w:ascii="Courier New" w:hAnsi="Courier New" w:cs="Courier New" w:eastAsia="Courier New"/>
@@ -6743,8 +6981,8 @@
       <w:lvlText w:val="§"/>
       <w:lvlJc w:val="left"/>
       <w:pPr>
-        <w:ind w:left="6120" w:hanging="360"/>
-        <w:tab w:val="num" w:pos="6120"/>
+        <w:ind w:left="3060" w:hanging="180"/>
+        <w:tab w:val="num" w:pos="3060"/>
       </w:pPr>
       <w:rPr>
         <w:rFonts w:ascii="Wingdings" w:hAnsi="Wingdings" w:cs="Wingdings" w:eastAsia="Wingdings"/>
@@ -6765,8 +7003,8 @@
       <w:lvlJc w:val="left"/>
       <w:start w:val="1"/>
       <w:pPr>
-        <w:ind w:left="1080" w:hanging="540"/>
-        <w:tab w:val="num" w:pos="1080"/>
+        <w:ind w:left="540" w:hanging="270"/>
+        <w:tab w:val="num" w:pos="540"/>
       </w:pPr>
       <w:rPr>
         <w:rFonts w:ascii="Times New Roman" w:hAnsi="Times New Roman" w:cs="Times New Roman" w:eastAsia="Times New Roman"/>
@@ -6784,8 +7022,8 @@
       <w:lvlJc w:val="left"/>
       <w:start w:val="1"/>
       <w:pPr>
-        <w:ind w:left="2160" w:hanging="540"/>
-        <w:tab w:val="num" w:pos="2160"/>
+        <w:ind w:left="1080" w:hanging="270"/>
+        <w:tab w:val="num" w:pos="1080"/>
       </w:pPr>
       <w:rPr>
         <w:rFonts w:ascii="Times New Roman" w:hAnsi="Times New Roman" w:cs="Times New Roman" w:eastAsia="Times New Roman"/>
@@ -6803,8 +7041,8 @@
       <w:lvlJc w:val="right"/>
       <w:start w:val="1"/>
       <w:pPr>
-        <w:ind w:left="3240" w:hanging="270"/>
-        <w:tab w:val="num" w:pos="3240"/>
+        <w:ind w:left="1620" w:hanging="135"/>
+        <w:tab w:val="num" w:pos="1620"/>
       </w:pPr>
       <w:rPr>
         <w:rFonts w:ascii="Times New Roman" w:hAnsi="Times New Roman" w:cs="Times New Roman" w:eastAsia="Times New Roman"/>
@@ -6822,8 +7060,8 @@
       <w:lvlJc w:val="left"/>
       <w:start w:val="1"/>
       <w:pPr>
-        <w:ind w:left="4320" w:hanging="540"/>
-        <w:tab w:val="num" w:pos="4320"/>
+        <w:ind w:left="2160" w:hanging="270"/>
+        <w:tab w:val="num" w:pos="2160"/>
       </w:pPr>
       <w:rPr>
         <w:rFonts w:ascii="Times New Roman" w:hAnsi="Times New Roman" w:cs="Times New Roman" w:eastAsia="Times New Roman"/>
@@ -6841,8 +7079,8 @@
       <w:lvlJc w:val="left"/>
       <w:start w:val="1"/>
       <w:pPr>
-        <w:ind w:left="5400" w:hanging="540"/>
-        <w:tab w:val="num" w:pos="5400"/>
+        <w:ind w:left="2700" w:hanging="270"/>
+        <w:tab w:val="num" w:pos="2700"/>
       </w:pPr>
       <w:rPr>
         <w:rFonts w:ascii="Times New Roman" w:hAnsi="Times New Roman" w:cs="Times New Roman" w:eastAsia="Times New Roman"/>
@@ -6860,8 +7098,8 @@
       <w:lvlJc w:val="right"/>
       <w:start w:val="1"/>
       <w:pPr>
-        <w:ind w:left="6480" w:hanging="270"/>
-        <w:tab w:val="num" w:pos="6480"/>
+        <w:ind w:left="3240" w:hanging="135"/>
+        <w:tab w:val="num" w:pos="3240"/>
       </w:pPr>
       <w:rPr>
         <w:rFonts w:ascii="Times New Roman" w:hAnsi="Times New Roman" w:cs="Times New Roman" w:eastAsia="Times New Roman"/>
@@ -6879,8 +7117,8 @@
       <w:lvlJc w:val="left"/>
       <w:start w:val="1"/>
       <w:pPr>
-        <w:ind w:left="7560" w:hanging="540"/>
-        <w:tab w:val="num" w:pos="7560"/>
+        <w:ind w:left="3780" w:hanging="270"/>
+        <w:tab w:val="num" w:pos="3780"/>
       </w:pPr>
       <w:rPr>
         <w:rFonts w:ascii="Times New Roman" w:hAnsi="Times New Roman" w:cs="Times New Roman" w:eastAsia="Times New Roman"/>
@@ -6898,8 +7136,8 @@
       <w:lvlJc w:val="left"/>
       <w:start w:val="1"/>
       <w:pPr>
-        <w:ind w:left="8640" w:hanging="540"/>
-        <w:tab w:val="num" w:pos="8640"/>
+        <w:ind w:left="4320" w:hanging="270"/>
+        <w:tab w:val="num" w:pos="4320"/>
       </w:pPr>
       <w:rPr>
         <w:rFonts w:ascii="Times New Roman" w:hAnsi="Times New Roman" w:cs="Times New Roman" w:eastAsia="Times New Roman"/>
@@ -6917,8 +7155,8 @@
       <w:lvlJc w:val="right"/>
       <w:start w:val="1"/>
       <w:pPr>
-        <w:ind w:left="9720" w:hanging="270"/>
-        <w:tab w:val="num" w:pos="9720"/>
+        <w:ind w:left="4860" w:hanging="135"/>
+        <w:tab w:val="num" w:pos="4860"/>
       </w:pPr>
       <w:rPr>
         <w:rFonts w:ascii="Times New Roman" w:hAnsi="Times New Roman" w:cs="Times New Roman" w:eastAsia="Times New Roman"/>
@@ -6939,8 +7177,8 @@
       <w:lvlJc w:val="left"/>
       <w:start w:val="1"/>
       <w:pPr>
-        <w:ind w:left="360" w:hanging="360"/>
-        <w:tab w:val="num" w:pos="360"/>
+        <w:ind w:left="180" w:hanging="180"/>
+        <w:tab w:val="num" w:pos="180"/>
       </w:pPr>
       <w:rPr>
         <w:rFonts w:ascii="Arial" w:hAnsi="Arial" w:cs="Arial" w:eastAsia="Arial"/>
@@ -6958,8 +7196,8 @@
       <w:lvlJc w:val="left"/>
       <w:start w:val="1"/>
       <w:pPr>
-        <w:ind w:left="1080" w:hanging="360"/>
-        <w:tab w:val="num" w:pos="1080"/>
+        <w:ind w:left="540" w:hanging="180"/>
+        <w:tab w:val="num" w:pos="540"/>
       </w:pPr>
       <w:rPr>
         <w:rFonts w:ascii="Arial" w:hAnsi="Arial" w:cs="Arial" w:eastAsia="Arial"/>
@@ -6977,8 +7215,8 @@
       <w:lvlJc w:val="left"/>
       <w:start w:val="1"/>
       <w:pPr>
-        <w:ind w:left="1800" w:hanging="360"/>
-        <w:tab w:val="num" w:pos="1800"/>
+        <w:ind w:left="900" w:hanging="180"/>
+        <w:tab w:val="num" w:pos="900"/>
       </w:pPr>
       <w:rPr>
         <w:rFonts w:ascii="Arial" w:hAnsi="Arial" w:cs="Arial" w:eastAsia="Arial"/>
@@ -6996,8 +7234,8 @@
       <w:lvlJc w:val="left"/>
       <w:start w:val="1"/>
       <w:pPr>
-        <w:ind w:left="2520" w:hanging="360"/>
-        <w:tab w:val="num" w:pos="2520"/>
+        <w:ind w:left="1260" w:hanging="180"/>
+        <w:tab w:val="num" w:pos="1260"/>
       </w:pPr>
       <w:rPr>
         <w:rFonts w:ascii="Arial" w:hAnsi="Arial" w:cs="Arial" w:eastAsia="Arial"/>
@@ -7015,8 +7253,8 @@
       <w:lvlJc w:val="left"/>
       <w:start w:val="1"/>
       <w:pPr>
-        <w:ind w:left="3240" w:hanging="360"/>
-        <w:tab w:val="num" w:pos="3240"/>
+        <w:ind w:left="1620" w:hanging="180"/>
+        <w:tab w:val="num" w:pos="1620"/>
       </w:pPr>
       <w:rPr>
         <w:rFonts w:ascii="Arial" w:hAnsi="Arial" w:cs="Arial" w:eastAsia="Arial"/>
@@ -7034,8 +7272,8 @@
       <w:lvlJc w:val="left"/>
       <w:start w:val="1"/>
       <w:pPr>
-        <w:ind w:left="3960" w:hanging="360"/>
-        <w:tab w:val="num" w:pos="3960"/>
+        <w:ind w:left="1980" w:hanging="180"/>
+        <w:tab w:val="num" w:pos="1980"/>
       </w:pPr>
       <w:rPr>
         <w:rFonts w:ascii="Arial" w:hAnsi="Arial" w:cs="Arial" w:eastAsia="Arial"/>
@@ -7053,8 +7291,8 @@
       <w:lvlJc w:val="left"/>
       <w:start w:val="1"/>
       <w:pPr>
-        <w:ind w:left="4680" w:hanging="360"/>
-        <w:tab w:val="num" w:pos="4680"/>
+        <w:ind w:left="2340" w:hanging="180"/>
+        <w:tab w:val="num" w:pos="2340"/>
       </w:pPr>
       <w:rPr>
         <w:rFonts w:ascii="Arial" w:hAnsi="Arial" w:cs="Arial" w:eastAsia="Arial"/>
@@ -7072,8 +7310,8 @@
       <w:lvlJc w:val="left"/>
       <w:start w:val="1"/>
       <w:pPr>
-        <w:ind w:left="5400" w:hanging="360"/>
-        <w:tab w:val="num" w:pos="5400"/>
+        <w:ind w:left="2700" w:hanging="180"/>
+        <w:tab w:val="num" w:pos="2700"/>
       </w:pPr>
       <w:rPr>
         <w:rFonts w:ascii="Arial" w:hAnsi="Arial" w:cs="Arial" w:eastAsia="Arial"/>
@@ -7091,8 +7329,8 @@
       <w:lvlJc w:val="left"/>
       <w:start w:val="1"/>
       <w:pPr>
-        <w:ind w:left="6120" w:hanging="360"/>
-        <w:tab w:val="num" w:pos="6120"/>
+        <w:ind w:left="3060" w:hanging="180"/>
+        <w:tab w:val="num" w:pos="3060"/>
       </w:pPr>
       <w:rPr>
         <w:rFonts w:ascii="Arial" w:hAnsi="Arial" w:cs="Arial" w:eastAsia="Arial"/>
@@ -7112,8 +7350,8 @@
       <w:lvlText w:val="·"/>
       <w:lvlJc w:val="left"/>
       <w:pPr>
-        <w:ind w:left="360" w:hanging="360"/>
-        <w:tab w:val="num" w:pos="360"/>
+        <w:ind w:left="180" w:hanging="180"/>
+        <w:tab w:val="num" w:pos="180"/>
       </w:pPr>
       <w:rPr>
         <w:rFonts w:ascii="Symbol" w:hAnsi="Symbol" w:cs="Symbol" w:eastAsia="Symbol"/>
@@ -7130,8 +7368,8 @@
       <w:lvlText w:val="o"/>
       <w:lvlJc w:val="left"/>
       <w:pPr>
-        <w:ind w:left="1080" w:hanging="360"/>
-        <w:tab w:val="num" w:pos="1080"/>
+        <w:ind w:left="540" w:hanging="180"/>
+        <w:tab w:val="num" w:pos="540"/>
       </w:pPr>
       <w:rPr>
         <w:rFonts w:ascii="Courier New" w:hAnsi="Courier New" w:cs="Courier New" w:eastAsia="Courier New"/>
@@ -7148,8 +7386,8 @@
       <w:lvlText w:val="§"/>
       <w:lvlJc w:val="left"/>
       <w:pPr>
-        <w:ind w:left="1800" w:hanging="360"/>
-        <w:tab w:val="num" w:pos="1800"/>
+        <w:ind w:left="900" w:hanging="180"/>
+        <w:tab w:val="num" w:pos="900"/>
       </w:pPr>
       <w:rPr>
         <w:rFonts w:ascii="Wingdings" w:hAnsi="Wingdings" w:cs="Wingdings" w:eastAsia="Wingdings"/>
@@ -7166,8 +7404,8 @@
       <w:lvlText w:val="·"/>
       <w:lvlJc w:val="left"/>
       <w:pPr>
-        <w:ind w:left="2520" w:hanging="360"/>
-        <w:tab w:val="num" w:pos="2520"/>
+        <w:ind w:left="1260" w:hanging="180"/>
+        <w:tab w:val="num" w:pos="1260"/>
       </w:pPr>
       <w:rPr>
         <w:rFonts w:ascii="Symbol" w:hAnsi="Symbol" w:cs="Symbol" w:eastAsia="Symbol"/>
@@ -7184,8 +7422,8 @@
       <w:lvlText w:val="o"/>
       <w:lvlJc w:val="left"/>
       <w:pPr>
-        <w:ind w:left="3240" w:hanging="360"/>
-        <w:tab w:val="num" w:pos="3240"/>
+        <w:ind w:left="1620" w:hanging="180"/>
+        <w:tab w:val="num" w:pos="1620"/>
       </w:pPr>
       <w:rPr>
         <w:rFonts w:ascii="Courier New" w:hAnsi="Courier New" w:cs="Courier New" w:eastAsia="Courier New"/>
@@ -7202,8 +7440,8 @@
       <w:lvlText w:val="§"/>
       <w:lvlJc w:val="left"/>
       <w:pPr>
-        <w:ind w:left="3960" w:hanging="360"/>
-        <w:tab w:val="num" w:pos="3960"/>
+        <w:ind w:left="1980" w:hanging="180"/>
+        <w:tab w:val="num" w:pos="1980"/>
       </w:pPr>
       <w:rPr>
         <w:rFonts w:ascii="Wingdings" w:hAnsi="Wingdings" w:cs="Wingdings" w:eastAsia="Wingdings"/>
@@ -7220,8 +7458,8 @@
       <w:lvlText w:val="·"/>
       <w:lvlJc w:val="left"/>
       <w:pPr>
-        <w:ind w:left="4680" w:hanging="360"/>
-        <w:tab w:val="num" w:pos="4680"/>
+        <w:ind w:left="2340" w:hanging="180"/>
+        <w:tab w:val="num" w:pos="2340"/>
       </w:pPr>
       <w:rPr>
         <w:rFonts w:ascii="Symbol" w:hAnsi="Symbol" w:cs="Symbol" w:eastAsia="Symbol"/>
@@ -7238,8 +7476,8 @@
       <w:lvlText w:val="o"/>
       <w:lvlJc w:val="left"/>
       <w:pPr>
-        <w:ind w:left="5400" w:hanging="360"/>
-        <w:tab w:val="num" w:pos="5400"/>
+        <w:ind w:left="2700" w:hanging="180"/>
+        <w:tab w:val="num" w:pos="2700"/>
       </w:pPr>
       <w:rPr>
         <w:rFonts w:ascii="Courier New" w:hAnsi="Courier New" w:cs="Courier New" w:eastAsia="Courier New"/>
@@ -7256,8 +7494,8 @@
       <w:lvlText w:val="§"/>
       <w:lvlJc w:val="left"/>
       <w:pPr>
-        <w:ind w:left="6120" w:hanging="360"/>
-        <w:tab w:val="num" w:pos="6120"/>
+        <w:ind w:left="3060" w:hanging="180"/>
+        <w:tab w:val="num" w:pos="3060"/>
       </w:pPr>
       <w:rPr>
         <w:rFonts w:ascii="Wingdings" w:hAnsi="Wingdings" w:cs="Wingdings" w:eastAsia="Wingdings"/>
@@ -7277,8 +7515,8 @@
       <w:lvlText w:val="·"/>
       <w:lvlJc w:val="left"/>
       <w:pPr>
-        <w:ind w:left="360" w:hanging="360"/>
-        <w:tab w:val="num" w:pos="360"/>
+        <w:ind w:left="180" w:hanging="180"/>
+        <w:tab w:val="num" w:pos="180"/>
       </w:pPr>
       <w:rPr>
         <w:rFonts w:ascii="Symbol" w:hAnsi="Symbol" w:cs="Symbol" w:eastAsia="Symbol"/>
@@ -7295,8 +7533,8 @@
       <w:lvlText w:val="o"/>
       <w:lvlJc w:val="left"/>
       <w:pPr>
-        <w:ind w:left="1080" w:hanging="360"/>
-        <w:tab w:val="num" w:pos="1080"/>
+        <w:ind w:left="540" w:hanging="180"/>
+        <w:tab w:val="num" w:pos="540"/>
       </w:pPr>
       <w:rPr>
         <w:rFonts w:ascii="Courier New" w:hAnsi="Courier New" w:cs="Courier New" w:eastAsia="Courier New"/>
@@ -7313,8 +7551,8 @@
       <w:lvlText w:val="§"/>
       <w:lvlJc w:val="left"/>
       <w:pPr>
-        <w:ind w:left="1800" w:hanging="360"/>
-        <w:tab w:val="num" w:pos="1800"/>
+        <w:ind w:left="900" w:hanging="180"/>
+        <w:tab w:val="num" w:pos="900"/>
       </w:pPr>
       <w:rPr>
         <w:rFonts w:ascii="Wingdings" w:hAnsi="Wingdings" w:cs="Wingdings" w:eastAsia="Wingdings"/>
@@ -7331,8 +7569,8 @@
       <w:lvlText w:val="·"/>
       <w:lvlJc w:val="left"/>
       <w:pPr>
-        <w:ind w:left="2520" w:hanging="360"/>
-        <w:tab w:val="num" w:pos="2520"/>
+        <w:ind w:left="1260" w:hanging="180"/>
+        <w:tab w:val="num" w:pos="1260"/>
       </w:pPr>
       <w:rPr>
         <w:rFonts w:ascii="Symbol" w:hAnsi="Symbol" w:cs="Symbol" w:eastAsia="Symbol"/>
@@ -7349,8 +7587,8 @@
       <w:lvlText w:val="o"/>
       <w:lvlJc w:val="left"/>
       <w:pPr>
-        <w:ind w:left="3240" w:hanging="360"/>
-        <w:tab w:val="num" w:pos="3240"/>
+        <w:ind w:left="1620" w:hanging="180"/>
+        <w:tab w:val="num" w:pos="1620"/>
       </w:pPr>
       <w:rPr>
         <w:rFonts w:ascii="Courier New" w:hAnsi="Courier New" w:cs="Courier New" w:eastAsia="Courier New"/>
@@ -7367,8 +7605,8 @@
       <w:lvlText w:val="§"/>
       <w:lvlJc w:val="left"/>
       <w:pPr>
-        <w:ind w:left="3960" w:hanging="360"/>
-        <w:tab w:val="num" w:pos="3960"/>
+        <w:ind w:left="1980" w:hanging="180"/>
+        <w:tab w:val="num" w:pos="1980"/>
       </w:pPr>
       <w:rPr>
         <w:rFonts w:ascii="Wingdings" w:hAnsi="Wingdings" w:cs="Wingdings" w:eastAsia="Wingdings"/>
@@ -7385,8 +7623,8 @@
       <w:lvlText w:val="·"/>
       <w:lvlJc w:val="left"/>
       <w:pPr>
-        <w:ind w:left="4680" w:hanging="360"/>
-        <w:tab w:val="num" w:pos="4680"/>
+        <w:ind w:left="2340" w:hanging="180"/>
+        <w:tab w:val="num" w:pos="2340"/>
       </w:pPr>
       <w:rPr>
         <w:rFonts w:ascii="Symbol" w:hAnsi="Symbol" w:cs="Symbol" w:eastAsia="Symbol"/>
@@ -7403,8 +7641,8 @@
       <w:lvlText w:val="o"/>
       <w:lvlJc w:val="left"/>
       <w:pPr>
-        <w:ind w:left="5400" w:hanging="360"/>
-        <w:tab w:val="num" w:pos="5400"/>
+        <w:ind w:left="2700" w:hanging="180"/>
+        <w:tab w:val="num" w:pos="2700"/>
       </w:pPr>
       <w:rPr>
         <w:rFonts w:ascii="Courier New" w:hAnsi="Courier New" w:cs="Courier New" w:eastAsia="Courier New"/>
@@ -7421,8 +7659,8 @@
       <w:lvlText w:val="§"/>
       <w:lvlJc w:val="left"/>
       <w:pPr>
-        <w:ind w:left="6120" w:hanging="360"/>
-        <w:tab w:val="num" w:pos="6120"/>
+        <w:ind w:left="3060" w:hanging="180"/>
+        <w:tab w:val="num" w:pos="3060"/>
       </w:pPr>
       <w:rPr>
         <w:rFonts w:ascii="Wingdings" w:hAnsi="Wingdings" w:cs="Wingdings" w:eastAsia="Wingdings"/>
@@ -7442,8 +7680,8 @@
       <w:lvlText w:val="·"/>
       <w:lvlJc w:val="left"/>
       <w:pPr>
-        <w:ind w:left="360" w:hanging="360"/>
-        <w:tab w:val="num" w:pos="360"/>
+        <w:ind w:left="180" w:hanging="180"/>
+        <w:tab w:val="num" w:pos="180"/>
       </w:pPr>
       <w:rPr>
         <w:rFonts w:ascii="Symbol" w:hAnsi="Symbol" w:cs="Symbol" w:eastAsia="Symbol"/>
@@ -7460,8 +7698,8 @@
       <w:lvlText w:val="o"/>
       <w:lvlJc w:val="left"/>
       <w:pPr>
-        <w:ind w:left="1080" w:hanging="360"/>
-        <w:tab w:val="num" w:pos="1080"/>
+        <w:ind w:left="540" w:hanging="180"/>
+        <w:tab w:val="num" w:pos="540"/>
       </w:pPr>
       <w:rPr>
         <w:rFonts w:ascii="Courier New" w:hAnsi="Courier New" w:cs="Courier New" w:eastAsia="Courier New"/>
@@ -7478,8 +7716,8 @@
       <w:lvlText w:val="§"/>
       <w:lvlJc w:val="left"/>
       <w:pPr>
-        <w:ind w:left="1800" w:hanging="360"/>
-        <w:tab w:val="num" w:pos="1800"/>
+        <w:ind w:left="900" w:hanging="180"/>
+        <w:tab w:val="num" w:pos="900"/>
       </w:pPr>
       <w:rPr>
         <w:rFonts w:ascii="Wingdings" w:hAnsi="Wingdings" w:cs="Wingdings" w:eastAsia="Wingdings"/>
@@ -7496,8 +7734,8 @@
       <w:lvlText w:val="·"/>
       <w:lvlJc w:val="left"/>
       <w:pPr>
-        <w:ind w:left="2520" w:hanging="360"/>
-        <w:tab w:val="num" w:pos="2520"/>
+        <w:ind w:left="1260" w:hanging="180"/>
+        <w:tab w:val="num" w:pos="1260"/>
       </w:pPr>
       <w:rPr>
         <w:rFonts w:ascii="Symbol" w:hAnsi="Symbol" w:cs="Symbol" w:eastAsia="Symbol"/>
@@ -7514,8 +7752,8 @@
       <w:lvlText w:val="o"/>
       <w:lvlJc w:val="left"/>
       <w:pPr>
-        <w:ind w:left="3240" w:hanging="360"/>
-        <w:tab w:val="num" w:pos="3240"/>
+        <w:ind w:left="1620" w:hanging="180"/>
+        <w:tab w:val="num" w:pos="1620"/>
       </w:pPr>
       <w:rPr>
         <w:rFonts w:ascii="Courier New" w:hAnsi="Courier New" w:cs="Courier New" w:eastAsia="Courier New"/>
@@ -7532,8 +7770,8 @@
       <w:lvlText w:val="§"/>
       <w:lvlJc w:val="left"/>
       <w:pPr>
-        <w:ind w:left="3960" w:hanging="360"/>
-        <w:tab w:val="num" w:pos="3960"/>
+        <w:ind w:left="1980" w:hanging="180"/>
+        <w:tab w:val="num" w:pos="1980"/>
       </w:pPr>
       <w:rPr>
         <w:rFonts w:ascii="Wingdings" w:hAnsi="Wingdings" w:cs="Wingdings" w:eastAsia="Wingdings"/>
@@ -7550,8 +7788,8 @@
       <w:lvlText w:val="·"/>
       <w:lvlJc w:val="left"/>
       <w:pPr>
-        <w:ind w:left="4680" w:hanging="360"/>
-        <w:tab w:val="num" w:pos="4680"/>
+        <w:ind w:left="2340" w:hanging="180"/>
+        <w:tab w:val="num" w:pos="2340"/>
       </w:pPr>
       <w:rPr>
         <w:rFonts w:ascii="Symbol" w:hAnsi="Symbol" w:cs="Symbol" w:eastAsia="Symbol"/>
@@ -7568,8 +7806,8 @@
       <w:lvlText w:val="o"/>
       <w:lvlJc w:val="left"/>
       <w:pPr>
-        <w:ind w:left="5400" w:hanging="360"/>
-        <w:tab w:val="num" w:pos="5400"/>
+        <w:ind w:left="2700" w:hanging="180"/>
+        <w:tab w:val="num" w:pos="2700"/>
       </w:pPr>
       <w:rPr>
         <w:rFonts w:ascii="Courier New" w:hAnsi="Courier New" w:cs="Courier New" w:eastAsia="Courier New"/>
@@ -7586,8 +7824,8 @@
       <w:lvlText w:val="§"/>
       <w:lvlJc w:val="left"/>
       <w:pPr>
-        <w:ind w:left="6120" w:hanging="360"/>
-        <w:tab w:val="num" w:pos="6120"/>
+        <w:ind w:left="3060" w:hanging="180"/>
+        <w:tab w:val="num" w:pos="3060"/>
       </w:pPr>
       <w:rPr>
         <w:rFonts w:ascii="Wingdings" w:hAnsi="Wingdings" w:cs="Wingdings" w:eastAsia="Wingdings"/>
@@ -7595,6 +7833,180 @@
         <w:i w:val="0"/>
         <w:strike w:val="0"/>
         <w:sz w:val="24"/>
+        <w:color w:val="auto"/>
+        <w:u w:val="none"/>
+      </w:rPr>
+    </w:lvl>
+  </w:abstractNum>
+  <w:abstractNum w:abstractNumId="14">
+    <w:multiLevelType w:val="multilevel"/>
+    <w:lvl w:ilvl="0">
+      <w:numFmt w:val="decimal"/>
+      <w:lvlText w:val="%1."/>
+      <w:lvlJc w:val="left"/>
+      <w:start w:val="1"/>
+      <w:pPr>
+        <w:ind w:left="180" w:hanging="180"/>
+        <w:tab w:val="num" w:pos="180"/>
+      </w:pPr>
+      <w:rPr>
+        <w:rFonts w:ascii="Arial" w:hAnsi="Arial" w:cs="Arial" w:eastAsia="Arial"/>
+        <w:b w:val="0"/>
+        <w:i w:val="0"/>
+        <w:strike w:val="0"/>
+        <w:sz w:val="20"/>
+        <w:color w:val="auto"/>
+        <w:u w:val="none"/>
+      </w:rPr>
+    </w:lvl>
+    <w:lvl w:ilvl="1">
+      <w:numFmt w:val="decimal"/>
+      <w:lvlText w:val="%2."/>
+      <w:lvlJc w:val="left"/>
+      <w:start w:val="1"/>
+      <w:pPr>
+        <w:ind w:left="540" w:hanging="180"/>
+        <w:tab w:val="num" w:pos="540"/>
+      </w:pPr>
+      <w:rPr>
+        <w:rFonts w:ascii="Arial" w:hAnsi="Arial" w:cs="Arial" w:eastAsia="Arial"/>
+        <w:b w:val="0"/>
+        <w:i w:val="0"/>
+        <w:strike w:val="0"/>
+        <w:sz w:val="20"/>
+        <w:color w:val="auto"/>
+        <w:u w:val="none"/>
+      </w:rPr>
+    </w:lvl>
+    <w:lvl w:ilvl="2">
+      <w:numFmt w:val="decimal"/>
+      <w:lvlText w:val="%3."/>
+      <w:lvlJc w:val="left"/>
+      <w:start w:val="1"/>
+      <w:pPr>
+        <w:ind w:left="900" w:hanging="180"/>
+        <w:tab w:val="num" w:pos="900"/>
+      </w:pPr>
+      <w:rPr>
+        <w:rFonts w:ascii="Arial" w:hAnsi="Arial" w:cs="Arial" w:eastAsia="Arial"/>
+        <w:b w:val="0"/>
+        <w:i w:val="0"/>
+        <w:strike w:val="0"/>
+        <w:sz w:val="20"/>
+        <w:color w:val="auto"/>
+        <w:u w:val="none"/>
+      </w:rPr>
+    </w:lvl>
+    <w:lvl w:ilvl="3">
+      <w:numFmt w:val="decimal"/>
+      <w:lvlText w:val="%4."/>
+      <w:lvlJc w:val="left"/>
+      <w:start w:val="1"/>
+      <w:pPr>
+        <w:ind w:left="1260" w:hanging="180"/>
+        <w:tab w:val="num" w:pos="1260"/>
+      </w:pPr>
+      <w:rPr>
+        <w:rFonts w:ascii="Arial" w:hAnsi="Arial" w:cs="Arial" w:eastAsia="Arial"/>
+        <w:b w:val="0"/>
+        <w:i w:val="0"/>
+        <w:strike w:val="0"/>
+        <w:sz w:val="20"/>
+        <w:color w:val="auto"/>
+        <w:u w:val="none"/>
+      </w:rPr>
+    </w:lvl>
+    <w:lvl w:ilvl="4">
+      <w:numFmt w:val="decimal"/>
+      <w:lvlText w:val="%5."/>
+      <w:lvlJc w:val="left"/>
+      <w:start w:val="1"/>
+      <w:pPr>
+        <w:ind w:left="1620" w:hanging="180"/>
+        <w:tab w:val="num" w:pos="1620"/>
+      </w:pPr>
+      <w:rPr>
+        <w:rFonts w:ascii="Arial" w:hAnsi="Arial" w:cs="Arial" w:eastAsia="Arial"/>
+        <w:b w:val="0"/>
+        <w:i w:val="0"/>
+        <w:strike w:val="0"/>
+        <w:sz w:val="20"/>
+        <w:color w:val="auto"/>
+        <w:u w:val="none"/>
+      </w:rPr>
+    </w:lvl>
+    <w:lvl w:ilvl="5">
+      <w:numFmt w:val="decimal"/>
+      <w:lvlText w:val="%6."/>
+      <w:lvlJc w:val="left"/>
+      <w:start w:val="1"/>
+      <w:pPr>
+        <w:ind w:left="1980" w:hanging="180"/>
+        <w:tab w:val="num" w:pos="1980"/>
+      </w:pPr>
+      <w:rPr>
+        <w:rFonts w:ascii="Arial" w:hAnsi="Arial" w:cs="Arial" w:eastAsia="Arial"/>
+        <w:b w:val="0"/>
+        <w:i w:val="0"/>
+        <w:strike w:val="0"/>
+        <w:sz w:val="20"/>
+        <w:color w:val="auto"/>
+        <w:u w:val="none"/>
+      </w:rPr>
+    </w:lvl>
+    <w:lvl w:ilvl="6">
+      <w:numFmt w:val="decimal"/>
+      <w:lvlText w:val="%7."/>
+      <w:lvlJc w:val="left"/>
+      <w:start w:val="1"/>
+      <w:pPr>
+        <w:ind w:left="2340" w:hanging="180"/>
+        <w:tab w:val="num" w:pos="2340"/>
+      </w:pPr>
+      <w:rPr>
+        <w:rFonts w:ascii="Arial" w:hAnsi="Arial" w:cs="Arial" w:eastAsia="Arial"/>
+        <w:b w:val="0"/>
+        <w:i w:val="0"/>
+        <w:strike w:val="0"/>
+        <w:sz w:val="20"/>
+        <w:color w:val="auto"/>
+        <w:u w:val="none"/>
+      </w:rPr>
+    </w:lvl>
+    <w:lvl w:ilvl="7">
+      <w:numFmt w:val="decimal"/>
+      <w:lvlText w:val="%8."/>
+      <w:lvlJc w:val="left"/>
+      <w:start w:val="1"/>
+      <w:pPr>
+        <w:ind w:left="2700" w:hanging="180"/>
+        <w:tab w:val="num" w:pos="2700"/>
+      </w:pPr>
+      <w:rPr>
+        <w:rFonts w:ascii="Arial" w:hAnsi="Arial" w:cs="Arial" w:eastAsia="Arial"/>
+        <w:b w:val="0"/>
+        <w:i w:val="0"/>
+        <w:strike w:val="0"/>
+        <w:sz w:val="20"/>
+        <w:color w:val="auto"/>
+        <w:u w:val="none"/>
+      </w:rPr>
+    </w:lvl>
+    <w:lvl w:ilvl="8">
+      <w:numFmt w:val="decimal"/>
+      <w:lvlText w:val="%9."/>
+      <w:lvlJc w:val="left"/>
+      <w:start w:val="1"/>
+      <w:pPr>
+        <w:ind w:left="3060" w:hanging="180"/>
+        <w:tab w:val="num" w:pos="3060"/>
+      </w:pPr>
+      <w:rPr>
+        <w:rFonts w:ascii="Arial" w:hAnsi="Arial" w:cs="Arial" w:eastAsia="Arial"/>
+        <w:b w:val="0"/>
+        <w:i w:val="0"/>
+        <w:strike w:val="0"/>
+        <w:sz w:val="20"/>
         <w:color w:val="auto"/>
         <w:u w:val="none"/>
       </w:rPr>
@@ -7642,6 +8054,9 @@
   <w:num w:numId="14">
     <w:abstractNumId w:val="13"/>
   </w:num>
+  <w:num w:numId="15">
+    <w:abstractNumId w:val="14"/>
+  </w:num>
 </w:numbering>
 </file>
 
@@ -7670,7 +8085,7 @@
     <w:qFormat/>
     <w:basedOn w:val="0"/>
     <w:pPr>
-      <w:ind w:left="360"/>
+      <w:ind w:left="180"/>
     </w:pPr>
   </w:style>
   <w:style w:type="paragraph" w:styleId="2">
@@ -7695,7 +8110,7 @@
     <w:pPr>
       <w:outlineLvl w:val="0"/>
       <w:keepNext/>
-      <w:spacing w:before="240" w:after="60"/>
+      <w:spacing w:before="120" w:after="30"/>
     </w:pPr>
     <w:rPr>
       <w:b/>
@@ -7721,7 +8136,7 @@
     <w:pPr>
       <w:outlineLvl w:val="1"/>
       <w:keepNext/>
-      <w:spacing w:before="240" w:after="60"/>
+      <w:spacing w:before="120" w:after="30"/>
     </w:pPr>
     <w:rPr>
       <w:b/>
@@ -7749,7 +8164,7 @@
     <w:pPr>
       <w:outlineLvl w:val="2"/>
       <w:keepNext/>
-      <w:spacing w:before="240" w:after="60"/>
+      <w:spacing w:before="120" w:after="30"/>
     </w:pPr>
     <w:rPr>
       <w:b/>
@@ -7775,7 +8190,7 @@
     <w:pPr>
       <w:outlineLvl w:val="3"/>
       <w:keepNext/>
-      <w:spacing w:before="240" w:after="60"/>
+      <w:spacing w:before="120" w:after="30"/>
     </w:pPr>
     <w:rPr>
       <w:b/>
@@ -7803,7 +8218,7 @@
     <w:pPr>
       <w:outlineLvl w:val="4"/>
       <w:keepNext/>
-      <w:spacing w:before="240" w:after="60"/>
+      <w:spacing w:before="120" w:after="30"/>
     </w:pPr>
     <w:rPr>
       <w:b/>
@@ -7831,7 +8246,7 @@
     <w:pPr>
       <w:outlineLvl w:val="5"/>
       <w:keepNext/>
-      <w:spacing w:before="240" w:after="60"/>
+      <w:spacing w:before="120" w:after="30"/>
     </w:pPr>
     <w:rPr>
       <w:b/>
@@ -7857,7 +8272,7 @@
     <w:pPr>
       <w:outlineLvl w:val="6"/>
       <w:keepNext/>
-      <w:spacing w:before="240" w:after="60"/>
+      <w:spacing w:before="120" w:after="30"/>
     </w:pPr>
     <w:rPr>
       <w:b/>
@@ -7883,7 +8298,7 @@
     <w:pPr>
       <w:outlineLvl w:val="7"/>
       <w:keepNext/>
-      <w:spacing w:before="240" w:after="60"/>
+      <w:spacing w:before="120" w:after="30"/>
     </w:pPr>
     <w:rPr>
       <w:i/>
@@ -7909,7 +8324,7 @@
     <w:pPr>
       <w:outlineLvl w:val="8"/>
       <w:keepNext/>
-      <w:spacing w:before="240" w:after="60"/>
+      <w:spacing w:before="120" w:after="30"/>
     </w:pPr>
   </w:style>
   <w:style w:type="character" w:styleId="c11">
@@ -7943,7 +8358,7 @@
     <w:link w:val="c14"/>
     <w:pPr>
       <w:jc w:val="center"/>
-      <w:spacing w:before="240" w:after="60"/>
+      <w:spacing w:before="120" w:after="30"/>
     </w:pPr>
     <w:rPr>
       <w:b/>
@@ -8044,7 +8459,7 @@
     <w:next w:val="0"/>
     <w:link w:val="c21"/>
     <w:pPr>
-      <w:ind w:left="360" w:right="360"/>
+      <w:ind w:left="180" w:right="180"/>
     </w:pPr>
     <w:rPr>
       <w:b/>
@@ -8084,13 +8499,13 @@
     <w:basedOn w:val="0"/>
     <w:link w:val="c24"/>
     <w:pPr>
-      <w:ind w:left="360" w:right="360"/>
-      <w:spacing w:before="45" w:after="45"/>
+      <w:ind w:left="180" w:right="180"/>
+      <w:spacing w:before="22" w:after="22"/>
       <w:pBdr>
-        <w:top w:val="single" w:sz="6" w:space="3"/>
-        <w:left w:val="single" w:sz="6" w:space="3"/>
-        <w:bottom w:val="single" w:sz="6" w:space="3"/>
-        <w:right w:val="single" w:sz="6" w:space="3"/>
+        <w:top w:val="single" w:sz="3" w:space="1"/>
+        <w:left w:val="single" w:sz="3" w:space="1"/>
+        <w:bottom w:val="single" w:sz="3" w:space="1"/>
+        <w:right w:val="single" w:sz="3" w:space="1"/>
       </w:pBdr>
     </w:pPr>
     <w:rPr>

</xml_diff>

<commit_message>
Additional help documentation related to user security/permissions
</commit_message>
<xml_diff>
--- a/apps/client/src/help/Trifolia-on-FHIR.docx
+++ b/apps/client/src/help/Trifolia-on-FHIR.docx
@@ -1098,7 +1098,7 @@
           <w:sz w:val="24"/>
           <w:color w:val="000000"/>
         </w:rPr>
-        <w:t>9</w:t>
+        <w:t>10</w:t>
       </w:r>
       <w:r>
         <w:fldChar w:fldCharType="end"/>
@@ -1150,7 +1150,7 @@
           <w:sz w:val="24"/>
           <w:color w:val="000000"/>
         </w:rPr>
-        <w:t>9</w:t>
+        <w:t>10</w:t>
       </w:r>
       <w:r>
         <w:fldChar w:fldCharType="end"/>
@@ -1202,7 +1202,7 @@
           <w:sz w:val="24"/>
           <w:color w:val="000000"/>
         </w:rPr>
-        <w:t>9</w:t>
+        <w:t>10</w:t>
       </w:r>
       <w:r>
         <w:fldChar w:fldCharType="end"/>
@@ -5011,7 +5011,7 @@
     </w:p>
     <w:p>
       <w:r>
-        <w:t>If the ToF installation is configured to require permissions, only data that the user has been permitted to view/edit will be access to them in the user interface. The remainder of this section presumes that permissions are required in the installation.</w:t>
+        <w:t>If the ToF installation is configured to require permissions, only data that the user has been permitted to view/edit will be access to them in the user interface. The remainder of this section presumes that permissions are enabled in the installation.</w:t>
       </w:r>
     </w:p>
     <w:p>
@@ -5069,6 +5069,246 @@
     <w:p>
       <w:r>
         <w:t>To create/edit/delete groups, click your name in the top-right of ToF, and select the "Groups" tab. Changes made to the "Groups" tab are made immediately. Pressing "Save" is not required and only applies to editing information for your profile.</w:t>
+      </w:r>
+    </w:p>
+    <w:p>
+      <w:pPr>
+        <w:pStyle w:val="5"/>
+      </w:pPr>
+      <w:r>
+        <w:t>Technical Details</w:t>
+      </w:r>
+    </w:p>
+    <w:p>
+      <w:r>
+        <w:t>Permissions for resources are stored in Resource.meta.security. A custom code is created for three types of permissions:</w:t>
+      </w:r>
+    </w:p>
+    <w:p>
+      <w:pPr>
+        <w:numPr>
+          <w:ilvl w:val="0"/>
+          <w:numId w:val="16"/>
+        </w:numPr>
+      </w:pPr>
+      <w:r/>
+      <w:r>
+        <w:t>Everyone - Anyone that has a user account in the installation.</w:t>
+      </w:r>
+    </w:p>
+    <w:p>
+      <w:pPr>
+        <w:numPr>
+          <w:ilvl w:val="0"/>
+          <w:numId w:val="16"/>
+        </w:numPr>
+      </w:pPr>
+      <w:r/>
+      <w:r>
+        <w:t>Group - One or more users (Practitioners) that are represented together as a single Group. Use a group to represent a team of users.</w:t>
+      </w:r>
+    </w:p>
+    <w:p>
+      <w:pPr>
+        <w:numPr>
+          <w:ilvl w:val="0"/>
+          <w:numId w:val="16"/>
+        </w:numPr>
+      </w:pPr>
+      <w:r/>
+      <w:r>
+        <w:t>User (Practitioner) - A single person that has access to the installation. ToF requires every user to create a Practitioner that represents their user when the login and open ToF to a specific FHIR server for the first time.</w:t>
+      </w:r>
+    </w:p>
+    <w:p>
+      <w:r>
+        <w:t>There are two levels of permissions:</w:t>
+      </w:r>
+    </w:p>
+    <w:p>
+      <w:pPr>
+        <w:numPr>
+          <w:ilvl w:val="0"/>
+          <w:numId w:val="16"/>
+        </w:numPr>
+      </w:pPr>
+      <w:r/>
+      <w:r>
+        <w:t>Read - Allows the user to search/view the resource</w:t>
+      </w:r>
+    </w:p>
+    <w:p>
+      <w:pPr>
+        <w:numPr>
+          <w:ilvl w:val="0"/>
+          <w:numId w:val="16"/>
+        </w:numPr>
+      </w:pPr>
+      <w:r/>
+      <w:r>
+        <w:t>Write - Allows the user to update/delete the resource</w:t>
+      </w:r>
+    </w:p>
+    <w:p>
+      <w:r>
+        <w:t>WIth these concepts combined, the resource may have several security codes. For example:</w:t>
+      </w:r>
+    </w:p>
+    <w:p>
+      <w:pPr>
+        <w:pStyle w:val="24"/>
+      </w:pPr>
+      <w:r>
+        <w:t>{</w:t>
+      </w:r>
+      <w:r>
+        <w:br/>
+      </w:r>
+      <w:r>
+        <w:t xml:space="preserve">  resourceType: "ImplementationGuide",</w:t>
+      </w:r>
+      <w:r>
+        <w:br/>
+      </w:r>
+      <w:r>
+        <w:t xml:space="preserve">  meta: {</w:t>
+      </w:r>
+      <w:r>
+        <w:br/>
+      </w:r>
+      <w:r>
+        <w:t xml:space="preserve">    security: [</w:t>
+      </w:r>
+      <w:r>
+        <w:br/>
+      </w:r>
+      <w:r>
+        <w:t xml:space="preserve">      // Everyone has access to read/wite</w:t>
+      </w:r>
+      <w:r>
+        <w:br/>
+      </w:r>
+      <w:r>
+        <w:rPr>
+          <w:b/>
+        </w:rPr>
+        <w:t xml:space="preserve">      { system: "https://trifolia-fhir.../security", code: "everyone^read" },</w:t>
+      </w:r>
+      <w:r>
+        <w:br/>
+      </w:r>
+      <w:r>
+        <w:rPr>
+          <w:b/>
+        </w:rPr>
+        <w:t xml:space="preserve">      { system: "https://trifolia-fhir.../security", code: "everyone^write" },</w:t>
+      </w:r>
+      <w:r>
+        <w:br/>
+      </w:r>
+      <w:r>
+        <w:t xml:space="preserve">      // Members of group test-group-id have access to read/write</w:t>
+      </w:r>
+      <w:r>
+        <w:br/>
+      </w:r>
+      <w:r>
+        <w:rPr>
+          <w:b/>
+        </w:rPr>
+        <w:t xml:space="preserve">      { system: "https://trifolia-fhir.../security", code: "group^test-group-id^read" },</w:t>
+      </w:r>
+      <w:r>
+        <w:br/>
+      </w:r>
+      <w:r>
+        <w:rPr>
+          <w:b/>
+        </w:rPr>
+        <w:t xml:space="preserve">      { system: "https://trifolia-fhir.../security", code: "group^test-group-id^write" },</w:t>
+      </w:r>
+      <w:r>
+        <w:br/>
+      </w:r>
+      <w:r>
+        <w:t xml:space="preserve">      // A specific user (Practitioner) with id test-practitioner-id has access to read/write</w:t>
+      </w:r>
+      <w:r>
+        <w:br/>
+      </w:r>
+      <w:r>
+        <w:rPr>
+          <w:b/>
+        </w:rPr>
+        <w:t xml:space="preserve">      { system: "https://trifolia-fhir.../security", code: "user^test-practitioner-id^read" },</w:t>
+      </w:r>
+      <w:r>
+        <w:br/>
+      </w:r>
+      <w:r>
+        <w:rPr>
+          <w:b/>
+        </w:rPr>
+        <w:t xml:space="preserve">      { system: "https://trifolia-fhir.../security", code: "user^test-practitioner-id^write" }</w:t>
+      </w:r>
+      <w:r>
+        <w:br/>
+      </w:r>
+      <w:r>
+        <w:t xml:space="preserve">    ]</w:t>
+      </w:r>
+      <w:r>
+        <w:br/>
+      </w:r>
+      <w:r>
+        <w:t xml:space="preserve">  }</w:t>
+      </w:r>
+      <w:r>
+        <w:br/>
+      </w:r>
+      <w:r>
+        <w:t>}</w:t>
+      </w:r>
+    </w:p>
+    <w:p>
+      <w:r>
+        <w:t>When a user searches for ImplementationGuide resources, ToF sends a search request to the FHIR server that includes a _security parameter with all possible variations that are applicable to the currently logged-in user. For example:</w:t>
+      </w:r>
+    </w:p>
+    <w:p>
+      <w:pPr>
+        <w:pStyle w:val="24"/>
+      </w:pPr>
+      <w:r>
+        <w:t>// un-encoded for readability</w:t>
+      </w:r>
+      <w:r>
+        <w:br/>
+      </w:r>
+      <w:r>
+        <w:t>https://some-fhir-server.com/fhir/ImplementationGuide?_security=&lt;system&gt;|everyone^read,&lt;system&gt;|group^test-group-id^read,&lt;system&gt;|user^test-practitioner-rid^read</w:t>
+      </w:r>
+      <w:r>
+        <w:br/>
+      </w:r>
+      <w:r>
+        <w:t>// encoded</w:t>
+      </w:r>
+      <w:r>
+        <w:br/>
+      </w:r>
+      <w:r>
+        <w:t>https://some-fhir-server.com/fhir/ImplementationGuide?_security=https%3A%2F%2Ftrifolia-fhir...%2Fsecurity%7Ceveryone%5Eread%2Chttps%3A%2F%2Ftrifolia-fhir...%2Fsecurity%7Cgroup%5Etest-group-id%5Eread%2Chttps%3A%2F%2Ftrifolia-fhir...%2Fsecurity%7Cuser%5Etest-practitioner-rid%5Eread</w:t>
+      </w:r>
+    </w:p>
+    <w:p>
+      <w:r>
+        <w:t>When a user clicks the "Edit" button on a resource, this initiates getting a single/specific resource. The ToF server checks that the persisted resource grants the logged-in user permissions to view the resource before sending the resource back to the user's browser for viewing.</w:t>
+      </w:r>
+    </w:p>
+    <w:p>
+      <w:r>
+        <w:t>Similarly, when a user clicks "Save" or "Delete", the ToF server first retrieves the instance of the resource that is persisted on the FHIR server, checks whether the user has permissions to modify the resource, and rejects the request with a 401 Unauthorized response if the user does not have permissions. Otherwise, the resource is updated on the FHIR server according to the user's request.</w:t>
       </w:r>
       <w:r/>
       <w:r/>
@@ -5411,7 +5651,7 @@
         <w:sz w:val="18"/>
         <w:color w:val="969696"/>
       </w:rPr>
-      <w:t>10</w:t>
+      <w:t>11</w:t>
     </w:r>
     <w:r>
       <w:fldChar w:fldCharType="end"/>
@@ -5437,7 +5677,7 @@
         <w:sz w:val="18"/>
         <w:color w:val="969696"/>
       </w:rPr>
-      <w:t>9</w:t>
+      <w:t>10</w:t>
     </w:r>
     <w:r>
       <w:fldChar w:fldCharType="end"/>
@@ -8007,6 +8247,171 @@
         <w:i w:val="0"/>
         <w:strike w:val="0"/>
         <w:sz w:val="20"/>
+        <w:color w:val="auto"/>
+        <w:u w:val="none"/>
+      </w:rPr>
+    </w:lvl>
+  </w:abstractNum>
+  <w:abstractNum w:abstractNumId="15">
+    <w:multiLevelType w:val="multilevel"/>
+    <w:lvl w:ilvl="0">
+      <w:numFmt w:val="bullet"/>
+      <w:lvlText w:val="·"/>
+      <w:lvlJc w:val="left"/>
+      <w:pPr>
+        <w:ind w:left="180" w:hanging="180"/>
+        <w:tab w:val="num" w:pos="180"/>
+      </w:pPr>
+      <w:rPr>
+        <w:rFonts w:ascii="Symbol" w:hAnsi="Symbol" w:cs="Symbol" w:eastAsia="Symbol"/>
+        <w:b w:val="0"/>
+        <w:i w:val="0"/>
+        <w:strike w:val="0"/>
+        <w:sz w:val="24"/>
+        <w:color w:val="auto"/>
+        <w:u w:val="none"/>
+      </w:rPr>
+    </w:lvl>
+    <w:lvl w:ilvl="1">
+      <w:numFmt w:val="bullet"/>
+      <w:lvlText w:val="o"/>
+      <w:lvlJc w:val="left"/>
+      <w:pPr>
+        <w:ind w:left="540" w:hanging="180"/>
+        <w:tab w:val="num" w:pos="540"/>
+      </w:pPr>
+      <w:rPr>
+        <w:rFonts w:ascii="Courier New" w:hAnsi="Courier New" w:cs="Courier New" w:eastAsia="Courier New"/>
+        <w:b w:val="0"/>
+        <w:i w:val="0"/>
+        <w:strike w:val="0"/>
+        <w:sz w:val="24"/>
+        <w:color w:val="auto"/>
+        <w:u w:val="none"/>
+      </w:rPr>
+    </w:lvl>
+    <w:lvl w:ilvl="2">
+      <w:numFmt w:val="bullet"/>
+      <w:lvlText w:val="§"/>
+      <w:lvlJc w:val="left"/>
+      <w:pPr>
+        <w:ind w:left="900" w:hanging="180"/>
+        <w:tab w:val="num" w:pos="900"/>
+      </w:pPr>
+      <w:rPr>
+        <w:rFonts w:ascii="Wingdings" w:hAnsi="Wingdings" w:cs="Wingdings" w:eastAsia="Wingdings"/>
+        <w:b w:val="0"/>
+        <w:i w:val="0"/>
+        <w:strike w:val="0"/>
+        <w:sz w:val="24"/>
+        <w:color w:val="auto"/>
+        <w:u w:val="none"/>
+      </w:rPr>
+    </w:lvl>
+    <w:lvl w:ilvl="3">
+      <w:numFmt w:val="bullet"/>
+      <w:lvlText w:val="·"/>
+      <w:lvlJc w:val="left"/>
+      <w:pPr>
+        <w:ind w:left="1260" w:hanging="180"/>
+        <w:tab w:val="num" w:pos="1260"/>
+      </w:pPr>
+      <w:rPr>
+        <w:rFonts w:ascii="Symbol" w:hAnsi="Symbol" w:cs="Symbol" w:eastAsia="Symbol"/>
+        <w:b w:val="0"/>
+        <w:i w:val="0"/>
+        <w:strike w:val="0"/>
+        <w:sz w:val="24"/>
+        <w:color w:val="auto"/>
+        <w:u w:val="none"/>
+      </w:rPr>
+    </w:lvl>
+    <w:lvl w:ilvl="4">
+      <w:numFmt w:val="bullet"/>
+      <w:lvlText w:val="o"/>
+      <w:lvlJc w:val="left"/>
+      <w:pPr>
+        <w:ind w:left="1620" w:hanging="180"/>
+        <w:tab w:val="num" w:pos="1620"/>
+      </w:pPr>
+      <w:rPr>
+        <w:rFonts w:ascii="Courier New" w:hAnsi="Courier New" w:cs="Courier New" w:eastAsia="Courier New"/>
+        <w:b w:val="0"/>
+        <w:i w:val="0"/>
+        <w:strike w:val="0"/>
+        <w:sz w:val="24"/>
+        <w:color w:val="auto"/>
+        <w:u w:val="none"/>
+      </w:rPr>
+    </w:lvl>
+    <w:lvl w:ilvl="5">
+      <w:numFmt w:val="bullet"/>
+      <w:lvlText w:val="§"/>
+      <w:lvlJc w:val="left"/>
+      <w:pPr>
+        <w:ind w:left="1980" w:hanging="180"/>
+        <w:tab w:val="num" w:pos="1980"/>
+      </w:pPr>
+      <w:rPr>
+        <w:rFonts w:ascii="Wingdings" w:hAnsi="Wingdings" w:cs="Wingdings" w:eastAsia="Wingdings"/>
+        <w:b w:val="0"/>
+        <w:i w:val="0"/>
+        <w:strike w:val="0"/>
+        <w:sz w:val="24"/>
+        <w:color w:val="auto"/>
+        <w:u w:val="none"/>
+      </w:rPr>
+    </w:lvl>
+    <w:lvl w:ilvl="6">
+      <w:numFmt w:val="bullet"/>
+      <w:lvlText w:val="·"/>
+      <w:lvlJc w:val="left"/>
+      <w:pPr>
+        <w:ind w:left="2340" w:hanging="180"/>
+        <w:tab w:val="num" w:pos="2340"/>
+      </w:pPr>
+      <w:rPr>
+        <w:rFonts w:ascii="Symbol" w:hAnsi="Symbol" w:cs="Symbol" w:eastAsia="Symbol"/>
+        <w:b w:val="0"/>
+        <w:i w:val="0"/>
+        <w:strike w:val="0"/>
+        <w:sz w:val="24"/>
+        <w:color w:val="auto"/>
+        <w:u w:val="none"/>
+      </w:rPr>
+    </w:lvl>
+    <w:lvl w:ilvl="7">
+      <w:numFmt w:val="bullet"/>
+      <w:lvlText w:val="o"/>
+      <w:lvlJc w:val="left"/>
+      <w:pPr>
+        <w:ind w:left="2700" w:hanging="180"/>
+        <w:tab w:val="num" w:pos="2700"/>
+      </w:pPr>
+      <w:rPr>
+        <w:rFonts w:ascii="Courier New" w:hAnsi="Courier New" w:cs="Courier New" w:eastAsia="Courier New"/>
+        <w:b w:val="0"/>
+        <w:i w:val="0"/>
+        <w:strike w:val="0"/>
+        <w:sz w:val="24"/>
+        <w:color w:val="auto"/>
+        <w:u w:val="none"/>
+      </w:rPr>
+    </w:lvl>
+    <w:lvl w:ilvl="8">
+      <w:numFmt w:val="bullet"/>
+      <w:lvlText w:val="§"/>
+      <w:lvlJc w:val="left"/>
+      <w:pPr>
+        <w:ind w:left="3060" w:hanging="180"/>
+        <w:tab w:val="num" w:pos="3060"/>
+      </w:pPr>
+      <w:rPr>
+        <w:rFonts w:ascii="Wingdings" w:hAnsi="Wingdings" w:cs="Wingdings" w:eastAsia="Wingdings"/>
+        <w:b w:val="0"/>
+        <w:i w:val="0"/>
+        <w:strike w:val="0"/>
+        <w:sz w:val="24"/>
         <w:color w:val="auto"/>
         <w:u w:val="none"/>
       </w:rPr>
@@ -8056,6 +8461,9 @@
   </w:num>
   <w:num w:numId="15">
     <w:abstractNumId w:val="14"/>
+  </w:num>
+  <w:num w:numId="16">
+    <w:abstractNumId w:val="15"/>
   </w:num>
 </w:numbering>
 </file>

</xml_diff>

<commit_message>
Adding a comment to the Dockerfile about APK installations Updating help documentation
</commit_message>
<xml_diff>
--- a/apps/client/src/help/Trifolia-on-FHIR.docx
+++ b/apps/client/src/help/Trifolia-on-FHIR.docx
@@ -5,7 +5,7 @@
     <w:p>
       <w:pPr>
         <w:jc w:val="center"/>
-        <w:spacing w:before="2250"/>
+        <w:spacing w:before="4500"/>
       </w:pPr>
       <w:r>
         <w:rPr>
@@ -25,13 +25,13 @@
       <w:pPr>
         <w:outlineLvl w:val="0"/>
         <w:keepNext/>
-        <w:spacing w:before="38" w:after="202"/>
+        <w:spacing w:before="75" w:after="405"/>
         <w:shd w:val="clear" w:color="auto" w:fill="FFFFFF"/>
         <w:pBdr>
-          <w:top w:val="none" w:space="0" w:color="AAAAAA"/>
-          <w:left w:val="none" w:space="0" w:color="AAAAAA"/>
-          <w:bottom w:val="single" w:space="0" w:color="AAAAAA"/>
-          <w:right w:val="none" w:space="0" w:color="AAAAAA"/>
+          <w:top w:val="none" w:space="1" w:color="AAAAAA"/>
+          <w:left w:val="none" w:space="1" w:color="AAAAAA"/>
+          <w:bottom w:val="single" w:space="1" w:color="AAAAAA"/>
+          <w:right w:val="none" w:space="1" w:color="AAAAAA"/>
         </w:pBdr>
       </w:pPr>
       <w:r>
@@ -54,13 +54,13 @@
       <w:pPr>
         <w:shd w:val="clear" w:color="auto" w:fill="FFFFFF"/>
         <w:pBdr>
-          <w:top w:val="none" w:space="0" w:color="000000"/>
-          <w:left w:val="none" w:space="0" w:color="000000"/>
-          <w:bottom w:val="none" w:space="0" w:color="000000"/>
-          <w:right w:val="none" w:space="0" w:color="000000"/>
+          <w:top w:val="none" w:space="1" w:color="000000"/>
+          <w:left w:val="none" w:space="1" w:color="000000"/>
+          <w:bottom w:val="none" w:space="1" w:color="000000"/>
+          <w:right w:val="none" w:space="1" w:color="000000"/>
         </w:pBdr>
         <w:tabs>
-          <w:tab w:val="right" w:pos="10695" w:leader="dot"/>
+          <w:tab w:val="right" w:pos="9495" w:leader="dot"/>
         </w:tabs>
       </w:pPr>
       <w:hyperlink w:anchor="_topic_Introduction">
@@ -96,7 +96,7 @@
           <w:sz w:val="24"/>
           <w:color w:val="000000"/>
         </w:rPr>
-        <w:t>2</w:t>
+        <w:t>3</w:t>
       </w:r>
       <w:r>
         <w:fldChar w:fldCharType="end"/>
@@ -104,16 +104,16 @@
     </w:p>
     <w:p>
       <w:pPr>
-        <w:ind w:left="150"/>
+        <w:ind w:left="300"/>
         <w:shd w:val="clear" w:color="auto" w:fill="FFFFFF"/>
         <w:pBdr>
-          <w:top w:val="none" w:space="0" w:color="000000"/>
-          <w:left w:val="none" w:space="0" w:color="000000"/>
-          <w:bottom w:val="none" w:space="0" w:color="000000"/>
-          <w:right w:val="none" w:space="0" w:color="000000"/>
+          <w:top w:val="none" w:space="1" w:color="000000"/>
+          <w:left w:val="none" w:space="1" w:color="000000"/>
+          <w:bottom w:val="none" w:space="1" w:color="000000"/>
+          <w:right w:val="none" w:space="1" w:color="000000"/>
         </w:pBdr>
         <w:tabs>
-          <w:tab w:val="right" w:pos="10695" w:leader="dot"/>
+          <w:tab w:val="right" w:pos="9495" w:leader="dot"/>
         </w:tabs>
       </w:pPr>
       <w:hyperlink w:anchor="_topic_Welcome">
@@ -149,7 +149,7 @@
           <w:sz w:val="24"/>
           <w:color w:val="000000"/>
         </w:rPr>
-        <w:t>3</w:t>
+        <w:t>4</w:t>
       </w:r>
       <w:r>
         <w:fldChar w:fldCharType="end"/>
@@ -157,16 +157,16 @@
     </w:p>
     <w:p>
       <w:pPr>
-        <w:ind w:left="150"/>
+        <w:ind w:left="300"/>
         <w:shd w:val="clear" w:color="auto" w:fill="FFFFFF"/>
         <w:pBdr>
-          <w:top w:val="none" w:space="0" w:color="000000"/>
-          <w:left w:val="none" w:space="0" w:color="000000"/>
-          <w:bottom w:val="none" w:space="0" w:color="000000"/>
-          <w:right w:val="none" w:space="0" w:color="000000"/>
+          <w:top w:val="none" w:space="1" w:color="000000"/>
+          <w:left w:val="none" w:space="1" w:color="000000"/>
+          <w:bottom w:val="none" w:space="1" w:color="000000"/>
+          <w:right w:val="none" w:space="1" w:color="000000"/>
         </w:pBdr>
         <w:tabs>
-          <w:tab w:val="right" w:pos="10695" w:leader="dot"/>
+          <w:tab w:val="right" w:pos="9495" w:leader="dot"/>
         </w:tabs>
       </w:pPr>
       <w:hyperlink w:anchor="_topic_WhatsNew">
@@ -202,7 +202,7 @@
           <w:sz w:val="24"/>
           <w:color w:val="000000"/>
         </w:rPr>
-        <w:t>3</w:t>
+        <w:t>4</w:t>
       </w:r>
       <w:r>
         <w:fldChar w:fldCharType="end"/>
@@ -210,16 +210,16 @@
     </w:p>
     <w:p>
       <w:pPr>
-        <w:ind w:left="150"/>
+        <w:ind w:left="300"/>
         <w:shd w:val="clear" w:color="auto" w:fill="FFFFFF"/>
         <w:pBdr>
-          <w:top w:val="none" w:space="0" w:color="000000"/>
-          <w:left w:val="none" w:space="0" w:color="000000"/>
-          <w:bottom w:val="none" w:space="0" w:color="000000"/>
-          <w:right w:val="none" w:space="0" w:color="000000"/>
+          <w:top w:val="none" w:space="1" w:color="000000"/>
+          <w:left w:val="none" w:space="1" w:color="000000"/>
+          <w:bottom w:val="none" w:space="1" w:color="000000"/>
+          <w:right w:val="none" w:space="1" w:color="000000"/>
         </w:pBdr>
         <w:tabs>
-          <w:tab w:val="right" w:pos="10695" w:leader="dot"/>
+          <w:tab w:val="right" w:pos="9495" w:leader="dot"/>
         </w:tabs>
       </w:pPr>
       <w:hyperlink w:anchor="_topic_Login">
@@ -255,7 +255,7 @@
           <w:sz w:val="24"/>
           <w:color w:val="000000"/>
         </w:rPr>
-        <w:t>4</w:t>
+        <w:t>5</w:t>
       </w:r>
       <w:r>
         <w:fldChar w:fldCharType="end"/>
@@ -263,16 +263,16 @@
     </w:p>
     <w:p>
       <w:pPr>
-        <w:ind w:left="150"/>
+        <w:ind w:left="300"/>
         <w:shd w:val="clear" w:color="auto" w:fill="FFFFFF"/>
         <w:pBdr>
-          <w:top w:val="none" w:space="0" w:color="000000"/>
-          <w:left w:val="none" w:space="0" w:color="000000"/>
-          <w:bottom w:val="none" w:space="0" w:color="000000"/>
-          <w:right w:val="none" w:space="0" w:color="000000"/>
+          <w:top w:val="none" w:space="1" w:color="000000"/>
+          <w:left w:val="none" w:space="1" w:color="000000"/>
+          <w:bottom w:val="none" w:space="1" w:color="000000"/>
+          <w:right w:val="none" w:space="1" w:color="000000"/>
         </w:pBdr>
         <w:tabs>
-          <w:tab w:val="right" w:pos="10695" w:leader="dot"/>
+          <w:tab w:val="right" w:pos="9495" w:leader="dot"/>
         </w:tabs>
       </w:pPr>
       <w:hyperlink w:anchor="_topic_Navigation">
@@ -308,7 +308,7 @@
           <w:sz w:val="24"/>
           <w:color w:val="000000"/>
         </w:rPr>
-        <w:t>4</w:t>
+        <w:t>5</w:t>
       </w:r>
       <w:r>
         <w:fldChar w:fldCharType="end"/>
@@ -318,13 +318,13 @@
       <w:pPr>
         <w:shd w:val="clear" w:color="auto" w:fill="FFFFFF"/>
         <w:pBdr>
-          <w:top w:val="none" w:space="0" w:color="000000"/>
-          <w:left w:val="none" w:space="0" w:color="000000"/>
-          <w:bottom w:val="none" w:space="0" w:color="000000"/>
-          <w:right w:val="none" w:space="0" w:color="000000"/>
+          <w:top w:val="none" w:space="1" w:color="000000"/>
+          <w:left w:val="none" w:space="1" w:color="000000"/>
+          <w:bottom w:val="none" w:space="1" w:color="000000"/>
+          <w:right w:val="none" w:space="1" w:color="000000"/>
         </w:pBdr>
         <w:tabs>
-          <w:tab w:val="right" w:pos="10695" w:leader="dot"/>
+          <w:tab w:val="right" w:pos="9495" w:leader="dot"/>
         </w:tabs>
       </w:pPr>
       <w:hyperlink w:anchor="_topic_Authoring">
@@ -360,7 +360,7 @@
           <w:sz w:val="24"/>
           <w:color w:val="000000"/>
         </w:rPr>
-        <w:t>5</w:t>
+        <w:t>6</w:t>
       </w:r>
       <w:r>
         <w:fldChar w:fldCharType="end"/>
@@ -368,16 +368,16 @@
     </w:p>
     <w:p>
       <w:pPr>
-        <w:ind w:left="150"/>
+        <w:ind w:left="300"/>
         <w:shd w:val="clear" w:color="auto" w:fill="FFFFFF"/>
         <w:pBdr>
-          <w:top w:val="none" w:space="0" w:color="000000"/>
-          <w:left w:val="none" w:space="0" w:color="000000"/>
-          <w:bottom w:val="none" w:space="0" w:color="000000"/>
-          <w:right w:val="none" w:space="0" w:color="000000"/>
+          <w:top w:val="none" w:space="1" w:color="000000"/>
+          <w:left w:val="none" w:space="1" w:color="000000"/>
+          <w:bottom w:val="none" w:space="1" w:color="000000"/>
+          <w:right w:val="none" w:space="1" w:color="000000"/>
         </w:pBdr>
         <w:tabs>
-          <w:tab w:val="right" w:pos="10695" w:leader="dot"/>
+          <w:tab w:val="right" w:pos="9495" w:leader="dot"/>
         </w:tabs>
       </w:pPr>
       <w:hyperlink w:anchor="_topic_Process">
@@ -413,7 +413,7 @@
           <w:sz w:val="24"/>
           <w:color w:val="000000"/>
         </w:rPr>
-        <w:t>5</w:t>
+        <w:t>6</w:t>
       </w:r>
       <w:r>
         <w:fldChar w:fldCharType="end"/>
@@ -421,16 +421,16 @@
     </w:p>
     <w:p>
       <w:pPr>
-        <w:ind w:left="150"/>
+        <w:ind w:left="300"/>
         <w:shd w:val="clear" w:color="auto" w:fill="FFFFFF"/>
         <w:pBdr>
-          <w:top w:val="none" w:space="0" w:color="000000"/>
-          <w:left w:val="none" w:space="0" w:color="000000"/>
-          <w:bottom w:val="none" w:space="0" w:color="000000"/>
-          <w:right w:val="none" w:space="0" w:color="000000"/>
+          <w:top w:val="none" w:space="1" w:color="000000"/>
+          <w:left w:val="none" w:space="1" w:color="000000"/>
+          <w:bottom w:val="none" w:space="1" w:color="000000"/>
+          <w:right w:val="none" w:space="1" w:color="000000"/>
         </w:pBdr>
         <w:tabs>
-          <w:tab w:val="right" w:pos="10695" w:leader="dot"/>
+          <w:tab w:val="right" w:pos="9495" w:leader="dot"/>
         </w:tabs>
       </w:pPr>
       <w:hyperlink w:anchor="_topic_GuidelinesandBestPractices">
@@ -466,7 +466,7 @@
           <w:sz w:val="24"/>
           <w:color w:val="000000"/>
         </w:rPr>
-        <w:t>5</w:t>
+        <w:t>6</w:t>
       </w:r>
       <w:r>
         <w:fldChar w:fldCharType="end"/>
@@ -474,16 +474,16 @@
     </w:p>
     <w:p>
       <w:pPr>
-        <w:ind w:left="150"/>
+        <w:ind w:left="300"/>
         <w:shd w:val="clear" w:color="auto" w:fill="FFFFFF"/>
         <w:pBdr>
-          <w:top w:val="none" w:space="0" w:color="000000"/>
-          <w:left w:val="none" w:space="0" w:color="000000"/>
-          <w:bottom w:val="none" w:space="0" w:color="000000"/>
-          <w:right w:val="none" w:space="0" w:color="000000"/>
+          <w:top w:val="none" w:space="1" w:color="000000"/>
+          <w:left w:val="none" w:space="1" w:color="000000"/>
+          <w:bottom w:val="none" w:space="1" w:color="000000"/>
+          <w:right w:val="none" w:space="1" w:color="000000"/>
         </w:pBdr>
         <w:tabs>
-          <w:tab w:val="right" w:pos="10695" w:leader="dot"/>
+          <w:tab w:val="right" w:pos="9495" w:leader="dot"/>
         </w:tabs>
       </w:pPr>
       <w:hyperlink w:anchor="_topic_AuthoringValuesets">
@@ -519,7 +519,7 @@
           <w:sz w:val="24"/>
           <w:color w:val="000000"/>
         </w:rPr>
-        <w:t>5</w:t>
+        <w:t>7</w:t>
       </w:r>
       <w:r>
         <w:fldChar w:fldCharType="end"/>
@@ -527,16 +527,16 @@
     </w:p>
     <w:p>
       <w:pPr>
-        <w:ind w:left="150"/>
+        <w:ind w:left="300"/>
         <w:shd w:val="clear" w:color="auto" w:fill="FFFFFF"/>
         <w:pBdr>
-          <w:top w:val="none" w:space="0" w:color="000000"/>
-          <w:left w:val="none" w:space="0" w:color="000000"/>
-          <w:bottom w:val="none" w:space="0" w:color="000000"/>
-          <w:right w:val="none" w:space="0" w:color="000000"/>
+          <w:top w:val="none" w:space="1" w:color="000000"/>
+          <w:left w:val="none" w:space="1" w:color="000000"/>
+          <w:bottom w:val="none" w:space="1" w:color="000000"/>
+          <w:right w:val="none" w:space="1" w:color="000000"/>
         </w:pBdr>
         <w:tabs>
-          <w:tab w:val="right" w:pos="10695" w:leader="dot"/>
+          <w:tab w:val="right" w:pos="9495" w:leader="dot"/>
         </w:tabs>
       </w:pPr>
       <w:hyperlink w:anchor="_topic_AddingImages">
@@ -572,7 +572,7 @@
           <w:sz w:val="24"/>
           <w:color w:val="000000"/>
         </w:rPr>
-        <w:t>6</w:t>
+        <w:t>7</w:t>
       </w:r>
       <w:r>
         <w:fldChar w:fldCharType="end"/>
@@ -582,13 +582,13 @@
       <w:pPr>
         <w:shd w:val="clear" w:color="auto" w:fill="FFFFFF"/>
         <w:pBdr>
-          <w:top w:val="none" w:space="0" w:color="000000"/>
-          <w:left w:val="none" w:space="0" w:color="000000"/>
-          <w:bottom w:val="none" w:space="0" w:color="000000"/>
-          <w:right w:val="none" w:space="0" w:color="000000"/>
+          <w:top w:val="none" w:space="1" w:color="000000"/>
+          <w:left w:val="none" w:space="1" w:color="000000"/>
+          <w:bottom w:val="none" w:space="1" w:color="000000"/>
+          <w:right w:val="none" w:space="1" w:color="000000"/>
         </w:pBdr>
         <w:tabs>
-          <w:tab w:val="right" w:pos="10695" w:leader="dot"/>
+          <w:tab w:val="right" w:pos="9495" w:leader="dot"/>
         </w:tabs>
       </w:pPr>
       <w:hyperlink w:anchor="_topic_ExportImport">
@@ -624,7 +624,7 @@
           <w:sz w:val="24"/>
           <w:color w:val="000000"/>
         </w:rPr>
-        <w:t>6</w:t>
+        <w:t>8</w:t>
       </w:r>
       <w:r>
         <w:fldChar w:fldCharType="end"/>
@@ -632,16 +632,16 @@
     </w:p>
     <w:p>
       <w:pPr>
-        <w:ind w:left="150"/>
+        <w:ind w:left="300"/>
         <w:shd w:val="clear" w:color="auto" w:fill="FFFFFF"/>
         <w:pBdr>
-          <w:top w:val="none" w:space="0" w:color="000000"/>
-          <w:left w:val="none" w:space="0" w:color="000000"/>
-          <w:bottom w:val="none" w:space="0" w:color="000000"/>
-          <w:right w:val="none" w:space="0" w:color="000000"/>
+          <w:top w:val="none" w:space="1" w:color="000000"/>
+          <w:left w:val="none" w:space="1" w:color="000000"/>
+          <w:bottom w:val="none" w:space="1" w:color="000000"/>
+          <w:right w:val="none" w:space="1" w:color="000000"/>
         </w:pBdr>
         <w:tabs>
-          <w:tab w:val="right" w:pos="10695" w:leader="dot"/>
+          <w:tab w:val="right" w:pos="9495" w:leader="dot"/>
         </w:tabs>
       </w:pPr>
       <w:hyperlink w:anchor="_topic_Export">
@@ -677,7 +677,7 @@
           <w:sz w:val="24"/>
           <w:color w:val="000000"/>
         </w:rPr>
-        <w:t>6</w:t>
+        <w:t>8</w:t>
       </w:r>
       <w:r>
         <w:fldChar w:fldCharType="end"/>
@@ -685,16 +685,16 @@
     </w:p>
     <w:p>
       <w:pPr>
-        <w:ind w:left="150"/>
+        <w:ind w:left="300"/>
         <w:shd w:val="clear" w:color="auto" w:fill="FFFFFF"/>
         <w:pBdr>
-          <w:top w:val="none" w:space="0" w:color="000000"/>
-          <w:left w:val="none" w:space="0" w:color="000000"/>
-          <w:bottom w:val="none" w:space="0" w:color="000000"/>
-          <w:right w:val="none" w:space="0" w:color="000000"/>
+          <w:top w:val="none" w:space="1" w:color="000000"/>
+          <w:left w:val="none" w:space="1" w:color="000000"/>
+          <w:bottom w:val="none" w:space="1" w:color="000000"/>
+          <w:right w:val="none" w:space="1" w:color="000000"/>
         </w:pBdr>
         <w:tabs>
-          <w:tab w:val="right" w:pos="10695" w:leader="dot"/>
+          <w:tab w:val="right" w:pos="9495" w:leader="dot"/>
         </w:tabs>
       </w:pPr>
       <w:hyperlink w:anchor="_topic_Import">
@@ -730,7 +730,7 @@
           <w:sz w:val="24"/>
           <w:color w:val="000000"/>
         </w:rPr>
-        <w:t>6</w:t>
+        <w:t>8</w:t>
       </w:r>
       <w:r>
         <w:fldChar w:fldCharType="end"/>
@@ -738,16 +738,16 @@
     </w:p>
     <w:p>
       <w:pPr>
-        <w:ind w:left="150"/>
+        <w:ind w:left="300"/>
         <w:shd w:val="clear" w:color="auto" w:fill="FFFFFF"/>
         <w:pBdr>
-          <w:top w:val="none" w:space="0" w:color="000000"/>
-          <w:left w:val="none" w:space="0" w:color="000000"/>
-          <w:bottom w:val="none" w:space="0" w:color="000000"/>
-          <w:right w:val="none" w:space="0" w:color="000000"/>
+          <w:top w:val="none" w:space="1" w:color="000000"/>
+          <w:left w:val="none" w:space="1" w:color="000000"/>
+          <w:bottom w:val="none" w:space="1" w:color="000000"/>
+          <w:right w:val="none" w:space="1" w:color="000000"/>
         </w:pBdr>
         <w:tabs>
-          <w:tab w:val="right" w:pos="10695" w:leader="dot"/>
+          <w:tab w:val="right" w:pos="9495" w:leader="dot"/>
         </w:tabs>
       </w:pPr>
       <w:hyperlink w:anchor="_topic_GitHubIntegration">
@@ -783,7 +783,7 @@
           <w:sz w:val="24"/>
           <w:color w:val="000000"/>
         </w:rPr>
-        <w:t>7</w:t>
+        <w:t>9</w:t>
       </w:r>
       <w:r>
         <w:fldChar w:fldCharType="end"/>
@@ -791,16 +791,16 @@
     </w:p>
     <w:p>
       <w:pPr>
-        <w:ind w:left="150"/>
+        <w:ind w:left="300"/>
         <w:shd w:val="clear" w:color="auto" w:fill="FFFFFF"/>
         <w:pBdr>
-          <w:top w:val="none" w:space="0" w:color="000000"/>
-          <w:left w:val="none" w:space="0" w:color="000000"/>
-          <w:bottom w:val="none" w:space="0" w:color="000000"/>
-          <w:right w:val="none" w:space="0" w:color="000000"/>
+          <w:top w:val="none" w:space="1" w:color="000000"/>
+          <w:left w:val="none" w:space="1" w:color="000000"/>
+          <w:bottom w:val="none" w:space="1" w:color="000000"/>
+          <w:right w:val="none" w:space="1" w:color="000000"/>
         </w:pBdr>
         <w:tabs>
-          <w:tab w:val="right" w:pos="10695" w:leader="dot"/>
+          <w:tab w:val="right" w:pos="9495" w:leader="dot"/>
         </w:tabs>
       </w:pPr>
       <w:hyperlink w:anchor="_topic_Validation">
@@ -836,7 +836,7 @@
           <w:sz w:val="24"/>
           <w:color w:val="000000"/>
         </w:rPr>
-        <w:t>7</w:t>
+        <w:t>9</w:t>
       </w:r>
       <w:r>
         <w:fldChar w:fldCharType="end"/>
@@ -846,13 +846,13 @@
       <w:pPr>
         <w:shd w:val="clear" w:color="auto" w:fill="FFFFFF"/>
         <w:pBdr>
-          <w:top w:val="none" w:space="0" w:color="000000"/>
-          <w:left w:val="none" w:space="0" w:color="000000"/>
-          <w:bottom w:val="none" w:space="0" w:color="000000"/>
-          <w:right w:val="none" w:space="0" w:color="000000"/>
+          <w:top w:val="none" w:space="1" w:color="000000"/>
+          <w:left w:val="none" w:space="1" w:color="000000"/>
+          <w:bottom w:val="none" w:space="1" w:color="000000"/>
+          <w:right w:val="none" w:space="1" w:color="000000"/>
         </w:pBdr>
         <w:tabs>
-          <w:tab w:val="right" w:pos="10695" w:leader="dot"/>
+          <w:tab w:val="right" w:pos="9495" w:leader="dot"/>
         </w:tabs>
       </w:pPr>
       <w:hyperlink w:anchor="_topic_WalkThrough">
@@ -888,7 +888,7 @@
           <w:sz w:val="24"/>
           <w:color w:val="000000"/>
         </w:rPr>
-        <w:t>8</w:t>
+        <w:t>10</w:t>
       </w:r>
       <w:r>
         <w:fldChar w:fldCharType="end"/>
@@ -898,13 +898,13 @@
       <w:pPr>
         <w:shd w:val="clear" w:color="auto" w:fill="FFFFFF"/>
         <w:pBdr>
-          <w:top w:val="none" w:space="0" w:color="000000"/>
-          <w:left w:val="none" w:space="0" w:color="000000"/>
-          <w:bottom w:val="none" w:space="0" w:color="000000"/>
-          <w:right w:val="none" w:space="0" w:color="000000"/>
+          <w:top w:val="none" w:space="1" w:color="000000"/>
+          <w:left w:val="none" w:space="1" w:color="000000"/>
+          <w:bottom w:val="none" w:space="1" w:color="000000"/>
+          <w:right w:val="none" w:space="1" w:color="000000"/>
         </w:pBdr>
         <w:tabs>
-          <w:tab w:val="right" w:pos="10695" w:leader="dot"/>
+          <w:tab w:val="right" w:pos="9495" w:leader="dot"/>
         </w:tabs>
       </w:pPr>
       <w:hyperlink w:anchor="_topic_SecurityAndPermissions">
@@ -940,7 +940,7 @@
           <w:sz w:val="24"/>
           <w:color w:val="000000"/>
         </w:rPr>
-        <w:t>8</w:t>
+        <w:t>10</w:t>
       </w:r>
       <w:r>
         <w:fldChar w:fldCharType="end"/>
@@ -950,13 +950,13 @@
       <w:pPr>
         <w:shd w:val="clear" w:color="auto" w:fill="FFFFFF"/>
         <w:pBdr>
-          <w:top w:val="none" w:space="0" w:color="000000"/>
-          <w:left w:val="none" w:space="0" w:color="000000"/>
-          <w:bottom w:val="none" w:space="0" w:color="000000"/>
-          <w:right w:val="none" w:space="0" w:color="000000"/>
+          <w:top w:val="none" w:space="1" w:color="000000"/>
+          <w:left w:val="none" w:space="1" w:color="000000"/>
+          <w:bottom w:val="none" w:space="1" w:color="000000"/>
+          <w:right w:val="none" w:space="1" w:color="000000"/>
         </w:pBdr>
         <w:tabs>
-          <w:tab w:val="right" w:pos="10695" w:leader="dot"/>
+          <w:tab w:val="right" w:pos="9495" w:leader="dot"/>
         </w:tabs>
       </w:pPr>
       <w:hyperlink w:anchor="_topic_AdditionalHelp">
@@ -992,7 +992,7 @@
           <w:sz w:val="24"/>
           <w:color w:val="000000"/>
         </w:rPr>
-        <w:t>9</w:t>
+        <w:t>11</w:t>
       </w:r>
       <w:r>
         <w:fldChar w:fldCharType="end"/>
@@ -1002,13 +1002,13 @@
       <w:pPr>
         <w:shd w:val="clear" w:color="auto" w:fill="FFFFFF"/>
         <w:pBdr>
-          <w:top w:val="none" w:space="0" w:color="000000"/>
-          <w:left w:val="none" w:space="0" w:color="000000"/>
-          <w:bottom w:val="none" w:space="0" w:color="000000"/>
-          <w:right w:val="none" w:space="0" w:color="000000"/>
+          <w:top w:val="none" w:space="1" w:color="000000"/>
+          <w:left w:val="none" w:space="1" w:color="000000"/>
+          <w:bottom w:val="none" w:space="1" w:color="000000"/>
+          <w:right w:val="none" w:space="1" w:color="000000"/>
         </w:pBdr>
         <w:tabs>
-          <w:tab w:val="right" w:pos="10695" w:leader="dot"/>
+          <w:tab w:val="right" w:pos="9495" w:leader="dot"/>
         </w:tabs>
       </w:pPr>
       <w:hyperlink w:anchor="_topic_Glossary">
@@ -1044,7 +1044,7 @@
           <w:sz w:val="24"/>
           <w:color w:val="000000"/>
         </w:rPr>
-        <w:t>9</w:t>
+        <w:t>11</w:t>
       </w:r>
       <w:r>
         <w:fldChar w:fldCharType="end"/>
@@ -1054,13 +1054,13 @@
       <w:pPr>
         <w:shd w:val="clear" w:color="auto" w:fill="FFFFFF"/>
         <w:pBdr>
-          <w:top w:val="none" w:space="0" w:color="000000"/>
-          <w:left w:val="none" w:space="0" w:color="000000"/>
-          <w:bottom w:val="none" w:space="0" w:color="000000"/>
-          <w:right w:val="none" w:space="0" w:color="000000"/>
+          <w:top w:val="none" w:space="1" w:color="000000"/>
+          <w:left w:val="none" w:space="1" w:color="000000"/>
+          <w:bottom w:val="none" w:space="1" w:color="000000"/>
+          <w:right w:val="none" w:space="1" w:color="000000"/>
         </w:pBdr>
         <w:tabs>
-          <w:tab w:val="right" w:pos="10695" w:leader="dot"/>
+          <w:tab w:val="right" w:pos="9495" w:leader="dot"/>
         </w:tabs>
       </w:pPr>
       <w:hyperlink w:anchor="_topic_FAQ">
@@ -1096,7 +1096,7 @@
           <w:sz w:val="24"/>
           <w:color w:val="000000"/>
         </w:rPr>
-        <w:t>9</w:t>
+        <w:t>11</w:t>
       </w:r>
       <w:r>
         <w:fldChar w:fldCharType="end"/>
@@ -1106,13 +1106,13 @@
       <w:pPr>
         <w:shd w:val="clear" w:color="auto" w:fill="FFFFFF"/>
         <w:pBdr>
-          <w:top w:val="none" w:space="0" w:color="000000"/>
-          <w:left w:val="none" w:space="0" w:color="000000"/>
-          <w:bottom w:val="none" w:space="0" w:color="000000"/>
-          <w:right w:val="none" w:space="0" w:color="000000"/>
+          <w:top w:val="none" w:space="1" w:color="000000"/>
+          <w:left w:val="none" w:space="1" w:color="000000"/>
+          <w:bottom w:val="none" w:space="1" w:color="000000"/>
+          <w:right w:val="none" w:space="1" w:color="000000"/>
         </w:pBdr>
         <w:tabs>
-          <w:tab w:val="right" w:pos="10695" w:leader="dot"/>
+          <w:tab w:val="right" w:pos="9495" w:leader="dot"/>
         </w:tabs>
       </w:pPr>
       <w:hyperlink w:anchor="_topic_TechnicalDetails">
@@ -1148,7 +1148,7 @@
           <w:sz w:val="24"/>
           <w:color w:val="000000"/>
         </w:rPr>
-        <w:t>9</w:t>
+        <w:t>12</w:t>
       </w:r>
       <w:r>
         <w:fldChar w:fldCharType="end"/>
@@ -1156,16 +1156,16 @@
     </w:p>
     <w:p>
       <w:pPr>
-        <w:ind w:left="150"/>
+        <w:ind w:left="300"/>
         <w:shd w:val="clear" w:color="auto" w:fill="FFFFFF"/>
         <w:pBdr>
-          <w:top w:val="none" w:space="0" w:color="000000"/>
-          <w:left w:val="none" w:space="0" w:color="000000"/>
-          <w:bottom w:val="none" w:space="0" w:color="000000"/>
-          <w:right w:val="none" w:space="0" w:color="000000"/>
+          <w:top w:val="none" w:space="1" w:color="000000"/>
+          <w:left w:val="none" w:space="1" w:color="000000"/>
+          <w:bottom w:val="none" w:space="1" w:color="000000"/>
+          <w:right w:val="none" w:space="1" w:color="000000"/>
         </w:pBdr>
         <w:tabs>
-          <w:tab w:val="right" w:pos="10695" w:leader="dot"/>
+          <w:tab w:val="right" w:pos="9495" w:leader="dot"/>
         </w:tabs>
       </w:pPr>
       <w:hyperlink w:anchor="_topic_SystemRequirements">
@@ -1201,7 +1201,7 @@
           <w:sz w:val="24"/>
           <w:color w:val="000000"/>
         </w:rPr>
-        <w:t>9</w:t>
+        <w:t>12</w:t>
       </w:r>
       <w:r>
         <w:fldChar w:fldCharType="end"/>
@@ -1209,16 +1209,16 @@
     </w:p>
     <w:p>
       <w:pPr>
-        <w:ind w:left="150"/>
+        <w:ind w:left="300"/>
         <w:shd w:val="clear" w:color="auto" w:fill="FFFFFF"/>
         <w:pBdr>
-          <w:top w:val="none" w:space="0" w:color="000000"/>
-          <w:left w:val="none" w:space="0" w:color="000000"/>
-          <w:bottom w:val="none" w:space="0" w:color="000000"/>
-          <w:right w:val="none" w:space="0" w:color="000000"/>
+          <w:top w:val="none" w:space="1" w:color="000000"/>
+          <w:left w:val="none" w:space="1" w:color="000000"/>
+          <w:bottom w:val="none" w:space="1" w:color="000000"/>
+          <w:right w:val="none" w:space="1" w:color="000000"/>
         </w:pBdr>
         <w:tabs>
-          <w:tab w:val="right" w:pos="10695" w:leader="dot"/>
+          <w:tab w:val="right" w:pos="9495" w:leader="dot"/>
         </w:tabs>
       </w:pPr>
       <w:hyperlink w:anchor="_topic_FHIRVersions">
@@ -1254,7 +1254,7 @@
           <w:sz w:val="24"/>
           <w:color w:val="000000"/>
         </w:rPr>
-        <w:t>10</w:t>
+        <w:t>12</w:t>
       </w:r>
       <w:r>
         <w:fldChar w:fldCharType="end"/>
@@ -1262,16 +1262,16 @@
     </w:p>
     <w:p>
       <w:pPr>
-        <w:ind w:left="150"/>
+        <w:ind w:left="300"/>
         <w:shd w:val="clear" w:color="auto" w:fill="FFFFFF"/>
         <w:pBdr>
-          <w:top w:val="none" w:space="0" w:color="000000"/>
-          <w:left w:val="none" w:space="0" w:color="000000"/>
-          <w:bottom w:val="none" w:space="0" w:color="000000"/>
-          <w:right w:val="none" w:space="0" w:color="000000"/>
+          <w:top w:val="none" w:space="1" w:color="000000"/>
+          <w:left w:val="none" w:space="1" w:color="000000"/>
+          <w:bottom w:val="none" w:space="1" w:color="000000"/>
+          <w:right w:val="none" w:space="1" w:color="000000"/>
         </w:pBdr>
         <w:tabs>
-          <w:tab w:val="right" w:pos="10695" w:leader="dot"/>
+          <w:tab w:val="right" w:pos="9495" w:leader="dot"/>
         </w:tabs>
       </w:pPr>
       <w:hyperlink w:anchor="_topic_TechnicalDetails_RESTAPI">
@@ -1307,7 +1307,7 @@
           <w:sz w:val="24"/>
           <w:color w:val="000000"/>
         </w:rPr>
-        <w:t>10</w:t>
+        <w:t>12</w:t>
       </w:r>
       <w:r>
         <w:fldChar w:fldCharType="end"/>
@@ -1315,16 +1315,16 @@
     </w:p>
     <w:p>
       <w:pPr>
-        <w:ind w:left="150"/>
+        <w:ind w:left="300"/>
         <w:shd w:val="clear" w:color="auto" w:fill="FFFFFF"/>
         <w:pBdr>
-          <w:top w:val="none" w:space="0" w:color="000000"/>
-          <w:left w:val="none" w:space="0" w:color="000000"/>
-          <w:bottom w:val="none" w:space="0" w:color="000000"/>
-          <w:right w:val="none" w:space="0" w:color="000000"/>
+          <w:top w:val="none" w:space="1" w:color="000000"/>
+          <w:left w:val="none" w:space="1" w:color="000000"/>
+          <w:bottom w:val="none" w:space="1" w:color="000000"/>
+          <w:right w:val="none" w:space="1" w:color="000000"/>
         </w:pBdr>
         <w:tabs>
-          <w:tab w:val="right" w:pos="10695" w:leader="dot"/>
+          <w:tab w:val="right" w:pos="9495" w:leader="dot"/>
         </w:tabs>
       </w:pPr>
       <w:hyperlink w:anchor="_topic_TechnicalDetails_SecurityandPerm">
@@ -1360,7 +1360,7 @@
           <w:sz w:val="24"/>
           <w:color w:val="000000"/>
         </w:rPr>
-        <w:t>10</w:t>
+        <w:t>12</w:t>
       </w:r>
       <w:r>
         <w:fldChar w:fldCharType="end"/>
@@ -1380,13 +1380,13 @@
       <w:pPr>
         <w:outlineLvl w:val="1"/>
         <w:keepNext/>
-        <w:spacing w:before="75" w:after="75"/>
+        <w:spacing w:before="150" w:after="150"/>
         <w:shd w:val="clear" w:color="auto" w:fill="FFFFFF"/>
         <w:pBdr>
-          <w:top w:val="none" w:space="0" w:color="000000"/>
-          <w:left w:val="none" w:space="0" w:color="000000"/>
-          <w:bottom w:val="none" w:space="0" w:color="000000"/>
-          <w:right w:val="none" w:space="0" w:color="000000"/>
+          <w:top w:val="none" w:space="1" w:color="000000"/>
+          <w:left w:val="none" w:space="1" w:color="000000"/>
+          <w:bottom w:val="none" w:space="1" w:color="000000"/>
+          <w:right w:val="none" w:space="1" w:color="000000"/>
         </w:pBdr>
       </w:pPr>
       <w:r>
@@ -1656,13 +1656,13 @@
       <w:pPr>
         <w:outlineLvl w:val="1"/>
         <w:keepNext/>
-        <w:spacing w:before="75" w:after="75"/>
+        <w:spacing w:before="150" w:after="150"/>
         <w:shd w:val="clear" w:color="auto" w:fill="FFFFFF"/>
         <w:pBdr>
-          <w:top w:val="none" w:space="0" w:color="000000"/>
-          <w:left w:val="none" w:space="0" w:color="000000"/>
-          <w:bottom w:val="none" w:space="0" w:color="000000"/>
-          <w:right w:val="none" w:space="0" w:color="000000"/>
+          <w:top w:val="none" w:space="1" w:color="000000"/>
+          <w:left w:val="none" w:space="1" w:color="000000"/>
+          <w:bottom w:val="none" w:space="1" w:color="000000"/>
+          <w:right w:val="none" w:space="1" w:color="000000"/>
         </w:pBdr>
       </w:pPr>
       <w:r>
@@ -1746,7 +1746,7 @@
     </w:p>
     <w:tbl>
       <w:tblPr>
-        <w:tblW w:w="19695" w:type="dxa"/>
+        <w:tblW w:w="39390" w:type="dxa"/>
         <w:tblLayout w:type="fixed"/>
         <w:tblCellMar>
           <w:top w:w="0" w:type="dxa"/>
@@ -1754,20 +1754,20 @@
           <w:bottom w:w="0" w:type="dxa"/>
           <w:right w:w="0" w:type="dxa"/>
         </w:tblCellMar>
-        <w:tblInd w:w="-15" w:type="dxa"/>
+        <w:tblInd w:w="-30" w:type="dxa"/>
       </w:tblPr>
       <w:tblGrid>
-        <w:gridCol w:w="1545"/>
-        <w:gridCol w:w="1312"/>
-        <w:gridCol w:w="16838"/>
+        <w:gridCol w:w="3090"/>
+        <w:gridCol w:w="2625"/>
+        <w:gridCol w:w="33675"/>
       </w:tblGrid>
       <w:tr>
         <w:trPr>
-          <w:trHeight w:val="142" w:hRule="atLeast"/>
+          <w:trHeight w:val="285" w:hRule="atLeast"/>
         </w:trPr>
         <w:tc>
           <w:tcPr>
-            <w:tcW w:w="1545" w:type="dxa"/>
+            <w:tcW w:w="3090" w:type="dxa"/>
           </w:tcPr>
           <w:p>
             <w:hyperlink r:id="hrId4" target="_blank">
@@ -1785,7 +1785,7 @@
         </w:tc>
         <w:tc>
           <w:tcPr>
-            <w:tcW w:w="1312" w:type="dxa"/>
+            <w:tcW w:w="2625" w:type="dxa"/>
           </w:tcPr>
           <w:p>
             <w:r>
@@ -1800,7 +1800,7 @@
         </w:tc>
         <w:tc>
           <w:tcPr>
-            <w:tcW w:w="16838" w:type="dxa"/>
+            <w:tcW w:w="33675" w:type="dxa"/>
           </w:tcPr>
           <w:p>
             <w:r>
@@ -1816,11 +1816,11 @@
       </w:tr>
       <w:tr>
         <w:trPr>
-          <w:trHeight w:val="142" w:hRule="atLeast"/>
+          <w:trHeight w:val="285" w:hRule="atLeast"/>
         </w:trPr>
         <w:tc>
           <w:tcPr>
-            <w:tcW w:w="1545" w:type="dxa"/>
+            <w:tcW w:w="3090" w:type="dxa"/>
           </w:tcPr>
           <w:p>
             <w:hyperlink r:id="hrId5" target="_blank">
@@ -1838,7 +1838,7 @@
         </w:tc>
         <w:tc>
           <w:tcPr>
-            <w:tcW w:w="1312" w:type="dxa"/>
+            <w:tcW w:w="2625" w:type="dxa"/>
           </w:tcPr>
           <w:p>
             <w:r>
@@ -1853,7 +1853,7 @@
         </w:tc>
         <w:tc>
           <w:tcPr>
-            <w:tcW w:w="16838" w:type="dxa"/>
+            <w:tcW w:w="33675" w:type="dxa"/>
           </w:tcPr>
           <w:p>
             <w:r>
@@ -1869,11 +1869,11 @@
       </w:tr>
       <w:tr>
         <w:trPr>
-          <w:trHeight w:val="142" w:hRule="atLeast"/>
+          <w:trHeight w:val="285" w:hRule="atLeast"/>
         </w:trPr>
         <w:tc>
           <w:tcPr>
-            <w:tcW w:w="1545" w:type="dxa"/>
+            <w:tcW w:w="3090" w:type="dxa"/>
           </w:tcPr>
           <w:p>
             <w:hyperlink r:id="hrId6" target="_blank">
@@ -1891,7 +1891,7 @@
         </w:tc>
         <w:tc>
           <w:tcPr>
-            <w:tcW w:w="1312" w:type="dxa"/>
+            <w:tcW w:w="2625" w:type="dxa"/>
           </w:tcPr>
           <w:p>
             <w:r>
@@ -1906,7 +1906,7 @@
         </w:tc>
         <w:tc>
           <w:tcPr>
-            <w:tcW w:w="16838" w:type="dxa"/>
+            <w:tcW w:w="33675" w:type="dxa"/>
           </w:tcPr>
           <w:p>
             <w:r>
@@ -1922,11 +1922,11 @@
       </w:tr>
       <w:tr>
         <w:trPr>
-          <w:trHeight w:val="142" w:hRule="atLeast"/>
+          <w:trHeight w:val="285" w:hRule="atLeast"/>
         </w:trPr>
         <w:tc>
           <w:tcPr>
-            <w:tcW w:w="1545" w:type="dxa"/>
+            <w:tcW w:w="3090" w:type="dxa"/>
           </w:tcPr>
           <w:p>
             <w:hyperlink r:id="hrId7" target="_blank">
@@ -1944,7 +1944,7 @@
         </w:tc>
         <w:tc>
           <w:tcPr>
-            <w:tcW w:w="1312" w:type="dxa"/>
+            <w:tcW w:w="2625" w:type="dxa"/>
           </w:tcPr>
           <w:p>
             <w:r>
@@ -1959,7 +1959,7 @@
         </w:tc>
         <w:tc>
           <w:tcPr>
-            <w:tcW w:w="16838" w:type="dxa"/>
+            <w:tcW w:w="33675" w:type="dxa"/>
           </w:tcPr>
           <w:p>
             <w:r>
@@ -1975,11 +1975,11 @@
       </w:tr>
       <w:tr>
         <w:trPr>
-          <w:trHeight w:val="142" w:hRule="atLeast"/>
+          <w:trHeight w:val="285" w:hRule="atLeast"/>
         </w:trPr>
         <w:tc>
           <w:tcPr>
-            <w:tcW w:w="1545" w:type="dxa"/>
+            <w:tcW w:w="3090" w:type="dxa"/>
           </w:tcPr>
           <w:p>
             <w:hyperlink r:id="hrId8" target="_blank">
@@ -1997,7 +1997,7 @@
         </w:tc>
         <w:tc>
           <w:tcPr>
-            <w:tcW w:w="1312" w:type="dxa"/>
+            <w:tcW w:w="2625" w:type="dxa"/>
           </w:tcPr>
           <w:p>
             <w:r>
@@ -2012,7 +2012,7 @@
         </w:tc>
         <w:tc>
           <w:tcPr>
-            <w:tcW w:w="16838" w:type="dxa"/>
+            <w:tcW w:w="33675" w:type="dxa"/>
           </w:tcPr>
           <w:p>
             <w:r>
@@ -2028,11 +2028,11 @@
       </w:tr>
       <w:tr>
         <w:trPr>
-          <w:trHeight w:val="142" w:hRule="atLeast"/>
+          <w:trHeight w:val="285" w:hRule="atLeast"/>
         </w:trPr>
         <w:tc>
           <w:tcPr>
-            <w:tcW w:w="1545" w:type="dxa"/>
+            <w:tcW w:w="3090" w:type="dxa"/>
           </w:tcPr>
           <w:p>
             <w:hyperlink r:id="hrId9" target="_blank">
@@ -2050,7 +2050,7 @@
         </w:tc>
         <w:tc>
           <w:tcPr>
-            <w:tcW w:w="1312" w:type="dxa"/>
+            <w:tcW w:w="2625" w:type="dxa"/>
           </w:tcPr>
           <w:p>
             <w:r>
@@ -2065,7 +2065,7 @@
         </w:tc>
         <w:tc>
           <w:tcPr>
-            <w:tcW w:w="16838" w:type="dxa"/>
+            <w:tcW w:w="33675" w:type="dxa"/>
           </w:tcPr>
           <w:p>
             <w:r>
@@ -2081,11 +2081,11 @@
       </w:tr>
       <w:tr>
         <w:trPr>
-          <w:trHeight w:val="142" w:hRule="atLeast"/>
+          <w:trHeight w:val="285" w:hRule="atLeast"/>
         </w:trPr>
         <w:tc>
           <w:tcPr>
-            <w:tcW w:w="1545" w:type="dxa"/>
+            <w:tcW w:w="3090" w:type="dxa"/>
           </w:tcPr>
           <w:p>
             <w:hyperlink r:id="hrId10" target="_blank">
@@ -2103,7 +2103,7 @@
         </w:tc>
         <w:tc>
           <w:tcPr>
-            <w:tcW w:w="1312" w:type="dxa"/>
+            <w:tcW w:w="2625" w:type="dxa"/>
           </w:tcPr>
           <w:p>
             <w:r>
@@ -2118,7 +2118,7 @@
         </w:tc>
         <w:tc>
           <w:tcPr>
-            <w:tcW w:w="16838" w:type="dxa"/>
+            <w:tcW w:w="33675" w:type="dxa"/>
           </w:tcPr>
           <w:p>
             <w:r>
@@ -2134,11 +2134,11 @@
       </w:tr>
       <w:tr>
         <w:trPr>
-          <w:trHeight w:val="142" w:hRule="atLeast"/>
+          <w:trHeight w:val="285" w:hRule="atLeast"/>
         </w:trPr>
         <w:tc>
           <w:tcPr>
-            <w:tcW w:w="1545" w:type="dxa"/>
+            <w:tcW w:w="3090" w:type="dxa"/>
           </w:tcPr>
           <w:p>
             <w:hyperlink r:id="hrId11" target="_blank">
@@ -2156,7 +2156,7 @@
         </w:tc>
         <w:tc>
           <w:tcPr>
-            <w:tcW w:w="1312" w:type="dxa"/>
+            <w:tcW w:w="2625" w:type="dxa"/>
           </w:tcPr>
           <w:p>
             <w:r>
@@ -2171,7 +2171,7 @@
         </w:tc>
         <w:tc>
           <w:tcPr>
-            <w:tcW w:w="16838" w:type="dxa"/>
+            <w:tcW w:w="33675" w:type="dxa"/>
           </w:tcPr>
           <w:p>
             <w:r>
@@ -2187,11 +2187,11 @@
       </w:tr>
       <w:tr>
         <w:trPr>
-          <w:trHeight w:val="142" w:hRule="atLeast"/>
+          <w:trHeight w:val="285" w:hRule="atLeast"/>
         </w:trPr>
         <w:tc>
           <w:tcPr>
-            <w:tcW w:w="1545" w:type="dxa"/>
+            <w:tcW w:w="3090" w:type="dxa"/>
           </w:tcPr>
           <w:p>
             <w:hyperlink r:id="hrId12" target="_blank">
@@ -2209,7 +2209,7 @@
         </w:tc>
         <w:tc>
           <w:tcPr>
-            <w:tcW w:w="1312" w:type="dxa"/>
+            <w:tcW w:w="2625" w:type="dxa"/>
           </w:tcPr>
           <w:p>
             <w:r>
@@ -2224,7 +2224,7 @@
         </w:tc>
         <w:tc>
           <w:tcPr>
-            <w:tcW w:w="16838" w:type="dxa"/>
+            <w:tcW w:w="33675" w:type="dxa"/>
           </w:tcPr>
           <w:p>
             <w:r>
@@ -2240,11 +2240,11 @@
       </w:tr>
       <w:tr>
         <w:trPr>
-          <w:trHeight w:val="142" w:hRule="atLeast"/>
+          <w:trHeight w:val="285" w:hRule="atLeast"/>
         </w:trPr>
         <w:tc>
           <w:tcPr>
-            <w:tcW w:w="1545" w:type="dxa"/>
+            <w:tcW w:w="3090" w:type="dxa"/>
           </w:tcPr>
           <w:p>
             <w:hyperlink r:id="hrId13" target="_blank">
@@ -2262,7 +2262,7 @@
         </w:tc>
         <w:tc>
           <w:tcPr>
-            <w:tcW w:w="1312" w:type="dxa"/>
+            <w:tcW w:w="2625" w:type="dxa"/>
           </w:tcPr>
           <w:p>
             <w:r>
@@ -2277,7 +2277,7 @@
         </w:tc>
         <w:tc>
           <w:tcPr>
-            <w:tcW w:w="16838" w:type="dxa"/>
+            <w:tcW w:w="33675" w:type="dxa"/>
           </w:tcPr>
           <w:p>
             <w:r>
@@ -2293,11 +2293,11 @@
       </w:tr>
       <w:tr>
         <w:trPr>
-          <w:trHeight w:val="142" w:hRule="atLeast"/>
+          <w:trHeight w:val="285" w:hRule="atLeast"/>
         </w:trPr>
         <w:tc>
           <w:tcPr>
-            <w:tcW w:w="1545" w:type="dxa"/>
+            <w:tcW w:w="3090" w:type="dxa"/>
           </w:tcPr>
           <w:p>
             <w:hyperlink r:id="hrId14" target="_blank">
@@ -2315,7 +2315,7 @@
         </w:tc>
         <w:tc>
           <w:tcPr>
-            <w:tcW w:w="1312" w:type="dxa"/>
+            <w:tcW w:w="2625" w:type="dxa"/>
           </w:tcPr>
           <w:p>
             <w:r>
@@ -2330,7 +2330,7 @@
         </w:tc>
         <w:tc>
           <w:tcPr>
-            <w:tcW w:w="16838" w:type="dxa"/>
+            <w:tcW w:w="33675" w:type="dxa"/>
           </w:tcPr>
           <w:p>
             <w:r>
@@ -2346,11 +2346,11 @@
       </w:tr>
       <w:tr>
         <w:trPr>
-          <w:trHeight w:val="142" w:hRule="atLeast"/>
+          <w:trHeight w:val="285" w:hRule="atLeast"/>
         </w:trPr>
         <w:tc>
           <w:tcPr>
-            <w:tcW w:w="1545" w:type="dxa"/>
+            <w:tcW w:w="3090" w:type="dxa"/>
           </w:tcPr>
           <w:p>
             <w:hyperlink r:id="hrId15" target="_blank">
@@ -2368,7 +2368,7 @@
         </w:tc>
         <w:tc>
           <w:tcPr>
-            <w:tcW w:w="1312" w:type="dxa"/>
+            <w:tcW w:w="2625" w:type="dxa"/>
           </w:tcPr>
           <w:p>
             <w:r>
@@ -2383,7 +2383,7 @@
         </w:tc>
         <w:tc>
           <w:tcPr>
-            <w:tcW w:w="16838" w:type="dxa"/>
+            <w:tcW w:w="33675" w:type="dxa"/>
           </w:tcPr>
           <w:p>
             <w:r>
@@ -2399,11 +2399,11 @@
       </w:tr>
       <w:tr>
         <w:trPr>
-          <w:trHeight w:val="142" w:hRule="atLeast"/>
+          <w:trHeight w:val="285" w:hRule="atLeast"/>
         </w:trPr>
         <w:tc>
           <w:tcPr>
-            <w:tcW w:w="1545" w:type="dxa"/>
+            <w:tcW w:w="3090" w:type="dxa"/>
           </w:tcPr>
           <w:p>
             <w:hyperlink r:id="hrId16" target="_blank">
@@ -2421,7 +2421,7 @@
         </w:tc>
         <w:tc>
           <w:tcPr>
-            <w:tcW w:w="1312" w:type="dxa"/>
+            <w:tcW w:w="2625" w:type="dxa"/>
           </w:tcPr>
           <w:p>
             <w:r>
@@ -2436,7 +2436,7 @@
         </w:tc>
         <w:tc>
           <w:tcPr>
-            <w:tcW w:w="16838" w:type="dxa"/>
+            <w:tcW w:w="33675" w:type="dxa"/>
           </w:tcPr>
           <w:p>
             <w:r>
@@ -2452,11 +2452,11 @@
       </w:tr>
       <w:tr>
         <w:trPr>
-          <w:trHeight w:val="142" w:hRule="atLeast"/>
+          <w:trHeight w:val="285" w:hRule="atLeast"/>
         </w:trPr>
         <w:tc>
           <w:tcPr>
-            <w:tcW w:w="1545" w:type="dxa"/>
+            <w:tcW w:w="3090" w:type="dxa"/>
           </w:tcPr>
           <w:p>
             <w:hyperlink r:id="hrId17" target="_blank">
@@ -2474,7 +2474,7 @@
         </w:tc>
         <w:tc>
           <w:tcPr>
-            <w:tcW w:w="1312" w:type="dxa"/>
+            <w:tcW w:w="2625" w:type="dxa"/>
           </w:tcPr>
           <w:p>
             <w:r>
@@ -2489,7 +2489,7 @@
         </w:tc>
         <w:tc>
           <w:tcPr>
-            <w:tcW w:w="16838" w:type="dxa"/>
+            <w:tcW w:w="33675" w:type="dxa"/>
           </w:tcPr>
           <w:p>
             <w:r>
@@ -2505,11 +2505,11 @@
       </w:tr>
       <w:tr>
         <w:trPr>
-          <w:trHeight w:val="142" w:hRule="atLeast"/>
+          <w:trHeight w:val="285" w:hRule="atLeast"/>
         </w:trPr>
         <w:tc>
           <w:tcPr>
-            <w:tcW w:w="1545" w:type="dxa"/>
+            <w:tcW w:w="3090" w:type="dxa"/>
           </w:tcPr>
           <w:p>
             <w:hyperlink r:id="hrId18" target="_blank">
@@ -2527,7 +2527,7 @@
         </w:tc>
         <w:tc>
           <w:tcPr>
-            <w:tcW w:w="1312" w:type="dxa"/>
+            <w:tcW w:w="2625" w:type="dxa"/>
           </w:tcPr>
           <w:p>
             <w:r>
@@ -2542,7 +2542,7 @@
         </w:tc>
         <w:tc>
           <w:tcPr>
-            <w:tcW w:w="16838" w:type="dxa"/>
+            <w:tcW w:w="33675" w:type="dxa"/>
           </w:tcPr>
           <w:p>
             <w:r>
@@ -2560,7 +2560,7 @@
     <w:p>
       <w:pPr>
         <w:widowControl/>
-        <w:spacing w:after="142" w:lineRule="auto" w:line="256"/>
+        <w:spacing w:after="285" w:lineRule="auto" w:line="256"/>
       </w:pPr>
       <w:r>
         <w:rPr>
@@ -2572,7 +2572,7 @@
     <w:p>
       <w:pPr>
         <w:widowControl/>
-        <w:spacing w:after="142" w:lineRule="auto" w:line="256"/>
+        <w:spacing w:after="285" w:lineRule="auto" w:line="256"/>
       </w:pPr>
       <w:r/>
       <w:r/>
@@ -2582,13 +2582,13 @@
       <w:pPr>
         <w:outlineLvl w:val="1"/>
         <w:keepNext/>
-        <w:spacing w:before="75" w:after="75"/>
+        <w:spacing w:before="150" w:after="150"/>
         <w:shd w:val="clear" w:color="auto" w:fill="FFFFFF"/>
         <w:pBdr>
-          <w:top w:val="none" w:space="0" w:color="000000"/>
-          <w:left w:val="none" w:space="0" w:color="000000"/>
-          <w:bottom w:val="none" w:space="0" w:color="000000"/>
-          <w:right w:val="none" w:space="0" w:color="000000"/>
+          <w:top w:val="none" w:space="1" w:color="000000"/>
+          <w:left w:val="none" w:space="1" w:color="000000"/>
+          <w:bottom w:val="none" w:space="1" w:color="000000"/>
+          <w:right w:val="none" w:space="1" w:color="000000"/>
         </w:pBdr>
       </w:pPr>
       <w:r>
@@ -2653,13 +2653,13 @@
       <w:pPr>
         <w:outlineLvl w:val="1"/>
         <w:keepNext/>
-        <w:spacing w:before="75" w:after="75"/>
+        <w:spacing w:before="150" w:after="150"/>
         <w:shd w:val="clear" w:color="auto" w:fill="FFFFFF"/>
         <w:pBdr>
-          <w:top w:val="none" w:space="0" w:color="000000"/>
-          <w:left w:val="none" w:space="0" w:color="000000"/>
-          <w:bottom w:val="none" w:space="0" w:color="000000"/>
-          <w:right w:val="none" w:space="0" w:color="000000"/>
+          <w:top w:val="none" w:space="1" w:color="000000"/>
+          <w:left w:val="none" w:space="1" w:color="000000"/>
+          <w:bottom w:val="none" w:space="1" w:color="000000"/>
+          <w:right w:val="none" w:space="1" w:color="000000"/>
         </w:pBdr>
       </w:pPr>
       <w:r>
@@ -3018,13 +3018,13 @@
       <w:pPr>
         <w:outlineLvl w:val="1"/>
         <w:keepNext/>
-        <w:spacing w:before="75" w:after="75"/>
+        <w:spacing w:before="150" w:after="150"/>
         <w:shd w:val="clear" w:color="auto" w:fill="FFFFFF"/>
         <w:pBdr>
-          <w:top w:val="none" w:space="0" w:color="000000"/>
-          <w:left w:val="none" w:space="0" w:color="000000"/>
-          <w:bottom w:val="none" w:space="0" w:color="000000"/>
-          <w:right w:val="none" w:space="0" w:color="000000"/>
+          <w:top w:val="none" w:space="1" w:color="000000"/>
+          <w:left w:val="none" w:space="1" w:color="000000"/>
+          <w:bottom w:val="none" w:space="1" w:color="000000"/>
+          <w:right w:val="none" w:space="1" w:color="000000"/>
         </w:pBdr>
       </w:pPr>
       <w:r>
@@ -3174,13 +3174,13 @@
       <w:pPr>
         <w:outlineLvl w:val="1"/>
         <w:keepNext/>
-        <w:spacing w:before="75" w:after="75"/>
+        <w:spacing w:before="150" w:after="150"/>
         <w:shd w:val="clear" w:color="auto" w:fill="FFFFFF"/>
         <w:pBdr>
-          <w:top w:val="none" w:space="0" w:color="000000"/>
-          <w:left w:val="none" w:space="0" w:color="000000"/>
-          <w:bottom w:val="none" w:space="0" w:color="000000"/>
-          <w:right w:val="none" w:space="0" w:color="000000"/>
+          <w:top w:val="none" w:space="1" w:color="000000"/>
+          <w:left w:val="none" w:space="1" w:color="000000"/>
+          <w:bottom w:val="none" w:space="1" w:color="000000"/>
+          <w:right w:val="none" w:space="1" w:color="000000"/>
         </w:pBdr>
       </w:pPr>
       <w:r>
@@ -3354,13 +3354,13 @@
       <w:pPr>
         <w:outlineLvl w:val="1"/>
         <w:keepNext/>
-        <w:spacing w:before="75" w:after="75"/>
+        <w:spacing w:before="150" w:after="150"/>
         <w:shd w:val="clear" w:color="auto" w:fill="FFFFFF"/>
         <w:pBdr>
-          <w:top w:val="none" w:space="0" w:color="000000"/>
-          <w:left w:val="none" w:space="0" w:color="000000"/>
-          <w:bottom w:val="none" w:space="0" w:color="000000"/>
-          <w:right w:val="none" w:space="0" w:color="000000"/>
+          <w:top w:val="none" w:space="1" w:color="000000"/>
+          <w:left w:val="none" w:space="1" w:color="000000"/>
+          <w:bottom w:val="none" w:space="1" w:color="000000"/>
+          <w:right w:val="none" w:space="1" w:color="000000"/>
         </w:pBdr>
       </w:pPr>
       <w:r>
@@ -3533,13 +3533,13 @@
       <w:pPr>
         <w:outlineLvl w:val="1"/>
         <w:keepNext/>
-        <w:spacing w:before="75" w:after="75"/>
+        <w:spacing w:before="150" w:after="150"/>
         <w:shd w:val="clear" w:color="auto" w:fill="FFFFFF"/>
         <w:pBdr>
-          <w:top w:val="none" w:space="0" w:color="000000"/>
-          <w:left w:val="none" w:space="0" w:color="000000"/>
-          <w:bottom w:val="none" w:space="0" w:color="000000"/>
-          <w:right w:val="none" w:space="0" w:color="000000"/>
+          <w:top w:val="none" w:space="1" w:color="000000"/>
+          <w:left w:val="none" w:space="1" w:color="000000"/>
+          <w:bottom w:val="none" w:space="1" w:color="000000"/>
+          <w:right w:val="none" w:space="1" w:color="000000"/>
         </w:pBdr>
       </w:pPr>
       <w:r>
@@ -3711,13 +3711,13 @@
       <w:pPr>
         <w:outlineLvl w:val="1"/>
         <w:keepNext/>
-        <w:spacing w:before="75" w:after="75"/>
+        <w:spacing w:before="150" w:after="150"/>
         <w:shd w:val="clear" w:color="auto" w:fill="FFFFFF"/>
         <w:pBdr>
-          <w:top w:val="none" w:space="0" w:color="000000"/>
-          <w:left w:val="none" w:space="0" w:color="000000"/>
-          <w:bottom w:val="none" w:space="0" w:color="000000"/>
-          <w:right w:val="none" w:space="0" w:color="000000"/>
+          <w:top w:val="none" w:space="1" w:color="000000"/>
+          <w:left w:val="none" w:space="1" w:color="000000"/>
+          <w:bottom w:val="none" w:space="1" w:color="000000"/>
+          <w:right w:val="none" w:space="1" w:color="000000"/>
         </w:pBdr>
       </w:pPr>
       <w:r>
@@ -3853,13 +3853,13 @@
       <w:pPr>
         <w:outlineLvl w:val="1"/>
         <w:keepNext/>
-        <w:spacing w:before="75" w:after="75"/>
+        <w:spacing w:before="150" w:after="150"/>
         <w:shd w:val="clear" w:color="auto" w:fill="FFFFFF"/>
         <w:pBdr>
-          <w:top w:val="none" w:space="0" w:color="000000"/>
-          <w:left w:val="none" w:space="0" w:color="000000"/>
-          <w:bottom w:val="none" w:space="0" w:color="000000"/>
-          <w:right w:val="none" w:space="0" w:color="000000"/>
+          <w:top w:val="none" w:space="1" w:color="000000"/>
+          <w:left w:val="none" w:space="1" w:color="000000"/>
+          <w:bottom w:val="none" w:space="1" w:color="000000"/>
+          <w:right w:val="none" w:space="1" w:color="000000"/>
         </w:pBdr>
       </w:pPr>
       <w:r>
@@ -3941,13 +3941,13 @@
       <w:pPr>
         <w:outlineLvl w:val="1"/>
         <w:keepNext/>
-        <w:spacing w:before="75" w:after="75"/>
+        <w:spacing w:before="150" w:after="150"/>
         <w:shd w:val="clear" w:color="auto" w:fill="FFFFFF"/>
         <w:pBdr>
-          <w:top w:val="none" w:space="0" w:color="000000"/>
-          <w:left w:val="none" w:space="0" w:color="000000"/>
-          <w:bottom w:val="none" w:space="0" w:color="000000"/>
-          <w:right w:val="none" w:space="0" w:color="000000"/>
+          <w:top w:val="none" w:space="1" w:color="000000"/>
+          <w:left w:val="none" w:space="1" w:color="000000"/>
+          <w:bottom w:val="none" w:space="1" w:color="000000"/>
+          <w:right w:val="none" w:space="1" w:color="000000"/>
         </w:pBdr>
       </w:pPr>
       <w:r>
@@ -4132,13 +4132,13 @@
       <w:pPr>
         <w:outlineLvl w:val="1"/>
         <w:keepNext/>
-        <w:spacing w:before="75" w:after="75"/>
+        <w:spacing w:before="150" w:after="150"/>
         <w:shd w:val="clear" w:color="auto" w:fill="FFFFFF"/>
         <w:pBdr>
-          <w:top w:val="none" w:space="0" w:color="000000"/>
-          <w:left w:val="none" w:space="0" w:color="000000"/>
-          <w:bottom w:val="none" w:space="0" w:color="000000"/>
-          <w:right w:val="none" w:space="0" w:color="000000"/>
+          <w:top w:val="none" w:space="1" w:color="000000"/>
+          <w:left w:val="none" w:space="1" w:color="000000"/>
+          <w:bottom w:val="none" w:space="1" w:color="000000"/>
+          <w:right w:val="none" w:space="1" w:color="000000"/>
         </w:pBdr>
       </w:pPr>
       <w:r>
@@ -4278,13 +4278,13 @@
       <w:pPr>
         <w:outlineLvl w:val="0"/>
         <w:keepNext/>
-        <w:spacing w:before="38" w:after="202"/>
+        <w:spacing w:before="75" w:after="405"/>
         <w:shd w:val="clear" w:color="auto" w:fill="FFFFFF"/>
         <w:pBdr>
-          <w:top w:val="none" w:space="0" w:color="AAAAAA"/>
-          <w:left w:val="none" w:space="0" w:color="AAAAAA"/>
-          <w:bottom w:val="single" w:space="0" w:color="AAAAAA"/>
-          <w:right w:val="none" w:space="0" w:color="AAAAAA"/>
+          <w:top w:val="none" w:space="1" w:color="AAAAAA"/>
+          <w:left w:val="none" w:space="1" w:color="AAAAAA"/>
+          <w:bottom w:val="single" w:space="1" w:color="AAAAAA"/>
+          <w:right w:val="none" w:space="1" w:color="AAAAAA"/>
         </w:pBdr>
       </w:pPr>
       <w:r>
@@ -4561,13 +4561,13 @@
       <w:pPr>
         <w:outlineLvl w:val="0"/>
         <w:keepNext/>
-        <w:spacing w:before="38" w:after="202"/>
+        <w:spacing w:before="75" w:after="405"/>
         <w:shd w:val="clear" w:color="auto" w:fill="FFFFFF"/>
         <w:pBdr>
-          <w:top w:val="none" w:space="0" w:color="AAAAAA"/>
-          <w:left w:val="none" w:space="0" w:color="AAAAAA"/>
-          <w:bottom w:val="single" w:space="0" w:color="AAAAAA"/>
-          <w:right w:val="none" w:space="0" w:color="AAAAAA"/>
+          <w:top w:val="none" w:space="1" w:color="AAAAAA"/>
+          <w:left w:val="none" w:space="1" w:color="AAAAAA"/>
+          <w:bottom w:val="single" w:space="1" w:color="AAAAAA"/>
+          <w:right w:val="none" w:space="1" w:color="AAAAAA"/>
         </w:pBdr>
       </w:pPr>
       <w:r>
@@ -4725,13 +4725,13 @@
       <w:pPr>
         <w:outlineLvl w:val="0"/>
         <w:keepNext/>
-        <w:spacing w:before="38" w:after="202"/>
+        <w:spacing w:before="75" w:after="405"/>
         <w:shd w:val="clear" w:color="auto" w:fill="FFFFFF"/>
         <w:pBdr>
-          <w:top w:val="none" w:space="0" w:color="AAAAAA"/>
-          <w:left w:val="none" w:space="0" w:color="AAAAAA"/>
-          <w:bottom w:val="single" w:space="0" w:color="AAAAAA"/>
-          <w:right w:val="none" w:space="0" w:color="AAAAAA"/>
+          <w:top w:val="none" w:space="1" w:color="AAAAAA"/>
+          <w:left w:val="none" w:space="1" w:color="AAAAAA"/>
+          <w:bottom w:val="single" w:space="1" w:color="AAAAAA"/>
+          <w:right w:val="none" w:space="1" w:color="AAAAAA"/>
         </w:pBdr>
       </w:pPr>
       <w:r>
@@ -4827,13 +4827,13 @@
       <w:pPr>
         <w:outlineLvl w:val="0"/>
         <w:keepNext/>
-        <w:spacing w:before="38" w:after="202"/>
+        <w:spacing w:before="75" w:after="405"/>
         <w:shd w:val="clear" w:color="auto" w:fill="FFFFFF"/>
         <w:pBdr>
-          <w:top w:val="none" w:space="0" w:color="AAAAAA"/>
-          <w:left w:val="none" w:space="0" w:color="AAAAAA"/>
-          <w:bottom w:val="single" w:space="0" w:color="AAAAAA"/>
-          <w:right w:val="none" w:space="0" w:color="AAAAAA"/>
+          <w:top w:val="none" w:space="1" w:color="AAAAAA"/>
+          <w:left w:val="none" w:space="1" w:color="AAAAAA"/>
+          <w:bottom w:val="single" w:space="1" w:color="AAAAAA"/>
+          <w:right w:val="none" w:space="1" w:color="AAAAAA"/>
         </w:pBdr>
       </w:pPr>
       <w:r>
@@ -4860,24 +4860,24 @@
         <w:tblW w:w="5000" w:type="pct"/>
         <w:tblLayout w:type="fixed"/>
         <w:tblBorders>
-          <w:left w:val="single" w:sz="3" w:color="auto"/>
-          <w:top w:val="single" w:sz="3" w:color="auto"/>
-          <w:right w:val="single" w:sz="3" w:color="auto"/>
-          <w:bottom w:val="single" w:sz="3" w:color="auto"/>
-          <w:insideH w:val="single" w:sz="3" w:color="auto"/>
-          <w:insideV w:val="single" w:sz="3" w:color="auto"/>
+          <w:left w:val="single" w:sz="6" w:color="auto"/>
+          <w:top w:val="single" w:sz="6" w:color="auto"/>
+          <w:right w:val="single" w:sz="6" w:color="auto"/>
+          <w:bottom w:val="single" w:sz="6" w:color="auto"/>
+          <w:insideH w:val="single" w:sz="6" w:color="auto"/>
+          <w:insideV w:val="single" w:sz="6" w:color="auto"/>
         </w:tblBorders>
         <w:tblCellMar>
-          <w:top w:w="8" w:type="dxa"/>
-          <w:left w:w="8" w:type="dxa"/>
-          <w:bottom w:w="8" w:type="dxa"/>
-          <w:right w:w="8" w:type="dxa"/>
+          <w:top w:w="15" w:type="dxa"/>
+          <w:left w:w="15" w:type="dxa"/>
+          <w:bottom w:w="15" w:type="dxa"/>
+          <w:right w:w="15" w:type="dxa"/>
         </w:tblCellMar>
-        <w:tblCellSpacing w:w="8" w:type="dxa"/>
+        <w:tblCellSpacing w:w="15" w:type="dxa"/>
       </w:tblPr>
       <w:tblGrid>
-        <w:gridCol w:w="9839"/>
-        <w:gridCol w:w="9839"/>
+        <w:gridCol w:w="19680"/>
+        <w:gridCol w:w="19680"/>
       </w:tblGrid>
       <w:tr>
         <w:tc>
@@ -5007,13 +5007,13 @@
       <w:pPr>
         <w:outlineLvl w:val="0"/>
         <w:keepNext/>
-        <w:spacing w:before="38" w:after="202"/>
+        <w:spacing w:before="75" w:after="405"/>
         <w:shd w:val="clear" w:color="auto" w:fill="FFFFFF"/>
         <w:pBdr>
-          <w:top w:val="none" w:space="0" w:color="AAAAAA"/>
-          <w:left w:val="none" w:space="0" w:color="AAAAAA"/>
-          <w:bottom w:val="single" w:space="0" w:color="AAAAAA"/>
-          <w:right w:val="none" w:space="0" w:color="AAAAAA"/>
+          <w:top w:val="none" w:space="1" w:color="AAAAAA"/>
+          <w:left w:val="none" w:space="1" w:color="AAAAAA"/>
+          <w:bottom w:val="single" w:space="1" w:color="AAAAAA"/>
+          <w:right w:val="none" w:space="1" w:color="AAAAAA"/>
         </w:pBdr>
       </w:pPr>
       <w:r>
@@ -5084,13 +5084,13 @@
       <w:pPr>
         <w:outlineLvl w:val="0"/>
         <w:keepNext/>
-        <w:spacing w:before="38" w:after="202"/>
+        <w:spacing w:before="75" w:after="405"/>
         <w:shd w:val="clear" w:color="auto" w:fill="FFFFFF"/>
         <w:pBdr>
-          <w:top w:val="none" w:space="0" w:color="AAAAAA"/>
-          <w:left w:val="none" w:space="0" w:color="AAAAAA"/>
-          <w:bottom w:val="single" w:space="0" w:color="AAAAAA"/>
-          <w:right w:val="none" w:space="0" w:color="AAAAAA"/>
+          <w:top w:val="none" w:space="1" w:color="AAAAAA"/>
+          <w:left w:val="none" w:space="1" w:color="AAAAAA"/>
+          <w:bottom w:val="single" w:space="1" w:color="AAAAAA"/>
+          <w:right w:val="none" w:space="1" w:color="AAAAAA"/>
         </w:pBdr>
       </w:pPr>
       <w:r>
@@ -5119,13 +5119,13 @@
       <w:pPr>
         <w:outlineLvl w:val="1"/>
         <w:keepNext/>
-        <w:spacing w:before="75" w:after="75"/>
+        <w:spacing w:before="150" w:after="150"/>
         <w:shd w:val="clear" w:color="auto" w:fill="FFFFFF"/>
         <w:pBdr>
-          <w:top w:val="none" w:space="0" w:color="000000"/>
-          <w:left w:val="none" w:space="0" w:color="000000"/>
-          <w:bottom w:val="none" w:space="0" w:color="000000"/>
-          <w:right w:val="none" w:space="0" w:color="000000"/>
+          <w:top w:val="none" w:space="1" w:color="000000"/>
+          <w:left w:val="none" w:space="1" w:color="000000"/>
+          <w:bottom w:val="none" w:space="1" w:color="000000"/>
+          <w:right w:val="none" w:space="1" w:color="000000"/>
         </w:pBdr>
       </w:pPr>
       <w:r>
@@ -5322,13 +5322,13 @@
       <w:pPr>
         <w:outlineLvl w:val="1"/>
         <w:keepNext/>
-        <w:spacing w:before="75" w:after="75"/>
+        <w:spacing w:before="150" w:after="150"/>
         <w:shd w:val="clear" w:color="auto" w:fill="FFFFFF"/>
         <w:pBdr>
-          <w:top w:val="none" w:space="0" w:color="000000"/>
-          <w:left w:val="none" w:space="0" w:color="000000"/>
-          <w:bottom w:val="none" w:space="0" w:color="000000"/>
-          <w:right w:val="none" w:space="0" w:color="000000"/>
+          <w:top w:val="none" w:space="1" w:color="000000"/>
+          <w:left w:val="none" w:space="1" w:color="000000"/>
+          <w:bottom w:val="none" w:space="1" w:color="000000"/>
+          <w:right w:val="none" w:space="1" w:color="000000"/>
         </w:pBdr>
       </w:pPr>
       <w:r>
@@ -5370,13 +5370,13 @@
       <w:pPr>
         <w:outlineLvl w:val="1"/>
         <w:keepNext/>
-        <w:spacing w:before="75" w:after="75"/>
+        <w:spacing w:before="150" w:after="150"/>
         <w:shd w:val="clear" w:color="auto" w:fill="FFFFFF"/>
         <w:pBdr>
-          <w:top w:val="none" w:space="0" w:color="000000"/>
-          <w:left w:val="none" w:space="0" w:color="000000"/>
-          <w:bottom w:val="none" w:space="0" w:color="000000"/>
-          <w:right w:val="none" w:space="0" w:color="000000"/>
+          <w:top w:val="none" w:space="1" w:color="000000"/>
+          <w:left w:val="none" w:space="1" w:color="000000"/>
+          <w:bottom w:val="none" w:space="1" w:color="000000"/>
+          <w:right w:val="none" w:space="1" w:color="000000"/>
         </w:pBdr>
       </w:pPr>
       <w:r>
@@ -5501,13 +5501,13 @@
       <w:pPr>
         <w:outlineLvl w:val="1"/>
         <w:keepNext/>
-        <w:spacing w:before="75" w:after="75"/>
+        <w:spacing w:before="150" w:after="150"/>
         <w:shd w:val="clear" w:color="auto" w:fill="FFFFFF"/>
         <w:pBdr>
-          <w:top w:val="none" w:space="0" w:color="000000"/>
-          <w:left w:val="none" w:space="0" w:color="000000"/>
-          <w:bottom w:val="none" w:space="0" w:color="000000"/>
-          <w:right w:val="none" w:space="0" w:color="000000"/>
+          <w:top w:val="none" w:space="1" w:color="000000"/>
+          <w:left w:val="none" w:space="1" w:color="000000"/>
+          <w:bottom w:val="none" w:space="1" w:color="000000"/>
+          <w:right w:val="none" w:space="1" w:color="000000"/>
         </w:pBdr>
       </w:pPr>
       <w:r>
@@ -5769,7 +5769,7 @@
       <w:headerReference w:type="first" r:id="rIdHF2"/>
       <w:footerReference w:type="first" r:id="rIdHF3"/>
       <w:pgSz w:w="11905" w:h="16838"/>
-      <w:pgMar w:top="600" w:right="600" w:bottom="600" w:left="600" w:header="300" w:footer="300" w:gutter="0"/>
+      <w:pgMar w:top="1200" w:right="1200" w:bottom="1200" w:left="1200" w:header="600" w:footer="600" w:gutter="0"/>
       <w:titlePg/>
     </w:sectPr>
   </w:body>
@@ -5796,7 +5796,7 @@
         <w:sz w:val="18"/>
         <w:color w:val="969696"/>
       </w:rPr>
-      <w:t>12</w:t>
+      <w:t>14</w:t>
     </w:r>
     <w:r>
       <w:fldChar w:fldCharType="end"/>
@@ -5822,7 +5822,7 @@
         <w:sz w:val="18"/>
         <w:color w:val="969696"/>
       </w:rPr>
-      <w:t>11</w:t>
+      <w:t>13</w:t>
     </w:r>
     <w:r>
       <w:fldChar w:fldCharType="end"/>
@@ -5884,8 +5884,8 @@
       <w:lvlText w:val="·"/>
       <w:lvlJc w:val="left"/>
       <w:pPr>
-        <w:ind w:left="180" w:hanging="180"/>
-        <w:tab w:val="num" w:pos="180"/>
+        <w:ind w:left="360" w:hanging="360"/>
+        <w:tab w:val="num" w:pos="360"/>
       </w:pPr>
       <w:rPr>
         <w:rFonts w:ascii="Symbol" w:hAnsi="Symbol" w:cs="Symbol" w:eastAsia="Symbol"/>
@@ -5902,8 +5902,8 @@
       <w:lvlText w:val="o"/>
       <w:lvlJc w:val="left"/>
       <w:pPr>
-        <w:ind w:left="540" w:hanging="180"/>
-        <w:tab w:val="num" w:pos="540"/>
+        <w:ind w:left="1080" w:hanging="360"/>
+        <w:tab w:val="num" w:pos="1080"/>
       </w:pPr>
       <w:rPr>
         <w:rFonts w:ascii="Courier New" w:hAnsi="Courier New" w:cs="Courier New" w:eastAsia="Courier New"/>
@@ -5920,8 +5920,8 @@
       <w:lvlText w:val="§"/>
       <w:lvlJc w:val="left"/>
       <w:pPr>
-        <w:ind w:left="900" w:hanging="180"/>
-        <w:tab w:val="num" w:pos="900"/>
+        <w:ind w:left="1800" w:hanging="360"/>
+        <w:tab w:val="num" w:pos="1800"/>
       </w:pPr>
       <w:rPr>
         <w:rFonts w:ascii="Wingdings" w:hAnsi="Wingdings" w:cs="Wingdings" w:eastAsia="Wingdings"/>
@@ -5938,8 +5938,8 @@
       <w:lvlText w:val="·"/>
       <w:lvlJc w:val="left"/>
       <w:pPr>
-        <w:ind w:left="1260" w:hanging="180"/>
-        <w:tab w:val="num" w:pos="1260"/>
+        <w:ind w:left="2520" w:hanging="360"/>
+        <w:tab w:val="num" w:pos="2520"/>
       </w:pPr>
       <w:rPr>
         <w:rFonts w:ascii="Symbol" w:hAnsi="Symbol" w:cs="Symbol" w:eastAsia="Symbol"/>
@@ -5956,8 +5956,8 @@
       <w:lvlText w:val="o"/>
       <w:lvlJc w:val="left"/>
       <w:pPr>
-        <w:ind w:left="1620" w:hanging="180"/>
-        <w:tab w:val="num" w:pos="1620"/>
+        <w:ind w:left="3240" w:hanging="360"/>
+        <w:tab w:val="num" w:pos="3240"/>
       </w:pPr>
       <w:rPr>
         <w:rFonts w:ascii="Courier New" w:hAnsi="Courier New" w:cs="Courier New" w:eastAsia="Courier New"/>
@@ -5974,8 +5974,8 @@
       <w:lvlText w:val="§"/>
       <w:lvlJc w:val="left"/>
       <w:pPr>
-        <w:ind w:left="1980" w:hanging="180"/>
-        <w:tab w:val="num" w:pos="1980"/>
+        <w:ind w:left="3960" w:hanging="360"/>
+        <w:tab w:val="num" w:pos="3960"/>
       </w:pPr>
       <w:rPr>
         <w:rFonts w:ascii="Wingdings" w:hAnsi="Wingdings" w:cs="Wingdings" w:eastAsia="Wingdings"/>
@@ -5992,8 +5992,8 @@
       <w:lvlText w:val="·"/>
       <w:lvlJc w:val="left"/>
       <w:pPr>
-        <w:ind w:left="2340" w:hanging="180"/>
-        <w:tab w:val="num" w:pos="2340"/>
+        <w:ind w:left="4680" w:hanging="360"/>
+        <w:tab w:val="num" w:pos="4680"/>
       </w:pPr>
       <w:rPr>
         <w:rFonts w:ascii="Symbol" w:hAnsi="Symbol" w:cs="Symbol" w:eastAsia="Symbol"/>
@@ -6010,8 +6010,8 @@
       <w:lvlText w:val="o"/>
       <w:lvlJc w:val="left"/>
       <w:pPr>
-        <w:ind w:left="2700" w:hanging="180"/>
-        <w:tab w:val="num" w:pos="2700"/>
+        <w:ind w:left="5400" w:hanging="360"/>
+        <w:tab w:val="num" w:pos="5400"/>
       </w:pPr>
       <w:rPr>
         <w:rFonts w:ascii="Courier New" w:hAnsi="Courier New" w:cs="Courier New" w:eastAsia="Courier New"/>
@@ -6028,8 +6028,8 @@
       <w:lvlText w:val="§"/>
       <w:lvlJc w:val="left"/>
       <w:pPr>
-        <w:ind w:left="3060" w:hanging="180"/>
-        <w:tab w:val="num" w:pos="3060"/>
+        <w:ind w:left="6120" w:hanging="360"/>
+        <w:tab w:val="num" w:pos="6120"/>
       </w:pPr>
       <w:rPr>
         <w:rFonts w:ascii="Wingdings" w:hAnsi="Wingdings" w:cs="Wingdings" w:eastAsia="Wingdings"/>
@@ -6049,8 +6049,8 @@
       <w:lvlText w:val="·"/>
       <w:lvlJc w:val="left"/>
       <w:pPr>
-        <w:ind w:left="180" w:hanging="180"/>
-        <w:tab w:val="num" w:pos="180"/>
+        <w:ind w:left="360" w:hanging="360"/>
+        <w:tab w:val="num" w:pos="360"/>
       </w:pPr>
       <w:rPr>
         <w:rFonts w:ascii="Symbol" w:hAnsi="Symbol" w:cs="Symbol" w:eastAsia="Symbol"/>
@@ -6067,8 +6067,8 @@
       <w:lvlText w:val="o"/>
       <w:lvlJc w:val="left"/>
       <w:pPr>
-        <w:ind w:left="540" w:hanging="180"/>
-        <w:tab w:val="num" w:pos="540"/>
+        <w:ind w:left="1080" w:hanging="360"/>
+        <w:tab w:val="num" w:pos="1080"/>
       </w:pPr>
       <w:rPr>
         <w:rFonts w:ascii="Courier New" w:hAnsi="Courier New" w:cs="Courier New" w:eastAsia="Courier New"/>
@@ -6085,8 +6085,8 @@
       <w:lvlText w:val="§"/>
       <w:lvlJc w:val="left"/>
       <w:pPr>
-        <w:ind w:left="900" w:hanging="180"/>
-        <w:tab w:val="num" w:pos="900"/>
+        <w:ind w:left="1800" w:hanging="360"/>
+        <w:tab w:val="num" w:pos="1800"/>
       </w:pPr>
       <w:rPr>
         <w:rFonts w:ascii="Wingdings" w:hAnsi="Wingdings" w:cs="Wingdings" w:eastAsia="Wingdings"/>
@@ -6103,8 +6103,8 @@
       <w:lvlText w:val="·"/>
       <w:lvlJc w:val="left"/>
       <w:pPr>
-        <w:ind w:left="1260" w:hanging="180"/>
-        <w:tab w:val="num" w:pos="1260"/>
+        <w:ind w:left="2520" w:hanging="360"/>
+        <w:tab w:val="num" w:pos="2520"/>
       </w:pPr>
       <w:rPr>
         <w:rFonts w:ascii="Symbol" w:hAnsi="Symbol" w:cs="Symbol" w:eastAsia="Symbol"/>
@@ -6121,8 +6121,8 @@
       <w:lvlText w:val="o"/>
       <w:lvlJc w:val="left"/>
       <w:pPr>
-        <w:ind w:left="1620" w:hanging="180"/>
-        <w:tab w:val="num" w:pos="1620"/>
+        <w:ind w:left="3240" w:hanging="360"/>
+        <w:tab w:val="num" w:pos="3240"/>
       </w:pPr>
       <w:rPr>
         <w:rFonts w:ascii="Courier New" w:hAnsi="Courier New" w:cs="Courier New" w:eastAsia="Courier New"/>
@@ -6139,8 +6139,8 @@
       <w:lvlText w:val="§"/>
       <w:lvlJc w:val="left"/>
       <w:pPr>
-        <w:ind w:left="1980" w:hanging="180"/>
-        <w:tab w:val="num" w:pos="1980"/>
+        <w:ind w:left="3960" w:hanging="360"/>
+        <w:tab w:val="num" w:pos="3960"/>
       </w:pPr>
       <w:rPr>
         <w:rFonts w:ascii="Wingdings" w:hAnsi="Wingdings" w:cs="Wingdings" w:eastAsia="Wingdings"/>
@@ -6157,8 +6157,8 @@
       <w:lvlText w:val="·"/>
       <w:lvlJc w:val="left"/>
       <w:pPr>
-        <w:ind w:left="2340" w:hanging="180"/>
-        <w:tab w:val="num" w:pos="2340"/>
+        <w:ind w:left="4680" w:hanging="360"/>
+        <w:tab w:val="num" w:pos="4680"/>
       </w:pPr>
       <w:rPr>
         <w:rFonts w:ascii="Symbol" w:hAnsi="Symbol" w:cs="Symbol" w:eastAsia="Symbol"/>
@@ -6175,8 +6175,8 @@
       <w:lvlText w:val="o"/>
       <w:lvlJc w:val="left"/>
       <w:pPr>
-        <w:ind w:left="2700" w:hanging="180"/>
-        <w:tab w:val="num" w:pos="2700"/>
+        <w:ind w:left="5400" w:hanging="360"/>
+        <w:tab w:val="num" w:pos="5400"/>
       </w:pPr>
       <w:rPr>
         <w:rFonts w:ascii="Courier New" w:hAnsi="Courier New" w:cs="Courier New" w:eastAsia="Courier New"/>
@@ -6193,8 +6193,8 @@
       <w:lvlText w:val="§"/>
       <w:lvlJc w:val="left"/>
       <w:pPr>
-        <w:ind w:left="3060" w:hanging="180"/>
-        <w:tab w:val="num" w:pos="3060"/>
+        <w:ind w:left="6120" w:hanging="360"/>
+        <w:tab w:val="num" w:pos="6120"/>
       </w:pPr>
       <w:rPr>
         <w:rFonts w:ascii="Wingdings" w:hAnsi="Wingdings" w:cs="Wingdings" w:eastAsia="Wingdings"/>
@@ -6215,8 +6215,8 @@
       <w:lvlJc w:val="left"/>
       <w:start w:val="1"/>
       <w:pPr>
-        <w:ind w:left="180" w:hanging="180"/>
-        <w:tab w:val="num" w:pos="180"/>
+        <w:ind w:left="360" w:hanging="360"/>
+        <w:tab w:val="num" w:pos="360"/>
       </w:pPr>
       <w:rPr>
         <w:rFonts w:ascii="Arial" w:hAnsi="Arial" w:cs="Arial" w:eastAsia="Arial"/>
@@ -6234,8 +6234,8 @@
       <w:lvlJc w:val="left"/>
       <w:start w:val="1"/>
       <w:pPr>
-        <w:ind w:left="540" w:hanging="180"/>
-        <w:tab w:val="num" w:pos="540"/>
+        <w:ind w:left="1080" w:hanging="360"/>
+        <w:tab w:val="num" w:pos="1080"/>
       </w:pPr>
       <w:rPr>
         <w:rFonts w:ascii="Arial" w:hAnsi="Arial" w:cs="Arial" w:eastAsia="Arial"/>
@@ -6253,8 +6253,8 @@
       <w:lvlJc w:val="left"/>
       <w:start w:val="1"/>
       <w:pPr>
-        <w:ind w:left="900" w:hanging="180"/>
-        <w:tab w:val="num" w:pos="900"/>
+        <w:ind w:left="1800" w:hanging="360"/>
+        <w:tab w:val="num" w:pos="1800"/>
       </w:pPr>
       <w:rPr>
         <w:rFonts w:ascii="Arial" w:hAnsi="Arial" w:cs="Arial" w:eastAsia="Arial"/>
@@ -6272,8 +6272,8 @@
       <w:lvlJc w:val="left"/>
       <w:start w:val="1"/>
       <w:pPr>
-        <w:ind w:left="1260" w:hanging="180"/>
-        <w:tab w:val="num" w:pos="1260"/>
+        <w:ind w:left="2520" w:hanging="360"/>
+        <w:tab w:val="num" w:pos="2520"/>
       </w:pPr>
       <w:rPr>
         <w:rFonts w:ascii="Arial" w:hAnsi="Arial" w:cs="Arial" w:eastAsia="Arial"/>
@@ -6291,8 +6291,8 @@
       <w:lvlJc w:val="left"/>
       <w:start w:val="1"/>
       <w:pPr>
-        <w:ind w:left="1620" w:hanging="180"/>
-        <w:tab w:val="num" w:pos="1620"/>
+        <w:ind w:left="3240" w:hanging="360"/>
+        <w:tab w:val="num" w:pos="3240"/>
       </w:pPr>
       <w:rPr>
         <w:rFonts w:ascii="Arial" w:hAnsi="Arial" w:cs="Arial" w:eastAsia="Arial"/>
@@ -6310,8 +6310,8 @@
       <w:lvlJc w:val="left"/>
       <w:start w:val="1"/>
       <w:pPr>
-        <w:ind w:left="1980" w:hanging="180"/>
-        <w:tab w:val="num" w:pos="1980"/>
+        <w:ind w:left="3960" w:hanging="360"/>
+        <w:tab w:val="num" w:pos="3960"/>
       </w:pPr>
       <w:rPr>
         <w:rFonts w:ascii="Arial" w:hAnsi="Arial" w:cs="Arial" w:eastAsia="Arial"/>
@@ -6329,8 +6329,8 @@
       <w:lvlJc w:val="left"/>
       <w:start w:val="1"/>
       <w:pPr>
-        <w:ind w:left="2340" w:hanging="180"/>
-        <w:tab w:val="num" w:pos="2340"/>
+        <w:ind w:left="4680" w:hanging="360"/>
+        <w:tab w:val="num" w:pos="4680"/>
       </w:pPr>
       <w:rPr>
         <w:rFonts w:ascii="Arial" w:hAnsi="Arial" w:cs="Arial" w:eastAsia="Arial"/>
@@ -6348,8 +6348,8 @@
       <w:lvlJc w:val="left"/>
       <w:start w:val="1"/>
       <w:pPr>
-        <w:ind w:left="2700" w:hanging="180"/>
-        <w:tab w:val="num" w:pos="2700"/>
+        <w:ind w:left="5400" w:hanging="360"/>
+        <w:tab w:val="num" w:pos="5400"/>
       </w:pPr>
       <w:rPr>
         <w:rFonts w:ascii="Arial" w:hAnsi="Arial" w:cs="Arial" w:eastAsia="Arial"/>
@@ -6367,8 +6367,8 @@
       <w:lvlJc w:val="left"/>
       <w:start w:val="1"/>
       <w:pPr>
-        <w:ind w:left="3060" w:hanging="180"/>
-        <w:tab w:val="num" w:pos="3060"/>
+        <w:ind w:left="6120" w:hanging="360"/>
+        <w:tab w:val="num" w:pos="6120"/>
       </w:pPr>
       <w:rPr>
         <w:rFonts w:ascii="Arial" w:hAnsi="Arial" w:cs="Arial" w:eastAsia="Arial"/>
@@ -6388,8 +6388,8 @@
       <w:lvlText w:val="·"/>
       <w:lvlJc w:val="left"/>
       <w:pPr>
-        <w:ind w:left="180" w:hanging="180"/>
-        <w:tab w:val="num" w:pos="180"/>
+        <w:ind w:left="360" w:hanging="360"/>
+        <w:tab w:val="num" w:pos="360"/>
       </w:pPr>
       <w:rPr>
         <w:rFonts w:ascii="Symbol" w:hAnsi="Symbol" w:cs="Symbol" w:eastAsia="Symbol"/>
@@ -6406,8 +6406,8 @@
       <w:lvlText w:val="o"/>
       <w:lvlJc w:val="left"/>
       <w:pPr>
-        <w:ind w:left="540" w:hanging="180"/>
-        <w:tab w:val="num" w:pos="540"/>
+        <w:ind w:left="1080" w:hanging="360"/>
+        <w:tab w:val="num" w:pos="1080"/>
       </w:pPr>
       <w:rPr>
         <w:rFonts w:ascii="Courier New" w:hAnsi="Courier New" w:cs="Courier New" w:eastAsia="Courier New"/>
@@ -6424,8 +6424,8 @@
       <w:lvlText w:val="§"/>
       <w:lvlJc w:val="left"/>
       <w:pPr>
-        <w:ind w:left="900" w:hanging="180"/>
-        <w:tab w:val="num" w:pos="900"/>
+        <w:ind w:left="1800" w:hanging="360"/>
+        <w:tab w:val="num" w:pos="1800"/>
       </w:pPr>
       <w:rPr>
         <w:rFonts w:ascii="Wingdings" w:hAnsi="Wingdings" w:cs="Wingdings" w:eastAsia="Wingdings"/>
@@ -6442,8 +6442,8 @@
       <w:lvlText w:val="·"/>
       <w:lvlJc w:val="left"/>
       <w:pPr>
-        <w:ind w:left="1260" w:hanging="180"/>
-        <w:tab w:val="num" w:pos="1260"/>
+        <w:ind w:left="2520" w:hanging="360"/>
+        <w:tab w:val="num" w:pos="2520"/>
       </w:pPr>
       <w:rPr>
         <w:rFonts w:ascii="Symbol" w:hAnsi="Symbol" w:cs="Symbol" w:eastAsia="Symbol"/>
@@ -6460,8 +6460,8 @@
       <w:lvlText w:val="o"/>
       <w:lvlJc w:val="left"/>
       <w:pPr>
-        <w:ind w:left="1620" w:hanging="180"/>
-        <w:tab w:val="num" w:pos="1620"/>
+        <w:ind w:left="3240" w:hanging="360"/>
+        <w:tab w:val="num" w:pos="3240"/>
       </w:pPr>
       <w:rPr>
         <w:rFonts w:ascii="Courier New" w:hAnsi="Courier New" w:cs="Courier New" w:eastAsia="Courier New"/>
@@ -6478,8 +6478,8 @@
       <w:lvlText w:val="§"/>
       <w:lvlJc w:val="left"/>
       <w:pPr>
-        <w:ind w:left="1980" w:hanging="180"/>
-        <w:tab w:val="num" w:pos="1980"/>
+        <w:ind w:left="3960" w:hanging="360"/>
+        <w:tab w:val="num" w:pos="3960"/>
       </w:pPr>
       <w:rPr>
         <w:rFonts w:ascii="Wingdings" w:hAnsi="Wingdings" w:cs="Wingdings" w:eastAsia="Wingdings"/>
@@ -6496,8 +6496,8 @@
       <w:lvlText w:val="·"/>
       <w:lvlJc w:val="left"/>
       <w:pPr>
-        <w:ind w:left="2340" w:hanging="180"/>
-        <w:tab w:val="num" w:pos="2340"/>
+        <w:ind w:left="4680" w:hanging="360"/>
+        <w:tab w:val="num" w:pos="4680"/>
       </w:pPr>
       <w:rPr>
         <w:rFonts w:ascii="Symbol" w:hAnsi="Symbol" w:cs="Symbol" w:eastAsia="Symbol"/>
@@ -6514,8 +6514,8 @@
       <w:lvlText w:val="o"/>
       <w:lvlJc w:val="left"/>
       <w:pPr>
-        <w:ind w:left="2700" w:hanging="180"/>
-        <w:tab w:val="num" w:pos="2700"/>
+        <w:ind w:left="5400" w:hanging="360"/>
+        <w:tab w:val="num" w:pos="5400"/>
       </w:pPr>
       <w:rPr>
         <w:rFonts w:ascii="Courier New" w:hAnsi="Courier New" w:cs="Courier New" w:eastAsia="Courier New"/>
@@ -6532,8 +6532,8 @@
       <w:lvlText w:val="§"/>
       <w:lvlJc w:val="left"/>
       <w:pPr>
-        <w:ind w:left="3060" w:hanging="180"/>
-        <w:tab w:val="num" w:pos="3060"/>
+        <w:ind w:left="6120" w:hanging="360"/>
+        <w:tab w:val="num" w:pos="6120"/>
       </w:pPr>
       <w:rPr>
         <w:rFonts w:ascii="Wingdings" w:hAnsi="Wingdings" w:cs="Wingdings" w:eastAsia="Wingdings"/>
@@ -6553,8 +6553,8 @@
       <w:lvlText w:val="·"/>
       <w:lvlJc w:val="left"/>
       <w:pPr>
-        <w:ind w:left="180" w:hanging="180"/>
-        <w:tab w:val="num" w:pos="180"/>
+        <w:ind w:left="360" w:hanging="360"/>
+        <w:tab w:val="num" w:pos="360"/>
       </w:pPr>
       <w:rPr>
         <w:rFonts w:ascii="Symbol" w:hAnsi="Symbol" w:cs="Symbol" w:eastAsia="Symbol"/>
@@ -6571,8 +6571,8 @@
       <w:lvlText w:val="o"/>
       <w:lvlJc w:val="left"/>
       <w:pPr>
-        <w:ind w:left="540" w:hanging="180"/>
-        <w:tab w:val="num" w:pos="540"/>
+        <w:ind w:left="1080" w:hanging="360"/>
+        <w:tab w:val="num" w:pos="1080"/>
       </w:pPr>
       <w:rPr>
         <w:rFonts w:ascii="Courier New" w:hAnsi="Courier New" w:cs="Courier New" w:eastAsia="Courier New"/>
@@ -6589,8 +6589,8 @@
       <w:lvlText w:val="§"/>
       <w:lvlJc w:val="left"/>
       <w:pPr>
-        <w:ind w:left="900" w:hanging="180"/>
-        <w:tab w:val="num" w:pos="900"/>
+        <w:ind w:left="1800" w:hanging="360"/>
+        <w:tab w:val="num" w:pos="1800"/>
       </w:pPr>
       <w:rPr>
         <w:rFonts w:ascii="Wingdings" w:hAnsi="Wingdings" w:cs="Wingdings" w:eastAsia="Wingdings"/>
@@ -6607,8 +6607,8 @@
       <w:lvlText w:val="·"/>
       <w:lvlJc w:val="left"/>
       <w:pPr>
-        <w:ind w:left="1260" w:hanging="180"/>
-        <w:tab w:val="num" w:pos="1260"/>
+        <w:ind w:left="2520" w:hanging="360"/>
+        <w:tab w:val="num" w:pos="2520"/>
       </w:pPr>
       <w:rPr>
         <w:rFonts w:ascii="Symbol" w:hAnsi="Symbol" w:cs="Symbol" w:eastAsia="Symbol"/>
@@ -6625,8 +6625,8 @@
       <w:lvlText w:val="o"/>
       <w:lvlJc w:val="left"/>
       <w:pPr>
-        <w:ind w:left="1620" w:hanging="180"/>
-        <w:tab w:val="num" w:pos="1620"/>
+        <w:ind w:left="3240" w:hanging="360"/>
+        <w:tab w:val="num" w:pos="3240"/>
       </w:pPr>
       <w:rPr>
         <w:rFonts w:ascii="Courier New" w:hAnsi="Courier New" w:cs="Courier New" w:eastAsia="Courier New"/>
@@ -6643,8 +6643,8 @@
       <w:lvlText w:val="§"/>
       <w:lvlJc w:val="left"/>
       <w:pPr>
-        <w:ind w:left="1980" w:hanging="180"/>
-        <w:tab w:val="num" w:pos="1980"/>
+        <w:ind w:left="3960" w:hanging="360"/>
+        <w:tab w:val="num" w:pos="3960"/>
       </w:pPr>
       <w:rPr>
         <w:rFonts w:ascii="Wingdings" w:hAnsi="Wingdings" w:cs="Wingdings" w:eastAsia="Wingdings"/>
@@ -6661,8 +6661,8 @@
       <w:lvlText w:val="·"/>
       <w:lvlJc w:val="left"/>
       <w:pPr>
-        <w:ind w:left="2340" w:hanging="180"/>
-        <w:tab w:val="num" w:pos="2340"/>
+        <w:ind w:left="4680" w:hanging="360"/>
+        <w:tab w:val="num" w:pos="4680"/>
       </w:pPr>
       <w:rPr>
         <w:rFonts w:ascii="Symbol" w:hAnsi="Symbol" w:cs="Symbol" w:eastAsia="Symbol"/>
@@ -6679,8 +6679,8 @@
       <w:lvlText w:val="o"/>
       <w:lvlJc w:val="left"/>
       <w:pPr>
-        <w:ind w:left="2700" w:hanging="180"/>
-        <w:tab w:val="num" w:pos="2700"/>
+        <w:ind w:left="5400" w:hanging="360"/>
+        <w:tab w:val="num" w:pos="5400"/>
       </w:pPr>
       <w:rPr>
         <w:rFonts w:ascii="Courier New" w:hAnsi="Courier New" w:cs="Courier New" w:eastAsia="Courier New"/>
@@ -6697,8 +6697,8 @@
       <w:lvlText w:val="§"/>
       <w:lvlJc w:val="left"/>
       <w:pPr>
-        <w:ind w:left="3060" w:hanging="180"/>
-        <w:tab w:val="num" w:pos="3060"/>
+        <w:ind w:left="6120" w:hanging="360"/>
+        <w:tab w:val="num" w:pos="6120"/>
       </w:pPr>
       <w:rPr>
         <w:rFonts w:ascii="Wingdings" w:hAnsi="Wingdings" w:cs="Wingdings" w:eastAsia="Wingdings"/>
@@ -6718,8 +6718,8 @@
       <w:lvlText w:val="·"/>
       <w:lvlJc w:val="left"/>
       <w:pPr>
-        <w:ind w:left="180" w:hanging="180"/>
-        <w:tab w:val="num" w:pos="180"/>
+        <w:ind w:left="360" w:hanging="360"/>
+        <w:tab w:val="num" w:pos="360"/>
       </w:pPr>
       <w:rPr>
         <w:rFonts w:ascii="Symbol" w:hAnsi="Symbol" w:cs="Symbol" w:eastAsia="Symbol"/>
@@ -6736,8 +6736,8 @@
       <w:lvlText w:val="o"/>
       <w:lvlJc w:val="left"/>
       <w:pPr>
-        <w:ind w:left="540" w:hanging="180"/>
-        <w:tab w:val="num" w:pos="540"/>
+        <w:ind w:left="1080" w:hanging="360"/>
+        <w:tab w:val="num" w:pos="1080"/>
       </w:pPr>
       <w:rPr>
         <w:rFonts w:ascii="Courier New" w:hAnsi="Courier New" w:cs="Courier New" w:eastAsia="Courier New"/>
@@ -6754,8 +6754,8 @@
       <w:lvlText w:val="§"/>
       <w:lvlJc w:val="left"/>
       <w:pPr>
-        <w:ind w:left="900" w:hanging="180"/>
-        <w:tab w:val="num" w:pos="900"/>
+        <w:ind w:left="1800" w:hanging="360"/>
+        <w:tab w:val="num" w:pos="1800"/>
       </w:pPr>
       <w:rPr>
         <w:rFonts w:ascii="Wingdings" w:hAnsi="Wingdings" w:cs="Wingdings" w:eastAsia="Wingdings"/>
@@ -6772,8 +6772,8 @@
       <w:lvlText w:val="·"/>
       <w:lvlJc w:val="left"/>
       <w:pPr>
-        <w:ind w:left="1260" w:hanging="180"/>
-        <w:tab w:val="num" w:pos="1260"/>
+        <w:ind w:left="2520" w:hanging="360"/>
+        <w:tab w:val="num" w:pos="2520"/>
       </w:pPr>
       <w:rPr>
         <w:rFonts w:ascii="Symbol" w:hAnsi="Symbol" w:cs="Symbol" w:eastAsia="Symbol"/>
@@ -6790,8 +6790,8 @@
       <w:lvlText w:val="o"/>
       <w:lvlJc w:val="left"/>
       <w:pPr>
-        <w:ind w:left="1620" w:hanging="180"/>
-        <w:tab w:val="num" w:pos="1620"/>
+        <w:ind w:left="3240" w:hanging="360"/>
+        <w:tab w:val="num" w:pos="3240"/>
       </w:pPr>
       <w:rPr>
         <w:rFonts w:ascii="Courier New" w:hAnsi="Courier New" w:cs="Courier New" w:eastAsia="Courier New"/>
@@ -6808,8 +6808,8 @@
       <w:lvlText w:val="§"/>
       <w:lvlJc w:val="left"/>
       <w:pPr>
-        <w:ind w:left="1980" w:hanging="180"/>
-        <w:tab w:val="num" w:pos="1980"/>
+        <w:ind w:left="3960" w:hanging="360"/>
+        <w:tab w:val="num" w:pos="3960"/>
       </w:pPr>
       <w:rPr>
         <w:rFonts w:ascii="Wingdings" w:hAnsi="Wingdings" w:cs="Wingdings" w:eastAsia="Wingdings"/>
@@ -6826,8 +6826,8 @@
       <w:lvlText w:val="·"/>
       <w:lvlJc w:val="left"/>
       <w:pPr>
-        <w:ind w:left="2340" w:hanging="180"/>
-        <w:tab w:val="num" w:pos="2340"/>
+        <w:ind w:left="4680" w:hanging="360"/>
+        <w:tab w:val="num" w:pos="4680"/>
       </w:pPr>
       <w:rPr>
         <w:rFonts w:ascii="Symbol" w:hAnsi="Symbol" w:cs="Symbol" w:eastAsia="Symbol"/>
@@ -6844,8 +6844,8 @@
       <w:lvlText w:val="o"/>
       <w:lvlJc w:val="left"/>
       <w:pPr>
-        <w:ind w:left="2700" w:hanging="180"/>
-        <w:tab w:val="num" w:pos="2700"/>
+        <w:ind w:left="5400" w:hanging="360"/>
+        <w:tab w:val="num" w:pos="5400"/>
       </w:pPr>
       <w:rPr>
         <w:rFonts w:ascii="Courier New" w:hAnsi="Courier New" w:cs="Courier New" w:eastAsia="Courier New"/>
@@ -6862,8 +6862,8 @@
       <w:lvlText w:val="§"/>
       <w:lvlJc w:val="left"/>
       <w:pPr>
-        <w:ind w:left="3060" w:hanging="180"/>
-        <w:tab w:val="num" w:pos="3060"/>
+        <w:ind w:left="6120" w:hanging="360"/>
+        <w:tab w:val="num" w:pos="6120"/>
       </w:pPr>
       <w:rPr>
         <w:rFonts w:ascii="Wingdings" w:hAnsi="Wingdings" w:cs="Wingdings" w:eastAsia="Wingdings"/>
@@ -6884,8 +6884,8 @@
       <w:lvlJc w:val="left"/>
       <w:start w:val="1"/>
       <w:pPr>
-        <w:ind w:left="180" w:hanging="180"/>
-        <w:tab w:val="num" w:pos="180"/>
+        <w:ind w:left="360" w:hanging="360"/>
+        <w:tab w:val="num" w:pos="360"/>
       </w:pPr>
       <w:rPr>
         <w:rFonts w:ascii="Arial" w:hAnsi="Arial" w:cs="Arial" w:eastAsia="Arial"/>
@@ -6903,8 +6903,8 @@
       <w:lvlJc w:val="left"/>
       <w:start w:val="1"/>
       <w:pPr>
-        <w:ind w:left="540" w:hanging="180"/>
-        <w:tab w:val="num" w:pos="540"/>
+        <w:ind w:left="1080" w:hanging="360"/>
+        <w:tab w:val="num" w:pos="1080"/>
       </w:pPr>
       <w:rPr>
         <w:rFonts w:ascii="Arial" w:hAnsi="Arial" w:cs="Arial" w:eastAsia="Arial"/>
@@ -6922,8 +6922,8 @@
       <w:lvlJc w:val="left"/>
       <w:start w:val="1"/>
       <w:pPr>
-        <w:ind w:left="900" w:hanging="180"/>
-        <w:tab w:val="num" w:pos="900"/>
+        <w:ind w:left="1800" w:hanging="360"/>
+        <w:tab w:val="num" w:pos="1800"/>
       </w:pPr>
       <w:rPr>
         <w:rFonts w:ascii="Arial" w:hAnsi="Arial" w:cs="Arial" w:eastAsia="Arial"/>
@@ -6941,8 +6941,8 @@
       <w:lvlJc w:val="left"/>
       <w:start w:val="1"/>
       <w:pPr>
-        <w:ind w:left="1260" w:hanging="180"/>
-        <w:tab w:val="num" w:pos="1260"/>
+        <w:ind w:left="2520" w:hanging="360"/>
+        <w:tab w:val="num" w:pos="2520"/>
       </w:pPr>
       <w:rPr>
         <w:rFonts w:ascii="Arial" w:hAnsi="Arial" w:cs="Arial" w:eastAsia="Arial"/>
@@ -6960,8 +6960,8 @@
       <w:lvlJc w:val="left"/>
       <w:start w:val="1"/>
       <w:pPr>
-        <w:ind w:left="1620" w:hanging="180"/>
-        <w:tab w:val="num" w:pos="1620"/>
+        <w:ind w:left="3240" w:hanging="360"/>
+        <w:tab w:val="num" w:pos="3240"/>
       </w:pPr>
       <w:rPr>
         <w:rFonts w:ascii="Arial" w:hAnsi="Arial" w:cs="Arial" w:eastAsia="Arial"/>
@@ -6979,8 +6979,8 @@
       <w:lvlJc w:val="left"/>
       <w:start w:val="1"/>
       <w:pPr>
-        <w:ind w:left="1980" w:hanging="180"/>
-        <w:tab w:val="num" w:pos="1980"/>
+        <w:ind w:left="3960" w:hanging="360"/>
+        <w:tab w:val="num" w:pos="3960"/>
       </w:pPr>
       <w:rPr>
         <w:rFonts w:ascii="Arial" w:hAnsi="Arial" w:cs="Arial" w:eastAsia="Arial"/>
@@ -6998,8 +6998,8 @@
       <w:lvlJc w:val="left"/>
       <w:start w:val="1"/>
       <w:pPr>
-        <w:ind w:left="2340" w:hanging="180"/>
-        <w:tab w:val="num" w:pos="2340"/>
+        <w:ind w:left="4680" w:hanging="360"/>
+        <w:tab w:val="num" w:pos="4680"/>
       </w:pPr>
       <w:rPr>
         <w:rFonts w:ascii="Arial" w:hAnsi="Arial" w:cs="Arial" w:eastAsia="Arial"/>
@@ -7017,8 +7017,8 @@
       <w:lvlJc w:val="left"/>
       <w:start w:val="1"/>
       <w:pPr>
-        <w:ind w:left="2700" w:hanging="180"/>
-        <w:tab w:val="num" w:pos="2700"/>
+        <w:ind w:left="5400" w:hanging="360"/>
+        <w:tab w:val="num" w:pos="5400"/>
       </w:pPr>
       <w:rPr>
         <w:rFonts w:ascii="Arial" w:hAnsi="Arial" w:cs="Arial" w:eastAsia="Arial"/>
@@ -7036,8 +7036,8 @@
       <w:lvlJc w:val="left"/>
       <w:start w:val="1"/>
       <w:pPr>
-        <w:ind w:left="3060" w:hanging="180"/>
-        <w:tab w:val="num" w:pos="3060"/>
+        <w:ind w:left="6120" w:hanging="360"/>
+        <w:tab w:val="num" w:pos="6120"/>
       </w:pPr>
       <w:rPr>
         <w:rFonts w:ascii="Arial" w:hAnsi="Arial" w:cs="Arial" w:eastAsia="Arial"/>
@@ -7057,8 +7057,8 @@
       <w:lvlText w:val="·"/>
       <w:lvlJc w:val="left"/>
       <w:pPr>
-        <w:ind w:left="180" w:hanging="180"/>
-        <w:tab w:val="num" w:pos="180"/>
+        <w:ind w:left="360" w:hanging="360"/>
+        <w:tab w:val="num" w:pos="360"/>
       </w:pPr>
       <w:rPr>
         <w:rFonts w:ascii="Symbol" w:hAnsi="Symbol" w:cs="Symbol" w:eastAsia="Symbol"/>
@@ -7075,8 +7075,8 @@
       <w:lvlText w:val="o"/>
       <w:lvlJc w:val="left"/>
       <w:pPr>
-        <w:ind w:left="540" w:hanging="180"/>
-        <w:tab w:val="num" w:pos="540"/>
+        <w:ind w:left="1080" w:hanging="360"/>
+        <w:tab w:val="num" w:pos="1080"/>
       </w:pPr>
       <w:rPr>
         <w:rFonts w:ascii="Courier New" w:hAnsi="Courier New" w:cs="Courier New" w:eastAsia="Courier New"/>
@@ -7093,8 +7093,8 @@
       <w:lvlText w:val="§"/>
       <w:lvlJc w:val="left"/>
       <w:pPr>
-        <w:ind w:left="900" w:hanging="180"/>
-        <w:tab w:val="num" w:pos="900"/>
+        <w:ind w:left="1800" w:hanging="360"/>
+        <w:tab w:val="num" w:pos="1800"/>
       </w:pPr>
       <w:rPr>
         <w:rFonts w:ascii="Wingdings" w:hAnsi="Wingdings" w:cs="Wingdings" w:eastAsia="Wingdings"/>
@@ -7111,8 +7111,8 @@
       <w:lvlText w:val="·"/>
       <w:lvlJc w:val="left"/>
       <w:pPr>
-        <w:ind w:left="1260" w:hanging="180"/>
-        <w:tab w:val="num" w:pos="1260"/>
+        <w:ind w:left="2520" w:hanging="360"/>
+        <w:tab w:val="num" w:pos="2520"/>
       </w:pPr>
       <w:rPr>
         <w:rFonts w:ascii="Symbol" w:hAnsi="Symbol" w:cs="Symbol" w:eastAsia="Symbol"/>
@@ -7129,8 +7129,8 @@
       <w:lvlText w:val="o"/>
       <w:lvlJc w:val="left"/>
       <w:pPr>
-        <w:ind w:left="1620" w:hanging="180"/>
-        <w:tab w:val="num" w:pos="1620"/>
+        <w:ind w:left="3240" w:hanging="360"/>
+        <w:tab w:val="num" w:pos="3240"/>
       </w:pPr>
       <w:rPr>
         <w:rFonts w:ascii="Courier New" w:hAnsi="Courier New" w:cs="Courier New" w:eastAsia="Courier New"/>
@@ -7147,8 +7147,8 @@
       <w:lvlText w:val="§"/>
       <w:lvlJc w:val="left"/>
       <w:pPr>
-        <w:ind w:left="1980" w:hanging="180"/>
-        <w:tab w:val="num" w:pos="1980"/>
+        <w:ind w:left="3960" w:hanging="360"/>
+        <w:tab w:val="num" w:pos="3960"/>
       </w:pPr>
       <w:rPr>
         <w:rFonts w:ascii="Wingdings" w:hAnsi="Wingdings" w:cs="Wingdings" w:eastAsia="Wingdings"/>
@@ -7165,8 +7165,8 @@
       <w:lvlText w:val="·"/>
       <w:lvlJc w:val="left"/>
       <w:pPr>
-        <w:ind w:left="2340" w:hanging="180"/>
-        <w:tab w:val="num" w:pos="2340"/>
+        <w:ind w:left="4680" w:hanging="360"/>
+        <w:tab w:val="num" w:pos="4680"/>
       </w:pPr>
       <w:rPr>
         <w:rFonts w:ascii="Symbol" w:hAnsi="Symbol" w:cs="Symbol" w:eastAsia="Symbol"/>
@@ -7183,8 +7183,8 @@
       <w:lvlText w:val="o"/>
       <w:lvlJc w:val="left"/>
       <w:pPr>
-        <w:ind w:left="2700" w:hanging="180"/>
-        <w:tab w:val="num" w:pos="2700"/>
+        <w:ind w:left="5400" w:hanging="360"/>
+        <w:tab w:val="num" w:pos="5400"/>
       </w:pPr>
       <w:rPr>
         <w:rFonts w:ascii="Courier New" w:hAnsi="Courier New" w:cs="Courier New" w:eastAsia="Courier New"/>
@@ -7201,8 +7201,8 @@
       <w:lvlText w:val="§"/>
       <w:lvlJc w:val="left"/>
       <w:pPr>
-        <w:ind w:left="3060" w:hanging="180"/>
-        <w:tab w:val="num" w:pos="3060"/>
+        <w:ind w:left="6120" w:hanging="360"/>
+        <w:tab w:val="num" w:pos="6120"/>
       </w:pPr>
       <w:rPr>
         <w:rFonts w:ascii="Wingdings" w:hAnsi="Wingdings" w:cs="Wingdings" w:eastAsia="Wingdings"/>
@@ -7222,8 +7222,8 @@
       <w:lvlText w:val="·"/>
       <w:lvlJc w:val="left"/>
       <w:pPr>
-        <w:ind w:left="180" w:hanging="180"/>
-        <w:tab w:val="num" w:pos="180"/>
+        <w:ind w:left="360" w:hanging="360"/>
+        <w:tab w:val="num" w:pos="360"/>
       </w:pPr>
       <w:rPr>
         <w:rFonts w:ascii="Symbol" w:hAnsi="Symbol" w:cs="Symbol" w:eastAsia="Symbol"/>
@@ -7240,8 +7240,8 @@
       <w:lvlText w:val="o"/>
       <w:lvlJc w:val="left"/>
       <w:pPr>
-        <w:ind w:left="540" w:hanging="180"/>
-        <w:tab w:val="num" w:pos="540"/>
+        <w:ind w:left="1080" w:hanging="360"/>
+        <w:tab w:val="num" w:pos="1080"/>
       </w:pPr>
       <w:rPr>
         <w:rFonts w:ascii="Courier New" w:hAnsi="Courier New" w:cs="Courier New" w:eastAsia="Courier New"/>
@@ -7258,8 +7258,8 @@
       <w:lvlText w:val="§"/>
       <w:lvlJc w:val="left"/>
       <w:pPr>
-        <w:ind w:left="900" w:hanging="180"/>
-        <w:tab w:val="num" w:pos="900"/>
+        <w:ind w:left="1800" w:hanging="360"/>
+        <w:tab w:val="num" w:pos="1800"/>
       </w:pPr>
       <w:rPr>
         <w:rFonts w:ascii="Wingdings" w:hAnsi="Wingdings" w:cs="Wingdings" w:eastAsia="Wingdings"/>
@@ -7276,8 +7276,8 @@
       <w:lvlText w:val="·"/>
       <w:lvlJc w:val="left"/>
       <w:pPr>
-        <w:ind w:left="1260" w:hanging="180"/>
-        <w:tab w:val="num" w:pos="1260"/>
+        <w:ind w:left="2520" w:hanging="360"/>
+        <w:tab w:val="num" w:pos="2520"/>
       </w:pPr>
       <w:rPr>
         <w:rFonts w:ascii="Symbol" w:hAnsi="Symbol" w:cs="Symbol" w:eastAsia="Symbol"/>
@@ -7294,8 +7294,8 @@
       <w:lvlText w:val="o"/>
       <w:lvlJc w:val="left"/>
       <w:pPr>
-        <w:ind w:left="1620" w:hanging="180"/>
-        <w:tab w:val="num" w:pos="1620"/>
+        <w:ind w:left="3240" w:hanging="360"/>
+        <w:tab w:val="num" w:pos="3240"/>
       </w:pPr>
       <w:rPr>
         <w:rFonts w:ascii="Courier New" w:hAnsi="Courier New" w:cs="Courier New" w:eastAsia="Courier New"/>
@@ -7312,8 +7312,8 @@
       <w:lvlText w:val="§"/>
       <w:lvlJc w:val="left"/>
       <w:pPr>
-        <w:ind w:left="1980" w:hanging="180"/>
-        <w:tab w:val="num" w:pos="1980"/>
+        <w:ind w:left="3960" w:hanging="360"/>
+        <w:tab w:val="num" w:pos="3960"/>
       </w:pPr>
       <w:rPr>
         <w:rFonts w:ascii="Wingdings" w:hAnsi="Wingdings" w:cs="Wingdings" w:eastAsia="Wingdings"/>
@@ -7330,8 +7330,8 @@
       <w:lvlText w:val="·"/>
       <w:lvlJc w:val="left"/>
       <w:pPr>
-        <w:ind w:left="2340" w:hanging="180"/>
-        <w:tab w:val="num" w:pos="2340"/>
+        <w:ind w:left="4680" w:hanging="360"/>
+        <w:tab w:val="num" w:pos="4680"/>
       </w:pPr>
       <w:rPr>
         <w:rFonts w:ascii="Symbol" w:hAnsi="Symbol" w:cs="Symbol" w:eastAsia="Symbol"/>
@@ -7348,8 +7348,8 @@
       <w:lvlText w:val="o"/>
       <w:lvlJc w:val="left"/>
       <w:pPr>
-        <w:ind w:left="2700" w:hanging="180"/>
-        <w:tab w:val="num" w:pos="2700"/>
+        <w:ind w:left="5400" w:hanging="360"/>
+        <w:tab w:val="num" w:pos="5400"/>
       </w:pPr>
       <w:rPr>
         <w:rFonts w:ascii="Courier New" w:hAnsi="Courier New" w:cs="Courier New" w:eastAsia="Courier New"/>
@@ -7366,8 +7366,8 @@
       <w:lvlText w:val="§"/>
       <w:lvlJc w:val="left"/>
       <w:pPr>
-        <w:ind w:left="3060" w:hanging="180"/>
-        <w:tab w:val="num" w:pos="3060"/>
+        <w:ind w:left="6120" w:hanging="360"/>
+        <w:tab w:val="num" w:pos="6120"/>
       </w:pPr>
       <w:rPr>
         <w:rFonts w:ascii="Wingdings" w:hAnsi="Wingdings" w:cs="Wingdings" w:eastAsia="Wingdings"/>
@@ -7388,8 +7388,8 @@
       <w:lvlJc w:val="left"/>
       <w:start w:val="1"/>
       <w:pPr>
-        <w:ind w:left="180" w:hanging="180"/>
-        <w:tab w:val="num" w:pos="180"/>
+        <w:ind w:left="360" w:hanging="360"/>
+        <w:tab w:val="num" w:pos="360"/>
       </w:pPr>
       <w:rPr>
         <w:rFonts w:ascii="Arial" w:hAnsi="Arial" w:cs="Arial" w:eastAsia="Arial"/>
@@ -7407,8 +7407,8 @@
       <w:lvlJc w:val="left"/>
       <w:start w:val="1"/>
       <w:pPr>
-        <w:ind w:left="540" w:hanging="180"/>
-        <w:tab w:val="num" w:pos="540"/>
+        <w:ind w:left="1080" w:hanging="360"/>
+        <w:tab w:val="num" w:pos="1080"/>
       </w:pPr>
       <w:rPr>
         <w:rFonts w:ascii="Arial" w:hAnsi="Arial" w:cs="Arial" w:eastAsia="Arial"/>
@@ -7426,8 +7426,8 @@
       <w:lvlJc w:val="left"/>
       <w:start w:val="1"/>
       <w:pPr>
-        <w:ind w:left="900" w:hanging="180"/>
-        <w:tab w:val="num" w:pos="900"/>
+        <w:ind w:left="1800" w:hanging="360"/>
+        <w:tab w:val="num" w:pos="1800"/>
       </w:pPr>
       <w:rPr>
         <w:rFonts w:ascii="Arial" w:hAnsi="Arial" w:cs="Arial" w:eastAsia="Arial"/>
@@ -7445,8 +7445,8 @@
       <w:lvlJc w:val="left"/>
       <w:start w:val="1"/>
       <w:pPr>
-        <w:ind w:left="1260" w:hanging="180"/>
-        <w:tab w:val="num" w:pos="1260"/>
+        <w:ind w:left="2520" w:hanging="360"/>
+        <w:tab w:val="num" w:pos="2520"/>
       </w:pPr>
       <w:rPr>
         <w:rFonts w:ascii="Arial" w:hAnsi="Arial" w:cs="Arial" w:eastAsia="Arial"/>
@@ -7464,8 +7464,8 @@
       <w:lvlJc w:val="left"/>
       <w:start w:val="1"/>
       <w:pPr>
-        <w:ind w:left="1620" w:hanging="180"/>
-        <w:tab w:val="num" w:pos="1620"/>
+        <w:ind w:left="3240" w:hanging="360"/>
+        <w:tab w:val="num" w:pos="3240"/>
       </w:pPr>
       <w:rPr>
         <w:rFonts w:ascii="Arial" w:hAnsi="Arial" w:cs="Arial" w:eastAsia="Arial"/>
@@ -7483,8 +7483,8 @@
       <w:lvlJc w:val="left"/>
       <w:start w:val="1"/>
       <w:pPr>
-        <w:ind w:left="1980" w:hanging="180"/>
-        <w:tab w:val="num" w:pos="1980"/>
+        <w:ind w:left="3960" w:hanging="360"/>
+        <w:tab w:val="num" w:pos="3960"/>
       </w:pPr>
       <w:rPr>
         <w:rFonts w:ascii="Arial" w:hAnsi="Arial" w:cs="Arial" w:eastAsia="Arial"/>
@@ -7502,8 +7502,8 @@
       <w:lvlJc w:val="left"/>
       <w:start w:val="1"/>
       <w:pPr>
-        <w:ind w:left="2340" w:hanging="180"/>
-        <w:tab w:val="num" w:pos="2340"/>
+        <w:ind w:left="4680" w:hanging="360"/>
+        <w:tab w:val="num" w:pos="4680"/>
       </w:pPr>
       <w:rPr>
         <w:rFonts w:ascii="Arial" w:hAnsi="Arial" w:cs="Arial" w:eastAsia="Arial"/>
@@ -7521,8 +7521,8 @@
       <w:lvlJc w:val="left"/>
       <w:start w:val="1"/>
       <w:pPr>
-        <w:ind w:left="2700" w:hanging="180"/>
-        <w:tab w:val="num" w:pos="2700"/>
+        <w:ind w:left="5400" w:hanging="360"/>
+        <w:tab w:val="num" w:pos="5400"/>
       </w:pPr>
       <w:rPr>
         <w:rFonts w:ascii="Arial" w:hAnsi="Arial" w:cs="Arial" w:eastAsia="Arial"/>
@@ -7540,8 +7540,8 @@
       <w:lvlJc w:val="left"/>
       <w:start w:val="1"/>
       <w:pPr>
-        <w:ind w:left="3060" w:hanging="180"/>
-        <w:tab w:val="num" w:pos="3060"/>
+        <w:ind w:left="6120" w:hanging="360"/>
+        <w:tab w:val="num" w:pos="6120"/>
       </w:pPr>
       <w:rPr>
         <w:rFonts w:ascii="Arial" w:hAnsi="Arial" w:cs="Arial" w:eastAsia="Arial"/>
@@ -7561,8 +7561,8 @@
       <w:lvlText w:val="·"/>
       <w:lvlJc w:val="left"/>
       <w:pPr>
-        <w:ind w:left="180" w:hanging="180"/>
-        <w:tab w:val="num" w:pos="180"/>
+        <w:ind w:left="360" w:hanging="360"/>
+        <w:tab w:val="num" w:pos="360"/>
       </w:pPr>
       <w:rPr>
         <w:rFonts w:ascii="Symbol" w:hAnsi="Symbol" w:cs="Symbol" w:eastAsia="Symbol"/>
@@ -7579,8 +7579,8 @@
       <w:lvlText w:val="o"/>
       <w:lvlJc w:val="left"/>
       <w:pPr>
-        <w:ind w:left="540" w:hanging="180"/>
-        <w:tab w:val="num" w:pos="540"/>
+        <w:ind w:left="1080" w:hanging="360"/>
+        <w:tab w:val="num" w:pos="1080"/>
       </w:pPr>
       <w:rPr>
         <w:rFonts w:ascii="Courier New" w:hAnsi="Courier New" w:cs="Courier New" w:eastAsia="Courier New"/>
@@ -7597,8 +7597,8 @@
       <w:lvlText w:val="§"/>
       <w:lvlJc w:val="left"/>
       <w:pPr>
-        <w:ind w:left="900" w:hanging="180"/>
-        <w:tab w:val="num" w:pos="900"/>
+        <w:ind w:left="1800" w:hanging="360"/>
+        <w:tab w:val="num" w:pos="1800"/>
       </w:pPr>
       <w:rPr>
         <w:rFonts w:ascii="Wingdings" w:hAnsi="Wingdings" w:cs="Wingdings" w:eastAsia="Wingdings"/>
@@ -7615,8 +7615,8 @@
       <w:lvlText w:val="·"/>
       <w:lvlJc w:val="left"/>
       <w:pPr>
-        <w:ind w:left="1260" w:hanging="180"/>
-        <w:tab w:val="num" w:pos="1260"/>
+        <w:ind w:left="2520" w:hanging="360"/>
+        <w:tab w:val="num" w:pos="2520"/>
       </w:pPr>
       <w:rPr>
         <w:rFonts w:ascii="Symbol" w:hAnsi="Symbol" w:cs="Symbol" w:eastAsia="Symbol"/>
@@ -7633,8 +7633,8 @@
       <w:lvlText w:val="o"/>
       <w:lvlJc w:val="left"/>
       <w:pPr>
-        <w:ind w:left="1620" w:hanging="180"/>
-        <w:tab w:val="num" w:pos="1620"/>
+        <w:ind w:left="3240" w:hanging="360"/>
+        <w:tab w:val="num" w:pos="3240"/>
       </w:pPr>
       <w:rPr>
         <w:rFonts w:ascii="Courier New" w:hAnsi="Courier New" w:cs="Courier New" w:eastAsia="Courier New"/>
@@ -7651,8 +7651,8 @@
       <w:lvlText w:val="§"/>
       <w:lvlJc w:val="left"/>
       <w:pPr>
-        <w:ind w:left="1980" w:hanging="180"/>
-        <w:tab w:val="num" w:pos="1980"/>
+        <w:ind w:left="3960" w:hanging="360"/>
+        <w:tab w:val="num" w:pos="3960"/>
       </w:pPr>
       <w:rPr>
         <w:rFonts w:ascii="Wingdings" w:hAnsi="Wingdings" w:cs="Wingdings" w:eastAsia="Wingdings"/>
@@ -7669,8 +7669,8 @@
       <w:lvlText w:val="·"/>
       <w:lvlJc w:val="left"/>
       <w:pPr>
-        <w:ind w:left="2340" w:hanging="180"/>
-        <w:tab w:val="num" w:pos="2340"/>
+        <w:ind w:left="4680" w:hanging="360"/>
+        <w:tab w:val="num" w:pos="4680"/>
       </w:pPr>
       <w:rPr>
         <w:rFonts w:ascii="Symbol" w:hAnsi="Symbol" w:cs="Symbol" w:eastAsia="Symbol"/>
@@ -7687,8 +7687,8 @@
       <w:lvlText w:val="o"/>
       <w:lvlJc w:val="left"/>
       <w:pPr>
-        <w:ind w:left="2700" w:hanging="180"/>
-        <w:tab w:val="num" w:pos="2700"/>
+        <w:ind w:left="5400" w:hanging="360"/>
+        <w:tab w:val="num" w:pos="5400"/>
       </w:pPr>
       <w:rPr>
         <w:rFonts w:ascii="Courier New" w:hAnsi="Courier New" w:cs="Courier New" w:eastAsia="Courier New"/>
@@ -7705,8 +7705,8 @@
       <w:lvlText w:val="§"/>
       <w:lvlJc w:val="left"/>
       <w:pPr>
-        <w:ind w:left="3060" w:hanging="180"/>
-        <w:tab w:val="num" w:pos="3060"/>
+        <w:ind w:left="6120" w:hanging="360"/>
+        <w:tab w:val="num" w:pos="6120"/>
       </w:pPr>
       <w:rPr>
         <w:rFonts w:ascii="Wingdings" w:hAnsi="Wingdings" w:cs="Wingdings" w:eastAsia="Wingdings"/>
@@ -7727,8 +7727,8 @@
       <w:lvlJc w:val="left"/>
       <w:start w:val="1"/>
       <w:pPr>
-        <w:ind w:left="540" w:hanging="270"/>
-        <w:tab w:val="num" w:pos="540"/>
+        <w:ind w:left="1080" w:hanging="540"/>
+        <w:tab w:val="num" w:pos="1080"/>
       </w:pPr>
       <w:rPr>
         <w:rFonts w:ascii="Times New Roman" w:hAnsi="Times New Roman" w:cs="Times New Roman" w:eastAsia="Times New Roman"/>
@@ -7746,8 +7746,8 @@
       <w:lvlJc w:val="left"/>
       <w:start w:val="1"/>
       <w:pPr>
-        <w:ind w:left="1080" w:hanging="270"/>
-        <w:tab w:val="num" w:pos="1080"/>
+        <w:ind w:left="2160" w:hanging="540"/>
+        <w:tab w:val="num" w:pos="2160"/>
       </w:pPr>
       <w:rPr>
         <w:rFonts w:ascii="Times New Roman" w:hAnsi="Times New Roman" w:cs="Times New Roman" w:eastAsia="Times New Roman"/>
@@ -7765,8 +7765,8 @@
       <w:lvlJc w:val="right"/>
       <w:start w:val="1"/>
       <w:pPr>
-        <w:ind w:left="1620" w:hanging="135"/>
-        <w:tab w:val="num" w:pos="1620"/>
+        <w:ind w:left="3240" w:hanging="270"/>
+        <w:tab w:val="num" w:pos="3240"/>
       </w:pPr>
       <w:rPr>
         <w:rFonts w:ascii="Times New Roman" w:hAnsi="Times New Roman" w:cs="Times New Roman" w:eastAsia="Times New Roman"/>
@@ -7784,8 +7784,8 @@
       <w:lvlJc w:val="left"/>
       <w:start w:val="1"/>
       <w:pPr>
-        <w:ind w:left="2160" w:hanging="270"/>
-        <w:tab w:val="num" w:pos="2160"/>
+        <w:ind w:left="4320" w:hanging="540"/>
+        <w:tab w:val="num" w:pos="4320"/>
       </w:pPr>
       <w:rPr>
         <w:rFonts w:ascii="Times New Roman" w:hAnsi="Times New Roman" w:cs="Times New Roman" w:eastAsia="Times New Roman"/>
@@ -7803,8 +7803,8 @@
       <w:lvlJc w:val="left"/>
       <w:start w:val="1"/>
       <w:pPr>
-        <w:ind w:left="2700" w:hanging="270"/>
-        <w:tab w:val="num" w:pos="2700"/>
+        <w:ind w:left="5400" w:hanging="540"/>
+        <w:tab w:val="num" w:pos="5400"/>
       </w:pPr>
       <w:rPr>
         <w:rFonts w:ascii="Times New Roman" w:hAnsi="Times New Roman" w:cs="Times New Roman" w:eastAsia="Times New Roman"/>
@@ -7822,8 +7822,8 @@
       <w:lvlJc w:val="right"/>
       <w:start w:val="1"/>
       <w:pPr>
-        <w:ind w:left="3240" w:hanging="135"/>
-        <w:tab w:val="num" w:pos="3240"/>
+        <w:ind w:left="6480" w:hanging="270"/>
+        <w:tab w:val="num" w:pos="6480"/>
       </w:pPr>
       <w:rPr>
         <w:rFonts w:ascii="Times New Roman" w:hAnsi="Times New Roman" w:cs="Times New Roman" w:eastAsia="Times New Roman"/>
@@ -7841,8 +7841,8 @@
       <w:lvlJc w:val="left"/>
       <w:start w:val="1"/>
       <w:pPr>
-        <w:ind w:left="3780" w:hanging="270"/>
-        <w:tab w:val="num" w:pos="3780"/>
+        <w:ind w:left="7560" w:hanging="540"/>
+        <w:tab w:val="num" w:pos="7560"/>
       </w:pPr>
       <w:rPr>
         <w:rFonts w:ascii="Times New Roman" w:hAnsi="Times New Roman" w:cs="Times New Roman" w:eastAsia="Times New Roman"/>
@@ -7860,8 +7860,8 @@
       <w:lvlJc w:val="left"/>
       <w:start w:val="1"/>
       <w:pPr>
-        <w:ind w:left="4320" w:hanging="270"/>
-        <w:tab w:val="num" w:pos="4320"/>
+        <w:ind w:left="8640" w:hanging="540"/>
+        <w:tab w:val="num" w:pos="8640"/>
       </w:pPr>
       <w:rPr>
         <w:rFonts w:ascii="Times New Roman" w:hAnsi="Times New Roman" w:cs="Times New Roman" w:eastAsia="Times New Roman"/>
@@ -7879,8 +7879,8 @@
       <w:lvlJc w:val="right"/>
       <w:start w:val="1"/>
       <w:pPr>
-        <w:ind w:left="4860" w:hanging="135"/>
-        <w:tab w:val="num" w:pos="4860"/>
+        <w:ind w:left="9720" w:hanging="270"/>
+        <w:tab w:val="num" w:pos="9720"/>
       </w:pPr>
       <w:rPr>
         <w:rFonts w:ascii="Times New Roman" w:hAnsi="Times New Roman" w:cs="Times New Roman" w:eastAsia="Times New Roman"/>
@@ -7901,8 +7901,8 @@
       <w:lvlJc w:val="left"/>
       <w:start w:val="1"/>
       <w:pPr>
-        <w:ind w:left="180" w:hanging="180"/>
-        <w:tab w:val="num" w:pos="180"/>
+        <w:ind w:left="360" w:hanging="360"/>
+        <w:tab w:val="num" w:pos="360"/>
       </w:pPr>
       <w:rPr>
         <w:rFonts w:ascii="Arial" w:hAnsi="Arial" w:cs="Arial" w:eastAsia="Arial"/>
@@ -7920,8 +7920,8 @@
       <w:lvlJc w:val="left"/>
       <w:start w:val="1"/>
       <w:pPr>
-        <w:ind w:left="540" w:hanging="180"/>
-        <w:tab w:val="num" w:pos="540"/>
+        <w:ind w:left="1080" w:hanging="360"/>
+        <w:tab w:val="num" w:pos="1080"/>
       </w:pPr>
       <w:rPr>
         <w:rFonts w:ascii="Arial" w:hAnsi="Arial" w:cs="Arial" w:eastAsia="Arial"/>
@@ -7939,8 +7939,8 @@
       <w:lvlJc w:val="left"/>
       <w:start w:val="1"/>
       <w:pPr>
-        <w:ind w:left="900" w:hanging="180"/>
-        <w:tab w:val="num" w:pos="900"/>
+        <w:ind w:left="1800" w:hanging="360"/>
+        <w:tab w:val="num" w:pos="1800"/>
       </w:pPr>
       <w:rPr>
         <w:rFonts w:ascii="Arial" w:hAnsi="Arial" w:cs="Arial" w:eastAsia="Arial"/>
@@ -7958,8 +7958,8 @@
       <w:lvlJc w:val="left"/>
       <w:start w:val="1"/>
       <w:pPr>
-        <w:ind w:left="1260" w:hanging="180"/>
-        <w:tab w:val="num" w:pos="1260"/>
+        <w:ind w:left="2520" w:hanging="360"/>
+        <w:tab w:val="num" w:pos="2520"/>
       </w:pPr>
       <w:rPr>
         <w:rFonts w:ascii="Arial" w:hAnsi="Arial" w:cs="Arial" w:eastAsia="Arial"/>
@@ -7977,8 +7977,8 @@
       <w:lvlJc w:val="left"/>
       <w:start w:val="1"/>
       <w:pPr>
-        <w:ind w:left="1620" w:hanging="180"/>
-        <w:tab w:val="num" w:pos="1620"/>
+        <w:ind w:left="3240" w:hanging="360"/>
+        <w:tab w:val="num" w:pos="3240"/>
       </w:pPr>
       <w:rPr>
         <w:rFonts w:ascii="Arial" w:hAnsi="Arial" w:cs="Arial" w:eastAsia="Arial"/>
@@ -7996,8 +7996,8 @@
       <w:lvlJc w:val="left"/>
       <w:start w:val="1"/>
       <w:pPr>
-        <w:ind w:left="1980" w:hanging="180"/>
-        <w:tab w:val="num" w:pos="1980"/>
+        <w:ind w:left="3960" w:hanging="360"/>
+        <w:tab w:val="num" w:pos="3960"/>
       </w:pPr>
       <w:rPr>
         <w:rFonts w:ascii="Arial" w:hAnsi="Arial" w:cs="Arial" w:eastAsia="Arial"/>
@@ -8015,8 +8015,8 @@
       <w:lvlJc w:val="left"/>
       <w:start w:val="1"/>
       <w:pPr>
-        <w:ind w:left="2340" w:hanging="180"/>
-        <w:tab w:val="num" w:pos="2340"/>
+        <w:ind w:left="4680" w:hanging="360"/>
+        <w:tab w:val="num" w:pos="4680"/>
       </w:pPr>
       <w:rPr>
         <w:rFonts w:ascii="Arial" w:hAnsi="Arial" w:cs="Arial" w:eastAsia="Arial"/>
@@ -8034,8 +8034,8 @@
       <w:lvlJc w:val="left"/>
       <w:start w:val="1"/>
       <w:pPr>
-        <w:ind w:left="2700" w:hanging="180"/>
-        <w:tab w:val="num" w:pos="2700"/>
+        <w:ind w:left="5400" w:hanging="360"/>
+        <w:tab w:val="num" w:pos="5400"/>
       </w:pPr>
       <w:rPr>
         <w:rFonts w:ascii="Arial" w:hAnsi="Arial" w:cs="Arial" w:eastAsia="Arial"/>
@@ -8053,8 +8053,8 @@
       <w:lvlJc w:val="left"/>
       <w:start w:val="1"/>
       <w:pPr>
-        <w:ind w:left="3060" w:hanging="180"/>
-        <w:tab w:val="num" w:pos="3060"/>
+        <w:ind w:left="6120" w:hanging="360"/>
+        <w:tab w:val="num" w:pos="6120"/>
       </w:pPr>
       <w:rPr>
         <w:rFonts w:ascii="Arial" w:hAnsi="Arial" w:cs="Arial" w:eastAsia="Arial"/>
@@ -8074,8 +8074,8 @@
       <w:lvlText w:val="·"/>
       <w:lvlJc w:val="left"/>
       <w:pPr>
-        <w:ind w:left="180" w:hanging="180"/>
-        <w:tab w:val="num" w:pos="180"/>
+        <w:ind w:left="360" w:hanging="360"/>
+        <w:tab w:val="num" w:pos="360"/>
       </w:pPr>
       <w:rPr>
         <w:rFonts w:ascii="Symbol" w:hAnsi="Symbol" w:cs="Symbol" w:eastAsia="Symbol"/>
@@ -8092,8 +8092,8 @@
       <w:lvlText w:val="o"/>
       <w:lvlJc w:val="left"/>
       <w:pPr>
-        <w:ind w:left="540" w:hanging="180"/>
-        <w:tab w:val="num" w:pos="540"/>
+        <w:ind w:left="1080" w:hanging="360"/>
+        <w:tab w:val="num" w:pos="1080"/>
       </w:pPr>
       <w:rPr>
         <w:rFonts w:ascii="Courier New" w:hAnsi="Courier New" w:cs="Courier New" w:eastAsia="Courier New"/>
@@ -8110,8 +8110,8 @@
       <w:lvlText w:val="§"/>
       <w:lvlJc w:val="left"/>
       <w:pPr>
-        <w:ind w:left="900" w:hanging="180"/>
-        <w:tab w:val="num" w:pos="900"/>
+        <w:ind w:left="1800" w:hanging="360"/>
+        <w:tab w:val="num" w:pos="1800"/>
       </w:pPr>
       <w:rPr>
         <w:rFonts w:ascii="Wingdings" w:hAnsi="Wingdings" w:cs="Wingdings" w:eastAsia="Wingdings"/>
@@ -8128,8 +8128,8 @@
       <w:lvlText w:val="·"/>
       <w:lvlJc w:val="left"/>
       <w:pPr>
-        <w:ind w:left="1260" w:hanging="180"/>
-        <w:tab w:val="num" w:pos="1260"/>
+        <w:ind w:left="2520" w:hanging="360"/>
+        <w:tab w:val="num" w:pos="2520"/>
       </w:pPr>
       <w:rPr>
         <w:rFonts w:ascii="Symbol" w:hAnsi="Symbol" w:cs="Symbol" w:eastAsia="Symbol"/>
@@ -8146,8 +8146,8 @@
       <w:lvlText w:val="o"/>
       <w:lvlJc w:val="left"/>
       <w:pPr>
-        <w:ind w:left="1620" w:hanging="180"/>
-        <w:tab w:val="num" w:pos="1620"/>
+        <w:ind w:left="3240" w:hanging="360"/>
+        <w:tab w:val="num" w:pos="3240"/>
       </w:pPr>
       <w:rPr>
         <w:rFonts w:ascii="Courier New" w:hAnsi="Courier New" w:cs="Courier New" w:eastAsia="Courier New"/>
@@ -8164,8 +8164,8 @@
       <w:lvlText w:val="§"/>
       <w:lvlJc w:val="left"/>
       <w:pPr>
-        <w:ind w:left="1980" w:hanging="180"/>
-        <w:tab w:val="num" w:pos="1980"/>
+        <w:ind w:left="3960" w:hanging="360"/>
+        <w:tab w:val="num" w:pos="3960"/>
       </w:pPr>
       <w:rPr>
         <w:rFonts w:ascii="Wingdings" w:hAnsi="Wingdings" w:cs="Wingdings" w:eastAsia="Wingdings"/>
@@ -8182,8 +8182,8 @@
       <w:lvlText w:val="·"/>
       <w:lvlJc w:val="left"/>
       <w:pPr>
-        <w:ind w:left="2340" w:hanging="180"/>
-        <w:tab w:val="num" w:pos="2340"/>
+        <w:ind w:left="4680" w:hanging="360"/>
+        <w:tab w:val="num" w:pos="4680"/>
       </w:pPr>
       <w:rPr>
         <w:rFonts w:ascii="Symbol" w:hAnsi="Symbol" w:cs="Symbol" w:eastAsia="Symbol"/>
@@ -8200,8 +8200,8 @@
       <w:lvlText w:val="o"/>
       <w:lvlJc w:val="left"/>
       <w:pPr>
-        <w:ind w:left="2700" w:hanging="180"/>
-        <w:tab w:val="num" w:pos="2700"/>
+        <w:ind w:left="5400" w:hanging="360"/>
+        <w:tab w:val="num" w:pos="5400"/>
       </w:pPr>
       <w:rPr>
         <w:rFonts w:ascii="Courier New" w:hAnsi="Courier New" w:cs="Courier New" w:eastAsia="Courier New"/>
@@ -8218,8 +8218,8 @@
       <w:lvlText w:val="§"/>
       <w:lvlJc w:val="left"/>
       <w:pPr>
-        <w:ind w:left="3060" w:hanging="180"/>
-        <w:tab w:val="num" w:pos="3060"/>
+        <w:ind w:left="6120" w:hanging="360"/>
+        <w:tab w:val="num" w:pos="6120"/>
       </w:pPr>
       <w:rPr>
         <w:rFonts w:ascii="Wingdings" w:hAnsi="Wingdings" w:cs="Wingdings" w:eastAsia="Wingdings"/>
@@ -8240,8 +8240,8 @@
       <w:lvlJc w:val="left"/>
       <w:start w:val="1"/>
       <w:pPr>
-        <w:ind w:left="180" w:hanging="180"/>
-        <w:tab w:val="num" w:pos="180"/>
+        <w:ind w:left="360" w:hanging="360"/>
+        <w:tab w:val="num" w:pos="360"/>
       </w:pPr>
       <w:rPr>
         <w:rFonts w:ascii="Arial" w:hAnsi="Arial" w:cs="Arial" w:eastAsia="Arial"/>
@@ -8259,8 +8259,8 @@
       <w:lvlJc w:val="left"/>
       <w:start w:val="1"/>
       <w:pPr>
-        <w:ind w:left="540" w:hanging="180"/>
-        <w:tab w:val="num" w:pos="540"/>
+        <w:ind w:left="1080" w:hanging="360"/>
+        <w:tab w:val="num" w:pos="1080"/>
       </w:pPr>
       <w:rPr>
         <w:rFonts w:ascii="Arial" w:hAnsi="Arial" w:cs="Arial" w:eastAsia="Arial"/>
@@ -8278,8 +8278,8 @@
       <w:lvlJc w:val="left"/>
       <w:start w:val="1"/>
       <w:pPr>
-        <w:ind w:left="900" w:hanging="180"/>
-        <w:tab w:val="num" w:pos="900"/>
+        <w:ind w:left="1800" w:hanging="360"/>
+        <w:tab w:val="num" w:pos="1800"/>
       </w:pPr>
       <w:rPr>
         <w:rFonts w:ascii="Arial" w:hAnsi="Arial" w:cs="Arial" w:eastAsia="Arial"/>
@@ -8297,8 +8297,8 @@
       <w:lvlJc w:val="left"/>
       <w:start w:val="1"/>
       <w:pPr>
-        <w:ind w:left="1260" w:hanging="180"/>
-        <w:tab w:val="num" w:pos="1260"/>
+        <w:ind w:left="2520" w:hanging="360"/>
+        <w:tab w:val="num" w:pos="2520"/>
       </w:pPr>
       <w:rPr>
         <w:rFonts w:ascii="Arial" w:hAnsi="Arial" w:cs="Arial" w:eastAsia="Arial"/>
@@ -8316,8 +8316,8 @@
       <w:lvlJc w:val="left"/>
       <w:start w:val="1"/>
       <w:pPr>
-        <w:ind w:left="1620" w:hanging="180"/>
-        <w:tab w:val="num" w:pos="1620"/>
+        <w:ind w:left="3240" w:hanging="360"/>
+        <w:tab w:val="num" w:pos="3240"/>
       </w:pPr>
       <w:rPr>
         <w:rFonts w:ascii="Arial" w:hAnsi="Arial" w:cs="Arial" w:eastAsia="Arial"/>
@@ -8335,8 +8335,8 @@
       <w:lvlJc w:val="left"/>
       <w:start w:val="1"/>
       <w:pPr>
-        <w:ind w:left="1980" w:hanging="180"/>
-        <w:tab w:val="num" w:pos="1980"/>
+        <w:ind w:left="3960" w:hanging="360"/>
+        <w:tab w:val="num" w:pos="3960"/>
       </w:pPr>
       <w:rPr>
         <w:rFonts w:ascii="Arial" w:hAnsi="Arial" w:cs="Arial" w:eastAsia="Arial"/>
@@ -8354,8 +8354,8 @@
       <w:lvlJc w:val="left"/>
       <w:start w:val="1"/>
       <w:pPr>
-        <w:ind w:left="2340" w:hanging="180"/>
-        <w:tab w:val="num" w:pos="2340"/>
+        <w:ind w:left="4680" w:hanging="360"/>
+        <w:tab w:val="num" w:pos="4680"/>
       </w:pPr>
       <w:rPr>
         <w:rFonts w:ascii="Arial" w:hAnsi="Arial" w:cs="Arial" w:eastAsia="Arial"/>
@@ -8373,8 +8373,8 @@
       <w:lvlJc w:val="left"/>
       <w:start w:val="1"/>
       <w:pPr>
-        <w:ind w:left="2700" w:hanging="180"/>
-        <w:tab w:val="num" w:pos="2700"/>
+        <w:ind w:left="5400" w:hanging="360"/>
+        <w:tab w:val="num" w:pos="5400"/>
       </w:pPr>
       <w:rPr>
         <w:rFonts w:ascii="Arial" w:hAnsi="Arial" w:cs="Arial" w:eastAsia="Arial"/>
@@ -8392,8 +8392,8 @@
       <w:lvlJc w:val="left"/>
       <w:start w:val="1"/>
       <w:pPr>
-        <w:ind w:left="3060" w:hanging="180"/>
-        <w:tab w:val="num" w:pos="3060"/>
+        <w:ind w:left="6120" w:hanging="360"/>
+        <w:tab w:val="num" w:pos="6120"/>
       </w:pPr>
       <w:rPr>
         <w:rFonts w:ascii="Arial" w:hAnsi="Arial" w:cs="Arial" w:eastAsia="Arial"/>
@@ -8413,8 +8413,8 @@
       <w:lvlText w:val="·"/>
       <w:lvlJc w:val="left"/>
       <w:pPr>
-        <w:ind w:left="180" w:hanging="180"/>
-        <w:tab w:val="num" w:pos="180"/>
+        <w:ind w:left="360" w:hanging="360"/>
+        <w:tab w:val="num" w:pos="360"/>
       </w:pPr>
       <w:rPr>
         <w:rFonts w:ascii="Symbol" w:hAnsi="Symbol" w:cs="Symbol" w:eastAsia="Symbol"/>
@@ -8431,8 +8431,8 @@
       <w:lvlText w:val="o"/>
       <w:lvlJc w:val="left"/>
       <w:pPr>
-        <w:ind w:left="540" w:hanging="180"/>
-        <w:tab w:val="num" w:pos="540"/>
+        <w:ind w:left="1080" w:hanging="360"/>
+        <w:tab w:val="num" w:pos="1080"/>
       </w:pPr>
       <w:rPr>
         <w:rFonts w:ascii="Courier New" w:hAnsi="Courier New" w:cs="Courier New" w:eastAsia="Courier New"/>
@@ -8449,8 +8449,8 @@
       <w:lvlText w:val="§"/>
       <w:lvlJc w:val="left"/>
       <w:pPr>
-        <w:ind w:left="900" w:hanging="180"/>
-        <w:tab w:val="num" w:pos="900"/>
+        <w:ind w:left="1800" w:hanging="360"/>
+        <w:tab w:val="num" w:pos="1800"/>
       </w:pPr>
       <w:rPr>
         <w:rFonts w:ascii="Wingdings" w:hAnsi="Wingdings" w:cs="Wingdings" w:eastAsia="Wingdings"/>
@@ -8467,8 +8467,8 @@
       <w:lvlText w:val="·"/>
       <w:lvlJc w:val="left"/>
       <w:pPr>
-        <w:ind w:left="1260" w:hanging="180"/>
-        <w:tab w:val="num" w:pos="1260"/>
+        <w:ind w:left="2520" w:hanging="360"/>
+        <w:tab w:val="num" w:pos="2520"/>
       </w:pPr>
       <w:rPr>
         <w:rFonts w:ascii="Symbol" w:hAnsi="Symbol" w:cs="Symbol" w:eastAsia="Symbol"/>
@@ -8485,8 +8485,8 @@
       <w:lvlText w:val="o"/>
       <w:lvlJc w:val="left"/>
       <w:pPr>
-        <w:ind w:left="1620" w:hanging="180"/>
-        <w:tab w:val="num" w:pos="1620"/>
+        <w:ind w:left="3240" w:hanging="360"/>
+        <w:tab w:val="num" w:pos="3240"/>
       </w:pPr>
       <w:rPr>
         <w:rFonts w:ascii="Courier New" w:hAnsi="Courier New" w:cs="Courier New" w:eastAsia="Courier New"/>
@@ -8503,8 +8503,8 @@
       <w:lvlText w:val="§"/>
       <w:lvlJc w:val="left"/>
       <w:pPr>
-        <w:ind w:left="1980" w:hanging="180"/>
-        <w:tab w:val="num" w:pos="1980"/>
+        <w:ind w:left="3960" w:hanging="360"/>
+        <w:tab w:val="num" w:pos="3960"/>
       </w:pPr>
       <w:rPr>
         <w:rFonts w:ascii="Wingdings" w:hAnsi="Wingdings" w:cs="Wingdings" w:eastAsia="Wingdings"/>
@@ -8521,8 +8521,8 @@
       <w:lvlText w:val="·"/>
       <w:lvlJc w:val="left"/>
       <w:pPr>
-        <w:ind w:left="2340" w:hanging="180"/>
-        <w:tab w:val="num" w:pos="2340"/>
+        <w:ind w:left="4680" w:hanging="360"/>
+        <w:tab w:val="num" w:pos="4680"/>
       </w:pPr>
       <w:rPr>
         <w:rFonts w:ascii="Symbol" w:hAnsi="Symbol" w:cs="Symbol" w:eastAsia="Symbol"/>
@@ -8539,8 +8539,8 @@
       <w:lvlText w:val="o"/>
       <w:lvlJc w:val="left"/>
       <w:pPr>
-        <w:ind w:left="2700" w:hanging="180"/>
-        <w:tab w:val="num" w:pos="2700"/>
+        <w:ind w:left="5400" w:hanging="360"/>
+        <w:tab w:val="num" w:pos="5400"/>
       </w:pPr>
       <w:rPr>
         <w:rFonts w:ascii="Courier New" w:hAnsi="Courier New" w:cs="Courier New" w:eastAsia="Courier New"/>
@@ -8557,8 +8557,8 @@
       <w:lvlText w:val="§"/>
       <w:lvlJc w:val="left"/>
       <w:pPr>
-        <w:ind w:left="3060" w:hanging="180"/>
-        <w:tab w:val="num" w:pos="3060"/>
+        <w:ind w:left="6120" w:hanging="360"/>
+        <w:tab w:val="num" w:pos="6120"/>
       </w:pPr>
       <w:rPr>
         <w:rFonts w:ascii="Wingdings" w:hAnsi="Wingdings" w:cs="Wingdings" w:eastAsia="Wingdings"/>
@@ -8578,8 +8578,8 @@
       <w:lvlText w:val="·"/>
       <w:lvlJc w:val="left"/>
       <w:pPr>
-        <w:ind w:left="180" w:hanging="180"/>
-        <w:tab w:val="num" w:pos="180"/>
+        <w:ind w:left="360" w:hanging="360"/>
+        <w:tab w:val="num" w:pos="360"/>
       </w:pPr>
       <w:rPr>
         <w:rFonts w:ascii="Symbol" w:hAnsi="Symbol" w:cs="Symbol" w:eastAsia="Symbol"/>
@@ -8596,8 +8596,8 @@
       <w:lvlText w:val="o"/>
       <w:lvlJc w:val="left"/>
       <w:pPr>
-        <w:ind w:left="540" w:hanging="180"/>
-        <w:tab w:val="num" w:pos="540"/>
+        <w:ind w:left="1080" w:hanging="360"/>
+        <w:tab w:val="num" w:pos="1080"/>
       </w:pPr>
       <w:rPr>
         <w:rFonts w:ascii="Courier New" w:hAnsi="Courier New" w:cs="Courier New" w:eastAsia="Courier New"/>
@@ -8614,8 +8614,8 @@
       <w:lvlText w:val="§"/>
       <w:lvlJc w:val="left"/>
       <w:pPr>
-        <w:ind w:left="900" w:hanging="180"/>
-        <w:tab w:val="num" w:pos="900"/>
+        <w:ind w:left="1800" w:hanging="360"/>
+        <w:tab w:val="num" w:pos="1800"/>
       </w:pPr>
       <w:rPr>
         <w:rFonts w:ascii="Wingdings" w:hAnsi="Wingdings" w:cs="Wingdings" w:eastAsia="Wingdings"/>
@@ -8632,8 +8632,8 @@
       <w:lvlText w:val="·"/>
       <w:lvlJc w:val="left"/>
       <w:pPr>
-        <w:ind w:left="1260" w:hanging="180"/>
-        <w:tab w:val="num" w:pos="1260"/>
+        <w:ind w:left="2520" w:hanging="360"/>
+        <w:tab w:val="num" w:pos="2520"/>
       </w:pPr>
       <w:rPr>
         <w:rFonts w:ascii="Symbol" w:hAnsi="Symbol" w:cs="Symbol" w:eastAsia="Symbol"/>
@@ -8650,8 +8650,8 @@
       <w:lvlText w:val="o"/>
       <w:lvlJc w:val="left"/>
       <w:pPr>
-        <w:ind w:left="1620" w:hanging="180"/>
-        <w:tab w:val="num" w:pos="1620"/>
+        <w:ind w:left="3240" w:hanging="360"/>
+        <w:tab w:val="num" w:pos="3240"/>
       </w:pPr>
       <w:rPr>
         <w:rFonts w:ascii="Courier New" w:hAnsi="Courier New" w:cs="Courier New" w:eastAsia="Courier New"/>
@@ -8668,8 +8668,8 @@
       <w:lvlText w:val="§"/>
       <w:lvlJc w:val="left"/>
       <w:pPr>
-        <w:ind w:left="1980" w:hanging="180"/>
-        <w:tab w:val="num" w:pos="1980"/>
+        <w:ind w:left="3960" w:hanging="360"/>
+        <w:tab w:val="num" w:pos="3960"/>
       </w:pPr>
       <w:rPr>
         <w:rFonts w:ascii="Wingdings" w:hAnsi="Wingdings" w:cs="Wingdings" w:eastAsia="Wingdings"/>
@@ -8686,8 +8686,8 @@
       <w:lvlText w:val="·"/>
       <w:lvlJc w:val="left"/>
       <w:pPr>
-        <w:ind w:left="2340" w:hanging="180"/>
-        <w:tab w:val="num" w:pos="2340"/>
+        <w:ind w:left="4680" w:hanging="360"/>
+        <w:tab w:val="num" w:pos="4680"/>
       </w:pPr>
       <w:rPr>
         <w:rFonts w:ascii="Symbol" w:hAnsi="Symbol" w:cs="Symbol" w:eastAsia="Symbol"/>
@@ -8704,8 +8704,8 @@
       <w:lvlText w:val="o"/>
       <w:lvlJc w:val="left"/>
       <w:pPr>
-        <w:ind w:left="2700" w:hanging="180"/>
-        <w:tab w:val="num" w:pos="2700"/>
+        <w:ind w:left="5400" w:hanging="360"/>
+        <w:tab w:val="num" w:pos="5400"/>
       </w:pPr>
       <w:rPr>
         <w:rFonts w:ascii="Courier New" w:hAnsi="Courier New" w:cs="Courier New" w:eastAsia="Courier New"/>
@@ -8722,8 +8722,8 @@
       <w:lvlText w:val="§"/>
       <w:lvlJc w:val="left"/>
       <w:pPr>
-        <w:ind w:left="3060" w:hanging="180"/>
-        <w:tab w:val="num" w:pos="3060"/>
+        <w:ind w:left="6120" w:hanging="360"/>
+        <w:tab w:val="num" w:pos="6120"/>
       </w:pPr>
       <w:rPr>
         <w:rFonts w:ascii="Wingdings" w:hAnsi="Wingdings" w:cs="Wingdings" w:eastAsia="Wingdings"/>
@@ -8743,8 +8743,8 @@
       <w:lvlText w:val="·"/>
       <w:lvlJc w:val="left"/>
       <w:pPr>
-        <w:ind w:left="180" w:hanging="180"/>
-        <w:tab w:val="num" w:pos="180"/>
+        <w:ind w:left="360" w:hanging="360"/>
+        <w:tab w:val="num" w:pos="360"/>
       </w:pPr>
       <w:rPr>
         <w:rFonts w:ascii="Symbol" w:hAnsi="Symbol" w:cs="Symbol" w:eastAsia="Symbol"/>
@@ -8761,8 +8761,8 @@
       <w:lvlText w:val="o"/>
       <w:lvlJc w:val="left"/>
       <w:pPr>
-        <w:ind w:left="540" w:hanging="180"/>
-        <w:tab w:val="num" w:pos="540"/>
+        <w:ind w:left="1080" w:hanging="360"/>
+        <w:tab w:val="num" w:pos="1080"/>
       </w:pPr>
       <w:rPr>
         <w:rFonts w:ascii="Courier New" w:hAnsi="Courier New" w:cs="Courier New" w:eastAsia="Courier New"/>
@@ -8779,8 +8779,8 @@
       <w:lvlText w:val="§"/>
       <w:lvlJc w:val="left"/>
       <w:pPr>
-        <w:ind w:left="900" w:hanging="180"/>
-        <w:tab w:val="num" w:pos="900"/>
+        <w:ind w:left="1800" w:hanging="360"/>
+        <w:tab w:val="num" w:pos="1800"/>
       </w:pPr>
       <w:rPr>
         <w:rFonts w:ascii="Wingdings" w:hAnsi="Wingdings" w:cs="Wingdings" w:eastAsia="Wingdings"/>
@@ -8797,8 +8797,8 @@
       <w:lvlText w:val="·"/>
       <w:lvlJc w:val="left"/>
       <w:pPr>
-        <w:ind w:left="1260" w:hanging="180"/>
-        <w:tab w:val="num" w:pos="1260"/>
+        <w:ind w:left="2520" w:hanging="360"/>
+        <w:tab w:val="num" w:pos="2520"/>
       </w:pPr>
       <w:rPr>
         <w:rFonts w:ascii="Symbol" w:hAnsi="Symbol" w:cs="Symbol" w:eastAsia="Symbol"/>
@@ -8815,8 +8815,8 @@
       <w:lvlText w:val="o"/>
       <w:lvlJc w:val="left"/>
       <w:pPr>
-        <w:ind w:left="1620" w:hanging="180"/>
-        <w:tab w:val="num" w:pos="1620"/>
+        <w:ind w:left="3240" w:hanging="360"/>
+        <w:tab w:val="num" w:pos="3240"/>
       </w:pPr>
       <w:rPr>
         <w:rFonts w:ascii="Courier New" w:hAnsi="Courier New" w:cs="Courier New" w:eastAsia="Courier New"/>
@@ -8833,8 +8833,8 @@
       <w:lvlText w:val="§"/>
       <w:lvlJc w:val="left"/>
       <w:pPr>
-        <w:ind w:left="1980" w:hanging="180"/>
-        <w:tab w:val="num" w:pos="1980"/>
+        <w:ind w:left="3960" w:hanging="360"/>
+        <w:tab w:val="num" w:pos="3960"/>
       </w:pPr>
       <w:rPr>
         <w:rFonts w:ascii="Wingdings" w:hAnsi="Wingdings" w:cs="Wingdings" w:eastAsia="Wingdings"/>
@@ -8851,8 +8851,8 @@
       <w:lvlText w:val="·"/>
       <w:lvlJc w:val="left"/>
       <w:pPr>
-        <w:ind w:left="2340" w:hanging="180"/>
-        <w:tab w:val="num" w:pos="2340"/>
+        <w:ind w:left="4680" w:hanging="360"/>
+        <w:tab w:val="num" w:pos="4680"/>
       </w:pPr>
       <w:rPr>
         <w:rFonts w:ascii="Symbol" w:hAnsi="Symbol" w:cs="Symbol" w:eastAsia="Symbol"/>
@@ -8869,8 +8869,8 @@
       <w:lvlText w:val="o"/>
       <w:lvlJc w:val="left"/>
       <w:pPr>
-        <w:ind w:left="2700" w:hanging="180"/>
-        <w:tab w:val="num" w:pos="2700"/>
+        <w:ind w:left="5400" w:hanging="360"/>
+        <w:tab w:val="num" w:pos="5400"/>
       </w:pPr>
       <w:rPr>
         <w:rFonts w:ascii="Courier New" w:hAnsi="Courier New" w:cs="Courier New" w:eastAsia="Courier New"/>
@@ -8887,8 +8887,8 @@
       <w:lvlText w:val="§"/>
       <w:lvlJc w:val="left"/>
       <w:pPr>
-        <w:ind w:left="3060" w:hanging="180"/>
-        <w:tab w:val="num" w:pos="3060"/>
+        <w:ind w:left="6120" w:hanging="360"/>
+        <w:tab w:val="num" w:pos="6120"/>
       </w:pPr>
       <w:rPr>
         <w:rFonts w:ascii="Wingdings" w:hAnsi="Wingdings" w:cs="Wingdings" w:eastAsia="Wingdings"/>
@@ -8983,7 +8983,7 @@
     <w:qFormat/>
     <w:basedOn w:val="0"/>
     <w:pPr>
-      <w:ind w:left="180"/>
+      <w:ind w:left="360"/>
     </w:pPr>
   </w:style>
   <w:style w:type="paragraph" w:styleId="2">
@@ -9008,7 +9008,7 @@
     <w:pPr>
       <w:outlineLvl w:val="0"/>
       <w:keepNext/>
-      <w:spacing w:before="120" w:after="30"/>
+      <w:spacing w:before="240" w:after="60"/>
     </w:pPr>
     <w:rPr>
       <w:b/>
@@ -9034,7 +9034,7 @@
     <w:pPr>
       <w:outlineLvl w:val="1"/>
       <w:keepNext/>
-      <w:spacing w:before="120" w:after="30"/>
+      <w:spacing w:before="240" w:after="60"/>
     </w:pPr>
     <w:rPr>
       <w:b/>
@@ -9062,7 +9062,7 @@
     <w:pPr>
       <w:outlineLvl w:val="2"/>
       <w:keepNext/>
-      <w:spacing w:before="120" w:after="30"/>
+      <w:spacing w:before="240" w:after="60"/>
     </w:pPr>
     <w:rPr>
       <w:b/>
@@ -9088,7 +9088,7 @@
     <w:pPr>
       <w:outlineLvl w:val="3"/>
       <w:keepNext/>
-      <w:spacing w:before="120" w:after="30"/>
+      <w:spacing w:before="240" w:after="60"/>
     </w:pPr>
     <w:rPr>
       <w:b/>
@@ -9116,7 +9116,7 @@
     <w:pPr>
       <w:outlineLvl w:val="4"/>
       <w:keepNext/>
-      <w:spacing w:before="120" w:after="30"/>
+      <w:spacing w:before="240" w:after="60"/>
     </w:pPr>
     <w:rPr>
       <w:b/>
@@ -9144,7 +9144,7 @@
     <w:pPr>
       <w:outlineLvl w:val="5"/>
       <w:keepNext/>
-      <w:spacing w:before="120" w:after="30"/>
+      <w:spacing w:before="240" w:after="60"/>
     </w:pPr>
     <w:rPr>
       <w:b/>
@@ -9170,7 +9170,7 @@
     <w:pPr>
       <w:outlineLvl w:val="6"/>
       <w:keepNext/>
-      <w:spacing w:before="120" w:after="30"/>
+      <w:spacing w:before="240" w:after="60"/>
     </w:pPr>
     <w:rPr>
       <w:b/>
@@ -9196,7 +9196,7 @@
     <w:pPr>
       <w:outlineLvl w:val="7"/>
       <w:keepNext/>
-      <w:spacing w:before="120" w:after="30"/>
+      <w:spacing w:before="240" w:after="60"/>
     </w:pPr>
     <w:rPr>
       <w:i/>
@@ -9222,7 +9222,7 @@
     <w:pPr>
       <w:outlineLvl w:val="8"/>
       <w:keepNext/>
-      <w:spacing w:before="120" w:after="30"/>
+      <w:spacing w:before="240" w:after="60"/>
     </w:pPr>
   </w:style>
   <w:style w:type="character" w:styleId="c11">
@@ -9256,7 +9256,7 @@
     <w:link w:val="c14"/>
     <w:pPr>
       <w:jc w:val="center"/>
-      <w:spacing w:before="120" w:after="30"/>
+      <w:spacing w:before="240" w:after="60"/>
     </w:pPr>
     <w:rPr>
       <w:b/>
@@ -9357,7 +9357,7 @@
     <w:next w:val="0"/>
     <w:link w:val="c21"/>
     <w:pPr>
-      <w:ind w:left="180" w:right="180"/>
+      <w:ind w:left="360" w:right="360"/>
     </w:pPr>
     <w:rPr>
       <w:b/>
@@ -9397,13 +9397,13 @@
     <w:basedOn w:val="0"/>
     <w:link w:val="c24"/>
     <w:pPr>
-      <w:ind w:left="180" w:right="180"/>
-      <w:spacing w:before="22" w:after="22"/>
+      <w:ind w:left="360" w:right="360"/>
+      <w:spacing w:before="45" w:after="45"/>
       <w:pBdr>
-        <w:top w:val="single" w:sz="3" w:space="1"/>
-        <w:left w:val="single" w:sz="3" w:space="1"/>
-        <w:bottom w:val="single" w:sz="3" w:space="1"/>
-        <w:right w:val="single" w:sz="3" w:space="1"/>
+        <w:top w:val="single" w:sz="6" w:space="3"/>
+        <w:left w:val="single" w:sz="6" w:space="3"/>
+        <w:bottom w:val="single" w:sz="6" w:space="3"/>
+        <w:right w:val="single" w:sz="6" w:space="3"/>
       </w:pBdr>
     </w:pPr>
     <w:rPr>

</xml_diff>

<commit_message>
Updating settings screen to show examples of using FHIR PROXY API. Updating help documentation for next release.
</commit_message>
<xml_diff>
--- a/apps/client/src/help/Trifolia-on-FHIR.docx
+++ b/apps/client/src/help/Trifolia-on-FHIR.docx
@@ -1381,7 +1381,7 @@
           <w:tab w:val="right" w:pos="9495" w:leader="dot"/>
         </w:tabs>
       </w:pPr>
-      <w:hyperlink w:anchor="_topic_TechnicalDetails_RESTAPI">
+      <w:hyperlink w:anchor="_topic_RESTAPI">
         <w:r>
           <w:rPr>
             <w:rFonts w:ascii="Tahoma" w:hAnsi="Tahoma" w:cs="Tahoma" w:eastAsia="Tahoma"/>
@@ -1403,7 +1403,7 @@
         <w:fldChar w:fldCharType="begin"/>
       </w:r>
       <w:r>
-        <w:instrText xml:space="preserve">PAGEREF _topic_TechnicalDetails_RESTAPI \h  \* MERGEFORMAT </w:instrText>
+        <w:instrText xml:space="preserve">PAGEREF _topic_RESTAPI \h  \* MERGEFORMAT </w:instrText>
       </w:r>
       <w:r>
         <w:fldChar w:fldCharType="separate"/>
@@ -2190,6 +2190,59 @@
                   <w:sz w:val="22"/>
                   <w:color w:val="000000"/>
                 </w:rPr>
+                <w:t>TRIFFHIR-243</w:t>
+              </w:r>
+            </w:hyperlink>
+          </w:p>
+        </w:tc>
+        <w:tc>
+          <w:tcPr>
+            <w:tcW w:w="1755" w:type="dxa"/>
+          </w:tcPr>
+          <w:p>
+            <w:r>
+              <w:rPr>
+                <w:rFonts w:ascii="Calibri" w:hAnsi="Calibri" w:cs="Calibri" w:eastAsia="Calibri"/>
+                <w:sz w:val="22"/>
+                <w:color w:val="000000"/>
+              </w:rPr>
+              <w:t>Defect</w:t>
+            </w:r>
+          </w:p>
+        </w:tc>
+        <w:tc>
+          <w:tcPr>
+            <w:tcW w:w="8175" w:type="dxa"/>
+          </w:tcPr>
+          <w:p>
+            <w:r>
+              <w:rPr>
+                <w:rFonts w:ascii="Calibri" w:hAnsi="Calibri" w:cs="Calibri" w:eastAsia="Calibri"/>
+                <w:sz w:val="22"/>
+                <w:color w:val="000000"/>
+              </w:rPr>
+              <w:t>"Add" button for R4 capability statement REST tabs doesn't work</w:t>
+            </w:r>
+          </w:p>
+        </w:tc>
+      </w:tr>
+      <w:tr>
+        <w:trPr>
+          <w:trHeight w:val="285" w:hRule="atLeast"/>
+        </w:trPr>
+        <w:tc>
+          <w:tcPr>
+            <w:tcW w:w="1770" w:type="dxa"/>
+          </w:tcPr>
+          <w:p>
+            <w:hyperlink r:id="hrId9" target="_blank">
+              <w:r>
+                <w:rPr>
+                  <w:rStyle w:val="c13"/>
+                  <w:rFonts w:ascii="Calibri" w:hAnsi="Calibri" w:cs="Calibri" w:eastAsia="Calibri"/>
+                  <w:sz w:val="22"/>
+                  <w:color w:val="000000"/>
+                </w:rPr>
                 <w:t>TRIFFHIR-190</w:t>
               </w:r>
             </w:hyperlink>
@@ -2235,7 +2288,7 @@
             <w:tcW w:w="1770" w:type="dxa"/>
           </w:tcPr>
           <w:p>
-            <w:hyperlink r:id="hrId9" target="_blank">
+            <w:hyperlink r:id="hrId10" target="_blank">
               <w:r>
                 <w:rPr>
                   <w:rStyle w:val="c13"/>
@@ -2288,7 +2341,7 @@
             <w:tcW w:w="1770" w:type="dxa"/>
           </w:tcPr>
           <w:p>
-            <w:hyperlink r:id="hrId10" target="_blank">
+            <w:hyperlink r:id="hrId11" target="_blank">
               <w:r>
                 <w:rPr>
                   <w:rStyle w:val="c13"/>
@@ -2332,6 +2385,165 @@
           </w:p>
         </w:tc>
       </w:tr>
+      <w:tr>
+        <w:trPr>
+          <w:trHeight w:val="285" w:hRule="atLeast"/>
+        </w:trPr>
+        <w:tc>
+          <w:tcPr>
+            <w:tcW w:w="1770" w:type="dxa"/>
+          </w:tcPr>
+          <w:p>
+            <w:hyperlink r:id="hrId12" target="_blank">
+              <w:r>
+                <w:rPr>
+                  <w:rStyle w:val="c13"/>
+                  <w:rFonts w:ascii="Calibri" w:hAnsi="Calibri" w:cs="Calibri" w:eastAsia="Calibri"/>
+                  <w:sz w:val="22"/>
+                  <w:color w:val="000000"/>
+                </w:rPr>
+                <w:t>TRIFFHIR-240</w:t>
+              </w:r>
+            </w:hyperlink>
+          </w:p>
+        </w:tc>
+        <w:tc>
+          <w:tcPr>
+            <w:tcW w:w="1755" w:type="dxa"/>
+          </w:tcPr>
+          <w:p>
+            <w:r>
+              <w:rPr>
+                <w:rFonts w:ascii="Calibri" w:hAnsi="Calibri" w:cs="Calibri" w:eastAsia="Calibri"/>
+                <w:sz w:val="22"/>
+                <w:color w:val="000000"/>
+              </w:rPr>
+              <w:t>Improvement</w:t>
+            </w:r>
+          </w:p>
+        </w:tc>
+        <w:tc>
+          <w:tcPr>
+            <w:tcW w:w="8175" w:type="dxa"/>
+          </w:tcPr>
+          <w:p>
+            <w:r>
+              <w:rPr>
+                <w:rFonts w:ascii="Calibri" w:hAnsi="Calibri" w:cs="Calibri" w:eastAsia="Calibri"/>
+                <w:sz w:val="22"/>
+                <w:color w:val="000000"/>
+              </w:rPr>
+              <w:t>Automatically delete IG references when deleting resources</w:t>
+            </w:r>
+          </w:p>
+        </w:tc>
+      </w:tr>
+      <w:tr>
+        <w:trPr>
+          <w:trHeight w:val="285" w:hRule="atLeast"/>
+        </w:trPr>
+        <w:tc>
+          <w:tcPr>
+            <w:tcW w:w="1770" w:type="dxa"/>
+          </w:tcPr>
+          <w:p>
+            <w:hyperlink r:id="hrId13" target="_blank">
+              <w:r>
+                <w:rPr>
+                  <w:rStyle w:val="c13"/>
+                  <w:rFonts w:ascii="Calibri" w:hAnsi="Calibri" w:cs="Calibri" w:eastAsia="Calibri"/>
+                  <w:sz w:val="22"/>
+                  <w:color w:val="000000"/>
+                </w:rPr>
+                <w:t>TRIFFHIR-239</w:t>
+              </w:r>
+            </w:hyperlink>
+          </w:p>
+        </w:tc>
+        <w:tc>
+          <w:tcPr>
+            <w:tcW w:w="1755" w:type="dxa"/>
+          </w:tcPr>
+          <w:p>
+            <w:r>
+              <w:rPr>
+                <w:rFonts w:ascii="Calibri" w:hAnsi="Calibri" w:cs="Calibri" w:eastAsia="Calibri"/>
+                <w:sz w:val="22"/>
+                <w:color w:val="000000"/>
+              </w:rPr>
+              <w:t>Improvement</w:t>
+            </w:r>
+          </w:p>
+        </w:tc>
+        <w:tc>
+          <w:tcPr>
+            <w:tcW w:w="8175" w:type="dxa"/>
+          </w:tcPr>
+          <w:p>
+            <w:r>
+              <w:rPr>
+                <w:rFonts w:ascii="Calibri" w:hAnsi="Calibri" w:cs="Calibri" w:eastAsia="Calibri"/>
+                <w:sz w:val="22"/>
+                <w:color w:val="000000"/>
+              </w:rPr>
+              <w:t>ID of new resources should match the leaf/end of the URL</w:t>
+            </w:r>
+          </w:p>
+        </w:tc>
+      </w:tr>
+      <w:tr>
+        <w:trPr>
+          <w:trHeight w:val="285" w:hRule="atLeast"/>
+        </w:trPr>
+        <w:tc>
+          <w:tcPr>
+            <w:tcW w:w="1770" w:type="dxa"/>
+          </w:tcPr>
+          <w:p>
+            <w:hyperlink r:id="hrId14" target="_blank">
+              <w:r>
+                <w:rPr>
+                  <w:rStyle w:val="c13"/>
+                  <w:rFonts w:ascii="Calibri" w:hAnsi="Calibri" w:cs="Calibri" w:eastAsia="Calibri"/>
+                  <w:sz w:val="22"/>
+                  <w:color w:val="000000"/>
+                </w:rPr>
+                <w:t>TRIFFHIR-242</w:t>
+              </w:r>
+            </w:hyperlink>
+          </w:p>
+        </w:tc>
+        <w:tc>
+          <w:tcPr>
+            <w:tcW w:w="1755" w:type="dxa"/>
+          </w:tcPr>
+          <w:p>
+            <w:r>
+              <w:rPr>
+                <w:rFonts w:ascii="Calibri" w:hAnsi="Calibri" w:cs="Calibri" w:eastAsia="Calibri"/>
+                <w:sz w:val="22"/>
+                <w:color w:val="000000"/>
+              </w:rPr>
+              <w:t>Improvement</w:t>
+            </w:r>
+          </w:p>
+        </w:tc>
+        <w:tc>
+          <w:tcPr>
+            <w:tcW w:w="8175" w:type="dxa"/>
+          </w:tcPr>
+          <w:p>
+            <w:r>
+              <w:rPr>
+                <w:rFonts w:ascii="Calibri" w:hAnsi="Calibri" w:cs="Calibri" w:eastAsia="Calibri"/>
+                <w:sz w:val="22"/>
+                <w:color w:val="000000"/>
+              </w:rPr>
+              <w:t>Add "supported profiles" to R4 capability statement editing screen</w:t>
+            </w:r>
+          </w:p>
+        </w:tc>
+      </w:tr>
     </w:tbl>
     <w:p>
       <w:r/>
@@ -2827,7 +3039,7 @@
       <w:r>
         <w:t xml:space="preserve">A label indicating the user that is currently logged in. You may click on your name to edit your profile. A user is represented as a FHIR </w:t>
       </w:r>
-      <w:hyperlink r:id="hrId11" target="_blank">
+      <w:hyperlink r:id="hrId15" target="_blank">
         <w:r>
           <w:rPr>
             <w:rStyle w:val="c13"/>
@@ -3267,7 +3479,7 @@
       <w:r>
         <w:t xml:space="preserve"> then all profiles (StructureDefinition resources) within the Implementation Guide must have URLs that start with </w:t>
       </w:r>
-      <w:hyperlink r:id="hrId12">
+      <w:hyperlink r:id="hrId16">
         <w:r>
           <w:rPr>
             <w:rStyle w:val="c13"/>
@@ -4291,7 +4503,7 @@
       <w:r>
         <w:t xml:space="preserve">HTML exports produce a package (ZIP file) for use with the FHIR </w:t>
       </w:r>
-      <w:hyperlink r:id="hrId13" target="_blank">
+      <w:hyperlink r:id="hrId17" target="_blank">
         <w:r>
           <w:rPr>
             <w:rStyle w:val="c13"/>
@@ -4331,7 +4543,7 @@
       <w:r>
         <w:t xml:space="preserve">Bundle exports produce a single download (pretty quickly) as a single XML file. This XML file is a FHIR </w:t>
       </w:r>
-      <w:hyperlink r:id="hrId14" target="_blank">
+      <w:hyperlink r:id="hrId18" target="_blank">
         <w:r>
           <w:rPr>
             <w:rStyle w:val="c13"/>
@@ -4723,7 +4935,7 @@
       <w:r>
         <w:t xml:space="preserve">ID - This is the ID of the value set. This value in this column is repeated for each code/row. The value must be formatted as a </w:t>
       </w:r>
-      <w:hyperlink r:id="hrId15" target="_blank" w:anchor="id">
+      <w:hyperlink r:id="hrId19" target="_blank" w:anchor="id">
         <w:r>
           <w:rPr>
             <w:rStyle w:val="c13"/>
@@ -5119,7 +5331,7 @@
       <w:r>
         <w:t xml:space="preserve">When publishing an implementation guide from the "Publish" screen, the FHIR server's </w:t>
       </w:r>
-      <w:hyperlink r:id="hrId16" target="_blank">
+      <w:hyperlink r:id="hrId20" target="_blank">
         <w:r>
           <w:rPr>
             <w:rStyle w:val="c13"/>
@@ -5127,7 +5339,7 @@
           <w:t>$validate operation</w:t>
         </w:r>
       </w:hyperlink>
-      <w:hyperlink r:id="hrId17" target="_blank">
+      <w:hyperlink r:id="hrId21" target="_blank">
         <w:r>
           <w:rPr>
             <w:rStyle w:val="c13"/>
@@ -6098,7 +6310,7 @@
       <w:r>
         <w:t xml:space="preserve">Must support the </w:t>
       </w:r>
-      <w:hyperlink r:id="hrId18" target="_blank">
+      <w:hyperlink r:id="hrId22" target="_blank">
         <w:r>
           <w:rPr>
             <w:rStyle w:val="c13"/>
@@ -6118,7 +6330,7 @@
       <w:r>
         <w:t xml:space="preserve">Must support the </w:t>
       </w:r>
-      <w:hyperlink r:id="hrId19" target="_blank">
+      <w:hyperlink r:id="hrId23" target="_blank">
         <w:r>
           <w:rPr>
             <w:rStyle w:val="c13"/>
@@ -6257,7 +6469,7 @@
         </w:rPr>
         <w:br w:type="textWrapping" w:clear="all"/>
       </w:r>
-      <w:bookmarkStart w:id="25" w:name="_topic_TechnicalDetails_RESTAPI"/>
+      <w:bookmarkStart w:id="25" w:name="_topic_RESTAPI"/>
       <w:bookmarkEnd w:id="25"/>
       <w:r>
         <w:rPr>
@@ -6272,16 +6484,18 @@
     </w:p>
     <w:p>
       <w:r>
-        <w:t xml:space="preserve">Trifolia-on-FHIR's REST API is documented using Swagger. The publicly available installation of Trifolia-on-FHIR exposes the API documentation here: </w:t>
-      </w:r>
-      <w:hyperlink r:id="hrId20" target="_blank">
+        <w:t xml:space="preserve">Trifolia-on-FHIR's REST API is documented using Swagger. The publicly available installation of Trifolia-on-FHIR exposes custom API documentation at </w:t>
+      </w:r>
+      <w:r/>
+      <w:hyperlink r:id="hrId24" target="_blank">
         <w:r>
           <w:rPr>
             <w:rStyle w:val="c13"/>
           </w:rPr>
-          <w:t>https://trifolia-fhir.lantanagroup.com/api-docs/</w:t>
+          <w:t>https://trifolia-fhir.lantanagroup.com/api-docs</w:t>
         </w:r>
       </w:hyperlink>
+      <w:r/>
       <w:r>
         <w:t xml:space="preserve">. The API described by </w:t>
       </w:r>
@@ -6332,7 +6546,7 @@
         <w:t>id</w:t>
       </w:r>
       <w:r>
-        <w:t xml:space="preserve"> of one of the FHIR servers returned by </w:t>
+        <w:t xml:space="preserve"> of one of the FHIR servers returnved by </w:t>
       </w:r>
       <w:r>
         <w:rPr>
@@ -6363,7 +6577,63 @@
         <w:t>/api/fhir</w:t>
       </w:r>
       <w:r>
-        <w:t xml:space="preserve"> end-point in the API represents a "proxy" to the FHIR server(s) available within the ToF installation.</w:t>
+        <w:t xml:space="preserve"> end-point in the API represents a "proxy" to the FHIR server(s) available within the ToF installation. The proxy endpoint supports GET, PUT, POST, DELETE requests for individual resources, as well as </w:t>
+      </w:r>
+      <w:hyperlink r:id="hrId25" target="_blank" w:anchor="transaction">
+        <w:r>
+          <w:rPr>
+            <w:rStyle w:val="c13"/>
+          </w:rPr>
+          <w:t>batches</w:t>
+        </w:r>
+      </w:hyperlink>
+      <w:r>
+        <w:t xml:space="preserve">. Transactions are </w:t>
+      </w:r>
+      <w:r>
+        <w:rPr>
+          <w:i/>
+        </w:rPr>
+        <w:t xml:space="preserve">not </w:t>
+      </w:r>
+      <w:r>
+        <w:t>supported by this proxy.</w:t>
+      </w:r>
+    </w:p>
+    <w:p>
+      <w:pPr>
+        <w:pStyle w:val="5"/>
+      </w:pPr>
+      <w:r>
+        <w:t>Authentication</w:t>
+      </w:r>
+    </w:p>
+    <w:p>
+      <w:r>
+        <w:t>Authentication is required to access the REST API. To get an authorization code to use with the REST API, login to the Trifolia-on-FHIR web application and open the settings screen, where the "Authorization Code" is displayed to you. Attach the authorization code in an "Authorization" header prefixed with "Bearer ". For example: "Authorization: Bearer XXXX" where XXXX is your authorization code.</w:t>
+      </w:r>
+    </w:p>
+    <w:p>
+      <w:pPr>
+        <w:pStyle w:val="5"/>
+      </w:pPr>
+      <w:r>
+        <w:t>Multiple FHIR Servers</w:t>
+      </w:r>
+    </w:p>
+    <w:p>
+      <w:r>
+        <w:t>The default FHIR server used for this proxy endpoint is the first FHIR server available in the drop-down of FHIR servers in the settings screen of the application.</w:t>
+      </w:r>
+    </w:p>
+    <w:p>
+      <w:r>
+        <w:t>If you do not want to use the default/first FHIR server, specify a "fhirserver" header in each request where the value of the header is the id of the FHIR server according to the settings screen in the application.</w:t>
+      </w:r>
+    </w:p>
+    <w:p>
+      <w:r>
+        <w:t>The settings screen shows you an example of a request using curl for whichever server you have selected.</w:t>
       </w:r>
       <w:r/>
       <w:r/>

</xml_diff>

<commit_message>
Documentation for changes to 1.5 Updated SoapUI tests for FHIR Server requirements
</commit_message>
<xml_diff>
--- a/apps/client/src/help/Trifolia-on-FHIR.docx
+++ b/apps/client/src/help/Trifolia-on-FHIR.docx
@@ -308,7 +308,7 @@
           <w:sz w:val="24"/>
           <w:color w:val="000000"/>
         </w:rPr>
-        <w:t>5</w:t>
+        <w:t>6</w:t>
       </w:r>
       <w:r>
         <w:fldChar w:fldCharType="end"/>
@@ -361,7 +361,7 @@
           <w:sz w:val="24"/>
           <w:color w:val="000000"/>
         </w:rPr>
-        <w:t>5</w:t>
+        <w:t>6</w:t>
       </w:r>
       <w:r>
         <w:fldChar w:fldCharType="end"/>
@@ -413,7 +413,7 @@
           <w:sz w:val="24"/>
           <w:color w:val="000000"/>
         </w:rPr>
-        <w:t>6</w:t>
+        <w:t>7</w:t>
       </w:r>
       <w:r>
         <w:fldChar w:fldCharType="end"/>
@@ -466,7 +466,7 @@
           <w:sz w:val="24"/>
           <w:color w:val="000000"/>
         </w:rPr>
-        <w:t>6</w:t>
+        <w:t>7</w:t>
       </w:r>
       <w:r>
         <w:fldChar w:fldCharType="end"/>
@@ -572,7 +572,7 @@
           <w:sz w:val="24"/>
           <w:color w:val="000000"/>
         </w:rPr>
-        <w:t>8</w:t>
+        <w:t>9</w:t>
       </w:r>
       <w:r>
         <w:fldChar w:fldCharType="end"/>
@@ -678,7 +678,7 @@
           <w:sz w:val="24"/>
           <w:color w:val="000000"/>
         </w:rPr>
-        <w:t>9</w:t>
+        <w:t>10</w:t>
       </w:r>
       <w:r>
         <w:fldChar w:fldCharType="end"/>
@@ -731,7 +731,7 @@
           <w:sz w:val="24"/>
           <w:color w:val="000000"/>
         </w:rPr>
-        <w:t>9</w:t>
+        <w:t>10</w:t>
       </w:r>
       <w:r>
         <w:fldChar w:fldCharType="end"/>
@@ -889,7 +889,7 @@
           <w:sz w:val="24"/>
           <w:color w:val="000000"/>
         </w:rPr>
-        <w:t>10</w:t>
+        <w:t>11</w:t>
       </w:r>
       <w:r>
         <w:fldChar w:fldCharType="end"/>
@@ -942,7 +942,7 @@
           <w:sz w:val="24"/>
           <w:color w:val="000000"/>
         </w:rPr>
-        <w:t>11</w:t>
+        <w:t>12</w:t>
       </w:r>
       <w:r>
         <w:fldChar w:fldCharType="end"/>
@@ -995,7 +995,7 @@
           <w:sz w:val="24"/>
           <w:color w:val="000000"/>
         </w:rPr>
-        <w:t>12</w:t>
+        <w:t>13</w:t>
       </w:r>
       <w:r>
         <w:fldChar w:fldCharType="end"/>
@@ -1047,7 +1047,7 @@
           <w:sz w:val="24"/>
           <w:color w:val="000000"/>
         </w:rPr>
-        <w:t>12</w:t>
+        <w:t>13</w:t>
       </w:r>
       <w:r>
         <w:fldChar w:fldCharType="end"/>
@@ -1099,7 +1099,7 @@
           <w:sz w:val="24"/>
           <w:color w:val="000000"/>
         </w:rPr>
-        <w:t>13</w:t>
+        <w:t>14</w:t>
       </w:r>
       <w:r>
         <w:fldChar w:fldCharType="end"/>
@@ -1203,7 +1203,7 @@
           <w:sz w:val="24"/>
           <w:color w:val="000000"/>
         </w:rPr>
-        <w:t>14</w:t>
+        <w:t>15</w:t>
       </w:r>
       <w:r>
         <w:fldChar w:fldCharType="end"/>
@@ -1255,7 +1255,7 @@
           <w:sz w:val="24"/>
           <w:color w:val="000000"/>
         </w:rPr>
-        <w:t>14</w:t>
+        <w:t>15</w:t>
       </w:r>
       <w:r>
         <w:fldChar w:fldCharType="end"/>
@@ -1308,7 +1308,7 @@
           <w:sz w:val="24"/>
           <w:color w:val="000000"/>
         </w:rPr>
-        <w:t>14</w:t>
+        <w:t>15</w:t>
       </w:r>
       <w:r>
         <w:fldChar w:fldCharType="end"/>
@@ -1414,7 +1414,7 @@
           <w:sz w:val="24"/>
           <w:color w:val="000000"/>
         </w:rPr>
-        <w:t>15</w:t>
+        <w:t>16</w:t>
       </w:r>
       <w:r>
         <w:fldChar w:fldCharType="end"/>
@@ -1467,7 +1467,7 @@
           <w:sz w:val="24"/>
           <w:color w:val="000000"/>
         </w:rPr>
-        <w:t>15</w:t>
+        <w:t>16</w:t>
       </w:r>
       <w:r>
         <w:fldChar w:fldCharType="end"/>
@@ -1833,7 +1833,7 @@
     </w:p>
     <w:p>
       <w:pPr>
-        <w:pStyle w:val="4"/>
+        <w:pStyle w:val="5"/>
       </w:pPr>
       <w:r>
         <w:t>Project/Context</w:t>
@@ -1847,6 +1847,77 @@
     <w:p>
       <w:r>
         <w:t>Note that permissions still apply; if you don't have permission to access a resource, you won't see it in the browse screens.</w:t>
+      </w:r>
+    </w:p>
+    <w:p>
+      <w:pPr>
+        <w:pStyle w:val="5"/>
+      </w:pPr>
+      <w:r>
+        <w:t>Authentication</w:t>
+      </w:r>
+    </w:p>
+    <w:p>
+      <w:r>
+        <w:t xml:space="preserve">Behind-the-scenes, how ToF handles authentication has changed quite a bit. ToF used to be bound specifically to auth0.com so that only auth0.com can be used as an authentication provider. Now, however, we have replaced that functionality with more generic functionality to allow </w:t>
+      </w:r>
+      <w:r>
+        <w:rPr>
+          <w:i/>
+        </w:rPr>
+        <w:t xml:space="preserve">any </w:t>
+      </w:r>
+      <w:r>
+        <w:t xml:space="preserve">OAuth2-compatible authentication provider to be used with Trifolia-on-FHIR. We have specifically tested authentication with </w:t>
+      </w:r>
+      <w:hyperlink r:id="hrId4" target="_blank">
+        <w:r>
+          <w:rPr>
+            <w:rStyle w:val="c13"/>
+          </w:rPr>
+          <w:t>auth0.com</w:t>
+        </w:r>
+      </w:hyperlink>
+      <w:r>
+        <w:t xml:space="preserve">, </w:t>
+      </w:r>
+      <w:hyperlink r:id="hrId5" target="_blank">
+        <w:r>
+          <w:rPr>
+            <w:rStyle w:val="c13"/>
+          </w:rPr>
+          <w:t>KeyCloak</w:t>
+        </w:r>
+      </w:hyperlink>
+      <w:r>
+        <w:t xml:space="preserve">, and </w:t>
+      </w:r>
+      <w:hyperlink r:id="hrId6">
+        <w:r>
+          <w:rPr>
+            <w:rStyle w:val="c13"/>
+          </w:rPr>
+          <w:t>Okta</w:t>
+        </w:r>
+      </w:hyperlink>
+      <w:r>
+        <w:t>.</w:t>
+      </w:r>
+    </w:p>
+    <w:p>
+      <w:r>
+        <w:t xml:space="preserve">Additionally, we have added support for an "administrator" role that allows you to configure specific users to be an administrator of ToF. These administrators have complete access over the installation of ToF. More information on configuring various authentication providers and how to setup administrator users can be found on the ToF GitHub repository's WIKI: </w:t>
+      </w:r>
+      <w:hyperlink r:id="hrId7" target="_blank">
+        <w:r>
+          <w:rPr>
+            <w:rStyle w:val="c13"/>
+          </w:rPr>
+          <w:t>https://github.com/lantanagroup/trifolia-on-fhir/wiki/Authentication</w:t>
+        </w:r>
+      </w:hyperlink>
+      <w:r>
+        <w:t>.</w:t>
       </w:r>
     </w:p>
     <w:p>
@@ -1919,9 +1990,7 @@
           <w:p>
             <w:r>
               <w:rPr>
-                <w:rFonts w:ascii="Calibri" w:hAnsi="Calibri" w:cs="Calibri" w:eastAsia="Calibri"/>
                 <w:b/>
-                <w:sz w:val="22"/>
                 <w:color w:val="000000"/>
               </w:rPr>
               <w:t>Key</w:t>
@@ -1935,9 +2004,7 @@
           <w:p>
             <w:r>
               <w:rPr>
-                <w:rFonts w:ascii="Calibri" w:hAnsi="Calibri" w:cs="Calibri" w:eastAsia="Calibri"/>
                 <w:b/>
-                <w:sz w:val="22"/>
                 <w:color w:val="000000"/>
               </w:rPr>
               <w:t>Type</w:t>
@@ -1951,224 +2018,10 @@
           <w:p>
             <w:r>
               <w:rPr>
-                <w:rFonts w:ascii="Calibri" w:hAnsi="Calibri" w:cs="Calibri" w:eastAsia="Calibri"/>
                 <w:b/>
-                <w:sz w:val="22"/>
                 <w:color w:val="000000"/>
               </w:rPr>
               <w:t>Summary</w:t>
-            </w:r>
-          </w:p>
-        </w:tc>
-      </w:tr>
-      <w:tr>
-        <w:trPr>
-          <w:trHeight w:val="285" w:hRule="atLeast"/>
-        </w:trPr>
-        <w:tc>
-          <w:tcPr>
-            <w:tcW w:w="1770" w:type="dxa"/>
-          </w:tcPr>
-          <w:p>
-            <w:hyperlink r:id="hrId4" target="_blank">
-              <w:r>
-                <w:rPr>
-                  <w:rStyle w:val="c13"/>
-                  <w:rFonts w:ascii="Calibri" w:hAnsi="Calibri" w:cs="Calibri" w:eastAsia="Calibri"/>
-                  <w:sz w:val="22"/>
-                  <w:color w:val="000000"/>
-                </w:rPr>
-                <w:t>TRIFFHIR-231</w:t>
-              </w:r>
-            </w:hyperlink>
-          </w:p>
-        </w:tc>
-        <w:tc>
-          <w:tcPr>
-            <w:tcW w:w="1755" w:type="dxa"/>
-          </w:tcPr>
-          <w:p>
-            <w:r>
-              <w:rPr>
-                <w:rFonts w:ascii="Calibri" w:hAnsi="Calibri" w:cs="Calibri" w:eastAsia="Calibri"/>
-                <w:sz w:val="22"/>
-                <w:color w:val="000000"/>
-              </w:rPr>
-              <w:t>New Feature</w:t>
-            </w:r>
-          </w:p>
-        </w:tc>
-        <w:tc>
-          <w:tcPr>
-            <w:tcW w:w="8175" w:type="dxa"/>
-          </w:tcPr>
-          <w:p>
-            <w:r>
-              <w:rPr>
-                <w:rFonts w:ascii="Calibri" w:hAnsi="Calibri" w:cs="Calibri" w:eastAsia="Calibri"/>
-                <w:sz w:val="22"/>
-                <w:color w:val="000000"/>
-              </w:rPr>
-              <w:t>Select Project/ImplementationGuide Context</w:t>
-            </w:r>
-          </w:p>
-        </w:tc>
-      </w:tr>
-      <w:tr>
-        <w:trPr>
-          <w:trHeight w:val="285" w:hRule="atLeast"/>
-        </w:trPr>
-        <w:tc>
-          <w:tcPr>
-            <w:tcW w:w="1770" w:type="dxa"/>
-          </w:tcPr>
-          <w:p>
-            <w:hyperlink r:id="hrId5" target="_blank">
-              <w:r>
-                <w:rPr>
-                  <w:rStyle w:val="c13"/>
-                  <w:rFonts w:ascii="Calibri" w:hAnsi="Calibri" w:cs="Calibri" w:eastAsia="Calibri"/>
-                  <w:sz w:val="22"/>
-                  <w:color w:val="000000"/>
-                </w:rPr>
-                <w:t>TRIFFHIR-236</w:t>
-              </w:r>
-            </w:hyperlink>
-          </w:p>
-        </w:tc>
-        <w:tc>
-          <w:tcPr>
-            <w:tcW w:w="1755" w:type="dxa"/>
-          </w:tcPr>
-          <w:p>
-            <w:r>
-              <w:rPr>
-                <w:rFonts w:ascii="Calibri" w:hAnsi="Calibri" w:cs="Calibri" w:eastAsia="Calibri"/>
-                <w:sz w:val="22"/>
-                <w:color w:val="000000"/>
-              </w:rPr>
-              <w:t>Defect</w:t>
-            </w:r>
-          </w:p>
-        </w:tc>
-        <w:tc>
-          <w:tcPr>
-            <w:tcW w:w="8175" w:type="dxa"/>
-          </w:tcPr>
-          <w:p>
-            <w:r>
-              <w:rPr>
-                <w:rFonts w:ascii="Calibri" w:hAnsi="Calibri" w:cs="Calibri" w:eastAsia="Calibri"/>
-                <w:sz w:val="22"/>
-                <w:color w:val="000000"/>
-              </w:rPr>
-              <w:t>Profile editor doesn't allow expanding PlanDefinition.action.action</w:t>
-            </w:r>
-          </w:p>
-        </w:tc>
-      </w:tr>
-      <w:tr>
-        <w:trPr>
-          <w:trHeight w:val="285" w:hRule="atLeast"/>
-        </w:trPr>
-        <w:tc>
-          <w:tcPr>
-            <w:tcW w:w="1770" w:type="dxa"/>
-          </w:tcPr>
-          <w:p>
-            <w:hyperlink r:id="hrId6" target="_blank">
-              <w:r>
-                <w:rPr>
-                  <w:rStyle w:val="c13"/>
-                  <w:rFonts w:ascii="Calibri" w:hAnsi="Calibri" w:cs="Calibri" w:eastAsia="Calibri"/>
-                  <w:sz w:val="22"/>
-                  <w:color w:val="000000"/>
-                </w:rPr>
-                <w:t>TRIFFHIR-214</w:t>
-              </w:r>
-            </w:hyperlink>
-          </w:p>
-        </w:tc>
-        <w:tc>
-          <w:tcPr>
-            <w:tcW w:w="1755" w:type="dxa"/>
-          </w:tcPr>
-          <w:p>
-            <w:r>
-              <w:rPr>
-                <w:rFonts w:ascii="Calibri" w:hAnsi="Calibri" w:cs="Calibri" w:eastAsia="Calibri"/>
-                <w:sz w:val="22"/>
-                <w:color w:val="000000"/>
-              </w:rPr>
-              <w:t>Defect</w:t>
-            </w:r>
-          </w:p>
-        </w:tc>
-        <w:tc>
-          <w:tcPr>
-            <w:tcW w:w="8175" w:type="dxa"/>
-          </w:tcPr>
-          <w:p>
-            <w:r>
-              <w:rPr>
-                <w:rFonts w:ascii="Calibri" w:hAnsi="Calibri" w:cs="Calibri" w:eastAsia="Calibri"/>
-                <w:sz w:val="22"/>
-                <w:color w:val="000000"/>
-              </w:rPr>
-              <w:t>Change the element definition panel's alias property to repeat (allow multiple)</w:t>
-            </w:r>
-          </w:p>
-        </w:tc>
-      </w:tr>
-      <w:tr>
-        <w:trPr>
-          <w:trHeight w:val="285" w:hRule="atLeast"/>
-        </w:trPr>
-        <w:tc>
-          <w:tcPr>
-            <w:tcW w:w="1770" w:type="dxa"/>
-          </w:tcPr>
-          <w:p>
-            <w:hyperlink r:id="hrId7" target="_blank">
-              <w:r>
-                <w:rPr>
-                  <w:rStyle w:val="c13"/>
-                  <w:rFonts w:ascii="Calibri" w:hAnsi="Calibri" w:cs="Calibri" w:eastAsia="Calibri"/>
-                  <w:sz w:val="22"/>
-                  <w:color w:val="000000"/>
-                </w:rPr>
-                <w:t>TRIFFHIR-232</w:t>
-              </w:r>
-            </w:hyperlink>
-          </w:p>
-        </w:tc>
-        <w:tc>
-          <w:tcPr>
-            <w:tcW w:w="1755" w:type="dxa"/>
-          </w:tcPr>
-          <w:p>
-            <w:r>
-              <w:rPr>
-                <w:rFonts w:ascii="Calibri" w:hAnsi="Calibri" w:cs="Calibri" w:eastAsia="Calibri"/>
-                <w:sz w:val="22"/>
-                <w:color w:val="000000"/>
-              </w:rPr>
-              <w:t>Defect</w:t>
-            </w:r>
-          </w:p>
-        </w:tc>
-        <w:tc>
-          <w:tcPr>
-            <w:tcW w:w="8175" w:type="dxa"/>
-          </w:tcPr>
-          <w:p>
-            <w:r>
-              <w:rPr>
-                <w:rFonts w:ascii="Calibri" w:hAnsi="Calibri" w:cs="Calibri" w:eastAsia="Calibri"/>
-                <w:sz w:val="22"/>
-                <w:color w:val="000000"/>
-              </w:rPr>
-              <w:t>Cannot set value set binding on R4 profile's element</w:t>
             </w:r>
           </w:p>
         </w:tc>
@@ -2186,11 +2039,8 @@
               <w:r>
                 <w:rPr>
                   <w:rStyle w:val="c13"/>
-                  <w:rFonts w:ascii="Calibri" w:hAnsi="Calibri" w:cs="Calibri" w:eastAsia="Calibri"/>
-                  <w:sz w:val="22"/>
-                  <w:color w:val="000000"/>
                 </w:rPr>
-                <w:t>TRIFFHIR-243</w:t>
+                <w:t>TRIFFHIR-231</w:t>
               </w:r>
             </w:hyperlink>
           </w:p>
@@ -2202,11 +2052,9 @@
           <w:p>
             <w:r>
               <w:rPr>
-                <w:rFonts w:ascii="Calibri" w:hAnsi="Calibri" w:cs="Calibri" w:eastAsia="Calibri"/>
-                <w:sz w:val="22"/>
                 <w:color w:val="000000"/>
               </w:rPr>
-              <w:t>Defect</w:t>
+              <w:t>New Feature</w:t>
             </w:r>
           </w:p>
         </w:tc>
@@ -2217,11 +2065,9 @@
           <w:p>
             <w:r>
               <w:rPr>
-                <w:rFonts w:ascii="Calibri" w:hAnsi="Calibri" w:cs="Calibri" w:eastAsia="Calibri"/>
-                <w:sz w:val="22"/>
                 <w:color w:val="000000"/>
               </w:rPr>
-              <w:t>"Add" button for R4 capability statement REST tabs doesn't work</w:t>
+              <w:t>Select Project/ImplementationGuide Context</w:t>
             </w:r>
           </w:p>
         </w:tc>
@@ -2239,11 +2085,8 @@
               <w:r>
                 <w:rPr>
                   <w:rStyle w:val="c13"/>
-                  <w:rFonts w:ascii="Calibri" w:hAnsi="Calibri" w:cs="Calibri" w:eastAsia="Calibri"/>
-                  <w:sz w:val="22"/>
-                  <w:color w:val="000000"/>
                 </w:rPr>
-                <w:t>TRIFFHIR-190</w:t>
+                <w:t>TRIFFHIR-199</w:t>
               </w:r>
             </w:hyperlink>
           </w:p>
@@ -2255,11 +2098,9 @@
           <w:p>
             <w:r>
               <w:rPr>
-                <w:rFonts w:ascii="Calibri" w:hAnsi="Calibri" w:cs="Calibri" w:eastAsia="Calibri"/>
-                <w:sz w:val="22"/>
                 <w:color w:val="000000"/>
               </w:rPr>
-              <w:t>Improvement</w:t>
+              <w:t>New Feature</w:t>
             </w:r>
           </w:p>
         </w:tc>
@@ -2270,11 +2111,9 @@
           <w:p>
             <w:r>
               <w:rPr>
-                <w:rFonts w:ascii="Calibri" w:hAnsi="Calibri" w:cs="Calibri" w:eastAsia="Calibri"/>
-                <w:sz w:val="22"/>
                 <w:color w:val="000000"/>
               </w:rPr>
-              <w:t>User interface allows profiling fields that shouldn't be profiled</w:t>
+              <w:t>Add an administrative role that overrides all permissions</w:t>
             </w:r>
           </w:p>
         </w:tc>
@@ -2292,11 +2131,8 @@
               <w:r>
                 <w:rPr>
                   <w:rStyle w:val="c13"/>
-                  <w:rFonts w:ascii="Calibri" w:hAnsi="Calibri" w:cs="Calibri" w:eastAsia="Calibri"/>
-                  <w:sz w:val="22"/>
-                  <w:color w:val="000000"/>
                 </w:rPr>
-                <w:t>TRIFFHIR-188</w:t>
+                <w:t>TRIFFHIR-244</w:t>
               </w:r>
             </w:hyperlink>
           </w:p>
@@ -2308,11 +2144,9 @@
           <w:p>
             <w:r>
               <w:rPr>
-                <w:rFonts w:ascii="Calibri" w:hAnsi="Calibri" w:cs="Calibri" w:eastAsia="Calibri"/>
-                <w:sz w:val="22"/>
                 <w:color w:val="000000"/>
               </w:rPr>
-              <w:t>Improvement</w:t>
+              <w:t>New Feature</w:t>
             </w:r>
           </w:p>
         </w:tc>
@@ -2323,11 +2157,9 @@
           <w:p>
             <w:r>
               <w:rPr>
-                <w:rFonts w:ascii="Calibri" w:hAnsi="Calibri" w:cs="Calibri" w:eastAsia="Calibri"/>
-                <w:sz w:val="22"/>
                 <w:color w:val="000000"/>
               </w:rPr>
-              <w:t>Add support for paging in the "Other Resources" screen</w:t>
+              <w:t>Make authentication generic to OAuth 2.0, not bound specifically to auth0.com</w:t>
             </w:r>
           </w:p>
         </w:tc>
@@ -2345,11 +2177,8 @@
               <w:r>
                 <w:rPr>
                   <w:rStyle w:val="c13"/>
-                  <w:rFonts w:ascii="Calibri" w:hAnsi="Calibri" w:cs="Calibri" w:eastAsia="Calibri"/>
-                  <w:sz w:val="22"/>
-                  <w:color w:val="000000"/>
                 </w:rPr>
-                <w:t>TRIFFHIR-233</w:t>
+                <w:t>TRIFFHIR-236</w:t>
               </w:r>
             </w:hyperlink>
           </w:p>
@@ -2361,11 +2190,9 @@
           <w:p>
             <w:r>
               <w:rPr>
-                <w:rFonts w:ascii="Calibri" w:hAnsi="Calibri" w:cs="Calibri" w:eastAsia="Calibri"/>
-                <w:sz w:val="22"/>
                 <w:color w:val="000000"/>
               </w:rPr>
-              <w:t>Improvement</w:t>
+              <w:t>Defect</w:t>
             </w:r>
           </w:p>
         </w:tc>
@@ -2376,11 +2203,9 @@
           <w:p>
             <w:r>
               <w:rPr>
-                <w:rFonts w:ascii="Calibri" w:hAnsi="Calibri" w:cs="Calibri" w:eastAsia="Calibri"/>
-                <w:sz w:val="22"/>
                 <w:color w:val="000000"/>
               </w:rPr>
-              <w:t>Element mappings reference profile mappings</w:t>
+              <w:t>Profile editor doesn't allow expanding PlanDefinition.action.action</w:t>
             </w:r>
           </w:p>
         </w:tc>
@@ -2398,11 +2223,8 @@
               <w:r>
                 <w:rPr>
                   <w:rStyle w:val="c13"/>
-                  <w:rFonts w:ascii="Calibri" w:hAnsi="Calibri" w:cs="Calibri" w:eastAsia="Calibri"/>
-                  <w:sz w:val="22"/>
-                  <w:color w:val="000000"/>
                 </w:rPr>
-                <w:t>TRIFFHIR-240</w:t>
+                <w:t>TRIFFHIR-214</w:t>
               </w:r>
             </w:hyperlink>
           </w:p>
@@ -2414,11 +2236,9 @@
           <w:p>
             <w:r>
               <w:rPr>
-                <w:rFonts w:ascii="Calibri" w:hAnsi="Calibri" w:cs="Calibri" w:eastAsia="Calibri"/>
-                <w:sz w:val="22"/>
                 <w:color w:val="000000"/>
               </w:rPr>
-              <w:t>Improvement</w:t>
+              <w:t>Defect</w:t>
             </w:r>
           </w:p>
         </w:tc>
@@ -2429,11 +2249,9 @@
           <w:p>
             <w:r>
               <w:rPr>
-                <w:rFonts w:ascii="Calibri" w:hAnsi="Calibri" w:cs="Calibri" w:eastAsia="Calibri"/>
-                <w:sz w:val="22"/>
                 <w:color w:val="000000"/>
               </w:rPr>
-              <w:t>Automatically delete IG references when deleting resources</w:t>
+              <w:t>Change the element definition panel's alias property to repeat (allow multiple)</w:t>
             </w:r>
           </w:p>
         </w:tc>
@@ -2451,11 +2269,8 @@
               <w:r>
                 <w:rPr>
                   <w:rStyle w:val="c13"/>
-                  <w:rFonts w:ascii="Calibri" w:hAnsi="Calibri" w:cs="Calibri" w:eastAsia="Calibri"/>
-                  <w:sz w:val="22"/>
-                  <w:color w:val="000000"/>
                 </w:rPr>
-                <w:t>TRIFFHIR-239</w:t>
+                <w:t>TRIFFHIR-232</w:t>
               </w:r>
             </w:hyperlink>
           </w:p>
@@ -2467,11 +2282,9 @@
           <w:p>
             <w:r>
               <w:rPr>
-                <w:rFonts w:ascii="Calibri" w:hAnsi="Calibri" w:cs="Calibri" w:eastAsia="Calibri"/>
-                <w:sz w:val="22"/>
                 <w:color w:val="000000"/>
               </w:rPr>
-              <w:t>Improvement</w:t>
+              <w:t>Defect</w:t>
             </w:r>
           </w:p>
         </w:tc>
@@ -2482,11 +2295,9 @@
           <w:p>
             <w:r>
               <w:rPr>
-                <w:rFonts w:ascii="Calibri" w:hAnsi="Calibri" w:cs="Calibri" w:eastAsia="Calibri"/>
-                <w:sz w:val="22"/>
                 <w:color w:val="000000"/>
               </w:rPr>
-              <w:t>ID of new resources should match the leaf/end of the URL</w:t>
+              <w:t>Cannot set value set binding on R4 profile's element</w:t>
             </w:r>
           </w:p>
         </w:tc>
@@ -2504,9 +2315,466 @@
               <w:r>
                 <w:rPr>
                   <w:rStyle w:val="c13"/>
-                  <w:rFonts w:ascii="Calibri" w:hAnsi="Calibri" w:cs="Calibri" w:eastAsia="Calibri"/>
-                  <w:sz w:val="22"/>
-                  <w:color w:val="000000"/>
+                </w:rPr>
+                <w:t>TRIFFHIR-243</w:t>
+              </w:r>
+            </w:hyperlink>
+          </w:p>
+        </w:tc>
+        <w:tc>
+          <w:tcPr>
+            <w:tcW w:w="1755" w:type="dxa"/>
+          </w:tcPr>
+          <w:p>
+            <w:r>
+              <w:rPr>
+                <w:color w:val="000000"/>
+              </w:rPr>
+              <w:t>Defect</w:t>
+            </w:r>
+          </w:p>
+        </w:tc>
+        <w:tc>
+          <w:tcPr>
+            <w:tcW w:w="8175" w:type="dxa"/>
+          </w:tcPr>
+          <w:p>
+            <w:r>
+              <w:rPr>
+                <w:color w:val="000000"/>
+              </w:rPr>
+              <w:t>"Add" button for R4 capability statement REST tabs doesn't work</w:t>
+            </w:r>
+          </w:p>
+        </w:tc>
+      </w:tr>
+      <w:tr>
+        <w:trPr>
+          <w:trHeight w:val="285" w:hRule="atLeast"/>
+        </w:trPr>
+        <w:tc>
+          <w:tcPr>
+            <w:tcW w:w="1770" w:type="dxa"/>
+          </w:tcPr>
+          <w:p>
+            <w:hyperlink r:id="hrId15" target="_blank">
+              <w:r>
+                <w:rPr>
+                  <w:rStyle w:val="c13"/>
+                </w:rPr>
+                <w:t>TRIFFHIR-249</w:t>
+              </w:r>
+            </w:hyperlink>
+          </w:p>
+        </w:tc>
+        <w:tc>
+          <w:tcPr>
+            <w:tcW w:w="1755" w:type="dxa"/>
+          </w:tcPr>
+          <w:p>
+            <w:r>
+              <w:rPr>
+                <w:color w:val="000000"/>
+              </w:rPr>
+              <w:t>Defect</w:t>
+            </w:r>
+          </w:p>
+        </w:tc>
+        <w:tc>
+          <w:tcPr>
+            <w:tcW w:w="8175" w:type="dxa"/>
+          </w:tcPr>
+          <w:p>
+            <w:r>
+              <w:rPr>
+                <w:color w:val="000000"/>
+              </w:rPr>
+              <w:t>Can't expand a brand new slice</w:t>
+            </w:r>
+          </w:p>
+        </w:tc>
+      </w:tr>
+      <w:tr>
+        <w:trPr>
+          <w:trHeight w:val="285" w:hRule="atLeast"/>
+        </w:trPr>
+        <w:tc>
+          <w:tcPr>
+            <w:tcW w:w="1770" w:type="dxa"/>
+          </w:tcPr>
+          <w:p>
+            <w:hyperlink r:id="hrId16" target="_blank">
+              <w:r>
+                <w:rPr>
+                  <w:rStyle w:val="c13"/>
+                </w:rPr>
+                <w:t>TRIFFHIR-246</w:t>
+              </w:r>
+            </w:hyperlink>
+          </w:p>
+        </w:tc>
+        <w:tc>
+          <w:tcPr>
+            <w:tcW w:w="1755" w:type="dxa"/>
+          </w:tcPr>
+          <w:p>
+            <w:r>
+              <w:rPr>
+                <w:color w:val="000000"/>
+              </w:rPr>
+              <w:t>Defect</w:t>
+            </w:r>
+          </w:p>
+        </w:tc>
+        <w:tc>
+          <w:tcPr>
+            <w:tcW w:w="8175" w:type="dxa"/>
+          </w:tcPr>
+          <w:p>
+            <w:r>
+              <w:rPr>
+                <w:color w:val="000000"/>
+              </w:rPr>
+              <w:t>ServiceRequest vs. ServiceDefinition for CapabilityStatement &gt; REST &gt; Resource &gt; Type</w:t>
+            </w:r>
+          </w:p>
+        </w:tc>
+      </w:tr>
+      <w:tr>
+        <w:trPr>
+          <w:trHeight w:val="285" w:hRule="atLeast"/>
+        </w:trPr>
+        <w:tc>
+          <w:tcPr>
+            <w:tcW w:w="1770" w:type="dxa"/>
+          </w:tcPr>
+          <w:p>
+            <w:hyperlink r:id="hrId17" target="_blank">
+              <w:r>
+                <w:rPr>
+                  <w:rStyle w:val="c13"/>
+                </w:rPr>
+                <w:t>TRIFFHIR-251</w:t>
+              </w:r>
+            </w:hyperlink>
+          </w:p>
+        </w:tc>
+        <w:tc>
+          <w:tcPr>
+            <w:tcW w:w="1755" w:type="dxa"/>
+          </w:tcPr>
+          <w:p>
+            <w:r>
+              <w:rPr>
+                <w:color w:val="000000"/>
+              </w:rPr>
+              <w:t>Defect</w:t>
+            </w:r>
+          </w:p>
+        </w:tc>
+        <w:tc>
+          <w:tcPr>
+            <w:tcW w:w="8175" w:type="dxa"/>
+          </w:tcPr>
+          <w:p>
+            <w:r>
+              <w:rPr>
+                <w:color w:val="000000"/>
+              </w:rPr>
+              <w:t>Multiple publish boxes on published implementation guide's main page</w:t>
+            </w:r>
+          </w:p>
+        </w:tc>
+      </w:tr>
+      <w:tr>
+        <w:trPr>
+          <w:trHeight w:val="285" w:hRule="atLeast"/>
+        </w:trPr>
+        <w:tc>
+          <w:tcPr>
+            <w:tcW w:w="1770" w:type="dxa"/>
+          </w:tcPr>
+          <w:p>
+            <w:hyperlink r:id="hrId18" target="_blank">
+              <w:r>
+                <w:rPr>
+                  <w:rStyle w:val="c13"/>
+                </w:rPr>
+                <w:t>TRIFFHIR-254</w:t>
+              </w:r>
+            </w:hyperlink>
+          </w:p>
+        </w:tc>
+        <w:tc>
+          <w:tcPr>
+            <w:tcW w:w="1755" w:type="dxa"/>
+          </w:tcPr>
+          <w:p>
+            <w:r>
+              <w:rPr>
+                <w:color w:val="000000"/>
+              </w:rPr>
+              <w:t>Defect</w:t>
+            </w:r>
+          </w:p>
+        </w:tc>
+        <w:tc>
+          <w:tcPr>
+            <w:tcW w:w="8175" w:type="dxa"/>
+          </w:tcPr>
+          <w:p>
+            <w:r>
+              <w:rPr>
+                <w:color w:val="000000"/>
+              </w:rPr>
+              <w:t>Change editor to only display constraints in the current profile's differential, regardless of base profile</w:t>
+            </w:r>
+          </w:p>
+        </w:tc>
+      </w:tr>
+      <w:tr>
+        <w:trPr>
+          <w:trHeight w:val="285" w:hRule="atLeast"/>
+        </w:trPr>
+        <w:tc>
+          <w:tcPr>
+            <w:tcW w:w="1770" w:type="dxa"/>
+          </w:tcPr>
+          <w:p>
+            <w:hyperlink r:id="hrId19" target="_blank">
+              <w:r>
+                <w:rPr>
+                  <w:rStyle w:val="c13"/>
+                </w:rPr>
+                <w:t>TRIFFHIR-190</w:t>
+              </w:r>
+            </w:hyperlink>
+          </w:p>
+        </w:tc>
+        <w:tc>
+          <w:tcPr>
+            <w:tcW w:w="1755" w:type="dxa"/>
+          </w:tcPr>
+          <w:p>
+            <w:r>
+              <w:rPr>
+                <w:color w:val="000000"/>
+              </w:rPr>
+              <w:t>Improvement</w:t>
+            </w:r>
+          </w:p>
+        </w:tc>
+        <w:tc>
+          <w:tcPr>
+            <w:tcW w:w="8175" w:type="dxa"/>
+          </w:tcPr>
+          <w:p>
+            <w:r>
+              <w:rPr>
+                <w:color w:val="000000"/>
+              </w:rPr>
+              <w:t>User interface allows profiling fields that shouldn't be profiled</w:t>
+            </w:r>
+          </w:p>
+        </w:tc>
+      </w:tr>
+      <w:tr>
+        <w:trPr>
+          <w:trHeight w:val="285" w:hRule="atLeast"/>
+        </w:trPr>
+        <w:tc>
+          <w:tcPr>
+            <w:tcW w:w="1770" w:type="dxa"/>
+          </w:tcPr>
+          <w:p>
+            <w:hyperlink r:id="hrId20" target="_blank">
+              <w:r>
+                <w:rPr>
+                  <w:rStyle w:val="c13"/>
+                </w:rPr>
+                <w:t>TRIFFHIR-188</w:t>
+              </w:r>
+            </w:hyperlink>
+          </w:p>
+        </w:tc>
+        <w:tc>
+          <w:tcPr>
+            <w:tcW w:w="1755" w:type="dxa"/>
+          </w:tcPr>
+          <w:p>
+            <w:r>
+              <w:rPr>
+                <w:color w:val="000000"/>
+              </w:rPr>
+              <w:t>Improvement</w:t>
+            </w:r>
+          </w:p>
+        </w:tc>
+        <w:tc>
+          <w:tcPr>
+            <w:tcW w:w="8175" w:type="dxa"/>
+          </w:tcPr>
+          <w:p>
+            <w:r>
+              <w:rPr>
+                <w:color w:val="000000"/>
+              </w:rPr>
+              <w:t>Add support for paging in the "Other Resources" screen</w:t>
+            </w:r>
+          </w:p>
+        </w:tc>
+      </w:tr>
+      <w:tr>
+        <w:trPr>
+          <w:trHeight w:val="285" w:hRule="atLeast"/>
+        </w:trPr>
+        <w:tc>
+          <w:tcPr>
+            <w:tcW w:w="1770" w:type="dxa"/>
+          </w:tcPr>
+          <w:p>
+            <w:hyperlink r:id="hrId21" target="_blank">
+              <w:r>
+                <w:rPr>
+                  <w:rStyle w:val="c13"/>
+                </w:rPr>
+                <w:t>TRIFFHIR-233</w:t>
+              </w:r>
+            </w:hyperlink>
+          </w:p>
+        </w:tc>
+        <w:tc>
+          <w:tcPr>
+            <w:tcW w:w="1755" w:type="dxa"/>
+          </w:tcPr>
+          <w:p>
+            <w:r>
+              <w:rPr>
+                <w:color w:val="000000"/>
+              </w:rPr>
+              <w:t>Improvement</w:t>
+            </w:r>
+          </w:p>
+        </w:tc>
+        <w:tc>
+          <w:tcPr>
+            <w:tcW w:w="8175" w:type="dxa"/>
+          </w:tcPr>
+          <w:p>
+            <w:r>
+              <w:rPr>
+                <w:color w:val="000000"/>
+              </w:rPr>
+              <w:t>Element mappings reference profile mappings</w:t>
+            </w:r>
+          </w:p>
+        </w:tc>
+      </w:tr>
+      <w:tr>
+        <w:trPr>
+          <w:trHeight w:val="285" w:hRule="atLeast"/>
+        </w:trPr>
+        <w:tc>
+          <w:tcPr>
+            <w:tcW w:w="1770" w:type="dxa"/>
+          </w:tcPr>
+          <w:p>
+            <w:hyperlink r:id="hrId22" target="_blank">
+              <w:r>
+                <w:rPr>
+                  <w:rStyle w:val="c13"/>
+                </w:rPr>
+                <w:t>TRIFFHIR-240</w:t>
+              </w:r>
+            </w:hyperlink>
+          </w:p>
+        </w:tc>
+        <w:tc>
+          <w:tcPr>
+            <w:tcW w:w="1755" w:type="dxa"/>
+          </w:tcPr>
+          <w:p>
+            <w:r>
+              <w:rPr>
+                <w:color w:val="000000"/>
+              </w:rPr>
+              <w:t>Improvement</w:t>
+            </w:r>
+          </w:p>
+        </w:tc>
+        <w:tc>
+          <w:tcPr>
+            <w:tcW w:w="8175" w:type="dxa"/>
+          </w:tcPr>
+          <w:p>
+            <w:r>
+              <w:rPr>
+                <w:color w:val="000000"/>
+              </w:rPr>
+              <w:t>Automatically delete IG references when deleting resources</w:t>
+            </w:r>
+          </w:p>
+        </w:tc>
+      </w:tr>
+      <w:tr>
+        <w:trPr>
+          <w:trHeight w:val="285" w:hRule="atLeast"/>
+        </w:trPr>
+        <w:tc>
+          <w:tcPr>
+            <w:tcW w:w="1770" w:type="dxa"/>
+          </w:tcPr>
+          <w:p>
+            <w:hyperlink r:id="hrId23" target="_blank">
+              <w:r>
+                <w:rPr>
+                  <w:rStyle w:val="c13"/>
+                </w:rPr>
+                <w:t>TRIFFHIR-239</w:t>
+              </w:r>
+            </w:hyperlink>
+          </w:p>
+        </w:tc>
+        <w:tc>
+          <w:tcPr>
+            <w:tcW w:w="1755" w:type="dxa"/>
+          </w:tcPr>
+          <w:p>
+            <w:r>
+              <w:rPr>
+                <w:color w:val="000000"/>
+              </w:rPr>
+              <w:t>Improvement</w:t>
+            </w:r>
+          </w:p>
+        </w:tc>
+        <w:tc>
+          <w:tcPr>
+            <w:tcW w:w="8175" w:type="dxa"/>
+          </w:tcPr>
+          <w:p>
+            <w:r>
+              <w:rPr>
+                <w:color w:val="000000"/>
+              </w:rPr>
+              <w:t>Automatically set ID of new resources to the leaf/end of the URL</w:t>
+            </w:r>
+          </w:p>
+        </w:tc>
+      </w:tr>
+      <w:tr>
+        <w:trPr>
+          <w:trHeight w:val="285" w:hRule="atLeast"/>
+        </w:trPr>
+        <w:tc>
+          <w:tcPr>
+            <w:tcW w:w="1770" w:type="dxa"/>
+          </w:tcPr>
+          <w:p>
+            <w:hyperlink r:id="hrId24" target="_blank">
+              <w:r>
+                <w:rPr>
+                  <w:rStyle w:val="c13"/>
                 </w:rPr>
                 <w:t>TRIFFHIR-242</w:t>
               </w:r>
@@ -2520,8 +2788,6 @@
           <w:p>
             <w:r>
               <w:rPr>
-                <w:rFonts w:ascii="Calibri" w:hAnsi="Calibri" w:cs="Calibri" w:eastAsia="Calibri"/>
-                <w:sz w:val="22"/>
                 <w:color w:val="000000"/>
               </w:rPr>
               <w:t>Improvement</w:t>
@@ -2535,8 +2801,6 @@
           <w:p>
             <w:r>
               <w:rPr>
-                <w:rFonts w:ascii="Calibri" w:hAnsi="Calibri" w:cs="Calibri" w:eastAsia="Calibri"/>
-                <w:sz w:val="22"/>
                 <w:color w:val="000000"/>
               </w:rPr>
               <w:t>Add "supported profiles" to R4 capability statement editing screen</w:t>
@@ -2544,7 +2808,107 @@
           </w:p>
         </w:tc>
       </w:tr>
+      <w:tr>
+        <w:trPr>
+          <w:trHeight w:val="255" w:hRule="atLeast"/>
+        </w:trPr>
+        <w:tc>
+          <w:tcPr>
+            <w:tcW w:w="1770" w:type="dxa"/>
+          </w:tcPr>
+          <w:p>
+            <w:hyperlink r:id="hrId25" target="_blank">
+              <w:r>
+                <w:rPr>
+                  <w:rStyle w:val="c13"/>
+                </w:rPr>
+                <w:t>TRIFFHIR-253</w:t>
+              </w:r>
+            </w:hyperlink>
+          </w:p>
+        </w:tc>
+        <w:tc>
+          <w:tcPr>
+            <w:tcW w:w="1755" w:type="dxa"/>
+          </w:tcPr>
+          <w:p>
+            <w:r>
+              <w:rPr>
+                <w:color w:val="000000"/>
+              </w:rPr>
+              <w:t>Improvement</w:t>
+            </w:r>
+          </w:p>
+        </w:tc>
+        <w:tc>
+          <w:tcPr>
+            <w:tcW w:w="8175" w:type="dxa"/>
+          </w:tcPr>
+          <w:p>
+            <w:r>
+              <w:rPr>
+                <w:color w:val="000000"/>
+              </w:rPr>
+              <w:t>Getting latest ig publisher doesn't work due to HL7/FHIR process changes</w:t>
+            </w:r>
+          </w:p>
+        </w:tc>
+      </w:tr>
+      <w:tr>
+        <w:trPr>
+          <w:trHeight w:val="255" w:hRule="atLeast"/>
+        </w:trPr>
+        <w:tc>
+          <w:tcPr>
+            <w:tcW w:w="1770" w:type="dxa"/>
+          </w:tcPr>
+          <w:p>
+            <w:hyperlink r:id="hrId26" target="_blank">
+              <w:r>
+                <w:rPr>
+                  <w:rStyle w:val="c13"/>
+                </w:rPr>
+                <w:t>TRIFFHIR-200</w:t>
+              </w:r>
+            </w:hyperlink>
+          </w:p>
+        </w:tc>
+        <w:tc>
+          <w:tcPr>
+            <w:tcW w:w="1755" w:type="dxa"/>
+          </w:tcPr>
+          <w:p>
+            <w:r>
+              <w:rPr>
+                <w:color w:val="000000"/>
+              </w:rPr>
+              <w:t>Improvement</w:t>
+            </w:r>
+          </w:p>
+        </w:tc>
+        <w:tc>
+          <w:tcPr>
+            <w:tcW w:w="8175" w:type="dxa"/>
+          </w:tcPr>
+          <w:p>
+            <w:r>
+              <w:rPr>
+                <w:color w:val="000000"/>
+              </w:rPr>
+              <w:t>Automatically associate new resources to IG in context</w:t>
+            </w:r>
+          </w:p>
+        </w:tc>
+      </w:tr>
     </w:tbl>
+    <w:p>
+      <w:pPr>
+        <w:ind w:left="-30"/>
+      </w:pPr>
+      <w:r>
+        <w:tab/>
+      </w:r>
+    </w:p>
     <w:p>
       <w:r/>
       <w:r/>
@@ -3039,7 +3403,7 @@
       <w:r>
         <w:t xml:space="preserve">A label indicating the user that is currently logged in. You may click on your name to edit your profile. A user is represented as a FHIR </w:t>
       </w:r>
-      <w:hyperlink r:id="hrId15" target="_blank">
+      <w:hyperlink r:id="hrId27" target="_blank">
         <w:r>
           <w:rPr>
             <w:rStyle w:val="c13"/>
@@ -3479,7 +3843,7 @@
       <w:r>
         <w:t xml:space="preserve"> then all profiles (StructureDefinition resources) within the Implementation Guide must have URLs that start with </w:t>
       </w:r>
-      <w:hyperlink r:id="hrId16">
+      <w:hyperlink r:id="hrId28">
         <w:r>
           <w:rPr>
             <w:rStyle w:val="c13"/>
@@ -4503,7 +4867,7 @@
       <w:r>
         <w:t xml:space="preserve">HTML exports produce a package (ZIP file) for use with the FHIR </w:t>
       </w:r>
-      <w:hyperlink r:id="hrId17" target="_blank">
+      <w:hyperlink r:id="hrId29" target="_blank">
         <w:r>
           <w:rPr>
             <w:rStyle w:val="c13"/>
@@ -4543,7 +4907,7 @@
       <w:r>
         <w:t xml:space="preserve">Bundle exports produce a single download (pretty quickly) as a single XML file. This XML file is a FHIR </w:t>
       </w:r>
-      <w:hyperlink r:id="hrId18" target="_blank">
+      <w:hyperlink r:id="hrId30" target="_blank">
         <w:r>
           <w:rPr>
             <w:rStyle w:val="c13"/>
@@ -4935,7 +5299,7 @@
       <w:r>
         <w:t xml:space="preserve">ID - This is the ID of the value set. This value in this column is repeated for each code/row. The value must be formatted as a </w:t>
       </w:r>
-      <w:hyperlink r:id="hrId19" target="_blank" w:anchor="id">
+      <w:hyperlink r:id="hrId31" target="_blank" w:anchor="id">
         <w:r>
           <w:rPr>
             <w:rStyle w:val="c13"/>
@@ -5331,7 +5695,7 @@
       <w:r>
         <w:t xml:space="preserve">When publishing an implementation guide from the "Publish" screen, the FHIR server's </w:t>
       </w:r>
-      <w:hyperlink r:id="hrId20" target="_blank">
+      <w:hyperlink r:id="hrId32" target="_blank">
         <w:r>
           <w:rPr>
             <w:rStyle w:val="c13"/>
@@ -5339,7 +5703,7 @@
           <w:t>$validate operation</w:t>
         </w:r>
       </w:hyperlink>
-      <w:hyperlink r:id="hrId21" target="_blank">
+      <w:hyperlink r:id="hrId33" target="_blank">
         <w:r>
           <w:rPr>
             <w:rStyle w:val="c13"/>
@@ -6310,7 +6674,7 @@
       <w:r>
         <w:t xml:space="preserve">Must support the </w:t>
       </w:r>
-      <w:hyperlink r:id="hrId22" target="_blank">
+      <w:hyperlink r:id="hrId34" target="_blank">
         <w:r>
           <w:rPr>
             <w:rStyle w:val="c13"/>
@@ -6330,7 +6694,7 @@
       <w:r>
         <w:t xml:space="preserve">Must support the </w:t>
       </w:r>
-      <w:hyperlink r:id="hrId23" target="_blank">
+      <w:hyperlink r:id="hrId35" target="_blank">
         <w:r>
           <w:rPr>
             <w:rStyle w:val="c13"/>
@@ -6483,11 +6847,146 @@
       <w:r/>
     </w:p>
     <w:p>
+      <w:pPr>
+        <w:pStyle w:val="4"/>
+      </w:pPr>
+      <w:r>
+        <w:t>Multiple FHIR servers</w:t>
+      </w:r>
+    </w:p>
+    <w:p>
+      <w:r>
+        <w:t xml:space="preserve">If the ToF installation is configured to support multiple FHIR servers, the first FHIR server is the default in the REST API. If you want to perform REST API operations on a different FHIR server, you must specify a </w:t>
+      </w:r>
+      <w:r>
+        <w:rPr>
+          <w:b/>
+        </w:rPr>
+        <w:t>fhirserver</w:t>
+      </w:r>
+      <w:r>
+        <w:t xml:space="preserve"> header in each request. The value of the </w:t>
+      </w:r>
+      <w:r>
+        <w:rPr>
+          <w:b/>
+        </w:rPr>
+        <w:t>fhirserver</w:t>
+      </w:r>
+      <w:r>
+        <w:t xml:space="preserve"> header must align with the </w:t>
+      </w:r>
+      <w:r>
+        <w:rPr>
+          <w:b/>
+        </w:rPr>
+        <w:t>id</w:t>
+      </w:r>
+      <w:r>
+        <w:t xml:space="preserve"> of one of the FHIR servers returnved by </w:t>
+      </w:r>
+      <w:r>
+        <w:rPr>
+          <w:b/>
+        </w:rPr>
+        <w:t>/api/config</w:t>
+      </w:r>
+      <w:r>
+        <w:t>.</w:t>
+      </w:r>
+    </w:p>
+    <w:p>
+      <w:pPr>
+        <w:pStyle w:val="4"/>
+      </w:pPr>
+      <w:r>
+        <w:t>FHIR Server Proxy</w:t>
+      </w:r>
+    </w:p>
+    <w:p>
+      <w:r>
+        <w:t xml:space="preserve">An </w:t>
+      </w:r>
+      <w:r>
+        <w:rPr>
+          <w:b/>
+        </w:rPr>
+        <w:t>/api/fhir</w:t>
+      </w:r>
+      <w:r>
+        <w:t xml:space="preserve"> end-point in the API represents a "proxy" to the FHIR server(s) available within the ToF installation. The proxy endpoint supports GET, PUT, POST, DELETE requests for individual resources, as well as </w:t>
+      </w:r>
+      <w:hyperlink r:id="hrId36" target="_blank" w:anchor="transaction">
+        <w:r>
+          <w:rPr>
+            <w:rStyle w:val="c13"/>
+          </w:rPr>
+          <w:t>batches</w:t>
+        </w:r>
+      </w:hyperlink>
+      <w:r>
+        <w:t xml:space="preserve">. Transactions are </w:t>
+      </w:r>
+      <w:r>
+        <w:rPr>
+          <w:i/>
+        </w:rPr>
+        <w:t xml:space="preserve">not </w:t>
+      </w:r>
+      <w:r>
+        <w:t>supported by this proxy.</w:t>
+      </w:r>
+    </w:p>
+    <w:p>
+      <w:pPr>
+        <w:pStyle w:val="5"/>
+      </w:pPr>
+      <w:r>
+        <w:t>Authentication</w:t>
+      </w:r>
+    </w:p>
+    <w:p>
+      <w:r>
+        <w:t>Authentication is required to access the REST API. To get an authorization code to use with the REST API, login to the Trifolia-on-FHIR web application and open the settings screen, where the "Authorization Code" is displayed to you. Attach the authorization code in an "Authorization" header prefixed with "Bearer ". For example: "Authorization: Bearer XXXX" where XXXX is your authorization code.</w:t>
+      </w:r>
+    </w:p>
+    <w:p>
+      <w:pPr>
+        <w:pStyle w:val="5"/>
+      </w:pPr>
+      <w:r>
+        <w:t>Multiple FHIR Servers</w:t>
+      </w:r>
+    </w:p>
+    <w:p>
+      <w:r>
+        <w:t>The default FHIR server used for this proxy endpoint is the first FHIR server available in the drop-down of FHIR servers in the settings screen of the application.</w:t>
+      </w:r>
+    </w:p>
+    <w:p>
+      <w:r>
+        <w:t>If you do not want to use the default/first FHIR server, specify a "fhirserver" header in each request where the value of the header is the id of the FHIR server according to the settings screen in the application.</w:t>
+      </w:r>
+    </w:p>
+    <w:p>
+      <w:r>
+        <w:t>The settings screen shows you an example of a request using curl for whichever server you have selected.</w:t>
+      </w:r>
+    </w:p>
+    <w:p>
+      <w:pPr>
+        <w:pStyle w:val="4"/>
+      </w:pPr>
+      <w:r>
+        <w:t>Trifolia-on-FHIR Native API</w:t>
+      </w:r>
+    </w:p>
+    <w:p>
       <w:r>
         <w:t xml:space="preserve">Trifolia-on-FHIR's REST API is documented using Swagger. The publicly available installation of Trifolia-on-FHIR exposes custom API documentation at </w:t>
       </w:r>
       <w:r/>
-      <w:hyperlink r:id="hrId24" target="_blank">
+      <w:hyperlink r:id="hrId37" target="_blank">
         <w:r>
           <w:rPr>
             <w:rStyle w:val="c13"/>
@@ -6507,133 +7006,6 @@
       </w:r>
       <w:r>
         <w:t xml:space="preserve"> is the same API that the web application (user interface) uses.</w:t>
-      </w:r>
-    </w:p>
-    <w:p>
-      <w:pPr>
-        <w:pStyle w:val="4"/>
-      </w:pPr>
-      <w:r>
-        <w:t>Multiple FHIR servers</w:t>
-      </w:r>
-    </w:p>
-    <w:p>
-      <w:r>
-        <w:t xml:space="preserve">If the ToF installation is configured to support multiple FHIR servers, the first FHIR server is the default in the REST API. If you want to perform REST API operations on a different FHIR server, you must specify a </w:t>
-      </w:r>
-      <w:r>
-        <w:rPr>
-          <w:b/>
-        </w:rPr>
-        <w:t>fhirserver</w:t>
-      </w:r>
-      <w:r>
-        <w:t xml:space="preserve"> header in each request. The value of the </w:t>
-      </w:r>
-      <w:r>
-        <w:rPr>
-          <w:b/>
-        </w:rPr>
-        <w:t>fhirserver</w:t>
-      </w:r>
-      <w:r>
-        <w:t xml:space="preserve"> header must align with the </w:t>
-      </w:r>
-      <w:r>
-        <w:rPr>
-          <w:b/>
-        </w:rPr>
-        <w:t>id</w:t>
-      </w:r>
-      <w:r>
-        <w:t xml:space="preserve"> of one of the FHIR servers returnved by </w:t>
-      </w:r>
-      <w:r>
-        <w:rPr>
-          <w:b/>
-        </w:rPr>
-        <w:t>/api/config</w:t>
-      </w:r>
-      <w:r>
-        <w:t>.</w:t>
-      </w:r>
-    </w:p>
-    <w:p>
-      <w:pPr>
-        <w:pStyle w:val="4"/>
-      </w:pPr>
-      <w:r>
-        <w:t>FHIR Server Proxy</w:t>
-      </w:r>
-    </w:p>
-    <w:p>
-      <w:r>
-        <w:t xml:space="preserve">An </w:t>
-      </w:r>
-      <w:r>
-        <w:rPr>
-          <w:b/>
-        </w:rPr>
-        <w:t>/api/fhir</w:t>
-      </w:r>
-      <w:r>
-        <w:t xml:space="preserve"> end-point in the API represents a "proxy" to the FHIR server(s) available within the ToF installation. The proxy endpoint supports GET, PUT, POST, DELETE requests for individual resources, as well as </w:t>
-      </w:r>
-      <w:hyperlink r:id="hrId25" target="_blank" w:anchor="transaction">
-        <w:r>
-          <w:rPr>
-            <w:rStyle w:val="c13"/>
-          </w:rPr>
-          <w:t>batches</w:t>
-        </w:r>
-      </w:hyperlink>
-      <w:r>
-        <w:t xml:space="preserve">. Transactions are </w:t>
-      </w:r>
-      <w:r>
-        <w:rPr>
-          <w:i/>
-        </w:rPr>
-        <w:t xml:space="preserve">not </w:t>
-      </w:r>
-      <w:r>
-        <w:t>supported by this proxy.</w:t>
-      </w:r>
-    </w:p>
-    <w:p>
-      <w:pPr>
-        <w:pStyle w:val="5"/>
-      </w:pPr>
-      <w:r>
-        <w:t>Authentication</w:t>
-      </w:r>
-    </w:p>
-    <w:p>
-      <w:r>
-        <w:t>Authentication is required to access the REST API. To get an authorization code to use with the REST API, login to the Trifolia-on-FHIR web application and open the settings screen, where the "Authorization Code" is displayed to you. Attach the authorization code in an "Authorization" header prefixed with "Bearer ". For example: "Authorization: Bearer XXXX" where XXXX is your authorization code.</w:t>
-      </w:r>
-    </w:p>
-    <w:p>
-      <w:pPr>
-        <w:pStyle w:val="5"/>
-      </w:pPr>
-      <w:r>
-        <w:t>Multiple FHIR Servers</w:t>
-      </w:r>
-    </w:p>
-    <w:p>
-      <w:r>
-        <w:t>The default FHIR server used for this proxy endpoint is the first FHIR server available in the drop-down of FHIR servers in the settings screen of the application.</w:t>
-      </w:r>
-    </w:p>
-    <w:p>
-      <w:r>
-        <w:t>If you do not want to use the default/first FHIR server, specify a "fhirserver" header in each request where the value of the header is the id of the FHIR server according to the settings screen in the application.</w:t>
-      </w:r>
-    </w:p>
-    <w:p>
-      <w:r>
-        <w:t>The settings screen shows you an example of a request using curl for whichever server you have selected.</w:t>
       </w:r>
       <w:r/>
       <w:r/>
@@ -6938,7 +7310,7 @@
         <w:sz w:val="18"/>
         <w:color w:val="969696"/>
       </w:rPr>
-      <w:t>17</w:t>
+      <w:t>18</w:t>
     </w:r>
     <w:r>
       <w:fldChar w:fldCharType="end"/>
@@ -6964,7 +7336,7 @@
         <w:sz w:val="18"/>
         <w:color w:val="969696"/>
       </w:rPr>
-      <w:t>16</w:t>
+      <w:t>17</w:t>
     </w:r>
     <w:r>
       <w:fldChar w:fldCharType="end"/>

</xml_diff>

<commit_message>
TRIFFHIR-262 Updating export logic to use nav menus for pages
</commit_message>
<xml_diff>
--- a/apps/client/src/help/Trifolia-on-FHIR.docx
+++ b/apps/client/src/help/Trifolia-on-FHIR.docx
@@ -592,14 +592,14 @@
           <w:tab w:val="right" w:pos="9495" w:leader="dot"/>
         </w:tabs>
       </w:pPr>
-      <w:hyperlink w:anchor="_topic_AddingImages">
+      <w:hyperlink w:anchor="_topic_Bindingvaluestoelementsinaprofil">
         <w:r>
           <w:rPr>
             <w:rFonts w:ascii="Tahoma" w:hAnsi="Tahoma" w:cs="Tahoma" w:eastAsia="Tahoma"/>
             <w:sz w:val="24"/>
             <w:color w:val="000000"/>
           </w:rPr>
-          <w:t>Adding images to pages</w:t>
+          <w:t>Binding values to elements in a profile</w:t>
         </w:r>
       </w:hyperlink>
       <w:r>
@@ -614,7 +614,7 @@
         <w:fldChar w:fldCharType="begin"/>
       </w:r>
       <w:r>
-        <w:instrText xml:space="preserve">PAGEREF _topic_AddingImages \h  \* MERGEFORMAT </w:instrText>
+        <w:instrText xml:space="preserve">PAGEREF _topic_Bindingvaluestoelementsinaprofil \h  \* MERGEFORMAT </w:instrText>
       </w:r>
       <w:r>
         <w:fldChar w:fldCharType="separate"/>
@@ -645,14 +645,14 @@
           <w:tab w:val="right" w:pos="9495" w:leader="dot"/>
         </w:tabs>
       </w:pPr>
-      <w:hyperlink w:anchor="_topic_Bindingvaluestoelementsinaprofil">
+      <w:hyperlink w:anchor="_topic_CodeSystems">
         <w:r>
           <w:rPr>
             <w:rFonts w:ascii="Tahoma" w:hAnsi="Tahoma" w:cs="Tahoma" w:eastAsia="Tahoma"/>
             <w:sz w:val="24"/>
             <w:color w:val="000000"/>
           </w:rPr>
-          <w:t>Binding values to elements in a profile</w:t>
+          <w:t>Code Systems</w:t>
         </w:r>
       </w:hyperlink>
       <w:r>
@@ -667,7 +667,7 @@
         <w:fldChar w:fldCharType="begin"/>
       </w:r>
       <w:r>
-        <w:instrText xml:space="preserve">PAGEREF _topic_Bindingvaluestoelementsinaprofil \h  \* MERGEFORMAT </w:instrText>
+        <w:instrText xml:space="preserve">PAGEREF _topic_CodeSystems \h  \* MERGEFORMAT </w:instrText>
       </w:r>
       <w:r>
         <w:fldChar w:fldCharType="separate"/>
@@ -698,14 +698,14 @@
           <w:tab w:val="right" w:pos="9495" w:leader="dot"/>
         </w:tabs>
       </w:pPr>
-      <w:hyperlink w:anchor="_topic_CodeSystems">
+      <w:hyperlink w:anchor="_topic_NarrativePages">
         <w:r>
           <w:rPr>
             <w:rFonts w:ascii="Tahoma" w:hAnsi="Tahoma" w:cs="Tahoma" w:eastAsia="Tahoma"/>
             <w:sz w:val="24"/>
             <w:color w:val="000000"/>
           </w:rPr>
-          <w:t>Code Systems</w:t>
+          <w:t>Narrative Pages</w:t>
         </w:r>
       </w:hyperlink>
       <w:r>
@@ -720,7 +720,7 @@
         <w:fldChar w:fldCharType="begin"/>
       </w:r>
       <w:r>
-        <w:instrText xml:space="preserve">PAGEREF _topic_CodeSystems \h  \* MERGEFORMAT </w:instrText>
+        <w:instrText xml:space="preserve">PAGEREF _topic_NarrativePages \h  \* MERGEFORMAT </w:instrText>
       </w:r>
       <w:r>
         <w:fldChar w:fldCharType="separate"/>
@@ -783,7 +783,7 @@
           <w:sz w:val="24"/>
           <w:color w:val="000000"/>
         </w:rPr>
-        <w:t>10</w:t>
+        <w:t>11</w:t>
       </w:r>
       <w:r>
         <w:fldChar w:fldCharType="end"/>
@@ -836,7 +836,7 @@
           <w:sz w:val="24"/>
           <w:color w:val="000000"/>
         </w:rPr>
-        <w:t>10</w:t>
+        <w:t>11</w:t>
       </w:r>
       <w:r>
         <w:fldChar w:fldCharType="end"/>
@@ -1151,7 +1151,7 @@
           <w:sz w:val="24"/>
           <w:color w:val="000000"/>
         </w:rPr>
-        <w:t>14</w:t>
+        <w:t>15</w:t>
       </w:r>
       <w:r>
         <w:fldChar w:fldCharType="end"/>
@@ -1361,7 +1361,7 @@
           <w:sz w:val="24"/>
           <w:color w:val="000000"/>
         </w:rPr>
-        <w:t>15</w:t>
+        <w:t>16</w:t>
       </w:r>
       <w:r>
         <w:fldChar w:fldCharType="end"/>
@@ -4359,7 +4359,7 @@
         </w:rPr>
         <w:br w:type="textWrapping" w:clear="all"/>
       </w:r>
-      <w:bookmarkStart w:id="10" w:name="_topic_AddingImages"/>
+      <w:bookmarkStart w:id="10" w:name="_topic_Bindingvaluestoelementsinaprofil"/>
       <w:bookmarkEnd w:id="10"/>
       <w:r>
         <w:rPr>
@@ -4368,13 +4368,21 @@
           <w:sz w:val="26"/>
           <w:color w:val="4F81BD"/>
         </w:rPr>
-        <w:t>Adding images to pages</w:t>
-      </w:r>
-      <w:r/>
-    </w:p>
-    <w:p>
-      <w:r>
-        <w:t>To add one or more images to pages in your implementation guide, follow these steps:</w:t>
+        <w:t>Binding values to elements in a profile</w:t>
+      </w:r>
+      <w:r/>
+    </w:p>
+    <w:p>
+      <w:pPr>
+        <w:pStyle w:val="4"/>
+      </w:pPr>
+      <w:r>
+        <w:t>To create a fixed binding for an element in a profile:</w:t>
+      </w:r>
+    </w:p>
+    <w:p>
+      <w:r>
+        <w:t>Starting from the profile editor's "Elements" tab:</w:t>
       </w:r>
     </w:p>
     <w:p>
@@ -4386,13 +4394,7 @@
       </w:pPr>
       <w:r/>
       <w:r>
-        <w:t>Import your images via the "Import" screen. You may drag-and-drop the images into the "Import" screen's "File" tab.</w:t>
-      </w:r>
-      <w:r>
-        <w:br/>
-      </w:r>
-      <w:r>
-        <w:t>These images will be imported as "Media" resources. The "id" of the Media resource will be based on the filename of the image, and the exact filename will be stored as an "identifier" in the Media.</w:t>
+        <w:t>Select the element you want to bind the fixed value to.</w:t>
       </w:r>
     </w:p>
     <w:p>
@@ -4404,22 +4406,7 @@
       </w:pPr>
       <w:r/>
       <w:r>
-        <w:t>Ensure your newly imported Media resources are added to the IG's "resources".</w:t>
-      </w:r>
-      <w:r>
-        <w:br/>
-      </w:r>
-      <w:r>
-        <w:t xml:space="preserve">Make sure they are </w:t>
-      </w:r>
-      <w:r>
-        <w:rPr>
-          <w:i/>
-        </w:rPr>
-        <w:t>not</w:t>
-      </w:r>
-      <w:r>
-        <w:t xml:space="preserve"> marked as an example. Leave the "Example" field either "Undefined" or "No". Otherwise, your Media resources will be treated as an example and will be preserved during the implementation guide's export, which may produce errors during final publication.</w:t>
+        <w:t>Select the "binding" tab in the properties of the element (on the right side of the screen).</w:t>
       </w:r>
     </w:p>
     <w:p>
@@ -4431,7 +4418,7 @@
       </w:pPr>
       <w:r/>
       <w:r>
-        <w:t>Open the page(s) you would like the image to show in, place your cursor where you want the image inserted and select the "Insert image from predefined list" option in the Markdown editor.</w:t>
+        <w:t>Check the checkbox next to "Fixed".</w:t>
       </w:r>
     </w:p>
     <w:p>
@@ -4443,7 +4430,7 @@
       </w:pPr>
       <w:r/>
       <w:r>
-        <w:t>Select the image you want to add.</w:t>
+        <w:t>Select the corresponding "type" for the element (ex: "CodeableConcept" or "string" or whatever, depending on the data type of the element you are constraining).</w:t>
       </w:r>
     </w:p>
     <w:p>
@@ -4455,60 +4442,19 @@
       </w:pPr>
       <w:r/>
       <w:r>
-        <w:t>Text will be placed at your cursor for the image you selected.</w:t>
-      </w:r>
-    </w:p>
-    <w:p>
-      <w:r>
-        <w:t>Note: The following image types are supported:</w:t>
-      </w:r>
-    </w:p>
-    <w:p>
-      <w:pPr>
-        <w:numPr>
-          <w:ilvl w:val="0"/>
-          <w:numId w:val="9"/>
-        </w:numPr>
-      </w:pPr>
-      <w:r/>
-      <w:r>
-        <w:t>.JPG</w:t>
-      </w:r>
-    </w:p>
-    <w:p>
-      <w:pPr>
-        <w:numPr>
-          <w:ilvl w:val="0"/>
-          <w:numId w:val="9"/>
-        </w:numPr>
-      </w:pPr>
-      <w:r/>
-      <w:r>
-        <w:t>.GIF</w:t>
-      </w:r>
-    </w:p>
-    <w:p>
-      <w:pPr>
-        <w:numPr>
-          <w:ilvl w:val="0"/>
-          <w:numId w:val="9"/>
-        </w:numPr>
-      </w:pPr>
-      <w:r/>
-      <w:r>
-        <w:t>.PNG</w:t>
-      </w:r>
-    </w:p>
-    <w:p>
-      <w:pPr>
-        <w:numPr>
-          <w:ilvl w:val="0"/>
-          <w:numId w:val="9"/>
-        </w:numPr>
-      </w:pPr>
-      <w:r/>
-      <w:r>
-        <w:t>.BMP</w:t>
+        <w:t xml:space="preserve">Edit the value of the fixed binding according to what you want to make sure the implementer uses. </w:t>
+      </w:r>
+      <w:r>
+        <w:br/>
+      </w:r>
+      <w:r>
+        <w:t xml:space="preserve">In some cases, more complex data types (such as CodeableConcept) will show an "edit" (pencil) icon next the type you selected in #4 which opens a pop-up dialog box to have you enter the information. </w:t>
+      </w:r>
+      <w:r>
+        <w:br/>
+      </w:r>
+      <w:r>
+        <w:t>Types that are simple (such as "code" or "string") just simply show a text field for you to enter the value in.</w:t>
       </w:r>
       <w:r/>
       <w:r/>
@@ -4533,7 +4479,7 @@
         </w:rPr>
         <w:br w:type="textWrapping" w:clear="all"/>
       </w:r>
-      <w:bookmarkStart w:id="11" w:name="_topic_Bindingvaluestoelementsinaprofil"/>
+      <w:bookmarkStart w:id="11" w:name="_topic_CodeSystems"/>
       <w:bookmarkEnd w:id="11"/>
       <w:r>
         <w:rPr>
@@ -4542,93 +4488,49 @@
           <w:sz w:val="26"/>
           <w:color w:val="4F81BD"/>
         </w:rPr>
-        <w:t>Binding values to elements in a profile</w:t>
-      </w:r>
-      <w:r/>
-    </w:p>
-    <w:p>
-      <w:pPr>
-        <w:pStyle w:val="4"/>
-      </w:pPr>
-      <w:r>
-        <w:t>To create a fixed binding for an element in a profile:</w:t>
-      </w:r>
-    </w:p>
-    <w:p>
-      <w:r>
-        <w:t>Starting from the profile editor's "Elements" tab:</w:t>
+        <w:t>Code Systems</w:t>
+      </w:r>
+      <w:r/>
+    </w:p>
+    <w:p>
+      <w:r>
+        <w:t>The CodeSystem resource is used to declare the existence of and describe a code system or code system supplement and its key properties, and optionally define a part or all of its content.</w:t>
       </w:r>
     </w:p>
     <w:p>
       <w:pPr>
         <w:numPr>
           <w:ilvl w:val="0"/>
-          <w:numId w:val="10"/>
-        </w:numPr>
-      </w:pPr>
-      <w:r/>
-      <w:r>
-        <w:t>Select the element you want to bind the fixed value to.</w:t>
+          <w:numId w:val="9"/>
+        </w:numPr>
+      </w:pPr>
+      <w:r/>
+      <w:r>
+        <w:t xml:space="preserve">Code systems define which codes (symbols and/or expressions) exist, and how they are understood. Value sets select a set of codes from one or more code systems to specify which codes can be used in a particular context. </w:t>
       </w:r>
     </w:p>
     <w:p>
       <w:pPr>
         <w:numPr>
           <w:ilvl w:val="0"/>
-          <w:numId w:val="10"/>
-        </w:numPr>
-      </w:pPr>
-      <w:r/>
-      <w:r>
-        <w:t>Select the "binding" tab in the properties of the element (on the right side of the screen).</w:t>
+          <w:numId w:val="9"/>
+        </w:numPr>
+      </w:pPr>
+      <w:r/>
+      <w:r>
+        <w:t xml:space="preserve">The CodeSystem resource may list some or all of the concepts in the code system, along with their basic properties (code, display, definition), designations, and additional properties. </w:t>
       </w:r>
     </w:p>
     <w:p>
       <w:pPr>
         <w:numPr>
           <w:ilvl w:val="0"/>
-          <w:numId w:val="10"/>
-        </w:numPr>
-      </w:pPr>
-      <w:r/>
-      <w:r>
-        <w:t>Check the checkbox next to "Fixed".</w:t>
-      </w:r>
-    </w:p>
-    <w:p>
-      <w:pPr>
-        <w:numPr>
-          <w:ilvl w:val="0"/>
-          <w:numId w:val="10"/>
-        </w:numPr>
-      </w:pPr>
-      <w:r/>
-      <w:r>
-        <w:t>Select the corresponding "type" for the element (ex: "CodeableConcept" or "string" or whatever, depending on the data type of the element you are constraining).</w:t>
-      </w:r>
-    </w:p>
-    <w:p>
-      <w:pPr>
-        <w:numPr>
-          <w:ilvl w:val="0"/>
-          <w:numId w:val="10"/>
-        </w:numPr>
-      </w:pPr>
-      <w:r/>
-      <w:r>
-        <w:t xml:space="preserve">Edit the value of the fixed binding according to what you want to make sure the implementer uses. </w:t>
-      </w:r>
-      <w:r>
-        <w:br/>
-      </w:r>
-      <w:r>
-        <w:t xml:space="preserve">In some cases, more complex data types (such as CodeableConcept) will show an "edit" (pencil) icon next the type you selected in #4 which opens a pop-up dialog box to have you enter the information. </w:t>
-      </w:r>
-      <w:r>
-        <w:br/>
-      </w:r>
-      <w:r>
-        <w:t>Types that are simple (such as "code" or "string") just simply show a text field for you to enter the value in.</w:t>
+          <w:numId w:val="9"/>
+        </w:numPr>
+      </w:pPr>
+      <w:r/>
+      <w:r>
+        <w:t>Code System resources may also be used to define supplements, that extend an existing code system with additional designations and properties.</w:t>
       </w:r>
       <w:r/>
       <w:r/>
@@ -4653,7 +4555,7 @@
         </w:rPr>
         <w:br w:type="textWrapping" w:clear="all"/>
       </w:r>
-      <w:bookmarkStart w:id="12" w:name="_topic_CodeSystems"/>
+      <w:bookmarkStart w:id="12" w:name="_topic_NarrativePages"/>
       <w:bookmarkEnd w:id="12"/>
       <w:r>
         <w:rPr>
@@ -4662,13 +4564,130 @@
           <w:sz w:val="26"/>
           <w:color w:val="4F81BD"/>
         </w:rPr>
-        <w:t>Code Systems</w:t>
-      </w:r>
-      <w:r/>
-    </w:p>
-    <w:p>
-      <w:r>
-        <w:t>The CodeSystem resource is used to declare the existence of and describe a code system or code system supplement and its key properties, and optionally define a part or all of its content.</w:t>
+        <w:t>Narrative Pages</w:t>
+      </w:r>
+      <w:r/>
+    </w:p>
+    <w:p>
+      <w:r>
+        <w:t>An implementation guide can (and should) contain narrative pages that explain the use-case for the implementation guide and any special requirements for the implementation guide. You can add these narrative pages in the "Edit Implementation Guide" screen under the "Narrative/Pages" tab.</w:t>
+      </w:r>
+    </w:p>
+    <w:p>
+      <w:r>
+        <w:t>The content of the pages is markdown, and the ToF user interface provides a WYSIWYG editor that is based on markdown syntax. The WYSIWYG editor supports basic markdown syntax, such as bold, italics, underline, headings, etc. More advanced markdown functionality (such as tables) may not display correctly in the editor, but will be supported during the publish process; even though the WYSIWYG editor doesn't show the tables, it may look like a table after you have published your implementation guide.</w:t>
+      </w:r>
+    </w:p>
+    <w:p>
+      <w:pPr>
+        <w:pStyle w:val="4"/>
+      </w:pPr>
+      <w:r>
+        <w:t>Navigation Menus</w:t>
+      </w:r>
+    </w:p>
+    <w:p>
+      <w:r>
+        <w:t>Each page in the implementation guide can be associated with a top-level navigation menu. Edit the page, and specify a name for the top-level navigation menu. When you edit additional pages and begin typing the same menu name, the already-existing menu name will be shown as a suggestion for selection. Each unique page name will show up as a top-level navigation menu after you have published your implementation guides, and any pages that are associated with that menu will be shown as options within that menu.</w:t>
+      </w:r>
+    </w:p>
+    <w:p>
+      <w:pPr>
+        <w:pStyle w:val="4"/>
+      </w:pPr>
+      <w:r>
+        <w:t>Images</w:t>
+      </w:r>
+    </w:p>
+    <w:p>
+      <w:r>
+        <w:t>To add one or more images to pages in your implementation guide, follow these steps:</w:t>
+      </w:r>
+    </w:p>
+    <w:p>
+      <w:pPr>
+        <w:numPr>
+          <w:ilvl w:val="0"/>
+          <w:numId w:val="10"/>
+        </w:numPr>
+      </w:pPr>
+      <w:r/>
+      <w:r>
+        <w:t>Import your images via the "Import" screen. You may drag-and-drop the images into the "Import" screen's "File" tab.</w:t>
+      </w:r>
+      <w:r>
+        <w:br/>
+      </w:r>
+      <w:r>
+        <w:t>These images will be imported as "Media" resources. The "id" of the Media resource will be based on the filename of the image, and the exact filename will be stored as an "identifier" in the Media.</w:t>
+      </w:r>
+    </w:p>
+    <w:p>
+      <w:pPr>
+        <w:numPr>
+          <w:ilvl w:val="0"/>
+          <w:numId w:val="10"/>
+        </w:numPr>
+      </w:pPr>
+      <w:r/>
+      <w:r>
+        <w:t>Ensure your newly imported Media resources are added to the IG's "resources".</w:t>
+      </w:r>
+      <w:r>
+        <w:br/>
+      </w:r>
+      <w:r>
+        <w:t xml:space="preserve">Make sure they are </w:t>
+      </w:r>
+      <w:r>
+        <w:rPr>
+          <w:i/>
+        </w:rPr>
+        <w:t>not</w:t>
+      </w:r>
+      <w:r>
+        <w:t xml:space="preserve"> marked as an example. Leave the "Example" field either "Undefined" or "No". Otherwise, your Media resources will be treated as an example and will be preserved during the implementation guide's export, which may produce errors during final publication.</w:t>
+      </w:r>
+    </w:p>
+    <w:p>
+      <w:pPr>
+        <w:numPr>
+          <w:ilvl w:val="0"/>
+          <w:numId w:val="10"/>
+        </w:numPr>
+      </w:pPr>
+      <w:r/>
+      <w:r>
+        <w:t>Open the page(s) you would like the image to show in, place your cursor where you want the image inserted and select the "Insert image from predefined list" option in the Markdown editor.</w:t>
+      </w:r>
+    </w:p>
+    <w:p>
+      <w:pPr>
+        <w:numPr>
+          <w:ilvl w:val="0"/>
+          <w:numId w:val="10"/>
+        </w:numPr>
+      </w:pPr>
+      <w:r/>
+      <w:r>
+        <w:t>Select the image you want to add.</w:t>
+      </w:r>
+    </w:p>
+    <w:p>
+      <w:pPr>
+        <w:numPr>
+          <w:ilvl w:val="0"/>
+          <w:numId w:val="10"/>
+        </w:numPr>
+      </w:pPr>
+      <w:r/>
+      <w:r>
+        <w:t>Text will be placed at your cursor for the image you selected.</w:t>
+      </w:r>
+    </w:p>
+    <w:p>
+      <w:r>
+        <w:t>Note: The following image types are supported:</w:t>
       </w:r>
     </w:p>
     <w:p>
@@ -4680,7 +4699,7 @@
       </w:pPr>
       <w:r/>
       <w:r>
-        <w:t xml:space="preserve">Code systems define which codes (symbols and/or expressions) exist, and how they are understood. Value sets select a set of codes from one or more code systems to specify which codes can be used in a particular context. </w:t>
+        <w:t>.JPG</w:t>
       </w:r>
     </w:p>
     <w:p>
@@ -4692,7 +4711,7 @@
       </w:pPr>
       <w:r/>
       <w:r>
-        <w:t xml:space="preserve">The CodeSystem resource may list some or all of the concepts in the code system, along with their basic properties (code, display, definition), designations, and additional properties. </w:t>
+        <w:t>.GIF</w:t>
       </w:r>
     </w:p>
     <w:p>
@@ -4704,7 +4723,55 @@
       </w:pPr>
       <w:r/>
       <w:r>
-        <w:t>Code System resources may also be used to define supplements, that extend an existing code system with additional designations and properties.</w:t>
+        <w:t>.PNG</w:t>
+      </w:r>
+    </w:p>
+    <w:p>
+      <w:pPr>
+        <w:numPr>
+          <w:ilvl w:val="0"/>
+          <w:numId w:val="11"/>
+        </w:numPr>
+      </w:pPr>
+      <w:r/>
+      <w:r>
+        <w:t>.BMP</w:t>
+      </w:r>
+    </w:p>
+    <w:p>
+      <w:pPr>
+        <w:pStyle w:val="4"/>
+      </w:pPr>
+      <w:r>
+        <w:t>Technical Notes</w:t>
+      </w:r>
+    </w:p>
+    <w:p>
+      <w:r>
+        <w:t xml:space="preserve">When the IG is being exported or published, the pages in the IG have to be in a specific order. The first/root page of the IG </w:t>
+      </w:r>
+      <w:r>
+        <w:rPr>
+          <w:i/>
+        </w:rPr>
+        <w:t xml:space="preserve">has </w:t>
+      </w:r>
+      <w:r>
+        <w:t xml:space="preserve">to be an index.html file. If the first page in an IG is </w:t>
+      </w:r>
+      <w:r>
+        <w:rPr>
+          <w:i/>
+        </w:rPr>
+        <w:t xml:space="preserve">not </w:t>
+      </w:r>
+      <w:r>
+        <w:t>an index.html file, then ToF automatically adds one and makes the root page of the IG a child page of the new index.html page.</w:t>
+      </w:r>
+    </w:p>
+    <w:p>
+      <w:r>
+        <w:t>Because the ImplementationGuide resource does not have any properties for storing the content of each page, ToF creates contained Binary resources within the ImplementationGuide resource.</w:t>
       </w:r>
       <w:r/>
       <w:r/>

</xml_diff>

<commit_message>
TRIFFHIR-262 Updating help documentation based on feedback from QA
</commit_message>
<xml_diff>
--- a/apps/client/src/help/Trifolia-on-FHIR.docx
+++ b/apps/client/src/help/Trifolia-on-FHIR.docx
@@ -4588,7 +4588,30 @@
     </w:p>
     <w:p>
       <w:r>
-        <w:t>Each page in the implementation guide can be associated with a top-level navigation menu. Edit the page, and specify a name for the top-level navigation menu. When you edit additional pages and begin typing the same menu name, the already-existing menu name will be shown as a suggestion for selection. Each unique page name will show up as a top-level navigation menu after you have published your implementation guides, and any pages that are associated with that menu will be shown as options within that menu.</w:t>
+        <w:t>Each page in the implementation guide can be associated with a top-level navigation menu. Edit the page, and specify a name for the top-level navigation menu. When you edit additional pages and begin typing the same menu name, the already-existing menu name will be shown as a suggestion for selection. After publishing the implementation guide, each unique page name will show up as a top-level navigation menu and any pages that are associated with that menu will be shown as options within that menu.</w:t>
+      </w:r>
+    </w:p>
+    <w:p>
+      <w:r>
+        <w:t xml:space="preserve">The top navigation menu </w:t>
+      </w:r>
+      <w:r>
+        <w:rPr>
+          <w:i/>
+        </w:rPr>
+        <w:t xml:space="preserve">does not </w:t>
+      </w:r>
+      <w:r>
+        <w:t xml:space="preserve">reflect the hierarchy of the pages, at all. The table of contents </w:t>
+      </w:r>
+      <w:r>
+        <w:rPr>
+          <w:i/>
+        </w:rPr>
+        <w:t xml:space="preserve">does </w:t>
+      </w:r>
+      <w:r>
+        <w:t xml:space="preserve">reflect the hierarchy of the pages. The table of contents is automatically generated during the publish process, every time. </w:t>
       </w:r>
     </w:p>
     <w:p>

</xml_diff>

<commit_message>
Updating help documentation based on recent changes, in prep for 1.6 release.
</commit_message>
<xml_diff>
--- a/apps/client/src/help/Trifolia-on-FHIR.docx
+++ b/apps/client/src/help/Trifolia-on-FHIR.docx
@@ -308,7 +308,7 @@
           <w:sz w:val="24"/>
           <w:color w:val="000000"/>
         </w:rPr>
-        <w:t>6</w:t>
+        <w:t>5</w:t>
       </w:r>
       <w:r>
         <w:fldChar w:fldCharType="end"/>
@@ -413,7 +413,7 @@
           <w:sz w:val="24"/>
           <w:color w:val="000000"/>
         </w:rPr>
-        <w:t>7</w:t>
+        <w:t>6</w:t>
       </w:r>
       <w:r>
         <w:fldChar w:fldCharType="end"/>
@@ -466,7 +466,7 @@
           <w:sz w:val="24"/>
           <w:color w:val="000000"/>
         </w:rPr>
-        <w:t>7</w:t>
+        <w:t>6</w:t>
       </w:r>
       <w:r>
         <w:fldChar w:fldCharType="end"/>
@@ -572,7 +572,7 @@
           <w:sz w:val="24"/>
           <w:color w:val="000000"/>
         </w:rPr>
-        <w:t>9</w:t>
+        <w:t>8</w:t>
       </w:r>
       <w:r>
         <w:fldChar w:fldCharType="end"/>
@@ -678,7 +678,7 @@
           <w:sz w:val="24"/>
           <w:color w:val="000000"/>
         </w:rPr>
-        <w:t>10</w:t>
+        <w:t>9</w:t>
       </w:r>
       <w:r>
         <w:fldChar w:fldCharType="end"/>
@@ -783,7 +783,7 @@
           <w:sz w:val="24"/>
           <w:color w:val="000000"/>
         </w:rPr>
-        <w:t>11</w:t>
+        <w:t>10</w:t>
       </w:r>
       <w:r>
         <w:fldChar w:fldCharType="end"/>
@@ -836,7 +836,7 @@
           <w:sz w:val="24"/>
           <w:color w:val="000000"/>
         </w:rPr>
-        <w:t>11</w:t>
+        <w:t>10</w:t>
       </w:r>
       <w:r>
         <w:fldChar w:fldCharType="end"/>
@@ -1066,7 +1066,7 @@
           <w:tab w:val="right" w:pos="9495" w:leader="dot"/>
         </w:tabs>
       </w:pPr>
-      <w:hyperlink w:anchor="_topic_SecurityAndPermissions">
+      <w:hyperlink w:anchor="_topic_SecurityandPermissions">
         <w:r>
           <w:rPr>
             <w:rFonts w:ascii="Tahoma" w:hAnsi="Tahoma" w:cs="Tahoma" w:eastAsia="Tahoma"/>
@@ -1088,7 +1088,7 @@
         <w:fldChar w:fldCharType="begin"/>
       </w:r>
       <w:r>
-        <w:instrText xml:space="preserve">PAGEREF _topic_SecurityAndPermissions \h  \* MERGEFORMAT </w:instrText>
+        <w:instrText xml:space="preserve">PAGEREF _topic_SecurityandPermissions \h  \* MERGEFORMAT </w:instrText>
       </w:r>
       <w:r>
         <w:fldChar w:fldCharType="separate"/>
@@ -1828,7 +1828,7 @@
         <w:rPr>
           <w:u w:val="single"/>
         </w:rPr>
-        <w:t>Release 1.5.0</w:t>
+        <w:t>Release 1.6.0</w:t>
       </w:r>
     </w:p>
     <w:p>
@@ -1836,88 +1836,57 @@
         <w:pStyle w:val="5"/>
       </w:pPr>
       <w:r>
-        <w:t>Project/Context</w:t>
-      </w:r>
-    </w:p>
-    <w:p>
-      <w:r>
-        <w:t>After logging in, users must now select a project (an ImplementationGuide) to work with prior to seeing any Browse screens. All screens (except Browse &gt; Other Resources) have been modified to respect the context of the project the user has selected, and will only show resources that are related to that project. When creating new resources or importing resources from an external source (such as a file on your computer), they are automatically associated with the project that you are working on.</w:t>
-      </w:r>
-    </w:p>
-    <w:p>
-      <w:r>
-        <w:t>Note that permissions still apply; if you don't have permission to access a resource, you won't see it in the browse screens.</w:t>
-      </w:r>
-    </w:p>
-    <w:p>
-      <w:pPr>
-        <w:pStyle w:val="5"/>
-      </w:pPr>
-      <w:r>
-        <w:t>Authentication</w:t>
-      </w:r>
-    </w:p>
-    <w:p>
-      <w:r>
-        <w:t xml:space="preserve">Behind-the-scenes, how ToF handles authentication has changed quite a bit. ToF used to be bound specifically to auth0.com so that only auth0.com can be used as an authentication provider. Now, however, we have replaced that functionality with more generic functionality to allow </w:t>
-      </w:r>
-      <w:r>
-        <w:rPr>
-          <w:i/>
-        </w:rPr>
-        <w:t xml:space="preserve">any </w:t>
-      </w:r>
-      <w:r>
-        <w:t xml:space="preserve">OAuth2-compatible authentication provider to be used with Trifolia-on-FHIR. We have specifically tested authentication with </w:t>
-      </w:r>
-      <w:hyperlink r:id="hrId4" target="_blank">
+        <w:t>New Publication Template</w:t>
+      </w:r>
+    </w:p>
+    <w:p>
+      <w:r>
+        <w:t>HL7 has been working on an official style/look/feel/brand/template for implementation guides. ToF now supports this new template. Using the new template, you will see a more consistent look and feel to published implementation guides, as well as a simplified export format. There is no longer a "framework" folder in the export that has 300+ files in it.</w:t>
+      </w:r>
+    </w:p>
+    <w:p>
+      <w:r>
+        <w:t xml:space="preserve">The new template also provides some flexibility with the top (red) navigation bar. When editing a page in the implementation guide, users can select "Show on top nav menu" and indicate the name of the menu they would like the page to appear under, to customize the navigation of the implementation guide. See </w:t>
+      </w:r>
+      <w:hyperlink w:anchor="_topic_NarrativePages">
         <w:r>
           <w:rPr>
             <w:rStyle w:val="c13"/>
           </w:rPr>
-          <w:t>auth0.com</w:t>
+          <w:t>Narrative Pages</w:t>
         </w:r>
       </w:hyperlink>
       <w:r>
-        <w:t xml:space="preserve">, </w:t>
-      </w:r>
-      <w:hyperlink r:id="hrId5" target="_blank">
+        <w:t xml:space="preserve"> for more information.</w:t>
+      </w:r>
+    </w:p>
+    <w:p>
+      <w:r>
+        <w:t>The new template automatically generates a table of contents and an "Artifact Index" page.</w:t>
+      </w:r>
+    </w:p>
+    <w:p>
+      <w:pPr>
+        <w:pStyle w:val="5"/>
+      </w:pPr>
+      <w:r>
+        <w:t>Permissions for Implementation Guides</w:t>
+      </w:r>
+    </w:p>
+    <w:p>
+      <w:r>
+        <w:t xml:space="preserve">There is a new option to copy permissions for an implementation guide to resources within the implementation guide. This functionality is primarily for scenarios where the permissions to the implementation guide have changed, and those changes need to be propagated down to the resources within the implementation guide. Note: You cannot change permissions for a resource you don't already have access to; if you don't have access to one or more of the resources within the IG, you won't be able to copy permissions from the IG to that/those resources. See </w:t>
+      </w:r>
+      <w:hyperlink w:anchor="IGPermissions">
         <w:r>
           <w:rPr>
             <w:rStyle w:val="c13"/>
           </w:rPr>
-          <w:t>KeyCloak</w:t>
+          <w:t>Security and Permissions</w:t>
         </w:r>
       </w:hyperlink>
       <w:r>
-        <w:t xml:space="preserve">, and </w:t>
-      </w:r>
-      <w:hyperlink r:id="hrId6">
-        <w:r>
-          <w:rPr>
-            <w:rStyle w:val="c13"/>
-          </w:rPr>
-          <w:t>Okta</w:t>
-        </w:r>
-      </w:hyperlink>
-      <w:r>
-        <w:t>.</w:t>
-      </w:r>
-    </w:p>
-    <w:p>
-      <w:r>
-        <w:t xml:space="preserve">Additionally, we have added support for an "administrator" role that allows you to configure specific users to be an administrator of ToF. These administrators have complete access over the installation of ToF. More information on configuring various authentication providers and how to setup administrator users can be found on the ToF GitHub repository's WIKI: </w:t>
-      </w:r>
-      <w:hyperlink r:id="hrId7" target="_blank">
-        <w:r>
-          <w:rPr>
-            <w:rStyle w:val="c13"/>
-          </w:rPr>
-          <w:t>https://github.com/lantanagroup/trifolia-on-fhir/wiki/Authentication</w:t>
-        </w:r>
-      </w:hyperlink>
-      <w:r>
-        <w:t>.</w:t>
+        <w:t xml:space="preserve"> for more information.</w:t>
       </w:r>
     </w:p>
     <w:p>
@@ -1925,12 +1894,12 @@
         <w:pStyle w:val="5"/>
       </w:pPr>
       <w:r>
-        <w:t>Paging "Other Resources"</w:t>
-      </w:r>
-    </w:p>
-    <w:p>
-      <w:r>
-        <w:t>Prior to this release, the screen would only show the first 10 resources stored on the server. Now, users are given paging options when there are multiple pages of resources.</w:t>
+        <w:t>Admin Role</w:t>
+      </w:r>
+    </w:p>
+    <w:p>
+      <w:r>
+        <w:t>For those who have their own installation of ToF: An admin role has been created that allows you to specify users that are administrators of the system. In this case, the admin users have full control over ToF. They can list users who have logged into ToF and they can broadcast messages to users that are currently logged in. This is to pave the way for additional administrative functionality (such as reporting) in the future.</w:t>
       </w:r>
     </w:p>
     <w:p>
@@ -1938,33 +1907,12 @@
         <w:pStyle w:val="5"/>
       </w:pPr>
       <w:r>
-        <w:t>Profile Mappings</w:t>
-      </w:r>
-    </w:p>
-    <w:p>
-      <w:r>
-        <w:t>Enhancements have been made to the "Edit Profile" screen that make it easier for users to construct mappings within the profile.</w:t>
-      </w:r>
-    </w:p>
-    <w:p>
-      <w:pPr>
-        <w:pStyle w:val="5"/>
-      </w:pPr>
-      <w:r>
         <w:t>Development Log</w:t>
-      </w:r>
-    </w:p>
-    <w:p>
-      <w:pPr>
-        <w:ind w:left="-30"/>
-      </w:pPr>
-      <w:r>
-        <w:t/>
       </w:r>
     </w:p>
     <w:tbl>
       <w:tblPr>
-        <w:tblW w:w="11700" w:type="dxa"/>
+        <w:tblW w:w="12015" w:type="dxa"/>
         <w:tblLayout w:type="fixed"/>
         <w:tblCellMar>
           <w:top w:w="0" w:type="dxa"/>
@@ -1975,9 +1923,9 @@
         <w:tblInd w:w="-30" w:type="dxa"/>
       </w:tblPr>
       <w:tblGrid>
-        <w:gridCol w:w="1770"/>
-        <w:gridCol w:w="1755"/>
-        <w:gridCol w:w="8175"/>
+        <w:gridCol w:w="1395"/>
+        <w:gridCol w:w="1500"/>
+        <w:gridCol w:w="9120"/>
       </w:tblGrid>
       <w:tr>
         <w:trPr>
@@ -1985,40 +1933,46 @@
         </w:trPr>
         <w:tc>
           <w:tcPr>
-            <w:tcW w:w="1770" w:type="dxa"/>
+            <w:tcW w:w="1395" w:type="dxa"/>
           </w:tcPr>
           <w:p>
             <w:r>
               <w:rPr>
+                <w:rFonts w:ascii="Calibri" w:hAnsi="Calibri" w:cs="Calibri" w:eastAsia="Calibri"/>
                 <w:b/>
+                <w:sz w:val="22"/>
                 <w:color w:val="000000"/>
               </w:rPr>
-              <w:t>Key</w:t>
+              <w:t>Issue key</w:t>
             </w:r>
           </w:p>
         </w:tc>
         <w:tc>
           <w:tcPr>
-            <w:tcW w:w="1755" w:type="dxa"/>
+            <w:tcW w:w="1500" w:type="dxa"/>
           </w:tcPr>
           <w:p>
             <w:r>
               <w:rPr>
+                <w:rFonts w:ascii="Calibri" w:hAnsi="Calibri" w:cs="Calibri" w:eastAsia="Calibri"/>
                 <w:b/>
+                <w:sz w:val="22"/>
                 <w:color w:val="000000"/>
               </w:rPr>
-              <w:t>Type</w:t>
+              <w:t>Issue Type</w:t>
             </w:r>
           </w:p>
         </w:tc>
         <w:tc>
           <w:tcPr>
-            <w:tcW w:w="8175" w:type="dxa"/>
+            <w:tcW w:w="9120" w:type="dxa"/>
           </w:tcPr>
           <w:p>
             <w:r>
               <w:rPr>
+                <w:rFonts w:ascii="Calibri" w:hAnsi="Calibri" w:cs="Calibri" w:eastAsia="Calibri"/>
                 <w:b/>
+                <w:sz w:val="22"/>
                 <w:color w:val="000000"/>
               </w:rPr>
               <w:t>Summary</w:t>
@@ -2032,26 +1986,31 @@
         </w:trPr>
         <w:tc>
           <w:tcPr>
-            <w:tcW w:w="1770" w:type="dxa"/>
+            <w:tcW w:w="1395" w:type="dxa"/>
           </w:tcPr>
           <w:p>
-            <w:hyperlink r:id="hrId8" target="_blank">
+            <w:hyperlink r:id="hrId4" target="_blank">
               <w:r>
                 <w:rPr>
                   <w:rStyle w:val="c13"/>
+                  <w:rFonts w:ascii="Calibri" w:hAnsi="Calibri" w:cs="Calibri" w:eastAsia="Calibri"/>
+                  <w:sz w:val="22"/>
+                  <w:color w:val="000000"/>
                 </w:rPr>
-                <w:t>TRIFFHIR-231</w:t>
+                <w:t>TRIFFHIR-295</w:t>
               </w:r>
             </w:hyperlink>
           </w:p>
         </w:tc>
         <w:tc>
           <w:tcPr>
-            <w:tcW w:w="1755" w:type="dxa"/>
+            <w:tcW w:w="1500" w:type="dxa"/>
           </w:tcPr>
           <w:p>
             <w:r>
               <w:rPr>
+                <w:rFonts w:ascii="Calibri" w:hAnsi="Calibri" w:cs="Calibri" w:eastAsia="Calibri"/>
+                <w:sz w:val="22"/>
                 <w:color w:val="000000"/>
               </w:rPr>
               <w:t>New Feature</w:t>
@@ -2060,14 +2019,16 @@
         </w:tc>
         <w:tc>
           <w:tcPr>
-            <w:tcW w:w="8175" w:type="dxa"/>
+            <w:tcW w:w="9120" w:type="dxa"/>
           </w:tcPr>
           <w:p>
             <w:r>
               <w:rPr>
+                <w:rFonts w:ascii="Calibri" w:hAnsi="Calibri" w:cs="Calibri" w:eastAsia="Calibri"/>
+                <w:sz w:val="22"/>
                 <w:color w:val="000000"/>
               </w:rPr>
-              <w:t>Select Project/ImplementationGuide Context</w:t>
+              <w:t>Copy permissions from IG to child resources</w:t>
             </w:r>
           </w:p>
         </w:tc>
@@ -2078,26 +2039,31 @@
         </w:trPr>
         <w:tc>
           <w:tcPr>
-            <w:tcW w:w="1770" w:type="dxa"/>
+            <w:tcW w:w="1395" w:type="dxa"/>
           </w:tcPr>
           <w:p>
-            <w:hyperlink r:id="hrId9" target="_blank">
+            <w:hyperlink r:id="hrId5" target="_blank">
               <w:r>
                 <w:rPr>
                   <w:rStyle w:val="c13"/>
+                  <w:rFonts w:ascii="Calibri" w:hAnsi="Calibri" w:cs="Calibri" w:eastAsia="Calibri"/>
+                  <w:sz w:val="22"/>
+                  <w:color w:val="000000"/>
                 </w:rPr>
-                <w:t>TRIFFHIR-199</w:t>
+                <w:t>TRIFFHIR-262</w:t>
               </w:r>
             </w:hyperlink>
           </w:p>
         </w:tc>
         <w:tc>
           <w:tcPr>
-            <w:tcW w:w="1755" w:type="dxa"/>
+            <w:tcW w:w="1500" w:type="dxa"/>
           </w:tcPr>
           <w:p>
             <w:r>
               <w:rPr>
+                <w:rFonts w:ascii="Calibri" w:hAnsi="Calibri" w:cs="Calibri" w:eastAsia="Calibri"/>
+                <w:sz w:val="22"/>
                 <w:color w:val="000000"/>
               </w:rPr>
               <w:t>New Feature</w:t>
@@ -2106,14 +2072,16 @@
         </w:tc>
         <w:tc>
           <w:tcPr>
-            <w:tcW w:w="8175" w:type="dxa"/>
+            <w:tcW w:w="9120" w:type="dxa"/>
           </w:tcPr>
           <w:p>
             <w:r>
               <w:rPr>
+                <w:rFonts w:ascii="Calibri" w:hAnsi="Calibri" w:cs="Calibri" w:eastAsia="Calibri"/>
+                <w:sz w:val="22"/>
                 <w:color w:val="000000"/>
               </w:rPr>
-              <w:t>Add an administrative role that overrides all permissions</w:t>
+              <w:t>Use the new official FHIR template</w:t>
             </w:r>
           </w:p>
         </w:tc>
@@ -2124,26 +2092,31 @@
         </w:trPr>
         <w:tc>
           <w:tcPr>
-            <w:tcW w:w="1770" w:type="dxa"/>
+            <w:tcW w:w="1395" w:type="dxa"/>
           </w:tcPr>
           <w:p>
-            <w:hyperlink r:id="hrId10" target="_blank">
+            <w:hyperlink r:id="hrId6" target="_blank">
               <w:r>
                 <w:rPr>
                   <w:rStyle w:val="c13"/>
+                  <w:rFonts w:ascii="Calibri" w:hAnsi="Calibri" w:cs="Calibri" w:eastAsia="Calibri"/>
+                  <w:sz w:val="22"/>
+                  <w:color w:val="000000"/>
                 </w:rPr>
-                <w:t>TRIFFHIR-244</w:t>
+                <w:t>TRIFFHIR-261</w:t>
               </w:r>
             </w:hyperlink>
           </w:p>
         </w:tc>
         <w:tc>
           <w:tcPr>
-            <w:tcW w:w="1755" w:type="dxa"/>
+            <w:tcW w:w="1500" w:type="dxa"/>
           </w:tcPr>
           <w:p>
             <w:r>
               <w:rPr>
+                <w:rFonts w:ascii="Calibri" w:hAnsi="Calibri" w:cs="Calibri" w:eastAsia="Calibri"/>
+                <w:sz w:val="22"/>
                 <w:color w:val="000000"/>
               </w:rPr>
               <w:t>New Feature</w:t>
@@ -2152,14 +2125,16 @@
         </w:tc>
         <w:tc>
           <w:tcPr>
-            <w:tcW w:w="8175" w:type="dxa"/>
+            <w:tcW w:w="9120" w:type="dxa"/>
           </w:tcPr>
           <w:p>
             <w:r>
               <w:rPr>
+                <w:rFonts w:ascii="Calibri" w:hAnsi="Calibri" w:cs="Calibri" w:eastAsia="Calibri"/>
+                <w:sz w:val="22"/>
                 <w:color w:val="000000"/>
               </w:rPr>
-              <w:t>Make authentication generic to OAuth 2.0, not bound specifically to auth0.com</w:t>
+              <w:t>Basic admin functionality to list users, active users, broadcast a message</w:t>
             </w:r>
           </w:p>
         </w:tc>
@@ -2170,42 +2145,49 @@
         </w:trPr>
         <w:tc>
           <w:tcPr>
-            <w:tcW w:w="1770" w:type="dxa"/>
+            <w:tcW w:w="1395" w:type="dxa"/>
           </w:tcPr>
           <w:p>
-            <w:hyperlink r:id="hrId11" target="_blank">
+            <w:hyperlink r:id="hrId7" target="_blank">
               <w:r>
                 <w:rPr>
                   <w:rStyle w:val="c13"/>
+                  <w:rFonts w:ascii="Calibri" w:hAnsi="Calibri" w:cs="Calibri" w:eastAsia="Calibri"/>
+                  <w:sz w:val="22"/>
+                  <w:color w:val="000000"/>
                 </w:rPr>
-                <w:t>TRIFFHIR-236</w:t>
+                <w:t>TRIFFHIR-260</w:t>
               </w:r>
             </w:hyperlink>
           </w:p>
         </w:tc>
         <w:tc>
           <w:tcPr>
-            <w:tcW w:w="1755" w:type="dxa"/>
+            <w:tcW w:w="1500" w:type="dxa"/>
           </w:tcPr>
           <w:p>
             <w:r>
               <w:rPr>
+                <w:rFonts w:ascii="Calibri" w:hAnsi="Calibri" w:cs="Calibri" w:eastAsia="Calibri"/>
+                <w:sz w:val="22"/>
                 <w:color w:val="000000"/>
               </w:rPr>
-              <w:t>Defect</w:t>
+              <w:t>Improvement</w:t>
             </w:r>
           </w:p>
         </w:tc>
         <w:tc>
           <w:tcPr>
-            <w:tcW w:w="8175" w:type="dxa"/>
+            <w:tcW w:w="9120" w:type="dxa"/>
           </w:tcPr>
           <w:p>
             <w:r>
               <w:rPr>
+                <w:rFonts w:ascii="Calibri" w:hAnsi="Calibri" w:cs="Calibri" w:eastAsia="Calibri"/>
+                <w:sz w:val="22"/>
                 <w:color w:val="000000"/>
               </w:rPr>
-              <w:t>Profile editor doesn't allow expanding PlanDefinition.action.action</w:t>
+              <w:t>Support specifying identifiers on CodeSystem</w:t>
             </w:r>
           </w:p>
         </w:tc>
@@ -2216,42 +2198,49 @@
         </w:trPr>
         <w:tc>
           <w:tcPr>
-            <w:tcW w:w="1770" w:type="dxa"/>
+            <w:tcW w:w="1395" w:type="dxa"/>
           </w:tcPr>
           <w:p>
-            <w:hyperlink r:id="hrId12" target="_blank">
+            <w:hyperlink r:id="hrId8" target="_blank">
               <w:r>
                 <w:rPr>
                   <w:rStyle w:val="c13"/>
+                  <w:rFonts w:ascii="Calibri" w:hAnsi="Calibri" w:cs="Calibri" w:eastAsia="Calibri"/>
+                  <w:sz w:val="22"/>
+                  <w:color w:val="000000"/>
                 </w:rPr>
-                <w:t>TRIFFHIR-214</w:t>
+                <w:t>TRIFFHIR-227</w:t>
               </w:r>
             </w:hyperlink>
           </w:p>
         </w:tc>
         <w:tc>
           <w:tcPr>
-            <w:tcW w:w="1755" w:type="dxa"/>
+            <w:tcW w:w="1500" w:type="dxa"/>
           </w:tcPr>
           <w:p>
             <w:r>
               <w:rPr>
+                <w:rFonts w:ascii="Calibri" w:hAnsi="Calibri" w:cs="Calibri" w:eastAsia="Calibri"/>
+                <w:sz w:val="22"/>
                 <w:color w:val="000000"/>
               </w:rPr>
-              <w:t>Defect</w:t>
+              <w:t>Improvement</w:t>
             </w:r>
           </w:p>
         </w:tc>
         <w:tc>
           <w:tcPr>
-            <w:tcW w:w="8175" w:type="dxa"/>
+            <w:tcW w:w="9120" w:type="dxa"/>
           </w:tcPr>
           <w:p>
             <w:r>
               <w:rPr>
+                <w:rFonts w:ascii="Calibri" w:hAnsi="Calibri" w:cs="Calibri" w:eastAsia="Calibri"/>
+                <w:sz w:val="22"/>
                 <w:color w:val="000000"/>
               </w:rPr>
-              <w:t>Change the element definition panel's alias property to repeat (allow multiple)</w:t>
+              <w:t>Change how user adds resources to an IG from the "Edit IG" screen</w:t>
             </w:r>
           </w:p>
         </w:tc>
@@ -2262,26 +2251,31 @@
         </w:trPr>
         <w:tc>
           <w:tcPr>
-            <w:tcW w:w="1770" w:type="dxa"/>
+            <w:tcW w:w="1395" w:type="dxa"/>
           </w:tcPr>
           <w:p>
-            <w:hyperlink r:id="hrId13" target="_blank">
+            <w:hyperlink r:id="hrId9" target="_blank">
               <w:r>
                 <w:rPr>
                   <w:rStyle w:val="c13"/>
+                  <w:rFonts w:ascii="Calibri" w:hAnsi="Calibri" w:cs="Calibri" w:eastAsia="Calibri"/>
+                  <w:sz w:val="22"/>
+                  <w:color w:val="000000"/>
                 </w:rPr>
-                <w:t>TRIFFHIR-232</w:t>
+                <w:t>TRIFFHIR-291</w:t>
               </w:r>
             </w:hyperlink>
           </w:p>
         </w:tc>
         <w:tc>
           <w:tcPr>
-            <w:tcW w:w="1755" w:type="dxa"/>
+            <w:tcW w:w="1500" w:type="dxa"/>
           </w:tcPr>
           <w:p>
             <w:r>
               <w:rPr>
+                <w:rFonts w:ascii="Calibri" w:hAnsi="Calibri" w:cs="Calibri" w:eastAsia="Calibri"/>
+                <w:sz w:val="22"/>
                 <w:color w:val="000000"/>
               </w:rPr>
               <w:t>Defect</w:t>
@@ -2290,14 +2284,16 @@
         </w:tc>
         <w:tc>
           <w:tcPr>
-            <w:tcW w:w="8175" w:type="dxa"/>
+            <w:tcW w:w="9120" w:type="dxa"/>
           </w:tcPr>
           <w:p>
             <w:r>
               <w:rPr>
+                <w:rFonts w:ascii="Calibri" w:hAnsi="Calibri" w:cs="Calibri" w:eastAsia="Calibri"/>
+                <w:sz w:val="22"/>
                 <w:color w:val="000000"/>
               </w:rPr>
-              <w:t>Cannot set value set binding on R4 profile's element</w:t>
+              <w:t>ToF not preserving XHTML lang tag</w:t>
             </w:r>
           </w:p>
         </w:tc>
@@ -2308,26 +2304,31 @@
         </w:trPr>
         <w:tc>
           <w:tcPr>
-            <w:tcW w:w="1770" w:type="dxa"/>
+            <w:tcW w:w="1395" w:type="dxa"/>
           </w:tcPr>
           <w:p>
-            <w:hyperlink r:id="hrId14" target="_blank">
+            <w:hyperlink r:id="hrId10" target="_blank">
               <w:r>
                 <w:rPr>
                   <w:rStyle w:val="c13"/>
+                  <w:rFonts w:ascii="Calibri" w:hAnsi="Calibri" w:cs="Calibri" w:eastAsia="Calibri"/>
+                  <w:sz w:val="22"/>
+                  <w:color w:val="000000"/>
                 </w:rPr>
-                <w:t>TRIFFHIR-243</w:t>
+                <w:t>TRIFFHIR-258</w:t>
               </w:r>
             </w:hyperlink>
           </w:p>
         </w:tc>
         <w:tc>
           <w:tcPr>
-            <w:tcW w:w="1755" w:type="dxa"/>
+            <w:tcW w:w="1500" w:type="dxa"/>
           </w:tcPr>
           <w:p>
             <w:r>
               <w:rPr>
+                <w:rFonts w:ascii="Calibri" w:hAnsi="Calibri" w:cs="Calibri" w:eastAsia="Calibri"/>
+                <w:sz w:val="22"/>
                 <w:color w:val="000000"/>
               </w:rPr>
               <w:t>Defect</w:t>
@@ -2336,14 +2337,16 @@
         </w:tc>
         <w:tc>
           <w:tcPr>
-            <w:tcW w:w="8175" w:type="dxa"/>
+            <w:tcW w:w="9120" w:type="dxa"/>
           </w:tcPr>
           <w:p>
             <w:r>
               <w:rPr>
+                <w:rFonts w:ascii="Calibri" w:hAnsi="Calibri" w:cs="Calibri" w:eastAsia="Calibri"/>
+                <w:sz w:val="22"/>
                 <w:color w:val="000000"/>
               </w:rPr>
-              <w:t>"Add" button for R4 capability statement REST tabs doesn't work</w:t>
+              <w:t>Adding a new slice to an already sliced element removes slice's discriminator</w:t>
             </w:r>
           </w:p>
         </w:tc>
@@ -2354,26 +2357,31 @@
         </w:trPr>
         <w:tc>
           <w:tcPr>
-            <w:tcW w:w="1770" w:type="dxa"/>
+            <w:tcW w:w="1395" w:type="dxa"/>
           </w:tcPr>
           <w:p>
-            <w:hyperlink r:id="hrId15" target="_blank">
+            <w:hyperlink r:id="hrId11" target="_blank">
               <w:r>
                 <w:rPr>
                   <w:rStyle w:val="c13"/>
+                  <w:rFonts w:ascii="Calibri" w:hAnsi="Calibri" w:cs="Calibri" w:eastAsia="Calibri"/>
+                  <w:sz w:val="22"/>
+                  <w:color w:val="000000"/>
                 </w:rPr>
-                <w:t>TRIFFHIR-249</w:t>
+                <w:t>TRIFFHIR-256</w:t>
               </w:r>
             </w:hyperlink>
           </w:p>
         </w:tc>
         <w:tc>
           <w:tcPr>
-            <w:tcW w:w="1755" w:type="dxa"/>
+            <w:tcW w:w="1500" w:type="dxa"/>
           </w:tcPr>
           <w:p>
             <w:r>
               <w:rPr>
+                <w:rFonts w:ascii="Calibri" w:hAnsi="Calibri" w:cs="Calibri" w:eastAsia="Calibri"/>
+                <w:sz w:val="22"/>
                 <w:color w:val="000000"/>
               </w:rPr>
               <w:t>Defect</w:t>
@@ -2382,531 +2390,29 @@
         </w:tc>
         <w:tc>
           <w:tcPr>
-            <w:tcW w:w="8175" w:type="dxa"/>
+            <w:tcW w:w="9120" w:type="dxa"/>
           </w:tcPr>
           <w:p>
             <w:r>
               <w:rPr>
+                <w:rFonts w:ascii="Calibri" w:hAnsi="Calibri" w:cs="Calibri" w:eastAsia="Calibri"/>
+                <w:sz w:val="22"/>
                 <w:color w:val="000000"/>
               </w:rPr>
-              <w:t>Can't expand a brand new slice</w:t>
-            </w:r>
-          </w:p>
-        </w:tc>
-      </w:tr>
-      <w:tr>
-        <w:trPr>
-          <w:trHeight w:val="285" w:hRule="atLeast"/>
-        </w:trPr>
-        <w:tc>
-          <w:tcPr>
-            <w:tcW w:w="1770" w:type="dxa"/>
-          </w:tcPr>
-          <w:p>
-            <w:hyperlink r:id="hrId16" target="_blank">
-              <w:r>
-                <w:rPr>
-                  <w:rStyle w:val="c13"/>
-                </w:rPr>
-                <w:t>TRIFFHIR-246</w:t>
-              </w:r>
-            </w:hyperlink>
-          </w:p>
-        </w:tc>
-        <w:tc>
-          <w:tcPr>
-            <w:tcW w:w="1755" w:type="dxa"/>
-          </w:tcPr>
-          <w:p>
-            <w:r>
-              <w:rPr>
-                <w:color w:val="000000"/>
-              </w:rPr>
-              <w:t>Defect</w:t>
-            </w:r>
-          </w:p>
-        </w:tc>
-        <w:tc>
-          <w:tcPr>
-            <w:tcW w:w="8175" w:type="dxa"/>
-          </w:tcPr>
-          <w:p>
-            <w:r>
-              <w:rPr>
-                <w:color w:val="000000"/>
-              </w:rPr>
-              <w:t>ServiceRequest vs. ServiceDefinition for CapabilityStatement &gt; REST &gt; Resource &gt; Type</w:t>
-            </w:r>
-          </w:p>
-        </w:tc>
-      </w:tr>
-      <w:tr>
-        <w:trPr>
-          <w:trHeight w:val="285" w:hRule="atLeast"/>
-        </w:trPr>
-        <w:tc>
-          <w:tcPr>
-            <w:tcW w:w="1770" w:type="dxa"/>
-          </w:tcPr>
-          <w:p>
-            <w:hyperlink r:id="hrId17" target="_blank">
-              <w:r>
-                <w:rPr>
-                  <w:rStyle w:val="c13"/>
-                </w:rPr>
-                <w:t>TRIFFHIR-251</w:t>
-              </w:r>
-            </w:hyperlink>
-          </w:p>
-        </w:tc>
-        <w:tc>
-          <w:tcPr>
-            <w:tcW w:w="1755" w:type="dxa"/>
-          </w:tcPr>
-          <w:p>
-            <w:r>
-              <w:rPr>
-                <w:color w:val="000000"/>
-              </w:rPr>
-              <w:t>Defect</w:t>
-            </w:r>
-          </w:p>
-        </w:tc>
-        <w:tc>
-          <w:tcPr>
-            <w:tcW w:w="8175" w:type="dxa"/>
-          </w:tcPr>
-          <w:p>
-            <w:r>
-              <w:rPr>
-                <w:color w:val="000000"/>
-              </w:rPr>
-              <w:t>Multiple publish boxes on published implementation guide's main page</w:t>
-            </w:r>
-          </w:p>
-        </w:tc>
-      </w:tr>
-      <w:tr>
-        <w:trPr>
-          <w:trHeight w:val="285" w:hRule="atLeast"/>
-        </w:trPr>
-        <w:tc>
-          <w:tcPr>
-            <w:tcW w:w="1770" w:type="dxa"/>
-          </w:tcPr>
-          <w:p>
-            <w:hyperlink r:id="hrId18" target="_blank">
-              <w:r>
-                <w:rPr>
-                  <w:rStyle w:val="c13"/>
-                </w:rPr>
-                <w:t>TRIFFHIR-254</w:t>
-              </w:r>
-            </w:hyperlink>
-          </w:p>
-        </w:tc>
-        <w:tc>
-          <w:tcPr>
-            <w:tcW w:w="1755" w:type="dxa"/>
-          </w:tcPr>
-          <w:p>
-            <w:r>
-              <w:rPr>
-                <w:color w:val="000000"/>
-              </w:rPr>
-              <w:t>Defect</w:t>
-            </w:r>
-          </w:p>
-        </w:tc>
-        <w:tc>
-          <w:tcPr>
-            <w:tcW w:w="8175" w:type="dxa"/>
-          </w:tcPr>
-          <w:p>
-            <w:r>
-              <w:rPr>
-                <w:color w:val="000000"/>
-              </w:rPr>
-              <w:t>Change editor to only display constraints in the current profile's differential, regardless of base profile</w:t>
-            </w:r>
-          </w:p>
-        </w:tc>
-      </w:tr>
-      <w:tr>
-        <w:trPr>
-          <w:trHeight w:val="285" w:hRule="atLeast"/>
-        </w:trPr>
-        <w:tc>
-          <w:tcPr>
-            <w:tcW w:w="1770" w:type="dxa"/>
-          </w:tcPr>
-          <w:p>
-            <w:hyperlink r:id="hrId19" target="_blank">
-              <w:r>
-                <w:rPr>
-                  <w:rStyle w:val="c13"/>
-                </w:rPr>
-                <w:t>TRIFFHIR-190</w:t>
-              </w:r>
-            </w:hyperlink>
-          </w:p>
-        </w:tc>
-        <w:tc>
-          <w:tcPr>
-            <w:tcW w:w="1755" w:type="dxa"/>
-          </w:tcPr>
-          <w:p>
-            <w:r>
-              <w:rPr>
-                <w:color w:val="000000"/>
-              </w:rPr>
-              <w:t>Improvement</w:t>
-            </w:r>
-          </w:p>
-        </w:tc>
-        <w:tc>
-          <w:tcPr>
-            <w:tcW w:w="8175" w:type="dxa"/>
-          </w:tcPr>
-          <w:p>
-            <w:r>
-              <w:rPr>
-                <w:color w:val="000000"/>
-              </w:rPr>
-              <w:t>User interface allows profiling fields that shouldn't be profiled</w:t>
-            </w:r>
-          </w:p>
-        </w:tc>
-      </w:tr>
-      <w:tr>
-        <w:trPr>
-          <w:trHeight w:val="285" w:hRule="atLeast"/>
-        </w:trPr>
-        <w:tc>
-          <w:tcPr>
-            <w:tcW w:w="1770" w:type="dxa"/>
-          </w:tcPr>
-          <w:p>
-            <w:hyperlink r:id="hrId20" target="_blank">
-              <w:r>
-                <w:rPr>
-                  <w:rStyle w:val="c13"/>
-                </w:rPr>
-                <w:t>TRIFFHIR-188</w:t>
-              </w:r>
-            </w:hyperlink>
-          </w:p>
-        </w:tc>
-        <w:tc>
-          <w:tcPr>
-            <w:tcW w:w="1755" w:type="dxa"/>
-          </w:tcPr>
-          <w:p>
-            <w:r>
-              <w:rPr>
-                <w:color w:val="000000"/>
-              </w:rPr>
-              <w:t>Improvement</w:t>
-            </w:r>
-          </w:p>
-        </w:tc>
-        <w:tc>
-          <w:tcPr>
-            <w:tcW w:w="8175" w:type="dxa"/>
-          </w:tcPr>
-          <w:p>
-            <w:r>
-              <w:rPr>
-                <w:color w:val="000000"/>
-              </w:rPr>
-              <w:t>Add support for paging in the "Other Resources" screen</w:t>
-            </w:r>
-          </w:p>
-        </w:tc>
-      </w:tr>
-      <w:tr>
-        <w:trPr>
-          <w:trHeight w:val="285" w:hRule="atLeast"/>
-        </w:trPr>
-        <w:tc>
-          <w:tcPr>
-            <w:tcW w:w="1770" w:type="dxa"/>
-          </w:tcPr>
-          <w:p>
-            <w:hyperlink r:id="hrId21" target="_blank">
-              <w:r>
-                <w:rPr>
-                  <w:rStyle w:val="c13"/>
-                </w:rPr>
-                <w:t>TRIFFHIR-233</w:t>
-              </w:r>
-            </w:hyperlink>
-          </w:p>
-        </w:tc>
-        <w:tc>
-          <w:tcPr>
-            <w:tcW w:w="1755" w:type="dxa"/>
-          </w:tcPr>
-          <w:p>
-            <w:r>
-              <w:rPr>
-                <w:color w:val="000000"/>
-              </w:rPr>
-              <w:t>Improvement</w:t>
-            </w:r>
-          </w:p>
-        </w:tc>
-        <w:tc>
-          <w:tcPr>
-            <w:tcW w:w="8175" w:type="dxa"/>
-          </w:tcPr>
-          <w:p>
-            <w:r>
-              <w:rPr>
-                <w:color w:val="000000"/>
-              </w:rPr>
-              <w:t>Element mappings reference profile mappings</w:t>
-            </w:r>
-          </w:p>
-        </w:tc>
-      </w:tr>
-      <w:tr>
-        <w:trPr>
-          <w:trHeight w:val="285" w:hRule="atLeast"/>
-        </w:trPr>
-        <w:tc>
-          <w:tcPr>
-            <w:tcW w:w="1770" w:type="dxa"/>
-          </w:tcPr>
-          <w:p>
-            <w:hyperlink r:id="hrId22" target="_blank">
-              <w:r>
-                <w:rPr>
-                  <w:rStyle w:val="c13"/>
-                </w:rPr>
-                <w:t>TRIFFHIR-240</w:t>
-              </w:r>
-            </w:hyperlink>
-          </w:p>
-        </w:tc>
-        <w:tc>
-          <w:tcPr>
-            <w:tcW w:w="1755" w:type="dxa"/>
-          </w:tcPr>
-          <w:p>
-            <w:r>
-              <w:rPr>
-                <w:color w:val="000000"/>
-              </w:rPr>
-              <w:t>Improvement</w:t>
-            </w:r>
-          </w:p>
-        </w:tc>
-        <w:tc>
-          <w:tcPr>
-            <w:tcW w:w="8175" w:type="dxa"/>
-          </w:tcPr>
-          <w:p>
-            <w:r>
-              <w:rPr>
-                <w:color w:val="000000"/>
-              </w:rPr>
-              <w:t>Automatically delete IG references when deleting resources</w:t>
-            </w:r>
-          </w:p>
-        </w:tc>
-      </w:tr>
-      <w:tr>
-        <w:trPr>
-          <w:trHeight w:val="285" w:hRule="atLeast"/>
-        </w:trPr>
-        <w:tc>
-          <w:tcPr>
-            <w:tcW w:w="1770" w:type="dxa"/>
-          </w:tcPr>
-          <w:p>
-            <w:hyperlink r:id="hrId23" target="_blank">
-              <w:r>
-                <w:rPr>
-                  <w:rStyle w:val="c13"/>
-                </w:rPr>
-                <w:t>TRIFFHIR-239</w:t>
-              </w:r>
-            </w:hyperlink>
-          </w:p>
-        </w:tc>
-        <w:tc>
-          <w:tcPr>
-            <w:tcW w:w="1755" w:type="dxa"/>
-          </w:tcPr>
-          <w:p>
-            <w:r>
-              <w:rPr>
-                <w:color w:val="000000"/>
-              </w:rPr>
-              <w:t>Improvement</w:t>
-            </w:r>
-          </w:p>
-        </w:tc>
-        <w:tc>
-          <w:tcPr>
-            <w:tcW w:w="8175" w:type="dxa"/>
-          </w:tcPr>
-          <w:p>
-            <w:r>
-              <w:rPr>
-                <w:color w:val="000000"/>
-              </w:rPr>
-              <w:t>Automatically set ID of new resources to the leaf/end of the URL</w:t>
-            </w:r>
-          </w:p>
-        </w:tc>
-      </w:tr>
-      <w:tr>
-        <w:trPr>
-          <w:trHeight w:val="285" w:hRule="atLeast"/>
-        </w:trPr>
-        <w:tc>
-          <w:tcPr>
-            <w:tcW w:w="1770" w:type="dxa"/>
-          </w:tcPr>
-          <w:p>
-            <w:hyperlink r:id="hrId24" target="_blank">
-              <w:r>
-                <w:rPr>
-                  <w:rStyle w:val="c13"/>
-                </w:rPr>
-                <w:t>TRIFFHIR-242</w:t>
-              </w:r>
-            </w:hyperlink>
-          </w:p>
-        </w:tc>
-        <w:tc>
-          <w:tcPr>
-            <w:tcW w:w="1755" w:type="dxa"/>
-          </w:tcPr>
-          <w:p>
-            <w:r>
-              <w:rPr>
-                <w:color w:val="000000"/>
-              </w:rPr>
-              <w:t>Improvement</w:t>
-            </w:r>
-          </w:p>
-        </w:tc>
-        <w:tc>
-          <w:tcPr>
-            <w:tcW w:w="8175" w:type="dxa"/>
-          </w:tcPr>
-          <w:p>
-            <w:r>
-              <w:rPr>
-                <w:color w:val="000000"/>
-              </w:rPr>
-              <w:t>Add "supported profiles" to R4 capability statement editing screen</w:t>
-            </w:r>
-          </w:p>
-        </w:tc>
-      </w:tr>
-      <w:tr>
-        <w:trPr>
-          <w:trHeight w:val="255" w:hRule="atLeast"/>
-        </w:trPr>
-        <w:tc>
-          <w:tcPr>
-            <w:tcW w:w="1770" w:type="dxa"/>
-          </w:tcPr>
-          <w:p>
-            <w:hyperlink r:id="hrId25" target="_blank">
-              <w:r>
-                <w:rPr>
-                  <w:rStyle w:val="c13"/>
-                </w:rPr>
-                <w:t>TRIFFHIR-253</w:t>
-              </w:r>
-            </w:hyperlink>
-          </w:p>
-        </w:tc>
-        <w:tc>
-          <w:tcPr>
-            <w:tcW w:w="1755" w:type="dxa"/>
-          </w:tcPr>
-          <w:p>
-            <w:r>
-              <w:rPr>
-                <w:color w:val="000000"/>
-              </w:rPr>
-              <w:t>Improvement</w:t>
-            </w:r>
-          </w:p>
-        </w:tc>
-        <w:tc>
-          <w:tcPr>
-            <w:tcW w:w="8175" w:type="dxa"/>
-          </w:tcPr>
-          <w:p>
-            <w:r>
-              <w:rPr>
-                <w:color w:val="000000"/>
-              </w:rPr>
-              <w:t>Getting latest ig publisher doesn't work due to HL7/FHIR process changes</w:t>
-            </w:r>
-          </w:p>
-        </w:tc>
-      </w:tr>
-      <w:tr>
-        <w:trPr>
-          <w:trHeight w:val="255" w:hRule="atLeast"/>
-        </w:trPr>
-        <w:tc>
-          <w:tcPr>
-            <w:tcW w:w="1770" w:type="dxa"/>
-          </w:tcPr>
-          <w:p>
-            <w:hyperlink r:id="hrId26" target="_blank">
-              <w:r>
-                <w:rPr>
-                  <w:rStyle w:val="c13"/>
-                </w:rPr>
-                <w:t>TRIFFHIR-200</w:t>
-              </w:r>
-            </w:hyperlink>
-          </w:p>
-        </w:tc>
-        <w:tc>
-          <w:tcPr>
-            <w:tcW w:w="1755" w:type="dxa"/>
-          </w:tcPr>
-          <w:p>
-            <w:r>
-              <w:rPr>
-                <w:color w:val="000000"/>
-              </w:rPr>
-              <w:t>Improvement</w:t>
-            </w:r>
-          </w:p>
-        </w:tc>
-        <w:tc>
-          <w:tcPr>
-            <w:tcW w:w="8175" w:type="dxa"/>
-          </w:tcPr>
-          <w:p>
-            <w:r>
-              <w:rPr>
-                <w:color w:val="000000"/>
-              </w:rPr>
-              <w:t>Automatically associate new resources to IG in context</w:t>
+              <w:t>Media images should not be included in ImplementationGuide resource when exported</w:t>
             </w:r>
           </w:p>
         </w:tc>
       </w:tr>
     </w:tbl>
     <w:p>
-      <w:pPr>
-        <w:ind w:left="-30"/>
-      </w:pPr>
-      <w:r>
-        <w:tab/>
+      <w:r>
+        <w:rPr>
+          <w:rFonts w:ascii="Calibri" w:hAnsi="Calibri" w:cs="Calibri" w:eastAsia="Calibri"/>
+          <w:sz w:val="22"/>
+          <w:color w:val="000000"/>
+        </w:rPr>
+        <w:t/>
       </w:r>
     </w:p>
     <w:p>
@@ -3403,7 +2909,7 @@
       <w:r>
         <w:t xml:space="preserve">A label indicating the user that is currently logged in. You may click on your name to edit your profile. A user is represented as a FHIR </w:t>
       </w:r>
-      <w:hyperlink r:id="hrId27" target="_blank">
+      <w:hyperlink r:id="hrId12" target="_blank">
         <w:r>
           <w:rPr>
             <w:rStyle w:val="c13"/>
@@ -3843,7 +3349,7 @@
       <w:r>
         <w:t xml:space="preserve"> then all profiles (StructureDefinition resources) within the Implementation Guide must have URLs that start with </w:t>
       </w:r>
-      <w:hyperlink r:id="hrId28">
+      <w:hyperlink r:id="hrId13">
         <w:r>
           <w:rPr>
             <w:rStyle w:val="c13"/>
@@ -4957,7 +4463,7 @@
       <w:r>
         <w:t xml:space="preserve">HTML exports produce a package (ZIP file) for use with the FHIR </w:t>
       </w:r>
-      <w:hyperlink r:id="hrId29" target="_blank">
+      <w:hyperlink r:id="hrId14" target="_blank">
         <w:r>
           <w:rPr>
             <w:rStyle w:val="c13"/>
@@ -4997,7 +4503,7 @@
       <w:r>
         <w:t xml:space="preserve">Bundle exports produce a single download (pretty quickly) as a single XML file. This XML file is a FHIR </w:t>
       </w:r>
-      <w:hyperlink r:id="hrId30" target="_blank">
+      <w:hyperlink r:id="hrId15" target="_blank">
         <w:r>
           <w:rPr>
             <w:rStyle w:val="c13"/>
@@ -5389,7 +4895,7 @@
       <w:r>
         <w:t xml:space="preserve">ID - This is the ID of the value set. This value in this column is repeated for each code/row. The value must be formatted as a </w:t>
       </w:r>
-      <w:hyperlink r:id="hrId31" target="_blank" w:anchor="id">
+      <w:hyperlink r:id="hrId16" target="_blank" w:anchor="id">
         <w:r>
           <w:rPr>
             <w:rStyle w:val="c13"/>
@@ -5785,7 +5291,7 @@
       <w:r>
         <w:t xml:space="preserve">When publishing an implementation guide from the "Publish" screen, the FHIR server's </w:t>
       </w:r>
-      <w:hyperlink r:id="hrId32" target="_blank">
+      <w:hyperlink r:id="hrId17" target="_blank">
         <w:r>
           <w:rPr>
             <w:rStyle w:val="c13"/>
@@ -5793,7 +5299,7 @@
           <w:t>$validate operation</w:t>
         </w:r>
       </w:hyperlink>
-      <w:hyperlink r:id="hrId33" target="_blank">
+      <w:hyperlink r:id="hrId18" target="_blank">
         <w:r>
           <w:rPr>
             <w:rStyle w:val="c13"/>
@@ -6156,7 +5662,7 @@
         </w:rPr>
         <w:br w:type="textWrapping" w:clear="all"/>
       </w:r>
-      <w:bookmarkStart w:id="19" w:name="_topic_SecurityAndPermissions"/>
+      <w:bookmarkStart w:id="19" w:name="_topic_SecurityandPermissions"/>
       <w:bookmarkEnd w:id="19"/>
       <w:r>
         <w:rPr>
@@ -6255,7 +5761,7 @@
     </w:p>
     <w:p>
       <w:pPr>
-        <w:pStyle w:val="5"/>
+        <w:pStyle w:val="4"/>
       </w:pPr>
       <w:r>
         <w:t>Managing Groups</w:t>
@@ -6278,7 +5784,7 @@
     </w:p>
     <w:p>
       <w:pPr>
-        <w:pStyle w:val="5"/>
+        <w:pStyle w:val="4"/>
       </w:pPr>
       <w:r>
         <w:t>Importing Resources</w:t>
@@ -6296,6 +5802,91 @@
       </w:r>
       <w:r>
         <w:t>resources, the permissions for those new resources are defaulted to allow the user performing the import view/edit access. To allow additional permissions, you will need to edit each resource and grant additional permissions.</w:t>
+      </w:r>
+    </w:p>
+    <w:p>
+      <w:pPr>
+        <w:pStyle w:val="4"/>
+      </w:pPr>
+      <w:bookmarkStart w:id="20" w:name="IGPermissions"/>
+      <w:bookmarkEnd w:id="20"/>
+      <w:r>
+        <w:t>Implementation Guide Permissions</w:t>
+      </w:r>
+    </w:p>
+    <w:p>
+      <w:r>
+        <w:t>You may copy permissions for an implementation guide to resources within the implementation guide. This functionality is primarily for scenarios where the permissions to the implementation guide have changed, and those changes need to be propagated down to the resources within the implementation guide.</w:t>
+      </w:r>
+    </w:p>
+    <w:p>
+      <w:r>
+        <w:t>Note: You cannot change permissions for a resource you don't already have access to; if you don't have access to one or more of the resources within the IG, you won't be able to copy permissions from the IG to that/those resources.</w:t>
+      </w:r>
+    </w:p>
+    <w:p>
+      <w:r>
+        <w:t>To do this:</w:t>
+      </w:r>
+    </w:p>
+    <w:p>
+      <w:pPr>
+        <w:numPr>
+          <w:ilvl w:val="0"/>
+          <w:numId w:val="21"/>
+        </w:numPr>
+      </w:pPr>
+      <w:r/>
+      <w:r>
+        <w:t>Open a project</w:t>
+      </w:r>
+    </w:p>
+    <w:p>
+      <w:pPr>
+        <w:numPr>
+          <w:ilvl w:val="0"/>
+          <w:numId w:val="21"/>
+        </w:numPr>
+      </w:pPr>
+      <w:r/>
+      <w:r>
+        <w:t>Select Browse &gt; "Edit ImplementationGuide"</w:t>
+      </w:r>
+    </w:p>
+    <w:p>
+      <w:pPr>
+        <w:numPr>
+          <w:ilvl w:val="0"/>
+          <w:numId w:val="21"/>
+        </w:numPr>
+      </w:pPr>
+      <w:r/>
+      <w:r>
+        <w:t>Select the "Permissions" tab</w:t>
+      </w:r>
+    </w:p>
+    <w:p>
+      <w:pPr>
+        <w:numPr>
+          <w:ilvl w:val="0"/>
+          <w:numId w:val="21"/>
+        </w:numPr>
+      </w:pPr>
+      <w:r/>
+      <w:r>
+        <w:t>Click the "Copy" button in the "Copy IG Permissions" panel</w:t>
+      </w:r>
+    </w:p>
+    <w:p>
+      <w:pPr>
+        <w:numPr>
+          <w:ilvl w:val="0"/>
+          <w:numId w:val="21"/>
+        </w:numPr>
+      </w:pPr>
+      <w:r/>
+      <w:r>
+        <w:t>When ToF is done copying permissions, you will be prompted to indicate how many resources were changed as part of the request</w:t>
       </w:r>
       <w:r/>
       <w:r/>
@@ -6320,8 +5911,8 @@
         </w:rPr>
         <w:br w:type="textWrapping" w:clear="all"/>
       </w:r>
-      <w:bookmarkStart w:id="20" w:name="_topic_Glossary"/>
-      <w:bookmarkEnd w:id="20"/>
+      <w:bookmarkStart w:id="21" w:name="_topic_Glossary"/>
+      <w:bookmarkEnd w:id="21"/>
       <w:r>
         <w:rPr>
           <w:rFonts w:ascii="Tahoma" w:hAnsi="Tahoma" w:cs="Tahoma" w:eastAsia="Tahoma"/>
@@ -6354,8 +5945,8 @@
         <w:tblCellSpacing w:w="15" w:type="dxa"/>
       </w:tblPr>
       <w:tblGrid>
-        <w:gridCol w:w="5835"/>
-        <w:gridCol w:w="5835"/>
+        <w:gridCol w:w="5985"/>
+        <w:gridCol w:w="6000"/>
       </w:tblGrid>
       <w:tr>
         <w:tc>
@@ -6500,8 +6091,8 @@
         </w:rPr>
         <w:br w:type="textWrapping" w:clear="all"/>
       </w:r>
-      <w:bookmarkStart w:id="21" w:name="_topic_FAQ"/>
-      <w:bookmarkEnd w:id="21"/>
+      <w:bookmarkStart w:id="22" w:name="_topic_FAQ"/>
+      <w:bookmarkEnd w:id="22"/>
       <w:r>
         <w:rPr>
           <w:rFonts w:ascii="Tahoma" w:hAnsi="Tahoma" w:cs="Tahoma" w:eastAsia="Tahoma"/>
@@ -6577,8 +6168,8 @@
         </w:rPr>
         <w:br w:type="textWrapping" w:clear="all"/>
       </w:r>
-      <w:bookmarkStart w:id="22" w:name="_topic_TechnicalDetails"/>
-      <w:bookmarkEnd w:id="22"/>
+      <w:bookmarkStart w:id="23" w:name="_topic_TechnicalDetails"/>
+      <w:bookmarkEnd w:id="23"/>
       <w:r>
         <w:rPr>
           <w:rFonts w:ascii="Tahoma" w:hAnsi="Tahoma" w:cs="Tahoma" w:eastAsia="Tahoma"/>
@@ -6612,8 +6203,8 @@
         </w:rPr>
         <w:br w:type="textWrapping" w:clear="all"/>
       </w:r>
-      <w:bookmarkStart w:id="23" w:name="_topic_SystemRequirements"/>
-      <w:bookmarkEnd w:id="23"/>
+      <w:bookmarkStart w:id="24" w:name="_topic_SystemRequirements"/>
+      <w:bookmarkEnd w:id="24"/>
       <w:r>
         <w:rPr>
           <w:rFonts w:ascii="Tahoma" w:hAnsi="Tahoma" w:cs="Tahoma" w:eastAsia="Tahoma"/>
@@ -6663,7 +6254,7 @@
       <w:pPr>
         <w:numPr>
           <w:ilvl w:val="0"/>
-          <w:numId w:val="21"/>
+          <w:numId w:val="22"/>
         </w:numPr>
       </w:pPr>
       <w:r/>
@@ -6691,7 +6282,7 @@
       <w:pPr>
         <w:numPr>
           <w:ilvl w:val="0"/>
-          <w:numId w:val="21"/>
+          <w:numId w:val="22"/>
         </w:numPr>
       </w:pPr>
       <w:r/>
@@ -6709,7 +6300,7 @@
       <w:pPr>
         <w:numPr>
           <w:ilvl w:val="0"/>
-          <w:numId w:val="21"/>
+          <w:numId w:val="22"/>
         </w:numPr>
       </w:pPr>
       <w:r/>
@@ -6727,7 +6318,7 @@
       <w:pPr>
         <w:numPr>
           <w:ilvl w:val="0"/>
-          <w:numId w:val="21"/>
+          <w:numId w:val="22"/>
         </w:numPr>
       </w:pPr>
       <w:r/>
@@ -6745,7 +6336,7 @@
       <w:pPr>
         <w:numPr>
           <w:ilvl w:val="1"/>
-          <w:numId w:val="21"/>
+          <w:numId w:val="22"/>
         </w:numPr>
       </w:pPr>
       <w:r/>
@@ -6757,14 +6348,14 @@
       <w:pPr>
         <w:numPr>
           <w:ilvl w:val="1"/>
-          <w:numId w:val="21"/>
+          <w:numId w:val="22"/>
         </w:numPr>
       </w:pPr>
       <w:r/>
       <w:r>
         <w:t xml:space="preserve">Must support the </w:t>
       </w:r>
-      <w:hyperlink r:id="hrId34" target="_blank">
+      <w:hyperlink r:id="hrId19" target="_blank">
         <w:r>
           <w:rPr>
             <w:rStyle w:val="c13"/>
@@ -6777,14 +6368,14 @@
       <w:pPr>
         <w:numPr>
           <w:ilvl w:val="1"/>
-          <w:numId w:val="21"/>
+          <w:numId w:val="22"/>
         </w:numPr>
       </w:pPr>
       <w:r/>
       <w:r>
         <w:t xml:space="preserve">Must support the </w:t>
       </w:r>
-      <w:hyperlink r:id="hrId35" target="_blank">
+      <w:hyperlink r:id="hrId20" target="_blank">
         <w:r>
           <w:rPr>
             <w:rStyle w:val="c13"/>
@@ -6797,7 +6388,7 @@
       <w:pPr>
         <w:numPr>
           <w:ilvl w:val="1"/>
-          <w:numId w:val="21"/>
+          <w:numId w:val="22"/>
         </w:numPr>
       </w:pPr>
       <w:r/>
@@ -6809,7 +6400,7 @@
       <w:pPr>
         <w:numPr>
           <w:ilvl w:val="2"/>
-          <w:numId w:val="21"/>
+          <w:numId w:val="22"/>
         </w:numPr>
       </w:pPr>
       <w:r/>
@@ -6821,7 +6412,7 @@
       <w:pPr>
         <w:numPr>
           <w:ilvl w:val="2"/>
-          <w:numId w:val="21"/>
+          <w:numId w:val="22"/>
         </w:numPr>
       </w:pPr>
       <w:r/>
@@ -6833,7 +6424,7 @@
       <w:pPr>
         <w:numPr>
           <w:ilvl w:val="1"/>
-          <w:numId w:val="21"/>
+          <w:numId w:val="22"/>
         </w:numPr>
       </w:pPr>
       <w:r/>
@@ -6845,7 +6436,7 @@
       <w:pPr>
         <w:numPr>
           <w:ilvl w:val="1"/>
-          <w:numId w:val="21"/>
+          <w:numId w:val="22"/>
         </w:numPr>
       </w:pPr>
       <w:r/>
@@ -6875,8 +6466,8 @@
         </w:rPr>
         <w:br w:type="textWrapping" w:clear="all"/>
       </w:r>
-      <w:bookmarkStart w:id="24" w:name="_topic_FHIRVersions"/>
-      <w:bookmarkEnd w:id="24"/>
+      <w:bookmarkStart w:id="25" w:name="_topic_FHIRVersions"/>
+      <w:bookmarkEnd w:id="25"/>
       <w:r>
         <w:rPr>
           <w:rFonts w:ascii="Tahoma" w:hAnsi="Tahoma" w:cs="Tahoma" w:eastAsia="Tahoma"/>
@@ -6923,8 +6514,8 @@
         </w:rPr>
         <w:br w:type="textWrapping" w:clear="all"/>
       </w:r>
-      <w:bookmarkStart w:id="25" w:name="_topic_RESTAPI"/>
-      <w:bookmarkEnd w:id="25"/>
+      <w:bookmarkStart w:id="26" w:name="_topic_RESTAPI"/>
+      <w:bookmarkEnd w:id="26"/>
       <w:r>
         <w:rPr>
           <w:rFonts w:ascii="Tahoma" w:hAnsi="Tahoma" w:cs="Tahoma" w:eastAsia="Tahoma"/>
@@ -7006,7 +6597,7 @@
       <w:r>
         <w:t xml:space="preserve"> end-point in the API represents a "proxy" to the FHIR server(s) available within the ToF installation. The proxy endpoint supports GET, PUT, POST, DELETE requests for individual resources, as well as </w:t>
       </w:r>
-      <w:hyperlink r:id="hrId36" target="_blank" w:anchor="transaction">
+      <w:hyperlink r:id="hrId21" target="_blank" w:anchor="transaction">
         <w:r>
           <w:rPr>
             <w:rStyle w:val="c13"/>
@@ -7076,7 +6667,7 @@
         <w:t xml:space="preserve">Trifolia-on-FHIR's REST API is documented using Swagger. The publicly available installation of Trifolia-on-FHIR exposes custom API documentation at </w:t>
       </w:r>
       <w:r/>
-      <w:hyperlink r:id="hrId37" target="_blank">
+      <w:hyperlink r:id="hrId22" target="_blank">
         <w:r>
           <w:rPr>
             <w:rStyle w:val="c13"/>
@@ -7120,8 +6711,8 @@
         </w:rPr>
         <w:br w:type="textWrapping" w:clear="all"/>
       </w:r>
-      <w:bookmarkStart w:id="26" w:name="_topic_TechnicalDetails_SecurityandPerm"/>
-      <w:bookmarkEnd w:id="26"/>
+      <w:bookmarkStart w:id="27" w:name="_topic_TechnicalDetails_SecurityandPerm"/>
+      <w:bookmarkEnd w:id="27"/>
       <w:r>
         <w:rPr>
           <w:rFonts w:ascii="Tahoma" w:hAnsi="Tahoma" w:cs="Tahoma" w:eastAsia="Tahoma"/>
@@ -7142,7 +6733,7 @@
       <w:pPr>
         <w:numPr>
           <w:ilvl w:val="0"/>
-          <w:numId w:val="22"/>
+          <w:numId w:val="23"/>
         </w:numPr>
       </w:pPr>
       <w:r/>
@@ -7154,7 +6745,7 @@
       <w:pPr>
         <w:numPr>
           <w:ilvl w:val="0"/>
-          <w:numId w:val="22"/>
+          <w:numId w:val="23"/>
         </w:numPr>
       </w:pPr>
       <w:r/>
@@ -7166,7 +6757,7 @@
       <w:pPr>
         <w:numPr>
           <w:ilvl w:val="0"/>
-          <w:numId w:val="22"/>
+          <w:numId w:val="23"/>
         </w:numPr>
       </w:pPr>
       <w:r/>
@@ -7183,7 +6774,7 @@
       <w:pPr>
         <w:numPr>
           <w:ilvl w:val="0"/>
-          <w:numId w:val="22"/>
+          <w:numId w:val="23"/>
         </w:numPr>
       </w:pPr>
       <w:r/>
@@ -7195,7 +6786,7 @@
       <w:pPr>
         <w:numPr>
           <w:ilvl w:val="0"/>
-          <w:numId w:val="22"/>
+          <w:numId w:val="23"/>
         </w:numPr>
       </w:pPr>
       <w:r/>
@@ -7446,7 +7037,7 @@
         <w:sz w:val="18"/>
         <w:color w:val="969696"/>
       </w:rPr>
-      <w:t>Copyright © 2019 by Lantana Consulting Group. All Rights Reserved.</w:t>
+      <w:t>Copyright © 2020 by Lantana Consulting Group. All Rights Reserved.</w:t>
     </w:r>
   </w:p>
 </w:ftr>
@@ -10856,169 +10447,343 @@
   <w:abstractNum w:abstractNumId="20">
     <w:multiLevelType w:val="multilevel"/>
     <w:lvl w:ilvl="0">
-      <w:numFmt w:val="bullet"/>
-      <w:lvlText w:val="·"/>
-      <w:lvlJc w:val="left"/>
+      <w:numFmt w:val="decimal"/>
+      <w:lvlText w:val="%1."/>
+      <w:lvlJc w:val="left"/>
+      <w:start w:val="1"/>
       <w:pPr>
         <w:ind w:left="360" w:hanging="360"/>
         <w:tab w:val="num" w:pos="360"/>
       </w:pPr>
       <w:rPr>
-        <w:rFonts w:ascii="Symbol" w:hAnsi="Symbol" w:cs="Symbol" w:eastAsia="Symbol"/>
-        <w:b w:val="0"/>
-        <w:i w:val="0"/>
-        <w:strike w:val="0"/>
-        <w:sz w:val="24"/>
+        <w:rFonts w:ascii="Arial" w:hAnsi="Arial" w:cs="Arial" w:eastAsia="Arial"/>
+        <w:b w:val="0"/>
+        <w:i w:val="0"/>
+        <w:strike w:val="0"/>
+        <w:sz w:val="20"/>
         <w:color w:val="auto"/>
         <w:u w:val="none"/>
       </w:rPr>
     </w:lvl>
     <w:lvl w:ilvl="1">
-      <w:numFmt w:val="bullet"/>
-      <w:lvlText w:val="o"/>
-      <w:lvlJc w:val="left"/>
+      <w:numFmt w:val="decimal"/>
+      <w:lvlText w:val="%2."/>
+      <w:lvlJc w:val="left"/>
+      <w:start w:val="1"/>
       <w:pPr>
         <w:ind w:left="1080" w:hanging="360"/>
         <w:tab w:val="num" w:pos="1080"/>
       </w:pPr>
       <w:rPr>
-        <w:rFonts w:ascii="Courier New" w:hAnsi="Courier New" w:cs="Courier New" w:eastAsia="Courier New"/>
-        <w:b w:val="0"/>
-        <w:i w:val="0"/>
-        <w:strike w:val="0"/>
-        <w:sz w:val="24"/>
+        <w:rFonts w:ascii="Arial" w:hAnsi="Arial" w:cs="Arial" w:eastAsia="Arial"/>
+        <w:b w:val="0"/>
+        <w:i w:val="0"/>
+        <w:strike w:val="0"/>
+        <w:sz w:val="20"/>
         <w:color w:val="auto"/>
         <w:u w:val="none"/>
       </w:rPr>
     </w:lvl>
     <w:lvl w:ilvl="2">
-      <w:numFmt w:val="bullet"/>
-      <w:lvlText w:val="§"/>
-      <w:lvlJc w:val="left"/>
+      <w:numFmt w:val="decimal"/>
+      <w:lvlText w:val="%3."/>
+      <w:lvlJc w:val="left"/>
+      <w:start w:val="1"/>
       <w:pPr>
         <w:ind w:left="1800" w:hanging="360"/>
         <w:tab w:val="num" w:pos="1800"/>
       </w:pPr>
       <w:rPr>
-        <w:rFonts w:ascii="Wingdings" w:hAnsi="Wingdings" w:cs="Wingdings" w:eastAsia="Wingdings"/>
-        <w:b w:val="0"/>
-        <w:i w:val="0"/>
-        <w:strike w:val="0"/>
-        <w:sz w:val="24"/>
+        <w:rFonts w:ascii="Arial" w:hAnsi="Arial" w:cs="Arial" w:eastAsia="Arial"/>
+        <w:b w:val="0"/>
+        <w:i w:val="0"/>
+        <w:strike w:val="0"/>
+        <w:sz w:val="20"/>
         <w:color w:val="auto"/>
         <w:u w:val="none"/>
       </w:rPr>
     </w:lvl>
     <w:lvl w:ilvl="3">
-      <w:numFmt w:val="bullet"/>
-      <w:lvlText w:val="·"/>
-      <w:lvlJc w:val="left"/>
+      <w:numFmt w:val="decimal"/>
+      <w:lvlText w:val="%4."/>
+      <w:lvlJc w:val="left"/>
+      <w:start w:val="1"/>
       <w:pPr>
         <w:ind w:left="2520" w:hanging="360"/>
         <w:tab w:val="num" w:pos="2520"/>
       </w:pPr>
       <w:rPr>
-        <w:rFonts w:ascii="Symbol" w:hAnsi="Symbol" w:cs="Symbol" w:eastAsia="Symbol"/>
-        <w:b w:val="0"/>
-        <w:i w:val="0"/>
-        <w:strike w:val="0"/>
-        <w:sz w:val="24"/>
+        <w:rFonts w:ascii="Arial" w:hAnsi="Arial" w:cs="Arial" w:eastAsia="Arial"/>
+        <w:b w:val="0"/>
+        <w:i w:val="0"/>
+        <w:strike w:val="0"/>
+        <w:sz w:val="20"/>
         <w:color w:val="auto"/>
         <w:u w:val="none"/>
       </w:rPr>
     </w:lvl>
     <w:lvl w:ilvl="4">
-      <w:numFmt w:val="bullet"/>
-      <w:lvlText w:val="o"/>
-      <w:lvlJc w:val="left"/>
+      <w:numFmt w:val="decimal"/>
+      <w:lvlText w:val="%5."/>
+      <w:lvlJc w:val="left"/>
+      <w:start w:val="1"/>
       <w:pPr>
         <w:ind w:left="3240" w:hanging="360"/>
         <w:tab w:val="num" w:pos="3240"/>
       </w:pPr>
       <w:rPr>
-        <w:rFonts w:ascii="Courier New" w:hAnsi="Courier New" w:cs="Courier New" w:eastAsia="Courier New"/>
-        <w:b w:val="0"/>
-        <w:i w:val="0"/>
-        <w:strike w:val="0"/>
-        <w:sz w:val="24"/>
+        <w:rFonts w:ascii="Arial" w:hAnsi="Arial" w:cs="Arial" w:eastAsia="Arial"/>
+        <w:b w:val="0"/>
+        <w:i w:val="0"/>
+        <w:strike w:val="0"/>
+        <w:sz w:val="20"/>
         <w:color w:val="auto"/>
         <w:u w:val="none"/>
       </w:rPr>
     </w:lvl>
     <w:lvl w:ilvl="5">
-      <w:numFmt w:val="bullet"/>
-      <w:lvlText w:val="§"/>
-      <w:lvlJc w:val="left"/>
+      <w:numFmt w:val="decimal"/>
+      <w:lvlText w:val="%6."/>
+      <w:lvlJc w:val="left"/>
+      <w:start w:val="1"/>
       <w:pPr>
         <w:ind w:left="3960" w:hanging="360"/>
         <w:tab w:val="num" w:pos="3960"/>
       </w:pPr>
       <w:rPr>
-        <w:rFonts w:ascii="Wingdings" w:hAnsi="Wingdings" w:cs="Wingdings" w:eastAsia="Wingdings"/>
-        <w:b w:val="0"/>
-        <w:i w:val="0"/>
-        <w:strike w:val="0"/>
-        <w:sz w:val="24"/>
+        <w:rFonts w:ascii="Arial" w:hAnsi="Arial" w:cs="Arial" w:eastAsia="Arial"/>
+        <w:b w:val="0"/>
+        <w:i w:val="0"/>
+        <w:strike w:val="0"/>
+        <w:sz w:val="20"/>
         <w:color w:val="auto"/>
         <w:u w:val="none"/>
       </w:rPr>
     </w:lvl>
     <w:lvl w:ilvl="6">
-      <w:numFmt w:val="bullet"/>
-      <w:lvlText w:val="·"/>
-      <w:lvlJc w:val="left"/>
+      <w:numFmt w:val="decimal"/>
+      <w:lvlText w:val="%7."/>
+      <w:lvlJc w:val="left"/>
+      <w:start w:val="1"/>
       <w:pPr>
         <w:ind w:left="4680" w:hanging="360"/>
         <w:tab w:val="num" w:pos="4680"/>
       </w:pPr>
       <w:rPr>
-        <w:rFonts w:ascii="Symbol" w:hAnsi="Symbol" w:cs="Symbol" w:eastAsia="Symbol"/>
-        <w:b w:val="0"/>
-        <w:i w:val="0"/>
-        <w:strike w:val="0"/>
-        <w:sz w:val="24"/>
+        <w:rFonts w:ascii="Arial" w:hAnsi="Arial" w:cs="Arial" w:eastAsia="Arial"/>
+        <w:b w:val="0"/>
+        <w:i w:val="0"/>
+        <w:strike w:val="0"/>
+        <w:sz w:val="20"/>
         <w:color w:val="auto"/>
         <w:u w:val="none"/>
       </w:rPr>
     </w:lvl>
     <w:lvl w:ilvl="7">
-      <w:numFmt w:val="bullet"/>
-      <w:lvlText w:val="o"/>
-      <w:lvlJc w:val="left"/>
+      <w:numFmt w:val="decimal"/>
+      <w:lvlText w:val="%8."/>
+      <w:lvlJc w:val="left"/>
+      <w:start w:val="1"/>
       <w:pPr>
         <w:ind w:left="5400" w:hanging="360"/>
         <w:tab w:val="num" w:pos="5400"/>
       </w:pPr>
       <w:rPr>
-        <w:rFonts w:ascii="Courier New" w:hAnsi="Courier New" w:cs="Courier New" w:eastAsia="Courier New"/>
-        <w:b w:val="0"/>
-        <w:i w:val="0"/>
-        <w:strike w:val="0"/>
-        <w:sz w:val="24"/>
+        <w:rFonts w:ascii="Arial" w:hAnsi="Arial" w:cs="Arial" w:eastAsia="Arial"/>
+        <w:b w:val="0"/>
+        <w:i w:val="0"/>
+        <w:strike w:val="0"/>
+        <w:sz w:val="20"/>
         <w:color w:val="auto"/>
         <w:u w:val="none"/>
       </w:rPr>
     </w:lvl>
     <w:lvl w:ilvl="8">
-      <w:numFmt w:val="bullet"/>
-      <w:lvlText w:val="§"/>
-      <w:lvlJc w:val="left"/>
+      <w:numFmt w:val="decimal"/>
+      <w:lvlText w:val="%9."/>
+      <w:lvlJc w:val="left"/>
+      <w:start w:val="1"/>
       <w:pPr>
         <w:ind w:left="6120" w:hanging="360"/>
         <w:tab w:val="num" w:pos="6120"/>
       </w:pPr>
       <w:rPr>
-        <w:rFonts w:ascii="Wingdings" w:hAnsi="Wingdings" w:cs="Wingdings" w:eastAsia="Wingdings"/>
-        <w:b w:val="0"/>
-        <w:i w:val="0"/>
-        <w:strike w:val="0"/>
-        <w:sz w:val="24"/>
+        <w:rFonts w:ascii="Arial" w:hAnsi="Arial" w:cs="Arial" w:eastAsia="Arial"/>
+        <w:b w:val="0"/>
+        <w:i w:val="0"/>
+        <w:strike w:val="0"/>
+        <w:sz w:val="20"/>
         <w:color w:val="auto"/>
         <w:u w:val="none"/>
       </w:rPr>
     </w:lvl>
   </w:abstractNum>
   <w:abstractNum w:abstractNumId="21">
+    <w:multiLevelType w:val="multilevel"/>
+    <w:lvl w:ilvl="0">
+      <w:numFmt w:val="bullet"/>
+      <w:lvlText w:val="·"/>
+      <w:lvlJc w:val="left"/>
+      <w:pPr>
+        <w:ind w:left="360" w:hanging="360"/>
+        <w:tab w:val="num" w:pos="360"/>
+      </w:pPr>
+      <w:rPr>
+        <w:rFonts w:ascii="Symbol" w:hAnsi="Symbol" w:cs="Symbol" w:eastAsia="Symbol"/>
+        <w:b w:val="0"/>
+        <w:i w:val="0"/>
+        <w:strike w:val="0"/>
+        <w:sz w:val="24"/>
+        <w:color w:val="auto"/>
+        <w:u w:val="none"/>
+      </w:rPr>
+    </w:lvl>
+    <w:lvl w:ilvl="1">
+      <w:numFmt w:val="bullet"/>
+      <w:lvlText w:val="o"/>
+      <w:lvlJc w:val="left"/>
+      <w:pPr>
+        <w:ind w:left="1080" w:hanging="360"/>
+        <w:tab w:val="num" w:pos="1080"/>
+      </w:pPr>
+      <w:rPr>
+        <w:rFonts w:ascii="Courier New" w:hAnsi="Courier New" w:cs="Courier New" w:eastAsia="Courier New"/>
+        <w:b w:val="0"/>
+        <w:i w:val="0"/>
+        <w:strike w:val="0"/>
+        <w:sz w:val="24"/>
+        <w:color w:val="auto"/>
+        <w:u w:val="none"/>
+      </w:rPr>
+    </w:lvl>
+    <w:lvl w:ilvl="2">
+      <w:numFmt w:val="bullet"/>
+      <w:lvlText w:val="§"/>
+      <w:lvlJc w:val="left"/>
+      <w:pPr>
+        <w:ind w:left="1800" w:hanging="360"/>
+        <w:tab w:val="num" w:pos="1800"/>
+      </w:pPr>
+      <w:rPr>
+        <w:rFonts w:ascii="Wingdings" w:hAnsi="Wingdings" w:cs="Wingdings" w:eastAsia="Wingdings"/>
+        <w:b w:val="0"/>
+        <w:i w:val="0"/>
+        <w:strike w:val="0"/>
+        <w:sz w:val="24"/>
+        <w:color w:val="auto"/>
+        <w:u w:val="none"/>
+      </w:rPr>
+    </w:lvl>
+    <w:lvl w:ilvl="3">
+      <w:numFmt w:val="bullet"/>
+      <w:lvlText w:val="·"/>
+      <w:lvlJc w:val="left"/>
+      <w:pPr>
+        <w:ind w:left="2520" w:hanging="360"/>
+        <w:tab w:val="num" w:pos="2520"/>
+      </w:pPr>
+      <w:rPr>
+        <w:rFonts w:ascii="Symbol" w:hAnsi="Symbol" w:cs="Symbol" w:eastAsia="Symbol"/>
+        <w:b w:val="0"/>
+        <w:i w:val="0"/>
+        <w:strike w:val="0"/>
+        <w:sz w:val="24"/>
+        <w:color w:val="auto"/>
+        <w:u w:val="none"/>
+      </w:rPr>
+    </w:lvl>
+    <w:lvl w:ilvl="4">
+      <w:numFmt w:val="bullet"/>
+      <w:lvlText w:val="o"/>
+      <w:lvlJc w:val="left"/>
+      <w:pPr>
+        <w:ind w:left="3240" w:hanging="360"/>
+        <w:tab w:val="num" w:pos="3240"/>
+      </w:pPr>
+      <w:rPr>
+        <w:rFonts w:ascii="Courier New" w:hAnsi="Courier New" w:cs="Courier New" w:eastAsia="Courier New"/>
+        <w:b w:val="0"/>
+        <w:i w:val="0"/>
+        <w:strike w:val="0"/>
+        <w:sz w:val="24"/>
+        <w:color w:val="auto"/>
+        <w:u w:val="none"/>
+      </w:rPr>
+    </w:lvl>
+    <w:lvl w:ilvl="5">
+      <w:numFmt w:val="bullet"/>
+      <w:lvlText w:val="§"/>
+      <w:lvlJc w:val="left"/>
+      <w:pPr>
+        <w:ind w:left="3960" w:hanging="360"/>
+        <w:tab w:val="num" w:pos="3960"/>
+      </w:pPr>
+      <w:rPr>
+        <w:rFonts w:ascii="Wingdings" w:hAnsi="Wingdings" w:cs="Wingdings" w:eastAsia="Wingdings"/>
+        <w:b w:val="0"/>
+        <w:i w:val="0"/>
+        <w:strike w:val="0"/>
+        <w:sz w:val="24"/>
+        <w:color w:val="auto"/>
+        <w:u w:val="none"/>
+      </w:rPr>
+    </w:lvl>
+    <w:lvl w:ilvl="6">
+      <w:numFmt w:val="bullet"/>
+      <w:lvlText w:val="·"/>
+      <w:lvlJc w:val="left"/>
+      <w:pPr>
+        <w:ind w:left="4680" w:hanging="360"/>
+        <w:tab w:val="num" w:pos="4680"/>
+      </w:pPr>
+      <w:rPr>
+        <w:rFonts w:ascii="Symbol" w:hAnsi="Symbol" w:cs="Symbol" w:eastAsia="Symbol"/>
+        <w:b w:val="0"/>
+        <w:i w:val="0"/>
+        <w:strike w:val="0"/>
+        <w:sz w:val="24"/>
+        <w:color w:val="auto"/>
+        <w:u w:val="none"/>
+      </w:rPr>
+    </w:lvl>
+    <w:lvl w:ilvl="7">
+      <w:numFmt w:val="bullet"/>
+      <w:lvlText w:val="o"/>
+      <w:lvlJc w:val="left"/>
+      <w:pPr>
+        <w:ind w:left="5400" w:hanging="360"/>
+        <w:tab w:val="num" w:pos="5400"/>
+      </w:pPr>
+      <w:rPr>
+        <w:rFonts w:ascii="Courier New" w:hAnsi="Courier New" w:cs="Courier New" w:eastAsia="Courier New"/>
+        <w:b w:val="0"/>
+        <w:i w:val="0"/>
+        <w:strike w:val="0"/>
+        <w:sz w:val="24"/>
+        <w:color w:val="auto"/>
+        <w:u w:val="none"/>
+      </w:rPr>
+    </w:lvl>
+    <w:lvl w:ilvl="8">
+      <w:numFmt w:val="bullet"/>
+      <w:lvlText w:val="§"/>
+      <w:lvlJc w:val="left"/>
+      <w:pPr>
+        <w:ind w:left="6120" w:hanging="360"/>
+        <w:tab w:val="num" w:pos="6120"/>
+      </w:pPr>
+      <w:rPr>
+        <w:rFonts w:ascii="Wingdings" w:hAnsi="Wingdings" w:cs="Wingdings" w:eastAsia="Wingdings"/>
+        <w:b w:val="0"/>
+        <w:i w:val="0"/>
+        <w:strike w:val="0"/>
+        <w:sz w:val="24"/>
+        <w:color w:val="auto"/>
+        <w:u w:val="none"/>
+      </w:rPr>
+    </w:lvl>
+  </w:abstractNum>
+  <w:abstractNum w:abstractNumId="22">
     <w:multiLevelType w:val="multilevel"/>
     <w:lvl w:ilvl="0">
       <w:numFmt w:val="bullet"/>
@@ -11248,6 +11013,9 @@
   </w:num>
   <w:num w:numId="22">
     <w:abstractNumId w:val="21"/>
+  </w:num>
+  <w:num w:numId="23">
+    <w:abstractNumId w:val="22"/>
   </w:num>
 </w:numbering>
 </file>

</xml_diff>

<commit_message>
Updating help documentation for 1.6 release
</commit_message>
<xml_diff>
--- a/apps/client/src/help/Trifolia-on-FHIR.docx
+++ b/apps/client/src/help/Trifolia-on-FHIR.docx
@@ -1841,12 +1841,12 @@
     </w:p>
     <w:p>
       <w:r>
-        <w:t>HL7 has been working on an official style/look/feel/brand/template for implementation guides. ToF now supports this new template. Using the new template, you will see a more consistent look and feel to published implementation guides, as well as a simplified export format. There is no longer a "framework" folder in the export that has 300+ files in it.</w:t>
-      </w:r>
-    </w:p>
-    <w:p>
-      <w:r>
-        <w:t xml:space="preserve">The new template also provides some flexibility with the top (red) navigation bar. When editing a page in the implementation guide, users can select "Show on top nav menu" and indicate the name of the menu they would like the page to appear under, to customize the navigation of the implementation guide. See </w:t>
+        <w:t>HL7 is developing an official style/look/feel/brand/template for implementation guides. ToF now supports this new template. Using the new template, you will see a more consistent look and feel to published implementation guides, as well as a simplified export format. The export no longer has a "framework" folder to contain 300+ files.</w:t>
+      </w:r>
+    </w:p>
+    <w:p>
+      <w:r>
+        <w:t xml:space="preserve">The new template also provides some flexibility with the top (red) navigation bar. Customize the navigation of the implementation guide when editing a page in the implementation guide by selecting "Show on top nav menu" and indicating the name of the menu you want the page to appear under. See </w:t>
       </w:r>
       <w:hyperlink w:anchor="_topic_NarrativePages">
         <w:r>
@@ -1875,7 +1875,12 @@
     </w:p>
     <w:p>
       <w:r>
-        <w:t xml:space="preserve">There is a new option to copy permissions for an implementation guide to resources within the implementation guide. This functionality is primarily for scenarios where the permissions to the implementation guide have changed, and those changes need to be propagated down to the resources within the implementation guide. Note: You cannot change permissions for a resource you don't already have access to; if you don't have access to one or more of the resources within the IG, you won't be able to copy permissions from the IG to that/those resources. See </w:t>
+        <w:t xml:space="preserve">This new option copies permissions for an implementation guide to resources within the implementation guide. This functionality is primarily for cases where the permissions to the implementation guide have changed; and those changes need to be propagated down to the resources within the implementation guide. </w:t>
+      </w:r>
+    </w:p>
+    <w:p>
+      <w:r>
+        <w:t xml:space="preserve">You cannot change permissions for a resource you don't already have access to. If you don't have access to one or more of the resources within the IG, you cannot copy permissions from the IG to those resources. See </w:t>
       </w:r>
       <w:hyperlink w:anchor="IGPermissions">
         <w:r>
@@ -1899,7 +1904,7 @@
     </w:p>
     <w:p>
       <w:r>
-        <w:t>For those who have their own installation of ToF: An admin role has been created that allows you to specify users that are administrators of the system. In this case, the admin users have full control over ToF. They can list users who have logged into ToF and they can broadcast messages to users that are currently logged in. This is to pave the way for additional administrative functionality (such as reporting) in the future.</w:t>
+        <w:t>For those who have their own installation of ToF: The new admin role designates users as administrators of the system with full control over ToF. Admins can list users who have logged into ToF and broadcast messages to users currently logged in. This update allows for additional administrative functionality (e.g., reporting) in the future.</w:t>
       </w:r>
     </w:p>
     <w:p>
@@ -1912,7 +1917,7 @@
     </w:p>
     <w:p>
       <w:r>
-        <w:t>As Trifolia-on-FHIR gets more popular, more people are publishing their implementation guides at the same time. As this need has grown, we've noticed that servers can get taxed by the resource-intensive "Publish" requests. To solve this, we've implemented a queue which allows administrators to configure how many publication requests can run in parallel. If, for example, an installation is configured to run two publication requests in parallel, anyone else that makes a request to publish will be put in line. Once one of the currently-running publish requests is complete, the next person in line will begin publishing.</w:t>
+        <w:t>As ToF gets more popular, more people are publishing their implementation guides at the same time. We've noticed that servers can get taxed by the resource-intensive "Publish" requests. We implemented a queue, which allows administrators to configure the maximum number of publication requests that can run in parallel. If, for example, an installation is configured to run two publication requests in parallel, anyone else that makes a request to publish will enter the queue. Once one of the currently-running publish requests is complete, the next request in the queue will begin publishing.</w:t>
       </w:r>
     </w:p>
     <w:p>
@@ -2156,22 +2161,6 @@
           <w:rPr>
             <w:rStyle w:val="c13"/>
           </w:rPr>
-          <w:t>TRIFFHIR-303</w:t>
-        </w:r>
-      </w:hyperlink>
-      <w:r>
-        <w:t>] - Remove non-standard characters from file name of pages when exporting</w:t>
-      </w:r>
-    </w:p>
-    <w:p>
-      <w:r>
-        <w:t>[</w:t>
-      </w:r>
-      <w:hyperlink r:id="hrId18" target="_blank">
-        <w:r>
-          <w:rPr>
-            <w:rStyle w:val="c13"/>
-          </w:rPr>
           <w:t>TRIFFHIR-305</w:t>
         </w:r>
       </w:hyperlink>
@@ -2191,7 +2180,7 @@
       <w:r>
         <w:t>[</w:t>
       </w:r>
-      <w:hyperlink r:id="hrId19" target="_blank">
+      <w:hyperlink r:id="hrId18" target="_blank">
         <w:r>
           <w:rPr>
             <w:rStyle w:val="c13"/>
@@ -2207,7 +2196,7 @@
       <w:r>
         <w:t>[</w:t>
       </w:r>
-      <w:hyperlink r:id="hrId20" target="_blank">
+      <w:hyperlink r:id="hrId19" target="_blank">
         <w:r>
           <w:rPr>
             <w:rStyle w:val="c13"/>
@@ -2223,7 +2212,7 @@
       <w:r>
         <w:t>[</w:t>
       </w:r>
-      <w:hyperlink r:id="hrId21" target="_blank">
+      <w:hyperlink r:id="hrId20" target="_blank">
         <w:r>
           <w:rPr>
             <w:rStyle w:val="c13"/>
@@ -2239,7 +2228,7 @@
       <w:r>
         <w:t>[</w:t>
       </w:r>
-      <w:hyperlink r:id="hrId22" target="_blank">
+      <w:hyperlink r:id="hrId21" target="_blank">
         <w:r>
           <w:rPr>
             <w:rStyle w:val="c13"/>
@@ -2743,7 +2732,7 @@
       <w:r>
         <w:t xml:space="preserve">A label indicating the user that is currently logged in. You may click on your name to edit your profile. A user is represented as a FHIR </w:t>
       </w:r>
-      <w:hyperlink r:id="hrId23" target="_blank">
+      <w:hyperlink r:id="hrId22" target="_blank">
         <w:r>
           <w:rPr>
             <w:rStyle w:val="c13"/>
@@ -4024,7 +4013,7 @@
       <w:r>
         <w:t xml:space="preserve"> then all profiles (StructureDefinition resources) within the Implementation Guide must have URLs that start with </w:t>
       </w:r>
-      <w:hyperlink r:id="hrId24">
+      <w:hyperlink r:id="hrId23">
         <w:r>
           <w:rPr>
             <w:rStyle w:val="c13"/>
@@ -5138,7 +5127,7 @@
       <w:r>
         <w:t xml:space="preserve">HTML exports produce a package (ZIP file) for use with the FHIR </w:t>
       </w:r>
-      <w:hyperlink r:id="hrId25" target="_blank">
+      <w:hyperlink r:id="hrId24" target="_blank">
         <w:r>
           <w:rPr>
             <w:rStyle w:val="c13"/>
@@ -5178,7 +5167,7 @@
       <w:r>
         <w:t xml:space="preserve">Bundle exports produce a single download (pretty quickly) as a single XML file. This XML file is a FHIR </w:t>
       </w:r>
-      <w:hyperlink r:id="hrId26" target="_blank">
+      <w:hyperlink r:id="hrId25" target="_blank">
         <w:r>
           <w:rPr>
             <w:rStyle w:val="c13"/>
@@ -5570,7 +5559,7 @@
       <w:r>
         <w:t xml:space="preserve">ID - This is the ID of the value set. This value in this column is repeated for each code/row. The value must be formatted as a </w:t>
       </w:r>
-      <w:hyperlink r:id="hrId27" target="_blank" w:anchor="id">
+      <w:hyperlink r:id="hrId26" target="_blank" w:anchor="id">
         <w:r>
           <w:rPr>
             <w:rStyle w:val="c13"/>
@@ -5966,7 +5955,7 @@
       <w:r>
         <w:t xml:space="preserve">When publishing an implementation guide from the "Publish" screen, the FHIR server's </w:t>
       </w:r>
-      <w:hyperlink r:id="hrId28" target="_blank">
+      <w:hyperlink r:id="hrId27" target="_blank">
         <w:r>
           <w:rPr>
             <w:rStyle w:val="c13"/>
@@ -5974,7 +5963,7 @@
           <w:t>$validate operation</w:t>
         </w:r>
       </w:hyperlink>
-      <w:hyperlink r:id="hrId29" target="_blank">
+      <w:hyperlink r:id="hrId28" target="_blank">
         <w:r>
           <w:rPr>
             <w:rStyle w:val="c13"/>
@@ -7030,7 +7019,7 @@
       <w:r>
         <w:t xml:space="preserve">Must support the </w:t>
       </w:r>
-      <w:hyperlink r:id="hrId30" target="_blank">
+      <w:hyperlink r:id="hrId29" target="_blank">
         <w:r>
           <w:rPr>
             <w:rStyle w:val="c13"/>
@@ -7050,7 +7039,7 @@
       <w:r>
         <w:t xml:space="preserve">Must support the </w:t>
       </w:r>
-      <w:hyperlink r:id="hrId31" target="_blank">
+      <w:hyperlink r:id="hrId30" target="_blank">
         <w:r>
           <w:rPr>
             <w:rStyle w:val="c13"/>
@@ -7272,7 +7261,7 @@
       <w:r>
         <w:t xml:space="preserve"> end-point in the API represents a "proxy" to the FHIR server(s) available within the ToF installation. The proxy endpoint supports GET, PUT, POST, DELETE requests for individual resources, as well as </w:t>
       </w:r>
-      <w:hyperlink r:id="hrId32" target="_blank" w:anchor="transaction">
+      <w:hyperlink r:id="hrId31" target="_blank" w:anchor="transaction">
         <w:r>
           <w:rPr>
             <w:rStyle w:val="c13"/>
@@ -7342,7 +7331,7 @@
         <w:t xml:space="preserve">Trifolia-on-FHIR's REST API is documented using Swagger. The publicly available installation of Trifolia-on-FHIR exposes custom API documentation at </w:t>
       </w:r>
       <w:r/>
-      <w:hyperlink r:id="hrId33" target="_blank">
+      <w:hyperlink r:id="hrId32" target="_blank">
         <w:r>
           <w:rPr>
             <w:rStyle w:val="c13"/>

</xml_diff>

<commit_message>
Changing version number for next release
</commit_message>
<xml_diff>
--- a/apps/client/src/help/Trifolia-on-FHIR.docx
+++ b/apps/client/src/help/Trifolia-on-FHIR.docx
@@ -255,7 +255,7 @@
           <w:sz w:val="24"/>
           <w:color w:val="000000"/>
         </w:rPr>
-        <w:t>5</w:t>
+        <w:t>4</w:t>
       </w:r>
       <w:r>
         <w:fldChar w:fldCharType="end"/>
@@ -308,7 +308,7 @@
           <w:sz w:val="24"/>
           <w:color w:val="000000"/>
         </w:rPr>
-        <w:t>6</w:t>
+        <w:t>5</w:t>
       </w:r>
       <w:r>
         <w:fldChar w:fldCharType="end"/>
@@ -361,7 +361,7 @@
           <w:sz w:val="24"/>
           <w:color w:val="000000"/>
         </w:rPr>
-        <w:t>6</w:t>
+        <w:t>5</w:t>
       </w:r>
       <w:r>
         <w:fldChar w:fldCharType="end"/>
@@ -413,7 +413,7 @@
           <w:sz w:val="24"/>
           <w:color w:val="000000"/>
         </w:rPr>
-        <w:t>7</w:t>
+        <w:t>6</w:t>
       </w:r>
       <w:r>
         <w:fldChar w:fldCharType="end"/>
@@ -466,7 +466,7 @@
           <w:sz w:val="24"/>
           <w:color w:val="000000"/>
         </w:rPr>
-        <w:t>7</w:t>
+        <w:t>6</w:t>
       </w:r>
       <w:r>
         <w:fldChar w:fldCharType="end"/>
@@ -519,7 +519,7 @@
           <w:sz w:val="24"/>
           <w:color w:val="000000"/>
         </w:rPr>
-        <w:t>9</w:t>
+        <w:t>8</w:t>
       </w:r>
       <w:r>
         <w:fldChar w:fldCharType="end"/>
@@ -625,7 +625,7 @@
           <w:sz w:val="24"/>
           <w:color w:val="000000"/>
         </w:rPr>
-        <w:t>11</w:t>
+        <w:t>10</w:t>
       </w:r>
       <w:r>
         <w:fldChar w:fldCharType="end"/>
@@ -678,7 +678,7 @@
           <w:sz w:val="24"/>
           <w:color w:val="000000"/>
         </w:rPr>
-        <w:t>11</w:t>
+        <w:t>10</w:t>
       </w:r>
       <w:r>
         <w:fldChar w:fldCharType="end"/>
@@ -731,7 +731,7 @@
           <w:sz w:val="24"/>
           <w:color w:val="000000"/>
         </w:rPr>
-        <w:t>12</w:t>
+        <w:t>11</w:t>
       </w:r>
       <w:r>
         <w:fldChar w:fldCharType="end"/>
@@ -783,7 +783,7 @@
           <w:sz w:val="24"/>
           <w:color w:val="000000"/>
         </w:rPr>
-        <w:t>12</w:t>
+        <w:t>11</w:t>
       </w:r>
       <w:r>
         <w:fldChar w:fldCharType="end"/>
@@ -889,7 +889,7 @@
           <w:sz w:val="24"/>
           <w:color w:val="000000"/>
         </w:rPr>
-        <w:t>13</w:t>
+        <w:t>12</w:t>
       </w:r>
       <w:r>
         <w:fldChar w:fldCharType="end"/>
@@ -942,7 +942,7 @@
           <w:sz w:val="24"/>
           <w:color w:val="000000"/>
         </w:rPr>
-        <w:t>14</w:t>
+        <w:t>13</w:t>
       </w:r>
       <w:r>
         <w:fldChar w:fldCharType="end"/>
@@ -995,7 +995,7 @@
           <w:sz w:val="24"/>
           <w:color w:val="000000"/>
         </w:rPr>
-        <w:t>15</w:t>
+        <w:t>14</w:t>
       </w:r>
       <w:r>
         <w:fldChar w:fldCharType="end"/>
@@ -1047,7 +1047,7 @@
           <w:sz w:val="24"/>
           <w:color w:val="000000"/>
         </w:rPr>
-        <w:t>15</w:t>
+        <w:t>14</w:t>
       </w:r>
       <w:r>
         <w:fldChar w:fldCharType="end"/>
@@ -1099,7 +1099,7 @@
           <w:sz w:val="24"/>
           <w:color w:val="000000"/>
         </w:rPr>
-        <w:t>16</w:t>
+        <w:t>15</w:t>
       </w:r>
       <w:r>
         <w:fldChar w:fldCharType="end"/>
@@ -1151,7 +1151,7 @@
           <w:sz w:val="24"/>
           <w:color w:val="000000"/>
         </w:rPr>
-        <w:t>17</w:t>
+        <w:t>16</w:t>
       </w:r>
       <w:r>
         <w:fldChar w:fldCharType="end"/>
@@ -1203,7 +1203,7 @@
           <w:sz w:val="24"/>
           <w:color w:val="000000"/>
         </w:rPr>
-        <w:t>17</w:t>
+        <w:t>16</w:t>
       </w:r>
       <w:r>
         <w:fldChar w:fldCharType="end"/>
@@ -1255,7 +1255,7 @@
           <w:sz w:val="24"/>
           <w:color w:val="000000"/>
         </w:rPr>
-        <w:t>17</w:t>
+        <w:t>16</w:t>
       </w:r>
       <w:r>
         <w:fldChar w:fldCharType="end"/>
@@ -1308,7 +1308,7 @@
           <w:sz w:val="24"/>
           <w:color w:val="000000"/>
         </w:rPr>
-        <w:t>17</w:t>
+        <w:t>16</w:t>
       </w:r>
       <w:r>
         <w:fldChar w:fldCharType="end"/>
@@ -1361,7 +1361,7 @@
           <w:sz w:val="24"/>
           <w:color w:val="000000"/>
         </w:rPr>
-        <w:t>18</w:t>
+        <w:t>17</w:t>
       </w:r>
       <w:r>
         <w:fldChar w:fldCharType="end"/>
@@ -1414,7 +1414,7 @@
           <w:sz w:val="24"/>
           <w:color w:val="000000"/>
         </w:rPr>
-        <w:t>18</w:t>
+        <w:t>17</w:t>
       </w:r>
       <w:r>
         <w:fldChar w:fldCharType="end"/>
@@ -1645,7 +1645,7 @@
       </w:pPr>
       <w:r/>
       <w:r>
-        <w:t xml:space="preserve">Validate any resource using the "Validation" tab editing screen, which uses </w:t>
+        <w:t xml:space="preserve">Validate any resource in the "Validation" tab editing screen, which uses </w:t>
       </w:r>
       <w:hyperlink r:id="hrId1" target="_blank">
         <w:r>
@@ -1721,7 +1721,7 @@
         <w:pStyle w:val="5"/>
       </w:pPr>
       <w:r>
-        <w:t>Requesting Support</w:t>
+        <w:t>Support Request</w:t>
       </w:r>
     </w:p>
     <w:p>
@@ -1762,7 +1762,7 @@
         <w:rPr>
           <w:color w:val="000000"/>
         </w:rPr>
-        <w:t>.  If you have not registered with Atlassian, you will be prompted to do so, first.</w:t>
+        <w:t>If you do not have an Atlassian account, you will receive a prompt to register.</w:t>
       </w:r>
     </w:p>
     <w:p>
@@ -1828,7 +1828,7 @@
         <w:rPr>
           <w:u w:val="single"/>
         </w:rPr>
-        <w:t>Release 1.6.0</w:t>
+        <w:t>Release 1.7.0</w:t>
       </w:r>
     </w:p>
     <w:p>
@@ -1836,33 +1836,12 @@
         <w:pStyle w:val="5"/>
       </w:pPr>
       <w:r>
-        <w:t>New Publication Template</w:t>
-      </w:r>
-    </w:p>
-    <w:p>
-      <w:r>
-        <w:t>HL7 is developing an official style/look/feel/brand/template for implementation guides. ToF now supports this new template. Using the new template, you will see a more consistent look and feel to published implementation guides, as well as a simplified export format. The export no longer has a "framework" folder to contain 300+ files.</w:t>
-      </w:r>
-    </w:p>
-    <w:p>
-      <w:r>
-        <w:t xml:space="preserve">The new template also provides some flexibility with the top (red) navigation bar. Customize the navigation of the implementation guide when editing a page in the implementation guide by selecting "Show on top nav menu" and indicating the name of the menu you want the page to appear under. See </w:t>
-      </w:r>
-      <w:hyperlink w:anchor="_topic_NarrativePages">
-        <w:r>
-          <w:rPr>
-            <w:rStyle w:val="c13"/>
-          </w:rPr>
-          <w:t>Narrative Pages</w:t>
-        </w:r>
-      </w:hyperlink>
-      <w:r>
-        <w:t xml:space="preserve"> for more information.</w:t>
-      </w:r>
-    </w:p>
-    <w:p>
-      <w:r>
-        <w:t>The new template automatically generates a table of contents and an "Artifact Index" page.</w:t>
+        <w:t>Feature Title</w:t>
+      </w:r>
+    </w:p>
+    <w:p>
+      <w:r>
+        <w:t>Feature description</w:t>
       </w:r>
     </w:p>
     <w:p>
@@ -1870,61 +1849,6 @@
         <w:pStyle w:val="5"/>
       </w:pPr>
       <w:r>
-        <w:t>Permissions for Implementation Guides</w:t>
-      </w:r>
-    </w:p>
-    <w:p>
-      <w:r>
-        <w:t xml:space="preserve">This new option copies permissions for an implementation guide to resources within the implementation guide. This functionality is primarily for cases where the permissions to the implementation guide have changed; and those changes need to be propagated down to the resources within the implementation guide. </w:t>
-      </w:r>
-    </w:p>
-    <w:p>
-      <w:r>
-        <w:t xml:space="preserve">You cannot change permissions for a resource you don't already have access to. If you don't have access to one or more of the resources within the IG, you cannot copy permissions from the IG to those resources. See </w:t>
-      </w:r>
-      <w:hyperlink w:anchor="IGPermissions">
-        <w:r>
-          <w:rPr>
-            <w:rStyle w:val="c13"/>
-          </w:rPr>
-          <w:t>Security and Permissions</w:t>
-        </w:r>
-      </w:hyperlink>
-      <w:r>
-        <w:t xml:space="preserve"> for more information.</w:t>
-      </w:r>
-    </w:p>
-    <w:p>
-      <w:pPr>
-        <w:pStyle w:val="5"/>
-      </w:pPr>
-      <w:r>
-        <w:t>Admin Role</w:t>
-      </w:r>
-    </w:p>
-    <w:p>
-      <w:r>
-        <w:t>For those who have their own installation of ToF: The new admin role designates users as administrators of the system with full control over ToF. Admins can list users who have logged into ToF and broadcast messages to users currently logged in. This update allows for additional administrative functionality (e.g., reporting) in the future.</w:t>
-      </w:r>
-    </w:p>
-    <w:p>
-      <w:pPr>
-        <w:pStyle w:val="5"/>
-      </w:pPr>
-      <w:r>
-        <w:t>Publish Queue</w:t>
-      </w:r>
-    </w:p>
-    <w:p>
-      <w:r>
-        <w:t>As ToF gets more popular, more people are publishing their implementation guides at the same time. We've noticed that servers can get taxed by the resource-intensive "Publish" requests. We implemented a queue, which allows administrators to configure the maximum number of publication requests that can run in parallel. If, for example, an installation is configured to run two publication requests in parallel, anyone else that makes a request to publish will enter the queue. Once one of the currently-running publish requests is complete, the next request in the queue will begin publishing.</w:t>
-      </w:r>
-    </w:p>
-    <w:p>
-      <w:pPr>
-        <w:pStyle w:val="5"/>
-      </w:pPr>
-      <w:r>
         <w:t>Development Log</w:t>
       </w:r>
     </w:p>
@@ -1938,130 +1862,7 @@
     </w:p>
     <w:p>
       <w:r>
-        <w:t>[</w:t>
-      </w:r>
-      <w:hyperlink r:id="hrId4" target="_blank">
-        <w:r>
-          <w:rPr>
-            <w:rStyle w:val="c13"/>
-          </w:rPr>
-          <w:t>TRIFFHIR-225</w:t>
-        </w:r>
-      </w:hyperlink>
-      <w:r>
-        <w:t>] - Ability to search elements for content when editing a structure definition</w:t>
-      </w:r>
-    </w:p>
-    <w:p>
-      <w:r>
-        <w:t>[</w:t>
-      </w:r>
-      <w:hyperlink r:id="hrId5" target="_blank">
-        <w:r>
-          <w:rPr>
-            <w:rStyle w:val="c13"/>
-          </w:rPr>
-          <w:t>TRIFFHIR-228</w:t>
-        </w:r>
-      </w:hyperlink>
-      <w:r>
-        <w:t>] - Allow searching by "ID" on the Browse Profiles screen.</w:t>
-      </w:r>
-    </w:p>
-    <w:p>
-      <w:r>
-        <w:t>[</w:t>
-      </w:r>
-      <w:hyperlink r:id="hrId6" target="_blank">
-        <w:r>
-          <w:rPr>
-            <w:rStyle w:val="c13"/>
-          </w:rPr>
-          <w:t>TRIFFHIR-257</w:t>
-        </w:r>
-      </w:hyperlink>
-      <w:r>
-        <w:t>] - Queuing for implementation guide publishing</w:t>
-      </w:r>
-    </w:p>
-    <w:p>
-      <w:r>
-        <w:t>[</w:t>
-      </w:r>
-      <w:hyperlink r:id="hrId7" target="_blank">
-        <w:r>
-          <w:rPr>
-            <w:rStyle w:val="c13"/>
-          </w:rPr>
-          <w:t>TRIFFHIR-261</w:t>
-        </w:r>
-      </w:hyperlink>
-      <w:r>
-        <w:t>] - Basic admin functionality to list users, active users, broadcast a message</w:t>
-      </w:r>
-    </w:p>
-    <w:p>
-      <w:r>
-        <w:t>[</w:t>
-      </w:r>
-      <w:hyperlink r:id="hrId8" target="_blank">
-        <w:r>
-          <w:rPr>
-            <w:rStyle w:val="c13"/>
-          </w:rPr>
-          <w:t>TRIFFHIR-262</w:t>
-        </w:r>
-      </w:hyperlink>
-      <w:r>
-        <w:t>] - Use the new official FHIR template</w:t>
-      </w:r>
-    </w:p>
-    <w:p>
-      <w:r>
-        <w:t>[</w:t>
-      </w:r>
-      <w:hyperlink r:id="hrId9" target="_blank">
-        <w:r>
-          <w:rPr>
-            <w:rStyle w:val="c13"/>
-          </w:rPr>
-          <w:t>TRIFFHIR-294</w:t>
-        </w:r>
-      </w:hyperlink>
-      <w:r>
-        <w:t>] - Add page title to previous/next links in the generated markdown pages</w:t>
-      </w:r>
-    </w:p>
-    <w:p>
-      <w:r>
-        <w:t>[</w:t>
-      </w:r>
-      <w:hyperlink r:id="hrId10" target="_blank">
-        <w:r>
-          <w:rPr>
-            <w:rStyle w:val="c13"/>
-          </w:rPr>
-          <w:t>TRIFFHIR-295</w:t>
-        </w:r>
-      </w:hyperlink>
-      <w:r>
-        <w:t>] - Copy permissions from IG to child resources</w:t>
-      </w:r>
-    </w:p>
-    <w:p>
-      <w:r>
-        <w:t>[</w:t>
-      </w:r>
-      <w:hyperlink r:id="hrId11" target="_blank">
-        <w:r>
-          <w:rPr>
-            <w:rStyle w:val="c13"/>
-          </w:rPr>
-          <w:t>TRIFFHIR-296</w:t>
-        </w:r>
-      </w:hyperlink>
-      <w:r>
-        <w:t>] - Support group resources in implementation guide</w:t>
+        <w:t>...</w:t>
       </w:r>
     </w:p>
     <w:p>
@@ -2074,98 +1875,7 @@
     </w:p>
     <w:p>
       <w:r>
-        <w:t>[</w:t>
-      </w:r>
-      <w:hyperlink r:id="hrId12" target="_blank">
-        <w:r>
-          <w:rPr>
-            <w:rStyle w:val="c13"/>
-          </w:rPr>
-          <w:t>TRIFFHIR-220</w:t>
-        </w:r>
-      </w:hyperlink>
-      <w:r>
-        <w:t>] - Wrong default FHIR version</w:t>
-      </w:r>
-    </w:p>
-    <w:p>
-      <w:r>
-        <w:t>[</w:t>
-      </w:r>
-      <w:hyperlink r:id="hrId13" target="_blank">
-        <w:r>
-          <w:rPr>
-            <w:rStyle w:val="c13"/>
-          </w:rPr>
-          <w:t>TRIFFHIR-246</w:t>
-        </w:r>
-      </w:hyperlink>
-      <w:r>
-        <w:t>] - ServiceRequest vs. ServiceDefinition for CapabilityStatement &gt; REST &gt; Resource &gt; Type</w:t>
-      </w:r>
-    </w:p>
-    <w:p>
-      <w:r>
-        <w:t>[</w:t>
-      </w:r>
-      <w:hyperlink r:id="hrId14" target="_blank">
-        <w:r>
-          <w:rPr>
-            <w:rStyle w:val="c13"/>
-          </w:rPr>
-          <w:t>TRIFFHIR-256</w:t>
-        </w:r>
-      </w:hyperlink>
-      <w:r>
-        <w:t>] - Media images should not be included in ImplementationGuide resource when exported</w:t>
-      </w:r>
-    </w:p>
-    <w:p>
-      <w:r>
-        <w:t>[</w:t>
-      </w:r>
-      <w:hyperlink r:id="hrId15" target="_blank">
-        <w:r>
-          <w:rPr>
-            <w:rStyle w:val="c13"/>
-          </w:rPr>
-          <w:t>TRIFFHIR-258</w:t>
-        </w:r>
-      </w:hyperlink>
-      <w:r>
-        <w:t>] - Adding a new slice to an already sliced element removes slice's discriminator</w:t>
-      </w:r>
-    </w:p>
-    <w:p>
-      <w:r>
-        <w:t>[</w:t>
-      </w:r>
-      <w:hyperlink r:id="hrId16" target="_blank">
-        <w:r>
-          <w:rPr>
-            <w:rStyle w:val="c13"/>
-          </w:rPr>
-          <w:t>TRIFFHIR-291</w:t>
-        </w:r>
-      </w:hyperlink>
-      <w:r>
-        <w:t>] - ToF not preserving XHTML lang tag</w:t>
-      </w:r>
-    </w:p>
-    <w:p>
-      <w:r>
-        <w:t>[</w:t>
-      </w:r>
-      <w:hyperlink r:id="hrId17" target="_blank">
-        <w:r>
-          <w:rPr>
-            <w:rStyle w:val="c13"/>
-          </w:rPr>
-          <w:t>TRIFFHIR-305</w:t>
-        </w:r>
-      </w:hyperlink>
-      <w:r>
-        <w:t>] - Fix slow responding text fields</w:t>
+        <w:t>...</w:t>
       </w:r>
     </w:p>
     <w:p>
@@ -2178,66 +1888,7 @@
     </w:p>
     <w:p>
       <w:r>
-        <w:t>[</w:t>
-      </w:r>
-      <w:hyperlink r:id="hrId18" target="_blank">
-        <w:r>
-          <w:rPr>
-            <w:rStyle w:val="c13"/>
-          </w:rPr>
-          <w:t>TRIFFHIR-195</w:t>
-        </w:r>
-      </w:hyperlink>
-      <w:r>
-        <w:t>] - Align profile editing grid with FHIR specification's layout</w:t>
-      </w:r>
-    </w:p>
-    <w:p>
-      <w:r>
-        <w:t>[</w:t>
-      </w:r>
-      <w:hyperlink r:id="hrId19" target="_blank">
-        <w:r>
-          <w:rPr>
-            <w:rStyle w:val="c13"/>
-          </w:rPr>
-          <w:t>TRIFFHIR-227</w:t>
-        </w:r>
-      </w:hyperlink>
-      <w:r>
-        <w:t>] - Change how user adds resources to an IG from the "Edit IG" screen</w:t>
-      </w:r>
-    </w:p>
-    <w:p>
-      <w:r>
-        <w:t>[</w:t>
-      </w:r>
-      <w:hyperlink r:id="hrId20" target="_blank">
-        <w:r>
-          <w:rPr>
-            <w:rStyle w:val="c13"/>
-          </w:rPr>
-          <w:t>TRIFFHIR-248</w:t>
-        </w:r>
-      </w:hyperlink>
-      <w:r>
-        <w:t>] - Update references when changing the ID of a resource</w:t>
-      </w:r>
-    </w:p>
-    <w:p>
-      <w:r>
-        <w:t>[</w:t>
-      </w:r>
-      <w:hyperlink r:id="hrId21" target="_blank">
-        <w:r>
-          <w:rPr>
-            <w:rStyle w:val="c13"/>
-          </w:rPr>
-          <w:t>TRIFFHIR-260</w:t>
-        </w:r>
-      </w:hyperlink>
-      <w:r>
-        <w:t>] - Support specifying identifiers on CodeSystem</w:t>
+        <w:t>...</w:t>
       </w:r>
       <w:r/>
       <w:r/>
@@ -2732,7 +2383,7 @@
       <w:r>
         <w:t xml:space="preserve">A label indicating the user that is currently logged in. You may click on your name to edit your profile. A user is represented as a FHIR </w:t>
       </w:r>
-      <w:hyperlink r:id="hrId22" target="_blank">
+      <w:hyperlink r:id="hrId4" target="_blank">
         <w:r>
           <w:rPr>
             <w:rStyle w:val="c13"/>
@@ -4013,7 +3664,7 @@
       <w:r>
         <w:t xml:space="preserve"> then all profiles (StructureDefinition resources) within the Implementation Guide must have URLs that start with </w:t>
       </w:r>
-      <w:hyperlink r:id="hrId23">
+      <w:hyperlink r:id="hrId5">
         <w:r>
           <w:rPr>
             <w:rStyle w:val="c13"/>
@@ -5127,7 +4778,7 @@
       <w:r>
         <w:t xml:space="preserve">HTML exports produce a package (ZIP file) for use with the FHIR </w:t>
       </w:r>
-      <w:hyperlink r:id="hrId24" target="_blank">
+      <w:hyperlink r:id="hrId6" target="_blank">
         <w:r>
           <w:rPr>
             <w:rStyle w:val="c13"/>
@@ -5167,7 +4818,7 @@
       <w:r>
         <w:t xml:space="preserve">Bundle exports produce a single download (pretty quickly) as a single XML file. This XML file is a FHIR </w:t>
       </w:r>
-      <w:hyperlink r:id="hrId25" target="_blank">
+      <w:hyperlink r:id="hrId7" target="_blank">
         <w:r>
           <w:rPr>
             <w:rStyle w:val="c13"/>
@@ -5559,7 +5210,7 @@
       <w:r>
         <w:t xml:space="preserve">ID - This is the ID of the value set. This value in this column is repeated for each code/row. The value must be formatted as a </w:t>
       </w:r>
-      <w:hyperlink r:id="hrId26" target="_blank" w:anchor="id">
+      <w:hyperlink r:id="hrId8" target="_blank" w:anchor="id">
         <w:r>
           <w:rPr>
             <w:rStyle w:val="c13"/>
@@ -5955,7 +5606,7 @@
       <w:r>
         <w:t xml:space="preserve">When publishing an implementation guide from the "Publish" screen, the FHIR server's </w:t>
       </w:r>
-      <w:hyperlink r:id="hrId27" target="_blank">
+      <w:hyperlink r:id="hrId9" target="_blank">
         <w:r>
           <w:rPr>
             <w:rStyle w:val="c13"/>
@@ -5963,7 +5614,7 @@
           <w:t>$validate operation</w:t>
         </w:r>
       </w:hyperlink>
-      <w:hyperlink r:id="hrId28" target="_blank">
+      <w:hyperlink r:id="hrId10" target="_blank">
         <w:r>
           <w:rPr>
             <w:rStyle w:val="c13"/>
@@ -7019,7 +6670,7 @@
       <w:r>
         <w:t xml:space="preserve">Must support the </w:t>
       </w:r>
-      <w:hyperlink r:id="hrId29" target="_blank">
+      <w:hyperlink r:id="hrId11" target="_blank">
         <w:r>
           <w:rPr>
             <w:rStyle w:val="c13"/>
@@ -7039,7 +6690,7 @@
       <w:r>
         <w:t xml:space="preserve">Must support the </w:t>
       </w:r>
-      <w:hyperlink r:id="hrId30" target="_blank">
+      <w:hyperlink r:id="hrId12" target="_blank">
         <w:r>
           <w:rPr>
             <w:rStyle w:val="c13"/>
@@ -7261,7 +6912,7 @@
       <w:r>
         <w:t xml:space="preserve"> end-point in the API represents a "proxy" to the FHIR server(s) available within the ToF installation. The proxy endpoint supports GET, PUT, POST, DELETE requests for individual resources, as well as </w:t>
       </w:r>
-      <w:hyperlink r:id="hrId31" target="_blank" w:anchor="transaction">
+      <w:hyperlink r:id="hrId13" target="_blank" w:anchor="transaction">
         <w:r>
           <w:rPr>
             <w:rStyle w:val="c13"/>
@@ -7331,7 +6982,7 @@
         <w:t xml:space="preserve">Trifolia-on-FHIR's REST API is documented using Swagger. The publicly available installation of Trifolia-on-FHIR exposes custom API documentation at </w:t>
       </w:r>
       <w:r/>
-      <w:hyperlink r:id="hrId32" target="_blank">
+      <w:hyperlink r:id="hrId14" target="_blank">
         <w:r>
           <w:rPr>
             <w:rStyle w:val="c13"/>
@@ -7655,7 +7306,7 @@
         <w:sz w:val="18"/>
         <w:color w:val="969696"/>
       </w:rPr>
-      <w:t>20</w:t>
+      <w:t>19</w:t>
     </w:r>
     <w:r>
       <w:fldChar w:fldCharType="end"/>
@@ -7681,7 +7332,7 @@
         <w:sz w:val="18"/>
         <w:color w:val="969696"/>
       </w:rPr>
-      <w:t>19</w:t>
+      <w:t>18</w:t>
     </w:r>
     <w:r>
       <w:fldChar w:fldCharType="end"/>

</xml_diff>

<commit_message>
Updating help docs for 1.7 release
</commit_message>
<xml_diff>
--- a/apps/client/src/help/Trifolia-on-FHIR.docx
+++ b/apps/client/src/help/Trifolia-on-FHIR.docx
@@ -625,7 +625,7 @@
           <w:sz w:val="24"/>
           <w:color w:val="000000"/>
         </w:rPr>
-        <w:t>11</w:t>
+        <w:t>12</w:t>
       </w:r>
       <w:r>
         <w:fldChar w:fldCharType="end"/>
@@ -889,7 +889,7 @@
           <w:sz w:val="24"/>
           <w:color w:val="000000"/>
         </w:rPr>
-        <w:t>13</w:t>
+        <w:t>14</w:t>
       </w:r>
       <w:r>
         <w:fldChar w:fldCharType="end"/>
@@ -1047,7 +1047,7 @@
           <w:sz w:val="24"/>
           <w:color w:val="000000"/>
         </w:rPr>
-        <w:t>15</w:t>
+        <w:t>16</w:t>
       </w:r>
       <w:r>
         <w:fldChar w:fldCharType="end"/>
@@ -1912,7 +1912,20 @@
         <w:pStyle w:val="5"/>
       </w:pPr>
       <w:r>
-        <w:t>Development Log (24)</w:t>
+        <w:t>Exporting to GitHub</w:t>
+      </w:r>
+    </w:p>
+    <w:p>
+      <w:r>
+        <w:t>In previous releases, the functionality for exporting to GitHub occasionally produced errors. This functionality has been re-designed and works much better! Now, after a user selects a repository to export to, they can see all the files in the repository and choose how their exports impact files that already exist in the repository.</w:t>
+      </w:r>
+    </w:p>
+    <w:p>
+      <w:pPr>
+        <w:pStyle w:val="5"/>
+      </w:pPr>
+      <w:r>
+        <w:t>Development Log (28)</w:t>
       </w:r>
     </w:p>
     <w:p>
@@ -1920,7 +1933,7 @@
         <w:pStyle w:val="6"/>
       </w:pPr>
       <w:r>
-        <w:t>New Feature (5)</w:t>
+        <w:t>New Features</w:t>
       </w:r>
     </w:p>
     <w:p>
@@ -1933,7 +1946,6 @@
       <w:r/>
       <w:r>
         <w:rPr>
-          <w:rFonts w:ascii="Times New Roman" w:hAnsi="Times New Roman" w:cs="Times New Roman" w:eastAsia="Times New Roman"/>
           <w:sz w:val="24"/>
           <w:color w:val="000000"/>
         </w:rPr>
@@ -1943,7 +1955,6 @@
         <w:r>
           <w:rPr>
             <w:rStyle w:val="c13"/>
-            <w:rFonts w:ascii="Times New Roman" w:hAnsi="Times New Roman" w:cs="Times New Roman" w:eastAsia="Times New Roman"/>
             <w:sz w:val="24"/>
           </w:rPr>
           <w:t>TRIFFHIR-147</w:t>
@@ -1951,7 +1962,6 @@
       </w:hyperlink>
       <w:r>
         <w:rPr>
-          <w:rFonts w:ascii="Times New Roman" w:hAnsi="Times New Roman" w:cs="Times New Roman" w:eastAsia="Times New Roman"/>
           <w:sz w:val="24"/>
           <w:color w:val="000000"/>
         </w:rPr>
@@ -1968,7 +1978,6 @@
       <w:r/>
       <w:r>
         <w:rPr>
-          <w:rFonts w:ascii="Times New Roman" w:hAnsi="Times New Roman" w:cs="Times New Roman" w:eastAsia="Times New Roman"/>
           <w:sz w:val="24"/>
           <w:color w:val="000000"/>
         </w:rPr>
@@ -1978,7 +1987,6 @@
         <w:r>
           <w:rPr>
             <w:rStyle w:val="c13"/>
-            <w:rFonts w:ascii="Times New Roman" w:hAnsi="Times New Roman" w:cs="Times New Roman" w:eastAsia="Times New Roman"/>
             <w:sz w:val="24"/>
           </w:rPr>
           <w:t>TRIFFHIR-284</w:t>
@@ -1986,7 +1994,6 @@
       </w:hyperlink>
       <w:r>
         <w:rPr>
-          <w:rFonts w:ascii="Times New Roman" w:hAnsi="Times New Roman" w:cs="Times New Roman" w:eastAsia="Times New Roman"/>
           <w:sz w:val="24"/>
           <w:color w:val="000000"/>
         </w:rPr>
@@ -2003,7 +2010,6 @@
       <w:r/>
       <w:r>
         <w:rPr>
-          <w:rFonts w:ascii="Times New Roman" w:hAnsi="Times New Roman" w:cs="Times New Roman" w:eastAsia="Times New Roman"/>
           <w:sz w:val="24"/>
           <w:color w:val="000000"/>
         </w:rPr>
@@ -2013,7 +2019,6 @@
         <w:r>
           <w:rPr>
             <w:rStyle w:val="c13"/>
-            <w:rFonts w:ascii="Times New Roman" w:hAnsi="Times New Roman" w:cs="Times New Roman" w:eastAsia="Times New Roman"/>
             <w:sz w:val="24"/>
           </w:rPr>
           <w:t>TRIFFHIR-298</w:t>
@@ -2021,7 +2026,6 @@
       </w:hyperlink>
       <w:r>
         <w:rPr>
-          <w:rFonts w:ascii="Times New Roman" w:hAnsi="Times New Roman" w:cs="Times New Roman" w:eastAsia="Times New Roman"/>
           <w:sz w:val="24"/>
           <w:color w:val="000000"/>
         </w:rPr>
@@ -2038,7 +2042,6 @@
       <w:r/>
       <w:r>
         <w:rPr>
-          <w:rFonts w:ascii="Times New Roman" w:hAnsi="Times New Roman" w:cs="Times New Roman" w:eastAsia="Times New Roman"/>
           <w:sz w:val="24"/>
           <w:color w:val="000000"/>
         </w:rPr>
@@ -2048,7 +2051,38 @@
         <w:r>
           <w:rPr>
             <w:rStyle w:val="c13"/>
-            <w:rFonts w:ascii="Times New Roman" w:hAnsi="Times New Roman" w:cs="Times New Roman" w:eastAsia="Times New Roman"/>
+            <w:sz w:val="24"/>
+          </w:rPr>
+          <w:t>TRIFFHIR-307</w:t>
+        </w:r>
+      </w:hyperlink>
+      <w:r>
+        <w:rPr>
+          <w:sz w:val="24"/>
+          <w:color w:val="000000"/>
+        </w:rPr>
+        <w:t>] - Support IG parameters for new template</w:t>
+      </w:r>
+    </w:p>
+    <w:p>
+      <w:pPr>
+        <w:numPr>
+          <w:ilvl w:val="0"/>
+          <w:numId w:val="2"/>
+        </w:numPr>
+      </w:pPr>
+      <w:r/>
+      <w:r>
+        <w:rPr>
+          <w:sz w:val="24"/>
+          <w:color w:val="000000"/>
+        </w:rPr>
+        <w:t>[</w:t>
+      </w:r>
+      <w:hyperlink r:id="hrId9">
+        <w:r>
+          <w:rPr>
+            <w:rStyle w:val="c13"/>
             <w:sz w:val="24"/>
           </w:rPr>
           <w:t>TRIFFHIR-319</w:t>
@@ -2056,7 +2090,6 @@
       </w:hyperlink>
       <w:r>
         <w:rPr>
-          <w:rFonts w:ascii="Times New Roman" w:hAnsi="Times New Roman" w:cs="Times New Roman" w:eastAsia="Times New Roman"/>
           <w:sz w:val="24"/>
           <w:color w:val="000000"/>
         </w:rPr>
@@ -2073,17 +2106,15 @@
       <w:r/>
       <w:r>
         <w:rPr>
-          <w:rFonts w:ascii="Times New Roman" w:hAnsi="Times New Roman" w:cs="Times New Roman" w:eastAsia="Times New Roman"/>
           <w:sz w:val="24"/>
           <w:color w:val="000000"/>
         </w:rPr>
         <w:t>[</w:t>
       </w:r>
-      <w:hyperlink r:id="hrId9">
+      <w:hyperlink r:id="hrId10">
         <w:r>
           <w:rPr>
             <w:rStyle w:val="c13"/>
-            <w:rFonts w:ascii="Times New Roman" w:hAnsi="Times New Roman" w:cs="Times New Roman" w:eastAsia="Times New Roman"/>
             <w:sz w:val="24"/>
           </w:rPr>
           <w:t>TRIFFHIR-322</w:t>
@@ -2091,7 +2122,6 @@
       </w:hyperlink>
       <w:r>
         <w:rPr>
-          <w:rFonts w:ascii="Times New Roman" w:hAnsi="Times New Roman" w:cs="Times New Roman" w:eastAsia="Times New Roman"/>
           <w:sz w:val="24"/>
           <w:color w:val="000000"/>
         </w:rPr>
@@ -2103,7 +2133,10 @@
         <w:pStyle w:val="6"/>
       </w:pPr>
       <w:r>
-        <w:t>Defect (13)</w:t>
+        <w:rPr>
+          <w:color w:val="000000"/>
+        </w:rPr>
+        <w:t>Defects</w:t>
       </w:r>
     </w:p>
     <w:p>
@@ -2116,17 +2149,15 @@
       <w:r/>
       <w:r>
         <w:rPr>
-          <w:rFonts w:ascii="Times New Roman" w:hAnsi="Times New Roman" w:cs="Times New Roman" w:eastAsia="Times New Roman"/>
           <w:sz w:val="24"/>
           <w:color w:val="000000"/>
         </w:rPr>
         <w:t>[</w:t>
       </w:r>
-      <w:hyperlink r:id="hrId10">
+      <w:hyperlink r:id="hrId11">
         <w:r>
           <w:rPr>
             <w:rStyle w:val="c13"/>
-            <w:rFonts w:ascii="Times New Roman" w:hAnsi="Times New Roman" w:cs="Times New Roman" w:eastAsia="Times New Roman"/>
             <w:sz w:val="24"/>
           </w:rPr>
           <w:t>TRIFFHIR-87</w:t>
@@ -2134,7 +2165,6 @@
       </w:hyperlink>
       <w:r>
         <w:rPr>
-          <w:rFonts w:ascii="Times New Roman" w:hAnsi="Times New Roman" w:cs="Times New Roman" w:eastAsia="Times New Roman"/>
           <w:sz w:val="24"/>
           <w:color w:val="000000"/>
         </w:rPr>
@@ -2151,17 +2181,15 @@
       <w:r/>
       <w:r>
         <w:rPr>
-          <w:rFonts w:ascii="Times New Roman" w:hAnsi="Times New Roman" w:cs="Times New Roman" w:eastAsia="Times New Roman"/>
           <w:sz w:val="24"/>
           <w:color w:val="000000"/>
         </w:rPr>
         <w:t>[</w:t>
       </w:r>
-      <w:hyperlink r:id="hrId11">
+      <w:hyperlink r:id="hrId12">
         <w:r>
           <w:rPr>
             <w:rStyle w:val="c13"/>
-            <w:rFonts w:ascii="Times New Roman" w:hAnsi="Times New Roman" w:cs="Times New Roman" w:eastAsia="Times New Roman"/>
             <w:sz w:val="24"/>
           </w:rPr>
           <w:t>TRIFFHIR-178</w:t>
@@ -2169,7 +2197,6 @@
       </w:hyperlink>
       <w:r>
         <w:rPr>
-          <w:rFonts w:ascii="Times New Roman" w:hAnsi="Times New Roman" w:cs="Times New Roman" w:eastAsia="Times New Roman"/>
           <w:sz w:val="24"/>
           <w:color w:val="000000"/>
         </w:rPr>
@@ -2186,17 +2213,15 @@
       <w:r/>
       <w:r>
         <w:rPr>
-          <w:rFonts w:ascii="Times New Roman" w:hAnsi="Times New Roman" w:cs="Times New Roman" w:eastAsia="Times New Roman"/>
           <w:sz w:val="24"/>
           <w:color w:val="000000"/>
         </w:rPr>
         <w:t>[</w:t>
       </w:r>
-      <w:hyperlink r:id="hrId12">
+      <w:hyperlink r:id="hrId13">
         <w:r>
           <w:rPr>
             <w:rStyle w:val="c13"/>
-            <w:rFonts w:ascii="Times New Roman" w:hAnsi="Times New Roman" w:cs="Times New Roman" w:eastAsia="Times New Roman"/>
             <w:sz w:val="24"/>
           </w:rPr>
           <w:t>TRIFFHIR-210</w:t>
@@ -2204,7 +2229,6 @@
       </w:hyperlink>
       <w:r>
         <w:rPr>
-          <w:rFonts w:ascii="Times New Roman" w:hAnsi="Times New Roman" w:cs="Times New Roman" w:eastAsia="Times New Roman"/>
           <w:sz w:val="24"/>
           <w:color w:val="000000"/>
         </w:rPr>
@@ -2221,17 +2245,15 @@
       <w:r/>
       <w:r>
         <w:rPr>
-          <w:rFonts w:ascii="Times New Roman" w:hAnsi="Times New Roman" w:cs="Times New Roman" w:eastAsia="Times New Roman"/>
           <w:sz w:val="24"/>
           <w:color w:val="000000"/>
         </w:rPr>
         <w:t>[</w:t>
       </w:r>
-      <w:hyperlink r:id="hrId13">
+      <w:hyperlink r:id="hrId14">
         <w:r>
           <w:rPr>
             <w:rStyle w:val="c13"/>
-            <w:rFonts w:ascii="Times New Roman" w:hAnsi="Times New Roman" w:cs="Times New Roman" w:eastAsia="Times New Roman"/>
             <w:sz w:val="24"/>
           </w:rPr>
           <w:t>TRIFFHIR-220</w:t>
@@ -2239,7 +2261,6 @@
       </w:hyperlink>
       <w:r>
         <w:rPr>
-          <w:rFonts w:ascii="Times New Roman" w:hAnsi="Times New Roman" w:cs="Times New Roman" w:eastAsia="Times New Roman"/>
           <w:sz w:val="24"/>
           <w:color w:val="000000"/>
         </w:rPr>
@@ -2256,17 +2277,15 @@
       <w:r/>
       <w:r>
         <w:rPr>
-          <w:rFonts w:ascii="Times New Roman" w:hAnsi="Times New Roman" w:cs="Times New Roman" w:eastAsia="Times New Roman"/>
           <w:sz w:val="24"/>
           <w:color w:val="000000"/>
         </w:rPr>
         <w:t>[</w:t>
       </w:r>
-      <w:hyperlink r:id="hrId14">
+      <w:hyperlink r:id="hrId15">
         <w:r>
           <w:rPr>
             <w:rStyle w:val="c13"/>
-            <w:rFonts w:ascii="Times New Roman" w:hAnsi="Times New Roman" w:cs="Times New Roman" w:eastAsia="Times New Roman"/>
             <w:sz w:val="24"/>
           </w:rPr>
           <w:t>TRIFFHIR-245</w:t>
@@ -2274,7 +2293,6 @@
       </w:hyperlink>
       <w:r>
         <w:rPr>
-          <w:rFonts w:ascii="Times New Roman" w:hAnsi="Times New Roman" w:cs="Times New Roman" w:eastAsia="Times New Roman"/>
           <w:sz w:val="24"/>
           <w:color w:val="000000"/>
         </w:rPr>
@@ -2291,17 +2309,15 @@
       <w:r/>
       <w:r>
         <w:rPr>
-          <w:rFonts w:ascii="Times New Roman" w:hAnsi="Times New Roman" w:cs="Times New Roman" w:eastAsia="Times New Roman"/>
           <w:sz w:val="24"/>
           <w:color w:val="000000"/>
         </w:rPr>
         <w:t>[</w:t>
       </w:r>
-      <w:hyperlink r:id="hrId15">
+      <w:hyperlink r:id="hrId16">
         <w:r>
           <w:rPr>
             <w:rStyle w:val="c13"/>
-            <w:rFonts w:ascii="Times New Roman" w:hAnsi="Times New Roman" w:cs="Times New Roman" w:eastAsia="Times New Roman"/>
             <w:sz w:val="24"/>
           </w:rPr>
           <w:t>TRIFFHIR-255</w:t>
@@ -2309,7 +2325,6 @@
       </w:hyperlink>
       <w:r>
         <w:rPr>
-          <w:rFonts w:ascii="Times New Roman" w:hAnsi="Times New Roman" w:cs="Times New Roman" w:eastAsia="Times New Roman"/>
           <w:sz w:val="24"/>
           <w:color w:val="000000"/>
         </w:rPr>
@@ -2326,17 +2341,15 @@
       <w:r/>
       <w:r>
         <w:rPr>
-          <w:rFonts w:ascii="Times New Roman" w:hAnsi="Times New Roman" w:cs="Times New Roman" w:eastAsia="Times New Roman"/>
           <w:sz w:val="24"/>
           <w:color w:val="000000"/>
         </w:rPr>
         <w:t>[</w:t>
       </w:r>
-      <w:hyperlink r:id="hrId16">
+      <w:hyperlink r:id="hrId17">
         <w:r>
           <w:rPr>
             <w:rStyle w:val="c13"/>
-            <w:rFonts w:ascii="Times New Roman" w:hAnsi="Times New Roman" w:cs="Times New Roman" w:eastAsia="Times New Roman"/>
             <w:sz w:val="24"/>
           </w:rPr>
           <w:t>TRIFFHIR-277</w:t>
@@ -2344,7 +2357,6 @@
       </w:hyperlink>
       <w:r>
         <w:rPr>
-          <w:rFonts w:ascii="Times New Roman" w:hAnsi="Times New Roman" w:cs="Times New Roman" w:eastAsia="Times New Roman"/>
           <w:sz w:val="24"/>
           <w:color w:val="000000"/>
         </w:rPr>
@@ -2361,17 +2373,15 @@
       <w:r/>
       <w:r>
         <w:rPr>
-          <w:rFonts w:ascii="Times New Roman" w:hAnsi="Times New Roman" w:cs="Times New Roman" w:eastAsia="Times New Roman"/>
           <w:sz w:val="24"/>
           <w:color w:val="000000"/>
         </w:rPr>
         <w:t>[</w:t>
       </w:r>
-      <w:hyperlink r:id="hrId17">
+      <w:hyperlink r:id="hrId18">
         <w:r>
           <w:rPr>
             <w:rStyle w:val="c13"/>
-            <w:rFonts w:ascii="Times New Roman" w:hAnsi="Times New Roman" w:cs="Times New Roman" w:eastAsia="Times New Roman"/>
             <w:sz w:val="24"/>
           </w:rPr>
           <w:t>TRIFFHIR-286</w:t>
@@ -2379,7 +2389,6 @@
       </w:hyperlink>
       <w:r>
         <w:rPr>
-          <w:rFonts w:ascii="Times New Roman" w:hAnsi="Times New Roman" w:cs="Times New Roman" w:eastAsia="Times New Roman"/>
           <w:sz w:val="24"/>
           <w:color w:val="000000"/>
         </w:rPr>
@@ -2396,17 +2405,15 @@
       <w:r/>
       <w:r>
         <w:rPr>
-          <w:rFonts w:ascii="Times New Roman" w:hAnsi="Times New Roman" w:cs="Times New Roman" w:eastAsia="Times New Roman"/>
           <w:sz w:val="24"/>
           <w:color w:val="000000"/>
         </w:rPr>
         <w:t>[</w:t>
       </w:r>
-      <w:hyperlink r:id="hrId18">
+      <w:hyperlink r:id="hrId19">
         <w:r>
           <w:rPr>
             <w:rStyle w:val="c13"/>
-            <w:rFonts w:ascii="Times New Roman" w:hAnsi="Times New Roman" w:cs="Times New Roman" w:eastAsia="Times New Roman"/>
             <w:sz w:val="24"/>
           </w:rPr>
           <w:t>TRIFFHIR-287</w:t>
@@ -2414,7 +2421,6 @@
       </w:hyperlink>
       <w:r>
         <w:rPr>
-          <w:rFonts w:ascii="Times New Roman" w:hAnsi="Times New Roman" w:cs="Times New Roman" w:eastAsia="Times New Roman"/>
           <w:sz w:val="24"/>
           <w:color w:val="000000"/>
         </w:rPr>
@@ -2431,17 +2437,15 @@
       <w:r/>
       <w:r>
         <w:rPr>
-          <w:rFonts w:ascii="Times New Roman" w:hAnsi="Times New Roman" w:cs="Times New Roman" w:eastAsia="Times New Roman"/>
           <w:sz w:val="24"/>
           <w:color w:val="000000"/>
         </w:rPr>
         <w:t>[</w:t>
       </w:r>
-      <w:hyperlink r:id="hrId19">
+      <w:hyperlink r:id="hrId20">
         <w:r>
           <w:rPr>
             <w:rStyle w:val="c13"/>
-            <w:rFonts w:ascii="Times New Roman" w:hAnsi="Times New Roman" w:cs="Times New Roman" w:eastAsia="Times New Roman"/>
             <w:sz w:val="24"/>
           </w:rPr>
           <w:t>TRIFFHIR-297</w:t>
@@ -2449,7 +2453,6 @@
       </w:hyperlink>
       <w:r>
         <w:rPr>
-          <w:rFonts w:ascii="Times New Roman" w:hAnsi="Times New Roman" w:cs="Times New Roman" w:eastAsia="Times New Roman"/>
           <w:sz w:val="24"/>
           <w:color w:val="000000"/>
         </w:rPr>
@@ -2466,17 +2469,15 @@
       <w:r/>
       <w:r>
         <w:rPr>
-          <w:rFonts w:ascii="Times New Roman" w:hAnsi="Times New Roman" w:cs="Times New Roman" w:eastAsia="Times New Roman"/>
           <w:sz w:val="24"/>
           <w:color w:val="000000"/>
         </w:rPr>
         <w:t>[</w:t>
       </w:r>
-      <w:hyperlink r:id="hrId20">
+      <w:hyperlink r:id="hrId21">
         <w:r>
           <w:rPr>
             <w:rStyle w:val="c13"/>
-            <w:rFonts w:ascii="Times New Roman" w:hAnsi="Times New Roman" w:cs="Times New Roman" w:eastAsia="Times New Roman"/>
             <w:sz w:val="24"/>
           </w:rPr>
           <w:t>TRIFFHIR-303</w:t>
@@ -2484,7 +2485,6 @@
       </w:hyperlink>
       <w:r>
         <w:rPr>
-          <w:rFonts w:ascii="Times New Roman" w:hAnsi="Times New Roman" w:cs="Times New Roman" w:eastAsia="Times New Roman"/>
           <w:sz w:val="24"/>
           <w:color w:val="000000"/>
         </w:rPr>
@@ -2501,17 +2501,15 @@
       <w:r/>
       <w:r>
         <w:rPr>
-          <w:rFonts w:ascii="Times New Roman" w:hAnsi="Times New Roman" w:cs="Times New Roman" w:eastAsia="Times New Roman"/>
           <w:sz w:val="24"/>
           <w:color w:val="000000"/>
         </w:rPr>
         <w:t>[</w:t>
       </w:r>
-      <w:hyperlink r:id="hrId21">
+      <w:hyperlink r:id="hrId22">
         <w:r>
           <w:rPr>
             <w:rStyle w:val="c13"/>
-            <w:rFonts w:ascii="Times New Roman" w:hAnsi="Times New Roman" w:cs="Times New Roman" w:eastAsia="Times New Roman"/>
             <w:sz w:val="24"/>
           </w:rPr>
           <w:t>TRIFFHIR-308</w:t>
@@ -2519,7 +2517,6 @@
       </w:hyperlink>
       <w:r>
         <w:rPr>
-          <w:rFonts w:ascii="Times New Roman" w:hAnsi="Times New Roman" w:cs="Times New Roman" w:eastAsia="Times New Roman"/>
           <w:sz w:val="24"/>
           <w:color w:val="000000"/>
         </w:rPr>
@@ -2536,17 +2533,15 @@
       <w:r/>
       <w:r>
         <w:rPr>
-          <w:rFonts w:ascii="Times New Roman" w:hAnsi="Times New Roman" w:cs="Times New Roman" w:eastAsia="Times New Roman"/>
           <w:sz w:val="24"/>
           <w:color w:val="000000"/>
         </w:rPr>
         <w:t>[</w:t>
       </w:r>
-      <w:hyperlink r:id="hrId22">
+      <w:hyperlink r:id="hrId23">
         <w:r>
           <w:rPr>
             <w:rStyle w:val="c13"/>
-            <w:rFonts w:ascii="Times New Roman" w:hAnsi="Times New Roman" w:cs="Times New Roman" w:eastAsia="Times New Roman"/>
             <w:sz w:val="24"/>
           </w:rPr>
           <w:t>TRIFFHIR-313</w:t>
@@ -2554,7 +2549,6 @@
       </w:hyperlink>
       <w:r>
         <w:rPr>
-          <w:rFonts w:ascii="Times New Roman" w:hAnsi="Times New Roman" w:cs="Times New Roman" w:eastAsia="Times New Roman"/>
           <w:sz w:val="24"/>
           <w:color w:val="000000"/>
         </w:rPr>
@@ -2566,7 +2560,10 @@
         <w:pStyle w:val="6"/>
       </w:pPr>
       <w:r>
-        <w:t>Improvement (9)</w:t>
+        <w:rPr>
+          <w:color w:val="000000"/>
+        </w:rPr>
+        <w:t>Improvements</w:t>
       </w:r>
     </w:p>
     <w:p>
@@ -2579,17 +2576,15 @@
       <w:r/>
       <w:r>
         <w:rPr>
-          <w:rFonts w:ascii="Times New Roman" w:hAnsi="Times New Roman" w:cs="Times New Roman" w:eastAsia="Times New Roman"/>
           <w:sz w:val="24"/>
           <w:color w:val="000000"/>
         </w:rPr>
         <w:t>[</w:t>
       </w:r>
-      <w:hyperlink r:id="hrId23">
+      <w:hyperlink r:id="hrId24">
         <w:r>
           <w:rPr>
             <w:rStyle w:val="c13"/>
-            <w:rFonts w:ascii="Times New Roman" w:hAnsi="Times New Roman" w:cs="Times New Roman" w:eastAsia="Times New Roman"/>
             <w:sz w:val="24"/>
           </w:rPr>
           <w:t>TRIFFHIR-222</w:t>
@@ -2597,7 +2592,6 @@
       </w:hyperlink>
       <w:r>
         <w:rPr>
-          <w:rFonts w:ascii="Times New Roman" w:hAnsi="Times New Roman" w:cs="Times New Roman" w:eastAsia="Times New Roman"/>
           <w:sz w:val="24"/>
           <w:color w:val="000000"/>
         </w:rPr>
@@ -2614,17 +2608,15 @@
       <w:r/>
       <w:r>
         <w:rPr>
-          <w:rFonts w:ascii="Times New Roman" w:hAnsi="Times New Roman" w:cs="Times New Roman" w:eastAsia="Times New Roman"/>
           <w:sz w:val="24"/>
           <w:color w:val="000000"/>
         </w:rPr>
         <w:t>[</w:t>
       </w:r>
-      <w:hyperlink r:id="hrId24">
+      <w:hyperlink r:id="hrId25">
         <w:r>
           <w:rPr>
             <w:rStyle w:val="c13"/>
-            <w:rFonts w:ascii="Times New Roman" w:hAnsi="Times New Roman" w:cs="Times New Roman" w:eastAsia="Times New Roman"/>
             <w:sz w:val="24"/>
           </w:rPr>
           <w:t>TRIFFHIR-229</w:t>
@@ -2632,7 +2624,6 @@
       </w:hyperlink>
       <w:r>
         <w:rPr>
-          <w:rFonts w:ascii="Times New Roman" w:hAnsi="Times New Roman" w:cs="Times New Roman" w:eastAsia="Times New Roman"/>
           <w:sz w:val="24"/>
           <w:color w:val="000000"/>
         </w:rPr>
@@ -2649,17 +2640,15 @@
       <w:r/>
       <w:r>
         <w:rPr>
-          <w:rFonts w:ascii="Times New Roman" w:hAnsi="Times New Roman" w:cs="Times New Roman" w:eastAsia="Times New Roman"/>
           <w:sz w:val="24"/>
           <w:color w:val="000000"/>
         </w:rPr>
         <w:t>[</w:t>
       </w:r>
-      <w:hyperlink r:id="hrId25">
+      <w:hyperlink r:id="hrId26">
         <w:r>
           <w:rPr>
             <w:rStyle w:val="c13"/>
-            <w:rFonts w:ascii="Times New Roman" w:hAnsi="Times New Roman" w:cs="Times New Roman" w:eastAsia="Times New Roman"/>
             <w:sz w:val="24"/>
           </w:rPr>
           <w:t>TRIFFHIR-235</w:t>
@@ -2667,7 +2656,6 @@
       </w:hyperlink>
       <w:r>
         <w:rPr>
-          <w:rFonts w:ascii="Times New Roman" w:hAnsi="Times New Roman" w:cs="Times New Roman" w:eastAsia="Times New Roman"/>
           <w:sz w:val="24"/>
           <w:color w:val="000000"/>
         </w:rPr>
@@ -2684,17 +2672,15 @@
       <w:r/>
       <w:r>
         <w:rPr>
-          <w:rFonts w:ascii="Times New Roman" w:hAnsi="Times New Roman" w:cs="Times New Roman" w:eastAsia="Times New Roman"/>
           <w:sz w:val="24"/>
           <w:color w:val="000000"/>
         </w:rPr>
         <w:t>[</w:t>
       </w:r>
-      <w:hyperlink r:id="hrId26">
+      <w:hyperlink r:id="hrId27">
         <w:r>
           <w:rPr>
             <w:rStyle w:val="c13"/>
-            <w:rFonts w:ascii="Times New Roman" w:hAnsi="Times New Roman" w:cs="Times New Roman" w:eastAsia="Times New Roman"/>
             <w:sz w:val="24"/>
           </w:rPr>
           <w:t>TRIFFHIR-247</w:t>
@@ -2702,7 +2688,6 @@
       </w:hyperlink>
       <w:r>
         <w:rPr>
-          <w:rFonts w:ascii="Times New Roman" w:hAnsi="Times New Roman" w:cs="Times New Roman" w:eastAsia="Times New Roman"/>
           <w:sz w:val="24"/>
           <w:color w:val="000000"/>
         </w:rPr>
@@ -2719,17 +2704,15 @@
       <w:r/>
       <w:r>
         <w:rPr>
-          <w:rFonts w:ascii="Times New Roman" w:hAnsi="Times New Roman" w:cs="Times New Roman" w:eastAsia="Times New Roman"/>
           <w:sz w:val="24"/>
           <w:color w:val="000000"/>
         </w:rPr>
         <w:t>[</w:t>
       </w:r>
-      <w:hyperlink r:id="hrId27">
+      <w:hyperlink r:id="hrId28">
         <w:r>
           <w:rPr>
             <w:rStyle w:val="c13"/>
-            <w:rFonts w:ascii="Times New Roman" w:hAnsi="Times New Roman" w:cs="Times New Roman" w:eastAsia="Times New Roman"/>
             <w:sz w:val="24"/>
           </w:rPr>
           <w:t>TRIFFHIR-248</w:t>
@@ -2737,7 +2720,6 @@
       </w:hyperlink>
       <w:r>
         <w:rPr>
-          <w:rFonts w:ascii="Times New Roman" w:hAnsi="Times New Roman" w:cs="Times New Roman" w:eastAsia="Times New Roman"/>
           <w:sz w:val="24"/>
           <w:color w:val="000000"/>
         </w:rPr>
@@ -2754,17 +2736,15 @@
       <w:r/>
       <w:r>
         <w:rPr>
-          <w:rFonts w:ascii="Times New Roman" w:hAnsi="Times New Roman" w:cs="Times New Roman" w:eastAsia="Times New Roman"/>
           <w:sz w:val="24"/>
           <w:color w:val="000000"/>
         </w:rPr>
         <w:t>[</w:t>
       </w:r>
-      <w:hyperlink r:id="hrId28">
+      <w:hyperlink r:id="hrId29">
         <w:r>
           <w:rPr>
             <w:rStyle w:val="c13"/>
-            <w:rFonts w:ascii="Times New Roman" w:hAnsi="Times New Roman" w:cs="Times New Roman" w:eastAsia="Times New Roman"/>
             <w:sz w:val="24"/>
           </w:rPr>
           <w:t>TRIFFHIR-288</w:t>
@@ -2772,7 +2752,6 @@
       </w:hyperlink>
       <w:r>
         <w:rPr>
-          <w:rFonts w:ascii="Times New Roman" w:hAnsi="Times New Roman" w:cs="Times New Roman" w:eastAsia="Times New Roman"/>
           <w:sz w:val="24"/>
           <w:color w:val="000000"/>
         </w:rPr>
@@ -2789,17 +2768,15 @@
       <w:r/>
       <w:r>
         <w:rPr>
-          <w:rFonts w:ascii="Times New Roman" w:hAnsi="Times New Roman" w:cs="Times New Roman" w:eastAsia="Times New Roman"/>
           <w:sz w:val="24"/>
           <w:color w:val="000000"/>
         </w:rPr>
         <w:t>[</w:t>
       </w:r>
-      <w:hyperlink r:id="hrId29">
+      <w:hyperlink r:id="hrId30">
         <w:r>
           <w:rPr>
             <w:rStyle w:val="c13"/>
-            <w:rFonts w:ascii="Times New Roman" w:hAnsi="Times New Roman" w:cs="Times New Roman" w:eastAsia="Times New Roman"/>
             <w:sz w:val="24"/>
           </w:rPr>
           <w:t>TRIFFHIR-320</w:t>
@@ -2807,7 +2784,6 @@
       </w:hyperlink>
       <w:r>
         <w:rPr>
-          <w:rFonts w:ascii="Times New Roman" w:hAnsi="Times New Roman" w:cs="Times New Roman" w:eastAsia="Times New Roman"/>
           <w:sz w:val="24"/>
           <w:color w:val="000000"/>
         </w:rPr>
@@ -2824,17 +2800,15 @@
       <w:r/>
       <w:r>
         <w:rPr>
-          <w:rFonts w:ascii="Times New Roman" w:hAnsi="Times New Roman" w:cs="Times New Roman" w:eastAsia="Times New Roman"/>
           <w:sz w:val="24"/>
           <w:color w:val="000000"/>
         </w:rPr>
         <w:t>[</w:t>
       </w:r>
-      <w:hyperlink r:id="hrId30">
+      <w:hyperlink r:id="hrId31">
         <w:r>
           <w:rPr>
             <w:rStyle w:val="c13"/>
-            <w:rFonts w:ascii="Times New Roman" w:hAnsi="Times New Roman" w:cs="Times New Roman" w:eastAsia="Times New Roman"/>
             <w:sz w:val="24"/>
           </w:rPr>
           <w:t>TRIFFHIR-324</w:t>
@@ -2842,7 +2816,6 @@
       </w:hyperlink>
       <w:r>
         <w:rPr>
-          <w:rFonts w:ascii="Times New Roman" w:hAnsi="Times New Roman" w:cs="Times New Roman" w:eastAsia="Times New Roman"/>
           <w:sz w:val="24"/>
           <w:color w:val="000000"/>
         </w:rPr>
@@ -2859,17 +2832,15 @@
       <w:r/>
       <w:r>
         <w:rPr>
-          <w:rFonts w:ascii="Times New Roman" w:hAnsi="Times New Roman" w:cs="Times New Roman" w:eastAsia="Times New Roman"/>
           <w:sz w:val="24"/>
           <w:color w:val="000000"/>
         </w:rPr>
         <w:t>[</w:t>
       </w:r>
-      <w:hyperlink r:id="hrId31">
+      <w:hyperlink r:id="hrId32">
         <w:r>
           <w:rPr>
             <w:rStyle w:val="c13"/>
-            <w:rFonts w:ascii="Times New Roman" w:hAnsi="Times New Roman" w:cs="Times New Roman" w:eastAsia="Times New Roman"/>
             <w:sz w:val="24"/>
           </w:rPr>
           <w:t>TRIFFHIR-326</w:t>
@@ -2877,7 +2848,6 @@
       </w:hyperlink>
       <w:r>
         <w:rPr>
-          <w:rFonts w:ascii="Times New Roman" w:hAnsi="Times New Roman" w:cs="Times New Roman" w:eastAsia="Times New Roman"/>
           <w:sz w:val="24"/>
           <w:color w:val="000000"/>
         </w:rPr>
@@ -3376,7 +3346,7 @@
       <w:r>
         <w:t xml:space="preserve">A label indicating the user that is currently logged in. You may click on your name to edit your profile. A user is represented as a FHIR </w:t>
       </w:r>
-      <w:hyperlink r:id="hrId32" target="_blank">
+      <w:hyperlink r:id="hrId33" target="_blank">
         <w:r>
           <w:rPr>
             <w:rStyle w:val="c13"/>
@@ -4657,7 +4627,7 @@
       <w:r>
         <w:t xml:space="preserve"> then all profiles (StructureDefinition resources) within the Implementation Guide must have URLs that start with </w:t>
       </w:r>
-      <w:hyperlink r:id="hrId33">
+      <w:hyperlink r:id="hrId34">
         <w:r>
           <w:rPr>
             <w:rStyle w:val="c13"/>
@@ -5771,7 +5741,7 @@
       <w:r>
         <w:t xml:space="preserve">HTML exports produce a package (ZIP file) for use with the FHIR </w:t>
       </w:r>
-      <w:hyperlink r:id="hrId34" target="_blank">
+      <w:hyperlink r:id="hrId35" target="_blank">
         <w:r>
           <w:rPr>
             <w:rStyle w:val="c13"/>
@@ -5811,7 +5781,7 @@
       <w:r>
         <w:t xml:space="preserve">Bundle exports produce a single download (pretty quickly) as a single XML file. This XML file is a FHIR </w:t>
       </w:r>
-      <w:hyperlink r:id="hrId35" target="_blank">
+      <w:hyperlink r:id="hrId36" target="_blank">
         <w:r>
           <w:rPr>
             <w:rStyle w:val="c13"/>
@@ -6203,7 +6173,7 @@
       <w:r>
         <w:t xml:space="preserve">ID - This is the ID of the value set. This value in this column is repeated for each code/row. The value must be formatted as a </w:t>
       </w:r>
-      <w:hyperlink r:id="hrId36" target="_blank" w:anchor="id">
+      <w:hyperlink r:id="hrId37" target="_blank" w:anchor="id">
         <w:r>
           <w:rPr>
             <w:rStyle w:val="c13"/>
@@ -6364,6 +6334,14 @@
       </w:r>
     </w:p>
     <w:p>
+      <w:r>
+        <w:rPr>
+          <w:i/>
+        </w:rPr>
+        <w:t>NOTE: If you select "Remember Me" when logging into GitHub, and want to change to a different GitHub user, you will need to open github.com in a separate window and logout of your GitHub account, then have ToF forget the GitHub login using the GitHub icon mentioned above. Once this is done, when you attempt to login to GitHub via ToF, it will ask you which account you would like to use with GitHub.</w:t>
+      </w:r>
+    </w:p>
+    <w:p>
       <w:pPr>
         <w:pStyle w:val="4"/>
       </w:pPr>
@@ -6599,7 +6577,7 @@
       <w:r>
         <w:t xml:space="preserve">When publishing an implementation guide from the "Publish" screen, the FHIR server's </w:t>
       </w:r>
-      <w:hyperlink r:id="hrId37" target="_blank">
+      <w:hyperlink r:id="hrId38" target="_blank">
         <w:r>
           <w:rPr>
             <w:rStyle w:val="c13"/>
@@ -6607,7 +6585,7 @@
           <w:t>$validate operation</w:t>
         </w:r>
       </w:hyperlink>
-      <w:hyperlink r:id="hrId38" target="_blank">
+      <w:hyperlink r:id="hrId39" target="_blank">
         <w:r>
           <w:rPr>
             <w:rStyle w:val="c13"/>
@@ -7663,7 +7641,7 @@
       <w:r>
         <w:t xml:space="preserve">Must support the </w:t>
       </w:r>
-      <w:hyperlink r:id="hrId39" target="_blank">
+      <w:hyperlink r:id="hrId40" target="_blank">
         <w:r>
           <w:rPr>
             <w:rStyle w:val="c13"/>
@@ -7683,7 +7661,7 @@
       <w:r>
         <w:t xml:space="preserve">Must support the </w:t>
       </w:r>
-      <w:hyperlink r:id="hrId40" target="_blank">
+      <w:hyperlink r:id="hrId41" target="_blank">
         <w:r>
           <w:rPr>
             <w:rStyle w:val="c13"/>
@@ -7905,7 +7883,7 @@
       <w:r>
         <w:t xml:space="preserve"> end-point in the API represents a "proxy" to the FHIR server(s) available within the ToF installation. The proxy endpoint supports GET, PUT, POST, DELETE requests for individual resources, as well as </w:t>
       </w:r>
-      <w:hyperlink r:id="hrId41" target="_blank" w:anchor="transaction">
+      <w:hyperlink r:id="hrId42" target="_blank" w:anchor="transaction">
         <w:r>
           <w:rPr>
             <w:rStyle w:val="c13"/>
@@ -7975,7 +7953,7 @@
         <w:t xml:space="preserve">ToF's REST API is documented using Swagger. The publicly available installation exposes custom API documentation at </w:t>
       </w:r>
       <w:r/>
-      <w:hyperlink r:id="hrId42" target="_blank">
+      <w:hyperlink r:id="hrId43" target="_blank">
         <w:r>
           <w:rPr>
             <w:rStyle w:val="c13"/>

</xml_diff>

<commit_message>
Updating help docs for 1.8 release
</commit_message>
<xml_diff>
--- a/apps/client/src/help/Trifolia-on-FHIR.docx
+++ b/apps/client/src/help/Trifolia-on-FHIR.docx
@@ -255,7 +255,7 @@
           <w:sz w:val="24"/>
           <w:color w:val="000000"/>
         </w:rPr>
-        <w:t>6</w:t>
+        <w:t>5</w:t>
       </w:r>
       <w:r>
         <w:fldChar w:fldCharType="end"/>
@@ -308,7 +308,7 @@
           <w:sz w:val="24"/>
           <w:color w:val="000000"/>
         </w:rPr>
-        <w:t>6</w:t>
+        <w:t>5</w:t>
       </w:r>
       <w:r>
         <w:fldChar w:fldCharType="end"/>
@@ -413,7 +413,7 @@
           <w:sz w:val="24"/>
           <w:color w:val="000000"/>
         </w:rPr>
-        <w:t>7</w:t>
+        <w:t>6</w:t>
       </w:r>
       <w:r>
         <w:fldChar w:fldCharType="end"/>
@@ -466,7 +466,7 @@
           <w:sz w:val="24"/>
           <w:color w:val="000000"/>
         </w:rPr>
-        <w:t>7</w:t>
+        <w:t>6</w:t>
       </w:r>
       <w:r>
         <w:fldChar w:fldCharType="end"/>
@@ -519,7 +519,7 @@
           <w:sz w:val="24"/>
           <w:color w:val="000000"/>
         </w:rPr>
-        <w:t>9</w:t>
+        <w:t>8</w:t>
       </w:r>
       <w:r>
         <w:fldChar w:fldCharType="end"/>
@@ -572,7 +572,7 @@
           <w:sz w:val="24"/>
           <w:color w:val="000000"/>
         </w:rPr>
-        <w:t>11</w:t>
+        <w:t>10</w:t>
       </w:r>
       <w:r>
         <w:fldChar w:fldCharType="end"/>
@@ -625,7 +625,7 @@
           <w:sz w:val="24"/>
           <w:color w:val="000000"/>
         </w:rPr>
-        <w:t>12</w:t>
+        <w:t>11</w:t>
       </w:r>
       <w:r>
         <w:fldChar w:fldCharType="end"/>
@@ -678,7 +678,7 @@
           <w:sz w:val="24"/>
           <w:color w:val="000000"/>
         </w:rPr>
-        <w:t>12</w:t>
+        <w:t>11</w:t>
       </w:r>
       <w:r>
         <w:fldChar w:fldCharType="end"/>
@@ -731,7 +731,7 @@
           <w:sz w:val="24"/>
           <w:color w:val="000000"/>
         </w:rPr>
-        <w:t>12</w:t>
+        <w:t>11</w:t>
       </w:r>
       <w:r>
         <w:fldChar w:fldCharType="end"/>
@@ -783,7 +783,7 @@
           <w:sz w:val="24"/>
           <w:color w:val="000000"/>
         </w:rPr>
-        <w:t>13</w:t>
+        <w:t>12</w:t>
       </w:r>
       <w:r>
         <w:fldChar w:fldCharType="end"/>
@@ -836,7 +836,7 @@
           <w:sz w:val="24"/>
           <w:color w:val="000000"/>
         </w:rPr>
-        <w:t>13</w:t>
+        <w:t>12</w:t>
       </w:r>
       <w:r>
         <w:fldChar w:fldCharType="end"/>
@@ -889,7 +889,7 @@
           <w:sz w:val="24"/>
           <w:color w:val="000000"/>
         </w:rPr>
-        <w:t>14</w:t>
+        <w:t>13</w:t>
       </w:r>
       <w:r>
         <w:fldChar w:fldCharType="end"/>
@@ -995,7 +995,7 @@
           <w:sz w:val="24"/>
           <w:color w:val="000000"/>
         </w:rPr>
-        <w:t>15</w:t>
+        <w:t>14</w:t>
       </w:r>
       <w:r>
         <w:fldChar w:fldCharType="end"/>
@@ -1047,7 +1047,7 @@
           <w:sz w:val="24"/>
           <w:color w:val="000000"/>
         </w:rPr>
-        <w:t>16</w:t>
+        <w:t>15</w:t>
       </w:r>
       <w:r>
         <w:fldChar w:fldCharType="end"/>
@@ -1099,7 +1099,7 @@
           <w:sz w:val="24"/>
           <w:color w:val="000000"/>
         </w:rPr>
-        <w:t>16</w:t>
+        <w:t>15</w:t>
       </w:r>
       <w:r>
         <w:fldChar w:fldCharType="end"/>
@@ -1151,7 +1151,7 @@
           <w:sz w:val="24"/>
           <w:color w:val="000000"/>
         </w:rPr>
-        <w:t>17</w:t>
+        <w:t>16</w:t>
       </w:r>
       <w:r>
         <w:fldChar w:fldCharType="end"/>
@@ -1255,7 +1255,7 @@
           <w:sz w:val="24"/>
           <w:color w:val="000000"/>
         </w:rPr>
-        <w:t>18</w:t>
+        <w:t>19</w:t>
       </w:r>
       <w:r>
         <w:fldChar w:fldCharType="end"/>
@@ -1308,7 +1308,7 @@
           <w:sz w:val="24"/>
           <w:color w:val="000000"/>
         </w:rPr>
-        <w:t>18</w:t>
+        <w:t>19</w:t>
       </w:r>
       <w:r>
         <w:fldChar w:fldCharType="end"/>
@@ -1361,7 +1361,7 @@
           <w:sz w:val="24"/>
           <w:color w:val="000000"/>
         </w:rPr>
-        <w:t>18</w:t>
+        <w:t>20</w:t>
       </w:r>
       <w:r>
         <w:fldChar w:fldCharType="end"/>
@@ -1414,7 +1414,7 @@
           <w:sz w:val="24"/>
           <w:color w:val="000000"/>
         </w:rPr>
-        <w:t>18</w:t>
+        <w:t>20</w:t>
       </w:r>
       <w:r>
         <w:fldChar w:fldCharType="end"/>
@@ -1467,7 +1467,7 @@
           <w:sz w:val="24"/>
           <w:color w:val="000000"/>
         </w:rPr>
-        <w:t>19</w:t>
+        <w:t>21</w:t>
       </w:r>
       <w:r>
         <w:fldChar w:fldCharType="end"/>
@@ -1828,7 +1828,7 @@
         <w:rPr>
           <w:u w:val="single"/>
         </w:rPr>
-        <w:t>Release 1.7.0</w:t>
+        <w:t>Release 1.8.0</w:t>
       </w:r>
     </w:p>
     <w:p>
@@ -1836,12 +1836,22 @@
         <w:pStyle w:val="5"/>
       </w:pPr>
       <w:r>
-        <w:t>Template Selection</w:t>
-      </w:r>
-    </w:p>
-    <w:p>
-      <w:r>
-        <w:t>The publish screen allows the user to select which template to use for the publication, as well as the version of the template. Right now, ToF only supports the official FHIR template and the CDA template (in preparation for upcoming changes to support profiling CDA in ToF). If additional templates are supported/needed by the FHIR IG publisher in the future, we will consider adding them to the list of templates supported by ToF.</w:t>
+        <w:t>Support for customized templates</w:t>
+      </w:r>
+    </w:p>
+    <w:p>
+      <w:r>
+        <w:rPr>
+          <w:rFonts w:ascii="Times New Roman" w:hAnsi="Times New Roman" w:cs="Times New Roman" w:eastAsia="Times New Roman"/>
+          <w:sz w:val="24"/>
+        </w:rPr>
+        <w:t>On the export and publish screens you can specify a URL to a ZIP file that should be used as the template for your implementation guide. You can make a copy of the official FHIR template, customize it to your needs, put it on GitHub in its own repository, and use the "Download" link (from GitHub) as the URL for your template during export/publish in ToF</w:t>
+      </w:r>
+      <w:r>
+        <w:rPr>
+          <w:sz w:val="24"/>
+        </w:rPr>
+        <w:t>.</w:t>
       </w:r>
     </w:p>
     <w:p>
@@ -1849,12 +1859,20 @@
         <w:pStyle w:val="5"/>
       </w:pPr>
       <w:r>
-        <w:t>MSWord Export Format</w:t>
-      </w:r>
-    </w:p>
-    <w:p>
-      <w:r>
-        <w:t>A new export format is added to produce an MS Word (docx) document for an implementation guide. This MSWord export format is intended only to be used for tech editing and review purposes, and is not intended for publication/distribution. The document exports narrative content that may require tech editing (grammar, spelling, etc.), such as the implementation guide's description, pages, profile's description, and more.</w:t>
+        <w:t>Improvements to the Import Tab</w:t>
+      </w:r>
+    </w:p>
+    <w:p>
+      <w:pPr>
+        <w:spacing w:before="105" w:after="105"/>
+      </w:pPr>
+      <w:r>
+        <w:rPr>
+          <w:rFonts w:ascii="Times New Roman" w:hAnsi="Times New Roman" w:cs="Times New Roman" w:eastAsia="Times New Roman"/>
+          <w:sz w:val="24"/>
+          <w:color w:val="000000"/>
+        </w:rPr>
+        <w:t>The JSON/XML preview of bundle have been removed, and new options for "Download Transaction Bundle" in either "XML"  or "JSON" format now appear next to "Import" button in the footer.   The results of the import now appear below the import options for each import type's tab.</w:t>
       </w:r>
     </w:p>
     <w:p>
@@ -1862,70 +1880,74 @@
         <w:pStyle w:val="5"/>
       </w:pPr>
       <w:r>
-        <w:t>Support for package-list.json</w:t>
-      </w:r>
-    </w:p>
-    <w:p>
-      <w:r>
-        <w:t xml:space="preserve">The HL7 IG Publisher recently requires that a </w:t>
-      </w:r>
-      <w:hyperlink r:id="hrId4" target="_blank">
+        <w:t>Reordering Contacts</w:t>
+      </w:r>
+    </w:p>
+    <w:p>
+      <w:pPr>
+        <w:spacing w:before="105" w:after="105"/>
+      </w:pPr>
+      <w:r>
+        <w:rPr>
+          <w:rFonts w:ascii="Times New Roman" w:hAnsi="Times New Roman" w:cs="Times New Roman" w:eastAsia="Times New Roman"/>
+          <w:sz w:val="24"/>
+          <w:color w:val="000000"/>
+        </w:rPr>
+        <w:t>Contacts that have been added in the Implementation Guide Editor, Other tab, contacts grid can now be re-ordered using up/down arrows to prioritize them.  The reordered contact list is maintained when users export the implementation guide in either XML or JSON format.</w:t>
+      </w:r>
+    </w:p>
+    <w:p>
+      <w:pPr>
+        <w:pStyle w:val="5"/>
+      </w:pPr>
+      <w:r>
+        <w:t>Development Log (28)</w:t>
+      </w:r>
+    </w:p>
+    <w:p>
+      <w:pPr>
+        <w:pStyle w:val="6"/>
+      </w:pPr>
+      <w:r>
+        <w:rPr>
+          <w:rFonts w:ascii="Times New Roman" w:hAnsi="Times New Roman" w:cs="Times New Roman" w:eastAsia="Times New Roman"/>
+        </w:rPr>
+        <w:t>New Features</w:t>
+      </w:r>
+    </w:p>
+    <w:p>
+      <w:pPr>
+        <w:numPr>
+          <w:ilvl w:val="0"/>
+          <w:numId w:val="2"/>
+        </w:numPr>
+      </w:pPr>
+      <w:r/>
+      <w:r>
+        <w:rPr>
+          <w:rFonts w:ascii="Times New Roman" w:hAnsi="Times New Roman" w:cs="Times New Roman" w:eastAsia="Times New Roman"/>
+          <w:sz w:val="24"/>
+          <w:color w:val="000000"/>
+        </w:rPr>
+        <w:t>[</w:t>
+      </w:r>
+      <w:hyperlink r:id="hrId4">
         <w:r>
           <w:rPr>
             <w:rStyle w:val="c13"/>
+            <w:rFonts w:ascii="Times New Roman" w:hAnsi="Times New Roman" w:cs="Times New Roman" w:eastAsia="Times New Roman"/>
+            <w:sz w:val="24"/>
           </w:rPr>
-          <w:t>package-list.json</w:t>
+          <w:t>TRIFFHIR-360</w:t>
         </w:r>
       </w:hyperlink>
       <w:r>
-        <w:t xml:space="preserve"> file be present in the export. The package-list.json file is intended to provide a history of versions of the implementation guide, as well as some meta-data that is not available in the ImplementationGuide resource, such as the "Canonical URL" of the implementation guide. To satisfy this requirement, users can create a package-list.json definition in the "Edit Implementation Guide" screen's Other tab. When specified, the package-list.json file is included in the HTML export and in the Publish process.</w:t>
-      </w:r>
-    </w:p>
-    <w:p>
-      <w:pPr>
-        <w:pStyle w:val="5"/>
-      </w:pPr>
-      <w:r>
-        <w:t>Profile Intro/Notes</w:t>
-      </w:r>
-    </w:p>
-    <w:p>
-      <w:r>
-        <w:t>New fields for "Intro" and "Notes" have been added to the "Edit Profile" screen's Narrative tab. The intro and notes are included in published profile page.</w:t>
-      </w:r>
-    </w:p>
-    <w:p>
-      <w:pPr>
-        <w:pStyle w:val="5"/>
-      </w:pPr>
-      <w:r>
-        <w:t>Profile Elements</w:t>
-      </w:r>
-    </w:p>
-    <w:p>
-      <w:r>
-        <w:t>The behind-the-scenes functionality for editing a profile's elements is significantly improved. Previous versions included some bugs when working with element slices, which are now fixed. In addition to to the behind-the-scenes improvements, users are now able to edit the flags and cardinality of constrained elements directly in the table/list of elements.</w:t>
-      </w:r>
-    </w:p>
-    <w:p>
-      <w:pPr>
-        <w:pStyle w:val="5"/>
-      </w:pPr>
-      <w:r>
-        <w:t>Exporting to GitHub</w:t>
-      </w:r>
-    </w:p>
-    <w:p>
-      <w:r>
-        <w:t>In previous releases, the functionality for exporting to GitHub occasionally produced errors. This functionality has been re-designed and works much better! Now, after a user selects a repository to export to, they can see all the files in the repository and choose how their exports impact files that already exist in the repository.</w:t>
-      </w:r>
-    </w:p>
-    <w:p>
-      <w:pPr>
-        <w:pStyle w:val="5"/>
-      </w:pPr>
-      <w:r>
-        <w:t>Development Log (28)</w:t>
+        <w:rPr>
+          <w:rFonts w:ascii="Times New Roman" w:hAnsi="Times New Roman" w:cs="Times New Roman" w:eastAsia="Times New Roman"/>
+          <w:sz w:val="24"/>
+          <w:color w:val="000000"/>
+        </w:rPr>
+        <w:t>] - Support customized templates</w:t>
       </w:r>
     </w:p>
     <w:p>
@@ -1933,19 +1955,24 @@
         <w:pStyle w:val="6"/>
       </w:pPr>
       <w:r>
-        <w:t>New Features</w:t>
-      </w:r>
-    </w:p>
-    <w:p>
-      <w:pPr>
-        <w:numPr>
-          <w:ilvl w:val="0"/>
-          <w:numId w:val="2"/>
-        </w:numPr>
-      </w:pPr>
-      <w:r/>
-      <w:r>
-        <w:rPr>
+        <w:rPr>
+          <w:rFonts w:ascii="Times New Roman" w:hAnsi="Times New Roman" w:cs="Times New Roman" w:eastAsia="Times New Roman"/>
+          <w:color w:val="000000"/>
+        </w:rPr>
+        <w:t>Defects</w:t>
+      </w:r>
+    </w:p>
+    <w:p>
+      <w:pPr>
+        <w:numPr>
+          <w:ilvl w:val="0"/>
+          <w:numId w:val="3"/>
+        </w:numPr>
+      </w:pPr>
+      <w:r/>
+      <w:r>
+        <w:rPr>
+          <w:rFonts w:ascii="Times New Roman" w:hAnsi="Times New Roman" w:cs="Times New Roman" w:eastAsia="Times New Roman"/>
           <w:sz w:val="24"/>
           <w:color w:val="000000"/>
         </w:rPr>
@@ -1955,29 +1982,32 @@
         <w:r>
           <w:rPr>
             <w:rStyle w:val="c13"/>
+            <w:rFonts w:ascii="Times New Roman" w:hAnsi="Times New Roman" w:cs="Times New Roman" w:eastAsia="Times New Roman"/>
             <w:sz w:val="24"/>
           </w:rPr>
-          <w:t>TRIFFHIR-147</w:t>
+          <w:t>TRIFFHIR-224</w:t>
         </w:r>
       </w:hyperlink>
       <w:r>
         <w:rPr>
+          <w:rFonts w:ascii="Times New Roman" w:hAnsi="Times New Roman" w:cs="Times New Roman" w:eastAsia="Times New Roman"/>
           <w:sz w:val="24"/>
           <w:color w:val="000000"/>
         </w:rPr>
-        <w:t>] - Create export format for "Tech Edit Document"</w:t>
-      </w:r>
-    </w:p>
-    <w:p>
-      <w:pPr>
-        <w:numPr>
-          <w:ilvl w:val="0"/>
-          <w:numId w:val="2"/>
-        </w:numPr>
-      </w:pPr>
-      <w:r/>
-      <w:r>
-        <w:rPr>
+        <w:t>] - StructureDefinition.context issues</w:t>
+      </w:r>
+    </w:p>
+    <w:p>
+      <w:pPr>
+        <w:numPr>
+          <w:ilvl w:val="0"/>
+          <w:numId w:val="3"/>
+        </w:numPr>
+      </w:pPr>
+      <w:r/>
+      <w:r>
+        <w:rPr>
+          <w:rFonts w:ascii="Times New Roman" w:hAnsi="Times New Roman" w:cs="Times New Roman" w:eastAsia="Times New Roman"/>
           <w:sz w:val="24"/>
           <w:color w:val="000000"/>
         </w:rPr>
@@ -1987,29 +2017,32 @@
         <w:r>
           <w:rPr>
             <w:rStyle w:val="c13"/>
+            <w:rFonts w:ascii="Times New Roman" w:hAnsi="Times New Roman" w:cs="Times New Roman" w:eastAsia="Times New Roman"/>
             <w:sz w:val="24"/>
           </w:rPr>
-          <w:t>TRIFFHIR-284</w:t>
+          <w:t>TRIFFHIR-331</w:t>
         </w:r>
       </w:hyperlink>
       <w:r>
         <w:rPr>
+          <w:rFonts w:ascii="Times New Roman" w:hAnsi="Times New Roman" w:cs="Times New Roman" w:eastAsia="Times New Roman"/>
           <w:sz w:val="24"/>
           <w:color w:val="000000"/>
         </w:rPr>
-        <w:t>] - Create audit records for changes to resources</w:t>
-      </w:r>
-    </w:p>
-    <w:p>
-      <w:pPr>
-        <w:numPr>
-          <w:ilvl w:val="0"/>
-          <w:numId w:val="2"/>
-        </w:numPr>
-      </w:pPr>
-      <w:r/>
-      <w:r>
-        <w:rPr>
+        <w:t>] - Markdown editor, available media not displaying to insert within Profile &gt; Narrative</w:t>
+      </w:r>
+    </w:p>
+    <w:p>
+      <w:pPr>
+        <w:numPr>
+          <w:ilvl w:val="0"/>
+          <w:numId w:val="3"/>
+        </w:numPr>
+      </w:pPr>
+      <w:r/>
+      <w:r>
+        <w:rPr>
+          <w:rFonts w:ascii="Times New Roman" w:hAnsi="Times New Roman" w:cs="Times New Roman" w:eastAsia="Times New Roman"/>
           <w:sz w:val="24"/>
           <w:color w:val="000000"/>
         </w:rPr>
@@ -2019,29 +2052,32 @@
         <w:r>
           <w:rPr>
             <w:rStyle w:val="c13"/>
+            <w:rFonts w:ascii="Times New Roman" w:hAnsi="Times New Roman" w:cs="Times New Roman" w:eastAsia="Times New Roman"/>
             <w:sz w:val="24"/>
           </w:rPr>
-          <w:t>TRIFFHIR-298</w:t>
+          <w:t>TRIFFHIR-358</w:t>
         </w:r>
       </w:hyperlink>
       <w:r>
         <w:rPr>
+          <w:rFonts w:ascii="Times New Roman" w:hAnsi="Times New Roman" w:cs="Times New Roman" w:eastAsia="Times New Roman"/>
           <w:sz w:val="24"/>
           <w:color w:val="000000"/>
         </w:rPr>
-        <w:t>] - Add "intro" and "notes" fields to profile editing screen and enhance export</w:t>
-      </w:r>
-    </w:p>
-    <w:p>
-      <w:pPr>
-        <w:numPr>
-          <w:ilvl w:val="0"/>
-          <w:numId w:val="2"/>
-        </w:numPr>
-      </w:pPr>
-      <w:r/>
-      <w:r>
-        <w:rPr>
+        <w:t>] - Validation error after saving structure definition</w:t>
+      </w:r>
+    </w:p>
+    <w:p>
+      <w:pPr>
+        <w:numPr>
+          <w:ilvl w:val="0"/>
+          <w:numId w:val="3"/>
+        </w:numPr>
+      </w:pPr>
+      <w:r/>
+      <w:r>
+        <w:rPr>
+          <w:rFonts w:ascii="Times New Roman" w:hAnsi="Times New Roman" w:cs="Times New Roman" w:eastAsia="Times New Roman"/>
           <w:sz w:val="24"/>
           <w:color w:val="000000"/>
         </w:rPr>
@@ -2051,29 +2087,32 @@
         <w:r>
           <w:rPr>
             <w:rStyle w:val="c13"/>
+            <w:rFonts w:ascii="Times New Roman" w:hAnsi="Times New Roman" w:cs="Times New Roman" w:eastAsia="Times New Roman"/>
             <w:sz w:val="24"/>
           </w:rPr>
-          <w:t>TRIFFHIR-307</w:t>
+          <w:t>TRIFFHIR-359</w:t>
         </w:r>
       </w:hyperlink>
       <w:r>
         <w:rPr>
+          <w:rFonts w:ascii="Times New Roman" w:hAnsi="Times New Roman" w:cs="Times New Roman" w:eastAsia="Times New Roman"/>
           <w:sz w:val="24"/>
           <w:color w:val="000000"/>
         </w:rPr>
-        <w:t>] - Support IG parameters for new template</w:t>
-      </w:r>
-    </w:p>
-    <w:p>
-      <w:pPr>
-        <w:numPr>
-          <w:ilvl w:val="0"/>
-          <w:numId w:val="2"/>
-        </w:numPr>
-      </w:pPr>
-      <w:r/>
-      <w:r>
-        <w:rPr>
+        <w:t>] - Publish process get server error 500</w:t>
+      </w:r>
+    </w:p>
+    <w:p>
+      <w:pPr>
+        <w:numPr>
+          <w:ilvl w:val="0"/>
+          <w:numId w:val="3"/>
+        </w:numPr>
+      </w:pPr>
+      <w:r/>
+      <w:r>
+        <w:rPr>
+          <w:rFonts w:ascii="Times New Roman" w:hAnsi="Times New Roman" w:cs="Times New Roman" w:eastAsia="Times New Roman"/>
           <w:sz w:val="24"/>
           <w:color w:val="000000"/>
         </w:rPr>
@@ -2083,29 +2122,44 @@
         <w:r>
           <w:rPr>
             <w:rStyle w:val="c13"/>
+            <w:rFonts w:ascii="Times New Roman" w:hAnsi="Times New Roman" w:cs="Times New Roman" w:eastAsia="Times New Roman"/>
             <w:sz w:val="24"/>
           </w:rPr>
-          <w:t>TRIFFHIR-319</w:t>
+          <w:t>TRIFFHIR-364</w:t>
         </w:r>
       </w:hyperlink>
       <w:r>
         <w:rPr>
+          <w:rFonts w:ascii="Times New Roman" w:hAnsi="Times New Roman" w:cs="Times New Roman" w:eastAsia="Times New Roman"/>
           <w:sz w:val="24"/>
           <w:color w:val="000000"/>
         </w:rPr>
-        <w:t>] - Allow user to select template and version from publish screen</w:t>
-      </w:r>
-    </w:p>
-    <w:p>
-      <w:pPr>
-        <w:numPr>
-          <w:ilvl w:val="0"/>
-          <w:numId w:val="2"/>
-        </w:numPr>
-      </w:pPr>
-      <w:r/>
-      <w:r>
-        <w:rPr>
+        <w:t>] - Adding package-list.json crashes IG publisher</w:t>
+      </w:r>
+    </w:p>
+    <w:p>
+      <w:pPr>
+        <w:pStyle w:val="6"/>
+      </w:pPr>
+      <w:r>
+        <w:rPr>
+          <w:rFonts w:ascii="Times New Roman" w:hAnsi="Times New Roman" w:cs="Times New Roman" w:eastAsia="Times New Roman"/>
+          <w:color w:val="000000"/>
+        </w:rPr>
+        <w:t>Improvements</w:t>
+      </w:r>
+    </w:p>
+    <w:p>
+      <w:pPr>
+        <w:numPr>
+          <w:ilvl w:val="0"/>
+          <w:numId w:val="4"/>
+        </w:numPr>
+      </w:pPr>
+      <w:r/>
+      <w:r>
+        <w:rPr>
+          <w:rFonts w:ascii="Times New Roman" w:hAnsi="Times New Roman" w:cs="Times New Roman" w:eastAsia="Times New Roman"/>
           <w:sz w:val="24"/>
           <w:color w:val="000000"/>
         </w:rPr>
@@ -2115,40 +2169,32 @@
         <w:r>
           <w:rPr>
             <w:rStyle w:val="c13"/>
+            <w:rFonts w:ascii="Times New Roman" w:hAnsi="Times New Roman" w:cs="Times New Roman" w:eastAsia="Times New Roman"/>
             <w:sz w:val="24"/>
           </w:rPr>
-          <w:t>TRIFFHIR-322</w:t>
+          <w:t>TRIFFHIR-312</w:t>
         </w:r>
       </w:hyperlink>
       <w:r>
         <w:rPr>
+          <w:rFonts w:ascii="Times New Roman" w:hAnsi="Times New Roman" w:cs="Times New Roman" w:eastAsia="Times New Roman"/>
           <w:sz w:val="24"/>
           <w:color w:val="000000"/>
         </w:rPr>
-        <w:t>] - Generating snapshots when saving and loading</w:t>
-      </w:r>
-    </w:p>
-    <w:p>
-      <w:pPr>
-        <w:pStyle w:val="6"/>
-      </w:pPr>
-      <w:r>
-        <w:rPr>
-          <w:color w:val="000000"/>
-        </w:rPr>
-        <w:t>Defects</w:t>
-      </w:r>
-    </w:p>
-    <w:p>
-      <w:pPr>
-        <w:numPr>
-          <w:ilvl w:val="0"/>
-          <w:numId w:val="3"/>
-        </w:numPr>
-      </w:pPr>
-      <w:r/>
-      <w:r>
-        <w:rPr>
+        <w:t>] - Add the ability to reorder contacts in the IG Editor</w:t>
+      </w:r>
+    </w:p>
+    <w:p>
+      <w:pPr>
+        <w:numPr>
+          <w:ilvl w:val="0"/>
+          <w:numId w:val="4"/>
+        </w:numPr>
+      </w:pPr>
+      <w:r/>
+      <w:r>
+        <w:rPr>
+          <w:rFonts w:ascii="Times New Roman" w:hAnsi="Times New Roman" w:cs="Times New Roman" w:eastAsia="Times New Roman"/>
           <w:sz w:val="24"/>
           <w:color w:val="000000"/>
         </w:rPr>
@@ -2158,29 +2204,32 @@
         <w:r>
           <w:rPr>
             <w:rStyle w:val="c13"/>
+            <w:rFonts w:ascii="Times New Roman" w:hAnsi="Times New Roman" w:cs="Times New Roman" w:eastAsia="Times New Roman"/>
             <w:sz w:val="24"/>
           </w:rPr>
-          <w:t>TRIFFHIR-87</w:t>
+          <w:t>TRIFFHIR-338</w:t>
         </w:r>
       </w:hyperlink>
       <w:r>
         <w:rPr>
+          <w:rFonts w:ascii="Times New Roman" w:hAnsi="Times New Roman" w:cs="Times New Roman" w:eastAsia="Times New Roman"/>
           <w:sz w:val="24"/>
           <w:color w:val="000000"/>
         </w:rPr>
-        <w:t>] - View FHIR Implementation Guide generates "The specified page could not be found" error</w:t>
-      </w:r>
-    </w:p>
-    <w:p>
-      <w:pPr>
-        <w:numPr>
-          <w:ilvl w:val="0"/>
-          <w:numId w:val="3"/>
-        </w:numPr>
-      </w:pPr>
-      <w:r/>
-      <w:r>
-        <w:rPr>
+        <w:t>] - Move "Results" tab for Import to be inline each import type's tab</w:t>
+      </w:r>
+    </w:p>
+    <w:p>
+      <w:pPr>
+        <w:numPr>
+          <w:ilvl w:val="0"/>
+          <w:numId w:val="4"/>
+        </w:numPr>
+      </w:pPr>
+      <w:r/>
+      <w:r>
+        <w:rPr>
+          <w:rFonts w:ascii="Times New Roman" w:hAnsi="Times New Roman" w:cs="Times New Roman" w:eastAsia="Times New Roman"/>
           <w:sz w:val="24"/>
           <w:color w:val="000000"/>
         </w:rPr>
@@ -2190,668 +2239,19 @@
         <w:r>
           <w:rPr>
             <w:rStyle w:val="c13"/>
+            <w:rFonts w:ascii="Times New Roman" w:hAnsi="Times New Roman" w:cs="Times New Roman" w:eastAsia="Times New Roman"/>
             <w:sz w:val="24"/>
           </w:rPr>
-          <w:t>TRIFFHIR-178</w:t>
+          <w:t>TRIFFHIR-361</w:t>
         </w:r>
       </w:hyperlink>
       <w:r>
         <w:rPr>
+          <w:rFonts w:ascii="Times New Roman" w:hAnsi="Times New Roman" w:cs="Times New Roman" w:eastAsia="Times New Roman"/>
           <w:sz w:val="24"/>
           <w:color w:val="000000"/>
         </w:rPr>
-        <w:t>] - Editing Pages pop-up module (text-box) disappears when dragging a clicked mouse from inside to outside of module</w:t>
-      </w:r>
-    </w:p>
-    <w:p>
-      <w:pPr>
-        <w:numPr>
-          <w:ilvl w:val="0"/>
-          <w:numId w:val="3"/>
-        </w:numPr>
-      </w:pPr>
-      <w:r/>
-      <w:r>
-        <w:rPr>
-          <w:sz w:val="24"/>
-          <w:color w:val="000000"/>
-        </w:rPr>
-        <w:t>[</w:t>
-      </w:r>
-      <w:hyperlink r:id="hrId13">
-        <w:r>
-          <w:rPr>
-            <w:rStyle w:val="c13"/>
-            <w:sz w:val="24"/>
-          </w:rPr>
-          <w:t>TRIFFHIR-210</w:t>
-        </w:r>
-      </w:hyperlink>
-      <w:r>
-        <w:rPr>
-          <w:sz w:val="24"/>
-          <w:color w:val="000000"/>
-        </w:rPr>
-        <w:t>] - Errors during Export to GITHUB</w:t>
-      </w:r>
-    </w:p>
-    <w:p>
-      <w:pPr>
-        <w:numPr>
-          <w:ilvl w:val="0"/>
-          <w:numId w:val="3"/>
-        </w:numPr>
-      </w:pPr>
-      <w:r/>
-      <w:r>
-        <w:rPr>
-          <w:sz w:val="24"/>
-          <w:color w:val="000000"/>
-        </w:rPr>
-        <w:t>[</w:t>
-      </w:r>
-      <w:hyperlink r:id="hrId14">
-        <w:r>
-          <w:rPr>
-            <w:rStyle w:val="c13"/>
-            <w:sz w:val="24"/>
-          </w:rPr>
-          <w:t>TRIFFHIR-220</w:t>
-        </w:r>
-      </w:hyperlink>
-      <w:r>
-        <w:rPr>
-          <w:sz w:val="24"/>
-          <w:color w:val="000000"/>
-        </w:rPr>
-        <w:t>] - Wrong default FHIR version</w:t>
-      </w:r>
-    </w:p>
-    <w:p>
-      <w:pPr>
-        <w:numPr>
-          <w:ilvl w:val="0"/>
-          <w:numId w:val="3"/>
-        </w:numPr>
-      </w:pPr>
-      <w:r/>
-      <w:r>
-        <w:rPr>
-          <w:sz w:val="24"/>
-          <w:color w:val="000000"/>
-        </w:rPr>
-        <w:t>[</w:t>
-      </w:r>
-      <w:hyperlink r:id="hrId15">
-        <w:r>
-          <w:rPr>
-            <w:rStyle w:val="c13"/>
-            <w:sz w:val="24"/>
-          </w:rPr>
-          <w:t>TRIFFHIR-245</w:t>
-        </w:r>
-      </w:hyperlink>
-      <w:r>
-        <w:rPr>
-          <w:sz w:val="24"/>
-          <w:color w:val="000000"/>
-        </w:rPr>
-        <w:t>] - ServiceRequest/ServiceDefinition for CapabilityStatement &gt; ReST &gt; Resource &gt; Type</w:t>
-      </w:r>
-    </w:p>
-    <w:p>
-      <w:pPr>
-        <w:numPr>
-          <w:ilvl w:val="0"/>
-          <w:numId w:val="3"/>
-        </w:numPr>
-      </w:pPr>
-      <w:r/>
-      <w:r>
-        <w:rPr>
-          <w:sz w:val="24"/>
-          <w:color w:val="000000"/>
-        </w:rPr>
-        <w:t>[</w:t>
-      </w:r>
-      <w:hyperlink r:id="hrId16">
-        <w:r>
-          <w:rPr>
-            <w:rStyle w:val="c13"/>
-            <w:sz w:val="24"/>
-          </w:rPr>
-          <w:t>TRIFFHIR-255</w:t>
-        </w:r>
-      </w:hyperlink>
-      <w:r>
-        <w:rPr>
-          <w:sz w:val="24"/>
-          <w:color w:val="000000"/>
-        </w:rPr>
-        <w:t>] - Element profiling improvements</w:t>
-      </w:r>
-    </w:p>
-    <w:p>
-      <w:pPr>
-        <w:numPr>
-          <w:ilvl w:val="0"/>
-          <w:numId w:val="3"/>
-        </w:numPr>
-      </w:pPr>
-      <w:r/>
-      <w:r>
-        <w:rPr>
-          <w:sz w:val="24"/>
-          <w:color w:val="000000"/>
-        </w:rPr>
-        <w:t>[</w:t>
-      </w:r>
-      <w:hyperlink r:id="hrId17">
-        <w:r>
-          <w:rPr>
-            <w:rStyle w:val="c13"/>
-            <w:sz w:val="24"/>
-          </w:rPr>
-          <w:t>TRIFFHIR-277</w:t>
-        </w:r>
-      </w:hyperlink>
-      <w:r>
-        <w:rPr>
-          <w:sz w:val="24"/>
-          <w:color w:val="000000"/>
-        </w:rPr>
-        <w:t>] - Import text not adding file to project</w:t>
-      </w:r>
-    </w:p>
-    <w:p>
-      <w:pPr>
-        <w:numPr>
-          <w:ilvl w:val="0"/>
-          <w:numId w:val="3"/>
-        </w:numPr>
-      </w:pPr>
-      <w:r/>
-      <w:r>
-        <w:rPr>
-          <w:sz w:val="24"/>
-          <w:color w:val="000000"/>
-        </w:rPr>
-        <w:t>[</w:t>
-      </w:r>
-      <w:hyperlink r:id="hrId18">
-        <w:r>
-          <w:rPr>
-            <w:rStyle w:val="c13"/>
-            <w:sz w:val="24"/>
-          </w:rPr>
-          <w:t>TRIFFHIR-286</w:t>
-        </w:r>
-      </w:hyperlink>
-      <w:r>
-        <w:rPr>
-          <w:sz w:val="24"/>
-          <w:color w:val="000000"/>
-        </w:rPr>
-        <w:t>] - IG Publisher - Remove download text when "Download" = "No"</w:t>
-      </w:r>
-    </w:p>
-    <w:p>
-      <w:pPr>
-        <w:numPr>
-          <w:ilvl w:val="0"/>
-          <w:numId w:val="3"/>
-        </w:numPr>
-      </w:pPr>
-      <w:r/>
-      <w:r>
-        <w:rPr>
-          <w:sz w:val="24"/>
-          <w:color w:val="000000"/>
-        </w:rPr>
-        <w:t>[</w:t>
-      </w:r>
-      <w:hyperlink r:id="hrId19">
-        <w:r>
-          <w:rPr>
-            <w:rStyle w:val="c13"/>
-            <w:sz w:val="24"/>
-          </w:rPr>
-          <w:t>TRIFFHIR-287</w:t>
-        </w:r>
-      </w:hyperlink>
-      <w:r>
-        <w:rPr>
-          <w:sz w:val="24"/>
-          <w:color w:val="000000"/>
-        </w:rPr>
-        <w:t>] - Changing the Implementation Guide ID results in an error</w:t>
-      </w:r>
-    </w:p>
-    <w:p>
-      <w:pPr>
-        <w:numPr>
-          <w:ilvl w:val="0"/>
-          <w:numId w:val="3"/>
-        </w:numPr>
-      </w:pPr>
-      <w:r/>
-      <w:r>
-        <w:rPr>
-          <w:sz w:val="24"/>
-          <w:color w:val="000000"/>
-        </w:rPr>
-        <w:t>[</w:t>
-      </w:r>
-      <w:hyperlink r:id="hrId20">
-        <w:r>
-          <w:rPr>
-            <w:rStyle w:val="c13"/>
-            <w:sz w:val="24"/>
-          </w:rPr>
-          <w:t>TRIFFHIR-297</w:t>
-        </w:r>
-      </w:hyperlink>
-      <w:r>
-        <w:rPr>
-          <w:sz w:val="24"/>
-          <w:color w:val="000000"/>
-        </w:rPr>
-        <w:t>] - When the selected FHIR server is down, show an error message</w:t>
-      </w:r>
-    </w:p>
-    <w:p>
-      <w:pPr>
-        <w:numPr>
-          <w:ilvl w:val="0"/>
-          <w:numId w:val="3"/>
-        </w:numPr>
-      </w:pPr>
-      <w:r/>
-      <w:r>
-        <w:rPr>
-          <w:sz w:val="24"/>
-          <w:color w:val="000000"/>
-        </w:rPr>
-        <w:t>[</w:t>
-      </w:r>
-      <w:hyperlink r:id="hrId21">
-        <w:r>
-          <w:rPr>
-            <w:rStyle w:val="c13"/>
-            <w:sz w:val="24"/>
-          </w:rPr>
-          <w:t>TRIFFHIR-303</w:t>
-        </w:r>
-      </w:hyperlink>
-      <w:r>
-        <w:rPr>
-          <w:sz w:val="24"/>
-          <w:color w:val="000000"/>
-        </w:rPr>
-        <w:t>] - Remove non-standard characters from file name of pages when exporting</w:t>
-      </w:r>
-    </w:p>
-    <w:p>
-      <w:pPr>
-        <w:numPr>
-          <w:ilvl w:val="0"/>
-          <w:numId w:val="3"/>
-        </w:numPr>
-      </w:pPr>
-      <w:r/>
-      <w:r>
-        <w:rPr>
-          <w:sz w:val="24"/>
-          <w:color w:val="000000"/>
-        </w:rPr>
-        <w:t>[</w:t>
-      </w:r>
-      <w:hyperlink r:id="hrId22">
-        <w:r>
-          <w:rPr>
-            <w:rStyle w:val="c13"/>
-            <w:sz w:val="24"/>
-          </w:rPr>
-          <w:t>TRIFFHIR-308</w:t>
-        </w:r>
-      </w:hyperlink>
-      <w:r>
-        <w:rPr>
-          <w:sz w:val="24"/>
-          <w:color w:val="000000"/>
-        </w:rPr>
-        <w:t>] - User id (practitioner.id), not names, appear in permissions when creating new resources: code system and value sets</w:t>
-      </w:r>
-    </w:p>
-    <w:p>
-      <w:pPr>
-        <w:numPr>
-          <w:ilvl w:val="0"/>
-          <w:numId w:val="3"/>
-        </w:numPr>
-      </w:pPr>
-      <w:r/>
-      <w:r>
-        <w:rPr>
-          <w:sz w:val="24"/>
-          <w:color w:val="000000"/>
-        </w:rPr>
-        <w:t>[</w:t>
-      </w:r>
-      <w:hyperlink r:id="hrId23">
-        <w:r>
-          <w:rPr>
-            <w:rStyle w:val="c13"/>
-            <w:sz w:val="24"/>
-          </w:rPr>
-          <w:t>TRIFFHIR-313</w:t>
-        </w:r>
-      </w:hyperlink>
-      <w:r>
-        <w:rPr>
-          <w:sz w:val="24"/>
-          <w:color w:val="000000"/>
-        </w:rPr>
-        <w:t>] - Import Text option generates errors for copy/pasted XML</w:t>
-      </w:r>
-    </w:p>
-    <w:p>
-      <w:pPr>
-        <w:pStyle w:val="6"/>
-      </w:pPr>
-      <w:r>
-        <w:rPr>
-          <w:color w:val="000000"/>
-        </w:rPr>
-        <w:t>Improvements</w:t>
-      </w:r>
-    </w:p>
-    <w:p>
-      <w:pPr>
-        <w:numPr>
-          <w:ilvl w:val="0"/>
-          <w:numId w:val="4"/>
-        </w:numPr>
-      </w:pPr>
-      <w:r/>
-      <w:r>
-        <w:rPr>
-          <w:sz w:val="24"/>
-          <w:color w:val="000000"/>
-        </w:rPr>
-        <w:t>[</w:t>
-      </w:r>
-      <w:hyperlink r:id="hrId24">
-        <w:r>
-          <w:rPr>
-            <w:rStyle w:val="c13"/>
-            <w:sz w:val="24"/>
-          </w:rPr>
-          <w:t>TRIFFHIR-222</w:t>
-        </w:r>
-      </w:hyperlink>
-      <w:r>
-        <w:rPr>
-          <w:sz w:val="24"/>
-          <w:color w:val="000000"/>
-        </w:rPr>
-        <w:t>] - Separate functionality for "Other Resources" into two screens</w:t>
-      </w:r>
-    </w:p>
-    <w:p>
-      <w:pPr>
-        <w:numPr>
-          <w:ilvl w:val="0"/>
-          <w:numId w:val="4"/>
-        </w:numPr>
-      </w:pPr>
-      <w:r/>
-      <w:r>
-        <w:rPr>
-          <w:sz w:val="24"/>
-          <w:color w:val="000000"/>
-        </w:rPr>
-        <w:t>[</w:t>
-      </w:r>
-      <w:hyperlink r:id="hrId25">
-        <w:r>
-          <w:rPr>
-            <w:rStyle w:val="c13"/>
-            <w:sz w:val="24"/>
-          </w:rPr>
-          <w:t>TRIFFHIR-229</w:t>
-        </w:r>
-      </w:hyperlink>
-      <w:r>
-        <w:rPr>
-          <w:sz w:val="24"/>
-          <w:color w:val="000000"/>
-        </w:rPr>
-        <w:t>] - Create package-list.json in the root of the IG Publisher Package</w:t>
-      </w:r>
-    </w:p>
-    <w:p>
-      <w:pPr>
-        <w:numPr>
-          <w:ilvl w:val="0"/>
-          <w:numId w:val="4"/>
-        </w:numPr>
-      </w:pPr>
-      <w:r/>
-      <w:r>
-        <w:rPr>
-          <w:sz w:val="24"/>
-          <w:color w:val="000000"/>
-        </w:rPr>
-        <w:t>[</w:t>
-      </w:r>
-      <w:hyperlink r:id="hrId26">
-        <w:r>
-          <w:rPr>
-            <w:rStyle w:val="c13"/>
-            <w:sz w:val="24"/>
-          </w:rPr>
-          <w:t>TRIFFHIR-235</w:t>
-        </w:r>
-      </w:hyperlink>
-      <w:r>
-        <w:rPr>
-          <w:sz w:val="24"/>
-          <w:color w:val="000000"/>
-        </w:rPr>
-        <w:t>] - Add notification (exclamation point) when a Resource contains no permissions.</w:t>
-      </w:r>
-    </w:p>
-    <w:p>
-      <w:pPr>
-        <w:numPr>
-          <w:ilvl w:val="0"/>
-          <w:numId w:val="4"/>
-        </w:numPr>
-      </w:pPr>
-      <w:r/>
-      <w:r>
-        <w:rPr>
-          <w:sz w:val="24"/>
-          <w:color w:val="000000"/>
-        </w:rPr>
-        <w:t>[</w:t>
-      </w:r>
-      <w:hyperlink r:id="hrId27">
-        <w:r>
-          <w:rPr>
-            <w:rStyle w:val="c13"/>
-            <w:sz w:val="24"/>
-          </w:rPr>
-          <w:t>TRIFFHIR-247</w:t>
-        </w:r>
-      </w:hyperlink>
-      <w:r>
-        <w:rPr>
-          <w:sz w:val="24"/>
-          <w:color w:val="000000"/>
-        </w:rPr>
-        <w:t>] - Add button to delete IG from "Edit" screen</w:t>
-      </w:r>
-    </w:p>
-    <w:p>
-      <w:pPr>
-        <w:numPr>
-          <w:ilvl w:val="0"/>
-          <w:numId w:val="4"/>
-        </w:numPr>
-      </w:pPr>
-      <w:r/>
-      <w:r>
-        <w:rPr>
-          <w:sz w:val="24"/>
-          <w:color w:val="000000"/>
-        </w:rPr>
-        <w:t>[</w:t>
-      </w:r>
-      <w:hyperlink r:id="hrId28">
-        <w:r>
-          <w:rPr>
-            <w:rStyle w:val="c13"/>
-            <w:sz w:val="24"/>
-          </w:rPr>
-          <w:t>TRIFFHIR-248</w:t>
-        </w:r>
-      </w:hyperlink>
-      <w:r>
-        <w:rPr>
-          <w:sz w:val="24"/>
-          <w:color w:val="000000"/>
-        </w:rPr>
-        <w:t>] - Update references when changing the ID of a resource</w:t>
-      </w:r>
-    </w:p>
-    <w:p>
-      <w:pPr>
-        <w:numPr>
-          <w:ilvl w:val="0"/>
-          <w:numId w:val="4"/>
-        </w:numPr>
-      </w:pPr>
-      <w:r/>
-      <w:r>
-        <w:rPr>
-          <w:sz w:val="24"/>
-          <w:color w:val="000000"/>
-        </w:rPr>
-        <w:t>[</w:t>
-      </w:r>
-      <w:hyperlink r:id="hrId29">
-        <w:r>
-          <w:rPr>
-            <w:rStyle w:val="c13"/>
-            <w:sz w:val="24"/>
-          </w:rPr>
-          <w:t>TRIFFHIR-288</w:t>
-        </w:r>
-      </w:hyperlink>
-      <w:r>
-        <w:rPr>
-          <w:sz w:val="24"/>
-          <w:color w:val="000000"/>
-        </w:rPr>
-        <w:t>] - Ability to Export a Transaction Bundle</w:t>
-      </w:r>
-    </w:p>
-    <w:p>
-      <w:pPr>
-        <w:numPr>
-          <w:ilvl w:val="0"/>
-          <w:numId w:val="4"/>
-        </w:numPr>
-      </w:pPr>
-      <w:r/>
-      <w:r>
-        <w:rPr>
-          <w:sz w:val="24"/>
-          <w:color w:val="000000"/>
-        </w:rPr>
-        <w:t>[</w:t>
-      </w:r>
-      <w:hyperlink r:id="hrId30">
-        <w:r>
-          <w:rPr>
-            <w:rStyle w:val="c13"/>
-            <w:sz w:val="24"/>
-          </w:rPr>
-          <w:t>TRIFFHIR-320</w:t>
-        </w:r>
-      </w:hyperlink>
-      <w:r>
-        <w:rPr>
-          <w:sz w:val="24"/>
-          <w:color w:val="000000"/>
-        </w:rPr>
-        <w:t>] - Remove 'Introduction' header so only 'Description' remains</w:t>
-      </w:r>
-    </w:p>
-    <w:p>
-      <w:pPr>
-        <w:numPr>
-          <w:ilvl w:val="0"/>
-          <w:numId w:val="4"/>
-        </w:numPr>
-      </w:pPr>
-      <w:r/>
-      <w:r>
-        <w:rPr>
-          <w:sz w:val="24"/>
-          <w:color w:val="000000"/>
-        </w:rPr>
-        <w:t>[</w:t>
-      </w:r>
-      <w:hyperlink r:id="hrId31">
-        <w:r>
-          <w:rPr>
-            <w:rStyle w:val="c13"/>
-            <w:sz w:val="24"/>
-          </w:rPr>
-          <w:t>TRIFFHIR-324</w:t>
-        </w:r>
-      </w:hyperlink>
-      <w:r>
-        <w:rPr>
-          <w:sz w:val="24"/>
-          <w:color w:val="000000"/>
-        </w:rPr>
-        <w:t>] - Support elementdefinition-profile-element extension in type settings within editor</w:t>
-      </w:r>
-    </w:p>
-    <w:p>
-      <w:pPr>
-        <w:numPr>
-          <w:ilvl w:val="0"/>
-          <w:numId w:val="4"/>
-        </w:numPr>
-      </w:pPr>
-      <w:r/>
-      <w:r>
-        <w:rPr>
-          <w:sz w:val="24"/>
-          <w:color w:val="000000"/>
-        </w:rPr>
-        <w:t>[</w:t>
-      </w:r>
-      <w:hyperlink r:id="hrId32">
-        <w:r>
-          <w:rPr>
-            <w:rStyle w:val="c13"/>
-            <w:sz w:val="24"/>
-          </w:rPr>
-          <w:t>TRIFFHIR-326</w:t>
-        </w:r>
-      </w:hyperlink>
-      <w:r>
-        <w:rPr>
-          <w:sz w:val="24"/>
-          <w:color w:val="000000"/>
-        </w:rPr>
-        <w:t>] - Allow editing flags and cardinality from element table</w:t>
+        <w:t>] - ignoreWarnings.txt format changes</w:t>
       </w:r>
       <w:r/>
       <w:r/>
@@ -3060,6 +2460,13 @@
       <w:r>
         <w:t>Users can click their name at the top right side of the screen to further edit the profile for their user on the selected FHIR server.</w:t>
       </w:r>
+    </w:p>
+    <w:p>
+      <w:r>
+        <w:t/>
+      </w:r>
+    </w:p>
+    <w:p>
       <w:r/>
       <w:r/>
       <w:r/>
@@ -3346,7 +2753,7 @@
       <w:r>
         <w:t xml:space="preserve">A label indicating the user that is currently logged in. You may click on your name to edit your profile. A user is represented as a FHIR </w:t>
       </w:r>
-      <w:hyperlink r:id="hrId33" target="_blank">
+      <w:hyperlink r:id="hrId13" target="_blank">
         <w:r>
           <w:rPr>
             <w:rStyle w:val="c13"/>
@@ -4627,7 +4034,7 @@
       <w:r>
         <w:t xml:space="preserve"> then all profiles (StructureDefinition resources) within the Implementation Guide must have URLs that start with </w:t>
       </w:r>
-      <w:hyperlink r:id="hrId34">
+      <w:hyperlink r:id="hrId14">
         <w:r>
           <w:rPr>
             <w:rStyle w:val="c13"/>
@@ -5741,7 +5148,7 @@
       <w:r>
         <w:t xml:space="preserve">HTML exports produce a package (ZIP file) for use with the FHIR </w:t>
       </w:r>
-      <w:hyperlink r:id="hrId35" target="_blank">
+      <w:hyperlink r:id="hrId15" target="_blank">
         <w:r>
           <w:rPr>
             <w:rStyle w:val="c13"/>
@@ -5781,7 +5188,7 @@
       <w:r>
         <w:t xml:space="preserve">Bundle exports produce a single download (pretty quickly) as a single XML file. This XML file is a FHIR </w:t>
       </w:r>
-      <w:hyperlink r:id="hrId36" target="_blank">
+      <w:hyperlink r:id="hrId16" target="_blank">
         <w:r>
           <w:rPr>
             <w:rStyle w:val="c13"/>
@@ -6173,7 +5580,7 @@
       <w:r>
         <w:t xml:space="preserve">ID - This is the ID of the value set. This value in this column is repeated for each code/row. The value must be formatted as a </w:t>
       </w:r>
-      <w:hyperlink r:id="hrId37" target="_blank" w:anchor="id">
+      <w:hyperlink r:id="hrId17" target="_blank" w:anchor="id">
         <w:r>
           <w:rPr>
             <w:rStyle w:val="c13"/>
@@ -6577,7 +5984,7 @@
       <w:r>
         <w:t xml:space="preserve">When publishing an implementation guide from the "Publish" screen, the FHIR server's </w:t>
       </w:r>
-      <w:hyperlink r:id="hrId38" target="_blank">
+      <w:hyperlink r:id="hrId18" target="_blank">
         <w:r>
           <w:rPr>
             <w:rStyle w:val="c13"/>
@@ -6585,7 +5992,7 @@
           <w:t>$validate operation</w:t>
         </w:r>
       </w:hyperlink>
-      <w:hyperlink r:id="hrId39" target="_blank">
+      <w:hyperlink r:id="hrId19" target="_blank">
         <w:r>
           <w:rPr>
             <w:rStyle w:val="c13"/>
@@ -7402,6 +6809,8 @@
       <w:r>
         <w:rPr>
           <w:b/>
+          <w:i/>
+          <w:sz w:val="28"/>
         </w:rPr>
         <w:t>My implementation guide has pages, but the table of contents is empty?</w:t>
       </w:r>
@@ -7416,6 +6825,129 @@
         <w:pStyle w:val="4"/>
       </w:pPr>
       <w:r>
+        <w:t xml:space="preserve">Home Screen stuck on 'Loading' </w:t>
+      </w:r>
+    </w:p>
+    <w:p>
+      <w:r>
+        <w:t xml:space="preserve">Based on your web browser storage settings, Trifolia on FHIR may 'hang" or "stall' at the Loading page with the orange circle. Clearing historical browsing information typically resolves this issue. Please follow the below steps based on the web browser you are using to access Trifolia on FHIR; if the issue is not resolved by the below steps, please submit a ticket and specify which browser you are using. </w:t>
+      </w:r>
+    </w:p>
+    <w:p>
+      <w:r>
+        <w:t/>
+      </w:r>
+    </w:p>
+    <w:p>
+      <w:r>
+        <w:t>If using Chrome:</w:t>
+      </w:r>
+    </w:p>
+    <w:p>
+      <w:r>
+        <w:t>- Select Options (three vertical dots to right of URL address bar within Chrome) and select 'History'</w:t>
+      </w:r>
+    </w:p>
+    <w:p>
+      <w:r>
+        <w:t>- Open History page and select 'Clear Browsing data' from left pane</w:t>
+      </w:r>
+    </w:p>
+    <w:p>
+      <w:r>
+        <w:t>- Refresh the page</w:t>
+      </w:r>
+    </w:p>
+    <w:p>
+      <w:r>
+        <w:t/>
+      </w:r>
+    </w:p>
+    <w:p>
+      <w:r>
+        <w:t>If using Internet Explorer:</w:t>
+      </w:r>
+    </w:p>
+    <w:p>
+      <w:r>
+        <w:t>- Select the gear icon (to the right of the URL address bar within IE) and select 'Internet Options'</w:t>
+      </w:r>
+    </w:p>
+    <w:p>
+      <w:r>
+        <w:t>- On the General Tab, click 'Delete...' button under Browsing History</w:t>
+      </w:r>
+    </w:p>
+    <w:p>
+      <w:r>
+        <w:t>- Apply &gt; OK</w:t>
+      </w:r>
+    </w:p>
+    <w:p>
+      <w:r>
+        <w:t/>
+      </w:r>
+    </w:p>
+    <w:p>
+      <w:r>
+        <w:t>If using Safari:</w:t>
+      </w:r>
+    </w:p>
+    <w:p>
+      <w:r>
+        <w:t>- Select Develop (drop down top top) then 'Show JavaScript Console' (or Option-Command-C)</w:t>
+      </w:r>
+    </w:p>
+    <w:p>
+      <w:r>
+        <w:t>- Select Storage Tab</w:t>
+      </w:r>
+    </w:p>
+    <w:p>
+      <w:r>
+        <w:t>- Highlight Local Storage - trifolia-fhir.lantanagroup.com and Application Cache</w:t>
+      </w:r>
+    </w:p>
+    <w:p>
+      <w:r>
+        <w:t>- Select each of the key values and press Delete key to remove each of them</w:t>
+      </w:r>
+    </w:p>
+    <w:p>
+      <w:r>
+        <w:t>- After having removed each key/value pair, refresh the page</w:t>
+      </w:r>
+    </w:p>
+    <w:p>
+      <w:r>
+        <w:t/>
+      </w:r>
+    </w:p>
+    <w:p>
+      <w:r>
+        <w:t>If using Microsoft Edge</w:t>
+      </w:r>
+    </w:p>
+    <w:p>
+      <w:r>
+        <w:t>- Select three horizontal dots (to the right of the URL address bar within Edge)</w:t>
+      </w:r>
+    </w:p>
+    <w:p>
+      <w:r>
+        <w:t>- History &gt; Clear Browsing Data (Ctrl + Shift + Delete)</w:t>
+      </w:r>
+    </w:p>
+    <w:p>
+      <w:r>
+        <w:t/>
+      </w:r>
+    </w:p>
+    <w:p>
+      <w:pPr>
+        <w:pStyle w:val="4"/>
+      </w:pPr>
+      <w:r>
         <w:t>Exporting/Publishing with the FHIR IG Publisher</w:t>
       </w:r>
     </w:p>
@@ -7431,6 +6963,587 @@
       <w:r>
         <w:t>This may be due to dependencies being listed in the ImplementationGuide resource incorrectly.</w:t>
       </w:r>
+    </w:p>
+    <w:p>
+      <w:r>
+        <w:t/>
+      </w:r>
+    </w:p>
+    <w:p>
+      <w:pPr>
+        <w:pStyle w:val="4"/>
+      </w:pPr>
+      <w:r>
+        <w:t>Publishing with the FHIR IG Publisher - Sample errors and steps to resolve</w:t>
+      </w:r>
+    </w:p>
+    <w:p>
+      <w:r>
+        <w:t/>
+      </w:r>
+    </w:p>
+    <w:tbl>
+      <w:tblPr>
+        <w:tblW w:w="5000" w:type="pct"/>
+        <w:tblLayout w:type="fixed"/>
+        <w:tblBorders>
+          <w:left w:val="single" w:sz="6" w:color="auto"/>
+          <w:top w:val="single" w:sz="6" w:color="auto"/>
+          <w:right w:val="single" w:sz="6" w:color="auto"/>
+          <w:bottom w:val="single" w:sz="6" w:color="auto"/>
+          <w:insideH w:val="single" w:sz="6" w:color="auto"/>
+          <w:insideV w:val="single" w:sz="6" w:color="auto"/>
+        </w:tblBorders>
+        <w:tblCellMar>
+          <w:top w:w="15" w:type="dxa"/>
+          <w:left w:w="15" w:type="dxa"/>
+          <w:bottom w:w="15" w:type="dxa"/>
+          <w:right w:w="15" w:type="dxa"/>
+        </w:tblCellMar>
+        <w:tblCellSpacing w:w="15" w:type="dxa"/>
+      </w:tblPr>
+      <w:tblGrid>
+        <w:gridCol w:w="4665"/>
+        <w:gridCol w:w="4665"/>
+      </w:tblGrid>
+      <w:tr>
+        <w:tc>
+          <w:p>
+            <w:pPr>
+              <w:jc w:val="center"/>
+            </w:pPr>
+            <w:r>
+              <w:rPr>
+                <w:b/>
+                <w:sz w:val="24"/>
+              </w:rPr>
+              <w:t>Publisher Error</w:t>
+            </w:r>
+          </w:p>
+        </w:tc>
+        <w:tc>
+          <w:p>
+            <w:pPr>
+              <w:jc w:val="center"/>
+            </w:pPr>
+            <w:r>
+              <w:rPr>
+                <w:b/>
+                <w:sz w:val="24"/>
+              </w:rPr>
+              <w:t>Steps To Resolve</w:t>
+            </w:r>
+          </w:p>
+        </w:tc>
+      </w:tr>
+      <w:tr>
+        <w:tc>
+          <w:p>
+            <w:r>
+              <w:rPr>
+                <w:color w:val="000000"/>
+              </w:rPr>
+              <w:t>Core Package hl7.fhir.r4.core#4.0.1</w:t>
+            </w:r>
+            <w:r>
+              <w:br/>
+            </w:r>
+            <w:r>
+              <w:rPr>
+                <w:color w:val="000000"/>
+              </w:rPr>
+              <w:t>Terminology Cache is at XXXXXX-119SfCPC7TIac/input-cache/txcache. 0 files in cache (00:13.0263)</w:t>
+            </w:r>
+            <w:r>
+              <w:br/>
+            </w:r>
+            <w:r>
+              <w:rPr>
+                <w:color w:val="000000"/>
+              </w:rPr>
+              <w:t>WARNING: Running without terminology server - terminology content will likely not publish correctly (00:13.0265)</w:t>
+            </w:r>
+            <w:r>
+              <w:br/>
+            </w:r>
+            <w:r>
+              <w:rPr>
+                <w:color w:val="000000"/>
+              </w:rPr>
+              <w:t>Load Package hl7.fhir.pubpack#0.0.4</w:t>
+            </w:r>
+            <w:r>
+              <w:br/>
+            </w:r>
+            <w:r>
+              <w:rPr>
+                <w:color w:val="000000"/>
+              </w:rPr>
+              <w:t>Load Package hl7.fhir.xver-extensions#0.0.3</w:t>
+            </w:r>
+            <w:r>
+              <w:br/>
+            </w:r>
+            <w:r>
+              <w:rPr>
+                <w:color w:val="000000"/>
+              </w:rPr>
+              <w:t>Dependency 'hl7.fhir.us.cor' has no id, so can't be referred to in markdown in the IG (00:13.0431)</w:t>
+            </w:r>
+            <w:r>
+              <w:br/>
+            </w:r>
+            <w:r>
+              <w:rPr>
+                <w:color w:val="000000"/>
+              </w:rPr>
+              <w:t>Publishing Content Failed: The package 'hl7.fhir.us.cor' has not entry on the current build server (00:13.0432</w:t>
+            </w:r>
+            <w:r>
+              <w:rPr>
+                <w:rFonts w:ascii="Courier New" w:hAnsi="Courier New" w:cs="Courier New" w:eastAsia="Courier New"/>
+                <w:color w:val="000000"/>
+              </w:rPr>
+              <w:t>)</w:t>
+            </w:r>
+            <w:r>
+              <w:rPr>
+                <w:b/>
+                <w:color w:val="8B0000"/>
+              </w:rPr>
+              <w:t>Dependency 'http://hl7.org/fhir/us/core' has no id, so can't be referred to in markdown in the IG (00:13.0871)</w:t>
+            </w:r>
+          </w:p>
+          <w:p>
+            <w:r>
+              <w:rPr>
+                <w:b/>
+                <w:color w:val="8B0000"/>
+              </w:rPr>
+              <w:t xml:space="preserve">Publishing Content Failed: The package 'http://hl7.org/fhir/us/core' has no entry on the current build server </w:t>
+            </w:r>
+            <w:r>
+              <w:t>(00:13.0872)</w:t>
+            </w:r>
+          </w:p>
+        </w:tc>
+        <w:tc>
+          <w:p>
+            <w:r>
+              <w:t>1.  Go to https://fhir.github.io/auto-ig-builder/builds.html</w:t>
+            </w:r>
+          </w:p>
+          <w:p>
+            <w:r>
+              <w:t>2.  Search for the HL7 / US-Core-R4 in the list of Implementation Guides</w:t>
+            </w:r>
+          </w:p>
+          <w:p>
+            <w:r>
+              <w:t>3.  Click on the "gh" option, and double-click on the  US-Core-R4/package-list.json file</w:t>
+            </w:r>
+          </w:p>
+          <w:p>
+            <w:r>
+              <w:t>4.  Open the Implementation Guide in the IG Editor</w:t>
+            </w:r>
+          </w:p>
+          <w:p>
+            <w:r>
+              <w:t>5.  From the General Tab, scroll down to the Dependencies section</w:t>
+            </w:r>
+          </w:p>
+          <w:p>
+            <w:r>
+              <w:t>6.  Enter the "canonical" value from the package-list.json in the URI Field</w:t>
+            </w:r>
+          </w:p>
+          <w:p>
+            <w:r>
+              <w:t>7.  Enter the "package-id" value from the package-list.json file in the Package ID field in ToF</w:t>
+            </w:r>
+          </w:p>
+          <w:p>
+            <w:r>
+              <w:t>8.  Enter the "title" value from the package-list.json in the Name Field</w:t>
+            </w:r>
+          </w:p>
+          <w:p>
+            <w:r>
+              <w:t>9.  Enter the "version" value from the package-list.json in the Version Field</w:t>
+            </w:r>
+          </w:p>
+          <w:p>
+            <w:r>
+              <w:t>10.  Save the implementation guide and Publish</w:t>
+            </w:r>
+          </w:p>
+        </w:tc>
+      </w:tr>
+      <w:tr>
+        <w:tc>
+          <w:p>
+            <w:r>
+              <w:t xml:space="preserve">Publishing Content Failed: </w:t>
+            </w:r>
+            <w:r>
+              <w:rPr>
+                <w:b/>
+                <w:color w:val="8B0000"/>
+              </w:rPr>
+              <w:t>Error generating snapshot</w:t>
+            </w:r>
+            <w:r>
+              <w:t xml:space="preserve"> for CCDAonFHIRCarePlan(CCDA-on-FHIR-Care-Plan): </w:t>
+            </w:r>
+            <w:r>
+              <w:rPr>
+                <w:b/>
+                <w:color w:val="8B0000"/>
+              </w:rPr>
+              <w:t xml:space="preserve">Cannot find or generate snapshot for base definition </w:t>
+            </w:r>
+            <w:r>
+              <w:t>(http://hl7.org/fhir/us/ccda-r4/StructureDefinition/CCDA-on-FHIR-US-Realm-Header from http://hl7.org/fhir/us/ccda-r4/StructureDefinition/CCDA-on-FHIR-Care-Plan) (00:16.0887)</w:t>
+            </w:r>
+          </w:p>
+        </w:tc>
+        <w:tc>
+          <w:p>
+            <w:r>
+              <w:t>1.   Open the Implementation Guide in Trifolia on FHIR</w:t>
+            </w:r>
+          </w:p>
+          <w:p>
+            <w:r>
+              <w:t>2.   In Browse-Profiles, check that a profile exists for the Resource in the Error</w:t>
+            </w:r>
+          </w:p>
+          <w:p>
+            <w:r>
+              <w:t>3.   Confirm the base definition for the Resource is a valid HL7 resource</w:t>
+            </w:r>
+          </w:p>
+          <w:p>
+            <w:r>
+              <w:t>4.   Correct the base definition URI if necessary</w:t>
+            </w:r>
+          </w:p>
+          <w:p>
+            <w:r>
+              <w:t>5.   Save the Profile and Publish</w:t>
+            </w:r>
+          </w:p>
+        </w:tc>
+      </w:tr>
+      <w:tr>
+        <w:tc>
+          <w:p>
+            <w:r>
+              <w:t>[xslt] Processing XXXXXX-1WQAeNUFyeelt/template/onGenerate-ig-updated.xml to /tmp/tmp-1WQAeNUFyeelt/temp/pages/_includes/artifacts.xml</w:t>
+            </w:r>
+          </w:p>
+          <w:p>
+            <w:r>
+              <w:t>[xslt] Loading stylesheet XXXXXX-1WQAeNUFyeelt/template/scripts/createArtifactSummary.xslt</w:t>
+            </w:r>
+          </w:p>
+          <w:p>
+            <w:r>
+              <w:t>onGenerate.jira.setup:</w:t>
+            </w:r>
+          </w:p>
+          <w:p>
+            <w:r>
+              <w:t>[xslt] Processing XXXXXX-1WQAeNUFyeelt/template/onGenerate-ig-updated.xml to /tmp/tmp-1WQAeNUFyeelt/template/properties.txt</w:t>
+            </w:r>
+          </w:p>
+          <w:p>
+            <w:r>
+              <w:t>[xslt] Loading stylesheet XXXXXX-1WQAeNUFyeelt/template/scripts/onGenerate.genProperties.xslt</w:t>
+            </w:r>
+          </w:p>
+          <w:p>
+            <w:r>
+              <w:rPr>
+                <w:b/>
+                <w:color w:val="8B0000"/>
+              </w:rPr>
+              <w:t>When using the HL7 template, the IG id must start with "hl7." - found IHE.PCS</w:t>
+            </w:r>
+          </w:p>
+          <w:p>
+            <w:r>
+              <w:t>[xslt] XXXXXX-1WQAeNUFyeelt/template/scripts/onGenerate.genProperties.xslt:24: Fatal Error! Processing terminated by xsl:message at line 24 in onGenerate.genProperties.xslt</w:t>
+            </w:r>
+          </w:p>
+          <w:p>
+            <w:r>
+              <w:t>[xslt] Failed to process XXXXXX-1WQAeNUFyeelt/template/onGenerate-ig-updated.xml</w:t>
+            </w:r>
+          </w:p>
+        </w:tc>
+        <w:tc>
+          <w:p>
+            <w:r>
+              <w:t>1.   Open the Implementation Guide in Trifolia on FHIR IG Editor</w:t>
+            </w:r>
+          </w:p>
+          <w:p>
+            <w:r>
+              <w:t>2.   In the General tab, Confirm “Package ID” that starts with “hl7.</w:t>
+            </w:r>
+          </w:p>
+          <w:p>
+            <w:r>
+              <w:t xml:space="preserve">3.   If not, update the Package ID e.g hl7.fhir.us.mytestig, and Save the IG </w:t>
+            </w:r>
+          </w:p>
+          <w:p>
+            <w:r>
+              <w:t>4.   Publish the IG and confirm ."</w:t>
+            </w:r>
+            <w:r>
+              <w:rPr>
+                <w:i/>
+              </w:rPr>
+              <w:t>the IG id must start with hl7"</w:t>
+            </w:r>
+            <w:r>
+              <w:t xml:space="preserve"> error is resolved</w:t>
+            </w:r>
+          </w:p>
+          <w:p>
+            <w:r>
+              <w:t/>
+            </w:r>
+          </w:p>
+        </w:tc>
+      </w:tr>
+      <w:tr>
+        <w:tc>
+          <w:p>
+            <w:r>
+              <w:t>Connect to Terminology Server at http://tx.fhir.org                              (00:12.0948)</w:t>
+            </w:r>
+          </w:p>
+          <w:p>
+            <w:r>
+              <w:t>Publishing Content Failed: Unable to connect to terminology server. Use parameter '-tx n/a' tun run without using terminology services to validate LOINC, SNOMED, ICD-X etc. Error = Error sending Http Request: Connect to tx.fhir.org:80 timed out (00:23.0042) (00:23.0045)</w:t>
+            </w:r>
+          </w:p>
+          <w:p>
+            <w:r>
+              <w:t>Use -? to get command line help (00:23.0046) (00:23.0047)</w:t>
+            </w:r>
+          </w:p>
+          <w:p>
+            <w:r>
+              <w:t>Stack Dump (for debugging):  (00:23.0048)</w:t>
+            </w:r>
+          </w:p>
+          <w:p>
+            <w:r>
+              <w:t xml:space="preserve">org.hl7.fhir.exceptions.FHIRException: </w:t>
+            </w:r>
+            <w:r>
+              <w:rPr>
+                <w:b/>
+                <w:color w:val="8B0000"/>
+              </w:rPr>
+              <w:t xml:space="preserve">Unable to connect to terminology server. Use parameter '-tx n/a' tun run without using terminology services to validate LOINC, SNOMED, ICD-X etc. Error = Error sending Http Request: Connect to tx.fhir.org:80 timed out </w:t>
+            </w:r>
+            <w:r>
+              <w:t>...</w:t>
+            </w:r>
+          </w:p>
+          <w:p>
+            <w:r>
+              <w:t>IG Publisher finished with code 1</w:t>
+            </w:r>
+          </w:p>
+          <w:p>
+            <w:r>
+              <w:t>Won't copy output to deployment path.</w:t>
+            </w:r>
+          </w:p>
+        </w:tc>
+        <w:tc>
+          <w:p>
+            <w:r>
+              <w:rPr>
+                <w:color w:val="1D1C1D"/>
+                <w:shd w:val="clear" w:color="auto" w:fill="F8F8F8"/>
+              </w:rPr>
+              <w:t>1.  When Publishing, and the "Use Terminology Server" is "Yes", it tells the ig publisher to use </w:t>
+            </w:r>
+            <w:hyperlink r:id="hrId20">
+              <w:r>
+                <w:rPr>
+                  <w:rStyle w:val="c13"/>
+                  <w:u w:val="none"/>
+                  <w:color w:val="001264"/>
+                  <w:shd w:val="clear" w:color="auto" w:fill="F8F8F8"/>
+                </w:rPr>
+                <w:t>tx.fhir.org</w:t>
+              </w:r>
+            </w:hyperlink>
+          </w:p>
+          <w:p>
+            <w:r>
+              <w:rPr>
+                <w:color w:val="1D1C1D"/>
+                <w:shd w:val="clear" w:color="auto" w:fill="F8F8F8"/>
+              </w:rPr>
+              <w:t xml:space="preserve">2.  If the IG you are publishing </w:t>
+            </w:r>
+            <w:r>
+              <w:rPr>
+                <w:color w:val="1D1C1D"/>
+                <w:shd w:val="clear" w:color="auto" w:fill="FFFFFF"/>
+              </w:rPr>
+              <w:t xml:space="preserve">needs to check VSAC, and this message appears, </w:t>
+            </w:r>
+            <w:r>
+              <w:rPr>
+                <w:b/>
+                <w:i/>
+                <w:color w:val="1D1C1D"/>
+                <w:shd w:val="clear" w:color="auto" w:fill="F8F8F8"/>
+              </w:rPr>
+              <w:t xml:space="preserve">Connect to tx.fhir.org:80 timed out </w:t>
+            </w:r>
+            <w:r>
+              <w:rPr>
+                <w:color w:val="1D1C1D"/>
+                <w:shd w:val="clear" w:color="auto" w:fill="F8F8F8"/>
+              </w:rPr>
+              <w:t>indicates that Trifolia on FHIR cannot connect to the terminology server at tx.fhir.org</w:t>
+            </w:r>
+          </w:p>
+          <w:p>
+            <w:r>
+              <w:rPr>
+                <w:color w:val="1D1C1D"/>
+                <w:shd w:val="clear" w:color="auto" w:fill="FFFFFF"/>
+              </w:rPr>
+              <w:t>3.  T</w:t>
+            </w:r>
+            <w:r>
+              <w:rPr>
+                <w:color w:val="1D1C1D"/>
+                <w:shd w:val="clear" w:color="auto" w:fill="F8F8F8"/>
+              </w:rPr>
+              <w:t xml:space="preserve">he probable cause for this issue is that the terminology server could be down temporarily. </w:t>
+            </w:r>
+          </w:p>
+          <w:p>
+            <w:r>
+              <w:rPr>
+                <w:color w:val="1D1C1D"/>
+                <w:shd w:val="clear" w:color="auto" w:fill="F8F8F8"/>
+              </w:rPr>
+              <w:t>4.  Suggest trying again to publish the IG in an hour or two.</w:t>
+            </w:r>
+          </w:p>
+          <w:p>
+            <w:r>
+              <w:rPr>
+                <w:color w:val="1D1C1D"/>
+                <w:shd w:val="clear" w:color="auto" w:fill="F8F8F8"/>
+              </w:rPr>
+              <w:t xml:space="preserve">5.  If If the IG you are publishing does not </w:t>
+            </w:r>
+            <w:r>
+              <w:rPr>
+                <w:color w:val="1D1C1D"/>
+                <w:shd w:val="clear" w:color="auto" w:fill="FFFFFF"/>
+              </w:rPr>
+              <w:t xml:space="preserve">need to check VSAC, then set the "Use Terminology Server" option to "No" during publishing.  </w:t>
+            </w:r>
+          </w:p>
+        </w:tc>
+      </w:tr>
+      <w:tr>
+        <w:tc>
+          <w:p>
+            <w:r>
+              <w:t>java.lang.Exception: Error generating snapshot for XXX/tmp-1anxpCfYdgSBM/input/resources/structuredefinition/extension-ig-page-content(extension-ig-page-content): Unable to generate snapshot for https://trifolia-on-fhir.lantanagroup.com/StructureDefinition/extension-ig-page-content in /tmp/tmp-1anxpCfYdgSBM/input/resources/ structuredefinition/extension-ig-page-content ....</w:t>
+            </w:r>
+            <w:r>
+              <w:rPr>
+                <w:b/>
+                <w:color w:val="8B0000"/>
+              </w:rPr>
+              <w:t>.Caused by: org.hl7.fhir.exceptions.DefinitionException: StructureDefinition https://trifolia-on-fhir.lantanagroup.com/StructureDefinition/extension-ig-page-content</w:t>
+            </w:r>
+            <w:r>
+              <w:t xml:space="preserve"> at Extension.value[x]: illegal constrained type Resource from base64Binary, boolean, canonical, code, date, dateTime, decimal, id, instant, integer, markdown, oid, positiveInt, string, time, unsignedInt, uri, url, uuid, Address, Age, Annotation, Attachment, CodeableConcept, Coding, ContactPoint, Count, Distance, Duration, HumanName, Identifier, Money, Period, Quantity, Range, Ratio, Reference, SampledData, Signature, Timing, ContactDetail, Contributor, DataRequirement, Expression, ParameterDefinition, RelatedArtifact, TriggerDefinition, UsageContext, Dosage, Meta in http://hl7.org/fhir/StructureDefinition/ Extension</w:t>
+            </w:r>
+          </w:p>
+        </w:tc>
+        <w:tc>
+          <w:p>
+            <w:r>
+              <w:t>1.  Open the Implementation Guide in Trifolia on FHIR</w:t>
+            </w:r>
+          </w:p>
+          <w:p>
+            <w:r>
+              <w:t>2.  Open the profile referenced in the error using the Profile Editor</w:t>
+            </w:r>
+          </w:p>
+          <w:p>
+            <w:r>
+              <w:t>3.  In the Elements tab, confirmed the Type for each constrained element is correct, and if not make the necessary corrections.</w:t>
+            </w:r>
+          </w:p>
+          <w:p>
+            <w:r>
+              <w:t>4.  For each constrained element, confirm the Type Referenced Profile URL is correct, if not make the necessary corrections.</w:t>
+            </w:r>
+          </w:p>
+          <w:p>
+            <w:r>
+              <w:t xml:space="preserve">5.  Save the Profile updates, if any, and Publish the IG. </w:t>
+            </w:r>
+          </w:p>
+        </w:tc>
+      </w:tr>
+      <w:tr>
+        <w:tc>
+          <w:p>
+            <w:r>
+              <w:t/>
+            </w:r>
+          </w:p>
+        </w:tc>
+        <w:tc>
+          <w:p>
+            <w:r>
+              <w:t/>
+            </w:r>
+          </w:p>
+        </w:tc>
+      </w:tr>
+      <w:tr>
+        <w:tc>
+          <w:p>
+            <w:r>
+              <w:t/>
+            </w:r>
+          </w:p>
+        </w:tc>
+        <w:tc>
+          <w:p>
+            <w:r>
+              <w:t/>
+            </w:r>
+          </w:p>
+        </w:tc>
+      </w:tr>
+    </w:tbl>
+    <w:p>
       <w:r/>
       <w:r/>
       <w:r/>
@@ -7641,7 +7754,7 @@
       <w:r>
         <w:t xml:space="preserve">Must support the </w:t>
       </w:r>
-      <w:hyperlink r:id="hrId40" target="_blank">
+      <w:hyperlink r:id="hrId21" target="_blank">
         <w:r>
           <w:rPr>
             <w:rStyle w:val="c13"/>
@@ -7661,7 +7774,7 @@
       <w:r>
         <w:t xml:space="preserve">Must support the </w:t>
       </w:r>
-      <w:hyperlink r:id="hrId41" target="_blank">
+      <w:hyperlink r:id="hrId22" target="_blank">
         <w:r>
           <w:rPr>
             <w:rStyle w:val="c13"/>
@@ -7883,7 +7996,7 @@
       <w:r>
         <w:t xml:space="preserve"> end-point in the API represents a "proxy" to the FHIR server(s) available within the ToF installation. The proxy endpoint supports GET, PUT, POST, DELETE requests for individual resources, as well as </w:t>
       </w:r>
-      <w:hyperlink r:id="hrId42" target="_blank" w:anchor="transaction">
+      <w:hyperlink r:id="hrId23" target="_blank" w:anchor="transaction">
         <w:r>
           <w:rPr>
             <w:rStyle w:val="c13"/>
@@ -7953,7 +8066,7 @@
         <w:t xml:space="preserve">ToF's REST API is documented using Swagger. The publicly available installation exposes custom API documentation at </w:t>
       </w:r>
       <w:r/>
-      <w:hyperlink r:id="hrId43" target="_blank">
+      <w:hyperlink r:id="hrId24" target="_blank">
         <w:r>
           <w:rPr>
             <w:rStyle w:val="c13"/>
@@ -8277,7 +8390,7 @@
         <w:sz w:val="18"/>
         <w:color w:val="969696"/>
       </w:rPr>
-      <w:t>21</w:t>
+      <w:t>22</w:t>
     </w:r>
     <w:r>
       <w:fldChar w:fldCharType="end"/>
@@ -8303,7 +8416,7 @@
         <w:sz w:val="18"/>
         <w:color w:val="969696"/>
       </w:rPr>
-      <w:t>20</w:t>
+      <w:t>21</w:t>
     </w:r>
     <w:r>
       <w:fldChar w:fldCharType="end"/>

</xml_diff>

<commit_message>
One more round of updates to the help docs from Kristin for 1.8
</commit_message>
<xml_diff>
--- a/apps/client/src/help/Trifolia-on-FHIR.docx
+++ b/apps/client/src/help/Trifolia-on-FHIR.docx
@@ -1836,7 +1836,7 @@
         <w:pStyle w:val="5"/>
       </w:pPr>
       <w:r>
-        <w:t>Support for customized templates</w:t>
+        <w:t>Support for Customized Templates</w:t>
       </w:r>
     </w:p>
     <w:p>
@@ -1845,7 +1845,7 @@
           <w:rFonts w:ascii="Times New Roman" w:hAnsi="Times New Roman" w:cs="Times New Roman" w:eastAsia="Times New Roman"/>
           <w:sz w:val="24"/>
         </w:rPr>
-        <w:t>On the export and publish screens you can specify a URL to a ZIP file that should be used as the template for your implementation guide. You can make a copy of the official FHIR template, customize it to your needs, put it on GitHub in its own repository, and use the "Download" link (from GitHub) as the URL for your template during export/publish in ToF</w:t>
+        <w:t>On the export and publish screens, you can specify a URL to a ZIP file for your implementation guide template. You can make a copy of the official FHIR template, customize it to your needs, put it on GitHub in its own repository, and use the GitHub "Download" link as the URL for your template during export/publish in ToF</w:t>
       </w:r>
       <w:r>
         <w:rPr>
@@ -1872,7 +1872,7 @@
           <w:sz w:val="24"/>
           <w:color w:val="000000"/>
         </w:rPr>
-        <w:t>The JSON/XML preview of bundle have been removed, and new options for "Download Transaction Bundle" in either "XML"  or "JSON" format now appear next to "Import" button in the footer.   The results of the import now appear below the import options for each import type's tab.</w:t>
+        <w:t>The JSON/XML bundle preview has been removed, and new options for "Download Transaction Bundle" in either "XML"  or "JSON" format now appear next to the "Import" button in the footer. The results of the import now appear below the import options for each import type's tab.</w:t>
       </w:r>
     </w:p>
     <w:p>
@@ -1893,7 +1893,7 @@
           <w:sz w:val="24"/>
           <w:color w:val="000000"/>
         </w:rPr>
-        <w:t>Contacts that have been added in the Implementation Guide Editor, Other tab, contacts grid can now be re-ordered using up/down arrows to prioritize them.  The reordered contact list is maintained when users export the implementation guide in either XML or JSON format.</w:t>
+        <w:t>You can reorder contacts added in the Implementation Guide Editor, Other tab, contacts grid using up/down arrows to prioritize them. The reordered contact list is maintained when users export the implementation guide in either XML or JSON format.</w:t>
       </w:r>
     </w:p>
     <w:p>
@@ -2099,7 +2099,7 @@
           <w:sz w:val="24"/>
           <w:color w:val="000000"/>
         </w:rPr>
-        <w:t>] - Publish process get server error 500</w:t>
+        <w:t>] - Publish process gets server error 500</w:t>
       </w:r>
     </w:p>
     <w:p>

</xml_diff>

<commit_message>
Formatting changes to help docs for 1.11 release
</commit_message>
<xml_diff>
--- a/apps/client/src/help/Trifolia-on-FHIR.docx
+++ b/apps/client/src/help/Trifolia-on-FHIR.docx
@@ -2203,15 +2203,11 @@
     </w:p>
     <w:p>
       <w:pPr>
-        <w:outlineLvl w:val="2"/>
-        <w:keepNext/>
-        <w:widowControl/>
-        <w:spacing w:before="240" w:after="60"/>
-      </w:pPr>
-      <w:r>
-        <w:rPr>
-          <w:rFonts w:ascii="Times New Roman" w:hAnsi="Times New Roman" w:cs="Times New Roman" w:eastAsia="Times New Roman"/>
-          <w:b/>
+        <w:pStyle w:val="5"/>
+      </w:pPr>
+      <w:r>
+        <w:rPr>
+          <w:rFonts w:ascii="Times New Roman" w:hAnsi="Times New Roman" w:cs="Times New Roman" w:eastAsia="Times New Roman"/>
           <w:sz w:val="24"/>
         </w:rPr>
         <w:t>New Prompt to Avoid Losing Unsaved Changes</w:t>
@@ -2228,10 +2224,12 @@
       </w:r>
     </w:p>
     <w:p>
-      <w:r>
-        <w:rPr>
-          <w:rFonts w:ascii="Times New Roman" w:hAnsi="Times New Roman" w:cs="Times New Roman" w:eastAsia="Times New Roman"/>
-          <w:b/>
+      <w:pPr>
+        <w:pStyle w:val="5"/>
+      </w:pPr>
+      <w:r>
+        <w:rPr>
+          <w:rFonts w:ascii="Times New Roman" w:hAnsi="Times New Roman" w:cs="Times New Roman" w:eastAsia="Times New Roman"/>
           <w:sz w:val="24"/>
           <w:color w:val="000000"/>
         </w:rPr>
@@ -2259,10 +2257,12 @@
       </w:r>
     </w:p>
     <w:p>
-      <w:r>
-        <w:rPr>
-          <w:rFonts w:ascii="Times New Roman" w:hAnsi="Times New Roman" w:cs="Times New Roman" w:eastAsia="Times New Roman"/>
-          <w:b/>
+      <w:pPr>
+        <w:pStyle w:val="5"/>
+      </w:pPr>
+      <w:r>
+        <w:rPr>
+          <w:rFonts w:ascii="Times New Roman" w:hAnsi="Times New Roman" w:cs="Times New Roman" w:eastAsia="Times New Roman"/>
           <w:sz w:val="24"/>
           <w:color w:val="000000"/>
         </w:rPr>
@@ -2294,7 +2294,6 @@
       <w:r>
         <w:rPr>
           <w:rFonts w:ascii="Times New Roman" w:hAnsi="Times New Roman" w:cs="Times New Roman" w:eastAsia="Times New Roman"/>
-          <w:i w:val="0"/>
         </w:rPr>
         <w:t>New Features</w:t>
       </w:r>
@@ -2440,21 +2439,12 @@
       </w:r>
     </w:p>
     <w:p>
-      <w:r>
-        <w:rPr>
-          <w:rFonts w:ascii="Times New Roman" w:hAnsi="Times New Roman" w:cs="Times New Roman" w:eastAsia="Times New Roman"/>
-          <w:sz w:val="24"/>
-          <w:color w:val="000000"/>
-        </w:rPr>
-        <w:t/>
-      </w:r>
-    </w:p>
-    <w:p>
-      <w:r>
-        <w:rPr>
-          <w:rFonts w:ascii="Times New Roman" w:hAnsi="Times New Roman" w:cs="Times New Roman" w:eastAsia="Times New Roman"/>
-          <w:b/>
-          <w:sz w:val="24"/>
+      <w:pPr>
+        <w:pStyle w:val="6"/>
+      </w:pPr>
+      <w:r>
+        <w:rPr>
+          <w:rFonts w:ascii="Times New Roman" w:hAnsi="Times New Roman" w:cs="Times New Roman" w:eastAsia="Times New Roman"/>
           <w:color w:val="000000"/>
         </w:rPr>
         <w:t>Improvements</w:t>

</xml_diff>

<commit_message>
Updating help doc's "What's new" to include TRIFFHIR-431
</commit_message>
<xml_diff>
--- a/apps/client/src/help/Trifolia-on-FHIR.docx
+++ b/apps/client/src/help/Trifolia-on-FHIR.docx
@@ -2501,6 +2501,42 @@
     </w:p>
     <w:p>
       <w:pPr>
+        <w:numPr>
+          <w:ilvl w:val="0"/>
+          <w:numId w:val="2"/>
+        </w:numPr>
+      </w:pPr>
+      <w:r/>
+      <w:r>
+        <w:rPr>
+          <w:rFonts w:ascii="Times New Roman" w:hAnsi="Times New Roman" w:cs="Times New Roman" w:eastAsia="Times New Roman"/>
+          <w:sz w:val="24"/>
+          <w:color w:val="000000"/>
+        </w:rPr>
+        <w:t>[</w:t>
+      </w:r>
+      <w:hyperlink r:id="hrId5" target="_blank">
+        <w:r>
+          <w:rPr>
+            <w:rStyle w:val="c13"/>
+            <w:rFonts w:ascii="Times New Roman" w:hAnsi="Times New Roman" w:cs="Times New Roman" w:eastAsia="Times New Roman"/>
+            <w:sz w:val="24"/>
+            <w:color w:val="000000"/>
+          </w:rPr>
+          <w:t>TRIFFHIR-431</w:t>
+        </w:r>
+      </w:hyperlink>
+      <w:r>
+        <w:rPr>
+          <w:rFonts w:ascii="Times New Roman" w:hAnsi="Times New Roman" w:cs="Times New Roman" w:eastAsia="Times New Roman"/>
+          <w:sz w:val="24"/>
+          <w:color w:val="000000"/>
+        </w:rPr>
+        <w:t>] - Allow sorting within Groups and reordering of Groups in Artifact Index</w:t>
+      </w:r>
+    </w:p>
+    <w:p>
+      <w:pPr>
         <w:pStyle w:val="6"/>
       </w:pPr>
       <w:r>
@@ -2527,7 +2563,7 @@
         </w:rPr>
         <w:t>[</w:t>
       </w:r>
-      <w:hyperlink r:id="hrId5">
+      <w:hyperlink r:id="hrId6">
         <w:r>
           <w:rPr>
             <w:rStyle w:val="c13"/>
@@ -2568,7 +2604,7 @@
         </w:rPr>
         <w:t>[</w:t>
       </w:r>
-      <w:hyperlink r:id="hrId6" target="_blank">
+      <w:hyperlink r:id="hrId7" target="_blank">
         <w:r>
           <w:rPr>
             <w:rStyle w:val="c13"/>
@@ -2614,7 +2650,7 @@
         </w:rPr>
         <w:t>[</w:t>
       </w:r>
-      <w:hyperlink r:id="hrId7">
+      <w:hyperlink r:id="hrId8">
         <w:r>
           <w:rPr>
             <w:rStyle w:val="c13"/>
@@ -2649,7 +2685,7 @@
         </w:rPr>
         <w:t>[</w:t>
       </w:r>
-      <w:hyperlink r:id="hrId8">
+      <w:hyperlink r:id="hrId9">
         <w:r>
           <w:rPr>
             <w:rStyle w:val="c13"/>
@@ -2684,7 +2720,7 @@
         </w:rPr>
         <w:t>[</w:t>
       </w:r>
-      <w:hyperlink r:id="hrId9">
+      <w:hyperlink r:id="hrId10">
         <w:r>
           <w:rPr>
             <w:rStyle w:val="c13"/>
@@ -2719,7 +2755,7 @@
         </w:rPr>
         <w:t>[</w:t>
       </w:r>
-      <w:hyperlink r:id="hrId10">
+      <w:hyperlink r:id="hrId11">
         <w:r>
           <w:rPr>
             <w:rStyle w:val="c13"/>
@@ -2754,7 +2790,7 @@
         </w:rPr>
         <w:t>[</w:t>
       </w:r>
-      <w:hyperlink r:id="hrId11">
+      <w:hyperlink r:id="hrId12">
         <w:r>
           <w:rPr>
             <w:rStyle w:val="c13"/>
@@ -2789,7 +2825,7 @@
         </w:rPr>
         <w:t>[</w:t>
       </w:r>
-      <w:hyperlink r:id="hrId12">
+      <w:hyperlink r:id="hrId13">
         <w:r>
           <w:rPr>
             <w:rStyle w:val="c13"/>
@@ -2824,7 +2860,7 @@
         </w:rPr>
         <w:t>[</w:t>
       </w:r>
-      <w:hyperlink r:id="hrId13">
+      <w:hyperlink r:id="hrId14">
         <w:r>
           <w:rPr>
             <w:rStyle w:val="c13"/>
@@ -3342,7 +3378,7 @@
       <w:r>
         <w:t xml:space="preserve">A label indicating the user that is currently logged in. You may click on your name to edit your profile. A user is represented as a FHIR </w:t>
       </w:r>
-      <w:hyperlink r:id="hrId14" target="_blank">
+      <w:hyperlink r:id="hrId15" target="_blank">
         <w:r>
           <w:rPr>
             <w:rStyle w:val="c13"/>
@@ -4760,7 +4796,7 @@
       <w:r>
         <w:t xml:space="preserve"> then all profiles (StructureDefinition resources) within the Implementation Guide must have URLs that start with </w:t>
       </w:r>
-      <w:hyperlink r:id="hrId15">
+      <w:hyperlink r:id="hrId16">
         <w:r>
           <w:rPr>
             <w:rStyle w:val="c13"/>
@@ -5298,7 +5334,7 @@
         </w:rPr>
         <w:t xml:space="preserve">The StructureDefinition resource describes a structure - a set of data element definitions, and their associated rules of usage. These structure definitions are used to describe both the content defined in the FHIR specification itself - Resources, data types, the underlying infrastructural types, and also are used to describe how these structures are used in implementations. This allows the definitions of the structures to be shared and published through repositories of structure definitions, compared with each other, and used as the basis for code, report and UI generation.  For more information on Structure Definitions, see </w:t>
       </w:r>
-      <w:hyperlink r:id="hrId16">
+      <w:hyperlink r:id="hrId17">
         <w:r>
           <w:rPr>
             <w:rStyle w:val="c13"/>
@@ -5441,7 +5477,7 @@
         </w:rPr>
         <w:t xml:space="preserve">Note that because of the nature of the healthcare ecosystem, there may be multiple overlapping sets of adaptations - by healthcare domain, by country, by institution, and/or by vendor/implementation.  For more information on FHIR Profiles, please visit </w:t>
       </w:r>
-      <w:hyperlink r:id="hrId17">
+      <w:hyperlink r:id="hrId18">
         <w:r>
           <w:rPr>
             <w:rStyle w:val="c13"/>
@@ -5724,7 +5760,7 @@
       <w:r>
         <w:t xml:space="preserve">Every extension in a resource refers directly to its definition, which is made available as a </w:t>
       </w:r>
-      <w:hyperlink r:id="hrId18">
+      <w:hyperlink r:id="hrId19">
         <w:r>
           <w:rPr>
             <w:rStyle w:val="c13"/>
@@ -5736,7 +5772,7 @@
       <w:r>
         <w:t xml:space="preserve">. A resource can be </w:t>
       </w:r>
-      <w:hyperlink r:id="hrId19">
+      <w:hyperlink r:id="hrId20">
         <w:r>
           <w:rPr>
             <w:rStyle w:val="c13"/>
@@ -5758,7 +5794,7 @@
       <w:r>
         <w:t xml:space="preserve">For more information on creating/incorporating extensions into existing resources, please visit the “Defining Extensions” page at </w:t>
       </w:r>
-      <w:hyperlink r:id="hrId20">
+      <w:hyperlink r:id="hrId21">
         <w:r>
           <w:rPr>
             <w:rStyle w:val="c13"/>
@@ -5788,7 +5824,7 @@
       <w:pPr>
         <w:pStyle w:val="4"/>
       </w:pPr>
-      <w:hyperlink r:id="hrId21">
+      <w:hyperlink r:id="hrId22">
         <w:r>
           <w:rPr>
             <w:rStyle w:val="c13"/>
@@ -5912,7 +5948,7 @@
         </w:numPr>
       </w:pPr>
       <w:r/>
-      <w:hyperlink r:id="hrId22">
+      <w:hyperlink r:id="hrId23">
         <w:r>
           <w:rPr>
             <w:rStyle w:val="c13"/>
@@ -5972,7 +6008,7 @@
         </w:numPr>
       </w:pPr>
       <w:r/>
-      <w:hyperlink r:id="hrId23" w:anchor="primitive">
+      <w:hyperlink r:id="hrId24" w:anchor="primitive">
         <w:r>
           <w:rPr>
             <w:rStyle w:val="c13"/>
@@ -5998,7 +6034,7 @@
         </w:numPr>
       </w:pPr>
       <w:r/>
-      <w:hyperlink r:id="hrId24" w:anchor="complex">
+      <w:hyperlink r:id="hrId25" w:anchor="complex">
         <w:r>
           <w:rPr>
             <w:rStyle w:val="c13"/>
@@ -6024,7 +6060,7 @@
         </w:numPr>
       </w:pPr>
       <w:r/>
-      <w:hyperlink r:id="hrId25">
+      <w:hyperlink r:id="hrId26">
         <w:r>
           <w:rPr>
             <w:rStyle w:val="c13"/>
@@ -6040,7 +6076,7 @@
         </w:rPr>
         <w:t xml:space="preserve">, A specialization that adds modifierExtension, which is the super-type of all the element types defined in resource definitions (e.g. </w:t>
       </w:r>
-      <w:hyperlink r:id="hrId26" w:anchor="resource">
+      <w:hyperlink r:id="hrId27" w:anchor="resource">
         <w:r>
           <w:rPr>
             <w:rStyle w:val="c13"/>
@@ -6067,7 +6103,7 @@
         </w:rPr>
         <w:t xml:space="preserve">Note that resources themselves all specialize the base type </w:t>
       </w:r>
-      <w:hyperlink r:id="hrId27">
+      <w:hyperlink r:id="hrId28">
         <w:r>
           <w:rPr>
             <w:rStyle w:val="c13"/>
@@ -6083,7 +6119,7 @@
         </w:rPr>
         <w:t xml:space="preserve">. For more information on the backbone element, visit </w:t>
       </w:r>
-      <w:hyperlink r:id="hrId28">
+      <w:hyperlink r:id="hrId29">
         <w:r>
           <w:rPr>
             <w:rStyle w:val="c13"/>
@@ -6732,7 +6768,7 @@
         </w:rPr>
         <w:t xml:space="preserve">The HL7 IG Publisher tool is developed by HL7 and is not part of Trifolia-on-FHIR (ToF). Questions related to the execution of the HL7 IG Publisher should be directed to </w:t>
       </w:r>
-      <w:hyperlink r:id="hrId29" target="_blank">
+      <w:hyperlink r:id="hrId30" target="_blank">
         <w:r>
           <w:rPr>
             <w:rStyle w:val="c13"/>
@@ -7546,7 +7582,7 @@
         </w:rPr>
         <w:t xml:space="preserve">For other pre-publishing errors, go to </w:t>
       </w:r>
-      <w:hyperlink r:id="hrId30" target="_blank">
+      <w:hyperlink r:id="hrId31" target="_blank">
         <w:r>
           <w:rPr>
             <w:rStyle w:val="c13"/>
@@ -8769,7 +8805,7 @@
         </w:rPr>
         <w:t xml:space="preserve">In the </w:t>
       </w:r>
-      <w:hyperlink r:id="hrId31">
+      <w:hyperlink r:id="hrId32">
         <w:r>
           <w:rPr>
             <w:rStyle w:val="c13"/>
@@ -9192,7 +9228,7 @@
         </w:rPr>
         <w:t xml:space="preserve">In the </w:t>
       </w:r>
-      <w:hyperlink r:id="hrId32">
+      <w:hyperlink r:id="hrId33">
         <w:r>
           <w:rPr>
             <w:rStyle w:val="c13"/>
@@ -10851,7 +10887,7 @@
       <w:r>
         <w:t xml:space="preserve">HTML exports produce a package (ZIP file) for use with the FHIR </w:t>
       </w:r>
-      <w:hyperlink r:id="hrId33" target="_blank">
+      <w:hyperlink r:id="hrId34" target="_blank">
         <w:r>
           <w:rPr>
             <w:rStyle w:val="c13"/>
@@ -10891,7 +10927,7 @@
       <w:r>
         <w:t xml:space="preserve">Bundle exports produce a single download (pretty quickly) as a single XML file. This XML file is a FHIR </w:t>
       </w:r>
-      <w:hyperlink r:id="hrId34" target="_blank">
+      <w:hyperlink r:id="hrId35" target="_blank">
         <w:r>
           <w:rPr>
             <w:rStyle w:val="c13"/>
@@ -11283,7 +11319,7 @@
       <w:r>
         <w:t xml:space="preserve">ID - This is the ID of the value set. This value in this column is repeated for each code/row. The value must be formatted as a </w:t>
       </w:r>
-      <w:hyperlink r:id="hrId35" target="_blank" w:anchor="id">
+      <w:hyperlink r:id="hrId36" target="_blank" w:anchor="id">
         <w:r>
           <w:rPr>
             <w:rStyle w:val="c13"/>
@@ -11687,7 +11723,7 @@
       <w:r>
         <w:t xml:space="preserve">When publishing an implementation guide from the "Publish" screen, the FHIR server's </w:t>
       </w:r>
-      <w:hyperlink r:id="hrId36" target="_blank">
+      <w:hyperlink r:id="hrId37" target="_blank">
         <w:r>
           <w:rPr>
             <w:rStyle w:val="c13"/>
@@ -11695,7 +11731,7 @@
           <w:t>$validate operation</w:t>
         </w:r>
       </w:hyperlink>
-      <w:hyperlink r:id="hrId37" target="_blank">
+      <w:hyperlink r:id="hrId38" target="_blank">
         <w:r>
           <w:rPr>
             <w:rStyle w:val="c13"/>
@@ -13448,7 +13484,7 @@
       <w:r>
         <w:t xml:space="preserve">Must support the </w:t>
       </w:r>
-      <w:hyperlink r:id="hrId38" target="_blank">
+      <w:hyperlink r:id="hrId39" target="_blank">
         <w:r>
           <w:rPr>
             <w:rStyle w:val="c13"/>
@@ -13468,7 +13504,7 @@
       <w:r>
         <w:t xml:space="preserve">Must support the </w:t>
       </w:r>
-      <w:hyperlink r:id="hrId39" target="_blank">
+      <w:hyperlink r:id="hrId40" target="_blank">
         <w:r>
           <w:rPr>
             <w:rStyle w:val="c13"/>
@@ -13690,7 +13726,7 @@
       <w:r>
         <w:t xml:space="preserve"> end-point in the API represents a "proxy" to the FHIR server(s) available within the ToF installation. The proxy endpoint supports GET, PUT, POST, DELETE requests for individual resources, as well as </w:t>
       </w:r>
-      <w:hyperlink r:id="hrId40" target="_blank" w:anchor="transaction">
+      <w:hyperlink r:id="hrId41" target="_blank" w:anchor="transaction">
         <w:r>
           <w:rPr>
             <w:rStyle w:val="c13"/>
@@ -13760,7 +13796,7 @@
         <w:t xml:space="preserve">ToF's REST API is documented using Swagger. The publicly available installation exposes custom API documentation at </w:t>
       </w:r>
       <w:r/>
-      <w:hyperlink r:id="hrId41" target="_blank">
+      <w:hyperlink r:id="hrId42" target="_blank">
         <w:r>
           <w:rPr>
             <w:rStyle w:val="c13"/>

</xml_diff>

<commit_message>
Another update to help documentation for 1.16
</commit_message>
<xml_diff>
--- a/apps/client/src/help/Trifolia-on-FHIR.docx
+++ b/apps/client/src/help/Trifolia-on-FHIR.docx
@@ -255,7 +255,7 @@
           <w:sz w:val="24"/>
           <w:color w:val="000000"/>
         </w:rPr>
-        <w:t>5</w:t>
+        <w:t>6</w:t>
       </w:r>
       <w:r>
         <w:fldChar w:fldCharType="end"/>
@@ -466,7 +466,7 @@
           <w:sz w:val="24"/>
           <w:color w:val="000000"/>
         </w:rPr>
-        <w:t>8</w:t>
+        <w:t>9</w:t>
       </w:r>
       <w:r>
         <w:fldChar w:fldCharType="end"/>
@@ -518,7 +518,7 @@
           <w:sz w:val="24"/>
           <w:color w:val="000000"/>
         </w:rPr>
-        <w:t>9</w:t>
+        <w:t>10</w:t>
       </w:r>
       <w:r>
         <w:fldChar w:fldCharType="end"/>
@@ -571,7 +571,7 @@
           <w:sz w:val="24"/>
           <w:color w:val="000000"/>
         </w:rPr>
-        <w:t>10</w:t>
+        <w:t>11</w:t>
       </w:r>
       <w:r>
         <w:fldChar w:fldCharType="end"/>
@@ -677,7 +677,7 @@
           <w:sz w:val="24"/>
           <w:color w:val="000000"/>
         </w:rPr>
-        <w:t>11</w:t>
+        <w:t>12</w:t>
       </w:r>
       <w:r>
         <w:fldChar w:fldCharType="end"/>
@@ -992,7 +992,7 @@
           <w:sz w:val="24"/>
           <w:color w:val="000000"/>
         </w:rPr>
-        <w:t>17</w:t>
+        <w:t>18</w:t>
       </w:r>
       <w:r>
         <w:fldChar w:fldCharType="end"/>
@@ -1045,7 +1045,7 @@
           <w:sz w:val="24"/>
           <w:color w:val="000000"/>
         </w:rPr>
-        <w:t>19</w:t>
+        <w:t>20</w:t>
       </w:r>
       <w:r>
         <w:fldChar w:fldCharType="end"/>
@@ -1151,7 +1151,7 @@
           <w:sz w:val="24"/>
           <w:color w:val="000000"/>
         </w:rPr>
-        <w:t>20</w:t>
+        <w:t>21</w:t>
       </w:r>
       <w:r>
         <w:fldChar w:fldCharType="end"/>
@@ -1361,7 +1361,7 @@
           <w:sz w:val="24"/>
           <w:color w:val="000000"/>
         </w:rPr>
-        <w:t>24</w:t>
+        <w:t>25</w:t>
       </w:r>
       <w:r>
         <w:fldChar w:fldCharType="end"/>
@@ -1520,7 +1520,7 @@
           <w:sz w:val="24"/>
           <w:color w:val="000000"/>
         </w:rPr>
-        <w:t>27</w:t>
+        <w:t>28</w:t>
       </w:r>
       <w:r>
         <w:fldChar w:fldCharType="end"/>
@@ -1837,7 +1837,7 @@
           <w:sz w:val="24"/>
           <w:color w:val="000000"/>
         </w:rPr>
-        <w:t>31</w:t>
+        <w:t>32</w:t>
       </w:r>
       <w:r>
         <w:fldChar w:fldCharType="end"/>
@@ -2501,6 +2501,75 @@
           <w:color w:val="000000"/>
         </w:rPr>
         <w:t>We added a new menu item under Browse/Edit. Click Examples to display the example resources  associated with your implementation guide.</w:t>
+      </w:r>
+    </w:p>
+    <w:p>
+      <w:pPr>
+        <w:pStyle w:val="4"/>
+      </w:pPr>
+      <w:r>
+        <w:rPr>
+          <w:color w:val="000000"/>
+        </w:rPr>
+        <w:t>Generating HL7 JIRA Spec</w:t>
+      </w:r>
+    </w:p>
+    <w:p>
+      <w:r>
+        <w:rPr>
+          <w:color w:val="000000"/>
+        </w:rPr>
+        <w:t>The "Edit Implementation Guide" screen's "Publish" tab has a panel for "JIRA Spec" which allows the user to define the JIRA Spec for the current IG. ToF can automatically generate a new JIRA Spec and even update the artifacts/pages of an existing JIRA Spec.</w:t>
+      </w:r>
+    </w:p>
+    <w:p>
+      <w:r>
+        <w:rPr>
+          <w:color w:val="000000"/>
+        </w:rPr>
+        <w:t xml:space="preserve">See </w:t>
+      </w:r>
+      <w:hyperlink w:anchor="_topic_JIRASpecGeneration">
+        <w:r>
+          <w:rPr>
+            <w:rStyle w:val="c13"/>
+            <w:color w:val="000000"/>
+          </w:rPr>
+          <w:t>JIRA Spec Generation</w:t>
+        </w:r>
+      </w:hyperlink>
+      <w:r>
+        <w:rPr>
+          <w:color w:val="000000"/>
+        </w:rPr>
+        <w:t xml:space="preserve"> for more information.</w:t>
+      </w:r>
+    </w:p>
+    <w:p>
+      <w:pPr>
+        <w:pStyle w:val="4"/>
+      </w:pPr>
+      <w:r>
+        <w:rPr>
+          <w:color w:val="000000"/>
+        </w:rPr>
+        <w:t>Support for ignoreWarnings.txt</w:t>
+      </w:r>
+    </w:p>
+    <w:p>
+      <w:r>
+        <w:rPr>
+          <w:color w:val="000000"/>
+        </w:rPr>
+        <w:t>The IG Publisher allows you to define warnings that should be ignored during the publish process. This is particularly important in HL7 ballots where HL7 requires that there be no errors/warnings in your IG before publication. If balloting an HL7 implementation guide, each ignored warning must be approved by the FHIR-I working group.</w:t>
+      </w:r>
+    </w:p>
+    <w:p>
+      <w:r>
+        <w:rPr>
+          <w:color w:val="000000"/>
+        </w:rPr>
+        <w:t>The "Edit Implementation Guide" screen's "Publish" tab has a panel for "ignoreWarnings.txt" which allows the user to specify the warnings that should be ignored by the IG Publisher, separated by a line-break. When exporting/publishing, this field is exported as the input/ignoreWarnings.txt file, which the IG Publisher uses to determine which warnings should be ignored in the final publish QA report.</w:t>
       </w:r>
     </w:p>
     <w:p>
@@ -2668,6 +2737,78 @@
     </w:p>
     <w:p>
       <w:pPr>
+        <w:numPr>
+          <w:ilvl w:val="0"/>
+          <w:numId w:val="3"/>
+        </w:numPr>
+      </w:pPr>
+      <w:r/>
+      <w:r>
+        <w:rPr>
+          <w:rFonts w:ascii="Times New Roman" w:hAnsi="Times New Roman" w:cs="Times New Roman" w:eastAsia="Times New Roman"/>
+          <w:sz w:val="24"/>
+          <w:color w:val="000000"/>
+        </w:rPr>
+        <w:t>[</w:t>
+      </w:r>
+      <w:hyperlink r:id="hrId8" target="_blank">
+        <w:r>
+          <w:rPr>
+            <w:rStyle w:val="c13"/>
+            <w:rFonts w:ascii="Times New Roman" w:hAnsi="Times New Roman" w:cs="Times New Roman" w:eastAsia="Times New Roman"/>
+            <w:sz w:val="24"/>
+            <w:color w:val="000000"/>
+          </w:rPr>
+          <w:t>TRIFFHIR-454</w:t>
+        </w:r>
+      </w:hyperlink>
+      <w:r>
+        <w:rPr>
+          <w:rFonts w:ascii="Times New Roman" w:hAnsi="Times New Roman" w:cs="Times New Roman" w:eastAsia="Times New Roman"/>
+          <w:sz w:val="24"/>
+          <w:color w:val="000000"/>
+        </w:rPr>
+        <w:t>] - Add support for ignoreWarnings.txt file</w:t>
+      </w:r>
+    </w:p>
+    <w:p>
+      <w:pPr>
+        <w:numPr>
+          <w:ilvl w:val="0"/>
+          <w:numId w:val="3"/>
+        </w:numPr>
+      </w:pPr>
+      <w:r/>
+      <w:r>
+        <w:rPr>
+          <w:rFonts w:ascii="Times New Roman" w:hAnsi="Times New Roman" w:cs="Times New Roman" w:eastAsia="Times New Roman"/>
+          <w:sz w:val="24"/>
+          <w:color w:val="000000"/>
+        </w:rPr>
+        <w:t>[</w:t>
+      </w:r>
+      <w:hyperlink r:id="hrId9" target="_blank">
+        <w:r>
+          <w:rPr>
+            <w:rStyle w:val="c13"/>
+            <w:rFonts w:ascii="Times New Roman" w:hAnsi="Times New Roman" w:cs="Times New Roman" w:eastAsia="Times New Roman"/>
+            <w:sz w:val="24"/>
+            <w:color w:val="000000"/>
+          </w:rPr>
+          <w:t>TRIFFHIR-446</w:t>
+        </w:r>
+      </w:hyperlink>
+      <w:r>
+        <w:rPr>
+          <w:rFonts w:ascii="Times New Roman" w:hAnsi="Times New Roman" w:cs="Times New Roman" w:eastAsia="Times New Roman"/>
+          <w:sz w:val="24"/>
+          <w:color w:val="000000"/>
+        </w:rPr>
+        <w:t>] - Generate JIRA Spec XML file for HL7 ballots</w:t>
+      </w:r>
+    </w:p>
+    <w:p>
+      <w:pPr>
         <w:pStyle w:val="6"/>
       </w:pPr>
       <w:r>
@@ -2692,7 +2833,7 @@
         </w:rPr>
         <w:t>[</w:t>
       </w:r>
-      <w:hyperlink r:id="hrId8" target="_blank">
+      <w:hyperlink r:id="hrId10" target="_blank">
         <w:r>
           <w:rPr>
             <w:rStyle w:val="c13"/>
@@ -2725,7 +2866,7 @@
         </w:rPr>
         <w:t>[</w:t>
       </w:r>
-      <w:hyperlink r:id="hrId9" target="_blank">
+      <w:hyperlink r:id="hrId11" target="_blank">
         <w:r>
           <w:rPr>
             <w:rStyle w:val="c13"/>
@@ -2758,7 +2899,7 @@
         </w:rPr>
         <w:t>[</w:t>
       </w:r>
-      <w:hyperlink r:id="hrId10">
+      <w:hyperlink r:id="hrId12">
         <w:r>
           <w:rPr>
             <w:rStyle w:val="c13"/>
@@ -2786,6 +2927,42 @@
     </w:p>
     <w:p>
       <w:pPr>
+        <w:numPr>
+          <w:ilvl w:val="0"/>
+          <w:numId w:val="3"/>
+        </w:numPr>
+      </w:pPr>
+      <w:r/>
+      <w:r>
+        <w:rPr>
+          <w:rFonts w:ascii="Times New Roman" w:hAnsi="Times New Roman" w:cs="Times New Roman" w:eastAsia="Times New Roman"/>
+          <w:sz w:val="24"/>
+          <w:color w:val="000000"/>
+        </w:rPr>
+        <w:t>[</w:t>
+      </w:r>
+      <w:hyperlink r:id="hrId13" target="_blank">
+        <w:r>
+          <w:rPr>
+            <w:rStyle w:val="c13"/>
+            <w:rFonts w:ascii="Times New Roman" w:hAnsi="Times New Roman" w:cs="Times New Roman" w:eastAsia="Times New Roman"/>
+            <w:sz w:val="24"/>
+            <w:color w:val="000000"/>
+          </w:rPr>
+          <w:t>TRIFFHIR-473</w:t>
+        </w:r>
+      </w:hyperlink>
+      <w:r>
+        <w:rPr>
+          <w:rFonts w:ascii="Times New Roman" w:hAnsi="Times New Roman" w:cs="Times New Roman" w:eastAsia="Times New Roman"/>
+          <w:sz w:val="24"/>
+          <w:color w:val="000000"/>
+        </w:rPr>
+        <w:t>] - Hide Export-related fields on 'Publish'</w:t>
+      </w:r>
+    </w:p>
+    <w:p>
+      <w:pPr>
         <w:pStyle w:val="6"/>
       </w:pPr>
       <w:r>
@@ -2804,7 +2981,7 @@
         </w:numPr>
       </w:pPr>
       <w:r/>
-      <w:hyperlink r:id="hrId11">
+      <w:hyperlink r:id="hrId14">
         <w:r>
           <w:rPr>
             <w:rStyle w:val="c13"/>
@@ -2821,7 +2998,7 @@
           <w:sz w:val="24"/>
           <w:color w:val="000000"/>
         </w:rPr>
-        <w:t>] ValueSet and CodeSystems ID change resource id botton always errors</w:t>
+        <w:t>] - ValueSet and CodeSystems ID change resource id botton always errors</w:t>
       </w:r>
     </w:p>
     <w:p>
@@ -2840,7 +3017,7 @@
         </w:rPr>
         <w:t>[</w:t>
       </w:r>
-      <w:hyperlink r:id="hrId12">
+      <w:hyperlink r:id="hrId15">
         <w:r>
           <w:rPr>
             <w:rStyle w:val="c13"/>
@@ -2875,7 +3052,7 @@
         </w:numPr>
       </w:pPr>
       <w:r/>
-      <w:hyperlink r:id="hrId13">
+      <w:hyperlink r:id="hrId16">
         <w:r>
           <w:rPr>
             <w:rStyle w:val="c13"/>
@@ -2891,6 +3068,105 @@
           <w:sz w:val="24"/>
         </w:rPr>
         <w:t>] - Fix ability to select output format in GitHub export</w:t>
+      </w:r>
+    </w:p>
+    <w:p>
+      <w:pPr>
+        <w:numPr>
+          <w:ilvl w:val="0"/>
+          <w:numId w:val="3"/>
+        </w:numPr>
+      </w:pPr>
+      <w:r/>
+      <w:r>
+        <w:rPr>
+          <w:rFonts w:ascii="Times New Roman" w:hAnsi="Times New Roman" w:cs="Times New Roman" w:eastAsia="Times New Roman"/>
+          <w:sz w:val="24"/>
+        </w:rPr>
+        <w:t>[</w:t>
+      </w:r>
+      <w:hyperlink r:id="hrId17" target="_blank">
+        <w:r>
+          <w:rPr>
+            <w:rStyle w:val="c13"/>
+            <w:rFonts w:ascii="Times New Roman" w:hAnsi="Times New Roman" w:cs="Times New Roman" w:eastAsia="Times New Roman"/>
+            <w:sz w:val="24"/>
+          </w:rPr>
+          <w:t>TRIFFHIR-465</w:t>
+        </w:r>
+      </w:hyperlink>
+      <w:r>
+        <w:rPr>
+          <w:rFonts w:ascii="Times New Roman" w:hAnsi="Times New Roman" w:cs="Times New Roman" w:eastAsia="Times New Roman"/>
+          <w:sz w:val="24"/>
+        </w:rPr>
+        <w:t>] - Don't allow forward-slashes in page file name(s)</w:t>
+      </w:r>
+    </w:p>
+    <w:p>
+      <w:pPr>
+        <w:numPr>
+          <w:ilvl w:val="0"/>
+          <w:numId w:val="3"/>
+        </w:numPr>
+      </w:pPr>
+      <w:r/>
+      <w:r>
+        <w:rPr>
+          <w:rFonts w:ascii="Times New Roman" w:hAnsi="Times New Roman" w:cs="Times New Roman" w:eastAsia="Times New Roman"/>
+          <w:sz w:val="24"/>
+        </w:rPr>
+        <w:t>[</w:t>
+      </w:r>
+      <w:hyperlink r:id="hrId18" target="_blank">
+        <w:r>
+          <w:rPr>
+            <w:rStyle w:val="c13"/>
+            <w:rFonts w:ascii="Times New Roman" w:hAnsi="Times New Roman" w:cs="Times New Roman" w:eastAsia="Times New Roman"/>
+            <w:sz w:val="24"/>
+          </w:rPr>
+          <w:t>TRIFFHIR-415</w:t>
+        </w:r>
+      </w:hyperlink>
+      <w:r>
+        <w:rPr>
+          <w:rFonts w:ascii="Times New Roman" w:hAnsi="Times New Roman" w:cs="Times New Roman" w:eastAsia="Times New Roman"/>
+          <w:sz w:val="24"/>
+        </w:rPr>
+        <w:t>] - Deleting package-list.json in ToF does not remove it from contained in export</w:t>
+      </w:r>
+    </w:p>
+    <w:p>
+      <w:pPr>
+        <w:numPr>
+          <w:ilvl w:val="0"/>
+          <w:numId w:val="3"/>
+        </w:numPr>
+      </w:pPr>
+      <w:r/>
+      <w:r>
+        <w:rPr>
+          <w:rFonts w:ascii="Times New Roman" w:hAnsi="Times New Roman" w:cs="Times New Roman" w:eastAsia="Times New Roman"/>
+          <w:sz w:val="24"/>
+        </w:rPr>
+        <w:t>[</w:t>
+      </w:r>
+      <w:hyperlink r:id="hrId19" target="_blank">
+        <w:r>
+          <w:rPr>
+            <w:rStyle w:val="c13"/>
+            <w:rFonts w:ascii="Times New Roman" w:hAnsi="Times New Roman" w:cs="Times New Roman" w:eastAsia="Times New Roman"/>
+            <w:sz w:val="24"/>
+          </w:rPr>
+          <w:t>TRIFFHIR-477</w:t>
+        </w:r>
+      </w:hyperlink>
+      <w:r>
+        <w:rPr>
+          <w:rFonts w:ascii="Times New Roman" w:hAnsi="Times New Roman" w:cs="Times New Roman" w:eastAsia="Times New Roman"/>
+          <w:sz w:val="24"/>
+        </w:rPr>
+        <w:t>] - Package-list.json file added to an IG is not being preserved</w:t>
       </w:r>
       <w:r/>
       <w:r/>
@@ -3761,7 +4037,7 @@
       <w:r>
         <w:t xml:space="preserve">The </w:t>
       </w:r>
-      <w:hyperlink r:id="hrId14" target="_blank">
+      <w:hyperlink r:id="hrId20" target="_blank">
         <w:r>
           <w:rPr>
             <w:rStyle w:val="c13"/>
@@ -3781,7 +4057,7 @@
       <w:r>
         <w:t xml:space="preserve">The </w:t>
       </w:r>
-      <w:hyperlink r:id="hrId15" target="_blank">
+      <w:hyperlink r:id="hrId21" target="_blank">
         <w:r>
           <w:rPr>
             <w:rStyle w:val="c13"/>
@@ -3969,7 +4245,7 @@
       <w:r>
         <w:t xml:space="preserve"> end-point in the API represents a "proxy" to the FHIR server(s) available within the ToF installation. The proxy endpoint supports GET, PUT, POST, DELETE requests for individual resources, as well as </w:t>
       </w:r>
-      <w:hyperlink r:id="hrId16" target="_blank" w:anchor="transaction">
+      <w:hyperlink r:id="hrId22" target="_blank" w:anchor="transaction">
         <w:r>
           <w:rPr>
             <w:rStyle w:val="c13"/>
@@ -4053,7 +4329,7 @@
         <w:t xml:space="preserve">ToF's REST API is documented using Swagger. The publicly available installation exposes custom API documentation at </w:t>
       </w:r>
       <w:r/>
-      <w:hyperlink r:id="hrId17" target="_blank">
+      <w:hyperlink r:id="hrId23" target="_blank">
         <w:r>
           <w:rPr>
             <w:rStyle w:val="c13"/>
@@ -4729,7 +5005,7 @@
         </w:rPr>
         <w:t xml:space="preserve">If this is your first time logging-in to Trifolia-on-FHIR (ToF), you must create a profile (represented by a FHIR </w:t>
       </w:r>
-      <w:hyperlink r:id="hrId18" target="_blank">
+      <w:hyperlink r:id="hrId24" target="_blank">
         <w:r>
           <w:rPr>
             <w:rStyle w:val="c13"/>
@@ -6585,7 +6861,7 @@
       <w:r>
         <w:t xml:space="preserve"> then all profiles (StructureDefinition resources) within the Implementation Guide must have URLs that start with </w:t>
       </w:r>
-      <w:hyperlink r:id="hrId19">
+      <w:hyperlink r:id="hrId25">
         <w:r>
           <w:rPr>
             <w:rStyle w:val="c13"/>
@@ -7077,7 +7353,7 @@
       <w:r>
         <w:t xml:space="preserve">The "Edit Implementation Guide" screen has functionality to generate a JIRA Spec file that is required by the HL7 ballot process. You can read more information on the purpose of the JIRA Spec file </w:t>
       </w:r>
-      <w:hyperlink r:id="hrId20" target="_blank">
+      <w:hyperlink r:id="hrId26" target="_blank">
         <w:r>
           <w:rPr>
             <w:rStyle w:val="c13"/>
@@ -7289,7 +7565,7 @@
         </w:rPr>
         <w:t xml:space="preserve">The StructureDefinition resource describes a structure - a set of data element definitions, and their associated rules of usage. These structure definitions are used to describe both the content defined in the FHIR specification itself - Resources, data types, the underlying infrastructural types, and also are used to describe how these structures are used in implementations. This allows the definitions of the structures to be shared and published through repositories of structure definitions, compared with each other, and used as the basis for code, report and UI generation.  For more information on Structure Definitions, see </w:t>
       </w:r>
-      <w:hyperlink r:id="hrId21">
+      <w:hyperlink r:id="hrId27">
         <w:r>
           <w:rPr>
             <w:rStyle w:val="c13"/>
@@ -7432,7 +7708,7 @@
         </w:rPr>
         <w:t xml:space="preserve">Note that because of the nature of the healthcare ecosystem, there may be multiple overlapping sets of adaptations - by healthcare domain, by country, by institution, and/or by vendor/implementation.  For more information on FHIR Profiles, please visit </w:t>
       </w:r>
-      <w:hyperlink r:id="hrId22">
+      <w:hyperlink r:id="hrId28">
         <w:r>
           <w:rPr>
             <w:rStyle w:val="c13"/>
@@ -7715,7 +7991,7 @@
       <w:r>
         <w:t xml:space="preserve">Every extension in a resource refers directly to its definition, which is made available as a </w:t>
       </w:r>
-      <w:hyperlink r:id="hrId23">
+      <w:hyperlink r:id="hrId29">
         <w:r>
           <w:rPr>
             <w:rStyle w:val="c13"/>
@@ -7727,7 +8003,7 @@
       <w:r>
         <w:t xml:space="preserve">. A resource can be </w:t>
       </w:r>
-      <w:hyperlink r:id="hrId24">
+      <w:hyperlink r:id="hrId30">
         <w:r>
           <w:rPr>
             <w:rStyle w:val="c13"/>
@@ -7749,7 +8025,7 @@
       <w:r>
         <w:t xml:space="preserve">For more information on creating/incorporating extensions into existing resources, please visit the “Defining Extensions” page at </w:t>
       </w:r>
-      <w:hyperlink r:id="hrId25">
+      <w:hyperlink r:id="hrId31">
         <w:r>
           <w:rPr>
             <w:rStyle w:val="c13"/>
@@ -7779,7 +8055,7 @@
       <w:pPr>
         <w:pStyle w:val="4"/>
       </w:pPr>
-      <w:hyperlink r:id="hrId26">
+      <w:hyperlink r:id="hrId32">
         <w:r>
           <w:rPr>
             <w:rStyle w:val="c13"/>
@@ -8319,7 +8595,7 @@
         </w:numPr>
       </w:pPr>
       <w:r/>
-      <w:hyperlink r:id="hrId27">
+      <w:hyperlink r:id="hrId33">
         <w:r>
           <w:rPr>
             <w:rStyle w:val="c13"/>
@@ -8379,7 +8655,7 @@
         </w:numPr>
       </w:pPr>
       <w:r/>
-      <w:hyperlink r:id="hrId28" w:anchor="primitive">
+      <w:hyperlink r:id="hrId34" w:anchor="primitive">
         <w:r>
           <w:rPr>
             <w:rStyle w:val="c13"/>
@@ -8405,7 +8681,7 @@
         </w:numPr>
       </w:pPr>
       <w:r/>
-      <w:hyperlink r:id="hrId29" w:anchor="complex">
+      <w:hyperlink r:id="hrId35" w:anchor="complex">
         <w:r>
           <w:rPr>
             <w:rStyle w:val="c13"/>
@@ -8431,7 +8707,7 @@
         </w:numPr>
       </w:pPr>
       <w:r/>
-      <w:hyperlink r:id="hrId30">
+      <w:hyperlink r:id="hrId36">
         <w:r>
           <w:rPr>
             <w:rStyle w:val="c13"/>
@@ -8447,7 +8723,7 @@
         </w:rPr>
         <w:t xml:space="preserve">, A specialization that adds modifierExtension, which is the super-type of all the element types defined in resource definitions (e.g. </w:t>
       </w:r>
-      <w:hyperlink r:id="hrId31" w:anchor="resource">
+      <w:hyperlink r:id="hrId37" w:anchor="resource">
         <w:r>
           <w:rPr>
             <w:rStyle w:val="c13"/>
@@ -8474,7 +8750,7 @@
         </w:rPr>
         <w:t xml:space="preserve">Note that resources themselves all specialize the base type </w:t>
       </w:r>
-      <w:hyperlink r:id="hrId32">
+      <w:hyperlink r:id="hrId38">
         <w:r>
           <w:rPr>
             <w:rStyle w:val="c13"/>
@@ -8490,7 +8766,7 @@
         </w:rPr>
         <w:t xml:space="preserve">. For more information on the backbone element, visit </w:t>
       </w:r>
-      <w:hyperlink r:id="hrId33">
+      <w:hyperlink r:id="hrId39">
         <w:r>
           <w:rPr>
             <w:rStyle w:val="c13"/>
@@ -8828,7 +9104,7 @@
         </w:rPr>
         <w:t xml:space="preserve">The HL7 IG Publisher tool is developed by HL7 and is not part of Trifolia-on-FHIR (ToF). Questions related to the execution of the HL7 IG Publisher should be directed to </w:t>
       </w:r>
-      <w:hyperlink r:id="hrId34" target="_blank">
+      <w:hyperlink r:id="hrId40" target="_blank">
         <w:r>
           <w:rPr>
             <w:rStyle w:val="c13"/>
@@ -9620,7 +9896,7 @@
         </w:rPr>
         <w:t xml:space="preserve">For other pre-publishing errors, go to </w:t>
       </w:r>
-      <w:hyperlink r:id="hrId35" target="_blank">
+      <w:hyperlink r:id="hrId41" target="_blank">
         <w:r>
           <w:rPr>
             <w:rStyle w:val="c13"/>
@@ -10754,7 +11030,7 @@
         </w:rPr>
         <w:t xml:space="preserve">In the </w:t>
       </w:r>
-      <w:hyperlink r:id="hrId36">
+      <w:hyperlink r:id="hrId42">
         <w:r>
           <w:rPr>
             <w:rStyle w:val="c13"/>
@@ -11177,7 +11453,7 @@
         </w:rPr>
         <w:t xml:space="preserve">In the </w:t>
       </w:r>
-      <w:hyperlink r:id="hrId37">
+      <w:hyperlink r:id="hrId43">
         <w:r>
           <w:rPr>
             <w:rStyle w:val="c13"/>
@@ -12743,7 +13019,7 @@
       <w:r>
         <w:t xml:space="preserve">HTML exports produce a package (ZIP file) for use with the FHIR </w:t>
       </w:r>
-      <w:hyperlink r:id="hrId38" target="_blank">
+      <w:hyperlink r:id="hrId44" target="_blank">
         <w:r>
           <w:rPr>
             <w:rStyle w:val="c13"/>
@@ -12778,7 +13054,7 @@
       <w:r>
         <w:t xml:space="preserve">Bundle exports produce a single download (pretty quickly) as a single XML file. This XML file is a FHIR </w:t>
       </w:r>
-      <w:hyperlink r:id="hrId39" target="_blank">
+      <w:hyperlink r:id="hrId45" target="_blank">
         <w:r>
           <w:rPr>
             <w:rStyle w:val="c13"/>
@@ -13154,7 +13430,7 @@
       <w:r>
         <w:t xml:space="preserve">ID - This is the ID of the value set. This value in this column is repeated for each code/row. The value must be formatted as a </w:t>
       </w:r>
-      <w:hyperlink r:id="hrId40" target="_blank" w:anchor="id">
+      <w:hyperlink r:id="hrId46" target="_blank" w:anchor="id">
         <w:r>
           <w:rPr>
             <w:rStyle w:val="c13"/>
@@ -13548,7 +13824,7 @@
       <w:r>
         <w:t xml:space="preserve">When publishing an implementation guide from the "Publish" screen, the FHIR server's </w:t>
       </w:r>
-      <w:hyperlink r:id="hrId41" target="_blank">
+      <w:hyperlink r:id="hrId47" target="_blank">
         <w:r>
           <w:rPr>
             <w:rStyle w:val="c13"/>
@@ -13556,7 +13832,7 @@
           <w:t>$validate operation</w:t>
         </w:r>
       </w:hyperlink>
-      <w:hyperlink r:id="hrId42" target="_blank">
+      <w:hyperlink r:id="hrId48" target="_blank">
         <w:r>
           <w:rPr>
             <w:rStyle w:val="c13"/>

</xml_diff>

<commit_message>
Incrementing version number in development to 2.1.0
</commit_message>
<xml_diff>
--- a/apps/client/src/help/Trifolia-on-FHIR.docx
+++ b/apps/client/src/help/Trifolia-on-FHIR.docx
@@ -262,7 +262,7 @@
             <w:sz w:val="24"/>
             <w:color w:val="000000"/>
           </w:rPr>
-          <w:t>6</w:t>
+          <w:t>5</w:t>
         </w:r>
         <w:r>
           <w:fldChar w:fldCharType="end"/>
@@ -316,7 +316,7 @@
             <w:sz w:val="24"/>
             <w:color w:val="000000"/>
           </w:rPr>
-          <w:t>7</w:t>
+          <w:t>6</w:t>
         </w:r>
         <w:r>
           <w:fldChar w:fldCharType="end"/>
@@ -426,7 +426,7 @@
             <w:sz w:val="24"/>
             <w:color w:val="000000"/>
           </w:rPr>
-          <w:t>8</w:t>
+          <w:t>7</w:t>
         </w:r>
         <w:r>
           <w:fldChar w:fldCharType="end"/>
@@ -481,7 +481,7 @@
             <w:sz w:val="24"/>
             <w:color w:val="000000"/>
           </w:rPr>
-          <w:t>9</w:t>
+          <w:t>8</w:t>
         </w:r>
         <w:r>
           <w:fldChar w:fldCharType="end"/>
@@ -535,7 +535,7 @@
             <w:sz w:val="24"/>
             <w:color w:val="000000"/>
           </w:rPr>
-          <w:t>10</w:t>
+          <w:t>9</w:t>
         </w:r>
         <w:r>
           <w:fldChar w:fldCharType="end"/>
@@ -590,7 +590,7 @@
             <w:sz w:val="24"/>
             <w:color w:val="000000"/>
           </w:rPr>
-          <w:t>11</w:t>
+          <w:t>10</w:t>
         </w:r>
         <w:r>
           <w:fldChar w:fldCharType="end"/>
@@ -700,7 +700,7 @@
             <w:sz w:val="24"/>
             <w:color w:val="000000"/>
           </w:rPr>
-          <w:t>12</w:t>
+          <w:t>11</w:t>
         </w:r>
         <w:r>
           <w:fldChar w:fldCharType="end"/>
@@ -754,7 +754,7 @@
             <w:sz w:val="24"/>
             <w:color w:val="000000"/>
           </w:rPr>
-          <w:t>13</w:t>
+          <w:t>12</w:t>
         </w:r>
         <w:r>
           <w:fldChar w:fldCharType="end"/>
@@ -809,7 +809,7 @@
             <w:sz w:val="24"/>
             <w:color w:val="000000"/>
           </w:rPr>
-          <w:t>13</w:t>
+          <w:t>12</w:t>
         </w:r>
         <w:r>
           <w:fldChar w:fldCharType="end"/>
@@ -918,7 +918,7 @@
             <w:sz w:val="24"/>
             <w:color w:val="000000"/>
           </w:rPr>
-          <w:t>17</w:t>
+          <w:t>16</w:t>
         </w:r>
         <w:r>
           <w:fldChar w:fldCharType="end"/>
@@ -973,7 +973,7 @@
             <w:sz w:val="24"/>
             <w:color w:val="000000"/>
           </w:rPr>
-          <w:t>18</w:t>
+          <w:t>17</w:t>
         </w:r>
         <w:r>
           <w:fldChar w:fldCharType="end"/>
@@ -1137,7 +1137,7 @@
             <w:sz w:val="24"/>
             <w:color w:val="000000"/>
           </w:rPr>
-          <w:t>21</w:t>
+          <w:t>20</w:t>
         </w:r>
         <w:r>
           <w:fldChar w:fldCharType="end"/>
@@ -1246,7 +1246,7 @@
             <w:sz w:val="24"/>
             <w:color w:val="000000"/>
           </w:rPr>
-          <w:t>22</w:t>
+          <w:t>21</w:t>
         </w:r>
         <w:r>
           <w:fldChar w:fldCharType="end"/>
@@ -1300,7 +1300,7 @@
             <w:sz w:val="24"/>
             <w:color w:val="000000"/>
           </w:rPr>
-          <w:t>23</w:t>
+          <w:t>22</w:t>
         </w:r>
         <w:r>
           <w:fldChar w:fldCharType="end"/>
@@ -1410,7 +1410,7 @@
             <w:sz w:val="24"/>
             <w:color w:val="000000"/>
           </w:rPr>
-          <w:t>26</w:t>
+          <w:t>25</w:t>
         </w:r>
         <w:r>
           <w:fldChar w:fldCharType="end"/>
@@ -1575,7 +1575,7 @@
             <w:sz w:val="24"/>
             <w:color w:val="000000"/>
           </w:rPr>
-          <w:t>29</w:t>
+          <w:t>28</w:t>
         </w:r>
         <w:r>
           <w:fldChar w:fldCharType="end"/>
@@ -1684,7 +1684,7 @@
             <w:sz w:val="24"/>
             <w:color w:val="000000"/>
           </w:rPr>
-          <w:t>31</w:t>
+          <w:t>30</w:t>
         </w:r>
         <w:r>
           <w:fldChar w:fldCharType="end"/>
@@ -1739,7 +1739,7 @@
             <w:sz w:val="24"/>
             <w:color w:val="000000"/>
           </w:rPr>
-          <w:t>31</w:t>
+          <w:t>30</w:t>
         </w:r>
         <w:r>
           <w:fldChar w:fldCharType="end"/>
@@ -1958,7 +1958,7 @@
             <w:sz w:val="24"/>
             <w:color w:val="000000"/>
           </w:rPr>
-          <w:t>34</w:t>
+          <w:t>33</w:t>
         </w:r>
         <w:r>
           <w:fldChar w:fldCharType="end"/>
@@ -2066,7 +2066,7 @@
             <w:sz w:val="24"/>
             <w:color w:val="000000"/>
           </w:rPr>
-          <w:t>35</w:t>
+          <w:t>34</w:t>
         </w:r>
         <w:r>
           <w:fldChar w:fldCharType="end"/>
@@ -2632,7 +2632,7 @@
         <w:rPr>
           <w:u w:val="single"/>
         </w:rPr>
-        <w:t>Release 2.0.0</w:t>
+        <w:t>Release 2.1.0</w:t>
       </w:r>
     </w:p>
     <w:p>
@@ -2643,35 +2643,31 @@
         <w:rPr>
           <w:color w:val="000000"/>
         </w:rPr>
-        <w:t>Bulk Editing for IGs</w:t>
-      </w:r>
-    </w:p>
-    <w:p>
-      <w:r>
-        <w:t xml:space="preserve">We've made editing your IGs easier by adding a new feature which allows for bulk editing of multiple profiles and narrative pages within an implementation guide (IG) at the same time. </w:t>
-      </w:r>
-    </w:p>
-    <w:p>
-      <w:r>
-        <w:t xml:space="preserve">Click </w:t>
-      </w:r>
-      <w:r>
-        <w:rPr>
-          <w:b/>
-        </w:rPr>
-        <w:t>Browse</w:t>
-      </w:r>
-      <w:r>
-        <w:t xml:space="preserve"> and select </w:t>
-      </w:r>
-      <w:r>
-        <w:rPr>
-          <w:b/>
-        </w:rPr>
-        <w:t>Bulk Edit IG</w:t>
-      </w:r>
-      <w:r>
-        <w:t xml:space="preserve">. The Bulk Edit screen displays.   </w:t>
+        <w:t>Feature TBD</w:t>
+      </w:r>
+    </w:p>
+    <w:p>
+      <w:r>
+        <w:t>... description TBD ...</w:t>
+      </w:r>
+    </w:p>
+    <w:p>
+      <w:pPr>
+        <w:pStyle w:val="5"/>
+      </w:pPr>
+      <w:r>
+        <w:t>Development Log (XXXX)</w:t>
+      </w:r>
+    </w:p>
+    <w:p>
+      <w:pPr>
+        <w:pStyle w:val="6"/>
+      </w:pPr>
+      <w:r>
+        <w:rPr>
+          <w:rFonts w:ascii="Times New Roman" w:hAnsi="Times New Roman" w:cs="Times New Roman" w:eastAsia="Times New Roman"/>
+        </w:rPr>
+        <w:t>New Features</w:t>
       </w:r>
     </w:p>
     <w:p>
@@ -2683,7 +2679,21 @@
       </w:pPr>
       <w:r/>
       <w:r>
-        <w:t>Select Profiles to edit the Description, Intro, and Notes sections of all profiles associated with that IG.</w:t>
+        <w:rPr>
+          <w:rFonts w:ascii="Times New Roman" w:hAnsi="Times New Roman" w:cs="Times New Roman" w:eastAsia="Times New Roman"/>
+        </w:rPr>
+        <w:t>TBD</w:t>
+      </w:r>
+    </w:p>
+    <w:p>
+      <w:pPr>
+        <w:pStyle w:val="6"/>
+      </w:pPr>
+      <w:r>
+        <w:rPr>
+          <w:rFonts w:ascii="Times New Roman" w:hAnsi="Times New Roman" w:cs="Times New Roman" w:eastAsia="Times New Roman"/>
+        </w:rPr>
+        <w:t>Improvements</w:t>
       </w:r>
     </w:p>
     <w:p>
@@ -2695,7 +2705,22 @@
       </w:pPr>
       <w:r/>
       <w:r>
-        <w:t>Select Elements to add or edit the Short, Definition, and Requirements details for each profile within the IG.</w:t>
+        <w:rPr>
+          <w:rFonts w:ascii="Times New Roman" w:hAnsi="Times New Roman" w:cs="Times New Roman" w:eastAsia="Times New Roman"/>
+        </w:rPr>
+        <w:t>TBD</w:t>
+      </w:r>
+    </w:p>
+    <w:p>
+      <w:pPr>
+        <w:pStyle w:val="6"/>
+      </w:pPr>
+      <w:r>
+        <w:rPr>
+          <w:rFonts w:ascii="Times New Roman" w:hAnsi="Times New Roman" w:cs="Times New Roman" w:eastAsia="Times New Roman"/>
+          <w:color w:val="000000"/>
+        </w:rPr>
+        <w:t>Defects</w:t>
       </w:r>
     </w:p>
     <w:p>
@@ -2707,491 +2732,11 @@
       </w:pPr>
       <w:r/>
       <w:r>
-        <w:t xml:space="preserve">Select Pages to edit the Title and Content for each narrative page. </w:t>
-      </w:r>
-    </w:p>
-    <w:p>
-      <w:pPr>
-        <w:pStyle w:val="4"/>
-      </w:pPr>
-      <w:r>
-        <w:t>Copy a Profile</w:t>
-      </w:r>
-    </w:p>
-    <w:p>
-      <w:r>
-        <w:t xml:space="preserve">You can now copy an existing profile to create a new profile. On the </w:t>
-      </w:r>
-      <w:r>
-        <w:rPr>
-          <w:b/>
-        </w:rPr>
-        <w:t>Browse</w:t>
-      </w:r>
-      <w:r>
-        <w:t xml:space="preserve"> screen, click the copy icon and enter the ID, URL, Name, and Title of the new profile.   </w:t>
-      </w:r>
-    </w:p>
-    <w:p>
-      <w:pPr>
-        <w:pStyle w:val="4"/>
-      </w:pPr>
-      <w:r>
-        <w:t>Jurisdiction Field Now Required</w:t>
-      </w:r>
-    </w:p>
-    <w:p>
-      <w:r>
-        <w:t xml:space="preserve">On the </w:t>
-      </w:r>
-      <w:r>
-        <w:rPr>
-          <w:b/>
-        </w:rPr>
-        <w:t>General</w:t>
-      </w:r>
-      <w:r>
-        <w:t xml:space="preserve"> tab, the </w:t>
-      </w:r>
-      <w:r>
-        <w:rPr>
-          <w:b/>
-        </w:rPr>
-        <w:t>Jurisdiction</w:t>
-      </w:r>
-      <w:r>
-        <w:t xml:space="preserve"> field is now a required element. When adding a new Jurisdiction, "A jurisdiction must exist with all fields filled" appears.  </w:t>
-      </w:r>
-    </w:p>
-    <w:p>
-      <w:pPr>
-        <w:pStyle w:val="5"/>
-      </w:pPr>
-      <w:r>
-        <w:t>Development Log (12)</w:t>
-      </w:r>
-    </w:p>
-    <w:p>
-      <w:pPr>
-        <w:pStyle w:val="6"/>
-      </w:pPr>
-      <w:r>
-        <w:rPr>
-          <w:rFonts w:ascii="Times New Roman" w:hAnsi="Times New Roman" w:cs="Times New Roman" w:eastAsia="Times New Roman"/>
-        </w:rPr>
-        <w:t>New Features</w:t>
-      </w:r>
-    </w:p>
-    <w:p>
-      <w:pPr>
-        <w:numPr>
-          <w:ilvl w:val="0"/>
-          <w:numId w:val="3"/>
-        </w:numPr>
-      </w:pPr>
-      <w:r/>
-      <w:hyperlink r:id="hrId7">
-        <w:r>
-          <w:rPr>
-            <w:rStyle w:val="c13"/>
-            <w:rFonts w:ascii="Times New Roman" w:hAnsi="Times New Roman" w:cs="Times New Roman" w:eastAsia="Times New Roman"/>
-            <w:sz w:val="24"/>
-          </w:rPr>
-          <w:t xml:space="preserve">TRIFFHIR-285 </w:t>
-        </w:r>
-      </w:hyperlink>
-      <w:r>
-        <w:rPr>
-          <w:rFonts w:ascii="Times New Roman" w:hAnsi="Times New Roman" w:cs="Times New Roman" w:eastAsia="Times New Roman"/>
-          <w:sz w:val="24"/>
+        <w:rPr>
+          <w:rFonts w:ascii="Times New Roman" w:hAnsi="Times New Roman" w:cs="Times New Roman" w:eastAsia="Times New Roman"/>
           <w:color w:val="000000"/>
         </w:rPr>
-        <w:t xml:space="preserve">- </w:t>
-      </w:r>
-      <w:r>
-        <w:rPr>
-          <w:rFonts w:ascii="Times New Roman" w:hAnsi="Times New Roman" w:cs="Times New Roman" w:eastAsia="Times New Roman"/>
-          <w:sz w:val="24"/>
-        </w:rPr>
-        <w:t>Copy a profile, prompt for key details of the copy</w:t>
-      </w:r>
-    </w:p>
-    <w:p>
-      <w:pPr>
-        <w:numPr>
-          <w:ilvl w:val="0"/>
-          <w:numId w:val="3"/>
-        </w:numPr>
-      </w:pPr>
-      <w:r/>
-      <w:hyperlink r:id="hrId8">
-        <w:r>
-          <w:rPr>
-            <w:rStyle w:val="c13"/>
-            <w:rFonts w:ascii="Times New Roman" w:hAnsi="Times New Roman" w:cs="Times New Roman" w:eastAsia="Times New Roman"/>
-            <w:sz w:val="24"/>
-          </w:rPr>
-          <w:t xml:space="preserve">TRIFFHIR-357 </w:t>
-        </w:r>
-      </w:hyperlink>
-      <w:r>
-        <w:rPr>
-          <w:rFonts w:ascii="Times New Roman" w:hAnsi="Times New Roman" w:cs="Times New Roman" w:eastAsia="Times New Roman"/>
-          <w:sz w:val="24"/>
-          <w:color w:val="000000"/>
-        </w:rPr>
-        <w:t>- Bulk editing for implementation guides</w:t>
-      </w:r>
-    </w:p>
-    <w:p>
-      <w:pPr>
-        <w:numPr>
-          <w:ilvl w:val="0"/>
-          <w:numId w:val="3"/>
-        </w:numPr>
-      </w:pPr>
-      <w:r/>
-      <w:hyperlink r:id="hrId9">
-        <w:r>
-          <w:rPr>
-            <w:rStyle w:val="c13"/>
-            <w:rFonts w:ascii="Times New Roman" w:hAnsi="Times New Roman" w:cs="Times New Roman" w:eastAsia="Times New Roman"/>
-            <w:sz w:val="24"/>
-          </w:rPr>
-          <w:t xml:space="preserve">TRIFFHIR-421 </w:t>
-        </w:r>
-      </w:hyperlink>
-      <w:r>
-        <w:rPr>
-          <w:rFonts w:ascii="Times New Roman" w:hAnsi="Times New Roman" w:cs="Times New Roman" w:eastAsia="Times New Roman"/>
-          <w:sz w:val="24"/>
-          <w:color w:val="000000"/>
-        </w:rPr>
-        <w:t xml:space="preserve">- </w:t>
-      </w:r>
-      <w:r>
-        <w:rPr>
-          <w:rFonts w:ascii="Times New Roman" w:hAnsi="Times New Roman" w:cs="Times New Roman" w:eastAsia="Times New Roman"/>
-          <w:sz w:val="24"/>
-        </w:rPr>
-        <w:t>Show IG Edit Screen's "Jurisdiction" as required</w:t>
-      </w:r>
-    </w:p>
-    <w:p>
-      <w:pPr>
-        <w:numPr>
-          <w:ilvl w:val="0"/>
-          <w:numId w:val="3"/>
-        </w:numPr>
-      </w:pPr>
-      <w:r/>
-      <w:hyperlink r:id="hrId10">
-        <w:r>
-          <w:rPr>
-            <w:rStyle w:val="c13"/>
-            <w:rFonts w:ascii="Times New Roman" w:hAnsi="Times New Roman" w:cs="Times New Roman" w:eastAsia="Times New Roman"/>
-            <w:sz w:val="24"/>
-          </w:rPr>
-          <w:t xml:space="preserve">TRIFFHIR-476 </w:t>
-        </w:r>
-      </w:hyperlink>
-      <w:r>
-        <w:rPr>
-          <w:rFonts w:ascii="Times New Roman" w:hAnsi="Times New Roman" w:cs="Times New Roman" w:eastAsia="Times New Roman"/>
-          <w:sz w:val="24"/>
-          <w:color w:val="000000"/>
-        </w:rPr>
-        <w:t xml:space="preserve">- </w:t>
-      </w:r>
-      <w:r>
-        <w:rPr>
-          <w:rFonts w:ascii="Times New Roman" w:hAnsi="Times New Roman" w:cs="Times New Roman" w:eastAsia="Times New Roman"/>
-          <w:sz w:val="24"/>
-        </w:rPr>
-        <w:t xml:space="preserve">Download IG Dependencies </w:t>
-      </w:r>
-    </w:p>
-    <w:p>
-      <w:pPr>
-        <w:pStyle w:val="6"/>
-      </w:pPr>
-      <w:r>
-        <w:rPr>
-          <w:rFonts w:ascii="Times New Roman" w:hAnsi="Times New Roman" w:cs="Times New Roman" w:eastAsia="Times New Roman"/>
-        </w:rPr>
-        <w:t>Improvements</w:t>
-      </w:r>
-    </w:p>
-    <w:tbl>
-      <w:tblPr>
-        <w:tblW w:w="14340" w:type="dxa"/>
-        <w:tblLayout w:type="fixed"/>
-        <w:tblCellMar>
-          <w:top w:w="15" w:type="dxa"/>
-          <w:left w:w="15" w:type="dxa"/>
-          <w:bottom w:w="15" w:type="dxa"/>
-          <w:right w:w="15" w:type="dxa"/>
-        </w:tblCellMar>
-        <w:tblCellSpacing w:w="15" w:type="dxa"/>
-      </w:tblPr>
-      <w:tblGrid>
-        <w:gridCol w:w="9555"/>
-        <w:gridCol w:w="4785"/>
-      </w:tblGrid>
-      <w:tr>
-        <w:tc>
-          <w:tcPr>
-            <w:tcW w:w="9510" w:type="dxa"/>
-            <w:vAlign w:val="center"/>
-          </w:tcPr>
-          <w:p>
-            <w:pPr>
-              <w:numPr>
-                <w:ilvl w:val="0"/>
-                <w:numId w:val="3"/>
-              </w:numPr>
-            </w:pPr>
-            <w:r/>
-            <w:hyperlink r:id="hrId11">
-              <w:r>
-                <w:rPr>
-                  <w:rStyle w:val="c13"/>
-                  <w:rFonts w:ascii="Times New Roman" w:hAnsi="Times New Roman" w:cs="Times New Roman" w:eastAsia="Times New Roman"/>
-                  <w:sz w:val="24"/>
-                </w:rPr>
-                <w:t xml:space="preserve">TRIFFHIR-373 </w:t>
-              </w:r>
-            </w:hyperlink>
-            <w:r>
-              <w:rPr>
-                <w:rFonts w:ascii="Times New Roman" w:hAnsi="Times New Roman" w:cs="Times New Roman" w:eastAsia="Times New Roman"/>
-                <w:sz w:val="24"/>
-              </w:rPr>
-              <w:t>-  Don't allow ID's to change, only case sensitivity</w:t>
-            </w:r>
-          </w:p>
-          <w:p>
-            <w:pPr>
-              <w:numPr>
-                <w:ilvl w:val="0"/>
-                <w:numId w:val="3"/>
-              </w:numPr>
-            </w:pPr>
-            <w:r/>
-            <w:hyperlink r:id="hrId12">
-              <w:r>
-                <w:rPr>
-                  <w:rStyle w:val="c13"/>
-                  <w:rFonts w:ascii="Times New Roman" w:hAnsi="Times New Roman" w:cs="Times New Roman" w:eastAsia="Times New Roman"/>
-                  <w:sz w:val="24"/>
-                </w:rPr>
-                <w:t>TRIFFHIR-466</w:t>
-              </w:r>
-            </w:hyperlink>
-            <w:hyperlink r:id="hrId13">
-              <w:r>
-                <w:rPr>
-                  <w:rStyle w:val="c13"/>
-                  <w:rFonts w:ascii="Times New Roman" w:hAnsi="Times New Roman" w:cs="Times New Roman" w:eastAsia="Times New Roman"/>
-                  <w:sz w:val="24"/>
-                </w:rPr>
-                <w:t xml:space="preserve"> </w:t>
-              </w:r>
-            </w:hyperlink>
-            <w:r>
-              <w:rPr>
-                <w:rFonts w:ascii="Times New Roman" w:hAnsi="Times New Roman" w:cs="Times New Roman" w:eastAsia="Times New Roman"/>
-                <w:sz w:val="24"/>
-              </w:rPr>
-              <w:t>-  Category, Date and Sequence for package-list.json</w:t>
-            </w:r>
-          </w:p>
-          <w:p>
-            <w:pPr>
-              <w:numPr>
-                <w:ilvl w:val="0"/>
-                <w:numId w:val="3"/>
-              </w:numPr>
-            </w:pPr>
-            <w:r/>
-            <w:hyperlink r:id="hrId14">
-              <w:r>
-                <w:rPr>
-                  <w:rStyle w:val="c13"/>
-                  <w:rFonts w:ascii="Times New Roman" w:hAnsi="Times New Roman" w:cs="Times New Roman" w:eastAsia="Times New Roman"/>
-                  <w:sz w:val="24"/>
-                </w:rPr>
-                <w:t xml:space="preserve">TRIFFHIR-479  </w:t>
-              </w:r>
-            </w:hyperlink>
-            <w:r>
-              <w:rPr>
-                <w:rFonts w:ascii="Times New Roman" w:hAnsi="Times New Roman" w:cs="Times New Roman" w:eastAsia="Times New Roman"/>
-                <w:sz w:val="24"/>
-              </w:rPr>
-              <w:t>- When importing, detect exampleFor based on meta.profile</w:t>
-            </w:r>
-          </w:p>
-        </w:tc>
-        <w:tc>
-          <w:tcPr>
-            <w:tcW w:w="4740" w:type="dxa"/>
-            <w:vAlign w:val="center"/>
-          </w:tcPr>
-          <w:p>
-            <w:r>
-              <w:t/>
-            </w:r>
-          </w:p>
-        </w:tc>
-      </w:tr>
-    </w:tbl>
-    <w:p>
-      <w:pPr>
-        <w:pStyle w:val="6"/>
-      </w:pPr>
-      <w:r>
-        <w:rPr>
-          <w:rFonts w:ascii="Times New Roman" w:hAnsi="Times New Roman" w:cs="Times New Roman" w:eastAsia="Times New Roman"/>
-          <w:color w:val="000000"/>
-        </w:rPr>
-        <w:t>Defects</w:t>
-      </w:r>
-    </w:p>
-    <w:p>
-      <w:pPr>
-        <w:numPr>
-          <w:ilvl w:val="0"/>
-          <w:numId w:val="3"/>
-        </w:numPr>
-      </w:pPr>
-      <w:r/>
-      <w:hyperlink r:id="hrId15">
-        <w:r>
-          <w:rPr>
-            <w:rStyle w:val="c13"/>
-            <w:rFonts w:ascii="Times New Roman" w:hAnsi="Times New Roman" w:cs="Times New Roman" w:eastAsia="Times New Roman"/>
-            <w:sz w:val="24"/>
-          </w:rPr>
-          <w:t>TRIFFHIR-424</w:t>
-        </w:r>
-      </w:hyperlink>
-      <w:r>
-        <w:rPr>
-          <w:rFonts w:ascii="Times New Roman" w:hAnsi="Times New Roman" w:cs="Times New Roman" w:eastAsia="Times New Roman"/>
-          <w:sz w:val="24"/>
-          <w:color w:val="000000"/>
-        </w:rPr>
-        <w:t xml:space="preserve"> - Exporting to a brand new (empty) GitHub repository fails</w:t>
-      </w:r>
-    </w:p>
-    <w:p>
-      <w:pPr>
-        <w:numPr>
-          <w:ilvl w:val="0"/>
-          <w:numId w:val="3"/>
-        </w:numPr>
-      </w:pPr>
-      <w:r/>
-      <w:hyperlink r:id="hrId16">
-        <w:r>
-          <w:rPr>
-            <w:rStyle w:val="c13"/>
-            <w:rFonts w:ascii="Times New Roman" w:hAnsi="Times New Roman" w:cs="Times New Roman" w:eastAsia="Times New Roman"/>
-            <w:sz w:val="24"/>
-          </w:rPr>
-          <w:t xml:space="preserve">TRIFFHIR-484 </w:t>
-        </w:r>
-      </w:hyperlink>
-      <w:r>
-        <w:rPr>
-          <w:rFonts w:ascii="Times New Roman" w:hAnsi="Times New Roman" w:cs="Times New Roman" w:eastAsia="Times New Roman"/>
-          <w:sz w:val="24"/>
-          <w:color w:val="000000"/>
-        </w:rPr>
-        <w:t xml:space="preserve"> - Delay in "Ignore Warnings" value being updated in IG</w:t>
-      </w:r>
-    </w:p>
-    <w:p>
-      <w:pPr>
-        <w:numPr>
-          <w:ilvl w:val="0"/>
-          <w:numId w:val="3"/>
-        </w:numPr>
-      </w:pPr>
-      <w:r/>
-      <w:hyperlink r:id="hrId17">
-        <w:r>
-          <w:rPr>
-            <w:rStyle w:val="c13"/>
-            <w:rFonts w:ascii="Times New Roman" w:hAnsi="Times New Roman" w:cs="Times New Roman" w:eastAsia="Times New Roman"/>
-            <w:sz w:val="24"/>
-          </w:rPr>
-          <w:t>TRIFFHIR-490</w:t>
-        </w:r>
-      </w:hyperlink>
-      <w:r>
-        <w:rPr>
-          <w:rFonts w:ascii="Times New Roman" w:hAnsi="Times New Roman" w:cs="Times New Roman" w:eastAsia="Times New Roman"/>
-          <w:sz w:val="24"/>
-          <w:color w:val="000000"/>
-        </w:rPr>
-        <w:t xml:space="preserve"> - Extensions removed from profiles results in an empty array</w:t>
-      </w:r>
-    </w:p>
-    <w:p>
-      <w:pPr>
-        <w:numPr>
-          <w:ilvl w:val="0"/>
-          <w:numId w:val="3"/>
-        </w:numPr>
-      </w:pPr>
-      <w:r/>
-      <w:hyperlink r:id="hrId18">
-        <w:r>
-          <w:rPr>
-            <w:rStyle w:val="c13"/>
-            <w:rFonts w:ascii="Times New Roman" w:hAnsi="Times New Roman" w:cs="Times New Roman" w:eastAsia="Times New Roman"/>
-            <w:sz w:val="24"/>
-          </w:rPr>
-          <w:t xml:space="preserve">TRIFFHIR-494 </w:t>
-        </w:r>
-      </w:hyperlink>
-      <w:r>
-        <w:rPr>
-          <w:rFonts w:ascii="Times New Roman" w:hAnsi="Times New Roman" w:cs="Times New Roman" w:eastAsia="Times New Roman"/>
-          <w:sz w:val="24"/>
-          <w:color w:val="000000"/>
-        </w:rPr>
-        <w:t>- Project/IG Context not consistently appearing next to HAPI version selected</w:t>
-      </w:r>
-    </w:p>
-    <w:p>
-      <w:pPr>
-        <w:numPr>
-          <w:ilvl w:val="0"/>
-          <w:numId w:val="3"/>
-        </w:numPr>
-      </w:pPr>
-      <w:r/>
-      <w:hyperlink r:id="hrId19" target="_blank">
-        <w:r>
-          <w:rPr>
-            <w:rStyle w:val="c13"/>
-            <w:rFonts w:ascii="Times New Roman" w:hAnsi="Times New Roman" w:cs="Times New Roman" w:eastAsia="Times New Roman"/>
-            <w:sz w:val="24"/>
-            <w:color w:val="000000"/>
-          </w:rPr>
-          <w:t>TRIFFHIR-508</w:t>
-        </w:r>
-      </w:hyperlink>
-      <w:r>
-        <w:rPr>
-          <w:rFonts w:ascii="Times New Roman" w:hAnsi="Times New Roman" w:cs="Times New Roman" w:eastAsia="Times New Roman"/>
-          <w:sz w:val="24"/>
-          <w:color w:val="000000"/>
-        </w:rPr>
-        <w:t xml:space="preserve"> - Measure Resources are missing contentType on attachment</w:t>
+        <w:t>TBD</w:t>
       </w:r>
     </w:p>
     <w:p>
@@ -3223,7 +2768,7 @@
         </w:rPr>
         <w:t xml:space="preserve">Created with the Personal Edition of HelpNDoc: </w:t>
       </w:r>
-      <w:hyperlink r:id="hrId20">
+      <w:hyperlink r:id="hrId7">
         <w:r>
           <w:rPr>
             <w:rFonts w:ascii="Tahoma" w:hAnsi="Tahoma" w:cs="Tahoma" w:eastAsia="Tahoma"/>
@@ -3763,7 +3308,7 @@
         </w:rPr>
         <w:t xml:space="preserve">Created with the Personal Edition of HelpNDoc: </w:t>
       </w:r>
-      <w:hyperlink r:id="hrId21">
+      <w:hyperlink r:id="hrId8">
         <w:r>
           <w:rPr>
             <w:rFonts w:ascii="Tahoma" w:hAnsi="Tahoma" w:cs="Tahoma" w:eastAsia="Tahoma"/>
@@ -3987,7 +3532,7 @@
         </w:rPr>
         <w:t xml:space="preserve">Created with the Personal Edition of HelpNDoc: </w:t>
       </w:r>
-      <w:hyperlink r:id="hrId22">
+      <w:hyperlink r:id="hrId9">
         <w:r>
           <w:rPr>
             <w:rFonts w:ascii="Tahoma" w:hAnsi="Tahoma" w:cs="Tahoma" w:eastAsia="Tahoma"/>
@@ -4163,7 +3708,7 @@
       <w:r>
         <w:t>Creating resources via a PUT with an ID (</w:t>
       </w:r>
-      <w:hyperlink r:id="hrId23" target="_blank" w:anchor="upsert">
+      <w:hyperlink r:id="hrId10" target="_blank" w:anchor="upsert">
         <w:r>
           <w:rPr>
             <w:rStyle w:val="c13"/>
@@ -4186,7 +3731,7 @@
       <w:r>
         <w:t xml:space="preserve">The </w:t>
       </w:r>
-      <w:hyperlink r:id="hrId24" target="_blank">
+      <w:hyperlink r:id="hrId11" target="_blank">
         <w:r>
           <w:rPr>
             <w:rStyle w:val="c13"/>
@@ -4206,7 +3751,7 @@
       <w:r>
         <w:t xml:space="preserve">The </w:t>
       </w:r>
-      <w:hyperlink r:id="hrId25" target="_blank">
+      <w:hyperlink r:id="hrId12" target="_blank">
         <w:r>
           <w:rPr>
             <w:rStyle w:val="c13"/>
@@ -4262,7 +3807,7 @@
       <w:r>
         <w:t xml:space="preserve"> </w:t>
       </w:r>
-      <w:hyperlink r:id="hrId26" target="_blank" w:anchor="has">
+      <w:hyperlink r:id="hrId13" target="_blank" w:anchor="has">
         <w:r>
           <w:rPr>
             <w:rStyle w:val="c13"/>
@@ -4285,7 +3830,7 @@
       <w:r>
         <w:t xml:space="preserve"> </w:t>
       </w:r>
-      <w:hyperlink r:id="hrId27" target="_blank" w:anchor="include">
+      <w:hyperlink r:id="hrId14" target="_blank" w:anchor="include">
         <w:r>
           <w:rPr>
             <w:rStyle w:val="c13"/>
@@ -4305,7 +3850,7 @@
         </w:numPr>
       </w:pPr>
       <w:r/>
-      <w:hyperlink r:id="hrId28" target="_blank" w:anchor="patch">
+      <w:hyperlink r:id="hrId15" target="_blank" w:anchor="patch">
         <w:r>
           <w:rPr>
             <w:rStyle w:val="c13"/>
@@ -4344,7 +3889,7 @@
         </w:rPr>
         <w:t xml:space="preserve">Created with the Personal Edition of HelpNDoc: </w:t>
       </w:r>
-      <w:hyperlink r:id="hrId29">
+      <w:hyperlink r:id="hrId16">
         <w:r>
           <w:rPr>
             <w:rFonts w:ascii="Tahoma" w:hAnsi="Tahoma" w:cs="Tahoma" w:eastAsia="Tahoma"/>
@@ -4473,7 +4018,7 @@
       <w:r>
         <w:t xml:space="preserve"> end-point in the API represents a "proxy" to the FHIR server(s) available within the ToF installation. The proxy endpoint supports GET, PUT, POST, DELETE requests for individual resources, as well as </w:t>
       </w:r>
-      <w:hyperlink r:id="hrId30" target="_blank" w:anchor="transaction">
+      <w:hyperlink r:id="hrId17" target="_blank" w:anchor="transaction">
         <w:r>
           <w:rPr>
             <w:rStyle w:val="c13"/>
@@ -4557,7 +4102,7 @@
         <w:t xml:space="preserve">ToF's REST API is documented using Swagger. The publicly available installation exposes custom API documentation at </w:t>
       </w:r>
       <w:r/>
-      <w:hyperlink r:id="hrId31" target="_blank">
+      <w:hyperlink r:id="hrId18" target="_blank">
         <w:r>
           <w:rPr>
             <w:rStyle w:val="c13"/>
@@ -4606,7 +4151,7 @@
         </w:rPr>
         <w:t xml:space="preserve">Created with the Personal Edition of HelpNDoc: </w:t>
       </w:r>
-      <w:hyperlink r:id="hrId32">
+      <w:hyperlink r:id="hrId19">
         <w:r>
           <w:rPr>
             <w:rFonts w:ascii="Tahoma" w:hAnsi="Tahoma" w:cs="Tahoma" w:eastAsia="Tahoma"/>
@@ -4952,7 +4497,7 @@
         </w:rPr>
         <w:t xml:space="preserve">Created with the Personal Edition of HelpNDoc: </w:t>
       </w:r>
-      <w:hyperlink r:id="hrId33">
+      <w:hyperlink r:id="hrId20">
         <w:r>
           <w:rPr>
             <w:rFonts w:ascii="Tahoma" w:hAnsi="Tahoma" w:cs="Tahoma" w:eastAsia="Tahoma"/>
@@ -5238,7 +4783,7 @@
         </w:rPr>
         <w:t xml:space="preserve">Created with the Personal Edition of HelpNDoc: </w:t>
       </w:r>
-      <w:hyperlink r:id="hrId34">
+      <w:hyperlink r:id="hrId21">
         <w:r>
           <w:rPr>
             <w:rFonts w:ascii="Tahoma" w:hAnsi="Tahoma" w:cs="Tahoma" w:eastAsia="Tahoma"/>
@@ -5344,7 +4889,7 @@
         </w:rPr>
         <w:t xml:space="preserve">If this is your first time logging-in to Trifolia-on-FHIR (ToF), you must create a profile (represented by a FHIR </w:t>
       </w:r>
-      <w:hyperlink r:id="hrId35" target="_blank">
+      <w:hyperlink r:id="hrId22" target="_blank">
         <w:r>
           <w:rPr>
             <w:rStyle w:val="c13"/>
@@ -5531,7 +5076,7 @@
         </w:rPr>
         <w:t xml:space="preserve">Created with the Personal Edition of HelpNDoc: </w:t>
       </w:r>
-      <w:hyperlink r:id="hrId36">
+      <w:hyperlink r:id="hrId23">
         <w:r>
           <w:rPr>
             <w:rFonts w:ascii="Tahoma" w:hAnsi="Tahoma" w:cs="Tahoma" w:eastAsia="Tahoma"/>
@@ -5659,7 +5204,7 @@
         </w:rPr>
         <w:t xml:space="preserve">Created with the Personal Edition of HelpNDoc: </w:t>
       </w:r>
-      <w:hyperlink r:id="hrId37">
+      <w:hyperlink r:id="hrId24">
         <w:r>
           <w:rPr>
             <w:rFonts w:ascii="Tahoma" w:hAnsi="Tahoma" w:cs="Tahoma" w:eastAsia="Tahoma"/>
@@ -6003,7 +5548,7 @@
         </w:rPr>
         <w:t xml:space="preserve">Created with the Personal Edition of HelpNDoc: </w:t>
       </w:r>
-      <w:hyperlink r:id="hrId38">
+      <w:hyperlink r:id="hrId25">
         <w:r>
           <w:rPr>
             <w:rFonts w:ascii="Tahoma" w:hAnsi="Tahoma" w:cs="Tahoma" w:eastAsia="Tahoma"/>
@@ -7137,7 +6682,7 @@
         </w:rPr>
         <w:t xml:space="preserve">Created with the Personal Edition of HelpNDoc: </w:t>
       </w:r>
-      <w:hyperlink r:id="hrId39">
+      <w:hyperlink r:id="hrId26">
         <w:r>
           <w:rPr>
             <w:rFonts w:ascii="Tahoma" w:hAnsi="Tahoma" w:cs="Tahoma" w:eastAsia="Tahoma"/>
@@ -7348,7 +6893,7 @@
       <w:r>
         <w:t xml:space="preserve"> then all profiles (StructureDefinition resources) within the Implementation Guide must have URLs that start with </w:t>
       </w:r>
-      <w:hyperlink r:id="hrId40">
+      <w:hyperlink r:id="hrId27">
         <w:r>
           <w:rPr>
             <w:rStyle w:val="c13"/>
@@ -7564,7 +7109,7 @@
         </w:rPr>
         <w:t xml:space="preserve">Created with the Personal Edition of HelpNDoc: </w:t>
       </w:r>
-      <w:hyperlink r:id="hrId41">
+      <w:hyperlink r:id="hrId28">
         <w:r>
           <w:rPr>
             <w:rFonts w:ascii="Tahoma" w:hAnsi="Tahoma" w:cs="Tahoma" w:eastAsia="Tahoma"/>
@@ -7865,7 +7410,7 @@
         </w:rPr>
         <w:t xml:space="preserve">Created with the Personal Edition of HelpNDoc: </w:t>
       </w:r>
-      <w:hyperlink r:id="hrId42">
+      <w:hyperlink r:id="hrId29">
         <w:r>
           <w:rPr>
             <w:rFonts w:ascii="Tahoma" w:hAnsi="Tahoma" w:cs="Tahoma" w:eastAsia="Tahoma"/>
@@ -7914,7 +7459,7 @@
       <w:r>
         <w:t xml:space="preserve">The "Edit Implementation Guide" screen has functionality to generate a JIRA Spec file that is required by the HL7 ballot process. You can read more information on the purpose of the JIRA Spec file </w:t>
       </w:r>
-      <w:hyperlink r:id="hrId43" target="_blank">
+      <w:hyperlink r:id="hrId30" target="_blank">
         <w:r>
           <w:rPr>
             <w:rStyle w:val="c13"/>
@@ -8081,7 +7626,7 @@
         </w:rPr>
         <w:t xml:space="preserve">Created with the Personal Edition of HelpNDoc: </w:t>
       </w:r>
-      <w:hyperlink r:id="hrId44">
+      <w:hyperlink r:id="hrId31">
         <w:r>
           <w:rPr>
             <w:rFonts w:ascii="Tahoma" w:hAnsi="Tahoma" w:cs="Tahoma" w:eastAsia="Tahoma"/>
@@ -8163,7 +7708,7 @@
         </w:rPr>
         <w:t xml:space="preserve">The StructureDefinition resource describes a structure - a set of data element definitions, and their associated rules of usage. These structure definitions are used to describe both the content defined in the FHIR specification itself - Resources, data types, the underlying infrastructural types, and also are used to describe how these structures are used in implementations. This allows the definitions of the structures to be shared and published through repositories of structure definitions, compared with each other, and used as the basis for code, report and UI generation.  For more information on Structure Definitions, see </w:t>
       </w:r>
-      <w:hyperlink r:id="hrId45">
+      <w:hyperlink r:id="hrId32">
         <w:r>
           <w:rPr>
             <w:rStyle w:val="c13"/>
@@ -8306,7 +7851,7 @@
         </w:rPr>
         <w:t xml:space="preserve">Note that because of the nature of the healthcare ecosystem, there may be multiple overlapping sets of adaptations - by healthcare domain, by country, by institution, and/or by vendor/implementation.  For more information on FHIR Profiles, please visit </w:t>
       </w:r>
-      <w:hyperlink r:id="hrId46">
+      <w:hyperlink r:id="hrId33">
         <w:r>
           <w:rPr>
             <w:rStyle w:val="c13"/>
@@ -8589,7 +8134,7 @@
       <w:r>
         <w:t xml:space="preserve">Every extension in a resource refers directly to its definition, which is made available as a </w:t>
       </w:r>
-      <w:hyperlink r:id="hrId47">
+      <w:hyperlink r:id="hrId34">
         <w:r>
           <w:rPr>
             <w:rStyle w:val="c13"/>
@@ -8601,7 +8146,7 @@
       <w:r>
         <w:t xml:space="preserve">. A resource can be </w:t>
       </w:r>
-      <w:hyperlink r:id="hrId48">
+      <w:hyperlink r:id="hrId35">
         <w:r>
           <w:rPr>
             <w:rStyle w:val="c13"/>
@@ -8623,7 +8168,7 @@
       <w:r>
         <w:t xml:space="preserve">For more information on creating/incorporating extensions into existing resources, please visit the “Defining Extensions” page at </w:t>
       </w:r>
-      <w:hyperlink r:id="hrId49">
+      <w:hyperlink r:id="hrId36">
         <w:r>
           <w:rPr>
             <w:rStyle w:val="c13"/>
@@ -8653,7 +8198,7 @@
       <w:pPr>
         <w:pStyle w:val="4"/>
       </w:pPr>
-      <w:hyperlink r:id="hrId50">
+      <w:hyperlink r:id="hrId37">
         <w:r>
           <w:rPr>
             <w:rStyle w:val="c13"/>
@@ -8704,7 +8249,7 @@
         </w:rPr>
         <w:t xml:space="preserve">Created with the Personal Edition of HelpNDoc: </w:t>
       </w:r>
-      <w:hyperlink r:id="hrId51">
+      <w:hyperlink r:id="hrId38">
         <w:r>
           <w:rPr>
             <w:rFonts w:ascii="Tahoma" w:hAnsi="Tahoma" w:cs="Tahoma" w:eastAsia="Tahoma"/>
@@ -8861,7 +8406,7 @@
         </w:rPr>
         <w:t xml:space="preserve">Created with the Personal Edition of HelpNDoc: </w:t>
       </w:r>
-      <w:hyperlink r:id="hrId52">
+      <w:hyperlink r:id="hrId39">
         <w:r>
           <w:rPr>
             <w:rFonts w:ascii="Tahoma" w:hAnsi="Tahoma" w:cs="Tahoma" w:eastAsia="Tahoma"/>
@@ -9118,7 +8663,7 @@
         </w:rPr>
         <w:t xml:space="preserve">Created with the Personal Edition of HelpNDoc: </w:t>
       </w:r>
-      <w:hyperlink r:id="hrId53">
+      <w:hyperlink r:id="hrId40">
         <w:r>
           <w:rPr>
             <w:rFonts w:ascii="Tahoma" w:hAnsi="Tahoma" w:cs="Tahoma" w:eastAsia="Tahoma"/>
@@ -9231,7 +8776,7 @@
         </w:rPr>
         <w:t xml:space="preserve">Created with the Personal Edition of HelpNDoc: </w:t>
       </w:r>
-      <w:hyperlink r:id="hrId54">
+      <w:hyperlink r:id="hrId41">
         <w:r>
           <w:rPr>
             <w:rFonts w:ascii="Tahoma" w:hAnsi="Tahoma" w:cs="Tahoma" w:eastAsia="Tahoma"/>
@@ -9341,7 +8886,7 @@
         </w:numPr>
       </w:pPr>
       <w:r/>
-      <w:hyperlink r:id="hrId55">
+      <w:hyperlink r:id="hrId42">
         <w:r>
           <w:rPr>
             <w:rStyle w:val="c13"/>
@@ -9401,7 +8946,7 @@
         </w:numPr>
       </w:pPr>
       <w:r/>
-      <w:hyperlink r:id="hrId56" w:anchor="primitive">
+      <w:hyperlink r:id="hrId43" w:anchor="primitive">
         <w:r>
           <w:rPr>
             <w:rStyle w:val="c13"/>
@@ -9427,7 +8972,7 @@
         </w:numPr>
       </w:pPr>
       <w:r/>
-      <w:hyperlink r:id="hrId57" w:anchor="complex">
+      <w:hyperlink r:id="hrId44" w:anchor="complex">
         <w:r>
           <w:rPr>
             <w:rStyle w:val="c13"/>
@@ -9453,7 +8998,7 @@
         </w:numPr>
       </w:pPr>
       <w:r/>
-      <w:hyperlink r:id="hrId58">
+      <w:hyperlink r:id="hrId45">
         <w:r>
           <w:rPr>
             <w:rStyle w:val="c13"/>
@@ -9469,7 +9014,7 @@
         </w:rPr>
         <w:t xml:space="preserve">, A specialization that adds modifierExtension, which is the super-type of all the element types defined in resource definitions (e.g. </w:t>
       </w:r>
-      <w:hyperlink r:id="hrId59" w:anchor="resource">
+      <w:hyperlink r:id="hrId46" w:anchor="resource">
         <w:r>
           <w:rPr>
             <w:rStyle w:val="c13"/>
@@ -9496,7 +9041,7 @@
         </w:rPr>
         <w:t xml:space="preserve">Note that resources themselves all specialize the base type </w:t>
       </w:r>
-      <w:hyperlink r:id="hrId60">
+      <w:hyperlink r:id="hrId47">
         <w:r>
           <w:rPr>
             <w:rStyle w:val="c13"/>
@@ -9512,7 +9057,7 @@
         </w:rPr>
         <w:t xml:space="preserve">. For more information on the backbone element, visit </w:t>
       </w:r>
-      <w:hyperlink r:id="hrId61">
+      <w:hyperlink r:id="hrId48">
         <w:r>
           <w:rPr>
             <w:rStyle w:val="c13"/>
@@ -9821,7 +9366,7 @@
         </w:rPr>
         <w:t xml:space="preserve">Created with the Personal Edition of HelpNDoc: </w:t>
       </w:r>
-      <w:hyperlink r:id="hrId62">
+      <w:hyperlink r:id="hrId49">
         <w:r>
           <w:rPr>
             <w:rFonts w:ascii="Tahoma" w:hAnsi="Tahoma" w:cs="Tahoma" w:eastAsia="Tahoma"/>
@@ -9887,7 +9432,7 @@
         </w:rPr>
         <w:t xml:space="preserve">The HL7 IG Publisher tool is developed by HL7 and is not part of Trifolia-on-FHIR (ToF). Questions related to the execution of the HL7 IG Publisher should be directed to </w:t>
       </w:r>
-      <w:hyperlink r:id="hrId63" target="_blank">
+      <w:hyperlink r:id="hrId50" target="_blank">
         <w:r>
           <w:rPr>
             <w:rStyle w:val="c13"/>
@@ -10512,7 +10057,7 @@
         </w:rPr>
         <w:t xml:space="preserve">Created with the Personal Edition of HelpNDoc: </w:t>
       </w:r>
-      <w:hyperlink r:id="hrId64">
+      <w:hyperlink r:id="hrId51">
         <w:r>
           <w:rPr>
             <w:rFonts w:ascii="Tahoma" w:hAnsi="Tahoma" w:cs="Tahoma" w:eastAsia="Tahoma"/>
@@ -10716,7 +10261,7 @@
         </w:rPr>
         <w:t xml:space="preserve">For other pre-publishing errors, go to </w:t>
       </w:r>
-      <w:hyperlink r:id="hrId65" target="_blank">
+      <w:hyperlink r:id="hrId52" target="_blank">
         <w:r>
           <w:rPr>
             <w:rStyle w:val="c13"/>
@@ -11341,7 +10886,7 @@
         </w:rPr>
         <w:t xml:space="preserve">Created with the Personal Edition of HelpNDoc: </w:t>
       </w:r>
-      <w:hyperlink r:id="hrId66">
+      <w:hyperlink r:id="hrId53">
         <w:r>
           <w:rPr>
             <w:rFonts w:ascii="Tahoma" w:hAnsi="Tahoma" w:cs="Tahoma" w:eastAsia="Tahoma"/>
@@ -11587,7 +11132,7 @@
         </w:rPr>
         <w:t xml:space="preserve">Created with the Personal Edition of HelpNDoc: </w:t>
       </w:r>
-      <w:hyperlink r:id="hrId67">
+      <w:hyperlink r:id="hrId54">
         <w:r>
           <w:rPr>
             <w:rFonts w:ascii="Tahoma" w:hAnsi="Tahoma" w:cs="Tahoma" w:eastAsia="Tahoma"/>
@@ -11924,7 +11469,7 @@
         </w:rPr>
         <w:t xml:space="preserve">In the </w:t>
       </w:r>
-      <w:hyperlink r:id="hrId68">
+      <w:hyperlink r:id="hrId55">
         <w:r>
           <w:rPr>
             <w:rStyle w:val="c13"/>
@@ -12347,7 +11892,7 @@
         </w:rPr>
         <w:t xml:space="preserve">In the </w:t>
       </w:r>
-      <w:hyperlink r:id="hrId69">
+      <w:hyperlink r:id="hrId56">
         <w:r>
           <w:rPr>
             <w:rStyle w:val="c13"/>
@@ -12506,7 +12051,7 @@
         </w:rPr>
         <w:t xml:space="preserve">Created with the Personal Edition of HelpNDoc: </w:t>
       </w:r>
-      <w:hyperlink r:id="hrId70">
+      <w:hyperlink r:id="hrId57">
         <w:r>
           <w:rPr>
             <w:rFonts w:ascii="Tahoma" w:hAnsi="Tahoma" w:cs="Tahoma" w:eastAsia="Tahoma"/>
@@ -12826,7 +12371,7 @@
         </w:rPr>
         <w:t xml:space="preserve">Created with the Personal Edition of HelpNDoc: </w:t>
       </w:r>
-      <w:hyperlink r:id="hrId71">
+      <w:hyperlink r:id="hrId58">
         <w:r>
           <w:rPr>
             <w:rFonts w:ascii="Tahoma" w:hAnsi="Tahoma" w:cs="Tahoma" w:eastAsia="Tahoma"/>
@@ -13124,7 +12669,7 @@
         </w:rPr>
         <w:t xml:space="preserve">Created with the Personal Edition of HelpNDoc: </w:t>
       </w:r>
-      <w:hyperlink r:id="hrId72">
+      <w:hyperlink r:id="hrId59">
         <w:r>
           <w:rPr>
             <w:rFonts w:ascii="Tahoma" w:hAnsi="Tahoma" w:cs="Tahoma" w:eastAsia="Tahoma"/>
@@ -13906,7 +13451,7 @@
         </w:rPr>
         <w:t xml:space="preserve">Created with the Personal Edition of HelpNDoc: </w:t>
       </w:r>
-      <w:hyperlink r:id="hrId73">
+      <w:hyperlink r:id="hrId60">
         <w:r>
           <w:rPr>
             <w:rFonts w:ascii="Tahoma" w:hAnsi="Tahoma" w:cs="Tahoma" w:eastAsia="Tahoma"/>
@@ -14061,7 +13606,7 @@
       <w:r>
         <w:t xml:space="preserve">HTML exports produce a package (ZIP file) for use with the FHIR </w:t>
       </w:r>
-      <w:hyperlink r:id="hrId74" target="_blank">
+      <w:hyperlink r:id="hrId61" target="_blank">
         <w:r>
           <w:rPr>
             <w:rStyle w:val="c13"/>
@@ -14096,7 +13641,7 @@
       <w:r>
         <w:t xml:space="preserve">Bundle exports produce a single download (pretty quickly) as a single XML file. This XML file is a FHIR </w:t>
       </w:r>
-      <w:hyperlink r:id="hrId75" target="_blank">
+      <w:hyperlink r:id="hrId62" target="_blank">
         <w:r>
           <w:rPr>
             <w:rStyle w:val="c13"/>
@@ -14207,7 +13752,7 @@
         </w:rPr>
         <w:t xml:space="preserve">Created with the Personal Edition of HelpNDoc: </w:t>
       </w:r>
-      <w:hyperlink r:id="hrId76">
+      <w:hyperlink r:id="hrId63">
         <w:r>
           <w:rPr>
             <w:rFonts w:ascii="Tahoma" w:hAnsi="Tahoma" w:cs="Tahoma" w:eastAsia="Tahoma"/>
@@ -14509,7 +14054,7 @@
       <w:r>
         <w:t xml:space="preserve">ID - This is the ID of the value set. This value in this column is repeated for each code/row. The value must be formatted as a </w:t>
       </w:r>
-      <w:hyperlink r:id="hrId77" target="_blank" w:anchor="id">
+      <w:hyperlink r:id="hrId64" target="_blank" w:anchor="id">
         <w:r>
           <w:rPr>
             <w:rStyle w:val="c13"/>
@@ -14638,7 +14183,7 @@
         </w:rPr>
         <w:t xml:space="preserve">Created with the Personal Edition of HelpNDoc: </w:t>
       </w:r>
-      <w:hyperlink r:id="hrId78">
+      <w:hyperlink r:id="hrId65">
         <w:r>
           <w:rPr>
             <w:rFonts w:ascii="Tahoma" w:hAnsi="Tahoma" w:cs="Tahoma" w:eastAsia="Tahoma"/>
@@ -14874,7 +14419,7 @@
         </w:rPr>
         <w:t xml:space="preserve">Created with the Personal Edition of HelpNDoc: </w:t>
       </w:r>
-      <w:hyperlink r:id="hrId79">
+      <w:hyperlink r:id="hrId66">
         <w:r>
           <w:rPr>
             <w:rFonts w:ascii="Tahoma" w:hAnsi="Tahoma" w:cs="Tahoma" w:eastAsia="Tahoma"/>
@@ -14977,7 +14522,7 @@
       <w:r>
         <w:t xml:space="preserve">When publishing an implementation guide from the "Publish" screen, the FHIR server's </w:t>
       </w:r>
-      <w:hyperlink r:id="hrId80" target="_blank">
+      <w:hyperlink r:id="hrId67" target="_blank">
         <w:r>
           <w:rPr>
             <w:rStyle w:val="c13"/>
@@ -14985,7 +14530,7 @@
           <w:t>$validate operation</w:t>
         </w:r>
       </w:hyperlink>
-      <w:hyperlink r:id="hrId81" target="_blank">
+      <w:hyperlink r:id="hrId68" target="_blank">
         <w:r>
           <w:rPr>
             <w:rStyle w:val="c13"/>
@@ -15087,7 +14632,7 @@
         </w:rPr>
         <w:t xml:space="preserve">Created with the Personal Edition of HelpNDoc: </w:t>
       </w:r>
-      <w:hyperlink r:id="hrId82">
+      <w:hyperlink r:id="hrId69">
         <w:r>
           <w:rPr>
             <w:rFonts w:ascii="Tahoma" w:hAnsi="Tahoma" w:cs="Tahoma" w:eastAsia="Tahoma"/>
@@ -15421,7 +14966,7 @@
         </w:rPr>
         <w:t xml:space="preserve">Created with the Personal Edition of HelpNDoc: </w:t>
       </w:r>
-      <w:hyperlink r:id="hrId83">
+      <w:hyperlink r:id="hrId70">
         <w:r>
           <w:rPr>
             <w:rFonts w:ascii="Tahoma" w:hAnsi="Tahoma" w:cs="Tahoma" w:eastAsia="Tahoma"/>
@@ -15638,7 +15183,7 @@
         </w:rPr>
         <w:t xml:space="preserve">Created with the Personal Edition of HelpNDoc: </w:t>
       </w:r>
-      <w:hyperlink r:id="hrId84">
+      <w:hyperlink r:id="hrId71">
         <w:r>
           <w:rPr>
             <w:rFonts w:ascii="Tahoma" w:hAnsi="Tahoma" w:cs="Tahoma" w:eastAsia="Tahoma"/>
@@ -16371,7 +15916,7 @@
         </w:rPr>
         <w:t xml:space="preserve">Created with the Personal Edition of HelpNDoc: </w:t>
       </w:r>
-      <w:hyperlink r:id="hrId85">
+      <w:hyperlink r:id="hrId72">
         <w:r>
           <w:rPr>
             <w:rFonts w:ascii="Tahoma" w:hAnsi="Tahoma" w:cs="Tahoma" w:eastAsia="Tahoma"/>
@@ -16419,7 +15964,7 @@
         <w:sz w:val="18"/>
         <w:color w:val="969696"/>
       </w:rPr>
-      <w:t>37</w:t>
+      <w:t>36</w:t>
     </w:r>
     <w:r>
       <w:fldChar w:fldCharType="end"/>
@@ -16445,7 +15990,7 @@
         <w:sz w:val="18"/>
         <w:color w:val="969696"/>
       </w:rPr>
-      <w:t>36</w:t>
+      <w:t>35</w:t>
     </w:r>
     <w:r>
       <w:fldChar w:fldCharType="end"/>

</xml_diff>

<commit_message>
Updating help documentation for 2.1.0 release
</commit_message>
<xml_diff>
--- a/apps/client/src/help/Trifolia-on-FHIR.docx
+++ b/apps/client/src/help/Trifolia-on-FHIR.docx
@@ -262,7 +262,7 @@
             <w:sz w:val="24"/>
             <w:color w:val="000000"/>
           </w:rPr>
-          <w:t>5</w:t>
+          <w:t>6</w:t>
         </w:r>
         <w:r>
           <w:fldChar w:fldCharType="end"/>
@@ -371,7 +371,7 @@
             <w:sz w:val="24"/>
             <w:color w:val="000000"/>
           </w:rPr>
-          <w:t>7</w:t>
+          <w:t>8</w:t>
         </w:r>
         <w:r>
           <w:fldChar w:fldCharType="end"/>
@@ -481,7 +481,7 @@
             <w:sz w:val="24"/>
             <w:color w:val="000000"/>
           </w:rPr>
-          <w:t>8</w:t>
+          <w:t>9</w:t>
         </w:r>
         <w:r>
           <w:fldChar w:fldCharType="end"/>
@@ -535,7 +535,7 @@
             <w:sz w:val="24"/>
             <w:color w:val="000000"/>
           </w:rPr>
-          <w:t>9</w:t>
+          <w:t>10</w:t>
         </w:r>
         <w:r>
           <w:fldChar w:fldCharType="end"/>
@@ -590,7 +590,7 @@
             <w:sz w:val="24"/>
             <w:color w:val="000000"/>
           </w:rPr>
-          <w:t>10</w:t>
+          <w:t>11</w:t>
         </w:r>
         <w:r>
           <w:fldChar w:fldCharType="end"/>
@@ -700,7 +700,7 @@
             <w:sz w:val="24"/>
             <w:color w:val="000000"/>
           </w:rPr>
-          <w:t>11</w:t>
+          <w:t>12</w:t>
         </w:r>
         <w:r>
           <w:fldChar w:fldCharType="end"/>
@@ -809,7 +809,7 @@
             <w:sz w:val="24"/>
             <w:color w:val="000000"/>
           </w:rPr>
-          <w:t>12</w:t>
+          <w:t>13</w:t>
         </w:r>
         <w:r>
           <w:fldChar w:fldCharType="end"/>
@@ -918,7 +918,7 @@
             <w:sz w:val="24"/>
             <w:color w:val="000000"/>
           </w:rPr>
-          <w:t>16</w:t>
+          <w:t>17</w:t>
         </w:r>
         <w:r>
           <w:fldChar w:fldCharType="end"/>
@@ -973,7 +973,7 @@
             <w:sz w:val="24"/>
             <w:color w:val="000000"/>
           </w:rPr>
-          <w:t>17</w:t>
+          <w:t>18</w:t>
         </w:r>
         <w:r>
           <w:fldChar w:fldCharType="end"/>
@@ -1028,7 +1028,7 @@
             <w:sz w:val="24"/>
             <w:color w:val="000000"/>
           </w:rPr>
-          <w:t>19</w:t>
+          <w:t>20</w:t>
         </w:r>
         <w:r>
           <w:fldChar w:fldCharType="end"/>
@@ -1192,7 +1192,7 @@
             <w:sz w:val="24"/>
             <w:color w:val="000000"/>
           </w:rPr>
-          <w:t>22</w:t>
+          <w:t>23</w:t>
         </w:r>
         <w:r>
           <w:fldChar w:fldCharType="end"/>
@@ -1301,7 +1301,7 @@
             <w:sz w:val="24"/>
             <w:color w:val="000000"/>
           </w:rPr>
-          <w:t>23</w:t>
+          <w:t>24</w:t>
         </w:r>
         <w:r>
           <w:fldChar w:fldCharType="end"/>
@@ -1355,7 +1355,7 @@
             <w:sz w:val="24"/>
             <w:color w:val="000000"/>
           </w:rPr>
-          <w:t>24</w:t>
+          <w:t>25</w:t>
         </w:r>
         <w:r>
           <w:fldChar w:fldCharType="end"/>
@@ -1410,7 +1410,7 @@
             <w:sz w:val="24"/>
             <w:color w:val="000000"/>
           </w:rPr>
-          <w:t>25</w:t>
+          <w:t>26</w:t>
         </w:r>
         <w:r>
           <w:fldChar w:fldCharType="end"/>
@@ -1520,7 +1520,7 @@
             <w:sz w:val="24"/>
             <w:color w:val="000000"/>
           </w:rPr>
-          <w:t>27</w:t>
+          <w:t>28</w:t>
         </w:r>
         <w:r>
           <w:fldChar w:fldCharType="end"/>
@@ -1575,7 +1575,7 @@
             <w:sz w:val="24"/>
             <w:color w:val="000000"/>
           </w:rPr>
-          <w:t>29</w:t>
+          <w:t>30</w:t>
         </w:r>
         <w:r>
           <w:fldChar w:fldCharType="end"/>
@@ -1685,7 +1685,7 @@
             <w:sz w:val="24"/>
             <w:color w:val="000000"/>
           </w:rPr>
-          <w:t>30</w:t>
+          <w:t>31</w:t>
         </w:r>
         <w:r>
           <w:fldChar w:fldCharType="end"/>
@@ -1739,7 +1739,7 @@
             <w:sz w:val="24"/>
             <w:color w:val="000000"/>
           </w:rPr>
-          <w:t>31</w:t>
+          <w:t>32</w:t>
         </w:r>
         <w:r>
           <w:fldChar w:fldCharType="end"/>
@@ -1794,7 +1794,7 @@
             <w:sz w:val="24"/>
             <w:color w:val="000000"/>
           </w:rPr>
-          <w:t>31</w:t>
+          <w:t>32</w:t>
         </w:r>
         <w:r>
           <w:fldChar w:fldCharType="end"/>
@@ -1849,7 +1849,7 @@
             <w:sz w:val="24"/>
             <w:color w:val="000000"/>
           </w:rPr>
-          <w:t>32</w:t>
+          <w:t>33</w:t>
         </w:r>
         <w:r>
           <w:fldChar w:fldCharType="end"/>
@@ -1904,7 +1904,7 @@
             <w:sz w:val="24"/>
             <w:color w:val="000000"/>
           </w:rPr>
-          <w:t>33</w:t>
+          <w:t>34</w:t>
         </w:r>
         <w:r>
           <w:fldChar w:fldCharType="end"/>
@@ -2013,7 +2013,7 @@
             <w:sz w:val="24"/>
             <w:color w:val="000000"/>
           </w:rPr>
-          <w:t>34</w:t>
+          <w:t>35</w:t>
         </w:r>
         <w:r>
           <w:fldChar w:fldCharType="end"/>
@@ -2067,7 +2067,7 @@
             <w:sz w:val="24"/>
             <w:color w:val="000000"/>
           </w:rPr>
-          <w:t>35</w:t>
+          <w:t>36</w:t>
         </w:r>
         <w:r>
           <w:fldChar w:fldCharType="end"/>
@@ -2121,7 +2121,7 @@
             <w:sz w:val="24"/>
             <w:color w:val="000000"/>
           </w:rPr>
-          <w:t>35</w:t>
+          <w:t>36</w:t>
         </w:r>
         <w:r>
           <w:fldChar w:fldCharType="end"/>
@@ -2624,7 +2624,88 @@
         <w:rPr>
           <w:color w:val="000000"/>
         </w:rPr>
-        <w:t>Publication Menu updates</w:t>
+        <w:t>Template Updates</w:t>
+      </w:r>
+    </w:p>
+    <w:p>
+      <w:r>
+        <w:t>If an IG template is not selected, Trifolia-on-FHIR (ToF) defaults to the HL7 template or the last selected/remembered template.</w:t>
+      </w:r>
+    </w:p>
+    <w:p>
+      <w:r>
+        <w:t xml:space="preserve">We've made using non-HL7 commercial templates easier. </w:t>
+      </w:r>
+    </w:p>
+    <w:p>
+      <w:pPr>
+        <w:numPr>
+          <w:ilvl w:val="0"/>
+          <w:numId w:val="4"/>
+        </w:numPr>
+      </w:pPr>
+      <w:r/>
+      <w:r>
+        <w:t xml:space="preserve">The </w:t>
+      </w:r>
+      <w:r>
+        <w:rPr>
+          <w:b/>
+        </w:rPr>
+        <w:t>Publish</w:t>
+      </w:r>
+      <w:r>
+        <w:t xml:space="preserve"> screen and the </w:t>
+      </w:r>
+      <w:r>
+        <w:rPr>
+          <w:b/>
+        </w:rPr>
+        <w:t>Edit IG's Publishing</w:t>
+      </w:r>
+      <w:r>
+        <w:t xml:space="preserve"> tab have the same fields. </w:t>
+      </w:r>
+    </w:p>
+    <w:p>
+      <w:pPr>
+        <w:numPr>
+          <w:ilvl w:val="0"/>
+          <w:numId w:val="4"/>
+        </w:numPr>
+      </w:pPr>
+      <w:r/>
+      <w:r>
+        <w:t xml:space="preserve">The template specified on the </w:t>
+      </w:r>
+      <w:r>
+        <w:rPr>
+          <w:b/>
+        </w:rPr>
+        <w:t>Publishing</w:t>
+      </w:r>
+      <w:r>
+        <w:t xml:space="preserve"> tab pre-populates on the </w:t>
+      </w:r>
+      <w:r>
+        <w:rPr>
+          <w:b/>
+        </w:rPr>
+        <w:t>Publish</w:t>
+      </w:r>
+      <w:r>
+        <w:t xml:space="preserve"> screen.</w:t>
+      </w:r>
+    </w:p>
+    <w:p>
+      <w:pPr>
+        <w:pStyle w:val="4"/>
+      </w:pPr>
+      <w:r>
+        <w:rPr>
+          <w:color w:val="000000"/>
+        </w:rPr>
+        <w:t>Publication Menu Updates</w:t>
       </w:r>
     </w:p>
     <w:p>
@@ -2637,7 +2718,7 @@
           <w:sz w:val="24"/>
           <w:color w:val="000000"/>
         </w:rPr>
-        <w:t xml:space="preserve">If an IG uses a custom publishing template, an extension has been added that preserves the URL to the zip file.  Therefore, the  custom template is remembered per IG.  </w:t>
+        <w:t>If an IG uses a custom publishing template, an extension has been added that preserves the URL to the zip file.  Therefore, the  custom template is remembered per IG.</w:t>
       </w:r>
     </w:p>
     <w:p>
@@ -2716,7 +2797,7 @@
         <w:pStyle w:val="5"/>
       </w:pPr>
       <w:r>
-        <w:t>Development Log (XXXX)</w:t>
+        <w:t>Development Log (27)</w:t>
       </w:r>
     </w:p>
     <w:p>
@@ -2742,8 +2823,6 @@
         <w:r>
           <w:rPr>
             <w:rStyle w:val="c13"/>
-            <w:rFonts w:ascii="Times New Roman" w:hAnsi="Times New Roman" w:cs="Times New Roman" w:eastAsia="Times New Roman"/>
-            <w:sz w:val="24"/>
           </w:rPr>
           <w:t>TRIFFHIR-501</w:t>
         </w:r>
@@ -2753,7 +2832,10 @@
           <w:rFonts w:ascii="Times New Roman" w:hAnsi="Times New Roman" w:cs="Times New Roman" w:eastAsia="Times New Roman"/>
           <w:sz w:val="24"/>
         </w:rPr>
-        <w:t xml:space="preserve"> - Ability to overwrite ToF publication menu with custom menu </w:t>
+        <w:t xml:space="preserve"> - </w:t>
+      </w:r>
+      <w:r>
+        <w:t xml:space="preserve">Ability to overwrite ToF publication menu with custom menu </w:t>
       </w:r>
     </w:p>
     <w:p>
@@ -2768,8 +2850,6 @@
         <w:r>
           <w:rPr>
             <w:rStyle w:val="c13"/>
-            <w:rFonts w:ascii="Times New Roman" w:hAnsi="Times New Roman" w:cs="Times New Roman" w:eastAsia="Times New Roman"/>
-            <w:sz w:val="24"/>
           </w:rPr>
           <w:t>TRIFFHIR-521</w:t>
         </w:r>
@@ -2779,18 +2859,10 @@
           <w:rFonts w:ascii="Times New Roman" w:hAnsi="Times New Roman" w:cs="Times New Roman" w:eastAsia="Times New Roman"/>
           <w:sz w:val="24"/>
         </w:rPr>
-        <w:t xml:space="preserve"> - Preserve custom publishing templates with IGs</w:t>
-      </w:r>
-    </w:p>
-    <w:p>
-      <w:pPr>
-        <w:pStyle w:val="6"/>
-      </w:pPr>
-      <w:r>
-        <w:rPr>
-          <w:rFonts w:ascii="Times New Roman" w:hAnsi="Times New Roman" w:cs="Times New Roman" w:eastAsia="Times New Roman"/>
-        </w:rPr>
-        <w:t>Improvements</w:t>
+        <w:t xml:space="preserve"> - </w:t>
+      </w:r>
+      <w:r>
+        <w:t>Preserve custom publishing templates with IGs</w:t>
       </w:r>
     </w:p>
     <w:p>
@@ -2801,30 +2873,36 @@
         </w:numPr>
       </w:pPr>
       <w:r/>
-      <w:hyperlink r:id="hrId7" target="_blank">
+      <w:hyperlink r:id="hrId7">
         <w:r>
           <w:rPr>
             <w:rStyle w:val="c13"/>
-            <w:rFonts w:ascii="Times New Roman" w:hAnsi="Times New Roman" w:cs="Times New Roman" w:eastAsia="Times New Roman"/>
-            <w:sz w:val="24"/>
           </w:rPr>
-          <w:t>TRIFFHIR-497</w:t>
+          <w:t>TRIFFHIR-550</w:t>
         </w:r>
       </w:hyperlink>
       <w:r>
         <w:rPr>
           <w:rFonts w:ascii="Times New Roman" w:hAnsi="Times New Roman" w:cs="Times New Roman" w:eastAsia="Times New Roman"/>
           <w:sz w:val="24"/>
-          <w:color w:val="000000"/>
-        </w:rPr>
-        <w:t xml:space="preserve">- </w:t>
-      </w:r>
-      <w:r>
-        <w:rPr>
-          <w:rFonts w:ascii="Times New Roman" w:hAnsi="Times New Roman" w:cs="Times New Roman" w:eastAsia="Times New Roman"/>
-          <w:sz w:val="24"/>
-        </w:rPr>
-        <w:t>Allow sorting of resources within CapabilityStatement.rest</w:t>
+          <w:color w:val="1D1C1D"/>
+          <w:shd w:val="clear" w:color="auto" w:fill="F8F8F8"/>
+        </w:rPr>
+        <w:t xml:space="preserve"> - </w:t>
+      </w:r>
+      <w:r>
+        <w:t>Keyboard shortcut support for re-ordering resources in an IG</w:t>
+      </w:r>
+    </w:p>
+    <w:p>
+      <w:pPr>
+        <w:pStyle w:val="6"/>
+      </w:pPr>
+      <w:r>
+        <w:rPr>
+          <w:rFonts w:ascii="Times New Roman" w:hAnsi="Times New Roman" w:cs="Times New Roman" w:eastAsia="Times New Roman"/>
+        </w:rPr>
+        <w:t>Improvements</w:t>
       </w:r>
     </w:p>
     <w:p>
@@ -2835,34 +2913,25 @@
         </w:numPr>
       </w:pPr>
       <w:r/>
-      <w:hyperlink r:id="hrId8" target="_blank">
+      <w:hyperlink r:id="hrId8">
         <w:r>
           <w:rPr>
             <w:rStyle w:val="c13"/>
-            <w:rFonts w:ascii="Times New Roman" w:hAnsi="Times New Roman" w:cs="Times New Roman" w:eastAsia="Times New Roman"/>
-            <w:sz w:val="24"/>
           </w:rPr>
-          <w:t xml:space="preserve">TRIFFHIR-522 </w:t>
+          <w:t>TRIFFHIR-401</w:t>
         </w:r>
       </w:hyperlink>
       <w:r>
         <w:rPr>
           <w:rFonts w:ascii="Times New Roman" w:hAnsi="Times New Roman" w:cs="Times New Roman" w:eastAsia="Times New Roman"/>
           <w:sz w:val="24"/>
-        </w:rPr>
-        <w:t>- Add support for CapabilityStatement.rest.security.service</w:t>
-      </w:r>
-    </w:p>
-    <w:p>
-      <w:pPr>
-        <w:pStyle w:val="6"/>
-      </w:pPr>
-      <w:r>
-        <w:rPr>
-          <w:rFonts w:ascii="Times New Roman" w:hAnsi="Times New Roman" w:cs="Times New Roman" w:eastAsia="Times New Roman"/>
-          <w:color w:val="000000"/>
-        </w:rPr>
-        <w:t>Defects</w:t>
+          <w:color w:val="1D1C1D"/>
+          <w:shd w:val="clear" w:color="auto" w:fill="F8F8F8"/>
+        </w:rPr>
+        <w:t xml:space="preserve"> - </w:t>
+      </w:r>
+      <w:r>
+        <w:t>Under Edit Settings, move Selected FHIR Server to the top</w:t>
       </w:r>
     </w:p>
     <w:p>
@@ -2873,30 +2942,16 @@
         </w:numPr>
       </w:pPr>
       <w:r/>
-      <w:hyperlink r:id="hrId9" target="_blank">
+      <w:hyperlink r:id="hrId9">
         <w:r>
           <w:rPr>
             <w:rStyle w:val="c13"/>
-            <w:rFonts w:ascii="Times New Roman" w:hAnsi="Times New Roman" w:cs="Times New Roman" w:eastAsia="Times New Roman"/>
-            <w:sz w:val="24"/>
           </w:rPr>
-          <w:t>TRIFFHIR-487</w:t>
+          <w:t>TRIFFHIR-428</w:t>
         </w:r>
       </w:hyperlink>
       <w:r>
-        <w:rPr>
-          <w:rFonts w:ascii="Times New Roman" w:hAnsi="Times New Roman" w:cs="Times New Roman" w:eastAsia="Times New Roman"/>
-          <w:sz w:val="24"/>
-          <w:color w:val="000000"/>
-        </w:rPr>
-        <w:t xml:space="preserve">- </w:t>
-      </w:r>
-      <w:r>
-        <w:rPr>
-          <w:rFonts w:ascii="Times New Roman" w:hAnsi="Times New Roman" w:cs="Times New Roman" w:eastAsia="Times New Roman"/>
-          <w:sz w:val="24"/>
-        </w:rPr>
-        <w:t>Remove DocumentReference(s) from ImplementationGuide during export</w:t>
+        <w:t> - Use dependencies for base definition snapshot with the constraint manager</w:t>
       </w:r>
     </w:p>
     <w:p>
@@ -2911,85 +2966,279 @@
         <w:r>
           <w:rPr>
             <w:rStyle w:val="c13"/>
-            <w:rFonts w:ascii="Times New Roman" w:hAnsi="Times New Roman" w:cs="Times New Roman" w:eastAsia="Times New Roman"/>
-            <w:sz w:val="24"/>
+          </w:rPr>
+          <w:t xml:space="preserve">TRIFFHIR-497 </w:t>
+        </w:r>
+      </w:hyperlink>
+      <w:r>
+        <w:t>- Allow sorting of resources within CapabilityStatement.rest</w:t>
+      </w:r>
+    </w:p>
+    <w:p>
+      <w:pPr>
+        <w:numPr>
+          <w:ilvl w:val="0"/>
+          <w:numId w:val="3"/>
+        </w:numPr>
+      </w:pPr>
+      <w:r/>
+      <w:hyperlink r:id="hrId11" target="_blank">
+        <w:r>
+          <w:rPr>
+            <w:rStyle w:val="c13"/>
+          </w:rPr>
+          <w:t>TRIFFHIR-513</w:t>
+        </w:r>
+      </w:hyperlink>
+      <w:r>
+        <w:t> - IG resource details are required</w:t>
+      </w:r>
+    </w:p>
+    <w:p>
+      <w:pPr>
+        <w:numPr>
+          <w:ilvl w:val="0"/>
+          <w:numId w:val="3"/>
+        </w:numPr>
+      </w:pPr>
+      <w:r/>
+      <w:hyperlink r:id="hrId12">
+        <w:r>
+          <w:rPr>
+            <w:rStyle w:val="c13"/>
+          </w:rPr>
+          <w:t>TRIFFHIR-522</w:t>
+        </w:r>
+      </w:hyperlink>
+      <w:r>
+        <w:t> - Add support for CapabilityStatement.rest.security.service</w:t>
+      </w:r>
+    </w:p>
+    <w:p>
+      <w:pPr>
+        <w:numPr>
+          <w:ilvl w:val="0"/>
+          <w:numId w:val="3"/>
+        </w:numPr>
+      </w:pPr>
+      <w:r/>
+      <w:hyperlink r:id="hrId13">
+        <w:r>
+          <w:rPr>
+            <w:rStyle w:val="c13"/>
+          </w:rPr>
+          <w:t>TRIFFHIR-531</w:t>
+        </w:r>
+      </w:hyperlink>
+      <w:r>
+        <w:t> - Allow github configuration to point to other github urls (such as enterprise)</w:t>
+      </w:r>
+    </w:p>
+    <w:p>
+      <w:pPr>
+        <w:numPr>
+          <w:ilvl w:val="0"/>
+          <w:numId w:val="3"/>
+        </w:numPr>
+      </w:pPr>
+      <w:r/>
+      <w:hyperlink r:id="hrId14">
+        <w:r>
+          <w:rPr>
+            <w:rStyle w:val="c13"/>
+          </w:rPr>
+          <w:t>TRIFFHIR-533</w:t>
+        </w:r>
+      </w:hyperlink>
+      <w:r>
+        <w:t> - Detect if imported resource exists in a different IG</w:t>
+      </w:r>
+    </w:p>
+    <w:p>
+      <w:pPr>
+        <w:numPr>
+          <w:ilvl w:val="0"/>
+          <w:numId w:val="3"/>
+        </w:numPr>
+      </w:pPr>
+      <w:r/>
+      <w:hyperlink r:id="hrId15">
+        <w:r>
+          <w:rPr>
+            <w:rStyle w:val="c13"/>
+          </w:rPr>
+          <w:t>TRIFFHIR-538</w:t>
+        </w:r>
+      </w:hyperlink>
+      <w:r>
+        <w:t> - VSAC API Key authentication changes</w:t>
+      </w:r>
+    </w:p>
+    <w:p>
+      <w:pPr>
+        <w:numPr>
+          <w:ilvl w:val="0"/>
+          <w:numId w:val="3"/>
+        </w:numPr>
+      </w:pPr>
+      <w:r/>
+      <w:hyperlink r:id="hrId16">
+        <w:r>
+          <w:rPr>
+            <w:rStyle w:val="c13"/>
+          </w:rPr>
+          <w:t>TRIFFHIR-540</w:t>
+        </w:r>
+      </w:hyperlink>
+      <w:r>
+        <w:t> - 'Machine-processable' rules should be displayed to user when creating a new profile</w:t>
+      </w:r>
+    </w:p>
+    <w:p>
+      <w:pPr>
+        <w:numPr>
+          <w:ilvl w:val="0"/>
+          <w:numId w:val="3"/>
+        </w:numPr>
+      </w:pPr>
+      <w:r/>
+      <w:hyperlink r:id="hrId17" target="_blank">
+        <w:r>
+          <w:rPr>
+            <w:rStyle w:val="c13"/>
+          </w:rPr>
+          <w:t>TRIFFHIR-570 </w:t>
+        </w:r>
+      </w:hyperlink>
+      <w:r>
+        <w:t>- Remove next/previous page buttons now that IG Publisher does this automatically</w:t>
+      </w:r>
+    </w:p>
+    <w:p>
+      <w:pPr>
+        <w:numPr>
+          <w:ilvl w:val="0"/>
+          <w:numId w:val="3"/>
+        </w:numPr>
+      </w:pPr>
+      <w:r/>
+      <w:hyperlink r:id="hrId18">
+        <w:r>
+          <w:rPr>
+            <w:rStyle w:val="c13"/>
+          </w:rPr>
+          <w:t>TRIFFHIR-572</w:t>
+        </w:r>
+      </w:hyperlink>
+      <w:r>
+        <w:t> - Change default Bundle export to Transaction</w:t>
+      </w:r>
+    </w:p>
+    <w:p>
+      <w:pPr>
+        <w:pStyle w:val="6"/>
+      </w:pPr>
+      <w:r>
+        <w:rPr>
+          <w:rFonts w:ascii="Times New Roman" w:hAnsi="Times New Roman" w:cs="Times New Roman" w:eastAsia="Times New Roman"/>
+          <w:color w:val="000000"/>
+        </w:rPr>
+        <w:t>Defects</w:t>
+      </w:r>
+    </w:p>
+    <w:p>
+      <w:pPr>
+        <w:numPr>
+          <w:ilvl w:val="0"/>
+          <w:numId w:val="3"/>
+        </w:numPr>
+      </w:pPr>
+      <w:r/>
+      <w:hyperlink r:id="hrId19" target="_blank">
+        <w:r>
+          <w:rPr>
+            <w:rStyle w:val="c13"/>
+          </w:rPr>
+          <w:t xml:space="preserve">TRIFFHIR-487 </w:t>
+        </w:r>
+      </w:hyperlink>
+      <w:r>
+        <w:t>- Remove DocumentReference(s) from ImplementationGuide during export</w:t>
+      </w:r>
+    </w:p>
+    <w:p>
+      <w:pPr>
+        <w:numPr>
+          <w:ilvl w:val="0"/>
+          <w:numId w:val="3"/>
+        </w:numPr>
+      </w:pPr>
+      <w:r/>
+      <w:hyperlink r:id="hrId20" target="_blank">
+        <w:r>
+          <w:rPr>
+            <w:rStyle w:val="c13"/>
           </w:rPr>
           <w:t>TRIFFHIR-506</w:t>
         </w:r>
       </w:hyperlink>
-      <w:r>
-        <w:rPr>
-          <w:rFonts w:ascii="Times New Roman" w:hAnsi="Times New Roman" w:cs="Times New Roman" w:eastAsia="Times New Roman"/>
-          <w:sz w:val="24"/>
-          <w:color w:val="000000"/>
-        </w:rPr>
-        <w:t xml:space="preserve">- </w:t>
-      </w:r>
-      <w:r>
-        <w:rPr>
-          <w:rFonts w:ascii="Times New Roman" w:hAnsi="Times New Roman" w:cs="Times New Roman" w:eastAsia="Times New Roman"/>
-          <w:sz w:val="24"/>
-        </w:rPr>
-        <w:t>JIRA-Spec change detection is lagged</w:t>
-      </w:r>
-    </w:p>
-    <w:p>
-      <w:pPr>
-        <w:numPr>
-          <w:ilvl w:val="0"/>
-          <w:numId w:val="3"/>
-        </w:numPr>
-      </w:pPr>
-      <w:r/>
-      <w:hyperlink r:id="hrId11" target="_blank">
+      <w:hyperlink r:id="hrId21" target="_blank">
         <w:r>
           <w:rPr>
             <w:rStyle w:val="c13"/>
-            <w:rFonts w:ascii="Times New Roman" w:hAnsi="Times New Roman" w:cs="Times New Roman" w:eastAsia="Times New Roman"/>
-            <w:sz w:val="24"/>
+          </w:rPr>
+          <w:t xml:space="preserve"> </w:t>
+        </w:r>
+      </w:hyperlink>
+      <w:r>
+        <w:t>- JIRA-Spec change detection is lagged</w:t>
+      </w:r>
+    </w:p>
+    <w:p>
+      <w:pPr>
+        <w:numPr>
+          <w:ilvl w:val="0"/>
+          <w:numId w:val="3"/>
+        </w:numPr>
+      </w:pPr>
+      <w:r/>
+      <w:hyperlink r:id="hrId22" target="_blank">
+        <w:r>
+          <w:rPr>
+            <w:rStyle w:val="c13"/>
           </w:rPr>
           <w:t>TRIFFHIR-507</w:t>
         </w:r>
       </w:hyperlink>
-      <w:r>
-        <w:rPr>
-          <w:rFonts w:ascii="Times New Roman" w:hAnsi="Times New Roman" w:cs="Times New Roman" w:eastAsia="Times New Roman"/>
-          <w:sz w:val="24"/>
-          <w:color w:val="000000"/>
-        </w:rPr>
-        <w:t xml:space="preserve">- </w:t>
-      </w:r>
-      <w:r>
-        <w:rPr>
-          <w:rFonts w:ascii="Times New Roman" w:hAnsi="Times New Roman" w:cs="Times New Roman" w:eastAsia="Times New Roman"/>
-          <w:sz w:val="24"/>
-        </w:rPr>
-        <w:t>Imported VSAC ValueSets are not associated with context IG</w:t>
-      </w:r>
-    </w:p>
-    <w:p>
-      <w:pPr>
-        <w:numPr>
-          <w:ilvl w:val="0"/>
-          <w:numId w:val="3"/>
-        </w:numPr>
-      </w:pPr>
-      <w:r/>
-      <w:hyperlink r:id="hrId12" target="_blank">
+      <w:hyperlink r:id="hrId23" target="_blank">
         <w:r>
           <w:rPr>
             <w:rStyle w:val="c13"/>
-            <w:rFonts w:ascii="Times New Roman" w:hAnsi="Times New Roman" w:cs="Times New Roman" w:eastAsia="Times New Roman"/>
-            <w:sz w:val="24"/>
+          </w:rPr>
+          <w:t xml:space="preserve"> </w:t>
+        </w:r>
+      </w:hyperlink>
+      <w:r>
+        <w:t>- Imported VSAC ValueSets are not associated with context IG</w:t>
+      </w:r>
+    </w:p>
+    <w:p>
+      <w:pPr>
+        <w:numPr>
+          <w:ilvl w:val="0"/>
+          <w:numId w:val="3"/>
+        </w:numPr>
+      </w:pPr>
+      <w:r/>
+      <w:hyperlink r:id="hrId24" target="_blank">
+        <w:r>
+          <w:rPr>
+            <w:rStyle w:val="c13"/>
           </w:rPr>
           <w:t>TRIFFHIR-510</w:t>
         </w:r>
       </w:hyperlink>
       <w:r>
-        <w:rPr>
-          <w:rFonts w:ascii="Times New Roman" w:hAnsi="Times New Roman" w:cs="Times New Roman" w:eastAsia="Times New Roman"/>
-          <w:sz w:val="24"/>
-        </w:rPr>
         <w:t xml:space="preserve"> - R4 CapabilityStatement.document.profile should be canonical URL</w:t>
       </w:r>
     </w:p>
@@ -3001,30 +3250,16 @@
         </w:numPr>
       </w:pPr>
       <w:r/>
-      <w:hyperlink r:id="hrId13" target="_blank">
+      <w:hyperlink r:id="hrId25" target="_blank">
         <w:r>
           <w:rPr>
             <w:rStyle w:val="c13"/>
-            <w:rFonts w:ascii="Times New Roman" w:hAnsi="Times New Roman" w:cs="Times New Roman" w:eastAsia="Times New Roman"/>
-            <w:sz w:val="24"/>
           </w:rPr>
-          <w:t>TRIFFHIR-511</w:t>
+          <w:t xml:space="preserve">TRIFFHIR-511 </w:t>
         </w:r>
       </w:hyperlink>
       <w:r>
-        <w:rPr>
-          <w:rFonts w:ascii="Times New Roman" w:hAnsi="Times New Roman" w:cs="Times New Roman" w:eastAsia="Times New Roman"/>
-          <w:sz w:val="24"/>
-          <w:color w:val="000000"/>
-        </w:rPr>
-        <w:t xml:space="preserve">- </w:t>
-      </w:r>
-      <w:r>
-        <w:rPr>
-          <w:rFonts w:ascii="Times New Roman" w:hAnsi="Times New Roman" w:cs="Times New Roman" w:eastAsia="Times New Roman"/>
-          <w:sz w:val="24"/>
-        </w:rPr>
-        <w:t>Error when removing text during bulk edit</w:t>
+        <w:t>- Error when removing text during bulk edit</w:t>
       </w:r>
     </w:p>
     <w:p>
@@ -3035,30 +3270,16 @@
         </w:numPr>
       </w:pPr>
       <w:r/>
-      <w:hyperlink r:id="hrId14" target="_blank">
+      <w:hyperlink r:id="hrId26" target="_blank">
         <w:r>
           <w:rPr>
             <w:rStyle w:val="c13"/>
-            <w:rFonts w:ascii="Times New Roman" w:hAnsi="Times New Roman" w:cs="Times New Roman" w:eastAsia="Times New Roman"/>
-            <w:sz w:val="24"/>
           </w:rPr>
-          <w:t>TRIFFHIR-512</w:t>
+          <w:t xml:space="preserve">TRIFFHIR-512 </w:t>
         </w:r>
       </w:hyperlink>
       <w:r>
-        <w:rPr>
-          <w:rFonts w:ascii="Times New Roman" w:hAnsi="Times New Roman" w:cs="Times New Roman" w:eastAsia="Times New Roman"/>
-          <w:sz w:val="24"/>
-          <w:color w:val="000000"/>
-        </w:rPr>
-        <w:t xml:space="preserve">- </w:t>
-      </w:r>
-      <w:r>
-        <w:rPr>
-          <w:rFonts w:ascii="Times New Roman" w:hAnsi="Times New Roman" w:cs="Times New Roman" w:eastAsia="Times New Roman"/>
-          <w:sz w:val="24"/>
-        </w:rPr>
-        <w:t>Unexpected Import Error in Dev on Dev</w:t>
+        <w:t>- Unexpected Import Error in Dev on Dev</w:t>
       </w:r>
     </w:p>
     <w:p>
@@ -3069,30 +3290,16 @@
         </w:numPr>
       </w:pPr>
       <w:r/>
-      <w:hyperlink r:id="hrId15" target="_blank">
+      <w:hyperlink r:id="hrId27" target="_blank">
         <w:r>
           <w:rPr>
             <w:rStyle w:val="c13"/>
-            <w:rFonts w:ascii="Times New Roman" w:hAnsi="Times New Roman" w:cs="Times New Roman" w:eastAsia="Times New Roman"/>
-            <w:sz w:val="24"/>
           </w:rPr>
-          <w:t>TRIFFHIR-515</w:t>
+          <w:t xml:space="preserve">TRIFFHIR-515 </w:t>
         </w:r>
       </w:hyperlink>
       <w:r>
-        <w:rPr>
-          <w:rFonts w:ascii="Times New Roman" w:hAnsi="Times New Roman" w:cs="Times New Roman" w:eastAsia="Times New Roman"/>
-          <w:sz w:val="24"/>
-          <w:color w:val="000000"/>
-        </w:rPr>
-        <w:t xml:space="preserve">- </w:t>
-      </w:r>
-      <w:r>
-        <w:rPr>
-          <w:rFonts w:ascii="Times New Roman" w:hAnsi="Times New Roman" w:cs="Times New Roman" w:eastAsia="Times New Roman"/>
-          <w:sz w:val="24"/>
-        </w:rPr>
-        <w:t>Min cardinality problem with slices</w:t>
+        <w:t>- Min cardinality problem with slices</w:t>
       </w:r>
     </w:p>
     <w:p>
@@ -3103,30 +3310,16 @@
         </w:numPr>
       </w:pPr>
       <w:r/>
-      <w:hyperlink r:id="hrId16" target="_blank">
+      <w:hyperlink r:id="hrId28" target="_blank">
         <w:r>
           <w:rPr>
             <w:rStyle w:val="c13"/>
-            <w:rFonts w:ascii="Times New Roman" w:hAnsi="Times New Roman" w:cs="Times New Roman" w:eastAsia="Times New Roman"/>
-            <w:sz w:val="24"/>
           </w:rPr>
-          <w:t>TRIFFHIR-519</w:t>
+          <w:t xml:space="preserve">TRIFFHIR-519 </w:t>
         </w:r>
       </w:hyperlink>
       <w:r>
-        <w:rPr>
-          <w:rFonts w:ascii="Times New Roman" w:hAnsi="Times New Roman" w:cs="Times New Roman" w:eastAsia="Times New Roman"/>
-          <w:sz w:val="24"/>
-          <w:color w:val="000000"/>
-        </w:rPr>
-        <w:t xml:space="preserve">- </w:t>
-      </w:r>
-      <w:r>
-        <w:rPr>
-          <w:rFonts w:ascii="Times New Roman" w:hAnsi="Times New Roman" w:cs="Times New Roman" w:eastAsia="Times New Roman"/>
-          <w:sz w:val="24"/>
-        </w:rPr>
-        <w:t>Only flag IG as changed when something actually changes</w:t>
+        <w:t>- Only flag IG as changed when something actually changes</w:t>
       </w:r>
     </w:p>
     <w:p>
@@ -3137,22 +3330,131 @@
         </w:numPr>
       </w:pPr>
       <w:r/>
-      <w:hyperlink r:id="hrId17" target="_blank">
+      <w:hyperlink r:id="hrId29">
         <w:r>
           <w:rPr>
             <w:rStyle w:val="c13"/>
-            <w:rFonts w:ascii="Times New Roman" w:hAnsi="Times New Roman" w:cs="Times New Roman" w:eastAsia="Times New Roman"/>
-            <w:sz w:val="24"/>
+          </w:rPr>
+          <w:t>TRIFFHIR-526</w:t>
+        </w:r>
+      </w:hyperlink>
+      <w:r>
+        <w:t> - Import Transaction bundle missing multiple resources</w:t>
+      </w:r>
+    </w:p>
+    <w:p>
+      <w:pPr>
+        <w:numPr>
+          <w:ilvl w:val="0"/>
+          <w:numId w:val="3"/>
+        </w:numPr>
+      </w:pPr>
+      <w:r/>
+      <w:hyperlink r:id="hrId30">
+        <w:r>
+          <w:rPr>
+            <w:rStyle w:val="c13"/>
+          </w:rPr>
+          <w:t>TRIFFHIR-527</w:t>
+        </w:r>
+      </w:hyperlink>
+      <w:hyperlink r:id="hrId31" target="_blank">
+        <w:r>
+          <w:rPr>
+            <w:rStyle w:val="c13"/>
+          </w:rPr>
+          <w:t xml:space="preserve"> </w:t>
+        </w:r>
+      </w:hyperlink>
+      <w:r>
+        <w:t>- Still issue with Publishing template default between IGs</w:t>
+      </w:r>
+    </w:p>
+    <w:p>
+      <w:pPr>
+        <w:numPr>
+          <w:ilvl w:val="0"/>
+          <w:numId w:val="3"/>
+        </w:numPr>
+      </w:pPr>
+      <w:r/>
+      <w:hyperlink r:id="hrId32" target="_blank">
+        <w:r>
+          <w:rPr>
+            <w:rStyle w:val="c13"/>
           </w:rPr>
           <w:t>TRIFFHIR-528</w:t>
         </w:r>
       </w:hyperlink>
-      <w:r>
-        <w:rPr>
-          <w:rFonts w:ascii="Times New Roman" w:hAnsi="Times New Roman" w:cs="Times New Roman" w:eastAsia="Times New Roman"/>
-          <w:sz w:val="24"/>
-        </w:rPr>
+      <w:hyperlink r:id="hrId33" target="_blank">
+        <w:r>
+          <w:rPr>
+            <w:rStyle w:val="c13"/>
+          </w:rPr>
+          <w:t xml:space="preserve"> </w:t>
+        </w:r>
+      </w:hyperlink>
+      <w:r>
         <w:t>- Link to markdown editor's HELP is no longer valid</w:t>
+      </w:r>
+    </w:p>
+    <w:p>
+      <w:pPr>
+        <w:numPr>
+          <w:ilvl w:val="0"/>
+          <w:numId w:val="3"/>
+        </w:numPr>
+      </w:pPr>
+      <w:r/>
+      <w:hyperlink r:id="hrId34">
+        <w:r>
+          <w:rPr>
+            <w:rStyle w:val="c13"/>
+          </w:rPr>
+          <w:t>TRIFFHIR-545</w:t>
+        </w:r>
+      </w:hyperlink>
+      <w:hyperlink r:id="hrId35" target="_blank">
+        <w:r>
+          <w:rPr>
+            <w:rStyle w:val="c13"/>
+          </w:rPr>
+          <w:t xml:space="preserve"> </w:t>
+        </w:r>
+      </w:hyperlink>
+      <w:r>
+        <w:t>- Recent changes to github export url format causes publish with custom template to fail</w:t>
+      </w:r>
+    </w:p>
+    <w:p>
+      <w:pPr>
+        <w:numPr>
+          <w:ilvl w:val="0"/>
+          <w:numId w:val="3"/>
+        </w:numPr>
+      </w:pPr>
+      <w:r/>
+      <w:hyperlink r:id="hrId36" target="_blank">
+        <w:r>
+          <w:rPr>
+            <w:rStyle w:val="c13"/>
+          </w:rPr>
+          <w:t>TRIFFHIR-568</w:t>
+        </w:r>
+      </w:hyperlink>
+      <w:r>
+        <w:t> - Bulk editing fails to update profile elements</w:t>
+      </w:r>
+    </w:p>
+    <w:p>
+      <w:r>
+        <w:rPr>
+          <w:rFonts w:ascii="Times New Roman" w:hAnsi="Times New Roman" w:cs="Times New Roman" w:eastAsia="Times New Roman"/>
+          <w:sz w:val="24"/>
+          <w:color w:val="1D1C1D"/>
+          <w:shd w:val="clear" w:color="auto" w:fill="F8F8F8"/>
+        </w:rPr>
+        <w:t/>
       </w:r>
     </w:p>
     <w:p>
@@ -4013,7 +4315,7 @@
       <w:r>
         <w:t>Creating resources via a PUT with an ID (</w:t>
       </w:r>
-      <w:hyperlink r:id="hrId18" target="_blank" w:anchor="upsert">
+      <w:hyperlink r:id="hrId37" target="_blank" w:anchor="upsert">
         <w:r>
           <w:rPr>
             <w:rStyle w:val="c13"/>
@@ -4036,7 +4338,7 @@
       <w:r>
         <w:t xml:space="preserve">The </w:t>
       </w:r>
-      <w:hyperlink r:id="hrId19" target="_blank">
+      <w:hyperlink r:id="hrId38" target="_blank">
         <w:r>
           <w:rPr>
             <w:rStyle w:val="c13"/>
@@ -4056,7 +4358,7 @@
       <w:r>
         <w:t xml:space="preserve">The </w:t>
       </w:r>
-      <w:hyperlink r:id="hrId20" target="_blank">
+      <w:hyperlink r:id="hrId39" target="_blank">
         <w:r>
           <w:rPr>
             <w:rStyle w:val="c13"/>
@@ -4112,7 +4414,7 @@
       <w:r>
         <w:t xml:space="preserve"> </w:t>
       </w:r>
-      <w:hyperlink r:id="hrId21" target="_blank" w:anchor="has">
+      <w:hyperlink r:id="hrId40" target="_blank" w:anchor="has">
         <w:r>
           <w:rPr>
             <w:rStyle w:val="c13"/>
@@ -4135,7 +4437,7 @@
       <w:r>
         <w:t xml:space="preserve"> </w:t>
       </w:r>
-      <w:hyperlink r:id="hrId22" target="_blank" w:anchor="include">
+      <w:hyperlink r:id="hrId41" target="_blank" w:anchor="include">
         <w:r>
           <w:rPr>
             <w:rStyle w:val="c13"/>
@@ -4155,7 +4457,7 @@
         </w:numPr>
       </w:pPr>
       <w:r/>
-      <w:hyperlink r:id="hrId23" target="_blank" w:anchor="patch">
+      <w:hyperlink r:id="hrId42" target="_blank" w:anchor="patch">
         <w:r>
           <w:rPr>
             <w:rStyle w:val="c13"/>
@@ -4286,7 +4588,7 @@
       <w:r>
         <w:t xml:space="preserve"> end-point in the API represents a "proxy" to the FHIR server(s) available within the ToF installation. The proxy endpoint supports GET, PUT, POST, DELETE requests for individual resources, as well as </w:t>
       </w:r>
-      <w:hyperlink r:id="hrId24" target="_blank" w:anchor="transaction">
+      <w:hyperlink r:id="hrId43" target="_blank" w:anchor="transaction">
         <w:r>
           <w:rPr>
             <w:rStyle w:val="c13"/>
@@ -4370,7 +4672,7 @@
         <w:t xml:space="preserve">ToF's REST API is documented using Swagger. The publicly available installation exposes custom API documentation at </w:t>
       </w:r>
       <w:r/>
-      <w:hyperlink r:id="hrId25" target="_blank">
+      <w:hyperlink r:id="hrId44" target="_blank">
         <w:r>
           <w:rPr>
             <w:rStyle w:val="c13"/>
@@ -5046,7 +5348,7 @@
         </w:rPr>
         <w:t xml:space="preserve">If this is your first time logging-in to Trifolia-on-FHIR (ToF), you must create a profile (represented by a FHIR </w:t>
       </w:r>
-      <w:hyperlink r:id="hrId26" target="_blank">
+      <w:hyperlink r:id="hrId45" target="_blank">
         <w:r>
           <w:rPr>
             <w:rStyle w:val="c13"/>
@@ -6902,7 +7204,7 @@
       <w:r>
         <w:t xml:space="preserve"> then all profiles (StructureDefinition resources) within the Implementation Guide must have URLs that start with </w:t>
       </w:r>
-      <w:hyperlink r:id="hrId27">
+      <w:hyperlink r:id="hrId46">
         <w:r>
           <w:rPr>
             <w:rStyle w:val="c13"/>
@@ -7905,7 +8207,7 @@
       <w:r>
         <w:t xml:space="preserve">The "Edit Implementation Guide" screen has functionality to generate a JIRA Spec file that is required by the HL7 ballot process. You can read more information on the purpose of the JIRA Spec file </w:t>
       </w:r>
-      <w:hyperlink r:id="hrId28" target="_blank">
+      <w:hyperlink r:id="hrId47" target="_blank">
         <w:r>
           <w:rPr>
             <w:rStyle w:val="c13"/>
@@ -8117,7 +8419,7 @@
         </w:rPr>
         <w:t xml:space="preserve">The StructureDefinition resource describes a structure - a set of data element definitions, and their associated rules of usage. These structure definitions are used to describe both the content defined in the FHIR specification itself - Resources, data types, the underlying infrastructural types, and also are used to describe how these structures are used in implementations. This allows the definitions of the structures to be shared and published through repositories of structure definitions, compared with each other, and used as the basis for code, report and UI generation.  For more information on Structure Definitions, see </w:t>
       </w:r>
-      <w:hyperlink r:id="hrId29">
+      <w:hyperlink r:id="hrId48">
         <w:r>
           <w:rPr>
             <w:rStyle w:val="c13"/>
@@ -8260,7 +8562,7 @@
         </w:rPr>
         <w:t xml:space="preserve">Note that because of the nature of the healthcare ecosystem, there may be multiple overlapping sets of adaptations - by healthcare domain, by country, by institution, and/or by vendor/implementation.  For more information on FHIR Profiles, please visit </w:t>
       </w:r>
-      <w:hyperlink r:id="hrId30">
+      <w:hyperlink r:id="hrId49">
         <w:r>
           <w:rPr>
             <w:rStyle w:val="c13"/>
@@ -8543,7 +8845,7 @@
       <w:r>
         <w:t xml:space="preserve">Every extension in a resource refers directly to its definition, which is made available as a </w:t>
       </w:r>
-      <w:hyperlink r:id="hrId31">
+      <w:hyperlink r:id="hrId50">
         <w:r>
           <w:rPr>
             <w:rStyle w:val="c13"/>
@@ -8555,7 +8857,7 @@
       <w:r>
         <w:t xml:space="preserve">. A resource can be </w:t>
       </w:r>
-      <w:hyperlink r:id="hrId32">
+      <w:hyperlink r:id="hrId51">
         <w:r>
           <w:rPr>
             <w:rStyle w:val="c13"/>
@@ -8577,7 +8879,7 @@
       <w:r>
         <w:t xml:space="preserve">For more information on creating/incorporating extensions into existing resources, please visit the “Defining Extensions” page at </w:t>
       </w:r>
-      <w:hyperlink r:id="hrId33">
+      <w:hyperlink r:id="hrId52">
         <w:r>
           <w:rPr>
             <w:rStyle w:val="c13"/>
@@ -8607,7 +8909,7 @@
       <w:pPr>
         <w:pStyle w:val="4"/>
       </w:pPr>
-      <w:hyperlink r:id="hrId34">
+      <w:hyperlink r:id="hrId53">
         <w:r>
           <w:rPr>
             <w:rStyle w:val="c13"/>
@@ -9147,7 +9449,7 @@
         </w:numPr>
       </w:pPr>
       <w:r/>
-      <w:hyperlink r:id="hrId35">
+      <w:hyperlink r:id="hrId54">
         <w:r>
           <w:rPr>
             <w:rStyle w:val="c13"/>
@@ -9207,7 +9509,7 @@
         </w:numPr>
       </w:pPr>
       <w:r/>
-      <w:hyperlink r:id="hrId36" w:anchor="primitive">
+      <w:hyperlink r:id="hrId55" w:anchor="primitive">
         <w:r>
           <w:rPr>
             <w:rStyle w:val="c13"/>
@@ -9233,7 +9535,7 @@
         </w:numPr>
       </w:pPr>
       <w:r/>
-      <w:hyperlink r:id="hrId37" w:anchor="complex">
+      <w:hyperlink r:id="hrId56" w:anchor="complex">
         <w:r>
           <w:rPr>
             <w:rStyle w:val="c13"/>
@@ -9259,7 +9561,7 @@
         </w:numPr>
       </w:pPr>
       <w:r/>
-      <w:hyperlink r:id="hrId38">
+      <w:hyperlink r:id="hrId57">
         <w:r>
           <w:rPr>
             <w:rStyle w:val="c13"/>
@@ -9275,7 +9577,7 @@
         </w:rPr>
         <w:t xml:space="preserve">, A specialization that adds modifierExtension, which is the super-type of all the element types defined in resource definitions (e.g. </w:t>
       </w:r>
-      <w:hyperlink r:id="hrId39" w:anchor="resource">
+      <w:hyperlink r:id="hrId58" w:anchor="resource">
         <w:r>
           <w:rPr>
             <w:rStyle w:val="c13"/>
@@ -9302,7 +9604,7 @@
         </w:rPr>
         <w:t xml:space="preserve">Note that resources themselves all specialize the base type </w:t>
       </w:r>
-      <w:hyperlink r:id="hrId40">
+      <w:hyperlink r:id="hrId59">
         <w:r>
           <w:rPr>
             <w:rStyle w:val="c13"/>
@@ -9318,7 +9620,7 @@
         </w:rPr>
         <w:t xml:space="preserve">. For more information on the backbone element, visit </w:t>
       </w:r>
-      <w:hyperlink r:id="hrId41">
+      <w:hyperlink r:id="hrId60">
         <w:r>
           <w:rPr>
             <w:rStyle w:val="c13"/>
@@ -9656,7 +9958,7 @@
         </w:rPr>
         <w:t xml:space="preserve">The HL7 IG Publisher tool is developed by HL7 and is not part of Trifolia-on-FHIR (ToF). Questions related to the execution of the HL7 IG Publisher should be directed to </w:t>
       </w:r>
-      <w:hyperlink r:id="hrId42" target="_blank">
+      <w:hyperlink r:id="hrId61" target="_blank">
         <w:r>
           <w:rPr>
             <w:rStyle w:val="c13"/>
@@ -10448,7 +10750,7 @@
         </w:rPr>
         <w:t xml:space="preserve">For other pre-publishing errors, go to </w:t>
       </w:r>
-      <w:hyperlink r:id="hrId43" target="_blank">
+      <w:hyperlink r:id="hrId62" target="_blank">
         <w:r>
           <w:rPr>
             <w:rStyle w:val="c13"/>
@@ -11582,7 +11884,7 @@
         </w:rPr>
         <w:t xml:space="preserve">In the </w:t>
       </w:r>
-      <w:hyperlink r:id="hrId44">
+      <w:hyperlink r:id="hrId63">
         <w:r>
           <w:rPr>
             <w:rStyle w:val="c13"/>
@@ -12005,7 +12307,7 @@
         </w:rPr>
         <w:t xml:space="preserve">In the </w:t>
       </w:r>
-      <w:hyperlink r:id="hrId45">
+      <w:hyperlink r:id="hrId64">
         <w:r>
           <w:rPr>
             <w:rStyle w:val="c13"/>
@@ -13571,7 +13873,7 @@
       <w:r>
         <w:t xml:space="preserve">HTML exports produce a package (ZIP file) for use with the FHIR </w:t>
       </w:r>
-      <w:hyperlink r:id="hrId46" target="_blank">
+      <w:hyperlink r:id="hrId65" target="_blank">
         <w:r>
           <w:rPr>
             <w:rStyle w:val="c13"/>
@@ -13606,7 +13908,7 @@
       <w:r>
         <w:t xml:space="preserve">Bundle exports produce a single download (pretty quickly) as a single XML file. This XML file is a FHIR </w:t>
       </w:r>
-      <w:hyperlink r:id="hrId47" target="_blank">
+      <w:hyperlink r:id="hrId66" target="_blank">
         <w:r>
           <w:rPr>
             <w:rStyle w:val="c13"/>
@@ -13982,7 +14284,7 @@
       <w:r>
         <w:t xml:space="preserve">ID - This is the ID of the value set. This value in this column is repeated for each code/row. The value must be formatted as a </w:t>
       </w:r>
-      <w:hyperlink r:id="hrId48" target="_blank" w:anchor="id">
+      <w:hyperlink r:id="hrId67" target="_blank" w:anchor="id">
         <w:r>
           <w:rPr>
             <w:rStyle w:val="c13"/>
@@ -14376,7 +14678,7 @@
       <w:r>
         <w:t xml:space="preserve">When publishing an implementation guide from the "Publish" screen, the FHIR server's </w:t>
       </w:r>
-      <w:hyperlink r:id="hrId49" target="_blank">
+      <w:hyperlink r:id="hrId68" target="_blank">
         <w:r>
           <w:rPr>
             <w:rStyle w:val="c13"/>
@@ -14384,7 +14686,7 @@
           <w:t>$validate operation</w:t>
         </w:r>
       </w:hyperlink>
-      <w:hyperlink r:id="hrId50" target="_blank">
+      <w:hyperlink r:id="hrId69" target="_blank">
         <w:r>
           <w:rPr>
             <w:rStyle w:val="c13"/>
@@ -15670,7 +15972,7 @@
         <w:sz w:val="18"/>
         <w:color w:val="969696"/>
       </w:rPr>
-      <w:t>37</w:t>
+      <w:t>38</w:t>
     </w:r>
     <w:r>
       <w:fldChar w:fldCharType="end"/>
@@ -15696,7 +15998,7 @@
         <w:sz w:val="18"/>
         <w:color w:val="969696"/>
       </w:rPr>
-      <w:t>36</w:t>
+      <w:t>37</w:t>
     </w:r>
     <w:r>
       <w:fldChar w:fldCharType="end"/>

</xml_diff>

<commit_message>
Updating "What's new" page, replacing TODO's for 2.2 narrative
</commit_message>
<xml_diff>
--- a/apps/client/src/help/Trifolia-on-FHIR.docx
+++ b/apps/client/src/help/Trifolia-on-FHIR.docx
@@ -1630,7 +1630,7 @@
             <w:sz w:val="24"/>
             <w:color w:val="000000"/>
           </w:rPr>
-          <w:t>30</w:t>
+          <w:t>31</w:t>
         </w:r>
         <w:r>
           <w:fldChar w:fldCharType="end"/>
@@ -2634,7 +2634,7 @@
     </w:p>
     <w:p>
       <w:r>
-        <w:t>TODO</w:t>
+        <w:t xml:space="preserve">The new IG creation workflow guides users through the key decision points of creating a new IG. The new process guides users through both HL7 and commercial IGs, prompting users to specify key required fields for the creation of a well-formed FHIR guide. </w:t>
       </w:r>
     </w:p>
     <w:p>
@@ -2647,7 +2647,7 @@
     </w:p>
     <w:p>
       <w:r>
-        <w:t>TODO</w:t>
+        <w:t xml:space="preserve">Users can now select 'Notify via email after done publishing' from the Publish screen. when users select 'Yes' to use this feature, ToF will automatically send an email to the user's email address (used to sign into the ToF account) when an IG publisher completes; ToF emails users in cases of both successful and failed builds. </w:t>
       </w:r>
     </w:p>
     <w:p>
@@ -2660,7 +2660,7 @@
     </w:p>
     <w:p>
       <w:r>
-        <w:t>TODO</w:t>
+        <w:t xml:space="preserve">ToF now displays a list of user recently opened projects. On the 'Open Project' page, users will now see a list of 'Recent Projects' which the user has opened. Projects/IGs are hyperlinked, so a user can open a Recent project simply by clicking on the name of the project without needing to search by Project Name, ID, or Title. </w:t>
       </w:r>
     </w:p>
     <w:p>
@@ -2673,12 +2673,7 @@
     </w:p>
     <w:p>
       <w:r>
-        <w:t>... If project is not already specified in the URL, redirects user to "Open Project" selection</w:t>
-      </w:r>
-    </w:p>
-    <w:p>
-      <w:r>
-        <w:t>TODO</w:t>
+        <w:t xml:space="preserve">If project is not already specified in the URL, ToF redirects user to "Open Project" selection by default. Users can still view the 'Welcome' and 'What's New' information by navigating to the 'Home' screen (File &gt; Home). </w:t>
       </w:r>
     </w:p>
     <w:p>
@@ -2691,7 +2686,7 @@
     </w:p>
     <w:p>
       <w:r>
-        <w:t>TODO</w:t>
+        <w:t xml:space="preserve">Within the History tab of a given FHIR artifact editor screen, users can now select between two historical versions of that artifact and see the differences highlighted in green (representing additions) and red (representing deletions). </w:t>
       </w:r>
     </w:p>
     <w:p>
@@ -3349,7 +3344,7 @@
           <w:sz w:val="24"/>
           <w:color w:val="000000"/>
         </w:rPr>
-        <w:t xml:space="preserve"> Ingore-warnings fails with non-ascii characters</w:t>
+        <w:t xml:space="preserve"> Ignore-warnings fails with non-ascii characters</w:t>
       </w:r>
     </w:p>
     <w:p>

</xml_diff>

<commit_message>
Updating help docs and incrementing package.json version for 2.2.1 release
</commit_message>
<xml_diff>
--- a/apps/client/src/help/Trifolia-on-FHIR.docx
+++ b/apps/client/src/help/Trifolia-on-FHIR.docx
@@ -262,7 +262,7 @@
             <w:sz w:val="24"/>
             <w:color w:val="000000"/>
           </w:rPr>
-          <w:t>6</w:t>
+          <w:t>7</w:t>
         </w:r>
         <w:r>
           <w:fldChar w:fldCharType="end"/>
@@ -371,7 +371,7 @@
             <w:sz w:val="24"/>
             <w:color w:val="000000"/>
           </w:rPr>
-          <w:t>8</w:t>
+          <w:t>9</w:t>
         </w:r>
         <w:r>
           <w:fldChar w:fldCharType="end"/>
@@ -481,7 +481,7 @@
             <w:sz w:val="24"/>
             <w:color w:val="000000"/>
           </w:rPr>
-          <w:t>9</w:t>
+          <w:t>10</w:t>
         </w:r>
         <w:r>
           <w:fldChar w:fldCharType="end"/>
@@ -535,7 +535,7 @@
             <w:sz w:val="24"/>
             <w:color w:val="000000"/>
           </w:rPr>
-          <w:t>10</w:t>
+          <w:t>11</w:t>
         </w:r>
         <w:r>
           <w:fldChar w:fldCharType="end"/>
@@ -590,7 +590,7 @@
             <w:sz w:val="24"/>
             <w:color w:val="000000"/>
           </w:rPr>
-          <w:t>11</w:t>
+          <w:t>12</w:t>
         </w:r>
         <w:r>
           <w:fldChar w:fldCharType="end"/>
@@ -645,7 +645,7 @@
             <w:sz w:val="24"/>
             <w:color w:val="000000"/>
           </w:rPr>
-          <w:t>12</w:t>
+          <w:t>13</w:t>
         </w:r>
         <w:r>
           <w:fldChar w:fldCharType="end"/>
@@ -700,7 +700,7 @@
             <w:sz w:val="24"/>
             <w:color w:val="000000"/>
           </w:rPr>
-          <w:t>12</w:t>
+          <w:t>13</w:t>
         </w:r>
         <w:r>
           <w:fldChar w:fldCharType="end"/>
@@ -754,7 +754,7 @@
             <w:sz w:val="24"/>
             <w:color w:val="000000"/>
           </w:rPr>
-          <w:t>13</w:t>
+          <w:t>14</w:t>
         </w:r>
         <w:r>
           <w:fldChar w:fldCharType="end"/>
@@ -809,7 +809,7 @@
             <w:sz w:val="24"/>
             <w:color w:val="000000"/>
           </w:rPr>
-          <w:t>13</w:t>
+          <w:t>14</w:t>
         </w:r>
         <w:r>
           <w:fldChar w:fldCharType="end"/>
@@ -918,7 +918,7 @@
             <w:sz w:val="24"/>
             <w:color w:val="000000"/>
           </w:rPr>
-          <w:t>17</w:t>
+          <w:t>18</w:t>
         </w:r>
         <w:r>
           <w:fldChar w:fldCharType="end"/>
@@ -973,7 +973,7 @@
             <w:sz w:val="24"/>
             <w:color w:val="000000"/>
           </w:rPr>
-          <w:t>18</w:t>
+          <w:t>19</w:t>
         </w:r>
         <w:r>
           <w:fldChar w:fldCharType="end"/>
@@ -1028,7 +1028,7 @@
             <w:sz w:val="24"/>
             <w:color w:val="000000"/>
           </w:rPr>
-          <w:t>20</w:t>
+          <w:t>21</w:t>
         </w:r>
         <w:r>
           <w:fldChar w:fldCharType="end"/>
@@ -1082,7 +1082,7 @@
             <w:sz w:val="24"/>
             <w:color w:val="000000"/>
           </w:rPr>
-          <w:t>21</w:t>
+          <w:t>22</w:t>
         </w:r>
         <w:r>
           <w:fldChar w:fldCharType="end"/>
@@ -1137,7 +1137,7 @@
             <w:sz w:val="24"/>
             <w:color w:val="000000"/>
           </w:rPr>
-          <w:t>23</w:t>
+          <w:t>24</w:t>
         </w:r>
         <w:r>
           <w:fldChar w:fldCharType="end"/>
@@ -1192,7 +1192,7 @@
             <w:sz w:val="24"/>
             <w:color w:val="000000"/>
           </w:rPr>
-          <w:t>23</w:t>
+          <w:t>24</w:t>
         </w:r>
         <w:r>
           <w:fldChar w:fldCharType="end"/>
@@ -1247,7 +1247,7 @@
             <w:sz w:val="24"/>
             <w:color w:val="000000"/>
           </w:rPr>
-          <w:t>24</w:t>
+          <w:t>25</w:t>
         </w:r>
         <w:r>
           <w:fldChar w:fldCharType="end"/>
@@ -1301,7 +1301,7 @@
             <w:sz w:val="24"/>
             <w:color w:val="000000"/>
           </w:rPr>
-          <w:t>24</w:t>
+          <w:t>25</w:t>
         </w:r>
         <w:r>
           <w:fldChar w:fldCharType="end"/>
@@ -1355,7 +1355,7 @@
             <w:sz w:val="24"/>
             <w:color w:val="000000"/>
           </w:rPr>
-          <w:t>25</w:t>
+          <w:t>26</w:t>
         </w:r>
         <w:r>
           <w:fldChar w:fldCharType="end"/>
@@ -1410,7 +1410,7 @@
             <w:sz w:val="24"/>
             <w:color w:val="000000"/>
           </w:rPr>
-          <w:t>26</w:t>
+          <w:t>27</w:t>
         </w:r>
         <w:r>
           <w:fldChar w:fldCharType="end"/>
@@ -1465,7 +1465,7 @@
             <w:sz w:val="24"/>
             <w:color w:val="000000"/>
           </w:rPr>
-          <w:t>28</w:t>
+          <w:t>29</w:t>
         </w:r>
         <w:r>
           <w:fldChar w:fldCharType="end"/>
@@ -1520,7 +1520,7 @@
             <w:sz w:val="24"/>
             <w:color w:val="000000"/>
           </w:rPr>
-          <w:t>28</w:t>
+          <w:t>29</w:t>
         </w:r>
         <w:r>
           <w:fldChar w:fldCharType="end"/>
@@ -1575,7 +1575,7 @@
             <w:sz w:val="24"/>
             <w:color w:val="000000"/>
           </w:rPr>
-          <w:t>30</w:t>
+          <w:t>31</w:t>
         </w:r>
         <w:r>
           <w:fldChar w:fldCharType="end"/>
@@ -1685,7 +1685,7 @@
             <w:sz w:val="24"/>
             <w:color w:val="000000"/>
           </w:rPr>
-          <w:t>31</w:t>
+          <w:t>32</w:t>
         </w:r>
         <w:r>
           <w:fldChar w:fldCharType="end"/>
@@ -1739,7 +1739,7 @@
             <w:sz w:val="24"/>
             <w:color w:val="000000"/>
           </w:rPr>
-          <w:t>32</w:t>
+          <w:t>33</w:t>
         </w:r>
         <w:r>
           <w:fldChar w:fldCharType="end"/>
@@ -1794,7 +1794,7 @@
             <w:sz w:val="24"/>
             <w:color w:val="000000"/>
           </w:rPr>
-          <w:t>32</w:t>
+          <w:t>33</w:t>
         </w:r>
         <w:r>
           <w:fldChar w:fldCharType="end"/>
@@ -1849,7 +1849,7 @@
             <w:sz w:val="24"/>
             <w:color w:val="000000"/>
           </w:rPr>
-          <w:t>33</w:t>
+          <w:t>34</w:t>
         </w:r>
         <w:r>
           <w:fldChar w:fldCharType="end"/>
@@ -1904,7 +1904,7 @@
             <w:sz w:val="24"/>
             <w:color w:val="000000"/>
           </w:rPr>
-          <w:t>34</w:t>
+          <w:t>35</w:t>
         </w:r>
         <w:r>
           <w:fldChar w:fldCharType="end"/>
@@ -1959,7 +1959,7 @@
             <w:sz w:val="24"/>
             <w:color w:val="000000"/>
           </w:rPr>
-          <w:t>35</w:t>
+          <w:t>36</w:t>
         </w:r>
         <w:r>
           <w:fldChar w:fldCharType="end"/>
@@ -2013,7 +2013,7 @@
             <w:sz w:val="24"/>
             <w:color w:val="000000"/>
           </w:rPr>
-          <w:t>35</w:t>
+          <w:t>36</w:t>
         </w:r>
         <w:r>
           <w:fldChar w:fldCharType="end"/>
@@ -2067,7 +2067,7 @@
             <w:sz w:val="24"/>
             <w:color w:val="000000"/>
           </w:rPr>
-          <w:t>36</w:t>
+          <w:t>37</w:t>
         </w:r>
         <w:r>
           <w:fldChar w:fldCharType="end"/>
@@ -2121,7 +2121,7 @@
             <w:sz w:val="24"/>
             <w:color w:val="000000"/>
           </w:rPr>
-          <w:t>36</w:t>
+          <w:t>37</w:t>
         </w:r>
         <w:r>
           <w:fldChar w:fldCharType="end"/>
@@ -2613,7 +2613,224 @@
         <w:rPr>
           <w:u w:val="single"/>
         </w:rPr>
-        <w:t>Release 2.2.0</w:t>
+        <w:t>Release 2.2.1</w:t>
+      </w:r>
+    </w:p>
+    <w:p>
+      <w:pPr>
+        <w:pStyle w:val="5"/>
+      </w:pPr>
+      <w:r>
+        <w:t>Guided Process for New Implementation Guides</w:t>
+      </w:r>
+    </w:p>
+    <w:p>
+      <w:r>
+        <w:t xml:space="preserve">We've added a new implementation guide (IG) creation workflow guides users through the key decision points of creating a new IG. The new process guides users through both HL7 and commercial IGs, prompting users to specify key required fields for the creation of a well-formed FHIR guide. </w:t>
+      </w:r>
+    </w:p>
+    <w:p>
+      <w:pPr>
+        <w:pStyle w:val="5"/>
+      </w:pPr>
+      <w:r>
+        <w:t xml:space="preserve">Publication Email Notifications </w:t>
+      </w:r>
+    </w:p>
+    <w:p>
+      <w:r>
+        <w:t xml:space="preserve">Receive email notifications of your IG's publication status. </w:t>
+      </w:r>
+    </w:p>
+    <w:p>
+      <w:r>
+        <w:t xml:space="preserve">On the </w:t>
+      </w:r>
+      <w:r>
+        <w:rPr>
+          <w:b/>
+        </w:rPr>
+        <w:t>Publish</w:t>
+      </w:r>
+      <w:r>
+        <w:t xml:space="preserve"> screen, in the </w:t>
+      </w:r>
+      <w:r>
+        <w:rPr>
+          <w:b/>
+        </w:rPr>
+        <w:t>Notify via email after done publishing?</w:t>
+      </w:r>
+      <w:r>
+        <w:t xml:space="preserve"> field, select </w:t>
+      </w:r>
+      <w:r>
+        <w:rPr>
+          <w:b/>
+        </w:rPr>
+        <w:t>Yes</w:t>
+      </w:r>
+      <w:r>
+        <w:t xml:space="preserve">. Trifolia-on-FHIR (ToF) will send an email to the ToF account email address to let you know if publication succeeded or failed. </w:t>
+      </w:r>
+    </w:p>
+    <w:p>
+      <w:pPr>
+        <w:pStyle w:val="5"/>
+      </w:pPr>
+      <w:r>
+        <w:t>Access Recent Projects</w:t>
+      </w:r>
+    </w:p>
+    <w:p>
+      <w:r>
+        <w:t xml:space="preserve">After you Log In, ToF will direct you to the </w:t>
+      </w:r>
+      <w:r>
+        <w:rPr>
+          <w:b/>
+        </w:rPr>
+        <w:t>Open Project</w:t>
+      </w:r>
+      <w:r>
+        <w:t xml:space="preserve"> page and a list of recent projects instead of the </w:t>
+      </w:r>
+      <w:r>
+        <w:rPr>
+          <w:b/>
+        </w:rPr>
+        <w:t>Home</w:t>
+      </w:r>
+      <w:r>
+        <w:t xml:space="preserve"> page. Click a recent project to resume working on it without searching by Project Name, ID, or Title.  Users can access the Welcome and What's New information by clicking </w:t>
+      </w:r>
+      <w:r>
+        <w:rPr>
+          <w:b/>
+        </w:rPr>
+        <w:t>File</w:t>
+      </w:r>
+      <w:r>
+        <w:t xml:space="preserve"> and selecting </w:t>
+      </w:r>
+      <w:r>
+        <w:rPr>
+          <w:b/>
+        </w:rPr>
+        <w:t>Home</w:t>
+      </w:r>
+      <w:r>
+        <w:t xml:space="preserve">. </w:t>
+      </w:r>
+    </w:p>
+    <w:p>
+      <w:pPr>
+        <w:pStyle w:val="5"/>
+      </w:pPr>
+      <w:r>
+        <w:t>Comparing History</w:t>
+      </w:r>
+    </w:p>
+    <w:p>
+      <w:r>
+        <w:t xml:space="preserve">Compare versions of any FHIR artifact in the History tab on the artifact editor screen. The green shows additions and red shows deletions. </w:t>
+      </w:r>
+    </w:p>
+    <w:p>
+      <w:pPr>
+        <w:pStyle w:val="5"/>
+      </w:pPr>
+      <w:r>
+        <w:t/>
+      </w:r>
+    </w:p>
+    <w:p>
+      <w:pPr>
+        <w:pStyle w:val="5"/>
+      </w:pPr>
+      <w:r>
+        <w:t/>
+      </w:r>
+    </w:p>
+    <w:p>
+      <w:pPr>
+        <w:pStyle w:val="5"/>
+      </w:pPr>
+      <w:r>
+        <w:t/>
+      </w:r>
+    </w:p>
+    <w:p>
+      <w:pPr>
+        <w:pStyle w:val="5"/>
+      </w:pPr>
+      <w:r>
+        <w:t/>
+      </w:r>
+    </w:p>
+    <w:p>
+      <w:pPr>
+        <w:pStyle w:val="5"/>
+      </w:pPr>
+      <w:r>
+        <w:t>Guided process for new implementation guides</w:t>
+      </w:r>
+    </w:p>
+    <w:p>
+      <w:r>
+        <w:t xml:space="preserve">The new IG creation workflow guides users through the key decision points of creating a new IG. The new process guides users through both HL7 and commercial IGs, prompting users to specify key required fields for the creation of a well-formed FHIR guide. </w:t>
+      </w:r>
+    </w:p>
+    <w:p>
+      <w:pPr>
+        <w:pStyle w:val="5"/>
+      </w:pPr>
+      <w:r>
+        <w:t>Email notifications after publishing</w:t>
+      </w:r>
+    </w:p>
+    <w:p>
+      <w:r>
+        <w:t xml:space="preserve">Users can now select 'Notify via email after done publishing' from the Publish screen. when users select 'Yes' to use this feature, ToF will automatically send an email to the user's email address (used to sign into the ToF account) when an IG publisher completes; ToF emails users in cases of both successful and failed builds. </w:t>
+      </w:r>
+    </w:p>
+    <w:p>
+      <w:pPr>
+        <w:pStyle w:val="5"/>
+      </w:pPr>
+      <w:r>
+        <w:t>Tracking recent projects/IGs</w:t>
+      </w:r>
+    </w:p>
+    <w:p>
+      <w:r>
+        <w:t xml:space="preserve">ToF now displays a list of user recently opened projects. On the 'Open Project' page, users will now see a list of 'Recent Projects' which the user has opened. Projects/IGs are hyperlinked, so a user can open a Recent project simply by clicking on the name of the project without needing to search by Project Name, ID, or Title. </w:t>
+      </w:r>
+    </w:p>
+    <w:p>
+      <w:pPr>
+        <w:pStyle w:val="5"/>
+      </w:pPr>
+      <w:r>
+        <w:t>Show "Open Project" immediately after logging in</w:t>
+      </w:r>
+    </w:p>
+    <w:p>
+      <w:r>
+        <w:t xml:space="preserve">If project is not already specified in the URL, ToF redirects user to "Open Project" selection by default. Users can still view the 'Welcome' and 'What's New' information by navigating to the 'Home' screen (File &gt; Home). </w:t>
+      </w:r>
+    </w:p>
+    <w:p>
+      <w:pPr>
+        <w:pStyle w:val="5"/>
+      </w:pPr>
+      <w:r>
+        <w:t>Comparing history</w:t>
+      </w:r>
+    </w:p>
+    <w:p>
+      <w:r>
+        <w:t xml:space="preserve">Within the History tab of a given FHIR artifact editor screen, users can now select between two historical versions of that artifact and see the differences highlighted in green (representing additions) and red (representing deletions). </w:t>
       </w:r>
     </w:p>
     <w:p>
@@ -2621,79 +2838,6 @@
         <w:pStyle w:val="4"/>
       </w:pPr>
       <w:r>
-        <w:t>Highlights</w:t>
-      </w:r>
-    </w:p>
-    <w:p>
-      <w:pPr>
-        <w:pStyle w:val="5"/>
-      </w:pPr>
-      <w:r>
-        <w:t>Guided process for new implementation guides</w:t>
-      </w:r>
-    </w:p>
-    <w:p>
-      <w:r>
-        <w:t xml:space="preserve">The new IG creation workflow guides users through the key decision points of creating a new IG. The new process guides users through both HL7 and commercial IGs, prompting users to specify key required fields for the creation of a well-formed FHIR guide. </w:t>
-      </w:r>
-    </w:p>
-    <w:p>
-      <w:pPr>
-        <w:pStyle w:val="5"/>
-      </w:pPr>
-      <w:r>
-        <w:t>Email notifications after publishing</w:t>
-      </w:r>
-    </w:p>
-    <w:p>
-      <w:r>
-        <w:t xml:space="preserve">Users can now select 'Notify via email after done publishing' from the Publish screen. when users select 'Yes' to use this feature, ToF will automatically send an email to the user's email address (used to sign into the ToF account) when an IG publisher completes; ToF emails users in cases of both successful and failed builds. </w:t>
-      </w:r>
-    </w:p>
-    <w:p>
-      <w:pPr>
-        <w:pStyle w:val="5"/>
-      </w:pPr>
-      <w:r>
-        <w:t>Tracking recent projects/IGs</w:t>
-      </w:r>
-    </w:p>
-    <w:p>
-      <w:r>
-        <w:t xml:space="preserve">ToF now displays a list of user recently opened projects. On the 'Open Project' page, users will now see a list of 'Recent Projects' which the user has opened. Projects/IGs are hyperlinked, so a user can open a Recent project simply by clicking on the name of the project without needing to search by Project Name, ID, or Title. </w:t>
-      </w:r>
-    </w:p>
-    <w:p>
-      <w:pPr>
-        <w:pStyle w:val="5"/>
-      </w:pPr>
-      <w:r>
-        <w:t>Show "Open Project" immediately after logging in</w:t>
-      </w:r>
-    </w:p>
-    <w:p>
-      <w:r>
-        <w:t xml:space="preserve">If project is not already specified in the URL, ToF redirects user to "Open Project" selection by default. Users can still view the 'Welcome' and 'What's New' information by navigating to the 'Home' screen (File &gt; Home). </w:t>
-      </w:r>
-    </w:p>
-    <w:p>
-      <w:pPr>
-        <w:pStyle w:val="5"/>
-      </w:pPr>
-      <w:r>
-        <w:t>Comparing history</w:t>
-      </w:r>
-    </w:p>
-    <w:p>
-      <w:r>
-        <w:t xml:space="preserve">Within the History tab of a given FHIR artifact editor screen, users can now select between two historical versions of that artifact and see the differences highlighted in green (representing additions) and red (representing deletions). </w:t>
-      </w:r>
-    </w:p>
-    <w:p>
-      <w:pPr>
-        <w:pStyle w:val="4"/>
-      </w:pPr>
-      <w:r>
         <w:t>Development Log (28)</w:t>
       </w:r>
     </w:p>
@@ -2717,7 +2861,7 @@
         </w:numPr>
       </w:pPr>
       <w:r/>
-      <w:hyperlink r:id="hrId5">
+      <w:hyperlink r:id="hrId5" target="_blank">
         <w:r>
           <w:rPr>
             <w:rStyle w:val="c13"/>
@@ -2745,7 +2889,7 @@
         </w:numPr>
       </w:pPr>
       <w:r/>
-      <w:hyperlink r:id="hrId6">
+      <w:hyperlink r:id="hrId6" target="_blank">
         <w:r>
           <w:rPr>
             <w:rStyle w:val="c13"/>
@@ -2773,7 +2917,7 @@
         </w:numPr>
       </w:pPr>
       <w:r/>
-      <w:hyperlink r:id="hrId7">
+      <w:hyperlink r:id="hrId7" target="_blank">
         <w:r>
           <w:rPr>
             <w:rStyle w:val="c13"/>
@@ -2794,6 +2938,35 @@
     </w:p>
     <w:p>
       <w:pPr>
+        <w:spacing w:before="105" w:after="105"/>
+        <w:numPr>
+          <w:ilvl w:val="0"/>
+          <w:numId w:val="3"/>
+        </w:numPr>
+      </w:pPr>
+      <w:r/>
+      <w:hyperlink r:id="hrId8" target="_blank">
+        <w:r>
+          <w:rPr>
+            <w:rStyle w:val="c13"/>
+            <w:rFonts w:ascii="Times New Roman" w:hAnsi="Times New Roman" w:cs="Times New Roman" w:eastAsia="Times New Roman"/>
+            <w:sz w:val="24"/>
+            <w:color w:val="000000"/>
+          </w:rPr>
+          <w:t>TRIFFHIR-267</w:t>
+        </w:r>
+      </w:hyperlink>
+      <w:r>
+        <w:rPr>
+          <w:rFonts w:ascii="Times New Roman" w:hAnsi="Times New Roman" w:cs="Times New Roman" w:eastAsia="Times New Roman"/>
+          <w:sz w:val="24"/>
+          <w:color w:val="000000"/>
+        </w:rPr>
+        <w:t xml:space="preserve"> Select from drop-down when specifying a binding</w:t>
+      </w:r>
+    </w:p>
+    <w:p>
+      <w:pPr>
         <w:pStyle w:val="6"/>
       </w:pPr>
       <w:r>
@@ -2812,7 +2985,7 @@
         </w:numPr>
       </w:pPr>
       <w:r/>
-      <w:hyperlink r:id="hrId8">
+      <w:hyperlink r:id="hrId9" target="_blank">
         <w:r>
           <w:rPr>
             <w:rStyle w:val="c13"/>
@@ -2840,7 +3013,7 @@
         </w:numPr>
       </w:pPr>
       <w:r/>
-      <w:hyperlink r:id="hrId9">
+      <w:hyperlink r:id="hrId10" target="_blank">
         <w:r>
           <w:rPr>
             <w:rStyle w:val="c13"/>
@@ -2868,7 +3041,7 @@
         </w:numPr>
       </w:pPr>
       <w:r/>
-      <w:hyperlink r:id="hrId10">
+      <w:hyperlink r:id="hrId11" target="_blank">
         <w:r>
           <w:rPr>
             <w:rStyle w:val="c13"/>
@@ -2896,7 +3069,7 @@
         </w:numPr>
       </w:pPr>
       <w:r/>
-      <w:hyperlink r:id="hrId11">
+      <w:hyperlink r:id="hrId12" target="_blank">
         <w:r>
           <w:rPr>
             <w:rStyle w:val="c13"/>
@@ -2924,7 +3097,7 @@
         </w:numPr>
       </w:pPr>
       <w:r/>
-      <w:hyperlink r:id="hrId12">
+      <w:hyperlink r:id="hrId13" target="_blank">
         <w:r>
           <w:rPr>
             <w:rStyle w:val="c13"/>
@@ -2952,7 +3125,7 @@
         </w:numPr>
       </w:pPr>
       <w:r/>
-      <w:hyperlink r:id="hrId13">
+      <w:hyperlink r:id="hrId14" target="_blank">
         <w:r>
           <w:rPr>
             <w:rStyle w:val="c13"/>
@@ -2980,7 +3153,7 @@
         </w:numPr>
       </w:pPr>
       <w:r/>
-      <w:hyperlink r:id="hrId14">
+      <w:hyperlink r:id="hrId15" target="_blank">
         <w:r>
           <w:rPr>
             <w:rStyle w:val="c13"/>
@@ -3008,7 +3181,7 @@
         </w:numPr>
       </w:pPr>
       <w:r/>
-      <w:hyperlink r:id="hrId15">
+      <w:hyperlink r:id="hrId16" target="_blank">
         <w:r>
           <w:rPr>
             <w:rStyle w:val="c13"/>
@@ -3036,7 +3209,7 @@
         </w:numPr>
       </w:pPr>
       <w:r/>
-      <w:hyperlink r:id="hrId16">
+      <w:hyperlink r:id="hrId17" target="_blank">
         <w:r>
           <w:rPr>
             <w:rStyle w:val="c13"/>
@@ -3064,7 +3237,7 @@
         </w:numPr>
       </w:pPr>
       <w:r/>
-      <w:hyperlink r:id="hrId17">
+      <w:hyperlink r:id="hrId18" target="_blank">
         <w:r>
           <w:rPr>
             <w:rStyle w:val="c13"/>
@@ -3092,7 +3265,7 @@
         </w:numPr>
       </w:pPr>
       <w:r/>
-      <w:hyperlink r:id="hrId18">
+      <w:hyperlink r:id="hrId19" target="_blank">
         <w:r>
           <w:rPr>
             <w:rStyle w:val="c13"/>
@@ -3120,7 +3293,7 @@
         </w:numPr>
       </w:pPr>
       <w:r/>
-      <w:hyperlink r:id="hrId19">
+      <w:hyperlink r:id="hrId20" target="_blank">
         <w:r>
           <w:rPr>
             <w:rStyle w:val="c13"/>
@@ -3148,7 +3321,7 @@
         </w:numPr>
       </w:pPr>
       <w:r/>
-      <w:hyperlink r:id="hrId20">
+      <w:hyperlink r:id="hrId21" target="_blank">
         <w:r>
           <w:rPr>
             <w:rStyle w:val="c13"/>
@@ -3176,7 +3349,7 @@
         </w:numPr>
       </w:pPr>
       <w:r/>
-      <w:hyperlink r:id="hrId21">
+      <w:hyperlink r:id="hrId22" target="_blank">
         <w:r>
           <w:rPr>
             <w:rStyle w:val="c13"/>
@@ -3204,7 +3377,7 @@
         </w:numPr>
       </w:pPr>
       <w:r/>
-      <w:hyperlink r:id="hrId22">
+      <w:hyperlink r:id="hrId23" target="_blank">
         <w:r>
           <w:rPr>
             <w:rStyle w:val="c13"/>
@@ -3232,7 +3405,7 @@
         </w:numPr>
       </w:pPr>
       <w:r/>
-      <w:hyperlink r:id="hrId23">
+      <w:hyperlink r:id="hrId24" target="_blank">
         <w:r>
           <w:rPr>
             <w:rStyle w:val="c13"/>
@@ -3260,7 +3433,7 @@
         </w:numPr>
       </w:pPr>
       <w:r/>
-      <w:hyperlink r:id="hrId24">
+      <w:hyperlink r:id="hrId25" target="_blank">
         <w:r>
           <w:rPr>
             <w:rStyle w:val="c13"/>
@@ -3288,7 +3461,7 @@
         </w:numPr>
       </w:pPr>
       <w:r/>
-      <w:hyperlink r:id="hrId25">
+      <w:hyperlink r:id="hrId26" target="_blank">
         <w:r>
           <w:rPr>
             <w:rStyle w:val="c13"/>
@@ -3309,6 +3482,35 @@
     </w:p>
     <w:p>
       <w:pPr>
+        <w:spacing w:before="105" w:after="105"/>
+        <w:numPr>
+          <w:ilvl w:val="0"/>
+          <w:numId w:val="3"/>
+        </w:numPr>
+      </w:pPr>
+      <w:r/>
+      <w:hyperlink r:id="hrId27" target="_blank">
+        <w:r>
+          <w:rPr>
+            <w:rStyle w:val="c13"/>
+            <w:rFonts w:ascii="Times New Roman" w:hAnsi="Times New Roman" w:cs="Times New Roman" w:eastAsia="Times New Roman"/>
+            <w:sz w:val="24"/>
+            <w:color w:val="000000"/>
+          </w:rPr>
+          <w:t>TRIFFHIR-591</w:t>
+        </w:r>
+      </w:hyperlink>
+      <w:r>
+        <w:rPr>
+          <w:rFonts w:ascii="Times New Roman" w:hAnsi="Times New Roman" w:cs="Times New Roman" w:eastAsia="Times New Roman"/>
+          <w:sz w:val="24"/>
+          <w:color w:val="000000"/>
+        </w:rPr>
+        <w:t xml:space="preserve"> Navigation after opening and closing and IG</w:t>
+      </w:r>
+    </w:p>
+    <w:p>
+      <w:pPr>
         <w:pStyle w:val="6"/>
       </w:pPr>
       <w:r>
@@ -3328,7 +3530,7 @@
         </w:numPr>
       </w:pPr>
       <w:r/>
-      <w:hyperlink r:id="hrId26">
+      <w:hyperlink r:id="hrId28" target="_blank">
         <w:r>
           <w:rPr>
             <w:rStyle w:val="c13"/>
@@ -3356,7 +3558,7 @@
         </w:numPr>
       </w:pPr>
       <w:r/>
-      <w:hyperlink r:id="hrId27">
+      <w:hyperlink r:id="hrId29" target="_blank">
         <w:r>
           <w:rPr>
             <w:rStyle w:val="c13"/>
@@ -3384,7 +3586,7 @@
         </w:numPr>
       </w:pPr>
       <w:r/>
-      <w:hyperlink r:id="hrId28">
+      <w:hyperlink r:id="hrId30" target="_blank">
         <w:r>
           <w:rPr>
             <w:rStyle w:val="c13"/>
@@ -3412,7 +3614,7 @@
         </w:numPr>
       </w:pPr>
       <w:r/>
-      <w:hyperlink r:id="hrId29">
+      <w:hyperlink r:id="hrId31" target="_blank">
         <w:r>
           <w:rPr>
             <w:rStyle w:val="c13"/>
@@ -3440,7 +3642,7 @@
         </w:numPr>
       </w:pPr>
       <w:r/>
-      <w:hyperlink r:id="hrId30">
+      <w:hyperlink r:id="hrId32" target="_blank">
         <w:r>
           <w:rPr>
             <w:rStyle w:val="c13"/>
@@ -3468,7 +3670,7 @@
         </w:numPr>
       </w:pPr>
       <w:r/>
-      <w:hyperlink r:id="hrId31">
+      <w:hyperlink r:id="hrId33" target="_blank">
         <w:r>
           <w:rPr>
             <w:rStyle w:val="c13"/>
@@ -3508,7 +3710,7 @@
         </w:numPr>
       </w:pPr>
       <w:r/>
-      <w:hyperlink r:id="hrId32">
+      <w:hyperlink r:id="hrId34" target="_blank">
         <w:r>
           <w:rPr>
             <w:rStyle w:val="c13"/>
@@ -4396,7 +4598,7 @@
       <w:r>
         <w:t>Creating resources via a PUT with an ID (</w:t>
       </w:r>
-      <w:hyperlink r:id="hrId33" target="_blank" w:anchor="upsert">
+      <w:hyperlink r:id="hrId35" target="_blank" w:anchor="upsert">
         <w:r>
           <w:rPr>
             <w:rStyle w:val="c13"/>
@@ -4419,7 +4621,7 @@
       <w:r>
         <w:t xml:space="preserve">The </w:t>
       </w:r>
-      <w:hyperlink r:id="hrId34" target="_blank">
+      <w:hyperlink r:id="hrId36" target="_blank">
         <w:r>
           <w:rPr>
             <w:rStyle w:val="c13"/>
@@ -4439,7 +4641,7 @@
       <w:r>
         <w:t xml:space="preserve">The </w:t>
       </w:r>
-      <w:hyperlink r:id="hrId35" target="_blank">
+      <w:hyperlink r:id="hrId37" target="_blank">
         <w:r>
           <w:rPr>
             <w:rStyle w:val="c13"/>
@@ -4495,7 +4697,7 @@
       <w:r>
         <w:t xml:space="preserve"> </w:t>
       </w:r>
-      <w:hyperlink r:id="hrId36" target="_blank" w:anchor="has">
+      <w:hyperlink r:id="hrId38" target="_blank" w:anchor="has">
         <w:r>
           <w:rPr>
             <w:rStyle w:val="c13"/>
@@ -4518,7 +4720,7 @@
       <w:r>
         <w:t xml:space="preserve"> </w:t>
       </w:r>
-      <w:hyperlink r:id="hrId37" target="_blank" w:anchor="include">
+      <w:hyperlink r:id="hrId39" target="_blank" w:anchor="include">
         <w:r>
           <w:rPr>
             <w:rStyle w:val="c13"/>
@@ -4538,7 +4740,7 @@
         </w:numPr>
       </w:pPr>
       <w:r/>
-      <w:hyperlink r:id="hrId38" target="_blank" w:anchor="patch">
+      <w:hyperlink r:id="hrId40" target="_blank" w:anchor="patch">
         <w:r>
           <w:rPr>
             <w:rStyle w:val="c13"/>
@@ -4669,7 +4871,7 @@
       <w:r>
         <w:t xml:space="preserve"> end-point in the API represents a "proxy" to the FHIR server(s) available within the ToF installation. The proxy endpoint supports GET, PUT, POST, DELETE requests for individual resources, as well as </w:t>
       </w:r>
-      <w:hyperlink r:id="hrId39" target="_blank" w:anchor="transaction">
+      <w:hyperlink r:id="hrId41" target="_blank" w:anchor="transaction">
         <w:r>
           <w:rPr>
             <w:rStyle w:val="c13"/>
@@ -4753,7 +4955,7 @@
         <w:t xml:space="preserve">ToF's REST API is documented using Swagger. The publicly available installation exposes custom API documentation at </w:t>
       </w:r>
       <w:r/>
-      <w:hyperlink r:id="hrId40" target="_blank">
+      <w:hyperlink r:id="hrId42" target="_blank">
         <w:r>
           <w:rPr>
             <w:rStyle w:val="c13"/>
@@ -5429,7 +5631,7 @@
         </w:rPr>
         <w:t xml:space="preserve">If this is your first time logging-in to Trifolia-on-FHIR (ToF), you must create a profile (represented by a FHIR </w:t>
       </w:r>
-      <w:hyperlink r:id="hrId41" target="_blank">
+      <w:hyperlink r:id="hrId43" target="_blank">
         <w:r>
           <w:rPr>
             <w:rStyle w:val="c13"/>
@@ -7285,7 +7487,7 @@
       <w:r>
         <w:t xml:space="preserve"> then all profiles (StructureDefinition resources) within the Implementation Guide must have URLs that start with </w:t>
       </w:r>
-      <w:hyperlink r:id="hrId42">
+      <w:hyperlink r:id="hrId44">
         <w:r>
           <w:rPr>
             <w:rStyle w:val="c13"/>
@@ -8288,7 +8490,7 @@
       <w:r>
         <w:t xml:space="preserve">The "Edit Implementation Guide" screen has functionality to generate a JIRA Spec file that is required by the HL7 ballot process. You can read more information on the purpose of the JIRA Spec file </w:t>
       </w:r>
-      <w:hyperlink r:id="hrId43" target="_blank">
+      <w:hyperlink r:id="hrId45" target="_blank">
         <w:r>
           <w:rPr>
             <w:rStyle w:val="c13"/>
@@ -8500,7 +8702,7 @@
         </w:rPr>
         <w:t xml:space="preserve">The StructureDefinition resource describes a structure - a set of data element definitions, and their associated rules of usage. These structure definitions are used to describe both the content defined in the FHIR specification itself - Resources, data types, the underlying infrastructural types, and also are used to describe how these structures are used in implementations. This allows the definitions of the structures to be shared and published through repositories of structure definitions, compared with each other, and used as the basis for code, report and UI generation.  For more information on Structure Definitions, see </w:t>
       </w:r>
-      <w:hyperlink r:id="hrId44">
+      <w:hyperlink r:id="hrId46">
         <w:r>
           <w:rPr>
             <w:rStyle w:val="c13"/>
@@ -8643,7 +8845,7 @@
         </w:rPr>
         <w:t xml:space="preserve">Note that because of the nature of the healthcare ecosystem, there may be multiple overlapping sets of adaptations - by healthcare domain, by country, by institution, and/or by vendor/implementation.  For more information on FHIR Profiles, please visit </w:t>
       </w:r>
-      <w:hyperlink r:id="hrId45">
+      <w:hyperlink r:id="hrId47">
         <w:r>
           <w:rPr>
             <w:rStyle w:val="c13"/>
@@ -8926,7 +9128,7 @@
       <w:r>
         <w:t xml:space="preserve">Every extension in a resource refers directly to its definition, which is made available as a </w:t>
       </w:r>
-      <w:hyperlink r:id="hrId46">
+      <w:hyperlink r:id="hrId48">
         <w:r>
           <w:rPr>
             <w:rStyle w:val="c13"/>
@@ -8938,7 +9140,7 @@
       <w:r>
         <w:t xml:space="preserve">. A resource can be </w:t>
       </w:r>
-      <w:hyperlink r:id="hrId47">
+      <w:hyperlink r:id="hrId49">
         <w:r>
           <w:rPr>
             <w:rStyle w:val="c13"/>
@@ -8960,7 +9162,7 @@
       <w:r>
         <w:t xml:space="preserve">For more information on creating/incorporating extensions into existing resources, please visit the “Defining Extensions” page at </w:t>
       </w:r>
-      <w:hyperlink r:id="hrId48">
+      <w:hyperlink r:id="hrId50">
         <w:r>
           <w:rPr>
             <w:rStyle w:val="c13"/>
@@ -8990,7 +9192,7 @@
       <w:pPr>
         <w:pStyle w:val="4"/>
       </w:pPr>
-      <w:hyperlink r:id="hrId49">
+      <w:hyperlink r:id="hrId51">
         <w:r>
           <w:rPr>
             <w:rStyle w:val="c13"/>
@@ -9530,7 +9732,7 @@
         </w:numPr>
       </w:pPr>
       <w:r/>
-      <w:hyperlink r:id="hrId50">
+      <w:hyperlink r:id="hrId52">
         <w:r>
           <w:rPr>
             <w:rStyle w:val="c13"/>
@@ -9590,7 +9792,7 @@
         </w:numPr>
       </w:pPr>
       <w:r/>
-      <w:hyperlink r:id="hrId51" w:anchor="primitive">
+      <w:hyperlink r:id="hrId53" w:anchor="primitive">
         <w:r>
           <w:rPr>
             <w:rStyle w:val="c13"/>
@@ -9616,7 +9818,7 @@
         </w:numPr>
       </w:pPr>
       <w:r/>
-      <w:hyperlink r:id="hrId52" w:anchor="complex">
+      <w:hyperlink r:id="hrId54" w:anchor="complex">
         <w:r>
           <w:rPr>
             <w:rStyle w:val="c13"/>
@@ -9642,7 +9844,7 @@
         </w:numPr>
       </w:pPr>
       <w:r/>
-      <w:hyperlink r:id="hrId53">
+      <w:hyperlink r:id="hrId55">
         <w:r>
           <w:rPr>
             <w:rStyle w:val="c13"/>
@@ -9658,7 +9860,7 @@
         </w:rPr>
         <w:t xml:space="preserve">, A specialization that adds modifierExtension, which is the super-type of all the element types defined in resource definitions (e.g. </w:t>
       </w:r>
-      <w:hyperlink r:id="hrId54" w:anchor="resource">
+      <w:hyperlink r:id="hrId56" w:anchor="resource">
         <w:r>
           <w:rPr>
             <w:rStyle w:val="c13"/>
@@ -9685,7 +9887,7 @@
         </w:rPr>
         <w:t xml:space="preserve">Note that resources themselves all specialize the base type </w:t>
       </w:r>
-      <w:hyperlink r:id="hrId55">
+      <w:hyperlink r:id="hrId57">
         <w:r>
           <w:rPr>
             <w:rStyle w:val="c13"/>
@@ -9701,7 +9903,7 @@
         </w:rPr>
         <w:t xml:space="preserve">. For more information on the backbone element, visit </w:t>
       </w:r>
-      <w:hyperlink r:id="hrId56">
+      <w:hyperlink r:id="hrId58">
         <w:r>
           <w:rPr>
             <w:rStyle w:val="c13"/>
@@ -10039,7 +10241,7 @@
         </w:rPr>
         <w:t xml:space="preserve">The HL7 IG Publisher tool is developed by HL7 and is not part of Trifolia-on-FHIR (ToF). Questions related to the execution of the HL7 IG Publisher should be directed to </w:t>
       </w:r>
-      <w:hyperlink r:id="hrId57" target="_blank">
+      <w:hyperlink r:id="hrId59" target="_blank">
         <w:r>
           <w:rPr>
             <w:rStyle w:val="c13"/>
@@ -10831,7 +11033,7 @@
         </w:rPr>
         <w:t xml:space="preserve">For other pre-publishing errors, go to </w:t>
       </w:r>
-      <w:hyperlink r:id="hrId58" target="_blank">
+      <w:hyperlink r:id="hrId60" target="_blank">
         <w:r>
           <w:rPr>
             <w:rStyle w:val="c13"/>
@@ -11965,7 +12167,7 @@
         </w:rPr>
         <w:t xml:space="preserve">In the </w:t>
       </w:r>
-      <w:hyperlink r:id="hrId59">
+      <w:hyperlink r:id="hrId61">
         <w:r>
           <w:rPr>
             <w:rStyle w:val="c13"/>
@@ -12388,7 +12590,7 @@
         </w:rPr>
         <w:t xml:space="preserve">In the </w:t>
       </w:r>
-      <w:hyperlink r:id="hrId60">
+      <w:hyperlink r:id="hrId62">
         <w:r>
           <w:rPr>
             <w:rStyle w:val="c13"/>
@@ -13954,7 +14156,7 @@
       <w:r>
         <w:t xml:space="preserve">HTML exports produce a package (ZIP file) for use with the FHIR </w:t>
       </w:r>
-      <w:hyperlink r:id="hrId61" target="_blank">
+      <w:hyperlink r:id="hrId63" target="_blank">
         <w:r>
           <w:rPr>
             <w:rStyle w:val="c13"/>
@@ -13989,7 +14191,7 @@
       <w:r>
         <w:t xml:space="preserve">Bundle exports produce a single download (pretty quickly) as a single XML file. This XML file is a FHIR </w:t>
       </w:r>
-      <w:hyperlink r:id="hrId62" target="_blank">
+      <w:hyperlink r:id="hrId64" target="_blank">
         <w:r>
           <w:rPr>
             <w:rStyle w:val="c13"/>
@@ -14365,7 +14567,7 @@
       <w:r>
         <w:t xml:space="preserve">ID - This is the ID of the value set. This value in this column is repeated for each code/row. The value must be formatted as a </w:t>
       </w:r>
-      <w:hyperlink r:id="hrId63" target="_blank" w:anchor="id">
+      <w:hyperlink r:id="hrId65" target="_blank" w:anchor="id">
         <w:r>
           <w:rPr>
             <w:rStyle w:val="c13"/>
@@ -14759,7 +14961,7 @@
       <w:r>
         <w:t xml:space="preserve">When publishing an implementation guide from the "Publish" screen, the FHIR server's </w:t>
       </w:r>
-      <w:hyperlink r:id="hrId64" target="_blank">
+      <w:hyperlink r:id="hrId66" target="_blank">
         <w:r>
           <w:rPr>
             <w:rStyle w:val="c13"/>
@@ -14767,7 +14969,7 @@
           <w:t>$validate operation</w:t>
         </w:r>
       </w:hyperlink>
-      <w:hyperlink r:id="hrId65" target="_blank">
+      <w:hyperlink r:id="hrId67" target="_blank">
         <w:r>
           <w:rPr>
             <w:rStyle w:val="c13"/>
@@ -16053,7 +16255,7 @@
         <w:sz w:val="18"/>
         <w:color w:val="969696"/>
       </w:rPr>
-      <w:t>38</w:t>
+      <w:t>39</w:t>
     </w:r>
     <w:r>
       <w:fldChar w:fldCharType="end"/>
@@ -16079,7 +16281,7 @@
         <w:sz w:val="18"/>
         <w:color w:val="969696"/>
       </w:rPr>
-      <w:t>37</w:t>
+      <w:t>38</w:t>
     </w:r>
     <w:r>
       <w:fldChar w:fldCharType="end"/>

</xml_diff>

<commit_message>
Updating help documentation for 2.4 release
</commit_message>
<xml_diff>
--- a/apps/client/src/help/Trifolia-on-FHIR.docx
+++ b/apps/client/src/help/Trifolia-on-FHIR.docx
@@ -316,7 +316,7 @@
             <w:sz w:val="24"/>
             <w:color w:val="000000"/>
           </w:rPr>
-          <w:t>7</w:t>
+          <w:t>6</w:t>
         </w:r>
         <w:r>
           <w:fldChar w:fldCharType="end"/>
@@ -426,7 +426,7 @@
             <w:sz w:val="24"/>
             <w:color w:val="000000"/>
           </w:rPr>
-          <w:t>8</w:t>
+          <w:t>7</w:t>
         </w:r>
         <w:r>
           <w:fldChar w:fldCharType="end"/>
@@ -863,7 +863,7 @@
             <w:sz w:val="24"/>
             <w:color w:val="000000"/>
           </w:rPr>
-          <w:t>15</w:t>
+          <w:t>14</w:t>
         </w:r>
         <w:r>
           <w:fldChar w:fldCharType="end"/>
@@ -1082,7 +1082,7 @@
             <w:sz w:val="24"/>
             <w:color w:val="000000"/>
           </w:rPr>
-          <w:t>20</w:t>
+          <w:t>19</w:t>
         </w:r>
         <w:r>
           <w:fldChar w:fldCharType="end"/>
@@ -1137,7 +1137,7 @@
             <w:sz w:val="24"/>
             <w:color w:val="000000"/>
           </w:rPr>
-          <w:t>22</w:t>
+          <w:t>21</w:t>
         </w:r>
         <w:r>
           <w:fldChar w:fldCharType="end"/>
@@ -1247,7 +1247,7 @@
             <w:sz w:val="24"/>
             <w:color w:val="000000"/>
           </w:rPr>
-          <w:t>23</w:t>
+          <w:t>22</w:t>
         </w:r>
         <w:r>
           <w:fldChar w:fldCharType="end"/>
@@ -1465,7 +1465,7 @@
             <w:sz w:val="24"/>
             <w:color w:val="000000"/>
           </w:rPr>
-          <w:t>27</w:t>
+          <w:t>26</w:t>
         </w:r>
         <w:r>
           <w:fldChar w:fldCharType="end"/>
@@ -1630,7 +1630,7 @@
             <w:sz w:val="24"/>
             <w:color w:val="000000"/>
           </w:rPr>
-          <w:t>30</w:t>
+          <w:t>29</w:t>
         </w:r>
         <w:r>
           <w:fldChar w:fldCharType="end"/>
@@ -1959,7 +1959,7 @@
             <w:sz w:val="24"/>
             <w:color w:val="000000"/>
           </w:rPr>
-          <w:t>34</w:t>
+          <w:t>33</w:t>
         </w:r>
         <w:r>
           <w:fldChar w:fldCharType="end"/>
@@ -2613,7 +2613,7 @@
         <w:rPr>
           <w:u w:val="single"/>
         </w:rPr>
-        <w:t>Release 2.3.0</w:t>
+        <w:t>Release 2.4.0</w:t>
       </w:r>
     </w:p>
     <w:p>
@@ -2621,12 +2621,12 @@
         <w:pStyle w:val="5"/>
       </w:pPr>
       <w:r>
-        <w:t>Support for editing SearchParameter resources</w:t>
-      </w:r>
-    </w:p>
-    <w:p>
-      <w:r>
-        <w:t>A new set of screens have been added to Browse/Edit &gt; SearchParameter that allowed users to add/edit/delete SearchParameter resources to implementation guides.</w:t>
+        <w:t>Support for publication-request changes required by FHIR IG Publisher</w:t>
+      </w:r>
+    </w:p>
+    <w:p>
+      <w:r>
+        <w:t>Trifolia-on-FHIR has changed the functionality around package-list.json to support the recent changes to the FHIR IG Publisher requiring publication-request.json, capturing a different set of fields for the publication-request file.</w:t>
       </w:r>
     </w:p>
     <w:p>
@@ -2656,14 +2656,15 @@
       <w:pPr>
         <w:spacing w:before="105" w:after="105"/>
       </w:pPr>
-      <w:hyperlink r:id="hrId5">
+      <w:hyperlink r:id="hrId5" target="_blank">
         <w:r>
           <w:rPr>
             <w:rStyle w:val="c13"/>
             <w:rFonts w:ascii="Times New Roman" w:hAnsi="Times New Roman" w:cs="Times New Roman" w:eastAsia="Times New Roman"/>
             <w:sz w:val="24"/>
+            <w:color w:val="000000"/>
           </w:rPr>
-          <w:t>TRIFFHIR-623</w:t>
+          <w:t>TRIFFHIR-474</w:t>
         </w:r>
       </w:hyperlink>
       <w:r>
@@ -2672,21 +2673,22 @@
           <w:sz w:val="24"/>
           <w:color w:val="000000"/>
         </w:rPr>
-        <w:t xml:space="preserve"> Package ID throws error for realm when not US or UV</w:t>
+        <w:t xml:space="preserve"> Narrative page file Name format prompt</w:t>
       </w:r>
     </w:p>
     <w:p>
       <w:pPr>
         <w:spacing w:before="105" w:after="105"/>
       </w:pPr>
-      <w:hyperlink r:id="hrId6">
+      <w:hyperlink r:id="hrId6" target="_blank">
         <w:r>
           <w:rPr>
             <w:rStyle w:val="c13"/>
             <w:rFonts w:ascii="Times New Roman" w:hAnsi="Times New Roman" w:cs="Times New Roman" w:eastAsia="Times New Roman"/>
             <w:sz w:val="24"/>
+            <w:color w:val="000000"/>
           </w:rPr>
-          <w:t>TRIFFHIR-622</w:t>
+          <w:t>TRIFFHIR-541</w:t>
         </w:r>
       </w:hyperlink>
       <w:r>
@@ -2695,21 +2697,22 @@
           <w:sz w:val="24"/>
           <w:color w:val="000000"/>
         </w:rPr>
-        <w:t xml:space="preserve"> Correctly adding jurisdiction throws error</w:t>
+        <w:t xml:space="preserve"> IG definition.grouping not updating</w:t>
       </w:r>
     </w:p>
     <w:p>
       <w:pPr>
         <w:spacing w:before="105" w:after="105"/>
       </w:pPr>
-      <w:hyperlink r:id="hrId7">
+      <w:hyperlink r:id="hrId7" target="_blank">
         <w:r>
           <w:rPr>
             <w:rStyle w:val="c13"/>
             <w:rFonts w:ascii="Times New Roman" w:hAnsi="Times New Roman" w:cs="Times New Roman" w:eastAsia="Times New Roman"/>
             <w:sz w:val="24"/>
+            <w:color w:val="000000"/>
           </w:rPr>
-          <w:t>TRIFFHIR-621</w:t>
+          <w:t>TRIFFHIR-625</w:t>
         </w:r>
       </w:hyperlink>
       <w:r>
@@ -2718,21 +2721,37 @@
           <w:sz w:val="24"/>
           <w:color w:val="000000"/>
         </w:rPr>
-        <w:t xml:space="preserve"> Modifying types of an element/constraint results in "undefined" in UI</w:t>
+        <w:t xml:space="preserve"> Import File/Text Not Working</w:t>
+      </w:r>
+    </w:p>
+    <w:p>
+      <w:pPr>
+        <w:outlineLvl w:val="2"/>
+        <w:spacing w:before="285" w:after="285"/>
+      </w:pPr>
+      <w:r>
+        <w:rPr>
+          <w:rFonts w:ascii="Times New Roman" w:hAnsi="Times New Roman" w:cs="Times New Roman" w:eastAsia="Times New Roman"/>
+          <w:b/>
+          <w:sz w:val="28"/>
+          <w:color w:val="000000"/>
+        </w:rPr>
+        <w:t>Improvement</w:t>
       </w:r>
     </w:p>
     <w:p>
       <w:pPr>
         <w:spacing w:before="105" w:after="105"/>
       </w:pPr>
-      <w:hyperlink r:id="hrId8">
+      <w:hyperlink r:id="hrId8" target="_blank">
         <w:r>
           <w:rPr>
             <w:rStyle w:val="c13"/>
             <w:rFonts w:ascii="Times New Roman" w:hAnsi="Times New Roman" w:cs="Times New Roman" w:eastAsia="Times New Roman"/>
             <w:sz w:val="24"/>
+            <w:color w:val="000000"/>
           </w:rPr>
-          <w:t>TRIFFHIR-612</w:t>
+          <w:t>TRIFFHIR-637</w:t>
         </w:r>
       </w:hyperlink>
       <w:r>
@@ -2741,21 +2760,22 @@
           <w:sz w:val="24"/>
           <w:color w:val="000000"/>
         </w:rPr>
-        <w:t xml:space="preserve"> Remove Bundle.total when exporting a transaction Bundle</w:t>
+        <w:t xml:space="preserve"> Editing and exporting publication-request.json</w:t>
       </w:r>
     </w:p>
     <w:p>
       <w:pPr>
         <w:spacing w:before="105" w:after="105"/>
       </w:pPr>
-      <w:hyperlink r:id="hrId9">
+      <w:hyperlink r:id="hrId9" target="_blank">
         <w:r>
           <w:rPr>
             <w:rStyle w:val="c13"/>
             <w:rFonts w:ascii="Times New Roman" w:hAnsi="Times New Roman" w:cs="Times New Roman" w:eastAsia="Times New Roman"/>
             <w:sz w:val="24"/>
+            <w:color w:val="000000"/>
           </w:rPr>
-          <w:t>TRIFFHIR-610</w:t>
+          <w:t>TRIFFHIR-638</w:t>
         </w:r>
       </w:hyperlink>
       <w:r>
@@ -2764,282 +2784,7 @@
           <w:sz w:val="24"/>
           <w:color w:val="000000"/>
         </w:rPr>
-        <w:t xml:space="preserve"> Constraint Manager Cardinality editor broken</w:t>
-      </w:r>
-    </w:p>
-    <w:p>
-      <w:pPr>
-        <w:spacing w:before="105" w:after="105"/>
-      </w:pPr>
-      <w:hyperlink r:id="hrId10">
-        <w:r>
-          <w:rPr>
-            <w:rStyle w:val="c13"/>
-            <w:rFonts w:ascii="Times New Roman" w:hAnsi="Times New Roman" w:cs="Times New Roman" w:eastAsia="Times New Roman"/>
-            <w:sz w:val="24"/>
-          </w:rPr>
-          <w:t>TRIFFHIR-562</w:t>
-        </w:r>
-      </w:hyperlink>
-      <w:r>
-        <w:rPr>
-          <w:rFonts w:ascii="Times New Roman" w:hAnsi="Times New Roman" w:cs="Times New Roman" w:eastAsia="Times New Roman"/>
-          <w:sz w:val="24"/>
-          <w:color w:val="000000"/>
-        </w:rPr>
-        <w:t xml:space="preserve"> Expanding Bundle.entry is inconsistent</w:t>
-      </w:r>
-    </w:p>
-    <w:p>
-      <w:pPr>
-        <w:spacing w:before="105" w:after="105"/>
-      </w:pPr>
-      <w:hyperlink r:id="hrId11">
-        <w:r>
-          <w:rPr>
-            <w:rStyle w:val="c13"/>
-            <w:rFonts w:ascii="Times New Roman" w:hAnsi="Times New Roman" w:cs="Times New Roman" w:eastAsia="Times New Roman"/>
-            <w:sz w:val="24"/>
-          </w:rPr>
-          <w:t>TRIFFHIR-396</w:t>
-        </w:r>
-      </w:hyperlink>
-      <w:r>
-        <w:rPr>
-          <w:rFonts w:ascii="Times New Roman" w:hAnsi="Times New Roman" w:cs="Times New Roman" w:eastAsia="Times New Roman"/>
-          <w:sz w:val="24"/>
-          <w:color w:val="000000"/>
-        </w:rPr>
-        <w:t xml:space="preserve"> Publishing status completion doesn't auto-scroll user to the very bottom</w:t>
-      </w:r>
-    </w:p>
-    <w:p>
-      <w:pPr>
-        <w:outlineLvl w:val="2"/>
-        <w:spacing w:before="285" w:after="285"/>
-      </w:pPr>
-      <w:r>
-        <w:rPr>
-          <w:rFonts w:ascii="Times New Roman" w:hAnsi="Times New Roman" w:cs="Times New Roman" w:eastAsia="Times New Roman"/>
-          <w:b/>
-          <w:sz w:val="28"/>
-          <w:color w:val="000000"/>
-        </w:rPr>
-        <w:t>Improvement</w:t>
-      </w:r>
-    </w:p>
-    <w:p>
-      <w:pPr>
-        <w:spacing w:before="105" w:after="105"/>
-      </w:pPr>
-      <w:hyperlink r:id="hrId12">
-        <w:r>
-          <w:rPr>
-            <w:rStyle w:val="c13"/>
-            <w:rFonts w:ascii="Times New Roman" w:hAnsi="Times New Roman" w:cs="Times New Roman" w:eastAsia="Times New Roman"/>
-            <w:sz w:val="24"/>
-          </w:rPr>
-          <w:t>TRIFFHIR-611</w:t>
-        </w:r>
-      </w:hyperlink>
-      <w:r>
-        <w:rPr>
-          <w:rFonts w:ascii="Times New Roman" w:hAnsi="Times New Roman" w:cs="Times New Roman" w:eastAsia="Times New Roman"/>
-          <w:sz w:val="24"/>
-          <w:color w:val="000000"/>
-        </w:rPr>
-        <w:t xml:space="preserve"> patternIdentifier does not support type</w:t>
-      </w:r>
-    </w:p>
-    <w:p>
-      <w:pPr>
-        <w:spacing w:before="105" w:after="105"/>
-      </w:pPr>
-      <w:hyperlink r:id="hrId13">
-        <w:r>
-          <w:rPr>
-            <w:rStyle w:val="c13"/>
-            <w:rFonts w:ascii="Times New Roman" w:hAnsi="Times New Roman" w:cs="Times New Roman" w:eastAsia="Times New Roman"/>
-            <w:sz w:val="24"/>
-          </w:rPr>
-          <w:t>TRIFFHIR-602</w:t>
-        </w:r>
-      </w:hyperlink>
-      <w:r>
-        <w:rPr>
-          <w:rFonts w:ascii="Times New Roman" w:hAnsi="Times New Roman" w:cs="Times New Roman" w:eastAsia="Times New Roman"/>
-          <w:sz w:val="24"/>
-          <w:color w:val="000000"/>
-        </w:rPr>
-        <w:t xml:space="preserve"> Re-organize IG resources fields</w:t>
-      </w:r>
-    </w:p>
-    <w:p>
-      <w:pPr>
-        <w:spacing w:before="105" w:after="105"/>
-      </w:pPr>
-      <w:hyperlink r:id="hrId14">
-        <w:r>
-          <w:rPr>
-            <w:rStyle w:val="c13"/>
-            <w:rFonts w:ascii="Times New Roman" w:hAnsi="Times New Roman" w:cs="Times New Roman" w:eastAsia="Times New Roman"/>
-            <w:sz w:val="24"/>
-          </w:rPr>
-          <w:t>TRIFFHIR-302</w:t>
-        </w:r>
-      </w:hyperlink>
-      <w:r>
-        <w:rPr>
-          <w:rFonts w:ascii="Times New Roman" w:hAnsi="Times New Roman" w:cs="Times New Roman" w:eastAsia="Times New Roman"/>
-          <w:sz w:val="24"/>
-          <w:color w:val="000000"/>
-        </w:rPr>
-        <w:t xml:space="preserve"> Improve resource management in the Edit IG screen</w:t>
-      </w:r>
-    </w:p>
-    <w:p>
-      <w:pPr>
-        <w:outlineLvl w:val="2"/>
-        <w:spacing w:before="285" w:after="285"/>
-      </w:pPr>
-      <w:r>
-        <w:rPr>
-          <w:rFonts w:ascii="Times New Roman" w:hAnsi="Times New Roman" w:cs="Times New Roman" w:eastAsia="Times New Roman"/>
-          <w:b/>
-          <w:sz w:val="28"/>
-          <w:color w:val="000000"/>
-        </w:rPr>
-        <w:t>New Feature</w:t>
-      </w:r>
-    </w:p>
-    <w:p>
-      <w:pPr>
-        <w:spacing w:before="105" w:after="105"/>
-      </w:pPr>
-      <w:hyperlink r:id="hrId15">
-        <w:r>
-          <w:rPr>
-            <w:rStyle w:val="c13"/>
-            <w:rFonts w:ascii="Times New Roman" w:hAnsi="Times New Roman" w:cs="Times New Roman" w:eastAsia="Times New Roman"/>
-            <w:sz w:val="24"/>
-          </w:rPr>
-          <w:t>TRIFFHIR-617</w:t>
-        </w:r>
-      </w:hyperlink>
-      <w:r>
-        <w:rPr>
-          <w:rFonts w:ascii="Times New Roman" w:hAnsi="Times New Roman" w:cs="Times New Roman" w:eastAsia="Times New Roman"/>
-          <w:sz w:val="24"/>
-          <w:color w:val="000000"/>
-        </w:rPr>
-        <w:t xml:space="preserve"> Add Browse/Edit Search Parameters</w:t>
-      </w:r>
-    </w:p>
-    <w:p>
-      <w:pPr>
-        <w:spacing w:before="105" w:after="105"/>
-      </w:pPr>
-      <w:hyperlink r:id="hrId16">
-        <w:r>
-          <w:rPr>
-            <w:rStyle w:val="c13"/>
-            <w:rFonts w:ascii="Times New Roman" w:hAnsi="Times New Roman" w:cs="Times New Roman" w:eastAsia="Times New Roman"/>
-            <w:sz w:val="24"/>
-          </w:rPr>
-          <w:t>TRIFFHIR-596</w:t>
-        </w:r>
-      </w:hyperlink>
-      <w:r>
-        <w:rPr>
-          <w:rFonts w:ascii="Times New Roman" w:hAnsi="Times New Roman" w:cs="Times New Roman" w:eastAsia="Times New Roman"/>
-          <w:sz w:val="24"/>
-          <w:color w:val="000000"/>
-        </w:rPr>
-        <w:t xml:space="preserve"> FHIR.js serialization support for XML comments</w:t>
-      </w:r>
-    </w:p>
-    <w:p>
-      <w:pPr>
-        <w:outlineLvl w:val="2"/>
-        <w:spacing w:before="285" w:after="285"/>
-      </w:pPr>
-      <w:r>
-        <w:rPr>
-          <w:rFonts w:ascii="Times New Roman" w:hAnsi="Times New Roman" w:cs="Times New Roman" w:eastAsia="Times New Roman"/>
-          <w:b/>
-          <w:sz w:val="28"/>
-          <w:color w:val="000000"/>
-        </w:rPr>
-        <w:t>Sub-task</w:t>
-      </w:r>
-    </w:p>
-    <w:p>
-      <w:pPr>
-        <w:spacing w:before="105" w:after="105"/>
-      </w:pPr>
-      <w:hyperlink r:id="hrId17">
-        <w:r>
-          <w:rPr>
-            <w:rStyle w:val="c13"/>
-            <w:rFonts w:ascii="Times New Roman" w:hAnsi="Times New Roman" w:cs="Times New Roman" w:eastAsia="Times New Roman"/>
-            <w:sz w:val="24"/>
-          </w:rPr>
-          <w:t>TRIFFHIR-620</w:t>
-        </w:r>
-      </w:hyperlink>
-      <w:r>
-        <w:rPr>
-          <w:rFonts w:ascii="Times New Roman" w:hAnsi="Times New Roman" w:cs="Times New Roman" w:eastAsia="Times New Roman"/>
-          <w:sz w:val="24"/>
-          <w:color w:val="000000"/>
-        </w:rPr>
-        <w:t xml:space="preserve"> Add fields to "Edit Search Parameter" screen</w:t>
-      </w:r>
-    </w:p>
-    <w:p>
-      <w:pPr>
-        <w:spacing w:before="105" w:after="105"/>
-      </w:pPr>
-      <w:hyperlink r:id="hrId18">
-        <w:r>
-          <w:rPr>
-            <w:rStyle w:val="c13"/>
-            <w:rFonts w:ascii="Times New Roman" w:hAnsi="Times New Roman" w:cs="Times New Roman" w:eastAsia="Times New Roman"/>
-            <w:sz w:val="24"/>
-          </w:rPr>
-          <w:t>TRIFFHIR-619</w:t>
-        </w:r>
-      </w:hyperlink>
-      <w:r>
-        <w:rPr>
-          <w:rFonts w:ascii="Times New Roman" w:hAnsi="Times New Roman" w:cs="Times New Roman" w:eastAsia="Times New Roman"/>
-          <w:sz w:val="24"/>
-          <w:color w:val="000000"/>
-        </w:rPr>
-        <w:t xml:space="preserve"> Initial creation of "Edit Search Parameter" screen</w:t>
-      </w:r>
-    </w:p>
-    <w:p>
-      <w:pPr>
-        <w:spacing w:before="105" w:after="105"/>
-      </w:pPr>
-      <w:hyperlink r:id="hrId19">
-        <w:r>
-          <w:rPr>
-            <w:rStyle w:val="c13"/>
-            <w:rFonts w:ascii="Times New Roman" w:hAnsi="Times New Roman" w:cs="Times New Roman" w:eastAsia="Times New Roman"/>
-            <w:sz w:val="24"/>
-          </w:rPr>
-          <w:t>TRIFFHIR-618</w:t>
-        </w:r>
-      </w:hyperlink>
-      <w:r>
-        <w:rPr>
-          <w:rFonts w:ascii="Times New Roman" w:hAnsi="Times New Roman" w:cs="Times New Roman" w:eastAsia="Times New Roman"/>
-          <w:sz w:val="24"/>
-          <w:color w:val="000000"/>
-        </w:rPr>
-        <w:t xml:space="preserve"> Create browse/search screen for search parameters</w:t>
+        <w:t xml:space="preserve"> Update "Create Project" to create a publication-request.json instead of package-list.json</w:t>
       </w:r>
       <w:r/>
       <w:r/>
@@ -3898,7 +3643,7 @@
       <w:r>
         <w:t>Creating resources via a PUT with an ID (</w:t>
       </w:r>
-      <w:hyperlink r:id="hrId20" target="_blank" w:anchor="upsert">
+      <w:hyperlink r:id="hrId10" target="_blank" w:anchor="upsert">
         <w:r>
           <w:rPr>
             <w:rStyle w:val="c13"/>
@@ -3921,7 +3666,7 @@
       <w:r>
         <w:t xml:space="preserve">The </w:t>
       </w:r>
-      <w:hyperlink r:id="hrId21" target="_blank">
+      <w:hyperlink r:id="hrId11" target="_blank">
         <w:r>
           <w:rPr>
             <w:rStyle w:val="c13"/>
@@ -3941,7 +3686,7 @@
       <w:r>
         <w:t xml:space="preserve">The </w:t>
       </w:r>
-      <w:hyperlink r:id="hrId22" target="_blank">
+      <w:hyperlink r:id="hrId12" target="_blank">
         <w:r>
           <w:rPr>
             <w:rStyle w:val="c13"/>
@@ -3997,7 +3742,7 @@
       <w:r>
         <w:t xml:space="preserve"> </w:t>
       </w:r>
-      <w:hyperlink r:id="hrId23" target="_blank" w:anchor="has">
+      <w:hyperlink r:id="hrId13" target="_blank" w:anchor="has">
         <w:r>
           <w:rPr>
             <w:rStyle w:val="c13"/>
@@ -4020,7 +3765,7 @@
       <w:r>
         <w:t xml:space="preserve"> </w:t>
       </w:r>
-      <w:hyperlink r:id="hrId24" target="_blank" w:anchor="include">
+      <w:hyperlink r:id="hrId14" target="_blank" w:anchor="include">
         <w:r>
           <w:rPr>
             <w:rStyle w:val="c13"/>
@@ -4040,7 +3785,7 @@
         </w:numPr>
       </w:pPr>
       <w:r/>
-      <w:hyperlink r:id="hrId25" target="_blank" w:anchor="patch">
+      <w:hyperlink r:id="hrId15" target="_blank" w:anchor="patch">
         <w:r>
           <w:rPr>
             <w:rStyle w:val="c13"/>
@@ -4171,7 +3916,7 @@
       <w:r>
         <w:t xml:space="preserve"> end-point in the API represents a "proxy" to the FHIR server(s) available within the ToF installation. The proxy endpoint supports GET, PUT, POST, DELETE requests for individual resources, as well as </w:t>
       </w:r>
-      <w:hyperlink r:id="hrId26" target="_blank" w:anchor="transaction">
+      <w:hyperlink r:id="hrId16" target="_blank" w:anchor="transaction">
         <w:r>
           <w:rPr>
             <w:rStyle w:val="c13"/>
@@ -4255,7 +4000,7 @@
         <w:t xml:space="preserve">ToF's REST API is documented using Swagger. The publicly available installation exposes custom API documentation at </w:t>
       </w:r>
       <w:r/>
-      <w:hyperlink r:id="hrId27" target="_blank">
+      <w:hyperlink r:id="hrId17" target="_blank">
         <w:r>
           <w:rPr>
             <w:rStyle w:val="c13"/>
@@ -4931,7 +4676,7 @@
         </w:rPr>
         <w:t xml:space="preserve">If this is your first time logging-in to Trifolia-on-FHIR (ToF), you must create a profile (represented by a FHIR </w:t>
       </w:r>
-      <w:hyperlink r:id="hrId28" target="_blank">
+      <w:hyperlink r:id="hrId18" target="_blank">
         <w:r>
           <w:rPr>
             <w:rStyle w:val="c13"/>
@@ -6787,7 +6532,7 @@
       <w:r>
         <w:t xml:space="preserve"> then all profiles (StructureDefinition resources) within the Implementation Guide must have URLs that start with </w:t>
       </w:r>
-      <w:hyperlink r:id="hrId29">
+      <w:hyperlink r:id="hrId19">
         <w:r>
           <w:rPr>
             <w:rStyle w:val="c13"/>
@@ -7790,7 +7535,7 @@
       <w:r>
         <w:t xml:space="preserve">The "Edit Implementation Guide" screen has functionality to generate a JIRA Spec file that is required by the HL7 ballot process. You can read more information on the purpose of the JIRA Spec file </w:t>
       </w:r>
-      <w:hyperlink r:id="hrId30" target="_blank">
+      <w:hyperlink r:id="hrId20" target="_blank">
         <w:r>
           <w:rPr>
             <w:rStyle w:val="c13"/>
@@ -8002,7 +7747,7 @@
         </w:rPr>
         <w:t xml:space="preserve">The StructureDefinition resource describes a structure - a set of data element definitions, and their associated rules of usage. These structure definitions are used to describe both the content defined in the FHIR specification itself - Resources, data types, the underlying infrastructural types, and also are used to describe how these structures are used in implementations. This allows the definitions of the structures to be shared and published through repositories of structure definitions, compared with each other, and used as the basis for code, report and UI generation.  For more information on Structure Definitions, see </w:t>
       </w:r>
-      <w:hyperlink r:id="hrId31">
+      <w:hyperlink r:id="hrId21">
         <w:r>
           <w:rPr>
             <w:rStyle w:val="c13"/>
@@ -8145,7 +7890,7 @@
         </w:rPr>
         <w:t xml:space="preserve">Note that because of the nature of the healthcare ecosystem, there may be multiple overlapping sets of adaptations - by healthcare domain, by country, by institution, and/or by vendor/implementation.  For more information on FHIR Profiles, please visit </w:t>
       </w:r>
-      <w:hyperlink r:id="hrId32">
+      <w:hyperlink r:id="hrId22">
         <w:r>
           <w:rPr>
             <w:rStyle w:val="c13"/>
@@ -8428,7 +8173,7 @@
       <w:r>
         <w:t xml:space="preserve">Every extension in a resource refers directly to its definition, which is made available as a </w:t>
       </w:r>
-      <w:hyperlink r:id="hrId33">
+      <w:hyperlink r:id="hrId23">
         <w:r>
           <w:rPr>
             <w:rStyle w:val="c13"/>
@@ -8440,7 +8185,7 @@
       <w:r>
         <w:t xml:space="preserve">. A resource can be </w:t>
       </w:r>
-      <w:hyperlink r:id="hrId34">
+      <w:hyperlink r:id="hrId24">
         <w:r>
           <w:rPr>
             <w:rStyle w:val="c13"/>
@@ -8462,7 +8207,7 @@
       <w:r>
         <w:t xml:space="preserve">For more information on creating/incorporating extensions into existing resources, please visit the “Defining Extensions” page at </w:t>
       </w:r>
-      <w:hyperlink r:id="hrId35">
+      <w:hyperlink r:id="hrId25">
         <w:r>
           <w:rPr>
             <w:rStyle w:val="c13"/>
@@ -8492,7 +8237,7 @@
       <w:pPr>
         <w:pStyle w:val="4"/>
       </w:pPr>
-      <w:hyperlink r:id="hrId36">
+      <w:hyperlink r:id="hrId26">
         <w:r>
           <w:rPr>
             <w:rStyle w:val="c13"/>
@@ -9032,7 +8777,7 @@
         </w:numPr>
       </w:pPr>
       <w:r/>
-      <w:hyperlink r:id="hrId37">
+      <w:hyperlink r:id="hrId27">
         <w:r>
           <w:rPr>
             <w:rStyle w:val="c13"/>
@@ -9092,7 +8837,7 @@
         </w:numPr>
       </w:pPr>
       <w:r/>
-      <w:hyperlink r:id="hrId38" w:anchor="primitive">
+      <w:hyperlink r:id="hrId28" w:anchor="primitive">
         <w:r>
           <w:rPr>
             <w:rStyle w:val="c13"/>
@@ -9118,7 +8863,7 @@
         </w:numPr>
       </w:pPr>
       <w:r/>
-      <w:hyperlink r:id="hrId39" w:anchor="complex">
+      <w:hyperlink r:id="hrId29" w:anchor="complex">
         <w:r>
           <w:rPr>
             <w:rStyle w:val="c13"/>
@@ -9144,7 +8889,7 @@
         </w:numPr>
       </w:pPr>
       <w:r/>
-      <w:hyperlink r:id="hrId40">
+      <w:hyperlink r:id="hrId30">
         <w:r>
           <w:rPr>
             <w:rStyle w:val="c13"/>
@@ -9160,7 +8905,7 @@
         </w:rPr>
         <w:t xml:space="preserve">, A specialization that adds modifierExtension, which is the super-type of all the element types defined in resource definitions (e.g. </w:t>
       </w:r>
-      <w:hyperlink r:id="hrId41" w:anchor="resource">
+      <w:hyperlink r:id="hrId31" w:anchor="resource">
         <w:r>
           <w:rPr>
             <w:rStyle w:val="c13"/>
@@ -9187,7 +8932,7 @@
         </w:rPr>
         <w:t xml:space="preserve">Note that resources themselves all specialize the base type </w:t>
       </w:r>
-      <w:hyperlink r:id="hrId42">
+      <w:hyperlink r:id="hrId32">
         <w:r>
           <w:rPr>
             <w:rStyle w:val="c13"/>
@@ -9203,7 +8948,7 @@
         </w:rPr>
         <w:t xml:space="preserve">. For more information on the backbone element, visit </w:t>
       </w:r>
-      <w:hyperlink r:id="hrId43">
+      <w:hyperlink r:id="hrId33">
         <w:r>
           <w:rPr>
             <w:rStyle w:val="c13"/>
@@ -9541,7 +9286,7 @@
         </w:rPr>
         <w:t xml:space="preserve">The HL7 IG Publisher tool is developed by HL7 and is not part of Trifolia-on-FHIR (ToF). Questions related to the execution of the HL7 IG Publisher should be directed to </w:t>
       </w:r>
-      <w:hyperlink r:id="hrId44" target="_blank">
+      <w:hyperlink r:id="hrId34" target="_blank">
         <w:r>
           <w:rPr>
             <w:rStyle w:val="c13"/>
@@ -10333,7 +10078,7 @@
         </w:rPr>
         <w:t xml:space="preserve">For other pre-publishing errors, go to </w:t>
       </w:r>
-      <w:hyperlink r:id="hrId45" target="_blank">
+      <w:hyperlink r:id="hrId35" target="_blank">
         <w:r>
           <w:rPr>
             <w:rStyle w:val="c13"/>
@@ -11467,7 +11212,7 @@
         </w:rPr>
         <w:t xml:space="preserve">In the </w:t>
       </w:r>
-      <w:hyperlink r:id="hrId46">
+      <w:hyperlink r:id="hrId36">
         <w:r>
           <w:rPr>
             <w:rStyle w:val="c13"/>
@@ -11890,7 +11635,7 @@
         </w:rPr>
         <w:t xml:space="preserve">In the </w:t>
       </w:r>
-      <w:hyperlink r:id="hrId47">
+      <w:hyperlink r:id="hrId37">
         <w:r>
           <w:rPr>
             <w:rStyle w:val="c13"/>
@@ -13456,7 +13201,7 @@
       <w:r>
         <w:t xml:space="preserve">HTML exports produce a package (ZIP file) for use with the FHIR </w:t>
       </w:r>
-      <w:hyperlink r:id="hrId48" target="_blank">
+      <w:hyperlink r:id="hrId38" target="_blank">
         <w:r>
           <w:rPr>
             <w:rStyle w:val="c13"/>
@@ -13491,7 +13236,7 @@
       <w:r>
         <w:t xml:space="preserve">Bundle exports produce a single download (pretty quickly) as a single XML file. This XML file is a FHIR </w:t>
       </w:r>
-      <w:hyperlink r:id="hrId49" target="_blank">
+      <w:hyperlink r:id="hrId39" target="_blank">
         <w:r>
           <w:rPr>
             <w:rStyle w:val="c13"/>
@@ -13867,7 +13612,7 @@
       <w:r>
         <w:t xml:space="preserve">ID - This is the ID of the value set. This value in this column is repeated for each code/row. The value must be formatted as a </w:t>
       </w:r>
-      <w:hyperlink r:id="hrId50" target="_blank" w:anchor="id">
+      <w:hyperlink r:id="hrId40" target="_blank" w:anchor="id">
         <w:r>
           <w:rPr>
             <w:rStyle w:val="c13"/>
@@ -14261,7 +14006,7 @@
       <w:r>
         <w:t xml:space="preserve">When publishing an implementation guide from the "Publish" screen, the FHIR server's </w:t>
       </w:r>
-      <w:hyperlink r:id="hrId51" target="_blank">
+      <w:hyperlink r:id="hrId41" target="_blank">
         <w:r>
           <w:rPr>
             <w:rStyle w:val="c13"/>
@@ -14269,7 +14014,7 @@
           <w:t>$validate operation</w:t>
         </w:r>
       </w:hyperlink>
-      <w:hyperlink r:id="hrId52" target="_blank">
+      <w:hyperlink r:id="hrId42" target="_blank">
         <w:r>
           <w:rPr>
             <w:rStyle w:val="c13"/>

</xml_diff>

<commit_message>
More updates to help docs for 3.0 release
</commit_message>
<xml_diff>
--- a/apps/client/src/help/Trifolia-on-FHIR.docx
+++ b/apps/client/src/help/Trifolia-on-FHIR.docx
@@ -2333,7 +2333,16 @@
     </w:p>
     <w:p>
       <w:r>
-        <w:t>Trifolia-on-FHIR (ToF) is a FHIR resource editor that uses a FHIR server natively as its back-end. All STU3-compliant FHIR servers work with ToF.</w:t>
+        <w:t>Trifolia-on-FHIR (ToF) is a FHIR</w:t>
+      </w:r>
+      <w:r>
+        <w:rPr>
+          <w:sz w:val="26"/>
+        </w:rPr>
+        <w:t>®</w:t>
+      </w:r>
+      <w:r>
+        <w:t xml:space="preserve"> implementation guide publishing tool.</w:t>
       </w:r>
     </w:p>
     <w:p>
@@ -2440,7 +2449,16 @@
         </w:numPr>
       </w:pPr>
       <w:r>
-        <w:t>Import and view any resource in the FHIR specification (e.g., Observation, MedicationStatement).</w:t>
+        <w:t>Import and view any resource in the FHIR</w:t>
+      </w:r>
+      <w:r>
+        <w:rPr>
+          <w:sz w:val="26"/>
+        </w:rPr>
+        <w:t>®</w:t>
+      </w:r>
+      <w:r>
+        <w:t xml:space="preserve"> specification (e.g., Observation, MedicationStatement).</w:t>
       </w:r>
     </w:p>
     <w:p>
@@ -2451,16 +2469,19 @@
         </w:numPr>
       </w:pPr>
       <w:r>
-        <w:t xml:space="preserve">Validate any resource in the "Validation" tab editing screen, which uses </w:t>
+        <w:t xml:space="preserve">Validate resources while authoring (uses </w:t>
       </w:r>
       <w:hyperlink r:id="hrId1" target="_blank">
         <w:r>
           <w:rPr>
             <w:rStyle w:val="c13"/>
           </w:rPr>
-          <w:t>FHIR.js.</w:t>
+          <w:t>FHIR.js</w:t>
         </w:r>
       </w:hyperlink>
+      <w:r>
+        <w:t xml:space="preserve"> for validation)</w:t>
+      </w:r>
     </w:p>
     <w:p>
       <w:pPr>
@@ -2514,7 +2535,18 @@
         </w:numPr>
       </w:pPr>
       <w:r>
-        <w:t>Import resources or transaction bundles.</w:t>
+        <w:t>Publish - Integrates with the FHIR IG Publisher</w:t>
+      </w:r>
+    </w:p>
+    <w:p>
+      <w:pPr>
+        <w:numPr>
+          <w:ilvl w:val="0"/>
+          <w:numId w:val="2"/>
+        </w:numPr>
+      </w:pPr>
+      <w:r>
+        <w:t>Import individual resources and/or batch/transaction bundles</w:t>
       </w:r>
     </w:p>
     <w:p>
@@ -2550,29 +2582,16 @@
     </w:p>
     <w:p>
       <w:pPr>
+        <w:numPr>
+          <w:ilvl w:val="0"/>
+          <w:numId w:val="2"/>
+        </w:numPr>
+      </w:pPr>
+      <w:r>
         <w:rPr>
           <w:shd w:val="clear" w:color="auto" w:fill="FFFFFF"/>
         </w:rPr>
-      </w:pPr>
-      <w:r>
-        <w:rPr>
-          <w:shd w:val="clear" w:color="auto" w:fill="FFFFFF"/>
-        </w:rPr>
-        <w:t/>
-      </w:r>
-    </w:p>
-    <w:p>
-      <w:pPr>
-        <w:numPr>
-          <w:ilvl w:val="0"/>
-          <w:numId w:val="2"/>
-        </w:numPr>
-      </w:pPr>
-      <w:r>
-        <w:rPr>
-          <w:shd w:val="clear" w:color="auto" w:fill="FFFFFF"/>
-        </w:rPr>
-        <w:t xml:space="preserve">Support requests are captured using JIRA Service Desk, located here: </w:t>
+        <w:t xml:space="preserve">Support requests are captured using JIRA Service Desk, located </w:t>
       </w:r>
       <w:hyperlink r:id="hrId3" target="_blank">
         <w:r>
@@ -2580,7 +2599,7 @@
             <w:rStyle w:val="c13"/>
             <w:shd w:val="clear" w:color="auto" w:fill="FFFFFF"/>
           </w:rPr>
-          <w:t>https://trifolia.atlassian.net/servicedesk/customer/portal/3</w:t>
+          <w:t>here</w:t>
         </w:r>
       </w:hyperlink>
       <w:r>

</xml_diff>

<commit_message>
Revert "More updates to help docs for 3.0 release"
This reverts commit 1e38b5aa029267d3a25563a53221fa0ae6ee2859.
</commit_message>
<xml_diff>
--- a/apps/client/src/help/Trifolia-on-FHIR.docx
+++ b/apps/client/src/help/Trifolia-on-FHIR.docx
@@ -2333,16 +2333,7 @@
     </w:p>
     <w:p>
       <w:r>
-        <w:t>Trifolia-on-FHIR (ToF) is a FHIR</w:t>
-      </w:r>
-      <w:r>
-        <w:rPr>
-          <w:sz w:val="26"/>
-        </w:rPr>
-        <w:t>®</w:t>
-      </w:r>
-      <w:r>
-        <w:t xml:space="preserve"> implementation guide publishing tool.</w:t>
+        <w:t>Trifolia-on-FHIR (ToF) is a FHIR resource editor that uses a FHIR server natively as its back-end. All STU3-compliant FHIR servers work with ToF.</w:t>
       </w:r>
     </w:p>
     <w:p>
@@ -2449,16 +2440,7 @@
         </w:numPr>
       </w:pPr>
       <w:r>
-        <w:t>Import and view any resource in the FHIR</w:t>
-      </w:r>
-      <w:r>
-        <w:rPr>
-          <w:sz w:val="26"/>
-        </w:rPr>
-        <w:t>®</w:t>
-      </w:r>
-      <w:r>
-        <w:t xml:space="preserve"> specification (e.g., Observation, MedicationStatement).</w:t>
+        <w:t>Import and view any resource in the FHIR specification (e.g., Observation, MedicationStatement).</w:t>
       </w:r>
     </w:p>
     <w:p>
@@ -2469,19 +2451,16 @@
         </w:numPr>
       </w:pPr>
       <w:r>
-        <w:t xml:space="preserve">Validate resources while authoring (uses </w:t>
+        <w:t xml:space="preserve">Validate any resource in the "Validation" tab editing screen, which uses </w:t>
       </w:r>
       <w:hyperlink r:id="hrId1" target="_blank">
         <w:r>
           <w:rPr>
             <w:rStyle w:val="c13"/>
           </w:rPr>
-          <w:t>FHIR.js</w:t>
+          <w:t>FHIR.js.</w:t>
         </w:r>
       </w:hyperlink>
-      <w:r>
-        <w:t xml:space="preserve"> for validation)</w:t>
-      </w:r>
     </w:p>
     <w:p>
       <w:pPr>
@@ -2535,18 +2514,7 @@
         </w:numPr>
       </w:pPr>
       <w:r>
-        <w:t>Publish - Integrates with the FHIR IG Publisher</w:t>
-      </w:r>
-    </w:p>
-    <w:p>
-      <w:pPr>
-        <w:numPr>
-          <w:ilvl w:val="0"/>
-          <w:numId w:val="2"/>
-        </w:numPr>
-      </w:pPr>
-      <w:r>
-        <w:t>Import individual resources and/or batch/transaction bundles</w:t>
+        <w:t>Import resources or transaction bundles.</w:t>
       </w:r>
     </w:p>
     <w:p>
@@ -2582,6 +2550,19 @@
     </w:p>
     <w:p>
       <w:pPr>
+        <w:rPr>
+          <w:shd w:val="clear" w:color="auto" w:fill="FFFFFF"/>
+        </w:rPr>
+      </w:pPr>
+      <w:r>
+        <w:rPr>
+          <w:shd w:val="clear" w:color="auto" w:fill="FFFFFF"/>
+        </w:rPr>
+        <w:t/>
+      </w:r>
+    </w:p>
+    <w:p>
+      <w:pPr>
         <w:numPr>
           <w:ilvl w:val="0"/>
           <w:numId w:val="2"/>
@@ -2591,7 +2572,7 @@
         <w:rPr>
           <w:shd w:val="clear" w:color="auto" w:fill="FFFFFF"/>
         </w:rPr>
-        <w:t xml:space="preserve">Support requests are captured using JIRA Service Desk, located </w:t>
+        <w:t xml:space="preserve">Support requests are captured using JIRA Service Desk, located here: </w:t>
       </w:r>
       <w:hyperlink r:id="hrId3" target="_blank">
         <w:r>
@@ -2599,7 +2580,7 @@
             <w:rStyle w:val="c13"/>
             <w:shd w:val="clear" w:color="auto" w:fill="FFFFFF"/>
           </w:rPr>
-          <w:t>here</w:t>
+          <w:t>https://trifolia.atlassian.net/servicedesk/customer/portal/3</w:t>
         </w:r>
       </w:hyperlink>
       <w:r>

</xml_diff>

<commit_message>
Re-updating help docs and version numbers in package and package-lock
</commit_message>
<xml_diff>
--- a/apps/client/src/help/Trifolia-on-FHIR.docx
+++ b/apps/client/src/help/Trifolia-on-FHIR.docx
@@ -2333,7 +2333,16 @@
     </w:p>
     <w:p>
       <w:r>
-        <w:t>Trifolia-on-FHIR (ToF) is a FHIR resource editor that uses a FHIR server natively as its back-end. All STU3-compliant FHIR servers work with ToF.</w:t>
+        <w:t>Trifolia-on-FHIR (ToF) is a FHIR</w:t>
+      </w:r>
+      <w:r>
+        <w:rPr>
+          <w:sz w:val="26"/>
+        </w:rPr>
+        <w:t>®</w:t>
+      </w:r>
+      <w:r>
+        <w:t xml:space="preserve"> implementation guide publishing tool.</w:t>
       </w:r>
     </w:p>
     <w:p>
@@ -2440,7 +2449,16 @@
         </w:numPr>
       </w:pPr>
       <w:r>
-        <w:t>Import and view any resource in the FHIR specification (e.g., Observation, MedicationStatement).</w:t>
+        <w:t>Import and view any resource in the FHIR</w:t>
+      </w:r>
+      <w:r>
+        <w:rPr>
+          <w:sz w:val="26"/>
+        </w:rPr>
+        <w:t>®</w:t>
+      </w:r>
+      <w:r>
+        <w:t xml:space="preserve"> specification (e.g., Observation, MedicationStatement).</w:t>
       </w:r>
     </w:p>
     <w:p>
@@ -2451,16 +2469,19 @@
         </w:numPr>
       </w:pPr>
       <w:r>
-        <w:t xml:space="preserve">Validate any resource in the "Validation" tab editing screen, which uses </w:t>
+        <w:t xml:space="preserve">Validate resources while authoring (uses </w:t>
       </w:r>
       <w:hyperlink r:id="hrId1" target="_blank">
         <w:r>
           <w:rPr>
             <w:rStyle w:val="c13"/>
           </w:rPr>
-          <w:t>FHIR.js.</w:t>
+          <w:t>FHIR.js</w:t>
         </w:r>
       </w:hyperlink>
+      <w:r>
+        <w:t xml:space="preserve"> for validation)</w:t>
+      </w:r>
     </w:p>
     <w:p>
       <w:pPr>
@@ -2514,7 +2535,18 @@
         </w:numPr>
       </w:pPr>
       <w:r>
-        <w:t>Import resources or transaction bundles.</w:t>
+        <w:t>Publish - Integrates with the FHIR IG Publisher</w:t>
+      </w:r>
+    </w:p>
+    <w:p>
+      <w:pPr>
+        <w:numPr>
+          <w:ilvl w:val="0"/>
+          <w:numId w:val="2"/>
+        </w:numPr>
+      </w:pPr>
+      <w:r>
+        <w:t>Import individual resources and/or batch/transaction bundles</w:t>
       </w:r>
     </w:p>
     <w:p>
@@ -2550,29 +2582,16 @@
     </w:p>
     <w:p>
       <w:pPr>
+        <w:numPr>
+          <w:ilvl w:val="0"/>
+          <w:numId w:val="2"/>
+        </w:numPr>
+      </w:pPr>
+      <w:r>
         <w:rPr>
           <w:shd w:val="clear" w:color="auto" w:fill="FFFFFF"/>
         </w:rPr>
-      </w:pPr>
-      <w:r>
-        <w:rPr>
-          <w:shd w:val="clear" w:color="auto" w:fill="FFFFFF"/>
-        </w:rPr>
-        <w:t/>
-      </w:r>
-    </w:p>
-    <w:p>
-      <w:pPr>
-        <w:numPr>
-          <w:ilvl w:val="0"/>
-          <w:numId w:val="2"/>
-        </w:numPr>
-      </w:pPr>
-      <w:r>
-        <w:rPr>
-          <w:shd w:val="clear" w:color="auto" w:fill="FFFFFF"/>
-        </w:rPr>
-        <w:t xml:space="preserve">Support requests are captured using JIRA Service Desk, located here: </w:t>
+        <w:t xml:space="preserve">Support requests are captured using JIRA Service Desk, located </w:t>
       </w:r>
       <w:hyperlink r:id="hrId3" target="_blank">
         <w:r>
@@ -2580,7 +2599,7 @@
             <w:rStyle w:val="c13"/>
             <w:shd w:val="clear" w:color="auto" w:fill="FFFFFF"/>
           </w:rPr>
-          <w:t>https://trifolia.atlassian.net/servicedesk/customer/portal/3</w:t>
+          <w:t>here</w:t>
         </w:r>
       </w:hyperlink>
       <w:r>

</xml_diff>

<commit_message>
Updating help docs for 3.0.1 patch
</commit_message>
<xml_diff>
--- a/apps/client/src/help/Trifolia-on-FHIR.docx
+++ b/apps/client/src/help/Trifolia-on-FHIR.docx
@@ -487,7 +487,7 @@
             <w:sz w:val="24"/>
             <w:color w:val="000000"/>
           </w:rPr>
-          <w:t>8</w:t>
+          <w:t>9</w:t>
         </w:r>
         <w:r>
           <w:fldChar w:fldCharType="end"/>
@@ -541,7 +541,7 @@
             <w:sz w:val="24"/>
             <w:color w:val="000000"/>
           </w:rPr>
-          <w:t>9</w:t>
+          <w:t>10</w:t>
         </w:r>
         <w:r>
           <w:fldChar w:fldCharType="end"/>
@@ -706,7 +706,7 @@
             <w:sz w:val="24"/>
             <w:color w:val="000000"/>
           </w:rPr>
-          <w:t>11</w:t>
+          <w:t>12</w:t>
         </w:r>
         <w:r>
           <w:fldChar w:fldCharType="end"/>
@@ -1034,7 +1034,7 @@
             <w:sz w:val="24"/>
             <w:color w:val="000000"/>
           </w:rPr>
-          <w:t>19</w:t>
+          <w:t>20</w:t>
         </w:r>
         <w:r>
           <w:fldChar w:fldCharType="end"/>
@@ -1416,7 +1416,7 @@
             <w:sz w:val="24"/>
             <w:color w:val="000000"/>
           </w:rPr>
-          <w:t>25</w:t>
+          <w:t>26</w:t>
         </w:r>
         <w:r>
           <w:fldChar w:fldCharType="end"/>
@@ -1471,7 +1471,7 @@
             <w:sz w:val="24"/>
             <w:color w:val="000000"/>
           </w:rPr>
-          <w:t>26</w:t>
+          <w:t>27</w:t>
         </w:r>
         <w:r>
           <w:fldChar w:fldCharType="end"/>
@@ -1691,7 +1691,7 @@
             <w:sz w:val="24"/>
             <w:color w:val="000000"/>
           </w:rPr>
-          <w:t>30</w:t>
+          <w:t>31</w:t>
         </w:r>
         <w:r>
           <w:fldChar w:fldCharType="end"/>
@@ -1855,7 +1855,7 @@
             <w:sz w:val="24"/>
             <w:color w:val="000000"/>
           </w:rPr>
-          <w:t>32</w:t>
+          <w:t>33</w:t>
         </w:r>
         <w:r>
           <w:fldChar w:fldCharType="end"/>
@@ -2074,7 +2074,7 @@
             <w:sz w:val="24"/>
             <w:color w:val="000000"/>
           </w:rPr>
-          <w:t>35</w:t>
+          <w:t>36</w:t>
         </w:r>
         <w:r>
           <w:fldChar w:fldCharType="end"/>
@@ -2182,7 +2182,7 @@
             <w:sz w:val="24"/>
             <w:color w:val="000000"/>
           </w:rPr>
-          <w:t>36</w:t>
+          <w:t>37</w:t>
         </w:r>
         <w:r>
           <w:fldChar w:fldCharType="end"/>
@@ -2678,7 +2678,15 @@
         <w:rPr>
           <w:u w:val="single"/>
         </w:rPr>
-        <w:t>Release 3.0</w:t>
+        <w:t>Release 3.0.1</w:t>
+      </w:r>
+    </w:p>
+    <w:p>
+      <w:r>
+        <w:rPr>
+          <w:i/>
+        </w:rPr>
+        <w:t>Initial release on 5/31/2023, patched on 6/2/2023</w:t>
       </w:r>
     </w:p>
     <w:p>
@@ -2810,6 +2818,14 @@
       </w:pPr>
       <w:r>
         <w:t>Development Log</w:t>
+      </w:r>
+    </w:p>
+    <w:p>
+      <w:r>
+        <w:rPr>
+          <w:u w:val="single"/>
+        </w:rPr>
+        <w:t>3.0.0</w:t>
       </w:r>
     </w:p>
     <w:p>
@@ -2889,6 +2905,128 @@
       </w:hyperlink>
       <w:r>
         <w:t xml:space="preserve"> - Defect - Adding a Must Support to a previously unconstrained element causes it to be added out of order in the XML/JSON/Raw</w:t>
+      </w:r>
+    </w:p>
+    <w:p>
+      <w:pPr>
+        <w:numPr>
+          <w:ilvl w:val="0"/>
+          <w:numId w:val="3"/>
+        </w:numPr>
+      </w:pPr>
+      <w:hyperlink r:id="hrId8" target="_blank">
+        <w:r>
+          <w:rPr>
+            <w:rStyle w:val="c13"/>
+          </w:rPr>
+          <w:t>TOFDEV-714</w:t>
+        </w:r>
+      </w:hyperlink>
+      <w:r>
+        <w:t xml:space="preserve"> - Defect - Package ID field allows spaces during initial auto-generation and errors out on Edit IG page</w:t>
+      </w:r>
+    </w:p>
+    <w:p>
+      <w:r>
+        <w:rPr>
+          <w:u w:val="single"/>
+        </w:rPr>
+        <w:t>3.0.1</w:t>
+      </w:r>
+    </w:p>
+    <w:p>
+      <w:pPr>
+        <w:numPr>
+          <w:ilvl w:val="0"/>
+          <w:numId w:val="3"/>
+        </w:numPr>
+      </w:pPr>
+      <w:hyperlink r:id="hrId9" target="_blank">
+        <w:r>
+          <w:rPr>
+            <w:rStyle w:val="c13"/>
+          </w:rPr>
+          <w:t>TOFDEV-734</w:t>
+        </w:r>
+      </w:hyperlink>
+      <w:r>
+        <w:t xml:space="preserve"> - Improvement - Consistently per-populate base URL, FHIR version and validating required fields across several resource pages (StructureDefinition, CodeSystem, ValueSet, etc.)</w:t>
+      </w:r>
+    </w:p>
+    <w:p>
+      <w:pPr>
+        <w:numPr>
+          <w:ilvl w:val="0"/>
+          <w:numId w:val="3"/>
+        </w:numPr>
+      </w:pPr>
+      <w:hyperlink r:id="hrId10" target="_blank">
+        <w:r>
+          <w:rPr>
+            <w:rStyle w:val="c13"/>
+          </w:rPr>
+          <w:t>TOFDEV-731</w:t>
+        </w:r>
+      </w:hyperlink>
+      <w:r>
+        <w:t xml:space="preserve"> - Improvement - FHIR version of every new StructureDefinition should be pre-populated with FHIR version # of IG</w:t>
+      </w:r>
+    </w:p>
+    <w:p>
+      <w:pPr>
+        <w:numPr>
+          <w:ilvl w:val="0"/>
+          <w:numId w:val="3"/>
+        </w:numPr>
+      </w:pPr>
+      <w:hyperlink r:id="hrId11" target="_blank">
+        <w:r>
+          <w:rPr>
+            <w:rStyle w:val="c13"/>
+          </w:rPr>
+          <w:t>TOFDEV-751</w:t>
+        </w:r>
+      </w:hyperlink>
+      <w:r>
+        <w:t xml:space="preserve"> - Defect - Element Definition editor window doesn't show options for narratives anymore</w:t>
+      </w:r>
+    </w:p>
+    <w:p>
+      <w:pPr>
+        <w:numPr>
+          <w:ilvl w:val="0"/>
+          <w:numId w:val="3"/>
+        </w:numPr>
+      </w:pPr>
+      <w:hyperlink r:id="hrId12" target="_blank">
+        <w:r>
+          <w:rPr>
+            <w:rStyle w:val="c13"/>
+          </w:rPr>
+          <w:t>TOFDEV-750</w:t>
+        </w:r>
+      </w:hyperlink>
+      <w:r>
+        <w:t xml:space="preserve"> - Defect - Re-add support for importing Bundle resources</w:t>
+      </w:r>
+    </w:p>
+    <w:p>
+      <w:pPr>
+        <w:numPr>
+          <w:ilvl w:val="0"/>
+          <w:numId w:val="3"/>
+        </w:numPr>
+      </w:pPr>
+      <w:hyperlink r:id="hrId13" target="_blank">
+        <w:r>
+          <w:rPr>
+            <w:rStyle w:val="c13"/>
+          </w:rPr>
+          <w:t>TOFDEV-724</w:t>
+        </w:r>
+      </w:hyperlink>
+      <w:r>
+        <w:t xml:space="preserve"> - Defect - Capability Statement auto-populated date needs to be in correct format</w:t>
       </w:r>
       <w:r/>
       <w:r/>
@@ -3733,7 +3871,7 @@
       <w:r>
         <w:t>Creating resources via a PUT with an ID (</w:t>
       </w:r>
-      <w:hyperlink r:id="hrId8" target="_blank" w:anchor="upsert">
+      <w:hyperlink r:id="hrId14" target="_blank" w:anchor="upsert">
         <w:r>
           <w:rPr>
             <w:rStyle w:val="c13"/>
@@ -3755,7 +3893,7 @@
       <w:r>
         <w:t xml:space="preserve">The </w:t>
       </w:r>
-      <w:hyperlink r:id="hrId9" target="_blank">
+      <w:hyperlink r:id="hrId15" target="_blank">
         <w:r>
           <w:rPr>
             <w:rStyle w:val="c13"/>
@@ -3774,7 +3912,7 @@
       <w:r>
         <w:t xml:space="preserve">The </w:t>
       </w:r>
-      <w:hyperlink r:id="hrId10" target="_blank">
+      <w:hyperlink r:id="hrId16" target="_blank">
         <w:r>
           <w:rPr>
             <w:rStyle w:val="c13"/>
@@ -3826,7 +3964,7 @@
       <w:r>
         <w:t xml:space="preserve"> </w:t>
       </w:r>
-      <w:hyperlink r:id="hrId11" target="_blank" w:anchor="has">
+      <w:hyperlink r:id="hrId17" target="_blank" w:anchor="has">
         <w:r>
           <w:rPr>
             <w:rStyle w:val="c13"/>
@@ -3848,7 +3986,7 @@
       <w:r>
         <w:t xml:space="preserve"> </w:t>
       </w:r>
-      <w:hyperlink r:id="hrId12" target="_blank" w:anchor="include">
+      <w:hyperlink r:id="hrId18" target="_blank" w:anchor="include">
         <w:r>
           <w:rPr>
             <w:rStyle w:val="c13"/>
@@ -3867,7 +4005,7 @@
           <w:numId w:val="6"/>
         </w:numPr>
       </w:pPr>
-      <w:hyperlink r:id="hrId13" target="_blank" w:anchor="patch">
+      <w:hyperlink r:id="hrId19" target="_blank" w:anchor="patch">
         <w:r>
           <w:rPr>
             <w:rStyle w:val="c13"/>
@@ -3995,7 +4133,7 @@
       <w:r>
         <w:t xml:space="preserve"> end-point in the API represents a "proxy" to the FHIR server(s) available within the ToF installation. The proxy endpoint supports GET, PUT, POST, DELETE requests for individual resources, as well as </w:t>
       </w:r>
-      <w:hyperlink r:id="hrId14" target="_blank" w:anchor="transaction">
+      <w:hyperlink r:id="hrId20" target="_blank" w:anchor="transaction">
         <w:r>
           <w:rPr>
             <w:rStyle w:val="c13"/>
@@ -4077,7 +4215,7 @@
         <w:t xml:space="preserve">ToF's REST API is documented using Swagger. The publicly available installation exposes custom API documentation at </w:t>
       </w:r>
       <w:r/>
-      <w:hyperlink r:id="hrId15" target="_blank">
+      <w:hyperlink r:id="hrId21" target="_blank">
         <w:r>
           <w:rPr>
             <w:rStyle w:val="c13"/>
@@ -4739,7 +4877,7 @@
         </w:rPr>
         <w:t xml:space="preserve">If this is your first time logging-in to Trifolia-on-FHIR (ToF), you must create a profile (represented by a FHIR </w:t>
       </w:r>
-      <w:hyperlink r:id="hrId16" target="_blank">
+      <w:hyperlink r:id="hrId22" target="_blank">
         <w:r>
           <w:rPr>
             <w:rStyle w:val="c13"/>
@@ -6493,7 +6631,7 @@
       <w:r>
         <w:t xml:space="preserve"> then all profiles (StructureDefinition resources) within the Implementation Guide must have URLs that start with </w:t>
       </w:r>
-      <w:hyperlink r:id="hrId17">
+      <w:hyperlink r:id="hrId23">
         <w:r>
           <w:rPr>
             <w:rStyle w:val="c13"/>
@@ -7484,7 +7622,7 @@
       <w:r>
         <w:t xml:space="preserve">The "Edit Implementation Guide" screen has functionality to generate a JIRA Spec file that is required by the HL7 ballot process. You can read more information on the purpose of the JIRA Spec file </w:t>
       </w:r>
-      <w:hyperlink r:id="hrId18" target="_blank">
+      <w:hyperlink r:id="hrId24" target="_blank">
         <w:r>
           <w:rPr>
             <w:rStyle w:val="c13"/>
@@ -7692,7 +7830,7 @@
         </w:rPr>
         <w:t xml:space="preserve">The StructureDefinition resource describes a structure - a set of data element definitions, and their associated rules of usage. These structure definitions are used to describe both the content defined in the FHIR specification itself - Resources, data types, the underlying infrastructural types, and also are used to describe how these structures are used in implementations. This allows the definitions of the structures to be shared and published through repositories of structure definitions, compared with each other, and used as the basis for code, report and UI generation.  For more information on Structure Definitions, see </w:t>
       </w:r>
-      <w:hyperlink r:id="hrId19">
+      <w:hyperlink r:id="hrId25">
         <w:r>
           <w:rPr>
             <w:rStyle w:val="c13"/>
@@ -7832,7 +7970,7 @@
         </w:rPr>
         <w:t xml:space="preserve">Note that because of the nature of the healthcare ecosystem, there may be multiple overlapping sets of adaptations - by healthcare domain, by country, by institution, and/or by vendor/implementation.  For more information on FHIR Profiles, please visit </w:t>
       </w:r>
-      <w:hyperlink r:id="hrId20">
+      <w:hyperlink r:id="hrId26">
         <w:r>
           <w:rPr>
             <w:rStyle w:val="c13"/>
@@ -8102,7 +8240,7 @@
       <w:r>
         <w:t xml:space="preserve">Every extension in a resource refers directly to its definition, which is made available as a </w:t>
       </w:r>
-      <w:hyperlink r:id="hrId21">
+      <w:hyperlink r:id="hrId27">
         <w:r>
           <w:rPr>
             <w:rStyle w:val="c13"/>
@@ -8114,7 +8252,7 @@
       <w:r>
         <w:t xml:space="preserve">. A resource can be </w:t>
       </w:r>
-      <w:hyperlink r:id="hrId22">
+      <w:hyperlink r:id="hrId28">
         <w:r>
           <w:rPr>
             <w:rStyle w:val="c13"/>
@@ -8137,7 +8275,7 @@
       <w:r>
         <w:t xml:space="preserve">For more information on creating/incorporating extensions into existing resources, please visit the “Defining Extensions” page at </w:t>
       </w:r>
-      <w:hyperlink r:id="hrId23">
+      <w:hyperlink r:id="hrId29">
         <w:r>
           <w:rPr>
             <w:rStyle w:val="c13"/>
@@ -8173,7 +8311,7 @@
           <w:shd w:val="clear" w:color="auto" w:fill="F8F8F8"/>
         </w:rPr>
       </w:pPr>
-      <w:hyperlink r:id="hrId24">
+      <w:hyperlink r:id="hrId30">
         <w:r>
           <w:rPr>
             <w:rStyle w:val="c13"/>
@@ -8856,7 +8994,7 @@
           <w:numId w:val="38"/>
         </w:numPr>
       </w:pPr>
-      <w:hyperlink r:id="hrId25">
+      <w:hyperlink r:id="hrId31">
         <w:r>
           <w:rPr>
             <w:rStyle w:val="c13"/>
@@ -8914,7 +9052,7 @@
           <w:numId w:val="39"/>
         </w:numPr>
       </w:pPr>
-      <w:hyperlink r:id="hrId26" w:anchor="primitive">
+      <w:hyperlink r:id="hrId32" w:anchor="primitive">
         <w:r>
           <w:rPr>
             <w:rStyle w:val="c13"/>
@@ -8939,7 +9077,7 @@
           <w:numId w:val="39"/>
         </w:numPr>
       </w:pPr>
-      <w:hyperlink r:id="hrId27" w:anchor="complex">
+      <w:hyperlink r:id="hrId33" w:anchor="complex">
         <w:r>
           <w:rPr>
             <w:rStyle w:val="c13"/>
@@ -8964,7 +9102,7 @@
           <w:numId w:val="39"/>
         </w:numPr>
       </w:pPr>
-      <w:hyperlink r:id="hrId28">
+      <w:hyperlink r:id="hrId34">
         <w:r>
           <w:rPr>
             <w:rStyle w:val="c13"/>
@@ -8980,7 +9118,7 @@
         </w:rPr>
         <w:t xml:space="preserve">, A specialization that adds modifierExtension, which is the super-type of all the element types defined in resource definitions (e.g. </w:t>
       </w:r>
-      <w:hyperlink r:id="hrId29" w:anchor="resource">
+      <w:hyperlink r:id="hrId35" w:anchor="resource">
         <w:r>
           <w:rPr>
             <w:rStyle w:val="c13"/>
@@ -9007,7 +9145,7 @@
         </w:rPr>
         <w:t xml:space="preserve">Note that resources themselves all specialize the base type </w:t>
       </w:r>
-      <w:hyperlink r:id="hrId30">
+      <w:hyperlink r:id="hrId36">
         <w:r>
           <w:rPr>
             <w:rStyle w:val="c13"/>
@@ -9023,7 +9161,7 @@
         </w:rPr>
         <w:t xml:space="preserve">. For more information on the backbone element, visit </w:t>
       </w:r>
-      <w:hyperlink r:id="hrId31">
+      <w:hyperlink r:id="hrId37">
         <w:r>
           <w:rPr>
             <w:rStyle w:val="c13"/>
@@ -9353,7 +9491,7 @@
         </w:rPr>
         <w:t xml:space="preserve">The HL7 IG Publisher tool is developed by HL7 and is not part of Trifolia-on-FHIR (ToF). Questions related to the execution of the HL7 IG Publisher should be directed to </w:t>
       </w:r>
-      <w:hyperlink r:id="hrId32" target="_blank">
+      <w:hyperlink r:id="hrId38" target="_blank">
         <w:r>
           <w:rPr>
             <w:rStyle w:val="c13"/>
@@ -10156,7 +10294,7 @@
         </w:rPr>
         <w:t xml:space="preserve">For other pre-publishing errors, go to </w:t>
       </w:r>
-      <w:hyperlink r:id="hrId33" target="_blank">
+      <w:hyperlink r:id="hrId39" target="_blank">
         <w:r>
           <w:rPr>
             <w:rStyle w:val="c13"/>
@@ -11298,7 +11436,7 @@
         </w:rPr>
         <w:t xml:space="preserve">In the </w:t>
       </w:r>
-      <w:hyperlink r:id="hrId34">
+      <w:hyperlink r:id="hrId40">
         <w:r>
           <w:rPr>
             <w:rStyle w:val="c13"/>
@@ -11726,7 +11864,7 @@
         </w:rPr>
         <w:t xml:space="preserve">In the </w:t>
       </w:r>
-      <w:hyperlink r:id="hrId35">
+      <w:hyperlink r:id="hrId41">
         <w:r>
           <w:rPr>
             <w:rStyle w:val="c13"/>
@@ -13287,7 +13425,7 @@
       <w:r>
         <w:t xml:space="preserve">HTML exports produce a package (ZIP file) for use with the FHIR </w:t>
       </w:r>
-      <w:hyperlink r:id="hrId36" target="_blank">
+      <w:hyperlink r:id="hrId42" target="_blank">
         <w:r>
           <w:rPr>
             <w:rStyle w:val="c13"/>
@@ -13320,7 +13458,7 @@
       <w:r>
         <w:t xml:space="preserve">Bundle exports produce a single download (pretty quickly) as a single XML file. This XML file is a FHIR </w:t>
       </w:r>
-      <w:hyperlink r:id="hrId37" target="_blank">
+      <w:hyperlink r:id="hrId43" target="_blank">
         <w:r>
           <w:rPr>
             <w:rStyle w:val="c13"/>
@@ -13677,7 +13815,7 @@
       <w:r>
         <w:t xml:space="preserve">ID - This is the ID of the value set. This value in this column is repeated for each code/row. The value must be formatted as a </w:t>
       </w:r>
-      <w:hyperlink r:id="hrId38" target="_blank" w:anchor="id">
+      <w:hyperlink r:id="hrId44" target="_blank" w:anchor="id">
         <w:r>
           <w:rPr>
             <w:rStyle w:val="c13"/>
@@ -14058,7 +14196,7 @@
       <w:r>
         <w:t xml:space="preserve">When publishing an implementation guide from the "Publish" screen, the FHIR server's </w:t>
       </w:r>
-      <w:hyperlink r:id="hrId39" target="_blank">
+      <w:hyperlink r:id="hrId45" target="_blank">
         <w:r>
           <w:rPr>
             <w:rStyle w:val="c13"/>
@@ -14066,7 +14204,7 @@
           <w:t>$validate operation</w:t>
         </w:r>
       </w:hyperlink>
-      <w:hyperlink r:id="hrId40" target="_blank">
+      <w:hyperlink r:id="hrId46" target="_blank">
         <w:r>
           <w:rPr>
             <w:rStyle w:val="c13"/>

</xml_diff>

<commit_message>
Preparing for 3.0.2 patch release with version increment and updates to "What's new" help docs
</commit_message>
<xml_diff>
--- a/apps/client/src/help/Trifolia-on-FHIR.docx
+++ b/apps/client/src/help/Trifolia-on-FHIR.docx
@@ -377,7 +377,7 @@
             <w:sz w:val="24"/>
             <w:color w:val="000000"/>
           </w:rPr>
-          <w:t>7</w:t>
+          <w:t>8</w:t>
         </w:r>
         <w:r>
           <w:fldChar w:fldCharType="end"/>
@@ -815,7 +815,7 @@
             <w:sz w:val="24"/>
             <w:color w:val="000000"/>
           </w:rPr>
-          <w:t>12</w:t>
+          <w:t>13</w:t>
         </w:r>
         <w:r>
           <w:fldChar w:fldCharType="end"/>
@@ -924,7 +924,7 @@
             <w:sz w:val="24"/>
             <w:color w:val="000000"/>
           </w:rPr>
-          <w:t>16</w:t>
+          <w:t>17</w:t>
         </w:r>
         <w:r>
           <w:fldChar w:fldCharType="end"/>
@@ -979,7 +979,7 @@
             <w:sz w:val="24"/>
             <w:color w:val="000000"/>
           </w:rPr>
-          <w:t>17</w:t>
+          <w:t>18</w:t>
         </w:r>
         <w:r>
           <w:fldChar w:fldCharType="end"/>
@@ -1198,7 +1198,7 @@
             <w:sz w:val="24"/>
             <w:color w:val="000000"/>
           </w:rPr>
-          <w:t>22</w:t>
+          <w:t>23</w:t>
         </w:r>
         <w:r>
           <w:fldChar w:fldCharType="end"/>
@@ -2678,7 +2678,7 @@
         <w:rPr>
           <w:u w:val="single"/>
         </w:rPr>
-        <w:t>Release 3.0.1</w:t>
+        <w:t>Release 3.0.2</w:t>
       </w:r>
     </w:p>
     <w:p>
@@ -2686,7 +2686,7 @@
         <w:rPr>
           <w:i/>
         </w:rPr>
-        <w:t>Initial release on 5/31/2023, patched on 6/2/2023</w:t>
+        <w:t>Initial release on 5/31/2023, patched on 6/2/2023, 6/6/2023</w:t>
       </w:r>
     </w:p>
     <w:p>
@@ -3027,6 +3027,90 @@
       </w:hyperlink>
       <w:r>
         <w:t xml:space="preserve"> - Defect - Capability Statement auto-populated date needs to be in correct format</w:t>
+      </w:r>
+    </w:p>
+    <w:p>
+      <w:r>
+        <w:rPr>
+          <w:u w:val="single"/>
+        </w:rPr>
+        <w:t>3.0.2</w:t>
+      </w:r>
+    </w:p>
+    <w:p>
+      <w:pPr>
+        <w:numPr>
+          <w:ilvl w:val="0"/>
+          <w:numId w:val="3"/>
+        </w:numPr>
+      </w:pPr>
+      <w:hyperlink r:id="hrId14" target="_blank">
+        <w:r>
+          <w:rPr>
+            <w:rStyle w:val="c13"/>
+          </w:rPr>
+          <w:t>TOFDEV-768</w:t>
+        </w:r>
+      </w:hyperlink>
+      <w:r>
+        <w:t xml:space="preserve"> - Defect - Searching for a Value Set doesn't do anything</w:t>
+      </w:r>
+    </w:p>
+    <w:p>
+      <w:pPr>
+        <w:numPr>
+          <w:ilvl w:val="0"/>
+          <w:numId w:val="3"/>
+        </w:numPr>
+      </w:pPr>
+      <w:hyperlink r:id="hrId15" target="_blank">
+        <w:r>
+          <w:rPr>
+            <w:rStyle w:val="c13"/>
+          </w:rPr>
+          <w:t>TOFDEV-769</w:t>
+        </w:r>
+      </w:hyperlink>
+      <w:r>
+        <w:t xml:space="preserve"> - Defect - Getting error Error parsing JSON when publishing</w:t>
+      </w:r>
+    </w:p>
+    <w:p>
+      <w:pPr>
+        <w:numPr>
+          <w:ilvl w:val="0"/>
+          <w:numId w:val="3"/>
+        </w:numPr>
+      </w:pPr>
+      <w:hyperlink r:id="hrId16" target="_blank">
+        <w:r>
+          <w:rPr>
+            <w:rStyle w:val="c13"/>
+          </w:rPr>
+          <w:t>TOFDEV-773</w:t>
+        </w:r>
+      </w:hyperlink>
+      <w:r>
+        <w:t xml:space="preserve"> - Defect - Missing part of URL for some resources</w:t>
+      </w:r>
+    </w:p>
+    <w:p>
+      <w:pPr>
+        <w:numPr>
+          <w:ilvl w:val="0"/>
+          <w:numId w:val="3"/>
+        </w:numPr>
+      </w:pPr>
+      <w:hyperlink r:id="hrId17" target="_blank">
+        <w:r>
+          <w:rPr>
+            <w:rStyle w:val="c13"/>
+          </w:rPr>
+          <w:t>TOFDEV-774</w:t>
+        </w:r>
+      </w:hyperlink>
+      <w:r>
+        <w:t xml:space="preserve"> - Defect - Getting wrong file extension downloading Examples</w:t>
       </w:r>
       <w:r/>
       <w:r/>
@@ -3871,7 +3955,7 @@
       <w:r>
         <w:t>Creating resources via a PUT with an ID (</w:t>
       </w:r>
-      <w:hyperlink r:id="hrId14" target="_blank" w:anchor="upsert">
+      <w:hyperlink r:id="hrId18" target="_blank" w:anchor="upsert">
         <w:r>
           <w:rPr>
             <w:rStyle w:val="c13"/>
@@ -3893,7 +3977,7 @@
       <w:r>
         <w:t xml:space="preserve">The </w:t>
       </w:r>
-      <w:hyperlink r:id="hrId15" target="_blank">
+      <w:hyperlink r:id="hrId19" target="_blank">
         <w:r>
           <w:rPr>
             <w:rStyle w:val="c13"/>
@@ -3912,7 +3996,7 @@
       <w:r>
         <w:t xml:space="preserve">The </w:t>
       </w:r>
-      <w:hyperlink r:id="hrId16" target="_blank">
+      <w:hyperlink r:id="hrId20" target="_blank">
         <w:r>
           <w:rPr>
             <w:rStyle w:val="c13"/>
@@ -3964,7 +4048,7 @@
       <w:r>
         <w:t xml:space="preserve"> </w:t>
       </w:r>
-      <w:hyperlink r:id="hrId17" target="_blank" w:anchor="has">
+      <w:hyperlink r:id="hrId21" target="_blank" w:anchor="has">
         <w:r>
           <w:rPr>
             <w:rStyle w:val="c13"/>
@@ -3986,7 +4070,7 @@
       <w:r>
         <w:t xml:space="preserve"> </w:t>
       </w:r>
-      <w:hyperlink r:id="hrId18" target="_blank" w:anchor="include">
+      <w:hyperlink r:id="hrId22" target="_blank" w:anchor="include">
         <w:r>
           <w:rPr>
             <w:rStyle w:val="c13"/>
@@ -4005,7 +4089,7 @@
           <w:numId w:val="6"/>
         </w:numPr>
       </w:pPr>
-      <w:hyperlink r:id="hrId19" target="_blank" w:anchor="patch">
+      <w:hyperlink r:id="hrId23" target="_blank" w:anchor="patch">
         <w:r>
           <w:rPr>
             <w:rStyle w:val="c13"/>
@@ -4133,7 +4217,7 @@
       <w:r>
         <w:t xml:space="preserve"> end-point in the API represents a "proxy" to the FHIR server(s) available within the ToF installation. The proxy endpoint supports GET, PUT, POST, DELETE requests for individual resources, as well as </w:t>
       </w:r>
-      <w:hyperlink r:id="hrId20" target="_blank" w:anchor="transaction">
+      <w:hyperlink r:id="hrId24" target="_blank" w:anchor="transaction">
         <w:r>
           <w:rPr>
             <w:rStyle w:val="c13"/>
@@ -4215,7 +4299,7 @@
         <w:t xml:space="preserve">ToF's REST API is documented using Swagger. The publicly available installation exposes custom API documentation at </w:t>
       </w:r>
       <w:r/>
-      <w:hyperlink r:id="hrId21" target="_blank">
+      <w:hyperlink r:id="hrId25" target="_blank">
         <w:r>
           <w:rPr>
             <w:rStyle w:val="c13"/>
@@ -4877,7 +4961,7 @@
         </w:rPr>
         <w:t xml:space="preserve">If this is your first time logging-in to Trifolia-on-FHIR (ToF), you must create a profile (represented by a FHIR </w:t>
       </w:r>
-      <w:hyperlink r:id="hrId22" target="_blank">
+      <w:hyperlink r:id="hrId26" target="_blank">
         <w:r>
           <w:rPr>
             <w:rStyle w:val="c13"/>
@@ -6631,7 +6715,7 @@
       <w:r>
         <w:t xml:space="preserve"> then all profiles (StructureDefinition resources) within the Implementation Guide must have URLs that start with </w:t>
       </w:r>
-      <w:hyperlink r:id="hrId23">
+      <w:hyperlink r:id="hrId27">
         <w:r>
           <w:rPr>
             <w:rStyle w:val="c13"/>
@@ -7622,7 +7706,7 @@
       <w:r>
         <w:t xml:space="preserve">The "Edit Implementation Guide" screen has functionality to generate a JIRA Spec file that is required by the HL7 ballot process. You can read more information on the purpose of the JIRA Spec file </w:t>
       </w:r>
-      <w:hyperlink r:id="hrId24" target="_blank">
+      <w:hyperlink r:id="hrId28" target="_blank">
         <w:r>
           <w:rPr>
             <w:rStyle w:val="c13"/>
@@ -7830,7 +7914,7 @@
         </w:rPr>
         <w:t xml:space="preserve">The StructureDefinition resource describes a structure - a set of data element definitions, and their associated rules of usage. These structure definitions are used to describe both the content defined in the FHIR specification itself - Resources, data types, the underlying infrastructural types, and also are used to describe how these structures are used in implementations. This allows the definitions of the structures to be shared and published through repositories of structure definitions, compared with each other, and used as the basis for code, report and UI generation.  For more information on Structure Definitions, see </w:t>
       </w:r>
-      <w:hyperlink r:id="hrId25">
+      <w:hyperlink r:id="hrId29">
         <w:r>
           <w:rPr>
             <w:rStyle w:val="c13"/>
@@ -7970,7 +8054,7 @@
         </w:rPr>
         <w:t xml:space="preserve">Note that because of the nature of the healthcare ecosystem, there may be multiple overlapping sets of adaptations - by healthcare domain, by country, by institution, and/or by vendor/implementation.  For more information on FHIR Profiles, please visit </w:t>
       </w:r>
-      <w:hyperlink r:id="hrId26">
+      <w:hyperlink r:id="hrId30">
         <w:r>
           <w:rPr>
             <w:rStyle w:val="c13"/>
@@ -8240,7 +8324,7 @@
       <w:r>
         <w:t xml:space="preserve">Every extension in a resource refers directly to its definition, which is made available as a </w:t>
       </w:r>
-      <w:hyperlink r:id="hrId27">
+      <w:hyperlink r:id="hrId31">
         <w:r>
           <w:rPr>
             <w:rStyle w:val="c13"/>
@@ -8252,7 +8336,7 @@
       <w:r>
         <w:t xml:space="preserve">. A resource can be </w:t>
       </w:r>
-      <w:hyperlink r:id="hrId28">
+      <w:hyperlink r:id="hrId32">
         <w:r>
           <w:rPr>
             <w:rStyle w:val="c13"/>
@@ -8275,7 +8359,7 @@
       <w:r>
         <w:t xml:space="preserve">For more information on creating/incorporating extensions into existing resources, please visit the “Defining Extensions” page at </w:t>
       </w:r>
-      <w:hyperlink r:id="hrId29">
+      <w:hyperlink r:id="hrId33">
         <w:r>
           <w:rPr>
             <w:rStyle w:val="c13"/>
@@ -8311,7 +8395,7 @@
           <w:shd w:val="clear" w:color="auto" w:fill="F8F8F8"/>
         </w:rPr>
       </w:pPr>
-      <w:hyperlink r:id="hrId30">
+      <w:hyperlink r:id="hrId34">
         <w:r>
           <w:rPr>
             <w:rStyle w:val="c13"/>
@@ -8994,7 +9078,7 @@
           <w:numId w:val="38"/>
         </w:numPr>
       </w:pPr>
-      <w:hyperlink r:id="hrId31">
+      <w:hyperlink r:id="hrId35">
         <w:r>
           <w:rPr>
             <w:rStyle w:val="c13"/>
@@ -9052,7 +9136,7 @@
           <w:numId w:val="39"/>
         </w:numPr>
       </w:pPr>
-      <w:hyperlink r:id="hrId32" w:anchor="primitive">
+      <w:hyperlink r:id="hrId36" w:anchor="primitive">
         <w:r>
           <w:rPr>
             <w:rStyle w:val="c13"/>
@@ -9077,7 +9161,7 @@
           <w:numId w:val="39"/>
         </w:numPr>
       </w:pPr>
-      <w:hyperlink r:id="hrId33" w:anchor="complex">
+      <w:hyperlink r:id="hrId37" w:anchor="complex">
         <w:r>
           <w:rPr>
             <w:rStyle w:val="c13"/>
@@ -9102,7 +9186,7 @@
           <w:numId w:val="39"/>
         </w:numPr>
       </w:pPr>
-      <w:hyperlink r:id="hrId34">
+      <w:hyperlink r:id="hrId38">
         <w:r>
           <w:rPr>
             <w:rStyle w:val="c13"/>
@@ -9118,7 +9202,7 @@
         </w:rPr>
         <w:t xml:space="preserve">, A specialization that adds modifierExtension, which is the super-type of all the element types defined in resource definitions (e.g. </w:t>
       </w:r>
-      <w:hyperlink r:id="hrId35" w:anchor="resource">
+      <w:hyperlink r:id="hrId39" w:anchor="resource">
         <w:r>
           <w:rPr>
             <w:rStyle w:val="c13"/>
@@ -9145,7 +9229,7 @@
         </w:rPr>
         <w:t xml:space="preserve">Note that resources themselves all specialize the base type </w:t>
       </w:r>
-      <w:hyperlink r:id="hrId36">
+      <w:hyperlink r:id="hrId40">
         <w:r>
           <w:rPr>
             <w:rStyle w:val="c13"/>
@@ -9161,7 +9245,7 @@
         </w:rPr>
         <w:t xml:space="preserve">. For more information on the backbone element, visit </w:t>
       </w:r>
-      <w:hyperlink r:id="hrId37">
+      <w:hyperlink r:id="hrId41">
         <w:r>
           <w:rPr>
             <w:rStyle w:val="c13"/>
@@ -9491,7 +9575,7 @@
         </w:rPr>
         <w:t xml:space="preserve">The HL7 IG Publisher tool is developed by HL7 and is not part of Trifolia-on-FHIR (ToF). Questions related to the execution of the HL7 IG Publisher should be directed to </w:t>
       </w:r>
-      <w:hyperlink r:id="hrId38" target="_blank">
+      <w:hyperlink r:id="hrId42" target="_blank">
         <w:r>
           <w:rPr>
             <w:rStyle w:val="c13"/>
@@ -10294,7 +10378,7 @@
         </w:rPr>
         <w:t xml:space="preserve">For other pre-publishing errors, go to </w:t>
       </w:r>
-      <w:hyperlink r:id="hrId39" target="_blank">
+      <w:hyperlink r:id="hrId43" target="_blank">
         <w:r>
           <w:rPr>
             <w:rStyle w:val="c13"/>
@@ -11436,7 +11520,7 @@
         </w:rPr>
         <w:t xml:space="preserve">In the </w:t>
       </w:r>
-      <w:hyperlink r:id="hrId40">
+      <w:hyperlink r:id="hrId44">
         <w:r>
           <w:rPr>
             <w:rStyle w:val="c13"/>
@@ -11864,7 +11948,7 @@
         </w:rPr>
         <w:t xml:space="preserve">In the </w:t>
       </w:r>
-      <w:hyperlink r:id="hrId41">
+      <w:hyperlink r:id="hrId45">
         <w:r>
           <w:rPr>
             <w:rStyle w:val="c13"/>
@@ -13425,7 +13509,7 @@
       <w:r>
         <w:t xml:space="preserve">HTML exports produce a package (ZIP file) for use with the FHIR </w:t>
       </w:r>
-      <w:hyperlink r:id="hrId42" target="_blank">
+      <w:hyperlink r:id="hrId46" target="_blank">
         <w:r>
           <w:rPr>
             <w:rStyle w:val="c13"/>
@@ -13458,7 +13542,7 @@
       <w:r>
         <w:t xml:space="preserve">Bundle exports produce a single download (pretty quickly) as a single XML file. This XML file is a FHIR </w:t>
       </w:r>
-      <w:hyperlink r:id="hrId43" target="_blank">
+      <w:hyperlink r:id="hrId47" target="_blank">
         <w:r>
           <w:rPr>
             <w:rStyle w:val="c13"/>
@@ -13815,7 +13899,7 @@
       <w:r>
         <w:t xml:space="preserve">ID - This is the ID of the value set. This value in this column is repeated for each code/row. The value must be formatted as a </w:t>
       </w:r>
-      <w:hyperlink r:id="hrId44" target="_blank" w:anchor="id">
+      <w:hyperlink r:id="hrId48" target="_blank" w:anchor="id">
         <w:r>
           <w:rPr>
             <w:rStyle w:val="c13"/>
@@ -14196,7 +14280,7 @@
       <w:r>
         <w:t xml:space="preserve">When publishing an implementation guide from the "Publish" screen, the FHIR server's </w:t>
       </w:r>
-      <w:hyperlink r:id="hrId45" target="_blank">
+      <w:hyperlink r:id="hrId49" target="_blank">
         <w:r>
           <w:rPr>
             <w:rStyle w:val="c13"/>
@@ -14204,7 +14288,7 @@
           <w:t>$validate operation</w:t>
         </w:r>
       </w:hyperlink>
-      <w:hyperlink r:id="hrId46" target="_blank">
+      <w:hyperlink r:id="hrId50" target="_blank">
         <w:r>
           <w:rPr>
             <w:rStyle w:val="c13"/>

</xml_diff>

<commit_message>
Preparing for 3.0.3 patch
</commit_message>
<xml_diff>
--- a/apps/client/src/help/Trifolia-on-FHIR.docx
+++ b/apps/client/src/help/Trifolia-on-FHIR.docx
@@ -651,7 +651,7 @@
             <w:sz w:val="24"/>
             <w:color w:val="000000"/>
           </w:rPr>
-          <w:t>11</w:t>
+          <w:t>12</w:t>
         </w:r>
         <w:r>
           <w:fldChar w:fldCharType="end"/>
@@ -760,7 +760,7 @@
             <w:sz w:val="24"/>
             <w:color w:val="000000"/>
           </w:rPr>
-          <w:t>12</w:t>
+          <w:t>13</w:t>
         </w:r>
         <w:r>
           <w:fldChar w:fldCharType="end"/>
@@ -2678,7 +2678,7 @@
         <w:rPr>
           <w:u w:val="single"/>
         </w:rPr>
-        <w:t>Release 3.0.2</w:t>
+        <w:t>Release 3.0.3</w:t>
       </w:r>
     </w:p>
     <w:p>
@@ -2686,7 +2686,7 @@
         <w:rPr>
           <w:i/>
         </w:rPr>
-        <w:t>Initial release on 5/31/2023, patched on 6/2/2023, 6/6/2023</w:t>
+        <w:t>Initial release on 5/31/2023, patched on 6/2/2023, 6/6/2023, 6/7/2023</w:t>
       </w:r>
     </w:p>
     <w:p>
@@ -2821,10 +2821,10 @@
       </w:r>
     </w:p>
     <w:p>
-      <w:r>
-        <w:rPr>
-          <w:u w:val="single"/>
-        </w:rPr>
+      <w:pPr>
+        <w:pStyle w:val="5"/>
+      </w:pPr>
+      <w:r>
         <w:t>3.0.0</w:t>
       </w:r>
     </w:p>
@@ -2927,10 +2927,10 @@
       </w:r>
     </w:p>
     <w:p>
-      <w:r>
-        <w:rPr>
-          <w:u w:val="single"/>
-        </w:rPr>
+      <w:pPr>
+        <w:pStyle w:val="5"/>
+      </w:pPr>
+      <w:r>
         <w:t>3.0.1</w:t>
       </w:r>
     </w:p>
@@ -3030,10 +3030,10 @@
       </w:r>
     </w:p>
     <w:p>
-      <w:r>
-        <w:rPr>
-          <w:u w:val="single"/>
-        </w:rPr>
+      <w:pPr>
+        <w:pStyle w:val="5"/>
+      </w:pPr>
+      <w:r>
         <w:t>3.0.2</w:t>
       </w:r>
     </w:p>
@@ -3111,6 +3111,52 @@
       </w:hyperlink>
       <w:r>
         <w:t xml:space="preserve"> - Defect - Getting wrong file extension downloading Examples</w:t>
+      </w:r>
+    </w:p>
+    <w:p>
+      <w:pPr>
+        <w:pStyle w:val="5"/>
+      </w:pPr>
+      <w:r>
+        <w:t>3.0.3</w:t>
+      </w:r>
+    </w:p>
+    <w:p>
+      <w:pPr>
+        <w:numPr>
+          <w:ilvl w:val="0"/>
+          <w:numId w:val="3"/>
+        </w:numPr>
+      </w:pPr>
+      <w:hyperlink r:id="hrId18" target="_blank">
+        <w:r>
+          <w:rPr>
+            <w:rStyle w:val="c13"/>
+          </w:rPr>
+          <w:t>TOFDEV-779</w:t>
+        </w:r>
+      </w:hyperlink>
+      <w:r>
+        <w:t xml:space="preserve"> - Defect - Changes to a page's content are lost under certain circumstances</w:t>
+      </w:r>
+    </w:p>
+    <w:p>
+      <w:pPr>
+        <w:numPr>
+          <w:ilvl w:val="0"/>
+          <w:numId w:val="3"/>
+        </w:numPr>
+      </w:pPr>
+      <w:hyperlink r:id="hrId19" target="_blank">
+        <w:r>
+          <w:rPr>
+            <w:rStyle w:val="c13"/>
+          </w:rPr>
+          <w:t>TOFDEV-780</w:t>
+        </w:r>
+      </w:hyperlink>
+      <w:r>
+        <w:t xml:space="preserve"> - Defect - Importing ImplementationGuide for the opened project does not persist changes</w:t>
       </w:r>
       <w:r/>
       <w:r/>
@@ -3955,7 +4001,7 @@
       <w:r>
         <w:t>Creating resources via a PUT with an ID (</w:t>
       </w:r>
-      <w:hyperlink r:id="hrId18" target="_blank" w:anchor="upsert">
+      <w:hyperlink r:id="hrId20" target="_blank" w:anchor="upsert">
         <w:r>
           <w:rPr>
             <w:rStyle w:val="c13"/>
@@ -3977,7 +4023,7 @@
       <w:r>
         <w:t xml:space="preserve">The </w:t>
       </w:r>
-      <w:hyperlink r:id="hrId19" target="_blank">
+      <w:hyperlink r:id="hrId21" target="_blank">
         <w:r>
           <w:rPr>
             <w:rStyle w:val="c13"/>
@@ -3996,7 +4042,7 @@
       <w:r>
         <w:t xml:space="preserve">The </w:t>
       </w:r>
-      <w:hyperlink r:id="hrId20" target="_blank">
+      <w:hyperlink r:id="hrId22" target="_blank">
         <w:r>
           <w:rPr>
             <w:rStyle w:val="c13"/>
@@ -4048,7 +4094,7 @@
       <w:r>
         <w:t xml:space="preserve"> </w:t>
       </w:r>
-      <w:hyperlink r:id="hrId21" target="_blank" w:anchor="has">
+      <w:hyperlink r:id="hrId23" target="_blank" w:anchor="has">
         <w:r>
           <w:rPr>
             <w:rStyle w:val="c13"/>
@@ -4070,7 +4116,7 @@
       <w:r>
         <w:t xml:space="preserve"> </w:t>
       </w:r>
-      <w:hyperlink r:id="hrId22" target="_blank" w:anchor="include">
+      <w:hyperlink r:id="hrId24" target="_blank" w:anchor="include">
         <w:r>
           <w:rPr>
             <w:rStyle w:val="c13"/>
@@ -4089,7 +4135,7 @@
           <w:numId w:val="6"/>
         </w:numPr>
       </w:pPr>
-      <w:hyperlink r:id="hrId23" target="_blank" w:anchor="patch">
+      <w:hyperlink r:id="hrId25" target="_blank" w:anchor="patch">
         <w:r>
           <w:rPr>
             <w:rStyle w:val="c13"/>
@@ -4217,7 +4263,7 @@
       <w:r>
         <w:t xml:space="preserve"> end-point in the API represents a "proxy" to the FHIR server(s) available within the ToF installation. The proxy endpoint supports GET, PUT, POST, DELETE requests for individual resources, as well as </w:t>
       </w:r>
-      <w:hyperlink r:id="hrId24" target="_blank" w:anchor="transaction">
+      <w:hyperlink r:id="hrId26" target="_blank" w:anchor="transaction">
         <w:r>
           <w:rPr>
             <w:rStyle w:val="c13"/>
@@ -4299,7 +4345,7 @@
         <w:t xml:space="preserve">ToF's REST API is documented using Swagger. The publicly available installation exposes custom API documentation at </w:t>
       </w:r>
       <w:r/>
-      <w:hyperlink r:id="hrId25" target="_blank">
+      <w:hyperlink r:id="hrId27" target="_blank">
         <w:r>
           <w:rPr>
             <w:rStyle w:val="c13"/>
@@ -4961,7 +5007,7 @@
         </w:rPr>
         <w:t xml:space="preserve">If this is your first time logging-in to Trifolia-on-FHIR (ToF), you must create a profile (represented by a FHIR </w:t>
       </w:r>
-      <w:hyperlink r:id="hrId26" target="_blank">
+      <w:hyperlink r:id="hrId28" target="_blank">
         <w:r>
           <w:rPr>
             <w:rStyle w:val="c13"/>
@@ -6715,7 +6761,7 @@
       <w:r>
         <w:t xml:space="preserve"> then all profiles (StructureDefinition resources) within the Implementation Guide must have URLs that start with </w:t>
       </w:r>
-      <w:hyperlink r:id="hrId27">
+      <w:hyperlink r:id="hrId29">
         <w:r>
           <w:rPr>
             <w:rStyle w:val="c13"/>
@@ -7706,7 +7752,7 @@
       <w:r>
         <w:t xml:space="preserve">The "Edit Implementation Guide" screen has functionality to generate a JIRA Spec file that is required by the HL7 ballot process. You can read more information on the purpose of the JIRA Spec file </w:t>
       </w:r>
-      <w:hyperlink r:id="hrId28" target="_blank">
+      <w:hyperlink r:id="hrId30" target="_blank">
         <w:r>
           <w:rPr>
             <w:rStyle w:val="c13"/>
@@ -7914,7 +7960,7 @@
         </w:rPr>
         <w:t xml:space="preserve">The StructureDefinition resource describes a structure - a set of data element definitions, and their associated rules of usage. These structure definitions are used to describe both the content defined in the FHIR specification itself - Resources, data types, the underlying infrastructural types, and also are used to describe how these structures are used in implementations. This allows the definitions of the structures to be shared and published through repositories of structure definitions, compared with each other, and used as the basis for code, report and UI generation.  For more information on Structure Definitions, see </w:t>
       </w:r>
-      <w:hyperlink r:id="hrId29">
+      <w:hyperlink r:id="hrId31">
         <w:r>
           <w:rPr>
             <w:rStyle w:val="c13"/>
@@ -8054,7 +8100,7 @@
         </w:rPr>
         <w:t xml:space="preserve">Note that because of the nature of the healthcare ecosystem, there may be multiple overlapping sets of adaptations - by healthcare domain, by country, by institution, and/or by vendor/implementation.  For more information on FHIR Profiles, please visit </w:t>
       </w:r>
-      <w:hyperlink r:id="hrId30">
+      <w:hyperlink r:id="hrId32">
         <w:r>
           <w:rPr>
             <w:rStyle w:val="c13"/>
@@ -8324,7 +8370,7 @@
       <w:r>
         <w:t xml:space="preserve">Every extension in a resource refers directly to its definition, which is made available as a </w:t>
       </w:r>
-      <w:hyperlink r:id="hrId31">
+      <w:hyperlink r:id="hrId33">
         <w:r>
           <w:rPr>
             <w:rStyle w:val="c13"/>
@@ -8336,7 +8382,7 @@
       <w:r>
         <w:t xml:space="preserve">. A resource can be </w:t>
       </w:r>
-      <w:hyperlink r:id="hrId32">
+      <w:hyperlink r:id="hrId34">
         <w:r>
           <w:rPr>
             <w:rStyle w:val="c13"/>
@@ -8359,7 +8405,7 @@
       <w:r>
         <w:t xml:space="preserve">For more information on creating/incorporating extensions into existing resources, please visit the “Defining Extensions” page at </w:t>
       </w:r>
-      <w:hyperlink r:id="hrId33">
+      <w:hyperlink r:id="hrId35">
         <w:r>
           <w:rPr>
             <w:rStyle w:val="c13"/>
@@ -8395,7 +8441,7 @@
           <w:shd w:val="clear" w:color="auto" w:fill="F8F8F8"/>
         </w:rPr>
       </w:pPr>
-      <w:hyperlink r:id="hrId34">
+      <w:hyperlink r:id="hrId36">
         <w:r>
           <w:rPr>
             <w:rStyle w:val="c13"/>
@@ -9078,7 +9124,7 @@
           <w:numId w:val="38"/>
         </w:numPr>
       </w:pPr>
-      <w:hyperlink r:id="hrId35">
+      <w:hyperlink r:id="hrId37">
         <w:r>
           <w:rPr>
             <w:rStyle w:val="c13"/>
@@ -9136,7 +9182,7 @@
           <w:numId w:val="39"/>
         </w:numPr>
       </w:pPr>
-      <w:hyperlink r:id="hrId36" w:anchor="primitive">
+      <w:hyperlink r:id="hrId38" w:anchor="primitive">
         <w:r>
           <w:rPr>
             <w:rStyle w:val="c13"/>
@@ -9161,7 +9207,7 @@
           <w:numId w:val="39"/>
         </w:numPr>
       </w:pPr>
-      <w:hyperlink r:id="hrId37" w:anchor="complex">
+      <w:hyperlink r:id="hrId39" w:anchor="complex">
         <w:r>
           <w:rPr>
             <w:rStyle w:val="c13"/>
@@ -9186,7 +9232,7 @@
           <w:numId w:val="39"/>
         </w:numPr>
       </w:pPr>
-      <w:hyperlink r:id="hrId38">
+      <w:hyperlink r:id="hrId40">
         <w:r>
           <w:rPr>
             <w:rStyle w:val="c13"/>
@@ -9202,7 +9248,7 @@
         </w:rPr>
         <w:t xml:space="preserve">, A specialization that adds modifierExtension, which is the super-type of all the element types defined in resource definitions (e.g. </w:t>
       </w:r>
-      <w:hyperlink r:id="hrId39" w:anchor="resource">
+      <w:hyperlink r:id="hrId41" w:anchor="resource">
         <w:r>
           <w:rPr>
             <w:rStyle w:val="c13"/>
@@ -9229,7 +9275,7 @@
         </w:rPr>
         <w:t xml:space="preserve">Note that resources themselves all specialize the base type </w:t>
       </w:r>
-      <w:hyperlink r:id="hrId40">
+      <w:hyperlink r:id="hrId42">
         <w:r>
           <w:rPr>
             <w:rStyle w:val="c13"/>
@@ -9245,7 +9291,7 @@
         </w:rPr>
         <w:t xml:space="preserve">. For more information on the backbone element, visit </w:t>
       </w:r>
-      <w:hyperlink r:id="hrId41">
+      <w:hyperlink r:id="hrId43">
         <w:r>
           <w:rPr>
             <w:rStyle w:val="c13"/>
@@ -9575,7 +9621,7 @@
         </w:rPr>
         <w:t xml:space="preserve">The HL7 IG Publisher tool is developed by HL7 and is not part of Trifolia-on-FHIR (ToF). Questions related to the execution of the HL7 IG Publisher should be directed to </w:t>
       </w:r>
-      <w:hyperlink r:id="hrId42" target="_blank">
+      <w:hyperlink r:id="hrId44" target="_blank">
         <w:r>
           <w:rPr>
             <w:rStyle w:val="c13"/>
@@ -10378,7 +10424,7 @@
         </w:rPr>
         <w:t xml:space="preserve">For other pre-publishing errors, go to </w:t>
       </w:r>
-      <w:hyperlink r:id="hrId43" target="_blank">
+      <w:hyperlink r:id="hrId45" target="_blank">
         <w:r>
           <w:rPr>
             <w:rStyle w:val="c13"/>
@@ -11520,7 +11566,7 @@
         </w:rPr>
         <w:t xml:space="preserve">In the </w:t>
       </w:r>
-      <w:hyperlink r:id="hrId44">
+      <w:hyperlink r:id="hrId46">
         <w:r>
           <w:rPr>
             <w:rStyle w:val="c13"/>
@@ -11948,7 +11994,7 @@
         </w:rPr>
         <w:t xml:space="preserve">In the </w:t>
       </w:r>
-      <w:hyperlink r:id="hrId45">
+      <w:hyperlink r:id="hrId47">
         <w:r>
           <w:rPr>
             <w:rStyle w:val="c13"/>
@@ -13509,7 +13555,7 @@
       <w:r>
         <w:t xml:space="preserve">HTML exports produce a package (ZIP file) for use with the FHIR </w:t>
       </w:r>
-      <w:hyperlink r:id="hrId46" target="_blank">
+      <w:hyperlink r:id="hrId48" target="_blank">
         <w:r>
           <w:rPr>
             <w:rStyle w:val="c13"/>
@@ -13542,7 +13588,7 @@
       <w:r>
         <w:t xml:space="preserve">Bundle exports produce a single download (pretty quickly) as a single XML file. This XML file is a FHIR </w:t>
       </w:r>
-      <w:hyperlink r:id="hrId47" target="_blank">
+      <w:hyperlink r:id="hrId49" target="_blank">
         <w:r>
           <w:rPr>
             <w:rStyle w:val="c13"/>
@@ -13899,7 +13945,7 @@
       <w:r>
         <w:t xml:space="preserve">ID - This is the ID of the value set. This value in this column is repeated for each code/row. The value must be formatted as a </w:t>
       </w:r>
-      <w:hyperlink r:id="hrId48" target="_blank" w:anchor="id">
+      <w:hyperlink r:id="hrId50" target="_blank" w:anchor="id">
         <w:r>
           <w:rPr>
             <w:rStyle w:val="c13"/>
@@ -14280,7 +14326,7 @@
       <w:r>
         <w:t xml:space="preserve">When publishing an implementation guide from the "Publish" screen, the FHIR server's </w:t>
       </w:r>
-      <w:hyperlink r:id="hrId49" target="_blank">
+      <w:hyperlink r:id="hrId51" target="_blank">
         <w:r>
           <w:rPr>
             <w:rStyle w:val="c13"/>
@@ -14288,7 +14334,7 @@
           <w:t>$validate operation</w:t>
         </w:r>
       </w:hyperlink>
-      <w:hyperlink r:id="hrId50" target="_blank">
+      <w:hyperlink r:id="hrId52" target="_blank">
         <w:r>
           <w:rPr>
             <w:rStyle w:val="c13"/>

</xml_diff>

<commit_message>
Adding one more defect to the what's new for 3.0.3
</commit_message>
<xml_diff>
--- a/apps/client/src/help/Trifolia-on-FHIR.docx
+++ b/apps/client/src/help/Trifolia-on-FHIR.docx
@@ -3157,6 +3157,25 @@
       </w:hyperlink>
       <w:r>
         <w:t xml:space="preserve"> - Defect - Importing ImplementationGuide for the opened project does not persist changes</w:t>
+      </w:r>
+    </w:p>
+    <w:p>
+      <w:pPr>
+        <w:numPr>
+          <w:ilvl w:val="0"/>
+          <w:numId w:val="3"/>
+        </w:numPr>
+      </w:pPr>
+      <w:hyperlink r:id="hrId20" target="_blank">
+        <w:r>
+          <w:rPr>
+            <w:rStyle w:val="c13"/>
+          </w:rPr>
+          <w:t>TOFDEV-775</w:t>
+        </w:r>
+      </w:hyperlink>
+      <w:r>
+        <w:t xml:space="preserve"> - Defect - Example disappears from Example Page after editing</w:t>
       </w:r>
       <w:r/>
       <w:r/>
@@ -4001,7 +4020,7 @@
       <w:r>
         <w:t>Creating resources via a PUT with an ID (</w:t>
       </w:r>
-      <w:hyperlink r:id="hrId20" target="_blank" w:anchor="upsert">
+      <w:hyperlink r:id="hrId21" target="_blank" w:anchor="upsert">
         <w:r>
           <w:rPr>
             <w:rStyle w:val="c13"/>
@@ -4023,7 +4042,7 @@
       <w:r>
         <w:t xml:space="preserve">The </w:t>
       </w:r>
-      <w:hyperlink r:id="hrId21" target="_blank">
+      <w:hyperlink r:id="hrId22" target="_blank">
         <w:r>
           <w:rPr>
             <w:rStyle w:val="c13"/>
@@ -4042,7 +4061,7 @@
       <w:r>
         <w:t xml:space="preserve">The </w:t>
       </w:r>
-      <w:hyperlink r:id="hrId22" target="_blank">
+      <w:hyperlink r:id="hrId23" target="_blank">
         <w:r>
           <w:rPr>
             <w:rStyle w:val="c13"/>
@@ -4094,7 +4113,7 @@
       <w:r>
         <w:t xml:space="preserve"> </w:t>
       </w:r>
-      <w:hyperlink r:id="hrId23" target="_blank" w:anchor="has">
+      <w:hyperlink r:id="hrId24" target="_blank" w:anchor="has">
         <w:r>
           <w:rPr>
             <w:rStyle w:val="c13"/>
@@ -4116,7 +4135,7 @@
       <w:r>
         <w:t xml:space="preserve"> </w:t>
       </w:r>
-      <w:hyperlink r:id="hrId24" target="_blank" w:anchor="include">
+      <w:hyperlink r:id="hrId25" target="_blank" w:anchor="include">
         <w:r>
           <w:rPr>
             <w:rStyle w:val="c13"/>
@@ -4135,7 +4154,7 @@
           <w:numId w:val="6"/>
         </w:numPr>
       </w:pPr>
-      <w:hyperlink r:id="hrId25" target="_blank" w:anchor="patch">
+      <w:hyperlink r:id="hrId26" target="_blank" w:anchor="patch">
         <w:r>
           <w:rPr>
             <w:rStyle w:val="c13"/>
@@ -4263,7 +4282,7 @@
       <w:r>
         <w:t xml:space="preserve"> end-point in the API represents a "proxy" to the FHIR server(s) available within the ToF installation. The proxy endpoint supports GET, PUT, POST, DELETE requests for individual resources, as well as </w:t>
       </w:r>
-      <w:hyperlink r:id="hrId26" target="_blank" w:anchor="transaction">
+      <w:hyperlink r:id="hrId27" target="_blank" w:anchor="transaction">
         <w:r>
           <w:rPr>
             <w:rStyle w:val="c13"/>
@@ -4345,7 +4364,7 @@
         <w:t xml:space="preserve">ToF's REST API is documented using Swagger. The publicly available installation exposes custom API documentation at </w:t>
       </w:r>
       <w:r/>
-      <w:hyperlink r:id="hrId27" target="_blank">
+      <w:hyperlink r:id="hrId28" target="_blank">
         <w:r>
           <w:rPr>
             <w:rStyle w:val="c13"/>
@@ -5007,7 +5026,7 @@
         </w:rPr>
         <w:t xml:space="preserve">If this is your first time logging-in to Trifolia-on-FHIR (ToF), you must create a profile (represented by a FHIR </w:t>
       </w:r>
-      <w:hyperlink r:id="hrId28" target="_blank">
+      <w:hyperlink r:id="hrId29" target="_blank">
         <w:r>
           <w:rPr>
             <w:rStyle w:val="c13"/>
@@ -6761,7 +6780,7 @@
       <w:r>
         <w:t xml:space="preserve"> then all profiles (StructureDefinition resources) within the Implementation Guide must have URLs that start with </w:t>
       </w:r>
-      <w:hyperlink r:id="hrId29">
+      <w:hyperlink r:id="hrId30">
         <w:r>
           <w:rPr>
             <w:rStyle w:val="c13"/>
@@ -7752,7 +7771,7 @@
       <w:r>
         <w:t xml:space="preserve">The "Edit Implementation Guide" screen has functionality to generate a JIRA Spec file that is required by the HL7 ballot process. You can read more information on the purpose of the JIRA Spec file </w:t>
       </w:r>
-      <w:hyperlink r:id="hrId30" target="_blank">
+      <w:hyperlink r:id="hrId31" target="_blank">
         <w:r>
           <w:rPr>
             <w:rStyle w:val="c13"/>
@@ -7960,7 +7979,7 @@
         </w:rPr>
         <w:t xml:space="preserve">The StructureDefinition resource describes a structure - a set of data element definitions, and their associated rules of usage. These structure definitions are used to describe both the content defined in the FHIR specification itself - Resources, data types, the underlying infrastructural types, and also are used to describe how these structures are used in implementations. This allows the definitions of the structures to be shared and published through repositories of structure definitions, compared with each other, and used as the basis for code, report and UI generation.  For more information on Structure Definitions, see </w:t>
       </w:r>
-      <w:hyperlink r:id="hrId31">
+      <w:hyperlink r:id="hrId32">
         <w:r>
           <w:rPr>
             <w:rStyle w:val="c13"/>
@@ -8100,7 +8119,7 @@
         </w:rPr>
         <w:t xml:space="preserve">Note that because of the nature of the healthcare ecosystem, there may be multiple overlapping sets of adaptations - by healthcare domain, by country, by institution, and/or by vendor/implementation.  For more information on FHIR Profiles, please visit </w:t>
       </w:r>
-      <w:hyperlink r:id="hrId32">
+      <w:hyperlink r:id="hrId33">
         <w:r>
           <w:rPr>
             <w:rStyle w:val="c13"/>
@@ -8370,7 +8389,7 @@
       <w:r>
         <w:t xml:space="preserve">Every extension in a resource refers directly to its definition, which is made available as a </w:t>
       </w:r>
-      <w:hyperlink r:id="hrId33">
+      <w:hyperlink r:id="hrId34">
         <w:r>
           <w:rPr>
             <w:rStyle w:val="c13"/>
@@ -8382,7 +8401,7 @@
       <w:r>
         <w:t xml:space="preserve">. A resource can be </w:t>
       </w:r>
-      <w:hyperlink r:id="hrId34">
+      <w:hyperlink r:id="hrId35">
         <w:r>
           <w:rPr>
             <w:rStyle w:val="c13"/>
@@ -8405,7 +8424,7 @@
       <w:r>
         <w:t xml:space="preserve">For more information on creating/incorporating extensions into existing resources, please visit the “Defining Extensions” page at </w:t>
       </w:r>
-      <w:hyperlink r:id="hrId35">
+      <w:hyperlink r:id="hrId36">
         <w:r>
           <w:rPr>
             <w:rStyle w:val="c13"/>
@@ -8441,7 +8460,7 @@
           <w:shd w:val="clear" w:color="auto" w:fill="F8F8F8"/>
         </w:rPr>
       </w:pPr>
-      <w:hyperlink r:id="hrId36">
+      <w:hyperlink r:id="hrId37">
         <w:r>
           <w:rPr>
             <w:rStyle w:val="c13"/>
@@ -9124,7 +9143,7 @@
           <w:numId w:val="38"/>
         </w:numPr>
       </w:pPr>
-      <w:hyperlink r:id="hrId37">
+      <w:hyperlink r:id="hrId38">
         <w:r>
           <w:rPr>
             <w:rStyle w:val="c13"/>
@@ -9182,7 +9201,7 @@
           <w:numId w:val="39"/>
         </w:numPr>
       </w:pPr>
-      <w:hyperlink r:id="hrId38" w:anchor="primitive">
+      <w:hyperlink r:id="hrId39" w:anchor="primitive">
         <w:r>
           <w:rPr>
             <w:rStyle w:val="c13"/>
@@ -9207,7 +9226,7 @@
           <w:numId w:val="39"/>
         </w:numPr>
       </w:pPr>
-      <w:hyperlink r:id="hrId39" w:anchor="complex">
+      <w:hyperlink r:id="hrId40" w:anchor="complex">
         <w:r>
           <w:rPr>
             <w:rStyle w:val="c13"/>
@@ -9232,7 +9251,7 @@
           <w:numId w:val="39"/>
         </w:numPr>
       </w:pPr>
-      <w:hyperlink r:id="hrId40">
+      <w:hyperlink r:id="hrId41">
         <w:r>
           <w:rPr>
             <w:rStyle w:val="c13"/>
@@ -9248,7 +9267,7 @@
         </w:rPr>
         <w:t xml:space="preserve">, A specialization that adds modifierExtension, which is the super-type of all the element types defined in resource definitions (e.g. </w:t>
       </w:r>
-      <w:hyperlink r:id="hrId41" w:anchor="resource">
+      <w:hyperlink r:id="hrId42" w:anchor="resource">
         <w:r>
           <w:rPr>
             <w:rStyle w:val="c13"/>
@@ -9275,7 +9294,7 @@
         </w:rPr>
         <w:t xml:space="preserve">Note that resources themselves all specialize the base type </w:t>
       </w:r>
-      <w:hyperlink r:id="hrId42">
+      <w:hyperlink r:id="hrId43">
         <w:r>
           <w:rPr>
             <w:rStyle w:val="c13"/>
@@ -9291,7 +9310,7 @@
         </w:rPr>
         <w:t xml:space="preserve">. For more information on the backbone element, visit </w:t>
       </w:r>
-      <w:hyperlink r:id="hrId43">
+      <w:hyperlink r:id="hrId44">
         <w:r>
           <w:rPr>
             <w:rStyle w:val="c13"/>
@@ -9621,7 +9640,7 @@
         </w:rPr>
         <w:t xml:space="preserve">The HL7 IG Publisher tool is developed by HL7 and is not part of Trifolia-on-FHIR (ToF). Questions related to the execution of the HL7 IG Publisher should be directed to </w:t>
       </w:r>
-      <w:hyperlink r:id="hrId44" target="_blank">
+      <w:hyperlink r:id="hrId45" target="_blank">
         <w:r>
           <w:rPr>
             <w:rStyle w:val="c13"/>
@@ -10424,7 +10443,7 @@
         </w:rPr>
         <w:t xml:space="preserve">For other pre-publishing errors, go to </w:t>
       </w:r>
-      <w:hyperlink r:id="hrId45" target="_blank">
+      <w:hyperlink r:id="hrId46" target="_blank">
         <w:r>
           <w:rPr>
             <w:rStyle w:val="c13"/>
@@ -11566,7 +11585,7 @@
         </w:rPr>
         <w:t xml:space="preserve">In the </w:t>
       </w:r>
-      <w:hyperlink r:id="hrId46">
+      <w:hyperlink r:id="hrId47">
         <w:r>
           <w:rPr>
             <w:rStyle w:val="c13"/>
@@ -11994,7 +12013,7 @@
         </w:rPr>
         <w:t xml:space="preserve">In the </w:t>
       </w:r>
-      <w:hyperlink r:id="hrId47">
+      <w:hyperlink r:id="hrId48">
         <w:r>
           <w:rPr>
             <w:rStyle w:val="c13"/>
@@ -13555,7 +13574,7 @@
       <w:r>
         <w:t xml:space="preserve">HTML exports produce a package (ZIP file) for use with the FHIR </w:t>
       </w:r>
-      <w:hyperlink r:id="hrId48" target="_blank">
+      <w:hyperlink r:id="hrId49" target="_blank">
         <w:r>
           <w:rPr>
             <w:rStyle w:val="c13"/>
@@ -13588,7 +13607,7 @@
       <w:r>
         <w:t xml:space="preserve">Bundle exports produce a single download (pretty quickly) as a single XML file. This XML file is a FHIR </w:t>
       </w:r>
-      <w:hyperlink r:id="hrId49" target="_blank">
+      <w:hyperlink r:id="hrId50" target="_blank">
         <w:r>
           <w:rPr>
             <w:rStyle w:val="c13"/>
@@ -13945,7 +13964,7 @@
       <w:r>
         <w:t xml:space="preserve">ID - This is the ID of the value set. This value in this column is repeated for each code/row. The value must be formatted as a </w:t>
       </w:r>
-      <w:hyperlink r:id="hrId50" target="_blank" w:anchor="id">
+      <w:hyperlink r:id="hrId51" target="_blank" w:anchor="id">
         <w:r>
           <w:rPr>
             <w:rStyle w:val="c13"/>
@@ -14326,7 +14345,7 @@
       <w:r>
         <w:t xml:space="preserve">When publishing an implementation guide from the "Publish" screen, the FHIR server's </w:t>
       </w:r>
-      <w:hyperlink r:id="hrId51" target="_blank">
+      <w:hyperlink r:id="hrId52" target="_blank">
         <w:r>
           <w:rPr>
             <w:rStyle w:val="c13"/>
@@ -14334,7 +14353,7 @@
           <w:t>$validate operation</w:t>
         </w:r>
       </w:hyperlink>
-      <w:hyperlink r:id="hrId52" target="_blank">
+      <w:hyperlink r:id="hrId53" target="_blank">
         <w:r>
           <w:rPr>
             <w:rStyle w:val="c13"/>

</xml_diff>

<commit_message>
Preparing for 3.0.4 patch
</commit_message>
<xml_diff>
--- a/apps/client/src/help/Trifolia-on-FHIR.docx
+++ b/apps/client/src/help/Trifolia-on-FHIR.docx
@@ -869,7 +869,7 @@
             <w:sz w:val="24"/>
             <w:color w:val="000000"/>
           </w:rPr>
-          <w:t>15</w:t>
+          <w:t>16</w:t>
         </w:r>
         <w:r>
           <w:fldChar w:fldCharType="end"/>
@@ -1088,7 +1088,7 @@
             <w:sz w:val="24"/>
             <w:color w:val="000000"/>
           </w:rPr>
-          <w:t>20</w:t>
+          <w:t>21</w:t>
         </w:r>
         <w:r>
           <w:fldChar w:fldCharType="end"/>
@@ -1143,7 +1143,7 @@
             <w:sz w:val="24"/>
             <w:color w:val="000000"/>
           </w:rPr>
-          <w:t>22</w:t>
+          <w:t>23</w:t>
         </w:r>
         <w:r>
           <w:fldChar w:fldCharType="end"/>
@@ -1253,7 +1253,7 @@
             <w:sz w:val="24"/>
             <w:color w:val="000000"/>
           </w:rPr>
-          <w:t>23</w:t>
+          <w:t>24</w:t>
         </w:r>
         <w:r>
           <w:fldChar w:fldCharType="end"/>
@@ -1308,7 +1308,7 @@
             <w:sz w:val="24"/>
             <w:color w:val="000000"/>
           </w:rPr>
-          <w:t>23</w:t>
+          <w:t>24</w:t>
         </w:r>
         <w:r>
           <w:fldChar w:fldCharType="end"/>
@@ -1362,7 +1362,7 @@
             <w:sz w:val="24"/>
             <w:color w:val="000000"/>
           </w:rPr>
-          <w:t>24</w:t>
+          <w:t>25</w:t>
         </w:r>
         <w:r>
           <w:fldChar w:fldCharType="end"/>
@@ -1581,7 +1581,7 @@
             <w:sz w:val="24"/>
             <w:color w:val="000000"/>
           </w:rPr>
-          <w:t>28</w:t>
+          <w:t>29</w:t>
         </w:r>
         <w:r>
           <w:fldChar w:fldCharType="end"/>
@@ -1636,7 +1636,7 @@
             <w:sz w:val="24"/>
             <w:color w:val="000000"/>
           </w:rPr>
-          <w:t>30</w:t>
+          <w:t>31</w:t>
         </w:r>
         <w:r>
           <w:fldChar w:fldCharType="end"/>
@@ -1746,7 +1746,7 @@
             <w:sz w:val="24"/>
             <w:color w:val="000000"/>
           </w:rPr>
-          <w:t>31</w:t>
+          <w:t>32</w:t>
         </w:r>
         <w:r>
           <w:fldChar w:fldCharType="end"/>
@@ -1800,7 +1800,7 @@
             <w:sz w:val="24"/>
             <w:color w:val="000000"/>
           </w:rPr>
-          <w:t>32</w:t>
+          <w:t>33</w:t>
         </w:r>
         <w:r>
           <w:fldChar w:fldCharType="end"/>
@@ -1910,7 +1910,7 @@
             <w:sz w:val="24"/>
             <w:color w:val="000000"/>
           </w:rPr>
-          <w:t>33</w:t>
+          <w:t>34</w:t>
         </w:r>
         <w:r>
           <w:fldChar w:fldCharType="end"/>
@@ -1965,7 +1965,7 @@
             <w:sz w:val="24"/>
             <w:color w:val="000000"/>
           </w:rPr>
-          <w:t>34</w:t>
+          <w:t>35</w:t>
         </w:r>
         <w:r>
           <w:fldChar w:fldCharType="end"/>
@@ -2128,7 +2128,7 @@
             <w:sz w:val="24"/>
             <w:color w:val="000000"/>
           </w:rPr>
-          <w:t>36</w:t>
+          <w:t>37</w:t>
         </w:r>
         <w:r>
           <w:fldChar w:fldCharType="end"/>
@@ -2678,7 +2678,7 @@
         <w:rPr>
           <w:u w:val="single"/>
         </w:rPr>
-        <w:t>Release 3.0.3</w:t>
+        <w:t>Release 3.0.4</w:t>
       </w:r>
     </w:p>
     <w:p>
@@ -2686,7 +2686,7 @@
         <w:rPr>
           <w:i/>
         </w:rPr>
-        <w:t>Initial release on 5/31/2023, patched on 6/2/2023, 6/6/2023, 6/7/2023</w:t>
+        <w:t>Initial release on 5/31/2023, patched on 6/2/2023, 6/6/2023, 6/7/2023, 6/14/2023</w:t>
       </w:r>
     </w:p>
     <w:p>
@@ -3152,11 +3152,19 @@
           <w:rPr>
             <w:rStyle w:val="c13"/>
           </w:rPr>
-          <w:t>TOFDEV-780</w:t>
+          <w:t>TOFDEV-775</w:t>
         </w:r>
       </w:hyperlink>
       <w:r>
-        <w:t xml:space="preserve"> - Defect - Importing ImplementationGuide for the opened project does not persist changes</w:t>
+        <w:t xml:space="preserve"> - Defect - Example disappears from Example Page after editing</w:t>
+      </w:r>
+    </w:p>
+    <w:p>
+      <w:pPr>
+        <w:pStyle w:val="5"/>
+      </w:pPr>
+      <w:r>
+        <w:t>3.0.4</w:t>
       </w:r>
     </w:p>
     <w:p>
@@ -3171,11 +3179,49 @@
           <w:rPr>
             <w:rStyle w:val="c13"/>
           </w:rPr>
-          <w:t>TOFDEV-775</w:t>
+          <w:t>TOFDEV-780</w:t>
         </w:r>
       </w:hyperlink>
       <w:r>
-        <w:t xml:space="preserve"> - Defect - Example disappears from Example Page after editing</w:t>
+        <w:t xml:space="preserve"> - Defect - Importing ImplementationGuide for the opened project does not persist changes</w:t>
+      </w:r>
+    </w:p>
+    <w:p>
+      <w:pPr>
+        <w:numPr>
+          <w:ilvl w:val="0"/>
+          <w:numId w:val="3"/>
+        </w:numPr>
+      </w:pPr>
+      <w:hyperlink r:id="hrId21" target="_blank">
+        <w:r>
+          <w:rPr>
+            <w:rStyle w:val="c13"/>
+          </w:rPr>
+          <w:t>TOFDEV-735</w:t>
+        </w:r>
+      </w:hyperlink>
+      <w:r>
+        <w:t xml:space="preserve"> - Defect - Changing Structure Definitions Name from Profiles/Extentions doesn't change Structure Definitions Name in Resources</w:t>
+      </w:r>
+    </w:p>
+    <w:p>
+      <w:pPr>
+        <w:numPr>
+          <w:ilvl w:val="0"/>
+          <w:numId w:val="3"/>
+        </w:numPr>
+      </w:pPr>
+      <w:hyperlink r:id="hrId22" target="_blank">
+        <w:r>
+          <w:rPr>
+            <w:rStyle w:val="c13"/>
+          </w:rPr>
+          <w:t>TOFDEV-790</w:t>
+        </w:r>
+      </w:hyperlink>
+      <w:r>
+        <w:t xml:space="preserve"> - Defect - Selects multiple checkboxes when selecting resource from Select a resource section</w:t>
       </w:r>
       <w:r/>
       <w:r/>
@@ -4020,7 +4066,7 @@
       <w:r>
         <w:t>Creating resources via a PUT with an ID (</w:t>
       </w:r>
-      <w:hyperlink r:id="hrId21" target="_blank" w:anchor="upsert">
+      <w:hyperlink r:id="hrId23" target="_blank" w:anchor="upsert">
         <w:r>
           <w:rPr>
             <w:rStyle w:val="c13"/>
@@ -4042,7 +4088,7 @@
       <w:r>
         <w:t xml:space="preserve">The </w:t>
       </w:r>
-      <w:hyperlink r:id="hrId22" target="_blank">
+      <w:hyperlink r:id="hrId24" target="_blank">
         <w:r>
           <w:rPr>
             <w:rStyle w:val="c13"/>
@@ -4061,7 +4107,7 @@
       <w:r>
         <w:t xml:space="preserve">The </w:t>
       </w:r>
-      <w:hyperlink r:id="hrId23" target="_blank">
+      <w:hyperlink r:id="hrId25" target="_blank">
         <w:r>
           <w:rPr>
             <w:rStyle w:val="c13"/>
@@ -4113,7 +4159,7 @@
       <w:r>
         <w:t xml:space="preserve"> </w:t>
       </w:r>
-      <w:hyperlink r:id="hrId24" target="_blank" w:anchor="has">
+      <w:hyperlink r:id="hrId26" target="_blank" w:anchor="has">
         <w:r>
           <w:rPr>
             <w:rStyle w:val="c13"/>
@@ -4135,7 +4181,7 @@
       <w:r>
         <w:t xml:space="preserve"> </w:t>
       </w:r>
-      <w:hyperlink r:id="hrId25" target="_blank" w:anchor="include">
+      <w:hyperlink r:id="hrId27" target="_blank" w:anchor="include">
         <w:r>
           <w:rPr>
             <w:rStyle w:val="c13"/>
@@ -4154,7 +4200,7 @@
           <w:numId w:val="6"/>
         </w:numPr>
       </w:pPr>
-      <w:hyperlink r:id="hrId26" target="_blank" w:anchor="patch">
+      <w:hyperlink r:id="hrId28" target="_blank" w:anchor="patch">
         <w:r>
           <w:rPr>
             <w:rStyle w:val="c13"/>
@@ -4282,7 +4328,7 @@
       <w:r>
         <w:t xml:space="preserve"> end-point in the API represents a "proxy" to the FHIR server(s) available within the ToF installation. The proxy endpoint supports GET, PUT, POST, DELETE requests for individual resources, as well as </w:t>
       </w:r>
-      <w:hyperlink r:id="hrId27" target="_blank" w:anchor="transaction">
+      <w:hyperlink r:id="hrId29" target="_blank" w:anchor="transaction">
         <w:r>
           <w:rPr>
             <w:rStyle w:val="c13"/>
@@ -4364,7 +4410,7 @@
         <w:t xml:space="preserve">ToF's REST API is documented using Swagger. The publicly available installation exposes custom API documentation at </w:t>
       </w:r>
       <w:r/>
-      <w:hyperlink r:id="hrId28" target="_blank">
+      <w:hyperlink r:id="hrId30" target="_blank">
         <w:r>
           <w:rPr>
             <w:rStyle w:val="c13"/>
@@ -5026,7 +5072,7 @@
         </w:rPr>
         <w:t xml:space="preserve">If this is your first time logging-in to Trifolia-on-FHIR (ToF), you must create a profile (represented by a FHIR </w:t>
       </w:r>
-      <w:hyperlink r:id="hrId29" target="_blank">
+      <w:hyperlink r:id="hrId31" target="_blank">
         <w:r>
           <w:rPr>
             <w:rStyle w:val="c13"/>
@@ -6780,7 +6826,7 @@
       <w:r>
         <w:t xml:space="preserve"> then all profiles (StructureDefinition resources) within the Implementation Guide must have URLs that start with </w:t>
       </w:r>
-      <w:hyperlink r:id="hrId30">
+      <w:hyperlink r:id="hrId32">
         <w:r>
           <w:rPr>
             <w:rStyle w:val="c13"/>
@@ -7771,7 +7817,7 @@
       <w:r>
         <w:t xml:space="preserve">The "Edit Implementation Guide" screen has functionality to generate a JIRA Spec file that is required by the HL7 ballot process. You can read more information on the purpose of the JIRA Spec file </w:t>
       </w:r>
-      <w:hyperlink r:id="hrId31" target="_blank">
+      <w:hyperlink r:id="hrId33" target="_blank">
         <w:r>
           <w:rPr>
             <w:rStyle w:val="c13"/>
@@ -7979,7 +8025,7 @@
         </w:rPr>
         <w:t xml:space="preserve">The StructureDefinition resource describes a structure - a set of data element definitions, and their associated rules of usage. These structure definitions are used to describe both the content defined in the FHIR specification itself - Resources, data types, the underlying infrastructural types, and also are used to describe how these structures are used in implementations. This allows the definitions of the structures to be shared and published through repositories of structure definitions, compared with each other, and used as the basis for code, report and UI generation.  For more information on Structure Definitions, see </w:t>
       </w:r>
-      <w:hyperlink r:id="hrId32">
+      <w:hyperlink r:id="hrId34">
         <w:r>
           <w:rPr>
             <w:rStyle w:val="c13"/>
@@ -8119,7 +8165,7 @@
         </w:rPr>
         <w:t xml:space="preserve">Note that because of the nature of the healthcare ecosystem, there may be multiple overlapping sets of adaptations - by healthcare domain, by country, by institution, and/or by vendor/implementation.  For more information on FHIR Profiles, please visit </w:t>
       </w:r>
-      <w:hyperlink r:id="hrId33">
+      <w:hyperlink r:id="hrId35">
         <w:r>
           <w:rPr>
             <w:rStyle w:val="c13"/>
@@ -8389,7 +8435,7 @@
       <w:r>
         <w:t xml:space="preserve">Every extension in a resource refers directly to its definition, which is made available as a </w:t>
       </w:r>
-      <w:hyperlink r:id="hrId34">
+      <w:hyperlink r:id="hrId36">
         <w:r>
           <w:rPr>
             <w:rStyle w:val="c13"/>
@@ -8401,7 +8447,7 @@
       <w:r>
         <w:t xml:space="preserve">. A resource can be </w:t>
       </w:r>
-      <w:hyperlink r:id="hrId35">
+      <w:hyperlink r:id="hrId37">
         <w:r>
           <w:rPr>
             <w:rStyle w:val="c13"/>
@@ -8424,7 +8470,7 @@
       <w:r>
         <w:t xml:space="preserve">For more information on creating/incorporating extensions into existing resources, please visit the “Defining Extensions” page at </w:t>
       </w:r>
-      <w:hyperlink r:id="hrId36">
+      <w:hyperlink r:id="hrId38">
         <w:r>
           <w:rPr>
             <w:rStyle w:val="c13"/>
@@ -8460,7 +8506,7 @@
           <w:shd w:val="clear" w:color="auto" w:fill="F8F8F8"/>
         </w:rPr>
       </w:pPr>
-      <w:hyperlink r:id="hrId37">
+      <w:hyperlink r:id="hrId39">
         <w:r>
           <w:rPr>
             <w:rStyle w:val="c13"/>
@@ -9143,7 +9189,7 @@
           <w:numId w:val="38"/>
         </w:numPr>
       </w:pPr>
-      <w:hyperlink r:id="hrId38">
+      <w:hyperlink r:id="hrId40">
         <w:r>
           <w:rPr>
             <w:rStyle w:val="c13"/>
@@ -9201,7 +9247,7 @@
           <w:numId w:val="39"/>
         </w:numPr>
       </w:pPr>
-      <w:hyperlink r:id="hrId39" w:anchor="primitive">
+      <w:hyperlink r:id="hrId41" w:anchor="primitive">
         <w:r>
           <w:rPr>
             <w:rStyle w:val="c13"/>
@@ -9226,7 +9272,7 @@
           <w:numId w:val="39"/>
         </w:numPr>
       </w:pPr>
-      <w:hyperlink r:id="hrId40" w:anchor="complex">
+      <w:hyperlink r:id="hrId42" w:anchor="complex">
         <w:r>
           <w:rPr>
             <w:rStyle w:val="c13"/>
@@ -9251,7 +9297,7 @@
           <w:numId w:val="39"/>
         </w:numPr>
       </w:pPr>
-      <w:hyperlink r:id="hrId41">
+      <w:hyperlink r:id="hrId43">
         <w:r>
           <w:rPr>
             <w:rStyle w:val="c13"/>
@@ -9267,7 +9313,7 @@
         </w:rPr>
         <w:t xml:space="preserve">, A specialization that adds modifierExtension, which is the super-type of all the element types defined in resource definitions (e.g. </w:t>
       </w:r>
-      <w:hyperlink r:id="hrId42" w:anchor="resource">
+      <w:hyperlink r:id="hrId44" w:anchor="resource">
         <w:r>
           <w:rPr>
             <w:rStyle w:val="c13"/>
@@ -9294,7 +9340,7 @@
         </w:rPr>
         <w:t xml:space="preserve">Note that resources themselves all specialize the base type </w:t>
       </w:r>
-      <w:hyperlink r:id="hrId43">
+      <w:hyperlink r:id="hrId45">
         <w:r>
           <w:rPr>
             <w:rStyle w:val="c13"/>
@@ -9310,7 +9356,7 @@
         </w:rPr>
         <w:t xml:space="preserve">. For more information on the backbone element, visit </w:t>
       </w:r>
-      <w:hyperlink r:id="hrId44">
+      <w:hyperlink r:id="hrId46">
         <w:r>
           <w:rPr>
             <w:rStyle w:val="c13"/>
@@ -9640,7 +9686,7 @@
         </w:rPr>
         <w:t xml:space="preserve">The HL7 IG Publisher tool is developed by HL7 and is not part of Trifolia-on-FHIR (ToF). Questions related to the execution of the HL7 IG Publisher should be directed to </w:t>
       </w:r>
-      <w:hyperlink r:id="hrId45" target="_blank">
+      <w:hyperlink r:id="hrId47" target="_blank">
         <w:r>
           <w:rPr>
             <w:rStyle w:val="c13"/>
@@ -10443,7 +10489,7 @@
         </w:rPr>
         <w:t xml:space="preserve">For other pre-publishing errors, go to </w:t>
       </w:r>
-      <w:hyperlink r:id="hrId46" target="_blank">
+      <w:hyperlink r:id="hrId48" target="_blank">
         <w:r>
           <w:rPr>
             <w:rStyle w:val="c13"/>
@@ -11585,7 +11631,7 @@
         </w:rPr>
         <w:t xml:space="preserve">In the </w:t>
       </w:r>
-      <w:hyperlink r:id="hrId47">
+      <w:hyperlink r:id="hrId49">
         <w:r>
           <w:rPr>
             <w:rStyle w:val="c13"/>
@@ -12013,7 +12059,7 @@
         </w:rPr>
         <w:t xml:space="preserve">In the </w:t>
       </w:r>
-      <w:hyperlink r:id="hrId48">
+      <w:hyperlink r:id="hrId50">
         <w:r>
           <w:rPr>
             <w:rStyle w:val="c13"/>
@@ -13574,7 +13620,7 @@
       <w:r>
         <w:t xml:space="preserve">HTML exports produce a package (ZIP file) for use with the FHIR </w:t>
       </w:r>
-      <w:hyperlink r:id="hrId49" target="_blank">
+      <w:hyperlink r:id="hrId51" target="_blank">
         <w:r>
           <w:rPr>
             <w:rStyle w:val="c13"/>
@@ -13607,7 +13653,7 @@
       <w:r>
         <w:t xml:space="preserve">Bundle exports produce a single download (pretty quickly) as a single XML file. This XML file is a FHIR </w:t>
       </w:r>
-      <w:hyperlink r:id="hrId50" target="_blank">
+      <w:hyperlink r:id="hrId52" target="_blank">
         <w:r>
           <w:rPr>
             <w:rStyle w:val="c13"/>
@@ -13964,7 +14010,7 @@
       <w:r>
         <w:t xml:space="preserve">ID - This is the ID of the value set. This value in this column is repeated for each code/row. The value must be formatted as a </w:t>
       </w:r>
-      <w:hyperlink r:id="hrId51" target="_blank" w:anchor="id">
+      <w:hyperlink r:id="hrId53" target="_blank" w:anchor="id">
         <w:r>
           <w:rPr>
             <w:rStyle w:val="c13"/>
@@ -14345,7 +14391,7 @@
       <w:r>
         <w:t xml:space="preserve">When publishing an implementation guide from the "Publish" screen, the FHIR server's </w:t>
       </w:r>
-      <w:hyperlink r:id="hrId52" target="_blank">
+      <w:hyperlink r:id="hrId54" target="_blank">
         <w:r>
           <w:rPr>
             <w:rStyle w:val="c13"/>
@@ -14353,7 +14399,7 @@
           <w:t>$validate operation</w:t>
         </w:r>
       </w:hyperlink>
-      <w:hyperlink r:id="hrId53" target="_blank">
+      <w:hyperlink r:id="hrId55" target="_blank">
         <w:r>
           <w:rPr>
             <w:rStyle w:val="c13"/>
@@ -15606,7 +15652,7 @@
         <w:sz w:val="18"/>
         <w:color w:val="969696"/>
       </w:rPr>
-      <w:t>38</w:t>
+      <w:t>39</w:t>
     </w:r>
     <w:r>
       <w:fldChar w:fldCharType="end"/>
@@ -15632,7 +15678,7 @@
         <w:sz w:val="18"/>
         <w:color w:val="969696"/>
       </w:rPr>
-      <w:t>37</w:t>
+      <w:t>38</w:t>
     </w:r>
     <w:r>
       <w:fldChar w:fldCharType="end"/>

</xml_diff>

<commit_message>
Updating what's new help docs for patch
</commit_message>
<xml_diff>
--- a/apps/client/src/help/Trifolia-on-FHIR.docx
+++ b/apps/client/src/help/Trifolia-on-FHIR.docx
@@ -322,7 +322,7 @@
             <w:sz w:val="24"/>
             <w:color w:val="000000"/>
           </w:rPr>
-          <w:t>7</w:t>
+          <w:t>8</w:t>
         </w:r>
         <w:r>
           <w:fldChar w:fldCharType="end"/>
@@ -432,7 +432,7 @@
             <w:sz w:val="24"/>
             <w:color w:val="000000"/>
           </w:rPr>
-          <w:t>8</w:t>
+          <w:t>9</w:t>
         </w:r>
         <w:r>
           <w:fldChar w:fldCharType="end"/>
@@ -1526,7 +1526,7 @@
             <w:sz w:val="24"/>
             <w:color w:val="000000"/>
           </w:rPr>
-          <w:t>28</w:t>
+          <w:t>29</w:t>
         </w:r>
         <w:r>
           <w:fldChar w:fldCharType="end"/>
@@ -2020,7 +2020,7 @@
             <w:sz w:val="24"/>
             <w:color w:val="000000"/>
           </w:rPr>
-          <w:t>35</w:t>
+          <w:t>36</w:t>
         </w:r>
         <w:r>
           <w:fldChar w:fldCharType="end"/>
@@ -2820,409 +2820,1038 @@
         <w:t>Development Log</w:t>
       </w:r>
     </w:p>
-    <w:p>
-      <w:pPr>
-        <w:pStyle w:val="5"/>
-      </w:pPr>
-      <w:r>
-        <w:t>3.0.0</w:t>
-      </w:r>
-    </w:p>
-    <w:p>
-      <w:pPr>
-        <w:numPr>
-          <w:ilvl w:val="0"/>
-          <w:numId w:val="3"/>
-        </w:numPr>
-      </w:pPr>
-      <w:hyperlink r:id="hrId5" target="_blank">
-        <w:r>
-          <w:rPr>
-            <w:rStyle w:val="c13"/>
-          </w:rPr>
-          <w:t>TOFDEV-644</w:t>
-        </w:r>
-      </w:hyperlink>
-      <w:r>
-        <w:t xml:space="preserve"> - Story - Replace FHIR server(s) persistence with MongoDB</w:t>
-      </w:r>
-    </w:p>
-    <w:p>
-      <w:pPr>
-        <w:numPr>
-          <w:ilvl w:val="1"/>
-          <w:numId w:val="3"/>
-        </w:numPr>
-      </w:pPr>
-      <w:r>
-        <w:t>Including 35 sub-tasks that are related to this effort</w:t>
-      </w:r>
-    </w:p>
-    <w:p>
-      <w:pPr>
-        <w:numPr>
-          <w:ilvl w:val="0"/>
-          <w:numId w:val="3"/>
-        </w:numPr>
-      </w:pPr>
-      <w:hyperlink r:id="hrId6" target="_blank">
-        <w:r>
-          <w:rPr>
-            <w:rStyle w:val="c13"/>
-          </w:rPr>
-          <w:t>TOFDEV-668</w:t>
-        </w:r>
-      </w:hyperlink>
-      <w:r>
-        <w:t xml:space="preserve"> - Story - Support for importing CDA examples</w:t>
-      </w:r>
-    </w:p>
-    <w:p>
-      <w:pPr>
-        <w:numPr>
-          <w:ilvl w:val="1"/>
-          <w:numId w:val="3"/>
-        </w:numPr>
-      </w:pPr>
-      <w:r>
-        <w:t>Including 1 sub-task related to this effort</w:t>
-      </w:r>
-    </w:p>
-    <w:p>
-      <w:pPr>
-        <w:numPr>
-          <w:ilvl w:val="0"/>
-          <w:numId w:val="3"/>
-        </w:numPr>
-      </w:pPr>
-      <w:hyperlink r:id="hrId7" target="_blank">
-        <w:r>
-          <w:rPr>
-            <w:rStyle w:val="c13"/>
-          </w:rPr>
-          <w:t>TOFDEV-634</w:t>
-        </w:r>
-      </w:hyperlink>
-      <w:r>
-        <w:t xml:space="preserve"> - Defect - Adding a Must Support to a previously unconstrained element causes it to be added out of order in the XML/JSON/Raw</w:t>
-      </w:r>
-    </w:p>
-    <w:p>
-      <w:pPr>
-        <w:numPr>
-          <w:ilvl w:val="0"/>
-          <w:numId w:val="3"/>
-        </w:numPr>
-      </w:pPr>
-      <w:hyperlink r:id="hrId8" target="_blank">
-        <w:r>
-          <w:rPr>
-            <w:rStyle w:val="c13"/>
-          </w:rPr>
-          <w:t>TOFDEV-714</w:t>
-        </w:r>
-      </w:hyperlink>
-      <w:r>
-        <w:t xml:space="preserve"> - Defect - Package ID field allows spaces during initial auto-generation and errors out on Edit IG page</w:t>
-      </w:r>
-    </w:p>
-    <w:p>
-      <w:pPr>
-        <w:pStyle w:val="5"/>
-      </w:pPr>
-      <w:r>
-        <w:t>3.0.1</w:t>
-      </w:r>
-    </w:p>
-    <w:p>
-      <w:pPr>
-        <w:numPr>
-          <w:ilvl w:val="0"/>
-          <w:numId w:val="3"/>
-        </w:numPr>
-      </w:pPr>
-      <w:hyperlink r:id="hrId9" target="_blank">
-        <w:r>
-          <w:rPr>
-            <w:rStyle w:val="c13"/>
-          </w:rPr>
-          <w:t>TOFDEV-734</w:t>
-        </w:r>
-      </w:hyperlink>
-      <w:r>
-        <w:t xml:space="preserve"> - Improvement - Consistently per-populate base URL, FHIR version and validating required fields across several resource pages (StructureDefinition, CodeSystem, ValueSet, etc.)</w:t>
-      </w:r>
-    </w:p>
-    <w:p>
-      <w:pPr>
-        <w:numPr>
-          <w:ilvl w:val="0"/>
-          <w:numId w:val="3"/>
-        </w:numPr>
-      </w:pPr>
-      <w:hyperlink r:id="hrId10" target="_blank">
-        <w:r>
-          <w:rPr>
-            <w:rStyle w:val="c13"/>
-          </w:rPr>
-          <w:t>TOFDEV-731</w:t>
-        </w:r>
-      </w:hyperlink>
-      <w:r>
-        <w:t xml:space="preserve"> - Improvement - FHIR version of every new StructureDefinition should be pre-populated with FHIR version # of IG</w:t>
-      </w:r>
-    </w:p>
-    <w:p>
-      <w:pPr>
-        <w:numPr>
-          <w:ilvl w:val="0"/>
-          <w:numId w:val="3"/>
-        </w:numPr>
-      </w:pPr>
-      <w:hyperlink r:id="hrId11" target="_blank">
-        <w:r>
-          <w:rPr>
-            <w:rStyle w:val="c13"/>
-          </w:rPr>
-          <w:t>TOFDEV-751</w:t>
-        </w:r>
-      </w:hyperlink>
-      <w:r>
-        <w:t xml:space="preserve"> - Defect - Element Definition editor window doesn't show options for narratives anymore</w:t>
-      </w:r>
-    </w:p>
-    <w:p>
-      <w:pPr>
-        <w:numPr>
-          <w:ilvl w:val="0"/>
-          <w:numId w:val="3"/>
-        </w:numPr>
-      </w:pPr>
-      <w:hyperlink r:id="hrId12" target="_blank">
-        <w:r>
-          <w:rPr>
-            <w:rStyle w:val="c13"/>
-          </w:rPr>
-          <w:t>TOFDEV-750</w:t>
-        </w:r>
-      </w:hyperlink>
-      <w:r>
-        <w:t xml:space="preserve"> - Defect - Re-add support for importing Bundle resources</w:t>
-      </w:r>
-    </w:p>
-    <w:p>
-      <w:pPr>
-        <w:numPr>
-          <w:ilvl w:val="0"/>
-          <w:numId w:val="3"/>
-        </w:numPr>
-      </w:pPr>
-      <w:hyperlink r:id="hrId13" target="_blank">
-        <w:r>
-          <w:rPr>
-            <w:rStyle w:val="c13"/>
-          </w:rPr>
-          <w:t>TOFDEV-724</w:t>
-        </w:r>
-      </w:hyperlink>
-      <w:r>
-        <w:t xml:space="preserve"> - Defect - Capability Statement auto-populated date needs to be in correct format</w:t>
-      </w:r>
-    </w:p>
-    <w:p>
-      <w:pPr>
-        <w:pStyle w:val="5"/>
-      </w:pPr>
-      <w:r>
-        <w:t>3.0.2</w:t>
-      </w:r>
-    </w:p>
-    <w:p>
-      <w:pPr>
-        <w:numPr>
-          <w:ilvl w:val="0"/>
-          <w:numId w:val="3"/>
-        </w:numPr>
-      </w:pPr>
-      <w:hyperlink r:id="hrId14" target="_blank">
-        <w:r>
-          <w:rPr>
-            <w:rStyle w:val="c13"/>
-          </w:rPr>
-          <w:t>TOFDEV-768</w:t>
-        </w:r>
-      </w:hyperlink>
-      <w:r>
-        <w:t xml:space="preserve"> - Defect - Searching for a Value Set doesn't do anything</w:t>
-      </w:r>
-    </w:p>
-    <w:p>
-      <w:pPr>
-        <w:numPr>
-          <w:ilvl w:val="0"/>
-          <w:numId w:val="3"/>
-        </w:numPr>
-      </w:pPr>
-      <w:hyperlink r:id="hrId15" target="_blank">
-        <w:r>
-          <w:rPr>
-            <w:rStyle w:val="c13"/>
-          </w:rPr>
-          <w:t>TOFDEV-769</w:t>
-        </w:r>
-      </w:hyperlink>
-      <w:r>
-        <w:t xml:space="preserve"> - Defect - Getting error Error parsing JSON when publishing</w:t>
-      </w:r>
-    </w:p>
-    <w:p>
-      <w:pPr>
-        <w:numPr>
-          <w:ilvl w:val="0"/>
-          <w:numId w:val="3"/>
-        </w:numPr>
-      </w:pPr>
-      <w:hyperlink r:id="hrId16" target="_blank">
-        <w:r>
-          <w:rPr>
-            <w:rStyle w:val="c13"/>
-          </w:rPr>
-          <w:t>TOFDEV-773</w:t>
-        </w:r>
-      </w:hyperlink>
-      <w:r>
-        <w:t xml:space="preserve"> - Defect - Missing part of URL for some resources</w:t>
-      </w:r>
-    </w:p>
-    <w:p>
-      <w:pPr>
-        <w:numPr>
-          <w:ilvl w:val="0"/>
-          <w:numId w:val="3"/>
-        </w:numPr>
-      </w:pPr>
-      <w:hyperlink r:id="hrId17" target="_blank">
-        <w:r>
-          <w:rPr>
-            <w:rStyle w:val="c13"/>
-          </w:rPr>
-          <w:t>TOFDEV-774</w:t>
-        </w:r>
-      </w:hyperlink>
-      <w:r>
-        <w:t xml:space="preserve"> - Defect - Getting wrong file extension downloading Examples</w:t>
-      </w:r>
-    </w:p>
-    <w:p>
-      <w:pPr>
-        <w:pStyle w:val="5"/>
-      </w:pPr>
-      <w:r>
-        <w:t>3.0.3</w:t>
-      </w:r>
-    </w:p>
-    <w:p>
-      <w:pPr>
-        <w:numPr>
-          <w:ilvl w:val="0"/>
-          <w:numId w:val="3"/>
-        </w:numPr>
-      </w:pPr>
-      <w:hyperlink r:id="hrId18" target="_blank">
-        <w:r>
-          <w:rPr>
-            <w:rStyle w:val="c13"/>
-          </w:rPr>
-          <w:t>TOFDEV-779</w:t>
-        </w:r>
-      </w:hyperlink>
-      <w:r>
-        <w:t xml:space="preserve"> - Defect - Changes to a page's content are lost under certain circumstances</w:t>
-      </w:r>
-    </w:p>
-    <w:p>
-      <w:pPr>
-        <w:numPr>
-          <w:ilvl w:val="0"/>
-          <w:numId w:val="3"/>
-        </w:numPr>
-      </w:pPr>
-      <w:hyperlink r:id="hrId19" target="_blank">
-        <w:r>
-          <w:rPr>
-            <w:rStyle w:val="c13"/>
-          </w:rPr>
-          <w:t>TOFDEV-775</w:t>
-        </w:r>
-      </w:hyperlink>
-      <w:r>
-        <w:t xml:space="preserve"> - Defect - Example disappears from Example Page after editing</w:t>
-      </w:r>
-    </w:p>
-    <w:p>
-      <w:pPr>
-        <w:pStyle w:val="5"/>
-      </w:pPr>
-      <w:r>
-        <w:t>3.0.4</w:t>
-      </w:r>
-    </w:p>
-    <w:p>
-      <w:pPr>
-        <w:numPr>
-          <w:ilvl w:val="0"/>
-          <w:numId w:val="3"/>
-        </w:numPr>
-      </w:pPr>
-      <w:hyperlink r:id="hrId20" target="_blank">
-        <w:r>
-          <w:rPr>
-            <w:rStyle w:val="c13"/>
-          </w:rPr>
-          <w:t>TOFDEV-780</w:t>
-        </w:r>
-      </w:hyperlink>
-      <w:r>
-        <w:t xml:space="preserve"> - Defect - Importing ImplementationGuide for the opened project does not persist changes</w:t>
-      </w:r>
-    </w:p>
-    <w:p>
-      <w:pPr>
-        <w:numPr>
-          <w:ilvl w:val="0"/>
-          <w:numId w:val="3"/>
-        </w:numPr>
-      </w:pPr>
-      <w:hyperlink r:id="hrId21" target="_blank">
-        <w:r>
-          <w:rPr>
-            <w:rStyle w:val="c13"/>
-          </w:rPr>
-          <w:t>TOFDEV-735</w:t>
-        </w:r>
-      </w:hyperlink>
-      <w:r>
-        <w:t xml:space="preserve"> - Defect - Changing Structure Definitions Name from Profiles/Extentions doesn't change Structure Definitions Name in Resources</w:t>
-      </w:r>
-    </w:p>
-    <w:p>
-      <w:pPr>
-        <w:numPr>
-          <w:ilvl w:val="0"/>
-          <w:numId w:val="3"/>
-        </w:numPr>
-      </w:pPr>
-      <w:hyperlink r:id="hrId22" target="_blank">
-        <w:r>
-          <w:rPr>
-            <w:rStyle w:val="c13"/>
-          </w:rPr>
-          <w:t>TOFDEV-790</w:t>
-        </w:r>
-      </w:hyperlink>
-      <w:r>
-        <w:t xml:space="preserve"> - Defect - Selects multiple checkboxes when selecting resource from Select a resource section</w:t>
-      </w:r>
+    <w:tbl>
+      <w:tblPr>
+        <w:tblW w:w="5000" w:type="pct"/>
+        <w:tblLayout w:type="fixed"/>
+        <w:tblBorders>
+          <w:left w:val="single" w:sz="6" w:color="auto"/>
+          <w:top w:val="single" w:sz="6" w:color="auto"/>
+          <w:right w:val="single" w:sz="6" w:color="auto"/>
+          <w:bottom w:val="single" w:sz="6" w:color="auto"/>
+          <w:insideH w:val="single" w:sz="6" w:color="auto"/>
+          <w:insideV w:val="single" w:sz="6" w:color="auto"/>
+        </w:tblBorders>
+        <w:tblCellMar>
+          <w:top w:w="15" w:type="dxa"/>
+          <w:left w:w="15" w:type="dxa"/>
+          <w:bottom w:w="15" w:type="dxa"/>
+          <w:right w:w="15" w:type="dxa"/>
+        </w:tblCellMar>
+        <w:tblCellSpacing w:w="15" w:type="dxa"/>
+      </w:tblPr>
+      <w:tblGrid>
+        <w:gridCol w:w="885"/>
+        <w:gridCol w:w="825"/>
+        <w:gridCol w:w="6885"/>
+        <w:gridCol w:w="735"/>
+      </w:tblGrid>
+      <w:tr>
+        <w:tc>
+          <w:tcPr>
+            <w:tcW w:w="840" w:type="dxa"/>
+          </w:tcPr>
+          <w:p>
+            <w:r>
+              <w:rPr>
+                <w:b/>
+              </w:rPr>
+              <w:t>Issue</w:t>
+            </w:r>
+          </w:p>
+        </w:tc>
+        <w:tc>
+          <w:tcPr>
+            <w:tcW w:w="795" w:type="dxa"/>
+          </w:tcPr>
+          <w:p>
+            <w:r>
+              <w:rPr>
+                <w:b/>
+              </w:rPr>
+              <w:t>Type</w:t>
+            </w:r>
+          </w:p>
+        </w:tc>
+        <w:tc>
+          <w:tcPr>
+            <w:tcW w:w="6855" w:type="dxa"/>
+          </w:tcPr>
+          <w:p>
+            <w:r>
+              <w:rPr>
+                <w:b/>
+              </w:rPr>
+              <w:t>Description</w:t>
+            </w:r>
+          </w:p>
+        </w:tc>
+        <w:tc>
+          <w:tcPr>
+            <w:tcW w:w="690" w:type="dxa"/>
+          </w:tcPr>
+          <w:p>
+            <w:r>
+              <w:rPr>
+                <w:b/>
+              </w:rPr>
+              <w:t>Version</w:t>
+            </w:r>
+          </w:p>
+        </w:tc>
+      </w:tr>
+      <w:tr>
+        <w:tc>
+          <w:tcPr>
+            <w:tcW w:w="840" w:type="dxa"/>
+          </w:tcPr>
+          <w:p>
+            <w:hyperlink r:id="hrId5" target="_blank">
+              <w:r>
+                <w:rPr>
+                  <w:rStyle w:val="c13"/>
+                </w:rPr>
+                <w:t>TOFDEV-644</w:t>
+              </w:r>
+            </w:hyperlink>
+          </w:p>
+        </w:tc>
+        <w:tc>
+          <w:tcPr>
+            <w:tcW w:w="795" w:type="dxa"/>
+          </w:tcPr>
+          <w:p>
+            <w:r>
+              <w:t>Story</w:t>
+            </w:r>
+          </w:p>
+        </w:tc>
+        <w:tc>
+          <w:tcPr>
+            <w:tcW w:w="6855" w:type="dxa"/>
+          </w:tcPr>
+          <w:p>
+            <w:r>
+              <w:t>Replace FHIR server(s) persistence with MongoDB</w:t>
+            </w:r>
+          </w:p>
+          <w:p>
+            <w:r>
+              <w:t>(including 35 sub-tasks)</w:t>
+            </w:r>
+          </w:p>
+        </w:tc>
+        <w:tc>
+          <w:tcPr>
+            <w:tcW w:w="690" w:type="dxa"/>
+          </w:tcPr>
+          <w:p>
+            <w:r>
+              <w:t>3.0.0</w:t>
+            </w:r>
+          </w:p>
+        </w:tc>
+      </w:tr>
+      <w:tr>
+        <w:tc>
+          <w:tcPr>
+            <w:tcW w:w="840" w:type="dxa"/>
+          </w:tcPr>
+          <w:p>
+            <w:hyperlink r:id="hrId6" target="_blank">
+              <w:r>
+                <w:rPr>
+                  <w:rStyle w:val="c13"/>
+                </w:rPr>
+                <w:t>TOFDEV-668</w:t>
+              </w:r>
+            </w:hyperlink>
+          </w:p>
+        </w:tc>
+        <w:tc>
+          <w:tcPr>
+            <w:tcW w:w="795" w:type="dxa"/>
+          </w:tcPr>
+          <w:p>
+            <w:r>
+              <w:t>Story</w:t>
+            </w:r>
+          </w:p>
+        </w:tc>
+        <w:tc>
+          <w:tcPr>
+            <w:tcW w:w="6855" w:type="dxa"/>
+          </w:tcPr>
+          <w:p>
+            <w:r>
+              <w:t>Support for importing CDA examples</w:t>
+            </w:r>
+          </w:p>
+          <w:p>
+            <w:r>
+              <w:t>(including 1 sub-task)</w:t>
+            </w:r>
+          </w:p>
+        </w:tc>
+        <w:tc>
+          <w:tcPr>
+            <w:tcW w:w="690" w:type="dxa"/>
+          </w:tcPr>
+          <w:p>
+            <w:r>
+              <w:t>3.0.0</w:t>
+            </w:r>
+          </w:p>
+        </w:tc>
+      </w:tr>
+      <w:tr>
+        <w:tc>
+          <w:tcPr>
+            <w:tcW w:w="840" w:type="dxa"/>
+          </w:tcPr>
+          <w:p>
+            <w:hyperlink r:id="hrId7" target="_blank">
+              <w:r>
+                <w:rPr>
+                  <w:rStyle w:val="c13"/>
+                </w:rPr>
+                <w:t>TOFDEV-634</w:t>
+              </w:r>
+            </w:hyperlink>
+          </w:p>
+        </w:tc>
+        <w:tc>
+          <w:tcPr>
+            <w:tcW w:w="795" w:type="dxa"/>
+          </w:tcPr>
+          <w:p>
+            <w:r>
+              <w:t>Defect</w:t>
+            </w:r>
+          </w:p>
+        </w:tc>
+        <w:tc>
+          <w:tcPr>
+            <w:tcW w:w="6855" w:type="dxa"/>
+          </w:tcPr>
+          <w:p>
+            <w:r>
+              <w:t>Adding a Must Support to a previously unconstrained element causes it to be added out of order in the XML/JSON/Raw</w:t>
+            </w:r>
+          </w:p>
+        </w:tc>
+        <w:tc>
+          <w:tcPr>
+            <w:tcW w:w="690" w:type="dxa"/>
+          </w:tcPr>
+          <w:p>
+            <w:r>
+              <w:t>3.0.0</w:t>
+            </w:r>
+          </w:p>
+        </w:tc>
+      </w:tr>
+      <w:tr>
+        <w:tc>
+          <w:tcPr>
+            <w:tcW w:w="840" w:type="dxa"/>
+          </w:tcPr>
+          <w:p>
+            <w:hyperlink r:id="hrId8" target="_blank">
+              <w:r>
+                <w:rPr>
+                  <w:rStyle w:val="c13"/>
+                </w:rPr>
+                <w:t>TOFDEV-714</w:t>
+              </w:r>
+            </w:hyperlink>
+          </w:p>
+        </w:tc>
+        <w:tc>
+          <w:tcPr>
+            <w:tcW w:w="795" w:type="dxa"/>
+          </w:tcPr>
+          <w:p>
+            <w:r>
+              <w:t>Defect</w:t>
+            </w:r>
+          </w:p>
+        </w:tc>
+        <w:tc>
+          <w:tcPr>
+            <w:tcW w:w="6855" w:type="dxa"/>
+          </w:tcPr>
+          <w:p>
+            <w:r>
+              <w:t>Package ID field allows spaces during initial auto-generation and errors out on Edit IG page</w:t>
+            </w:r>
+          </w:p>
+        </w:tc>
+        <w:tc>
+          <w:tcPr>
+            <w:tcW w:w="690" w:type="dxa"/>
+          </w:tcPr>
+          <w:p>
+            <w:r>
+              <w:t>3.0.0</w:t>
+            </w:r>
+          </w:p>
+        </w:tc>
+      </w:tr>
+      <w:tr>
+        <w:tc>
+          <w:tcPr>
+            <w:tcW w:w="840" w:type="dxa"/>
+          </w:tcPr>
+          <w:p>
+            <w:hyperlink r:id="hrId9" target="_blank">
+              <w:r>
+                <w:rPr>
+                  <w:rStyle w:val="c13"/>
+                </w:rPr>
+                <w:t>TOFDEV-734</w:t>
+              </w:r>
+            </w:hyperlink>
+          </w:p>
+        </w:tc>
+        <w:tc>
+          <w:tcPr>
+            <w:tcW w:w="795" w:type="dxa"/>
+          </w:tcPr>
+          <w:p>
+            <w:r>
+              <w:t>Improvement</w:t>
+            </w:r>
+          </w:p>
+        </w:tc>
+        <w:tc>
+          <w:tcPr>
+            <w:tcW w:w="6855" w:type="dxa"/>
+          </w:tcPr>
+          <w:p>
+            <w:r>
+              <w:t>Consistently per-populate base URL, FHIR version and validating required fields across several resource pages (StructureDefinition, CodeSystem, ValueSet, etc.)</w:t>
+            </w:r>
+          </w:p>
+        </w:tc>
+        <w:tc>
+          <w:tcPr>
+            <w:tcW w:w="690" w:type="dxa"/>
+          </w:tcPr>
+          <w:p>
+            <w:r>
+              <w:t>3.0.1</w:t>
+            </w:r>
+          </w:p>
+        </w:tc>
+      </w:tr>
+      <w:tr>
+        <w:tc>
+          <w:tcPr>
+            <w:tcW w:w="840" w:type="dxa"/>
+          </w:tcPr>
+          <w:p>
+            <w:hyperlink r:id="hrId10" target="_blank">
+              <w:r>
+                <w:rPr>
+                  <w:rStyle w:val="c13"/>
+                </w:rPr>
+                <w:t>TOFDEV-731</w:t>
+              </w:r>
+            </w:hyperlink>
+          </w:p>
+        </w:tc>
+        <w:tc>
+          <w:tcPr>
+            <w:tcW w:w="795" w:type="dxa"/>
+          </w:tcPr>
+          <w:p>
+            <w:r>
+              <w:t>Improvement</w:t>
+            </w:r>
+          </w:p>
+        </w:tc>
+        <w:tc>
+          <w:tcPr>
+            <w:tcW w:w="6855" w:type="dxa"/>
+          </w:tcPr>
+          <w:p>
+            <w:r>
+              <w:t>FHIR version of every new StructureDefinition should be pre-populated with FHIR version # of IG</w:t>
+            </w:r>
+          </w:p>
+        </w:tc>
+        <w:tc>
+          <w:tcPr>
+            <w:tcW w:w="690" w:type="dxa"/>
+          </w:tcPr>
+          <w:p>
+            <w:r>
+              <w:t>3.0.1</w:t>
+            </w:r>
+          </w:p>
+        </w:tc>
+      </w:tr>
+      <w:tr>
+        <w:tc>
+          <w:tcPr>
+            <w:tcW w:w="840" w:type="dxa"/>
+          </w:tcPr>
+          <w:p>
+            <w:hyperlink r:id="hrId11" target="_blank">
+              <w:r>
+                <w:rPr>
+                  <w:rStyle w:val="c13"/>
+                </w:rPr>
+                <w:t>TOFDEV-751</w:t>
+              </w:r>
+            </w:hyperlink>
+          </w:p>
+        </w:tc>
+        <w:tc>
+          <w:tcPr>
+            <w:tcW w:w="795" w:type="dxa"/>
+          </w:tcPr>
+          <w:p>
+            <w:r>
+              <w:t>Defect</w:t>
+            </w:r>
+          </w:p>
+        </w:tc>
+        <w:tc>
+          <w:tcPr>
+            <w:tcW w:w="6855" w:type="dxa"/>
+          </w:tcPr>
+          <w:p>
+            <w:r>
+              <w:t>Element Definition editor window doesn't show options for narratives anymore</w:t>
+            </w:r>
+          </w:p>
+        </w:tc>
+        <w:tc>
+          <w:tcPr>
+            <w:tcW w:w="690" w:type="dxa"/>
+          </w:tcPr>
+          <w:p>
+            <w:r>
+              <w:t>3.0.1</w:t>
+            </w:r>
+          </w:p>
+        </w:tc>
+      </w:tr>
+      <w:tr>
+        <w:tc>
+          <w:tcPr>
+            <w:tcW w:w="840" w:type="dxa"/>
+          </w:tcPr>
+          <w:p>
+            <w:hyperlink r:id="hrId12" target="_blank">
+              <w:r>
+                <w:rPr>
+                  <w:rStyle w:val="c13"/>
+                </w:rPr>
+                <w:t>TOFDEV-750</w:t>
+              </w:r>
+            </w:hyperlink>
+          </w:p>
+        </w:tc>
+        <w:tc>
+          <w:tcPr>
+            <w:tcW w:w="795" w:type="dxa"/>
+          </w:tcPr>
+          <w:p>
+            <w:r>
+              <w:t>Defect</w:t>
+            </w:r>
+          </w:p>
+        </w:tc>
+        <w:tc>
+          <w:tcPr>
+            <w:tcW w:w="6855" w:type="dxa"/>
+          </w:tcPr>
+          <w:p>
+            <w:r>
+              <w:t>Re-add support for importing Bundle resources</w:t>
+            </w:r>
+          </w:p>
+        </w:tc>
+        <w:tc>
+          <w:tcPr>
+            <w:tcW w:w="690" w:type="dxa"/>
+          </w:tcPr>
+          <w:p>
+            <w:r>
+              <w:t>3.0.1</w:t>
+            </w:r>
+          </w:p>
+        </w:tc>
+      </w:tr>
+      <w:tr>
+        <w:tc>
+          <w:tcPr>
+            <w:tcW w:w="840" w:type="dxa"/>
+          </w:tcPr>
+          <w:p>
+            <w:hyperlink r:id="hrId13" target="_blank">
+              <w:r>
+                <w:rPr>
+                  <w:rStyle w:val="c13"/>
+                </w:rPr>
+                <w:t>TOFDEV-724</w:t>
+              </w:r>
+            </w:hyperlink>
+          </w:p>
+        </w:tc>
+        <w:tc>
+          <w:tcPr>
+            <w:tcW w:w="795" w:type="dxa"/>
+          </w:tcPr>
+          <w:p>
+            <w:r>
+              <w:t>Defect</w:t>
+            </w:r>
+          </w:p>
+        </w:tc>
+        <w:tc>
+          <w:tcPr>
+            <w:tcW w:w="6855" w:type="dxa"/>
+          </w:tcPr>
+          <w:p>
+            <w:r>
+              <w:t>Capability Statement auto-populated date needs to be in correct format</w:t>
+            </w:r>
+          </w:p>
+        </w:tc>
+        <w:tc>
+          <w:tcPr>
+            <w:tcW w:w="690" w:type="dxa"/>
+          </w:tcPr>
+          <w:p>
+            <w:r>
+              <w:t>3.0.1</w:t>
+            </w:r>
+          </w:p>
+        </w:tc>
+      </w:tr>
+      <w:tr>
+        <w:tc>
+          <w:tcPr>
+            <w:tcW w:w="840" w:type="dxa"/>
+          </w:tcPr>
+          <w:p>
+            <w:hyperlink r:id="hrId14" target="_blank">
+              <w:r>
+                <w:rPr>
+                  <w:rStyle w:val="c13"/>
+                </w:rPr>
+                <w:t>TOFDEV-768</w:t>
+              </w:r>
+            </w:hyperlink>
+          </w:p>
+        </w:tc>
+        <w:tc>
+          <w:tcPr>
+            <w:tcW w:w="795" w:type="dxa"/>
+          </w:tcPr>
+          <w:p>
+            <w:r>
+              <w:t>Defect</w:t>
+            </w:r>
+          </w:p>
+        </w:tc>
+        <w:tc>
+          <w:tcPr>
+            <w:tcW w:w="6855" w:type="dxa"/>
+          </w:tcPr>
+          <w:p>
+            <w:r>
+              <w:t>Searching for a Value Set doesn't do anything</w:t>
+            </w:r>
+          </w:p>
+        </w:tc>
+        <w:tc>
+          <w:tcPr>
+            <w:tcW w:w="690" w:type="dxa"/>
+          </w:tcPr>
+          <w:p>
+            <w:r>
+              <w:t>3.0.2</w:t>
+            </w:r>
+          </w:p>
+        </w:tc>
+      </w:tr>
+      <w:tr>
+        <w:tc>
+          <w:tcPr>
+            <w:tcW w:w="840" w:type="dxa"/>
+          </w:tcPr>
+          <w:p>
+            <w:hyperlink r:id="hrId15" target="_blank">
+              <w:r>
+                <w:rPr>
+                  <w:rStyle w:val="c13"/>
+                </w:rPr>
+                <w:t>TOFDEV-769</w:t>
+              </w:r>
+            </w:hyperlink>
+          </w:p>
+        </w:tc>
+        <w:tc>
+          <w:tcPr>
+            <w:tcW w:w="795" w:type="dxa"/>
+          </w:tcPr>
+          <w:p>
+            <w:r>
+              <w:t>Defect</w:t>
+            </w:r>
+          </w:p>
+        </w:tc>
+        <w:tc>
+          <w:tcPr>
+            <w:tcW w:w="6855" w:type="dxa"/>
+          </w:tcPr>
+          <w:p>
+            <w:r>
+              <w:t>Getting error Error parsing JSON when publishing</w:t>
+            </w:r>
+          </w:p>
+        </w:tc>
+        <w:tc>
+          <w:tcPr>
+            <w:tcW w:w="690" w:type="dxa"/>
+          </w:tcPr>
+          <w:p>
+            <w:r>
+              <w:t>3.0.2</w:t>
+            </w:r>
+          </w:p>
+        </w:tc>
+      </w:tr>
+      <w:tr>
+        <w:tc>
+          <w:tcPr>
+            <w:tcW w:w="840" w:type="dxa"/>
+          </w:tcPr>
+          <w:p>
+            <w:hyperlink r:id="hrId16" target="_blank">
+              <w:r>
+                <w:rPr>
+                  <w:rStyle w:val="c13"/>
+                </w:rPr>
+                <w:t>TOFDEV-773</w:t>
+              </w:r>
+            </w:hyperlink>
+          </w:p>
+        </w:tc>
+        <w:tc>
+          <w:tcPr>
+            <w:tcW w:w="795" w:type="dxa"/>
+          </w:tcPr>
+          <w:p>
+            <w:r>
+              <w:t>Defect</w:t>
+            </w:r>
+          </w:p>
+        </w:tc>
+        <w:tc>
+          <w:tcPr>
+            <w:tcW w:w="6855" w:type="dxa"/>
+          </w:tcPr>
+          <w:p>
+            <w:r>
+              <w:t>Missing part of URL for some resources</w:t>
+            </w:r>
+          </w:p>
+        </w:tc>
+        <w:tc>
+          <w:tcPr>
+            <w:tcW w:w="690" w:type="dxa"/>
+          </w:tcPr>
+          <w:p>
+            <w:r>
+              <w:t>3.0.2</w:t>
+            </w:r>
+          </w:p>
+        </w:tc>
+      </w:tr>
+      <w:tr>
+        <w:tc>
+          <w:tcPr>
+            <w:tcW w:w="840" w:type="dxa"/>
+          </w:tcPr>
+          <w:p>
+            <w:hyperlink r:id="hrId17" target="_blank">
+              <w:r>
+                <w:rPr>
+                  <w:rStyle w:val="c13"/>
+                </w:rPr>
+                <w:t>TOFDEV-774</w:t>
+              </w:r>
+            </w:hyperlink>
+          </w:p>
+        </w:tc>
+        <w:tc>
+          <w:tcPr>
+            <w:tcW w:w="795" w:type="dxa"/>
+          </w:tcPr>
+          <w:p>
+            <w:r>
+              <w:t>Defect</w:t>
+            </w:r>
+          </w:p>
+        </w:tc>
+        <w:tc>
+          <w:tcPr>
+            <w:tcW w:w="6855" w:type="dxa"/>
+          </w:tcPr>
+          <w:p>
+            <w:r>
+              <w:t>Getting wrong file extension downloading Examples</w:t>
+            </w:r>
+          </w:p>
+        </w:tc>
+        <w:tc>
+          <w:tcPr>
+            <w:tcW w:w="690" w:type="dxa"/>
+          </w:tcPr>
+          <w:p>
+            <w:r>
+              <w:t>3.0.2</w:t>
+            </w:r>
+          </w:p>
+        </w:tc>
+      </w:tr>
+      <w:tr>
+        <w:tc>
+          <w:tcPr>
+            <w:tcW w:w="840" w:type="dxa"/>
+          </w:tcPr>
+          <w:p>
+            <w:hyperlink r:id="hrId18" target="_blank">
+              <w:r>
+                <w:rPr>
+                  <w:rStyle w:val="c13"/>
+                </w:rPr>
+                <w:t>TOFDEV-779</w:t>
+              </w:r>
+            </w:hyperlink>
+          </w:p>
+        </w:tc>
+        <w:tc>
+          <w:tcPr>
+            <w:tcW w:w="795" w:type="dxa"/>
+          </w:tcPr>
+          <w:p>
+            <w:r>
+              <w:t>Defect</w:t>
+            </w:r>
+          </w:p>
+        </w:tc>
+        <w:tc>
+          <w:tcPr>
+            <w:tcW w:w="6855" w:type="dxa"/>
+          </w:tcPr>
+          <w:p>
+            <w:r>
+              <w:t>Changes to a page's content are lost under certain circumstances</w:t>
+            </w:r>
+          </w:p>
+        </w:tc>
+        <w:tc>
+          <w:tcPr>
+            <w:tcW w:w="690" w:type="dxa"/>
+          </w:tcPr>
+          <w:p>
+            <w:r>
+              <w:t>3.0.3</w:t>
+            </w:r>
+          </w:p>
+        </w:tc>
+      </w:tr>
+      <w:tr>
+        <w:tc>
+          <w:tcPr>
+            <w:tcW w:w="840" w:type="dxa"/>
+          </w:tcPr>
+          <w:p>
+            <w:hyperlink r:id="hrId19" target="_blank">
+              <w:r>
+                <w:rPr>
+                  <w:rStyle w:val="c13"/>
+                </w:rPr>
+                <w:t>TOFDEV-775</w:t>
+              </w:r>
+            </w:hyperlink>
+          </w:p>
+        </w:tc>
+        <w:tc>
+          <w:tcPr>
+            <w:tcW w:w="795" w:type="dxa"/>
+          </w:tcPr>
+          <w:p>
+            <w:r>
+              <w:t>Defect</w:t>
+            </w:r>
+          </w:p>
+        </w:tc>
+        <w:tc>
+          <w:tcPr>
+            <w:tcW w:w="6855" w:type="dxa"/>
+          </w:tcPr>
+          <w:p>
+            <w:r>
+              <w:t>Example disappears from Example Page after editing</w:t>
+            </w:r>
+          </w:p>
+        </w:tc>
+        <w:tc>
+          <w:tcPr>
+            <w:tcW w:w="690" w:type="dxa"/>
+          </w:tcPr>
+          <w:p>
+            <w:r>
+              <w:t>3.0.3</w:t>
+            </w:r>
+          </w:p>
+        </w:tc>
+      </w:tr>
+      <w:tr>
+        <w:tc>
+          <w:tcPr>
+            <w:tcW w:w="840" w:type="dxa"/>
+          </w:tcPr>
+          <w:p>
+            <w:hyperlink r:id="hrId20" target="_blank">
+              <w:r>
+                <w:rPr>
+                  <w:rStyle w:val="c13"/>
+                </w:rPr>
+                <w:t>TOFDEV-780</w:t>
+              </w:r>
+            </w:hyperlink>
+          </w:p>
+        </w:tc>
+        <w:tc>
+          <w:tcPr>
+            <w:tcW w:w="795" w:type="dxa"/>
+          </w:tcPr>
+          <w:p>
+            <w:r>
+              <w:t>Defect</w:t>
+            </w:r>
+          </w:p>
+        </w:tc>
+        <w:tc>
+          <w:tcPr>
+            <w:tcW w:w="6855" w:type="dxa"/>
+          </w:tcPr>
+          <w:p>
+            <w:r>
+              <w:t>Importing ImplementationGuide for the opened project does not persist changes</w:t>
+            </w:r>
+          </w:p>
+        </w:tc>
+        <w:tc>
+          <w:tcPr>
+            <w:tcW w:w="690" w:type="dxa"/>
+          </w:tcPr>
+          <w:p>
+            <w:r>
+              <w:t>3.0.4</w:t>
+            </w:r>
+          </w:p>
+        </w:tc>
+      </w:tr>
+      <w:tr>
+        <w:tc>
+          <w:tcPr>
+            <w:tcW w:w="840" w:type="dxa"/>
+          </w:tcPr>
+          <w:p>
+            <w:hyperlink r:id="hrId21" target="_blank">
+              <w:r>
+                <w:rPr>
+                  <w:rStyle w:val="c13"/>
+                </w:rPr>
+                <w:t>TOFDEV-735</w:t>
+              </w:r>
+            </w:hyperlink>
+          </w:p>
+        </w:tc>
+        <w:tc>
+          <w:tcPr>
+            <w:tcW w:w="795" w:type="dxa"/>
+          </w:tcPr>
+          <w:p>
+            <w:r>
+              <w:t>Defect</w:t>
+            </w:r>
+          </w:p>
+        </w:tc>
+        <w:tc>
+          <w:tcPr>
+            <w:tcW w:w="6855" w:type="dxa"/>
+          </w:tcPr>
+          <w:p>
+            <w:r>
+              <w:t>Changing Structure Definitions Title/Name from Profiles/Extentions doesn't change name in IG resources</w:t>
+            </w:r>
+          </w:p>
+        </w:tc>
+        <w:tc>
+          <w:tcPr>
+            <w:tcW w:w="690" w:type="dxa"/>
+          </w:tcPr>
+          <w:p>
+            <w:r>
+              <w:t>3.0.4</w:t>
+            </w:r>
+          </w:p>
+        </w:tc>
+      </w:tr>
+      <w:tr>
+        <w:tc>
+          <w:tcPr>
+            <w:tcW w:w="840" w:type="dxa"/>
+          </w:tcPr>
+          <w:p>
+            <w:hyperlink r:id="hrId22" target="_blank">
+              <w:r>
+                <w:rPr>
+                  <w:rStyle w:val="c13"/>
+                </w:rPr>
+                <w:t>TOFDEV-790</w:t>
+              </w:r>
+            </w:hyperlink>
+          </w:p>
+        </w:tc>
+        <w:tc>
+          <w:tcPr>
+            <w:tcW w:w="795" w:type="dxa"/>
+          </w:tcPr>
+          <w:p>
+            <w:r>
+              <w:t>Defect</w:t>
+            </w:r>
+          </w:p>
+        </w:tc>
+        <w:tc>
+          <w:tcPr>
+            <w:tcW w:w="6855" w:type="dxa"/>
+          </w:tcPr>
+          <w:p>
+            <w:r>
+              <w:t>Selects multiple checkboxes when selecting resource from Select a resource section</w:t>
+            </w:r>
+          </w:p>
+        </w:tc>
+        <w:tc>
+          <w:tcPr>
+            <w:tcW w:w="690" w:type="dxa"/>
+          </w:tcPr>
+          <w:p>
+            <w:r>
+              <w:t>3.0.4</w:t>
+            </w:r>
+          </w:p>
+        </w:tc>
+      </w:tr>
+      <w:tr>
+        <w:tc>
+          <w:tcPr>
+            <w:tcW w:w="840" w:type="dxa"/>
+          </w:tcPr>
+          <w:p>
+            <w:hyperlink r:id="hrId23" target="_blank">
+              <w:r>
+                <w:rPr>
+                  <w:rStyle w:val="c13"/>
+                </w:rPr>
+                <w:t>TOFDEV-791</w:t>
+              </w:r>
+            </w:hyperlink>
+          </w:p>
+        </w:tc>
+        <w:tc>
+          <w:tcPr>
+            <w:tcW w:w="795" w:type="dxa"/>
+          </w:tcPr>
+          <w:p>
+            <w:r>
+              <w:t>Defect</w:t>
+            </w:r>
+          </w:p>
+        </w:tc>
+        <w:tc>
+          <w:tcPr>
+            <w:tcW w:w="6855" w:type="dxa"/>
+          </w:tcPr>
+          <w:p>
+            <w:r>
+              <w:t xml:space="preserve">User is able to save duplicates of resources </w:t>
+            </w:r>
+          </w:p>
+        </w:tc>
+        <w:tc>
+          <w:tcPr>
+            <w:tcW w:w="690" w:type="dxa"/>
+          </w:tcPr>
+          <w:p>
+            <w:r>
+              <w:t>3.0.4</w:t>
+            </w:r>
+          </w:p>
+        </w:tc>
+      </w:tr>
+      <w:tr>
+        <w:tc>
+          <w:tcPr>
+            <w:tcW w:w="840" w:type="dxa"/>
+          </w:tcPr>
+          <w:p>
+            <w:hyperlink r:id="hrId24" target="_blank">
+              <w:r>
+                <w:rPr>
+                  <w:rStyle w:val="c13"/>
+                </w:rPr>
+                <w:t>TOFDEV-785</w:t>
+              </w:r>
+            </w:hyperlink>
+          </w:p>
+        </w:tc>
+        <w:tc>
+          <w:tcPr>
+            <w:tcW w:w="795" w:type="dxa"/>
+          </w:tcPr>
+          <w:p>
+            <w:r>
+              <w:t>Defect</w:t>
+            </w:r>
+          </w:p>
+        </w:tc>
+        <w:tc>
+          <w:tcPr>
+            <w:tcW w:w="6855" w:type="dxa"/>
+          </w:tcPr>
+          <w:p>
+            <w:r>
+              <w:t>Navigation after logging in is broken in Firefox</w:t>
+            </w:r>
+          </w:p>
+        </w:tc>
+        <w:tc>
+          <w:tcPr>
+            <w:tcW w:w="690" w:type="dxa"/>
+          </w:tcPr>
+          <w:p>
+            <w:r>
+              <w:t>3.0.4</w:t>
+            </w:r>
+          </w:p>
+        </w:tc>
+      </w:tr>
+    </w:tbl>
+    <w:p>
       <w:r/>
       <w:r/>
       <w:r/>
@@ -4066,7 +4695,7 @@
       <w:r>
         <w:t>Creating resources via a PUT with an ID (</w:t>
       </w:r>
-      <w:hyperlink r:id="hrId23" target="_blank" w:anchor="upsert">
+      <w:hyperlink r:id="hrId25" target="_blank" w:anchor="upsert">
         <w:r>
           <w:rPr>
             <w:rStyle w:val="c13"/>
@@ -4088,7 +4717,7 @@
       <w:r>
         <w:t xml:space="preserve">The </w:t>
       </w:r>
-      <w:hyperlink r:id="hrId24" target="_blank">
+      <w:hyperlink r:id="hrId26" target="_blank">
         <w:r>
           <w:rPr>
             <w:rStyle w:val="c13"/>
@@ -4107,7 +4736,7 @@
       <w:r>
         <w:t xml:space="preserve">The </w:t>
       </w:r>
-      <w:hyperlink r:id="hrId25" target="_blank">
+      <w:hyperlink r:id="hrId27" target="_blank">
         <w:r>
           <w:rPr>
             <w:rStyle w:val="c13"/>
@@ -4159,7 +4788,7 @@
       <w:r>
         <w:t xml:space="preserve"> </w:t>
       </w:r>
-      <w:hyperlink r:id="hrId26" target="_blank" w:anchor="has">
+      <w:hyperlink r:id="hrId28" target="_blank" w:anchor="has">
         <w:r>
           <w:rPr>
             <w:rStyle w:val="c13"/>
@@ -4181,7 +4810,7 @@
       <w:r>
         <w:t xml:space="preserve"> </w:t>
       </w:r>
-      <w:hyperlink r:id="hrId27" target="_blank" w:anchor="include">
+      <w:hyperlink r:id="hrId29" target="_blank" w:anchor="include">
         <w:r>
           <w:rPr>
             <w:rStyle w:val="c13"/>
@@ -4200,7 +4829,7 @@
           <w:numId w:val="6"/>
         </w:numPr>
       </w:pPr>
-      <w:hyperlink r:id="hrId28" target="_blank" w:anchor="patch">
+      <w:hyperlink r:id="hrId30" target="_blank" w:anchor="patch">
         <w:r>
           <w:rPr>
             <w:rStyle w:val="c13"/>
@@ -4328,7 +4957,7 @@
       <w:r>
         <w:t xml:space="preserve"> end-point in the API represents a "proxy" to the FHIR server(s) available within the ToF installation. The proxy endpoint supports GET, PUT, POST, DELETE requests for individual resources, as well as </w:t>
       </w:r>
-      <w:hyperlink r:id="hrId29" target="_blank" w:anchor="transaction">
+      <w:hyperlink r:id="hrId31" target="_blank" w:anchor="transaction">
         <w:r>
           <w:rPr>
             <w:rStyle w:val="c13"/>
@@ -4410,7 +5039,7 @@
         <w:t xml:space="preserve">ToF's REST API is documented using Swagger. The publicly available installation exposes custom API documentation at </w:t>
       </w:r>
       <w:r/>
-      <w:hyperlink r:id="hrId30" target="_blank">
+      <w:hyperlink r:id="hrId32" target="_blank">
         <w:r>
           <w:rPr>
             <w:rStyle w:val="c13"/>
@@ -5072,7 +5701,7 @@
         </w:rPr>
         <w:t xml:space="preserve">If this is your first time logging-in to Trifolia-on-FHIR (ToF), you must create a profile (represented by a FHIR </w:t>
       </w:r>
-      <w:hyperlink r:id="hrId31" target="_blank">
+      <w:hyperlink r:id="hrId33" target="_blank">
         <w:r>
           <w:rPr>
             <w:rStyle w:val="c13"/>
@@ -6826,7 +7455,7 @@
       <w:r>
         <w:t xml:space="preserve"> then all profiles (StructureDefinition resources) within the Implementation Guide must have URLs that start with </w:t>
       </w:r>
-      <w:hyperlink r:id="hrId32">
+      <w:hyperlink r:id="hrId34">
         <w:r>
           <w:rPr>
             <w:rStyle w:val="c13"/>
@@ -7817,7 +8446,7 @@
       <w:r>
         <w:t xml:space="preserve">The "Edit Implementation Guide" screen has functionality to generate a JIRA Spec file that is required by the HL7 ballot process. You can read more information on the purpose of the JIRA Spec file </w:t>
       </w:r>
-      <w:hyperlink r:id="hrId33" target="_blank">
+      <w:hyperlink r:id="hrId35" target="_blank">
         <w:r>
           <w:rPr>
             <w:rStyle w:val="c13"/>
@@ -8025,7 +8654,7 @@
         </w:rPr>
         <w:t xml:space="preserve">The StructureDefinition resource describes a structure - a set of data element definitions, and their associated rules of usage. These structure definitions are used to describe both the content defined in the FHIR specification itself - Resources, data types, the underlying infrastructural types, and also are used to describe how these structures are used in implementations. This allows the definitions of the structures to be shared and published through repositories of structure definitions, compared with each other, and used as the basis for code, report and UI generation.  For more information on Structure Definitions, see </w:t>
       </w:r>
-      <w:hyperlink r:id="hrId34">
+      <w:hyperlink r:id="hrId36">
         <w:r>
           <w:rPr>
             <w:rStyle w:val="c13"/>
@@ -8165,7 +8794,7 @@
         </w:rPr>
         <w:t xml:space="preserve">Note that because of the nature of the healthcare ecosystem, there may be multiple overlapping sets of adaptations - by healthcare domain, by country, by institution, and/or by vendor/implementation.  For more information on FHIR Profiles, please visit </w:t>
       </w:r>
-      <w:hyperlink r:id="hrId35">
+      <w:hyperlink r:id="hrId37">
         <w:r>
           <w:rPr>
             <w:rStyle w:val="c13"/>
@@ -8435,7 +9064,7 @@
       <w:r>
         <w:t xml:space="preserve">Every extension in a resource refers directly to its definition, which is made available as a </w:t>
       </w:r>
-      <w:hyperlink r:id="hrId36">
+      <w:hyperlink r:id="hrId38">
         <w:r>
           <w:rPr>
             <w:rStyle w:val="c13"/>
@@ -8447,7 +9076,7 @@
       <w:r>
         <w:t xml:space="preserve">. A resource can be </w:t>
       </w:r>
-      <w:hyperlink r:id="hrId37">
+      <w:hyperlink r:id="hrId39">
         <w:r>
           <w:rPr>
             <w:rStyle w:val="c13"/>
@@ -8470,7 +9099,7 @@
       <w:r>
         <w:t xml:space="preserve">For more information on creating/incorporating extensions into existing resources, please visit the “Defining Extensions” page at </w:t>
       </w:r>
-      <w:hyperlink r:id="hrId38">
+      <w:hyperlink r:id="hrId40">
         <w:r>
           <w:rPr>
             <w:rStyle w:val="c13"/>
@@ -8506,7 +9135,7 @@
           <w:shd w:val="clear" w:color="auto" w:fill="F8F8F8"/>
         </w:rPr>
       </w:pPr>
-      <w:hyperlink r:id="hrId39">
+      <w:hyperlink r:id="hrId41">
         <w:r>
           <w:rPr>
             <w:rStyle w:val="c13"/>
@@ -9189,7 +9818,7 @@
           <w:numId w:val="38"/>
         </w:numPr>
       </w:pPr>
-      <w:hyperlink r:id="hrId40">
+      <w:hyperlink r:id="hrId42">
         <w:r>
           <w:rPr>
             <w:rStyle w:val="c13"/>
@@ -9247,7 +9876,7 @@
           <w:numId w:val="39"/>
         </w:numPr>
       </w:pPr>
-      <w:hyperlink r:id="hrId41" w:anchor="primitive">
+      <w:hyperlink r:id="hrId43" w:anchor="primitive">
         <w:r>
           <w:rPr>
             <w:rStyle w:val="c13"/>
@@ -9272,7 +9901,7 @@
           <w:numId w:val="39"/>
         </w:numPr>
       </w:pPr>
-      <w:hyperlink r:id="hrId42" w:anchor="complex">
+      <w:hyperlink r:id="hrId44" w:anchor="complex">
         <w:r>
           <w:rPr>
             <w:rStyle w:val="c13"/>
@@ -9297,7 +9926,7 @@
           <w:numId w:val="39"/>
         </w:numPr>
       </w:pPr>
-      <w:hyperlink r:id="hrId43">
+      <w:hyperlink r:id="hrId45">
         <w:r>
           <w:rPr>
             <w:rStyle w:val="c13"/>
@@ -9313,7 +9942,7 @@
         </w:rPr>
         <w:t xml:space="preserve">, A specialization that adds modifierExtension, which is the super-type of all the element types defined in resource definitions (e.g. </w:t>
       </w:r>
-      <w:hyperlink r:id="hrId44" w:anchor="resource">
+      <w:hyperlink r:id="hrId46" w:anchor="resource">
         <w:r>
           <w:rPr>
             <w:rStyle w:val="c13"/>
@@ -9340,7 +9969,7 @@
         </w:rPr>
         <w:t xml:space="preserve">Note that resources themselves all specialize the base type </w:t>
       </w:r>
-      <w:hyperlink r:id="hrId45">
+      <w:hyperlink r:id="hrId47">
         <w:r>
           <w:rPr>
             <w:rStyle w:val="c13"/>
@@ -9356,7 +9985,7 @@
         </w:rPr>
         <w:t xml:space="preserve">. For more information on the backbone element, visit </w:t>
       </w:r>
-      <w:hyperlink r:id="hrId46">
+      <w:hyperlink r:id="hrId48">
         <w:r>
           <w:rPr>
             <w:rStyle w:val="c13"/>
@@ -9686,7 +10315,7 @@
         </w:rPr>
         <w:t xml:space="preserve">The HL7 IG Publisher tool is developed by HL7 and is not part of Trifolia-on-FHIR (ToF). Questions related to the execution of the HL7 IG Publisher should be directed to </w:t>
       </w:r>
-      <w:hyperlink r:id="hrId47" target="_blank">
+      <w:hyperlink r:id="hrId49" target="_blank">
         <w:r>
           <w:rPr>
             <w:rStyle w:val="c13"/>
@@ -10489,7 +11118,7 @@
         </w:rPr>
         <w:t xml:space="preserve">For other pre-publishing errors, go to </w:t>
       </w:r>
-      <w:hyperlink r:id="hrId48" target="_blank">
+      <w:hyperlink r:id="hrId50" target="_blank">
         <w:r>
           <w:rPr>
             <w:rStyle w:val="c13"/>
@@ -11631,7 +12260,7 @@
         </w:rPr>
         <w:t xml:space="preserve">In the </w:t>
       </w:r>
-      <w:hyperlink r:id="hrId49">
+      <w:hyperlink r:id="hrId51">
         <w:r>
           <w:rPr>
             <w:rStyle w:val="c13"/>
@@ -12059,7 +12688,7 @@
         </w:rPr>
         <w:t xml:space="preserve">In the </w:t>
       </w:r>
-      <w:hyperlink r:id="hrId50">
+      <w:hyperlink r:id="hrId52">
         <w:r>
           <w:rPr>
             <w:rStyle w:val="c13"/>
@@ -13620,7 +14249,7 @@
       <w:r>
         <w:t xml:space="preserve">HTML exports produce a package (ZIP file) for use with the FHIR </w:t>
       </w:r>
-      <w:hyperlink r:id="hrId51" target="_blank">
+      <w:hyperlink r:id="hrId53" target="_blank">
         <w:r>
           <w:rPr>
             <w:rStyle w:val="c13"/>
@@ -13653,7 +14282,7 @@
       <w:r>
         <w:t xml:space="preserve">Bundle exports produce a single download (pretty quickly) as a single XML file. This XML file is a FHIR </w:t>
       </w:r>
-      <w:hyperlink r:id="hrId52" target="_blank">
+      <w:hyperlink r:id="hrId54" target="_blank">
         <w:r>
           <w:rPr>
             <w:rStyle w:val="c13"/>
@@ -14010,7 +14639,7 @@
       <w:r>
         <w:t xml:space="preserve">ID - This is the ID of the value set. This value in this column is repeated for each code/row. The value must be formatted as a </w:t>
       </w:r>
-      <w:hyperlink r:id="hrId53" target="_blank" w:anchor="id">
+      <w:hyperlink r:id="hrId55" target="_blank" w:anchor="id">
         <w:r>
           <w:rPr>
             <w:rStyle w:val="c13"/>
@@ -14391,7 +15020,7 @@
       <w:r>
         <w:t xml:space="preserve">When publishing an implementation guide from the "Publish" screen, the FHIR server's </w:t>
       </w:r>
-      <w:hyperlink r:id="hrId54" target="_blank">
+      <w:hyperlink r:id="hrId56" target="_blank">
         <w:r>
           <w:rPr>
             <w:rStyle w:val="c13"/>
@@ -14399,7 +15028,7 @@
           <w:t>$validate operation</w:t>
         </w:r>
       </w:hyperlink>
-      <w:hyperlink r:id="hrId55" target="_blank">
+      <w:hyperlink r:id="hrId57" target="_blank">
         <w:r>
           <w:rPr>
             <w:rStyle w:val="c13"/>

</xml_diff>

<commit_message>
Prep for 3.0.5 patch
</commit_message>
<xml_diff>
--- a/apps/client/src/help/Trifolia-on-FHIR.docx
+++ b/apps/client/src/help/Trifolia-on-FHIR.docx
@@ -2678,7 +2678,7 @@
         <w:rPr>
           <w:u w:val="single"/>
         </w:rPr>
-        <w:t>Release 3.0.4</w:t>
+        <w:t>Release 3.0.5</w:t>
       </w:r>
     </w:p>
     <w:p>
@@ -2686,7 +2686,7 @@
         <w:rPr>
           <w:i/>
         </w:rPr>
-        <w:t>Initial release on 5/31/2023, patched on 6/2/2023, 6/6/2023, 6/7/2023, 6/14/2023</w:t>
+        <w:t>Initial release on 5/31/2023, patched on 6/2/2023, 6/6/2023, 6/7/2023, 6/14/2023, 6/19/2023</w:t>
       </w:r>
     </w:p>
     <w:p>
@@ -3850,6 +3850,100 @@
           </w:p>
         </w:tc>
       </w:tr>
+      <w:tr>
+        <w:tc>
+          <w:tcPr>
+            <w:tcW w:w="840" w:type="dxa"/>
+          </w:tcPr>
+          <w:p>
+            <w:hyperlink r:id="hrId25" target="_blank">
+              <w:r>
+                <w:rPr>
+                  <w:rStyle w:val="c13"/>
+                </w:rPr>
+                <w:t>TOFDEV-788</w:t>
+              </w:r>
+            </w:hyperlink>
+          </w:p>
+        </w:tc>
+        <w:tc>
+          <w:tcPr>
+            <w:tcW w:w="795" w:type="dxa"/>
+          </w:tcPr>
+          <w:p>
+            <w:r>
+              <w:t>Defect</w:t>
+            </w:r>
+          </w:p>
+        </w:tc>
+        <w:tc>
+          <w:tcPr>
+            <w:tcW w:w="6855" w:type="dxa"/>
+          </w:tcPr>
+          <w:p>
+            <w:r>
+              <w:t>Saving an implementation guide is slow</w:t>
+            </w:r>
+          </w:p>
+        </w:tc>
+        <w:tc>
+          <w:tcPr>
+            <w:tcW w:w="690" w:type="dxa"/>
+          </w:tcPr>
+          <w:p>
+            <w:r>
+              <w:t>3.0.5</w:t>
+            </w:r>
+          </w:p>
+        </w:tc>
+      </w:tr>
+      <w:tr>
+        <w:tc>
+          <w:tcPr>
+            <w:tcW w:w="840" w:type="dxa"/>
+          </w:tcPr>
+          <w:p>
+            <w:hyperlink r:id="hrId26" target="_blank">
+              <w:r>
+                <w:rPr>
+                  <w:rStyle w:val="c13"/>
+                </w:rPr>
+                <w:t>TOFDEV-787</w:t>
+              </w:r>
+            </w:hyperlink>
+          </w:p>
+        </w:tc>
+        <w:tc>
+          <w:tcPr>
+            <w:tcW w:w="795" w:type="dxa"/>
+          </w:tcPr>
+          <w:p>
+            <w:r>
+              <w:t>Defect</w:t>
+            </w:r>
+          </w:p>
+        </w:tc>
+        <w:tc>
+          <w:tcPr>
+            <w:tcW w:w="6855" w:type="dxa"/>
+          </w:tcPr>
+          <w:p>
+            <w:r>
+              <w:t>Disable "Save" and "Cancel" buttons while saving is in progress</w:t>
+            </w:r>
+          </w:p>
+        </w:tc>
+        <w:tc>
+          <w:tcPr>
+            <w:tcW w:w="690" w:type="dxa"/>
+          </w:tcPr>
+          <w:p>
+            <w:r>
+              <w:t>3.0.5</w:t>
+            </w:r>
+          </w:p>
+        </w:tc>
+      </w:tr>
     </w:tbl>
     <w:p>
       <w:r/>
@@ -4695,7 +4789,7 @@
       <w:r>
         <w:t>Creating resources via a PUT with an ID (</w:t>
       </w:r>
-      <w:hyperlink r:id="hrId25" target="_blank" w:anchor="upsert">
+      <w:hyperlink r:id="hrId27" target="_blank" w:anchor="upsert">
         <w:r>
           <w:rPr>
             <w:rStyle w:val="c13"/>
@@ -4717,7 +4811,7 @@
       <w:r>
         <w:t xml:space="preserve">The </w:t>
       </w:r>
-      <w:hyperlink r:id="hrId26" target="_blank">
+      <w:hyperlink r:id="hrId28" target="_blank">
         <w:r>
           <w:rPr>
             <w:rStyle w:val="c13"/>
@@ -4736,7 +4830,7 @@
       <w:r>
         <w:t xml:space="preserve">The </w:t>
       </w:r>
-      <w:hyperlink r:id="hrId27" target="_blank">
+      <w:hyperlink r:id="hrId29" target="_blank">
         <w:r>
           <w:rPr>
             <w:rStyle w:val="c13"/>
@@ -4788,7 +4882,7 @@
       <w:r>
         <w:t xml:space="preserve"> </w:t>
       </w:r>
-      <w:hyperlink r:id="hrId28" target="_blank" w:anchor="has">
+      <w:hyperlink r:id="hrId30" target="_blank" w:anchor="has">
         <w:r>
           <w:rPr>
             <w:rStyle w:val="c13"/>
@@ -4810,7 +4904,7 @@
       <w:r>
         <w:t xml:space="preserve"> </w:t>
       </w:r>
-      <w:hyperlink r:id="hrId29" target="_blank" w:anchor="include">
+      <w:hyperlink r:id="hrId31" target="_blank" w:anchor="include">
         <w:r>
           <w:rPr>
             <w:rStyle w:val="c13"/>
@@ -4829,7 +4923,7 @@
           <w:numId w:val="6"/>
         </w:numPr>
       </w:pPr>
-      <w:hyperlink r:id="hrId30" target="_blank" w:anchor="patch">
+      <w:hyperlink r:id="hrId32" target="_blank" w:anchor="patch">
         <w:r>
           <w:rPr>
             <w:rStyle w:val="c13"/>
@@ -4957,7 +5051,7 @@
       <w:r>
         <w:t xml:space="preserve"> end-point in the API represents a "proxy" to the FHIR server(s) available within the ToF installation. The proxy endpoint supports GET, PUT, POST, DELETE requests for individual resources, as well as </w:t>
       </w:r>
-      <w:hyperlink r:id="hrId31" target="_blank" w:anchor="transaction">
+      <w:hyperlink r:id="hrId33" target="_blank" w:anchor="transaction">
         <w:r>
           <w:rPr>
             <w:rStyle w:val="c13"/>
@@ -5039,7 +5133,7 @@
         <w:t xml:space="preserve">ToF's REST API is documented using Swagger. The publicly available installation exposes custom API documentation at </w:t>
       </w:r>
       <w:r/>
-      <w:hyperlink r:id="hrId32" target="_blank">
+      <w:hyperlink r:id="hrId34" target="_blank">
         <w:r>
           <w:rPr>
             <w:rStyle w:val="c13"/>
@@ -5701,7 +5795,7 @@
         </w:rPr>
         <w:t xml:space="preserve">If this is your first time logging-in to Trifolia-on-FHIR (ToF), you must create a profile (represented by a FHIR </w:t>
       </w:r>
-      <w:hyperlink r:id="hrId33" target="_blank">
+      <w:hyperlink r:id="hrId35" target="_blank">
         <w:r>
           <w:rPr>
             <w:rStyle w:val="c13"/>
@@ -7455,7 +7549,7 @@
       <w:r>
         <w:t xml:space="preserve"> then all profiles (StructureDefinition resources) within the Implementation Guide must have URLs that start with </w:t>
       </w:r>
-      <w:hyperlink r:id="hrId34">
+      <w:hyperlink r:id="hrId36">
         <w:r>
           <w:rPr>
             <w:rStyle w:val="c13"/>
@@ -8446,7 +8540,7 @@
       <w:r>
         <w:t xml:space="preserve">The "Edit Implementation Guide" screen has functionality to generate a JIRA Spec file that is required by the HL7 ballot process. You can read more information on the purpose of the JIRA Spec file </w:t>
       </w:r>
-      <w:hyperlink r:id="hrId35" target="_blank">
+      <w:hyperlink r:id="hrId37" target="_blank">
         <w:r>
           <w:rPr>
             <w:rStyle w:val="c13"/>
@@ -8654,7 +8748,7 @@
         </w:rPr>
         <w:t xml:space="preserve">The StructureDefinition resource describes a structure - a set of data element definitions, and their associated rules of usage. These structure definitions are used to describe both the content defined in the FHIR specification itself - Resources, data types, the underlying infrastructural types, and also are used to describe how these structures are used in implementations. This allows the definitions of the structures to be shared and published through repositories of structure definitions, compared with each other, and used as the basis for code, report and UI generation.  For more information on Structure Definitions, see </w:t>
       </w:r>
-      <w:hyperlink r:id="hrId36">
+      <w:hyperlink r:id="hrId38">
         <w:r>
           <w:rPr>
             <w:rStyle w:val="c13"/>
@@ -8794,7 +8888,7 @@
         </w:rPr>
         <w:t xml:space="preserve">Note that because of the nature of the healthcare ecosystem, there may be multiple overlapping sets of adaptations - by healthcare domain, by country, by institution, and/or by vendor/implementation.  For more information on FHIR Profiles, please visit </w:t>
       </w:r>
-      <w:hyperlink r:id="hrId37">
+      <w:hyperlink r:id="hrId39">
         <w:r>
           <w:rPr>
             <w:rStyle w:val="c13"/>
@@ -9064,7 +9158,7 @@
       <w:r>
         <w:t xml:space="preserve">Every extension in a resource refers directly to its definition, which is made available as a </w:t>
       </w:r>
-      <w:hyperlink r:id="hrId38">
+      <w:hyperlink r:id="hrId40">
         <w:r>
           <w:rPr>
             <w:rStyle w:val="c13"/>
@@ -9076,7 +9170,7 @@
       <w:r>
         <w:t xml:space="preserve">. A resource can be </w:t>
       </w:r>
-      <w:hyperlink r:id="hrId39">
+      <w:hyperlink r:id="hrId41">
         <w:r>
           <w:rPr>
             <w:rStyle w:val="c13"/>
@@ -9099,7 +9193,7 @@
       <w:r>
         <w:t xml:space="preserve">For more information on creating/incorporating extensions into existing resources, please visit the “Defining Extensions” page at </w:t>
       </w:r>
-      <w:hyperlink r:id="hrId40">
+      <w:hyperlink r:id="hrId42">
         <w:r>
           <w:rPr>
             <w:rStyle w:val="c13"/>
@@ -9135,7 +9229,7 @@
           <w:shd w:val="clear" w:color="auto" w:fill="F8F8F8"/>
         </w:rPr>
       </w:pPr>
-      <w:hyperlink r:id="hrId41">
+      <w:hyperlink r:id="hrId43">
         <w:r>
           <w:rPr>
             <w:rStyle w:val="c13"/>
@@ -9818,7 +9912,7 @@
           <w:numId w:val="38"/>
         </w:numPr>
       </w:pPr>
-      <w:hyperlink r:id="hrId42">
+      <w:hyperlink r:id="hrId44">
         <w:r>
           <w:rPr>
             <w:rStyle w:val="c13"/>
@@ -9876,7 +9970,7 @@
           <w:numId w:val="39"/>
         </w:numPr>
       </w:pPr>
-      <w:hyperlink r:id="hrId43" w:anchor="primitive">
+      <w:hyperlink r:id="hrId45" w:anchor="primitive">
         <w:r>
           <w:rPr>
             <w:rStyle w:val="c13"/>
@@ -9901,7 +9995,7 @@
           <w:numId w:val="39"/>
         </w:numPr>
       </w:pPr>
-      <w:hyperlink r:id="hrId44" w:anchor="complex">
+      <w:hyperlink r:id="hrId46" w:anchor="complex">
         <w:r>
           <w:rPr>
             <w:rStyle w:val="c13"/>
@@ -9926,7 +10020,7 @@
           <w:numId w:val="39"/>
         </w:numPr>
       </w:pPr>
-      <w:hyperlink r:id="hrId45">
+      <w:hyperlink r:id="hrId47">
         <w:r>
           <w:rPr>
             <w:rStyle w:val="c13"/>
@@ -9942,7 +10036,7 @@
         </w:rPr>
         <w:t xml:space="preserve">, A specialization that adds modifierExtension, which is the super-type of all the element types defined in resource definitions (e.g. </w:t>
       </w:r>
-      <w:hyperlink r:id="hrId46" w:anchor="resource">
+      <w:hyperlink r:id="hrId48" w:anchor="resource">
         <w:r>
           <w:rPr>
             <w:rStyle w:val="c13"/>
@@ -9969,7 +10063,7 @@
         </w:rPr>
         <w:t xml:space="preserve">Note that resources themselves all specialize the base type </w:t>
       </w:r>
-      <w:hyperlink r:id="hrId47">
+      <w:hyperlink r:id="hrId49">
         <w:r>
           <w:rPr>
             <w:rStyle w:val="c13"/>
@@ -9985,7 +10079,7 @@
         </w:rPr>
         <w:t xml:space="preserve">. For more information on the backbone element, visit </w:t>
       </w:r>
-      <w:hyperlink r:id="hrId48">
+      <w:hyperlink r:id="hrId50">
         <w:r>
           <w:rPr>
             <w:rStyle w:val="c13"/>
@@ -10315,7 +10409,7 @@
         </w:rPr>
         <w:t xml:space="preserve">The HL7 IG Publisher tool is developed by HL7 and is not part of Trifolia-on-FHIR (ToF). Questions related to the execution of the HL7 IG Publisher should be directed to </w:t>
       </w:r>
-      <w:hyperlink r:id="hrId49" target="_blank">
+      <w:hyperlink r:id="hrId51" target="_blank">
         <w:r>
           <w:rPr>
             <w:rStyle w:val="c13"/>
@@ -11118,7 +11212,7 @@
         </w:rPr>
         <w:t xml:space="preserve">For other pre-publishing errors, go to </w:t>
       </w:r>
-      <w:hyperlink r:id="hrId50" target="_blank">
+      <w:hyperlink r:id="hrId52" target="_blank">
         <w:r>
           <w:rPr>
             <w:rStyle w:val="c13"/>
@@ -12260,7 +12354,7 @@
         </w:rPr>
         <w:t xml:space="preserve">In the </w:t>
       </w:r>
-      <w:hyperlink r:id="hrId51">
+      <w:hyperlink r:id="hrId53">
         <w:r>
           <w:rPr>
             <w:rStyle w:val="c13"/>
@@ -12688,7 +12782,7 @@
         </w:rPr>
         <w:t xml:space="preserve">In the </w:t>
       </w:r>
-      <w:hyperlink r:id="hrId52">
+      <w:hyperlink r:id="hrId54">
         <w:r>
           <w:rPr>
             <w:rStyle w:val="c13"/>
@@ -14249,7 +14343,7 @@
       <w:r>
         <w:t xml:space="preserve">HTML exports produce a package (ZIP file) for use with the FHIR </w:t>
       </w:r>
-      <w:hyperlink r:id="hrId53" target="_blank">
+      <w:hyperlink r:id="hrId55" target="_blank">
         <w:r>
           <w:rPr>
             <w:rStyle w:val="c13"/>
@@ -14282,7 +14376,7 @@
       <w:r>
         <w:t xml:space="preserve">Bundle exports produce a single download (pretty quickly) as a single XML file. This XML file is a FHIR </w:t>
       </w:r>
-      <w:hyperlink r:id="hrId54" target="_blank">
+      <w:hyperlink r:id="hrId56" target="_blank">
         <w:r>
           <w:rPr>
             <w:rStyle w:val="c13"/>
@@ -14639,7 +14733,7 @@
       <w:r>
         <w:t xml:space="preserve">ID - This is the ID of the value set. This value in this column is repeated for each code/row. The value must be formatted as a </w:t>
       </w:r>
-      <w:hyperlink r:id="hrId55" target="_blank" w:anchor="id">
+      <w:hyperlink r:id="hrId57" target="_blank" w:anchor="id">
         <w:r>
           <w:rPr>
             <w:rStyle w:val="c13"/>
@@ -15020,7 +15114,7 @@
       <w:r>
         <w:t xml:space="preserve">When publishing an implementation guide from the "Publish" screen, the FHIR server's </w:t>
       </w:r>
-      <w:hyperlink r:id="hrId56" target="_blank">
+      <w:hyperlink r:id="hrId58" target="_blank">
         <w:r>
           <w:rPr>
             <w:rStyle w:val="c13"/>
@@ -15028,7 +15122,7 @@
           <w:t>$validate operation</w:t>
         </w:r>
       </w:hyperlink>
-      <w:hyperlink r:id="hrId57" target="_blank">
+      <w:hyperlink r:id="hrId59" target="_blank">
         <w:r>
           <w:rPr>
             <w:rStyle w:val="c13"/>

</xml_diff>

<commit_message>
Prep for 3.1.0 release
</commit_message>
<xml_diff>
--- a/apps/client/src/help/Trifolia-on-FHIR.docx
+++ b/apps/client/src/help/Trifolia-on-FHIR.docx
@@ -268,7 +268,7 @@
             <w:sz w:val="24"/>
             <w:color w:val="000000"/>
           </w:rPr>
-          <w:t>6</w:t>
+          <w:t>7</w:t>
         </w:r>
         <w:r>
           <w:fldChar w:fldCharType="end"/>
@@ -1088,7 +1088,7 @@
             <w:sz w:val="24"/>
             <w:color w:val="000000"/>
           </w:rPr>
-          <w:t>21</w:t>
+          <w:t>20</w:t>
         </w:r>
         <w:r>
           <w:fldChar w:fldCharType="end"/>
@@ -1143,7 +1143,7 @@
             <w:sz w:val="24"/>
             <w:color w:val="000000"/>
           </w:rPr>
-          <w:t>23</w:t>
+          <w:t>22</w:t>
         </w:r>
         <w:r>
           <w:fldChar w:fldCharType="end"/>
@@ -1253,7 +1253,7 @@
             <w:sz w:val="24"/>
             <w:color w:val="000000"/>
           </w:rPr>
-          <w:t>24</w:t>
+          <w:t>23</w:t>
         </w:r>
         <w:r>
           <w:fldChar w:fldCharType="end"/>
@@ -1308,7 +1308,7 @@
             <w:sz w:val="24"/>
             <w:color w:val="000000"/>
           </w:rPr>
-          <w:t>24</w:t>
+          <w:t>23</w:t>
         </w:r>
         <w:r>
           <w:fldChar w:fldCharType="end"/>
@@ -1362,7 +1362,7 @@
             <w:sz w:val="24"/>
             <w:color w:val="000000"/>
           </w:rPr>
-          <w:t>25</w:t>
+          <w:t>24</w:t>
         </w:r>
         <w:r>
           <w:fldChar w:fldCharType="end"/>
@@ -1416,7 +1416,7 @@
             <w:sz w:val="24"/>
             <w:color w:val="000000"/>
           </w:rPr>
-          <w:t>26</w:t>
+          <w:t>25</w:t>
         </w:r>
         <w:r>
           <w:fldChar w:fldCharType="end"/>
@@ -1526,7 +1526,7 @@
             <w:sz w:val="24"/>
             <w:color w:val="000000"/>
           </w:rPr>
-          <w:t>29</w:t>
+          <w:t>28</w:t>
         </w:r>
         <w:r>
           <w:fldChar w:fldCharType="end"/>
@@ -1581,7 +1581,7 @@
             <w:sz w:val="24"/>
             <w:color w:val="000000"/>
           </w:rPr>
-          <w:t>29</w:t>
+          <w:t>28</w:t>
         </w:r>
         <w:r>
           <w:fldChar w:fldCharType="end"/>
@@ -1636,7 +1636,7 @@
             <w:sz w:val="24"/>
             <w:color w:val="000000"/>
           </w:rPr>
-          <w:t>31</w:t>
+          <w:t>30</w:t>
         </w:r>
         <w:r>
           <w:fldChar w:fldCharType="end"/>
@@ -1746,7 +1746,7 @@
             <w:sz w:val="24"/>
             <w:color w:val="000000"/>
           </w:rPr>
-          <w:t>32</w:t>
+          <w:t>31</w:t>
         </w:r>
         <w:r>
           <w:fldChar w:fldCharType="end"/>
@@ -1800,7 +1800,7 @@
             <w:sz w:val="24"/>
             <w:color w:val="000000"/>
           </w:rPr>
-          <w:t>33</w:t>
+          <w:t>32</w:t>
         </w:r>
         <w:r>
           <w:fldChar w:fldCharType="end"/>
@@ -1855,7 +1855,7 @@
             <w:sz w:val="24"/>
             <w:color w:val="000000"/>
           </w:rPr>
-          <w:t>33</w:t>
+          <w:t>32</w:t>
         </w:r>
         <w:r>
           <w:fldChar w:fldCharType="end"/>
@@ -1910,7 +1910,7 @@
             <w:sz w:val="24"/>
             <w:color w:val="000000"/>
           </w:rPr>
-          <w:t>34</w:t>
+          <w:t>33</w:t>
         </w:r>
         <w:r>
           <w:fldChar w:fldCharType="end"/>
@@ -1965,7 +1965,7 @@
             <w:sz w:val="24"/>
             <w:color w:val="000000"/>
           </w:rPr>
-          <w:t>35</w:t>
+          <w:t>34</w:t>
         </w:r>
         <w:r>
           <w:fldChar w:fldCharType="end"/>
@@ -2020,7 +2020,7 @@
             <w:sz w:val="24"/>
             <w:color w:val="000000"/>
           </w:rPr>
-          <w:t>36</w:t>
+          <w:t>35</w:t>
         </w:r>
         <w:r>
           <w:fldChar w:fldCharType="end"/>
@@ -2074,7 +2074,7 @@
             <w:sz w:val="24"/>
             <w:color w:val="000000"/>
           </w:rPr>
-          <w:t>36</w:t>
+          <w:t>35</w:t>
         </w:r>
         <w:r>
           <w:fldChar w:fldCharType="end"/>
@@ -2128,7 +2128,7 @@
             <w:sz w:val="24"/>
             <w:color w:val="000000"/>
           </w:rPr>
-          <w:t>37</w:t>
+          <w:t>36</w:t>
         </w:r>
         <w:r>
           <w:fldChar w:fldCharType="end"/>
@@ -2182,7 +2182,7 @@
             <w:sz w:val="24"/>
             <w:color w:val="000000"/>
           </w:rPr>
-          <w:t>37</w:t>
+          <w:t>36</w:t>
         </w:r>
         <w:r>
           <w:fldChar w:fldCharType="end"/>
@@ -2678,7 +2678,7 @@
         <w:rPr>
           <w:u w:val="single"/>
         </w:rPr>
-        <w:t>Release 3.0.5</w:t>
+        <w:t>Release 3.1.0</w:t>
       </w:r>
     </w:p>
     <w:p>
@@ -2686,7 +2686,7 @@
         <w:rPr>
           <w:i/>
         </w:rPr>
-        <w:t>Initial release on 5/31/2023, patched on 6/2/2023, 6/6/2023, 6/7/2023, 6/14/2023, 6/19/2023</w:t>
+        <w:t>Initial release on 5/31/2023, patched on 6/2/2023, 6/6/2023, 6/7/2023, 6/14/2023, 6/19/2023, 6/22/2023</w:t>
       </w:r>
     </w:p>
     <w:p>
@@ -2842,14 +2842,14 @@
       </w:tblPr>
       <w:tblGrid>
         <w:gridCol w:w="885"/>
-        <w:gridCol w:w="825"/>
-        <w:gridCol w:w="6885"/>
+        <w:gridCol w:w="840"/>
+        <w:gridCol w:w="6960"/>
         <w:gridCol w:w="735"/>
       </w:tblGrid>
       <w:tr>
         <w:tc>
           <w:tcPr>
-            <w:tcW w:w="840" w:type="dxa"/>
+            <w:tcW w:w="834" w:type="dxa"/>
           </w:tcPr>
           <w:p>
             <w:r>
@@ -2862,7 +2862,7 @@
         </w:tc>
         <w:tc>
           <w:tcPr>
-            <w:tcW w:w="795" w:type="dxa"/>
+            <w:tcW w:w="798" w:type="dxa"/>
           </w:tcPr>
           <w:p>
             <w:r>
@@ -2875,7 +2875,7 @@
         </w:tc>
         <w:tc>
           <w:tcPr>
-            <w:tcW w:w="6855" w:type="dxa"/>
+            <w:tcW w:w="6918" w:type="dxa"/>
           </w:tcPr>
           <w:p>
             <w:r>
@@ -2903,7 +2903,7 @@
       <w:tr>
         <w:tc>
           <w:tcPr>
-            <w:tcW w:w="840" w:type="dxa"/>
+            <w:tcW w:w="834" w:type="dxa"/>
           </w:tcPr>
           <w:p>
             <w:hyperlink r:id="hrId5" target="_blank">
@@ -2918,7 +2918,7 @@
         </w:tc>
         <w:tc>
           <w:tcPr>
-            <w:tcW w:w="795" w:type="dxa"/>
+            <w:tcW w:w="798" w:type="dxa"/>
           </w:tcPr>
           <w:p>
             <w:r>
@@ -2928,7 +2928,7 @@
         </w:tc>
         <w:tc>
           <w:tcPr>
-            <w:tcW w:w="6855" w:type="dxa"/>
+            <w:tcW w:w="6918" w:type="dxa"/>
           </w:tcPr>
           <w:p>
             <w:r>
@@ -2955,7 +2955,7 @@
       <w:tr>
         <w:tc>
           <w:tcPr>
-            <w:tcW w:w="840" w:type="dxa"/>
+            <w:tcW w:w="834" w:type="dxa"/>
           </w:tcPr>
           <w:p>
             <w:hyperlink r:id="hrId6" target="_blank">
@@ -2970,7 +2970,7 @@
         </w:tc>
         <w:tc>
           <w:tcPr>
-            <w:tcW w:w="795" w:type="dxa"/>
+            <w:tcW w:w="798" w:type="dxa"/>
           </w:tcPr>
           <w:p>
             <w:r>
@@ -2980,7 +2980,7 @@
         </w:tc>
         <w:tc>
           <w:tcPr>
-            <w:tcW w:w="6855" w:type="dxa"/>
+            <w:tcW w:w="6918" w:type="dxa"/>
           </w:tcPr>
           <w:p>
             <w:r>
@@ -3007,7 +3007,7 @@
       <w:tr>
         <w:tc>
           <w:tcPr>
-            <w:tcW w:w="840" w:type="dxa"/>
+            <w:tcW w:w="834" w:type="dxa"/>
           </w:tcPr>
           <w:p>
             <w:hyperlink r:id="hrId7" target="_blank">
@@ -3022,7 +3022,7 @@
         </w:tc>
         <w:tc>
           <w:tcPr>
-            <w:tcW w:w="795" w:type="dxa"/>
+            <w:tcW w:w="798" w:type="dxa"/>
           </w:tcPr>
           <w:p>
             <w:r>
@@ -3032,7 +3032,7 @@
         </w:tc>
         <w:tc>
           <w:tcPr>
-            <w:tcW w:w="6855" w:type="dxa"/>
+            <w:tcW w:w="6918" w:type="dxa"/>
           </w:tcPr>
           <w:p>
             <w:r>
@@ -3054,7 +3054,7 @@
       <w:tr>
         <w:tc>
           <w:tcPr>
-            <w:tcW w:w="840" w:type="dxa"/>
+            <w:tcW w:w="834" w:type="dxa"/>
           </w:tcPr>
           <w:p>
             <w:hyperlink r:id="hrId8" target="_blank">
@@ -3069,7 +3069,7 @@
         </w:tc>
         <w:tc>
           <w:tcPr>
-            <w:tcW w:w="795" w:type="dxa"/>
+            <w:tcW w:w="798" w:type="dxa"/>
           </w:tcPr>
           <w:p>
             <w:r>
@@ -3079,7 +3079,7 @@
         </w:tc>
         <w:tc>
           <w:tcPr>
-            <w:tcW w:w="6855" w:type="dxa"/>
+            <w:tcW w:w="6918" w:type="dxa"/>
           </w:tcPr>
           <w:p>
             <w:r>
@@ -3101,7 +3101,7 @@
       <w:tr>
         <w:tc>
           <w:tcPr>
-            <w:tcW w:w="840" w:type="dxa"/>
+            <w:tcW w:w="834" w:type="dxa"/>
           </w:tcPr>
           <w:p>
             <w:hyperlink r:id="hrId9" target="_blank">
@@ -3116,7 +3116,7 @@
         </w:tc>
         <w:tc>
           <w:tcPr>
-            <w:tcW w:w="795" w:type="dxa"/>
+            <w:tcW w:w="798" w:type="dxa"/>
           </w:tcPr>
           <w:p>
             <w:r>
@@ -3126,7 +3126,7 @@
         </w:tc>
         <w:tc>
           <w:tcPr>
-            <w:tcW w:w="6855" w:type="dxa"/>
+            <w:tcW w:w="6918" w:type="dxa"/>
           </w:tcPr>
           <w:p>
             <w:r>
@@ -3148,7 +3148,7 @@
       <w:tr>
         <w:tc>
           <w:tcPr>
-            <w:tcW w:w="840" w:type="dxa"/>
+            <w:tcW w:w="834" w:type="dxa"/>
           </w:tcPr>
           <w:p>
             <w:hyperlink r:id="hrId10" target="_blank">
@@ -3163,7 +3163,7 @@
         </w:tc>
         <w:tc>
           <w:tcPr>
-            <w:tcW w:w="795" w:type="dxa"/>
+            <w:tcW w:w="798" w:type="dxa"/>
           </w:tcPr>
           <w:p>
             <w:r>
@@ -3173,7 +3173,7 @@
         </w:tc>
         <w:tc>
           <w:tcPr>
-            <w:tcW w:w="6855" w:type="dxa"/>
+            <w:tcW w:w="6918" w:type="dxa"/>
           </w:tcPr>
           <w:p>
             <w:r>
@@ -3195,7 +3195,7 @@
       <w:tr>
         <w:tc>
           <w:tcPr>
-            <w:tcW w:w="840" w:type="dxa"/>
+            <w:tcW w:w="834" w:type="dxa"/>
           </w:tcPr>
           <w:p>
             <w:hyperlink r:id="hrId11" target="_blank">
@@ -3210,7 +3210,7 @@
         </w:tc>
         <w:tc>
           <w:tcPr>
-            <w:tcW w:w="795" w:type="dxa"/>
+            <w:tcW w:w="798" w:type="dxa"/>
           </w:tcPr>
           <w:p>
             <w:r>
@@ -3220,7 +3220,7 @@
         </w:tc>
         <w:tc>
           <w:tcPr>
-            <w:tcW w:w="6855" w:type="dxa"/>
+            <w:tcW w:w="6918" w:type="dxa"/>
           </w:tcPr>
           <w:p>
             <w:r>
@@ -3242,7 +3242,7 @@
       <w:tr>
         <w:tc>
           <w:tcPr>
-            <w:tcW w:w="840" w:type="dxa"/>
+            <w:tcW w:w="834" w:type="dxa"/>
           </w:tcPr>
           <w:p>
             <w:hyperlink r:id="hrId12" target="_blank">
@@ -3257,7 +3257,7 @@
         </w:tc>
         <w:tc>
           <w:tcPr>
-            <w:tcW w:w="795" w:type="dxa"/>
+            <w:tcW w:w="798" w:type="dxa"/>
           </w:tcPr>
           <w:p>
             <w:r>
@@ -3267,7 +3267,7 @@
         </w:tc>
         <w:tc>
           <w:tcPr>
-            <w:tcW w:w="6855" w:type="dxa"/>
+            <w:tcW w:w="6918" w:type="dxa"/>
           </w:tcPr>
           <w:p>
             <w:r>
@@ -3289,7 +3289,7 @@
       <w:tr>
         <w:tc>
           <w:tcPr>
-            <w:tcW w:w="840" w:type="dxa"/>
+            <w:tcW w:w="834" w:type="dxa"/>
           </w:tcPr>
           <w:p>
             <w:hyperlink r:id="hrId13" target="_blank">
@@ -3304,7 +3304,7 @@
         </w:tc>
         <w:tc>
           <w:tcPr>
-            <w:tcW w:w="795" w:type="dxa"/>
+            <w:tcW w:w="798" w:type="dxa"/>
           </w:tcPr>
           <w:p>
             <w:r>
@@ -3314,7 +3314,7 @@
         </w:tc>
         <w:tc>
           <w:tcPr>
-            <w:tcW w:w="6855" w:type="dxa"/>
+            <w:tcW w:w="6918" w:type="dxa"/>
           </w:tcPr>
           <w:p>
             <w:r>
@@ -3336,7 +3336,7 @@
       <w:tr>
         <w:tc>
           <w:tcPr>
-            <w:tcW w:w="840" w:type="dxa"/>
+            <w:tcW w:w="834" w:type="dxa"/>
           </w:tcPr>
           <w:p>
             <w:hyperlink r:id="hrId14" target="_blank">
@@ -3351,7 +3351,7 @@
         </w:tc>
         <w:tc>
           <w:tcPr>
-            <w:tcW w:w="795" w:type="dxa"/>
+            <w:tcW w:w="798" w:type="dxa"/>
           </w:tcPr>
           <w:p>
             <w:r>
@@ -3361,7 +3361,7 @@
         </w:tc>
         <w:tc>
           <w:tcPr>
-            <w:tcW w:w="6855" w:type="dxa"/>
+            <w:tcW w:w="6918" w:type="dxa"/>
           </w:tcPr>
           <w:p>
             <w:r>
@@ -3383,7 +3383,7 @@
       <w:tr>
         <w:tc>
           <w:tcPr>
-            <w:tcW w:w="840" w:type="dxa"/>
+            <w:tcW w:w="834" w:type="dxa"/>
           </w:tcPr>
           <w:p>
             <w:hyperlink r:id="hrId15" target="_blank">
@@ -3398,7 +3398,7 @@
         </w:tc>
         <w:tc>
           <w:tcPr>
-            <w:tcW w:w="795" w:type="dxa"/>
+            <w:tcW w:w="798" w:type="dxa"/>
           </w:tcPr>
           <w:p>
             <w:r>
@@ -3408,7 +3408,7 @@
         </w:tc>
         <w:tc>
           <w:tcPr>
-            <w:tcW w:w="6855" w:type="dxa"/>
+            <w:tcW w:w="6918" w:type="dxa"/>
           </w:tcPr>
           <w:p>
             <w:r>
@@ -3430,7 +3430,7 @@
       <w:tr>
         <w:tc>
           <w:tcPr>
-            <w:tcW w:w="840" w:type="dxa"/>
+            <w:tcW w:w="834" w:type="dxa"/>
           </w:tcPr>
           <w:p>
             <w:hyperlink r:id="hrId16" target="_blank">
@@ -3445,7 +3445,7 @@
         </w:tc>
         <w:tc>
           <w:tcPr>
-            <w:tcW w:w="795" w:type="dxa"/>
+            <w:tcW w:w="798" w:type="dxa"/>
           </w:tcPr>
           <w:p>
             <w:r>
@@ -3455,7 +3455,7 @@
         </w:tc>
         <w:tc>
           <w:tcPr>
-            <w:tcW w:w="6855" w:type="dxa"/>
+            <w:tcW w:w="6918" w:type="dxa"/>
           </w:tcPr>
           <w:p>
             <w:r>
@@ -3477,7 +3477,7 @@
       <w:tr>
         <w:tc>
           <w:tcPr>
-            <w:tcW w:w="840" w:type="dxa"/>
+            <w:tcW w:w="834" w:type="dxa"/>
           </w:tcPr>
           <w:p>
             <w:hyperlink r:id="hrId17" target="_blank">
@@ -3492,7 +3492,7 @@
         </w:tc>
         <w:tc>
           <w:tcPr>
-            <w:tcW w:w="795" w:type="dxa"/>
+            <w:tcW w:w="798" w:type="dxa"/>
           </w:tcPr>
           <w:p>
             <w:r>
@@ -3502,7 +3502,7 @@
         </w:tc>
         <w:tc>
           <w:tcPr>
-            <w:tcW w:w="6855" w:type="dxa"/>
+            <w:tcW w:w="6918" w:type="dxa"/>
           </w:tcPr>
           <w:p>
             <w:r>
@@ -3524,7 +3524,7 @@
       <w:tr>
         <w:tc>
           <w:tcPr>
-            <w:tcW w:w="840" w:type="dxa"/>
+            <w:tcW w:w="834" w:type="dxa"/>
           </w:tcPr>
           <w:p>
             <w:hyperlink r:id="hrId18" target="_blank">
@@ -3539,7 +3539,7 @@
         </w:tc>
         <w:tc>
           <w:tcPr>
-            <w:tcW w:w="795" w:type="dxa"/>
+            <w:tcW w:w="798" w:type="dxa"/>
           </w:tcPr>
           <w:p>
             <w:r>
@@ -3549,7 +3549,7 @@
         </w:tc>
         <w:tc>
           <w:tcPr>
-            <w:tcW w:w="6855" w:type="dxa"/>
+            <w:tcW w:w="6918" w:type="dxa"/>
           </w:tcPr>
           <w:p>
             <w:r>
@@ -3571,7 +3571,7 @@
       <w:tr>
         <w:tc>
           <w:tcPr>
-            <w:tcW w:w="840" w:type="dxa"/>
+            <w:tcW w:w="834" w:type="dxa"/>
           </w:tcPr>
           <w:p>
             <w:hyperlink r:id="hrId19" target="_blank">
@@ -3586,7 +3586,7 @@
         </w:tc>
         <w:tc>
           <w:tcPr>
-            <w:tcW w:w="795" w:type="dxa"/>
+            <w:tcW w:w="798" w:type="dxa"/>
           </w:tcPr>
           <w:p>
             <w:r>
@@ -3596,7 +3596,7 @@
         </w:tc>
         <w:tc>
           <w:tcPr>
-            <w:tcW w:w="6855" w:type="dxa"/>
+            <w:tcW w:w="6918" w:type="dxa"/>
           </w:tcPr>
           <w:p>
             <w:r>
@@ -3618,7 +3618,7 @@
       <w:tr>
         <w:tc>
           <w:tcPr>
-            <w:tcW w:w="840" w:type="dxa"/>
+            <w:tcW w:w="834" w:type="dxa"/>
           </w:tcPr>
           <w:p>
             <w:hyperlink r:id="hrId20" target="_blank">
@@ -3633,7 +3633,7 @@
         </w:tc>
         <w:tc>
           <w:tcPr>
-            <w:tcW w:w="795" w:type="dxa"/>
+            <w:tcW w:w="798" w:type="dxa"/>
           </w:tcPr>
           <w:p>
             <w:r>
@@ -3643,7 +3643,7 @@
         </w:tc>
         <w:tc>
           <w:tcPr>
-            <w:tcW w:w="6855" w:type="dxa"/>
+            <w:tcW w:w="6918" w:type="dxa"/>
           </w:tcPr>
           <w:p>
             <w:r>
@@ -3665,7 +3665,7 @@
       <w:tr>
         <w:tc>
           <w:tcPr>
-            <w:tcW w:w="840" w:type="dxa"/>
+            <w:tcW w:w="834" w:type="dxa"/>
           </w:tcPr>
           <w:p>
             <w:hyperlink r:id="hrId21" target="_blank">
@@ -3680,7 +3680,7 @@
         </w:tc>
         <w:tc>
           <w:tcPr>
-            <w:tcW w:w="795" w:type="dxa"/>
+            <w:tcW w:w="798" w:type="dxa"/>
           </w:tcPr>
           <w:p>
             <w:r>
@@ -3690,7 +3690,7 @@
         </w:tc>
         <w:tc>
           <w:tcPr>
-            <w:tcW w:w="6855" w:type="dxa"/>
+            <w:tcW w:w="6918" w:type="dxa"/>
           </w:tcPr>
           <w:p>
             <w:r>
@@ -3712,7 +3712,7 @@
       <w:tr>
         <w:tc>
           <w:tcPr>
-            <w:tcW w:w="840" w:type="dxa"/>
+            <w:tcW w:w="834" w:type="dxa"/>
           </w:tcPr>
           <w:p>
             <w:hyperlink r:id="hrId22" target="_blank">
@@ -3727,7 +3727,7 @@
         </w:tc>
         <w:tc>
           <w:tcPr>
-            <w:tcW w:w="795" w:type="dxa"/>
+            <w:tcW w:w="798" w:type="dxa"/>
           </w:tcPr>
           <w:p>
             <w:r>
@@ -3737,7 +3737,7 @@
         </w:tc>
         <w:tc>
           <w:tcPr>
-            <w:tcW w:w="6855" w:type="dxa"/>
+            <w:tcW w:w="6918" w:type="dxa"/>
           </w:tcPr>
           <w:p>
             <w:r>
@@ -3759,7 +3759,7 @@
       <w:tr>
         <w:tc>
           <w:tcPr>
-            <w:tcW w:w="840" w:type="dxa"/>
+            <w:tcW w:w="834" w:type="dxa"/>
           </w:tcPr>
           <w:p>
             <w:hyperlink r:id="hrId23" target="_blank">
@@ -3774,7 +3774,7 @@
         </w:tc>
         <w:tc>
           <w:tcPr>
-            <w:tcW w:w="795" w:type="dxa"/>
+            <w:tcW w:w="798" w:type="dxa"/>
           </w:tcPr>
           <w:p>
             <w:r>
@@ -3784,7 +3784,7 @@
         </w:tc>
         <w:tc>
           <w:tcPr>
-            <w:tcW w:w="6855" w:type="dxa"/>
+            <w:tcW w:w="6918" w:type="dxa"/>
           </w:tcPr>
           <w:p>
             <w:r>
@@ -3806,7 +3806,7 @@
       <w:tr>
         <w:tc>
           <w:tcPr>
-            <w:tcW w:w="840" w:type="dxa"/>
+            <w:tcW w:w="834" w:type="dxa"/>
           </w:tcPr>
           <w:p>
             <w:hyperlink r:id="hrId24" target="_blank">
@@ -3821,7 +3821,7 @@
         </w:tc>
         <w:tc>
           <w:tcPr>
-            <w:tcW w:w="795" w:type="dxa"/>
+            <w:tcW w:w="798" w:type="dxa"/>
           </w:tcPr>
           <w:p>
             <w:r>
@@ -3831,7 +3831,7 @@
         </w:tc>
         <w:tc>
           <w:tcPr>
-            <w:tcW w:w="6855" w:type="dxa"/>
+            <w:tcW w:w="6918" w:type="dxa"/>
           </w:tcPr>
           <w:p>
             <w:r>
@@ -3853,7 +3853,7 @@
       <w:tr>
         <w:tc>
           <w:tcPr>
-            <w:tcW w:w="840" w:type="dxa"/>
+            <w:tcW w:w="834" w:type="dxa"/>
           </w:tcPr>
           <w:p>
             <w:hyperlink r:id="hrId25" target="_blank">
@@ -3868,7 +3868,7 @@
         </w:tc>
         <w:tc>
           <w:tcPr>
-            <w:tcW w:w="795" w:type="dxa"/>
+            <w:tcW w:w="798" w:type="dxa"/>
           </w:tcPr>
           <w:p>
             <w:r>
@@ -3878,7 +3878,7 @@
         </w:tc>
         <w:tc>
           <w:tcPr>
-            <w:tcW w:w="6855" w:type="dxa"/>
+            <w:tcW w:w="6918" w:type="dxa"/>
           </w:tcPr>
           <w:p>
             <w:r>
@@ -3900,7 +3900,7 @@
       <w:tr>
         <w:tc>
           <w:tcPr>
-            <w:tcW w:w="840" w:type="dxa"/>
+            <w:tcW w:w="834" w:type="dxa"/>
           </w:tcPr>
           <w:p>
             <w:hyperlink r:id="hrId26" target="_blank">
@@ -3915,17 +3915,17 @@
         </w:tc>
         <w:tc>
           <w:tcPr>
-            <w:tcW w:w="795" w:type="dxa"/>
+            <w:tcW w:w="798" w:type="dxa"/>
           </w:tcPr>
           <w:p>
             <w:r>
-              <w:t>Defect</w:t>
+              <w:t>Story</w:t>
             </w:r>
           </w:p>
         </w:tc>
         <w:tc>
           <w:tcPr>
-            <w:tcW w:w="6855" w:type="dxa"/>
+            <w:tcW w:w="6918" w:type="dxa"/>
           </w:tcPr>
           <w:p>
             <w:r>
@@ -3940,6 +3940,194 @@
           <w:p>
             <w:r>
               <w:t>3.0.5</w:t>
+            </w:r>
+          </w:p>
+        </w:tc>
+      </w:tr>
+      <w:tr>
+        <w:tc>
+          <w:tcPr>
+            <w:tcW w:w="834" w:type="dxa"/>
+          </w:tcPr>
+          <w:p>
+            <w:hyperlink r:id="hrId27" target="_blank">
+              <w:r>
+                <w:rPr>
+                  <w:rStyle w:val="c13"/>
+                </w:rPr>
+                <w:t>TOFDEV-796</w:t>
+              </w:r>
+            </w:hyperlink>
+          </w:p>
+        </w:tc>
+        <w:tc>
+          <w:tcPr>
+            <w:tcW w:w="798" w:type="dxa"/>
+          </w:tcPr>
+          <w:p>
+            <w:r>
+              <w:t>Story</w:t>
+            </w:r>
+          </w:p>
+        </w:tc>
+        <w:tc>
+          <w:tcPr>
+            <w:tcW w:w="6918" w:type="dxa"/>
+          </w:tcPr>
+          <w:p>
+            <w:r>
+              <w:t>$document equivalent for Composition resources in an IG</w:t>
+            </w:r>
+          </w:p>
+        </w:tc>
+        <w:tc>
+          <w:tcPr>
+            <w:tcW w:w="690" w:type="dxa"/>
+          </w:tcPr>
+          <w:p>
+            <w:r>
+              <w:t>3.1.0</w:t>
+            </w:r>
+          </w:p>
+        </w:tc>
+      </w:tr>
+      <w:tr>
+        <w:tc>
+          <w:tcPr>
+            <w:tcW w:w="834" w:type="dxa"/>
+          </w:tcPr>
+          <w:p>
+            <w:hyperlink r:id="hrId28" target="_blank">
+              <w:r>
+                <w:rPr>
+                  <w:rStyle w:val="c13"/>
+                </w:rPr>
+                <w:t>TOFDEV-794</w:t>
+              </w:r>
+            </w:hyperlink>
+          </w:p>
+        </w:tc>
+        <w:tc>
+          <w:tcPr>
+            <w:tcW w:w="798" w:type="dxa"/>
+          </w:tcPr>
+          <w:p>
+            <w:r>
+              <w:t>Defect</w:t>
+            </w:r>
+          </w:p>
+        </w:tc>
+        <w:tc>
+          <w:tcPr>
+            <w:tcW w:w="6918" w:type="dxa"/>
+          </w:tcPr>
+          <w:p>
+            <w:r>
+              <w:t>After one Save of a StructureDefintion no more Saves are persisted</w:t>
+            </w:r>
+          </w:p>
+        </w:tc>
+        <w:tc>
+          <w:tcPr>
+            <w:tcW w:w="690" w:type="dxa"/>
+          </w:tcPr>
+          <w:p>
+            <w:r>
+              <w:t>3.1.0</w:t>
+            </w:r>
+          </w:p>
+        </w:tc>
+      </w:tr>
+      <w:tr>
+        <w:tc>
+          <w:tcPr>
+            <w:tcW w:w="834" w:type="dxa"/>
+          </w:tcPr>
+          <w:p>
+            <w:hyperlink r:id="hrId29" target="_blank">
+              <w:r>
+                <w:rPr>
+                  <w:rStyle w:val="c13"/>
+                </w:rPr>
+                <w:t>TOFDEV-793</w:t>
+              </w:r>
+            </w:hyperlink>
+          </w:p>
+        </w:tc>
+        <w:tc>
+          <w:tcPr>
+            <w:tcW w:w="798" w:type="dxa"/>
+          </w:tcPr>
+          <w:p>
+            <w:r>
+              <w:t>Defect</w:t>
+            </w:r>
+          </w:p>
+        </w:tc>
+        <w:tc>
+          <w:tcPr>
+            <w:tcW w:w="6918" w:type="dxa"/>
+          </w:tcPr>
+          <w:p>
+            <w:r>
+              <w:t>Can't save ValueSet with Experimental=false</w:t>
+            </w:r>
+          </w:p>
+        </w:tc>
+        <w:tc>
+          <w:tcPr>
+            <w:tcW w:w="690" w:type="dxa"/>
+          </w:tcPr>
+          <w:p>
+            <w:r>
+              <w:t>3.1.0</w:t>
+            </w:r>
+          </w:p>
+        </w:tc>
+      </w:tr>
+      <w:tr>
+        <w:tc>
+          <w:tcPr>
+            <w:tcW w:w="834" w:type="dxa"/>
+          </w:tcPr>
+          <w:p>
+            <w:hyperlink r:id="hrId30" target="_blank">
+              <w:r>
+                <w:rPr>
+                  <w:rStyle w:val="c13"/>
+                </w:rPr>
+                <w:t>TOFDEV-560</w:t>
+              </w:r>
+            </w:hyperlink>
+          </w:p>
+        </w:tc>
+        <w:tc>
+          <w:tcPr>
+            <w:tcW w:w="798" w:type="dxa"/>
+          </w:tcPr>
+          <w:p>
+            <w:r>
+              <w:t>Defect</w:t>
+            </w:r>
+          </w:p>
+        </w:tc>
+        <w:tc>
+          <w:tcPr>
+            <w:tcW w:w="6918" w:type="dxa"/>
+          </w:tcPr>
+          <w:p>
+            <w:r>
+              <w:t>Nested sliced not appearing in Elements</w:t>
+            </w:r>
+          </w:p>
+        </w:tc>
+        <w:tc>
+          <w:tcPr>
+            <w:tcW w:w="690" w:type="dxa"/>
+          </w:tcPr>
+          <w:p>
+            <w:r>
+              <w:t>3.1.0</w:t>
             </w:r>
           </w:p>
         </w:tc>
@@ -4789,7 +4977,7 @@
       <w:r>
         <w:t>Creating resources via a PUT with an ID (</w:t>
       </w:r>
-      <w:hyperlink r:id="hrId27" target="_blank" w:anchor="upsert">
+      <w:hyperlink r:id="hrId31" target="_blank" w:anchor="upsert">
         <w:r>
           <w:rPr>
             <w:rStyle w:val="c13"/>
@@ -4811,7 +4999,7 @@
       <w:r>
         <w:t xml:space="preserve">The </w:t>
       </w:r>
-      <w:hyperlink r:id="hrId28" target="_blank">
+      <w:hyperlink r:id="hrId32" target="_blank">
         <w:r>
           <w:rPr>
             <w:rStyle w:val="c13"/>
@@ -4830,7 +5018,7 @@
       <w:r>
         <w:t xml:space="preserve">The </w:t>
       </w:r>
-      <w:hyperlink r:id="hrId29" target="_blank">
+      <w:hyperlink r:id="hrId33" target="_blank">
         <w:r>
           <w:rPr>
             <w:rStyle w:val="c13"/>
@@ -4882,7 +5070,7 @@
       <w:r>
         <w:t xml:space="preserve"> </w:t>
       </w:r>
-      <w:hyperlink r:id="hrId30" target="_blank" w:anchor="has">
+      <w:hyperlink r:id="hrId34" target="_blank" w:anchor="has">
         <w:r>
           <w:rPr>
             <w:rStyle w:val="c13"/>
@@ -4904,7 +5092,7 @@
       <w:r>
         <w:t xml:space="preserve"> </w:t>
       </w:r>
-      <w:hyperlink r:id="hrId31" target="_blank" w:anchor="include">
+      <w:hyperlink r:id="hrId35" target="_blank" w:anchor="include">
         <w:r>
           <w:rPr>
             <w:rStyle w:val="c13"/>
@@ -4923,7 +5111,7 @@
           <w:numId w:val="6"/>
         </w:numPr>
       </w:pPr>
-      <w:hyperlink r:id="hrId32" target="_blank" w:anchor="patch">
+      <w:hyperlink r:id="hrId36" target="_blank" w:anchor="patch">
         <w:r>
           <w:rPr>
             <w:rStyle w:val="c13"/>
@@ -5051,7 +5239,7 @@
       <w:r>
         <w:t xml:space="preserve"> end-point in the API represents a "proxy" to the FHIR server(s) available within the ToF installation. The proxy endpoint supports GET, PUT, POST, DELETE requests for individual resources, as well as </w:t>
       </w:r>
-      <w:hyperlink r:id="hrId33" target="_blank" w:anchor="transaction">
+      <w:hyperlink r:id="hrId37" target="_blank" w:anchor="transaction">
         <w:r>
           <w:rPr>
             <w:rStyle w:val="c13"/>
@@ -5133,7 +5321,7 @@
         <w:t xml:space="preserve">ToF's REST API is documented using Swagger. The publicly available installation exposes custom API documentation at </w:t>
       </w:r>
       <w:r/>
-      <w:hyperlink r:id="hrId34" target="_blank">
+      <w:hyperlink r:id="hrId38" target="_blank">
         <w:r>
           <w:rPr>
             <w:rStyle w:val="c13"/>
@@ -5795,7 +5983,7 @@
         </w:rPr>
         <w:t xml:space="preserve">If this is your first time logging-in to Trifolia-on-FHIR (ToF), you must create a profile (represented by a FHIR </w:t>
       </w:r>
-      <w:hyperlink r:id="hrId35" target="_blank">
+      <w:hyperlink r:id="hrId39" target="_blank">
         <w:r>
           <w:rPr>
             <w:rStyle w:val="c13"/>
@@ -7549,7 +7737,7 @@
       <w:r>
         <w:t xml:space="preserve"> then all profiles (StructureDefinition resources) within the Implementation Guide must have URLs that start with </w:t>
       </w:r>
-      <w:hyperlink r:id="hrId36">
+      <w:hyperlink r:id="hrId40">
         <w:r>
           <w:rPr>
             <w:rStyle w:val="c13"/>
@@ -8540,7 +8728,7 @@
       <w:r>
         <w:t xml:space="preserve">The "Edit Implementation Guide" screen has functionality to generate a JIRA Spec file that is required by the HL7 ballot process. You can read more information on the purpose of the JIRA Spec file </w:t>
       </w:r>
-      <w:hyperlink r:id="hrId37" target="_blank">
+      <w:hyperlink r:id="hrId41" target="_blank">
         <w:r>
           <w:rPr>
             <w:rStyle w:val="c13"/>
@@ -8748,7 +8936,7 @@
         </w:rPr>
         <w:t xml:space="preserve">The StructureDefinition resource describes a structure - a set of data element definitions, and their associated rules of usage. These structure definitions are used to describe both the content defined in the FHIR specification itself - Resources, data types, the underlying infrastructural types, and also are used to describe how these structures are used in implementations. This allows the definitions of the structures to be shared and published through repositories of structure definitions, compared with each other, and used as the basis for code, report and UI generation.  For more information on Structure Definitions, see </w:t>
       </w:r>
-      <w:hyperlink r:id="hrId38">
+      <w:hyperlink r:id="hrId42">
         <w:r>
           <w:rPr>
             <w:rStyle w:val="c13"/>
@@ -8888,7 +9076,7 @@
         </w:rPr>
         <w:t xml:space="preserve">Note that because of the nature of the healthcare ecosystem, there may be multiple overlapping sets of adaptations - by healthcare domain, by country, by institution, and/or by vendor/implementation.  For more information on FHIR Profiles, please visit </w:t>
       </w:r>
-      <w:hyperlink r:id="hrId39">
+      <w:hyperlink r:id="hrId43">
         <w:r>
           <w:rPr>
             <w:rStyle w:val="c13"/>
@@ -9158,7 +9346,7 @@
       <w:r>
         <w:t xml:space="preserve">Every extension in a resource refers directly to its definition, which is made available as a </w:t>
       </w:r>
-      <w:hyperlink r:id="hrId40">
+      <w:hyperlink r:id="hrId44">
         <w:r>
           <w:rPr>
             <w:rStyle w:val="c13"/>
@@ -9170,7 +9358,7 @@
       <w:r>
         <w:t xml:space="preserve">. A resource can be </w:t>
       </w:r>
-      <w:hyperlink r:id="hrId41">
+      <w:hyperlink r:id="hrId45">
         <w:r>
           <w:rPr>
             <w:rStyle w:val="c13"/>
@@ -9193,7 +9381,7 @@
       <w:r>
         <w:t xml:space="preserve">For more information on creating/incorporating extensions into existing resources, please visit the “Defining Extensions” page at </w:t>
       </w:r>
-      <w:hyperlink r:id="hrId42">
+      <w:hyperlink r:id="hrId46">
         <w:r>
           <w:rPr>
             <w:rStyle w:val="c13"/>
@@ -9229,7 +9417,7 @@
           <w:shd w:val="clear" w:color="auto" w:fill="F8F8F8"/>
         </w:rPr>
       </w:pPr>
-      <w:hyperlink r:id="hrId43">
+      <w:hyperlink r:id="hrId47">
         <w:r>
           <w:rPr>
             <w:rStyle w:val="c13"/>
@@ -9705,7 +9893,7 @@
       <w:r>
         <w:drawing>
           <wp:inline distT="0" distB="0" distL="0" distR="0">
-            <wp:extent cx="5991225" cy="3162300"/>
+            <wp:extent cx="5981700" cy="3162300"/>
             <wp:effectExtent l="0" t="0" r="0" b="0"/>
             <wp:docPr id="2" name="Pic 2"/>
             <wp:cNvGraphicFramePr>
@@ -9727,7 +9915,7 @@
                   <pic:spPr>
                     <a:xfrm>
                       <a:off x="0" y="0"/>
-                      <a:ext cx="5991225" cy="3162300"/>
+                      <a:ext cx="5981700" cy="3162300"/>
                     </a:xfrm>
                     <a:prstGeom prst="rect">
                       <a:avLst/>
@@ -9771,7 +9959,7 @@
       <w:r>
         <w:drawing>
           <wp:inline distT="0" distB="0" distL="0" distR="0">
-            <wp:extent cx="5991225" cy="1466850"/>
+            <wp:extent cx="5981700" cy="1466850"/>
             <wp:effectExtent l="0" t="0" r="0" b="0"/>
             <wp:docPr id="3" name="Pic 3"/>
             <wp:cNvGraphicFramePr>
@@ -9793,7 +9981,7 @@
                   <pic:spPr>
                     <a:xfrm>
                       <a:off x="0" y="0"/>
-                      <a:ext cx="5991225" cy="1466850"/>
+                      <a:ext cx="5981700" cy="1466850"/>
                     </a:xfrm>
                     <a:prstGeom prst="rect">
                       <a:avLst/>
@@ -9912,7 +10100,7 @@
           <w:numId w:val="38"/>
         </w:numPr>
       </w:pPr>
-      <w:hyperlink r:id="hrId44">
+      <w:hyperlink r:id="hrId48">
         <w:r>
           <w:rPr>
             <w:rStyle w:val="c13"/>
@@ -9970,7 +10158,7 @@
           <w:numId w:val="39"/>
         </w:numPr>
       </w:pPr>
-      <w:hyperlink r:id="hrId45" w:anchor="primitive">
+      <w:hyperlink r:id="hrId49" w:anchor="primitive">
         <w:r>
           <w:rPr>
             <w:rStyle w:val="c13"/>
@@ -9995,7 +10183,7 @@
           <w:numId w:val="39"/>
         </w:numPr>
       </w:pPr>
-      <w:hyperlink r:id="hrId46" w:anchor="complex">
+      <w:hyperlink r:id="hrId50" w:anchor="complex">
         <w:r>
           <w:rPr>
             <w:rStyle w:val="c13"/>
@@ -10020,7 +10208,7 @@
           <w:numId w:val="39"/>
         </w:numPr>
       </w:pPr>
-      <w:hyperlink r:id="hrId47">
+      <w:hyperlink r:id="hrId51">
         <w:r>
           <w:rPr>
             <w:rStyle w:val="c13"/>
@@ -10036,7 +10224,7 @@
         </w:rPr>
         <w:t xml:space="preserve">, A specialization that adds modifierExtension, which is the super-type of all the element types defined in resource definitions (e.g. </w:t>
       </w:r>
-      <w:hyperlink r:id="hrId48" w:anchor="resource">
+      <w:hyperlink r:id="hrId52" w:anchor="resource">
         <w:r>
           <w:rPr>
             <w:rStyle w:val="c13"/>
@@ -10063,7 +10251,7 @@
         </w:rPr>
         <w:t xml:space="preserve">Note that resources themselves all specialize the base type </w:t>
       </w:r>
-      <w:hyperlink r:id="hrId49">
+      <w:hyperlink r:id="hrId53">
         <w:r>
           <w:rPr>
             <w:rStyle w:val="c13"/>
@@ -10079,7 +10267,7 @@
         </w:rPr>
         <w:t xml:space="preserve">. For more information on the backbone element, visit </w:t>
       </w:r>
-      <w:hyperlink r:id="hrId50">
+      <w:hyperlink r:id="hrId54">
         <w:r>
           <w:rPr>
             <w:rStyle w:val="c13"/>
@@ -10409,7 +10597,7 @@
         </w:rPr>
         <w:t xml:space="preserve">The HL7 IG Publisher tool is developed by HL7 and is not part of Trifolia-on-FHIR (ToF). Questions related to the execution of the HL7 IG Publisher should be directed to </w:t>
       </w:r>
-      <w:hyperlink r:id="hrId51" target="_blank">
+      <w:hyperlink r:id="hrId55" target="_blank">
         <w:r>
           <w:rPr>
             <w:rStyle w:val="c13"/>
@@ -10595,7 +10783,7 @@
       <w:r>
         <w:drawing>
           <wp:inline distT="0" distB="0" distL="0" distR="0">
-            <wp:extent cx="5991225" cy="1828800"/>
+            <wp:extent cx="5981700" cy="1828800"/>
             <wp:effectExtent l="0" t="0" r="0" b="0"/>
             <wp:docPr id="4" name="Pic 4"/>
             <wp:cNvGraphicFramePr>
@@ -10617,7 +10805,7 @@
                   <pic:spPr>
                     <a:xfrm>
                       <a:off x="0" y="0"/>
-                      <a:ext cx="5991225" cy="1828800"/>
+                      <a:ext cx="5981700" cy="1828800"/>
                     </a:xfrm>
                     <a:prstGeom prst="rect">
                       <a:avLst/>
@@ -11212,7 +11400,7 @@
         </w:rPr>
         <w:t xml:space="preserve">For other pre-publishing errors, go to </w:t>
       </w:r>
-      <w:hyperlink r:id="hrId52" target="_blank">
+      <w:hyperlink r:id="hrId56" target="_blank">
         <w:r>
           <w:rPr>
             <w:rStyle w:val="c13"/>
@@ -11314,7 +11502,7 @@
       <w:r>
         <w:drawing>
           <wp:inline distT="0" distB="0" distL="0" distR="0">
-            <wp:extent cx="5762625" cy="2085975"/>
+            <wp:extent cx="5695950" cy="2057400"/>
             <wp:effectExtent l="0" t="0" r="0" b="0"/>
             <wp:docPr id="5" name="Pic 5"/>
             <wp:cNvGraphicFramePr>
@@ -11336,7 +11524,7 @@
                   <pic:spPr>
                     <a:xfrm>
                       <a:off x="0" y="0"/>
-                      <a:ext cx="5762625" cy="2085975"/>
+                      <a:ext cx="5695950" cy="2057400"/>
                     </a:xfrm>
                     <a:prstGeom prst="rect">
                       <a:avLst/>
@@ -11370,7 +11558,7 @@
       <w:r>
         <w:drawing>
           <wp:inline distT="0" distB="0" distL="0" distR="0">
-            <wp:extent cx="5762625" cy="2085975"/>
+            <wp:extent cx="5695950" cy="2057400"/>
             <wp:effectExtent l="0" t="0" r="0" b="0"/>
             <wp:docPr id="6" name="Pic 6"/>
             <wp:cNvGraphicFramePr>
@@ -11392,7 +11580,7 @@
                   <pic:spPr>
                     <a:xfrm>
                       <a:off x="0" y="0"/>
-                      <a:ext cx="5762625" cy="2085975"/>
+                      <a:ext cx="5695950" cy="2057400"/>
                     </a:xfrm>
                     <a:prstGeom prst="rect">
                       <a:avLst/>
@@ -11443,7 +11631,7 @@
     </w:p>
     <w:tbl>
       <w:tblPr>
-        <w:tblW w:w="9375" w:type="dxa"/>
+        <w:tblW w:w="9372" w:type="dxa"/>
         <w:tblLayout w:type="fixed"/>
         <w:tblCellMar>
           <w:top w:w="0" w:type="dxa"/>
@@ -11460,7 +11648,7 @@
       <w:tr>
         <w:tc>
           <w:tcPr>
-            <w:tcW w:w="4680" w:type="dxa"/>
+            <w:tcW w:w="4683" w:type="dxa"/>
             <w:tcBorders>
               <w:left w:val="single" w:sz="6" w:color="000000"/>
               <w:top w:val="single" w:sz="6" w:color="000000"/>
@@ -11485,7 +11673,7 @@
         </w:tc>
         <w:tc>
           <w:tcPr>
-            <w:tcW w:w="4680" w:type="dxa"/>
+            <w:tcW w:w="4683" w:type="dxa"/>
             <w:tcBorders>
               <w:left w:val="single" w:sz="6" w:color="000000"/>
               <w:top w:val="single" w:sz="6" w:color="000000"/>
@@ -11512,7 +11700,7 @@
       <w:tr>
         <w:tc>
           <w:tcPr>
-            <w:tcW w:w="4680" w:type="dxa"/>
+            <w:tcW w:w="4683" w:type="dxa"/>
             <w:tcBorders>
               <w:left w:val="single" w:sz="6" w:color="000000"/>
               <w:top w:val="single" w:sz="6" w:color="000000"/>
@@ -11544,7 +11732,7 @@
         </w:tc>
         <w:tc>
           <w:tcPr>
-            <w:tcW w:w="4680" w:type="dxa"/>
+            <w:tcW w:w="4683" w:type="dxa"/>
             <w:tcBorders>
               <w:left w:val="single" w:sz="6" w:color="000000"/>
               <w:top w:val="single" w:sz="6" w:color="000000"/>
@@ -11573,7 +11761,7 @@
       <w:tr>
         <w:tc>
           <w:tcPr>
-            <w:tcW w:w="4680" w:type="dxa"/>
+            <w:tcW w:w="4683" w:type="dxa"/>
             <w:tcBorders>
               <w:left w:val="single" w:sz="6" w:color="000000"/>
               <w:top w:val="single" w:sz="6" w:color="000000"/>
@@ -11597,7 +11785,7 @@
         </w:tc>
         <w:tc>
           <w:tcPr>
-            <w:tcW w:w="4680" w:type="dxa"/>
+            <w:tcW w:w="4683" w:type="dxa"/>
             <w:tcBorders>
               <w:left w:val="single" w:sz="6" w:color="000000"/>
               <w:top w:val="single" w:sz="6" w:color="000000"/>
@@ -11629,7 +11817,7 @@
         </w:trPr>
         <w:tc>
           <w:tcPr>
-            <w:tcW w:w="4680" w:type="dxa"/>
+            <w:tcW w:w="4683" w:type="dxa"/>
             <w:tcBorders>
               <w:left w:val="single" w:sz="6" w:color="000000"/>
               <w:top w:val="single" w:sz="6" w:color="000000"/>
@@ -11668,7 +11856,7 @@
         </w:tc>
         <w:tc>
           <w:tcPr>
-            <w:tcW w:w="4680" w:type="dxa"/>
+            <w:tcW w:w="4683" w:type="dxa"/>
             <w:tcBorders>
               <w:left w:val="single" w:sz="6" w:color="000000"/>
               <w:top w:val="single" w:sz="6" w:color="000000"/>
@@ -11697,7 +11885,7 @@
       <w:tr>
         <w:tc>
           <w:tcPr>
-            <w:tcW w:w="4680" w:type="dxa"/>
+            <w:tcW w:w="4683" w:type="dxa"/>
             <w:tcBorders>
               <w:left w:val="single" w:sz="6" w:color="000000"/>
               <w:top w:val="single" w:sz="6" w:color="000000"/>
@@ -11721,7 +11909,7 @@
         </w:tc>
         <w:tc>
           <w:tcPr>
-            <w:tcW w:w="4680" w:type="dxa"/>
+            <w:tcW w:w="4683" w:type="dxa"/>
             <w:tcBorders>
               <w:left w:val="single" w:sz="6" w:color="000000"/>
               <w:top w:val="single" w:sz="6" w:color="000000"/>
@@ -11750,7 +11938,7 @@
       <w:tr>
         <w:tc>
           <w:tcPr>
-            <w:tcW w:w="4680" w:type="dxa"/>
+            <w:tcW w:w="4683" w:type="dxa"/>
             <w:tcBorders>
               <w:left w:val="single" w:sz="6" w:color="000000"/>
               <w:top w:val="single" w:sz="6" w:color="000000"/>
@@ -11774,7 +11962,7 @@
         </w:tc>
         <w:tc>
           <w:tcPr>
-            <w:tcW w:w="4680" w:type="dxa"/>
+            <w:tcW w:w="4683" w:type="dxa"/>
             <w:tcBorders>
               <w:left w:val="single" w:sz="6" w:color="000000"/>
               <w:top w:val="single" w:sz="6" w:color="000000"/>
@@ -11953,7 +12141,7 @@
       <w:r>
         <w:drawing>
           <wp:inline distT="0" distB="0" distL="0" distR="0">
-            <wp:extent cx="5534025" cy="1590675"/>
+            <wp:extent cx="5410200" cy="1552575"/>
             <wp:effectExtent l="0" t="0" r="0" b="0"/>
             <wp:docPr id="7" name="Pic 7"/>
             <wp:cNvGraphicFramePr>
@@ -11975,7 +12163,7 @@
                   <pic:spPr>
                     <a:xfrm>
                       <a:off x="0" y="0"/>
-                      <a:ext cx="5534025" cy="1590675"/>
+                      <a:ext cx="5410200" cy="1552575"/>
                     </a:xfrm>
                     <a:prstGeom prst="rect">
                       <a:avLst/>
@@ -12223,7 +12411,7 @@
       <w:r>
         <w:drawing>
           <wp:inline distT="0" distB="0" distL="0" distR="0">
-            <wp:extent cx="5457825" cy="2219325"/>
+            <wp:extent cx="5410200" cy="2200275"/>
             <wp:effectExtent l="0" t="0" r="0" b="0"/>
             <wp:docPr id="8" name="Pic 8"/>
             <wp:cNvGraphicFramePr>
@@ -12245,7 +12433,7 @@
                   <pic:spPr>
                     <a:xfrm>
                       <a:off x="0" y="0"/>
-                      <a:ext cx="5457825" cy="2219325"/>
+                      <a:ext cx="5410200" cy="2200275"/>
                     </a:xfrm>
                     <a:prstGeom prst="rect">
                       <a:avLst/>
@@ -12293,7 +12481,7 @@
       <w:r>
         <w:drawing>
           <wp:inline distT="0" distB="0" distL="0" distR="0">
-            <wp:extent cx="5448300" cy="1685925"/>
+            <wp:extent cx="5410200" cy="1676400"/>
             <wp:effectExtent l="0" t="0" r="0" b="0"/>
             <wp:docPr id="9" name="Pic 9"/>
             <wp:cNvGraphicFramePr>
@@ -12315,7 +12503,7 @@
                   <pic:spPr>
                     <a:xfrm>
                       <a:off x="0" y="0"/>
-                      <a:ext cx="5448300" cy="1685925"/>
+                      <a:ext cx="5410200" cy="1676400"/>
                     </a:xfrm>
                     <a:prstGeom prst="rect">
                       <a:avLst/>
@@ -12354,7 +12542,7 @@
         </w:rPr>
         <w:t xml:space="preserve">In the </w:t>
       </w:r>
-      <w:hyperlink r:id="hrId53">
+      <w:hyperlink r:id="hrId57">
         <w:r>
           <w:rPr>
             <w:rStyle w:val="c13"/>
@@ -12782,7 +12970,7 @@
         </w:rPr>
         <w:t xml:space="preserve">In the </w:t>
       </w:r>
-      <w:hyperlink r:id="hrId54">
+      <w:hyperlink r:id="hrId58">
         <w:r>
           <w:rPr>
             <w:rStyle w:val="c13"/>
@@ -12981,7 +13169,7 @@
       <w:r>
         <w:drawing>
           <wp:inline distT="0" distB="0" distL="0" distR="0">
-            <wp:extent cx="5991225" cy="2133600"/>
+            <wp:extent cx="5981700" cy="2124075"/>
             <wp:effectExtent l="0" t="0" r="0" b="0"/>
             <wp:docPr id="13" name="Pic 13"/>
             <wp:cNvGraphicFramePr>
@@ -13003,7 +13191,7 @@
                   <pic:spPr>
                     <a:xfrm>
                       <a:off x="0" y="0"/>
-                      <a:ext cx="5991225" cy="2133600"/>
+                      <a:ext cx="5981700" cy="2124075"/>
                     </a:xfrm>
                     <a:prstGeom prst="rect">
                       <a:avLst/>
@@ -13083,7 +13271,7 @@
       <w:r>
         <w:drawing>
           <wp:inline distT="0" distB="0" distL="0" distR="0">
-            <wp:extent cx="5762625" cy="1381125"/>
+            <wp:extent cx="5695950" cy="1362075"/>
             <wp:effectExtent l="0" t="0" r="0" b="0"/>
             <wp:docPr id="14" name="Pic 14"/>
             <wp:cNvGraphicFramePr>
@@ -13105,7 +13293,7 @@
                   <pic:spPr>
                     <a:xfrm>
                       <a:off x="0" y="0"/>
-                      <a:ext cx="5762625" cy="1381125"/>
+                      <a:ext cx="5695950" cy="1362075"/>
                     </a:xfrm>
                     <a:prstGeom prst="rect">
                       <a:avLst/>
@@ -13262,7 +13450,7 @@
     </w:p>
     <w:tbl>
       <w:tblPr>
-        <w:tblW w:w="9375" w:type="dxa"/>
+        <w:tblW w:w="9372" w:type="dxa"/>
         <w:tblLayout w:type="fixed"/>
         <w:tblCellMar>
           <w:top w:w="0" w:type="dxa"/>
@@ -13279,7 +13467,7 @@
       <w:tr>
         <w:tc>
           <w:tcPr>
-            <w:tcW w:w="4680" w:type="dxa"/>
+            <w:tcW w:w="4683" w:type="dxa"/>
             <w:tcBorders>
               <w:left w:val="single" w:sz="6" w:color="000000"/>
               <w:top w:val="single" w:sz="6" w:color="000000"/>
@@ -13304,7 +13492,7 @@
         </w:tc>
         <w:tc>
           <w:tcPr>
-            <w:tcW w:w="4680" w:type="dxa"/>
+            <w:tcW w:w="4683" w:type="dxa"/>
             <w:tcBorders>
               <w:left w:val="single" w:sz="6" w:color="000000"/>
               <w:top w:val="single" w:sz="6" w:color="000000"/>
@@ -13331,7 +13519,7 @@
       <w:tr>
         <w:tc>
           <w:tcPr>
-            <w:tcW w:w="4680" w:type="dxa"/>
+            <w:tcW w:w="4683" w:type="dxa"/>
             <w:tcBorders>
               <w:left w:val="single" w:sz="6" w:color="000000"/>
               <w:top w:val="single" w:sz="6" w:color="000000"/>
@@ -13355,7 +13543,7 @@
         </w:tc>
         <w:tc>
           <w:tcPr>
-            <w:tcW w:w="4680" w:type="dxa"/>
+            <w:tcW w:w="4683" w:type="dxa"/>
             <w:tcBorders>
               <w:left w:val="single" w:sz="6" w:color="000000"/>
               <w:top w:val="single" w:sz="6" w:color="000000"/>
@@ -13381,7 +13569,7 @@
       <w:tr>
         <w:tc>
           <w:tcPr>
-            <w:tcW w:w="4680" w:type="dxa"/>
+            <w:tcW w:w="4683" w:type="dxa"/>
             <w:tcBorders>
               <w:left w:val="single" w:sz="6" w:color="000000"/>
               <w:top w:val="single" w:sz="6" w:color="000000"/>
@@ -13405,7 +13593,7 @@
         </w:tc>
         <w:tc>
           <w:tcPr>
-            <w:tcW w:w="4680" w:type="dxa"/>
+            <w:tcW w:w="4683" w:type="dxa"/>
             <w:tcBorders>
               <w:left w:val="single" w:sz="6" w:color="000000"/>
               <w:top w:val="single" w:sz="6" w:color="000000"/>
@@ -13561,7 +13749,7 @@
       <w:r>
         <w:drawing>
           <wp:inline distT="0" distB="0" distL="0" distR="0">
-            <wp:extent cx="5762625" cy="381000"/>
+            <wp:extent cx="5695950" cy="381000"/>
             <wp:effectExtent l="0" t="0" r="0" b="0"/>
             <wp:docPr id="15" name="Pic 15"/>
             <wp:cNvGraphicFramePr>
@@ -13583,7 +13771,7 @@
                   <pic:spPr>
                     <a:xfrm>
                       <a:off x="0" y="0"/>
-                      <a:ext cx="5762625" cy="381000"/>
+                      <a:ext cx="5695950" cy="381000"/>
                     </a:xfrm>
                     <a:prstGeom prst="rect">
                       <a:avLst/>
@@ -13646,7 +13834,7 @@
       <w:r>
         <w:drawing>
           <wp:inline distT="0" distB="0" distL="0" distR="0">
-            <wp:extent cx="5762625" cy="514350"/>
+            <wp:extent cx="5695950" cy="514350"/>
             <wp:effectExtent l="0" t="0" r="0" b="0"/>
             <wp:docPr id="16" name="Pic 16"/>
             <wp:cNvGraphicFramePr>
@@ -13668,7 +13856,7 @@
                   <pic:spPr>
                     <a:xfrm>
                       <a:off x="0" y="0"/>
-                      <a:ext cx="5762625" cy="514350"/>
+                      <a:ext cx="5695950" cy="514350"/>
                     </a:xfrm>
                     <a:prstGeom prst="rect">
                       <a:avLst/>
@@ -13716,7 +13904,7 @@
       <w:r>
         <w:drawing>
           <wp:inline distT="0" distB="0" distL="0" distR="0">
-            <wp:extent cx="5762625" cy="3209925"/>
+            <wp:extent cx="5695950" cy="3171825"/>
             <wp:effectExtent l="0" t="0" r="0" b="0"/>
             <wp:docPr id="17" name="Pic 17"/>
             <wp:cNvGraphicFramePr>
@@ -13738,7 +13926,7 @@
                   <pic:spPr>
                     <a:xfrm>
                       <a:off x="0" y="0"/>
-                      <a:ext cx="5762625" cy="3209925"/>
+                      <a:ext cx="5695950" cy="3171825"/>
                     </a:xfrm>
                     <a:prstGeom prst="rect">
                       <a:avLst/>
@@ -13836,7 +14024,7 @@
       <w:r>
         <w:drawing>
           <wp:inline distT="0" distB="0" distL="0" distR="0">
-            <wp:extent cx="5762625" cy="1838325"/>
+            <wp:extent cx="5695950" cy="1809750"/>
             <wp:effectExtent l="0" t="0" r="0" b="0"/>
             <wp:docPr id="18" name="Pic 18"/>
             <wp:cNvGraphicFramePr>
@@ -13858,7 +14046,7 @@
                   <pic:spPr>
                     <a:xfrm>
                       <a:off x="0" y="0"/>
-                      <a:ext cx="5762625" cy="1838325"/>
+                      <a:ext cx="5695950" cy="1809750"/>
                     </a:xfrm>
                     <a:prstGeom prst="rect">
                       <a:avLst/>
@@ -14117,7 +14305,7 @@
       <w:r>
         <w:drawing>
           <wp:inline distT="0" distB="0" distL="0" distR="0">
-            <wp:extent cx="5762625" cy="647700"/>
+            <wp:extent cx="5695950" cy="638175"/>
             <wp:effectExtent l="0" t="0" r="0" b="0"/>
             <wp:docPr id="19" name="Pic 19"/>
             <wp:cNvGraphicFramePr>
@@ -14139,7 +14327,7 @@
                   <pic:spPr>
                     <a:xfrm>
                       <a:off x="0" y="0"/>
-                      <a:ext cx="5762625" cy="647700"/>
+                      <a:ext cx="5695950" cy="638175"/>
                     </a:xfrm>
                     <a:prstGeom prst="rect">
                       <a:avLst/>
@@ -14343,7 +14531,7 @@
       <w:r>
         <w:t xml:space="preserve">HTML exports produce a package (ZIP file) for use with the FHIR </w:t>
       </w:r>
-      <w:hyperlink r:id="hrId55" target="_blank">
+      <w:hyperlink r:id="hrId59" target="_blank">
         <w:r>
           <w:rPr>
             <w:rStyle w:val="c13"/>
@@ -14376,7 +14564,7 @@
       <w:r>
         <w:t xml:space="preserve">Bundle exports produce a single download (pretty quickly) as a single XML file. This XML file is a FHIR </w:t>
       </w:r>
-      <w:hyperlink r:id="hrId56" target="_blank">
+      <w:hyperlink r:id="hrId60" target="_blank">
         <w:r>
           <w:rPr>
             <w:rStyle w:val="c13"/>
@@ -14733,7 +14921,7 @@
       <w:r>
         <w:t xml:space="preserve">ID - This is the ID of the value set. This value in this column is repeated for each code/row. The value must be formatted as a </w:t>
       </w:r>
-      <w:hyperlink r:id="hrId57" target="_blank" w:anchor="id">
+      <w:hyperlink r:id="hrId61" target="_blank" w:anchor="id">
         <w:r>
           <w:rPr>
             <w:rStyle w:val="c13"/>
@@ -15114,7 +15302,7 @@
       <w:r>
         <w:t xml:space="preserve">When publishing an implementation guide from the "Publish" screen, the FHIR server's </w:t>
       </w:r>
-      <w:hyperlink r:id="hrId58" target="_blank">
+      <w:hyperlink r:id="hrId62" target="_blank">
         <w:r>
           <w:rPr>
             <w:rStyle w:val="c13"/>
@@ -15122,7 +15310,7 @@
           <w:t>$validate operation</w:t>
         </w:r>
       </w:hyperlink>
-      <w:hyperlink r:id="hrId59" target="_blank">
+      <w:hyperlink r:id="hrId63" target="_blank">
         <w:r>
           <w:rPr>
             <w:rStyle w:val="c13"/>
@@ -15530,8 +15718,8 @@
         <w:tblCellSpacing w:w="15" w:type="dxa"/>
       </w:tblPr>
       <w:tblGrid>
-        <w:gridCol w:w="4665"/>
-        <w:gridCol w:w="4665"/>
+        <w:gridCol w:w="4695"/>
+        <w:gridCol w:w="4695"/>
       </w:tblGrid>
       <w:tr>
         <w:tc>
@@ -16375,7 +16563,7 @@
         <w:sz w:val="18"/>
         <w:color w:val="969696"/>
       </w:rPr>
-      <w:t>39</w:t>
+      <w:t>38</w:t>
     </w:r>
     <w:r>
       <w:fldChar w:fldCharType="end"/>
@@ -16401,7 +16589,7 @@
         <w:sz w:val="18"/>
         <w:color w:val="969696"/>
       </w:rPr>
-      <w:t>38</w:t>
+      <w:t>37</w:t>
     </w:r>
     <w:r>
       <w:fldChar w:fldCharType="end"/>

</xml_diff>